<commit_message>
Chapter 5 Other Systems Checkin
</commit_message>
<xml_diff>
--- a/Main Project.docx
+++ b/Main Project.docx
@@ -5573,6 +5573,8 @@
             </w:r>
           </w:p>
         </w:tc>
+        <w:bookmarkStart w:id="7" w:name="_GoBack"/>
+        <w:bookmarkEnd w:id="7"/>
       </w:tr>
       <w:tr>
         <w:trPr>
@@ -5832,11 +5834,11 @@
       <w:pPr>
         <w:pStyle w:val="Heading2"/>
       </w:pPr>
-      <w:bookmarkStart w:id="7" w:name="_Toc373080904"/>
+      <w:bookmarkStart w:id="8" w:name="_Toc373080904"/>
       <w:r>
         <w:t>Descriptions</w:t>
       </w:r>
-      <w:bookmarkEnd w:id="7"/>
+      <w:bookmarkEnd w:id="8"/>
     </w:p>
     <w:tbl>
       <w:tblPr>
@@ -6035,11 +6037,11 @@
       <w:pPr>
         <w:pStyle w:val="Heading1"/>
       </w:pPr>
-      <w:bookmarkStart w:id="8" w:name="_Toc373080905"/>
+      <w:bookmarkStart w:id="9" w:name="_Toc373080905"/>
       <w:r>
         <w:t>Assumptions</w:t>
       </w:r>
-      <w:bookmarkEnd w:id="8"/>
+      <w:bookmarkEnd w:id="9"/>
     </w:p>
     <w:p>
       <w:r>
@@ -6063,7 +6065,7 @@
       <w:pPr>
         <w:pStyle w:val="Heading1"/>
       </w:pPr>
-      <w:bookmarkStart w:id="9" w:name="_Toc373080906"/>
+      <w:bookmarkStart w:id="10" w:name="_Toc373080906"/>
       <w:r>
         <w:lastRenderedPageBreak/>
         <w:t>1</w:t>
@@ -6074,13 +6076,13 @@
       <w:r>
         <w:t>Operational Goals</w:t>
       </w:r>
-      <w:bookmarkEnd w:id="9"/>
+      <w:bookmarkEnd w:id="10"/>
     </w:p>
     <w:p>
       <w:pPr>
         <w:pStyle w:val="Heading2"/>
       </w:pPr>
-      <w:bookmarkStart w:id="10" w:name="_Toc373080907"/>
+      <w:bookmarkStart w:id="11" w:name="_Toc373080907"/>
       <w:r>
         <w:t>1.1</w:t>
       </w:r>
@@ -6088,7 +6090,7 @@
         <w:tab/>
         <w:t>Introduction</w:t>
       </w:r>
-      <w:bookmarkEnd w:id="10"/>
+      <w:bookmarkEnd w:id="11"/>
     </w:p>
     <w:p>
       <w:pPr>
@@ -6196,7 +6198,7 @@
       <w:pPr>
         <w:pStyle w:val="Caption"/>
       </w:pPr>
-      <w:bookmarkStart w:id="11" w:name="_Toc373085096"/>
+      <w:bookmarkStart w:id="12" w:name="_Toc373085096"/>
       <w:proofErr w:type="gramStart"/>
       <w:r>
         <w:t xml:space="preserve">Figure </w:t>
@@ -6230,7 +6232,7 @@
       <w:r>
         <w:t>Helicopter landing on the deck of a ship in rough seas.</w:t>
       </w:r>
-      <w:bookmarkEnd w:id="11"/>
+      <w:bookmarkEnd w:id="12"/>
       <w:proofErr w:type="gramEnd"/>
     </w:p>
     <w:p>
@@ -6314,7 +6316,7 @@
       <w:pPr>
         <w:pStyle w:val="Heading2"/>
       </w:pPr>
-      <w:bookmarkStart w:id="12" w:name="_Toc373080908"/>
+      <w:bookmarkStart w:id="13" w:name="_Toc373080908"/>
       <w:r>
         <w:t>1.2</w:t>
       </w:r>
@@ -6328,7 +6330,7 @@
       <w:r>
         <w:t>Mission Goals</w:t>
       </w:r>
-      <w:bookmarkEnd w:id="12"/>
+      <w:bookmarkEnd w:id="13"/>
     </w:p>
     <w:p>
       <w:pPr>
@@ -6384,7 +6386,7 @@
           <w:rFonts w:eastAsia="Times New Roman"/>
         </w:rPr>
       </w:pPr>
-      <w:bookmarkStart w:id="13" w:name="_Toc373080909"/>
+      <w:bookmarkStart w:id="14" w:name="_Toc373080909"/>
       <w:r>
         <w:rPr>
           <w:rFonts w:eastAsia="Times New Roman"/>
@@ -6404,7 +6406,7 @@
         </w:rPr>
         <w:t xml:space="preserve"> Interception</w:t>
       </w:r>
-      <w:bookmarkEnd w:id="13"/>
+      <w:bookmarkEnd w:id="14"/>
     </w:p>
     <w:p>
       <w:pPr>
@@ -6563,7 +6565,7 @@
       <w:pPr>
         <w:pStyle w:val="Heading2"/>
       </w:pPr>
-      <w:bookmarkStart w:id="14" w:name="_Toc373080911"/>
+      <w:bookmarkStart w:id="15" w:name="_Toc373080911"/>
       <w:r>
         <w:rPr>
           <w:noProof/>
@@ -6618,7 +6620,7 @@
                                 <w:szCs w:val="24"/>
                               </w:rPr>
                             </w:pPr>
-                            <w:bookmarkStart w:id="15" w:name="_Toc373085097"/>
+                            <w:bookmarkStart w:id="16" w:name="_Toc373085097"/>
                             <w:proofErr w:type="gramStart"/>
                             <w:r>
                               <w:t xml:space="preserve">Figure </w:t>
@@ -6648,7 +6650,7 @@
                             <w:r>
                               <w:t xml:space="preserve"> Vector line diagram for the intercept path between a helicopter and a ship</w:t>
                             </w:r>
-                            <w:bookmarkEnd w:id="15"/>
+                            <w:bookmarkEnd w:id="16"/>
                           </w:p>
                         </w:txbxContent>
                       </wps:txbx>
@@ -6687,7 +6689,7 @@
                           <w:szCs w:val="24"/>
                         </w:rPr>
                       </w:pPr>
-                      <w:bookmarkStart w:id="16" w:name="_Toc373085097"/>
+                      <w:bookmarkStart w:id="17" w:name="_Toc373085097"/>
                       <w:proofErr w:type="gramStart"/>
                       <w:r>
                         <w:t xml:space="preserve">Figure </w:t>
@@ -6717,7 +6719,7 @@
                       <w:r>
                         <w:t xml:space="preserve"> Vector line diagram for the intercept path between a helicopter and a ship</w:t>
                       </w:r>
-                      <w:bookmarkEnd w:id="16"/>
+                      <w:bookmarkEnd w:id="17"/>
                     </w:p>
                   </w:txbxContent>
                 </v:textbox>
@@ -6726,7 +6728,7 @@
           </mc:Fallback>
         </mc:AlternateContent>
       </w:r>
-      <w:bookmarkEnd w:id="14"/>
+      <w:bookmarkEnd w:id="15"/>
     </w:p>
     <w:p>
       <w:pPr>
@@ -9640,7 +9642,7 @@
       <w:pPr>
         <w:pStyle w:val="Heading2"/>
       </w:pPr>
-      <w:bookmarkStart w:id="17" w:name="_Toc373080912"/>
+      <w:bookmarkStart w:id="18" w:name="_Toc373080912"/>
       <w:r>
         <w:lastRenderedPageBreak/>
         <w:t xml:space="preserve">1.4 </w:t>
@@ -9657,7 +9659,7 @@
       <w:r>
         <w:t xml:space="preserve"> Deck</w:t>
       </w:r>
-      <w:bookmarkEnd w:id="17"/>
+      <w:bookmarkEnd w:id="18"/>
     </w:p>
     <w:p>
       <w:pPr>
@@ -9691,7 +9693,7 @@
       <w:pPr>
         <w:pStyle w:val="Heading2"/>
       </w:pPr>
-      <w:bookmarkStart w:id="18" w:name="_Toc373080913"/>
+      <w:bookmarkStart w:id="19" w:name="_Toc373080913"/>
       <w:r>
         <w:t>1.5</w:t>
       </w:r>
@@ -9699,7 +9701,7 @@
         <w:tab/>
         <w:t>Landing</w:t>
       </w:r>
-      <w:bookmarkEnd w:id="18"/>
+      <w:bookmarkEnd w:id="19"/>
     </w:p>
     <w:p>
       <w:pPr>
@@ -10157,7 +10159,7 @@
           <w:szCs w:val="28"/>
         </w:rPr>
       </w:pPr>
-      <w:bookmarkStart w:id="19" w:name="_Toc373080914"/>
+      <w:bookmarkStart w:id="20" w:name="_Toc373080914"/>
       <w:r>
         <w:rPr>
           <w:szCs w:val="28"/>
@@ -10171,7 +10173,7 @@
         </w:rPr>
         <w:tab/>
       </w:r>
-      <w:bookmarkEnd w:id="19"/>
+      <w:bookmarkEnd w:id="20"/>
       <w:r>
         <w:rPr>
           <w:szCs w:val="28"/>
@@ -10279,7 +10281,7 @@
           <w:rFonts w:eastAsiaTheme="majorEastAsia"/>
         </w:rPr>
       </w:pPr>
-      <w:bookmarkStart w:id="20" w:name="_Toc373085098"/>
+      <w:bookmarkStart w:id="21" w:name="_Toc373085098"/>
       <w:r>
         <w:t xml:space="preserve">Figure </w:t>
       </w:r>
@@ -10304,7 +10306,7 @@
       <w:r>
         <w:t>. Landing processes overview for the proposed system</w:t>
       </w:r>
-      <w:bookmarkEnd w:id="20"/>
+      <w:bookmarkEnd w:id="21"/>
     </w:p>
     <w:p>
       <w:pPr>
@@ -10326,7 +10328,7 @@
           <w:szCs w:val="28"/>
         </w:rPr>
       </w:pPr>
-      <w:bookmarkStart w:id="21" w:name="_Toc373080915"/>
+      <w:bookmarkStart w:id="22" w:name="_Toc373080915"/>
       <w:r>
         <w:br w:type="page"/>
       </w:r>
@@ -10351,7 +10353,7 @@
       <w:r>
         <w:t xml:space="preserve"> of the Ship</w:t>
       </w:r>
-      <w:bookmarkEnd w:id="21"/>
+      <w:bookmarkEnd w:id="22"/>
     </w:p>
     <w:p>
       <w:pPr>
@@ -10360,7 +10362,7 @@
           <w:lang w:val="en"/>
         </w:rPr>
       </w:pPr>
-      <w:bookmarkStart w:id="22" w:name="_Toc373080916"/>
+      <w:bookmarkStart w:id="23" w:name="_Toc373080916"/>
       <w:r>
         <w:rPr>
           <w:lang w:val="en"/>
@@ -10374,7 +10376,7 @@
         <w:tab/>
         <w:t>Waves and Sea States</w:t>
       </w:r>
-      <w:bookmarkEnd w:id="22"/>
+      <w:bookmarkEnd w:id="23"/>
     </w:p>
     <w:p>
       <w:pPr>
@@ -11090,7 +11092,7 @@
           <w:lang w:val="en"/>
         </w:rPr>
       </w:pPr>
-      <w:bookmarkStart w:id="23" w:name="_Toc373085099"/>
+      <w:bookmarkStart w:id="24" w:name="_Toc373085099"/>
       <w:r>
         <w:t xml:space="preserve">Figure </w:t>
       </w:r>
@@ -11115,7 +11117,7 @@
       <w:r>
         <w:t>. Table of Wave types and their characteristics</w:t>
       </w:r>
-      <w:bookmarkEnd w:id="23"/>
+      <w:bookmarkEnd w:id="24"/>
     </w:p>
     <w:p>
       <w:pPr>
@@ -11668,7 +11670,7 @@
           <w:lang w:val="en"/>
         </w:rPr>
       </w:pPr>
-      <w:bookmarkStart w:id="24" w:name="_Toc373080917"/>
+      <w:bookmarkStart w:id="25" w:name="_Toc373080917"/>
       <w:r>
         <w:rPr>
           <w:lang w:val="en"/>
@@ -11682,7 +11684,7 @@
         <w:tab/>
         <w:t>Wind</w:t>
       </w:r>
-      <w:bookmarkEnd w:id="24"/>
+      <w:bookmarkEnd w:id="25"/>
     </w:p>
     <w:p>
       <w:pPr>
@@ -11852,7 +11854,7 @@
           <w:lang w:val="en"/>
         </w:rPr>
       </w:pPr>
-      <w:bookmarkStart w:id="25" w:name="_Toc373080918"/>
+      <w:bookmarkStart w:id="26" w:name="_Toc373080918"/>
       <w:r>
         <w:rPr>
           <w:lang w:val="en"/>
@@ -11872,7 +11874,7 @@
         </w:rPr>
         <w:t>The Moving Platform</w:t>
       </w:r>
-      <w:bookmarkEnd w:id="25"/>
+      <w:bookmarkEnd w:id="26"/>
     </w:p>
     <w:p>
       <w:pPr>
@@ -11976,7 +11978,7 @@
           <w:lang w:val="en-GB" w:eastAsia="en-GB"/>
         </w:rPr>
       </w:pPr>
-      <w:bookmarkStart w:id="26" w:name="_Toc373085100"/>
+      <w:bookmarkStart w:id="27" w:name="_Toc373085100"/>
       <w:r>
         <w:t xml:space="preserve">Figure </w:t>
       </w:r>
@@ -12012,7 +12014,7 @@
       <w:r>
         <w:t xml:space="preserve"> of an ocean going vessel</w:t>
       </w:r>
-      <w:bookmarkEnd w:id="26"/>
+      <w:bookmarkEnd w:id="27"/>
     </w:p>
     <w:p>
       <w:pPr>
@@ -12833,7 +12835,7 @@
           <w:lang w:val="en-GB" w:eastAsia="en-GB"/>
         </w:rPr>
       </w:pPr>
-      <w:bookmarkStart w:id="27" w:name="_Toc373085101"/>
+      <w:bookmarkStart w:id="28" w:name="_Toc373085101"/>
       <w:r>
         <w:t xml:space="preserve">Figure </w:t>
       </w:r>
@@ -12869,7 +12871,7 @@
       <w:r>
         <w:t xml:space="preserve"> diagram</w:t>
       </w:r>
-      <w:bookmarkEnd w:id="27"/>
+      <w:bookmarkEnd w:id="28"/>
     </w:p>
     <w:p>
       <w:pPr>
@@ -12893,7 +12895,7 @@
           <w:lang w:val="en"/>
         </w:rPr>
       </w:pPr>
-      <w:bookmarkStart w:id="28" w:name="_Toc373080919"/>
+      <w:bookmarkStart w:id="29" w:name="_Toc373080919"/>
       <w:r>
         <w:rPr>
           <w:lang w:val="en"/>
@@ -12908,7 +12910,7 @@
         <w:tab/>
         <w:t>The Operational Envelope</w:t>
       </w:r>
-      <w:bookmarkEnd w:id="28"/>
+      <w:bookmarkEnd w:id="29"/>
     </w:p>
     <w:p>
       <w:pPr>
@@ -13134,7 +13136,7 @@
       <w:pPr>
         <w:pStyle w:val="Caption"/>
       </w:pPr>
-      <w:bookmarkStart w:id="29" w:name="_Toc373085102"/>
+      <w:bookmarkStart w:id="30" w:name="_Toc373085102"/>
       <w:r>
         <w:t xml:space="preserve">Figure </w:t>
       </w:r>
@@ -13162,7 +13164,7 @@
       <w:r>
         <w:t>Section of hull diagram showing changes to buoyancy</w:t>
       </w:r>
-      <w:bookmarkEnd w:id="29"/>
+      <w:bookmarkEnd w:id="30"/>
     </w:p>
     <w:p>
       <w:pPr>
@@ -13342,7 +13344,7 @@
           <w:szCs w:val="28"/>
         </w:rPr>
       </w:pPr>
-      <w:bookmarkStart w:id="30" w:name="_Toc373080920"/>
+      <w:bookmarkStart w:id="31" w:name="_Toc373080920"/>
       <w:r>
         <w:rPr>
           <w:szCs w:val="28"/>
@@ -13355,7 +13357,7 @@
         </w:rPr>
         <w:tab/>
       </w:r>
-      <w:bookmarkEnd w:id="30"/>
+      <w:bookmarkEnd w:id="31"/>
       <w:r>
         <w:rPr>
           <w:szCs w:val="28"/>
@@ -13428,7 +13430,7 @@
           <w:lang w:val="en"/>
         </w:rPr>
       </w:pPr>
-      <w:bookmarkStart w:id="31" w:name="_Toc373080921"/>
+      <w:bookmarkStart w:id="32" w:name="_Toc373080921"/>
       <w:r>
         <w:rPr>
           <w:lang w:val="en"/>
@@ -13448,7 +13450,7 @@
         </w:rPr>
         <w:t>Operational Capabilities of the UAV</w:t>
       </w:r>
-      <w:bookmarkEnd w:id="31"/>
+      <w:bookmarkEnd w:id="32"/>
     </w:p>
     <w:p>
       <w:pPr>
@@ -13457,7 +13459,7 @@
           <w:lang w:val="en"/>
         </w:rPr>
       </w:pPr>
-      <w:bookmarkStart w:id="32" w:name="_Toc373080922"/>
+      <w:bookmarkStart w:id="33" w:name="_Toc373080922"/>
       <w:r>
         <w:rPr>
           <w:lang w:val="en"/>
@@ -13471,7 +13473,7 @@
         <w:tab/>
         <w:t>Overview</w:t>
       </w:r>
-      <w:bookmarkEnd w:id="32"/>
+      <w:bookmarkEnd w:id="33"/>
     </w:p>
     <w:p>
       <w:pPr>
@@ -14718,7 +14720,7 @@
           <w:lang w:val="en"/>
         </w:rPr>
       </w:pPr>
-      <w:bookmarkStart w:id="33" w:name="_Toc373085103"/>
+      <w:bookmarkStart w:id="34" w:name="_Toc373085103"/>
       <w:r>
         <w:t xml:space="preserve">Figure </w:t>
       </w:r>
@@ -14743,7 +14745,7 @@
       <w:r>
         <w:t>. Forces acting on a helicopter in flight</w:t>
       </w:r>
-      <w:bookmarkEnd w:id="33"/>
+      <w:bookmarkEnd w:id="34"/>
     </w:p>
     <w:p>
       <w:pPr>
@@ -14760,7 +14762,7 @@
           <w:lang w:val="en"/>
         </w:rPr>
       </w:pPr>
-      <w:bookmarkStart w:id="34" w:name="_Toc373080923"/>
+      <w:bookmarkStart w:id="35" w:name="_Toc373080923"/>
       <w:r>
         <w:rPr>
           <w:lang w:val="en"/>
@@ -14780,7 +14782,7 @@
         <w:tab/>
         <w:t>Wind</w:t>
       </w:r>
-      <w:bookmarkEnd w:id="34"/>
+      <w:bookmarkEnd w:id="35"/>
     </w:p>
     <w:p>
       <w:pPr>
@@ -15041,7 +15043,7 @@
           <w:lang w:val="en"/>
         </w:rPr>
       </w:pPr>
-      <w:bookmarkStart w:id="35" w:name="_Toc373080924"/>
+      <w:bookmarkStart w:id="36" w:name="_Toc373080924"/>
       <w:r>
         <w:rPr>
           <w:lang w:val="en"/>
@@ -15066,7 +15068,7 @@
         </w:rPr>
         <w:t>Performance</w:t>
       </w:r>
-      <w:bookmarkEnd w:id="35"/>
+      <w:bookmarkEnd w:id="36"/>
     </w:p>
     <w:p>
       <w:pPr>
@@ -15200,7 +15202,7 @@
           <w:lang w:val="en"/>
         </w:rPr>
       </w:pPr>
-      <w:bookmarkStart w:id="36" w:name="_Toc373085104"/>
+      <w:bookmarkStart w:id="37" w:name="_Toc373085104"/>
       <w:r>
         <w:t xml:space="preserve">Figure </w:t>
       </w:r>
@@ -15233,7 +15235,7 @@
       <w:r>
         <w:t xml:space="preserve"> VTOL UAV</w:t>
       </w:r>
-      <w:bookmarkEnd w:id="36"/>
+      <w:bookmarkEnd w:id="37"/>
     </w:p>
     <w:p>
       <w:pPr>
@@ -16059,7 +16061,7 @@
           <w:lang w:val="en"/>
         </w:rPr>
       </w:pPr>
-      <w:bookmarkStart w:id="37" w:name="_Toc373085105"/>
+      <w:bookmarkStart w:id="38" w:name="_Toc373085105"/>
       <w:r>
         <w:t xml:space="preserve">Figure </w:t>
       </w:r>
@@ -16090,7 +16092,7 @@
       <w:r>
         <w:t>specification</w:t>
       </w:r>
-      <w:bookmarkEnd w:id="37"/>
+      <w:bookmarkEnd w:id="38"/>
     </w:p>
     <w:p>
       <w:pPr>
@@ -16452,7 +16454,7 @@
           <w:lang w:val="en"/>
         </w:rPr>
       </w:pPr>
-      <w:bookmarkStart w:id="38" w:name="_Toc373085106"/>
+      <w:bookmarkStart w:id="39" w:name="_Toc373085106"/>
       <w:r>
         <w:t xml:space="preserve">Figure </w:t>
       </w:r>
@@ -16483,7 +16485,7 @@
       <w:r>
         <w:t xml:space="preserve"> VTOL UAV</w:t>
       </w:r>
-      <w:bookmarkEnd w:id="38"/>
+      <w:bookmarkEnd w:id="39"/>
     </w:p>
     <w:p>
       <w:pPr>
@@ -17220,7 +17222,7 @@
           <w:lang w:val="en"/>
         </w:rPr>
       </w:pPr>
-      <w:bookmarkStart w:id="39" w:name="_Toc373085107"/>
+      <w:bookmarkStart w:id="40" w:name="_Toc373085107"/>
       <w:r>
         <w:t xml:space="preserve">Figure </w:t>
       </w:r>
@@ -17251,7 +17253,7 @@
       <w:r>
         <w:t xml:space="preserve"> specification</w:t>
       </w:r>
-      <w:bookmarkEnd w:id="39"/>
+      <w:bookmarkEnd w:id="40"/>
     </w:p>
     <w:p>
       <w:pPr>
@@ -17330,7 +17332,7 @@
           <w:lang w:val="en"/>
         </w:rPr>
       </w:pPr>
-      <w:bookmarkStart w:id="40" w:name="_Toc373080925"/>
+      <w:bookmarkStart w:id="41" w:name="_Toc373080925"/>
       <w:r>
         <w:rPr>
           <w:lang w:val="en"/>
@@ -17351,7 +17353,7 @@
         <w:tab/>
         <w:t>Navigation</w:t>
       </w:r>
-      <w:bookmarkEnd w:id="40"/>
+      <w:bookmarkEnd w:id="41"/>
     </w:p>
     <w:p>
       <w:pPr>
@@ -17581,7 +17583,7 @@
           <w:lang w:val="en"/>
         </w:rPr>
       </w:pPr>
-      <w:bookmarkStart w:id="41" w:name="_Toc373080926"/>
+      <w:bookmarkStart w:id="42" w:name="_Toc373080926"/>
       <w:r>
         <w:rPr>
           <w:lang w:val="en"/>
@@ -17601,7 +17603,7 @@
         <w:tab/>
         <w:t>Response Times</w:t>
       </w:r>
-      <w:bookmarkEnd w:id="41"/>
+      <w:bookmarkEnd w:id="42"/>
     </w:p>
     <w:p>
       <w:pPr>
@@ -17826,7 +17828,7 @@
           <w:lang w:val="en"/>
         </w:rPr>
       </w:pPr>
-      <w:bookmarkStart w:id="42" w:name="_Toc373085108"/>
+      <w:bookmarkStart w:id="43" w:name="_Toc373085108"/>
       <w:r>
         <w:t xml:space="preserve">Figure </w:t>
       </w:r>
@@ -17865,7 +17867,7 @@
       <w:r>
         <w:t xml:space="preserve"> and w</w:t>
       </w:r>
-      <w:bookmarkEnd w:id="42"/>
+      <w:bookmarkEnd w:id="43"/>
     </w:p>
     <w:p>
       <w:pPr>
@@ -18238,7 +18240,7 @@
           <w:lang w:val="en"/>
         </w:rPr>
       </w:pPr>
-      <w:bookmarkStart w:id="43" w:name="_Toc373080927"/>
+      <w:bookmarkStart w:id="44" w:name="_Toc373080927"/>
       <w:r>
         <w:rPr>
           <w:lang w:val="en"/>
@@ -18263,7 +18265,7 @@
         </w:rPr>
         <w:t>Camera</w:t>
       </w:r>
-      <w:bookmarkEnd w:id="43"/>
+      <w:bookmarkEnd w:id="44"/>
       <w:r>
         <w:rPr>
           <w:lang w:val="en"/>
@@ -19019,7 +19021,7 @@
           <w:lang w:val="en"/>
         </w:rPr>
       </w:pPr>
-      <w:bookmarkStart w:id="44" w:name="_Toc373080928"/>
+      <w:bookmarkStart w:id="45" w:name="_Toc373080928"/>
       <w:r>
         <w:rPr>
           <w:lang w:val="en"/>
@@ -19033,7 +19035,7 @@
         </w:rPr>
         <w:tab/>
       </w:r>
-      <w:bookmarkEnd w:id="44"/>
+      <w:bookmarkEnd w:id="45"/>
       <w:r>
         <w:rPr>
           <w:lang w:val="en"/>
@@ -19214,7 +19216,7 @@
           <w:lang w:val="en"/>
         </w:rPr>
       </w:pPr>
-      <w:bookmarkStart w:id="45" w:name="_Toc373080929"/>
+      <w:bookmarkStart w:id="46" w:name="_Toc373080929"/>
       <w:r>
         <w:rPr>
           <w:lang w:val="en"/>
@@ -19248,7 +19250,7 @@
         </w:rPr>
         <w:t>Final Approach</w:t>
       </w:r>
-      <w:bookmarkEnd w:id="45"/>
+      <w:bookmarkEnd w:id="46"/>
     </w:p>
     <w:p>
       <w:pPr>
@@ -19257,7 +19259,7 @@
           <w:lang w:val="en"/>
         </w:rPr>
       </w:pPr>
-      <w:bookmarkStart w:id="46" w:name="_Toc373080930"/>
+      <w:bookmarkStart w:id="47" w:name="_Toc373080930"/>
       <w:r>
         <w:rPr>
           <w:lang w:val="en"/>
@@ -19271,7 +19273,7 @@
         <w:tab/>
         <w:t>The Four Phases</w:t>
       </w:r>
-      <w:bookmarkEnd w:id="46"/>
+      <w:bookmarkEnd w:id="47"/>
     </w:p>
     <w:p>
       <w:pPr>
@@ -19450,7 +19452,7 @@
           <w:lang w:val="en-GB"/>
         </w:rPr>
       </w:pPr>
-      <w:bookmarkStart w:id="47" w:name="_Toc373080931"/>
+      <w:bookmarkStart w:id="48" w:name="_Toc373080931"/>
       <w:r>
         <w:rPr>
           <w:noProof/>
@@ -19466,7 +19468,7 @@
         <w:tab/>
         <w:t>Landing Approaches</w:t>
       </w:r>
-      <w:bookmarkEnd w:id="47"/>
+      <w:bookmarkEnd w:id="48"/>
     </w:p>
     <w:p>
       <w:pPr>
@@ -19864,7 +19866,7 @@
           <w:lang w:val="en-GB"/>
         </w:rPr>
       </w:pPr>
-      <w:bookmarkStart w:id="48" w:name="_Toc373080932"/>
+      <w:bookmarkStart w:id="49" w:name="_Toc373080932"/>
       <w:r>
         <w:rPr>
           <w:noProof/>
@@ -19886,10 +19888,10 @@
         </w:rPr>
         <w:t>Touchdown</w:t>
       </w:r>
-      <w:bookmarkStart w:id="49" w:name="_Toc371891492"/>
-      <w:bookmarkEnd w:id="48"/>
-    </w:p>
-    <w:bookmarkEnd w:id="49"/>
+      <w:bookmarkStart w:id="50" w:name="_Toc371891492"/>
+      <w:bookmarkEnd w:id="49"/>
+    </w:p>
+    <w:bookmarkEnd w:id="50"/>
     <w:p>
       <w:pPr>
         <w:jc w:val="both"/>
@@ -20387,7 +20389,7 @@
           <w:szCs w:val="28"/>
         </w:rPr>
       </w:pPr>
-      <w:bookmarkStart w:id="50" w:name="_Toc373080933"/>
+      <w:bookmarkStart w:id="51" w:name="_Toc373080933"/>
       <w:r>
         <w:br w:type="page"/>
       </w:r>
@@ -20409,13 +20411,13 @@
       <w:r>
         <w:t>Landing Assist Systems</w:t>
       </w:r>
-      <w:bookmarkEnd w:id="50"/>
+      <w:bookmarkEnd w:id="51"/>
     </w:p>
     <w:p>
       <w:pPr>
         <w:jc w:val="both"/>
       </w:pPr>
-      <w:bookmarkStart w:id="51" w:name="_Toc373080934"/>
+      <w:bookmarkStart w:id="52" w:name="_Toc373080934"/>
       <w:r>
         <w:t>There are a number of commercial systems on the market th</w:t>
       </w:r>
@@ -20448,8 +20450,6 @@
       <w:pPr>
         <w:jc w:val="both"/>
       </w:pPr>
-      <w:bookmarkStart w:id="52" w:name="_GoBack"/>
-      <w:bookmarkEnd w:id="52"/>
     </w:p>
     <w:p>
       <w:pPr>
@@ -20745,14 +20745,6 @@
     <w:p>
       <w:pPr>
         <w:jc w:val="both"/>
-        <w:rPr>
-          <w:rFonts w:eastAsiaTheme="majorEastAsia" w:cstheme="majorBidi"/>
-          <w:b/>
-          <w:bCs/>
-          <w:color w:val="365F91" w:themeColor="accent1" w:themeShade="BF"/>
-          <w:sz w:val="32"/>
-          <w:szCs w:val="28"/>
-        </w:rPr>
       </w:pPr>
       <w:r>
         <w:t xml:space="preserve">In the IEEE journal, Transactions on Robotics </w:t>
@@ -20808,6 +20800,171 @@
       <w:r>
         <w:t>They explained that the results “show that the proposed scheme is effective” although it was observed that improvements in the response times for the camera would help improve the effectiveness of the closed loop controller.</w:t>
       </w:r>
+    </w:p>
+    <w:p>
+      <w:pPr>
+        <w:jc w:val="both"/>
+      </w:pPr>
+    </w:p>
+    <w:p>
+      <w:pPr>
+        <w:jc w:val="both"/>
+      </w:pPr>
+      <w:r>
+        <w:t xml:space="preserve">In their paper Esmailifar and Saghafi propose </w:t>
+      </w:r>
+      <w:r>
+        <w:t>a</w:t>
+      </w:r>
+      <w:r>
+        <w:t xml:space="preserve"> UAV landing system which employs a multilevel controller t</w:t>
+      </w:r>
+      <w:r>
+        <w:t>o track the target and land on a</w:t>
+      </w:r>
+      <w:r>
+        <w:t xml:space="preserve"> platform which moves with six </w:t>
+      </w:r>
+      <w:proofErr w:type="spellStart"/>
+      <w:r>
+        <w:t>DoF</w:t>
+      </w:r>
+      <w:proofErr w:type="spellEnd"/>
+      <w:r>
+        <w:t xml:space="preserve">. </w:t>
+      </w:r>
+      <w:r>
+        <w:t xml:space="preserve">This is achieved in two distinct phases, the “Supervisor level” which deals with intercepting the ship and the “Tracking level” which tracks the attitude differences between the aircraft and the ship. </w:t>
+      </w:r>
+      <w:r>
+        <w:t>In evaluating the landing system’s performance the motion of the ship is modelled on a sinusoidal wave</w:t>
+      </w:r>
+      <w:r>
+        <w:t xml:space="preserve">. They concluded that the performance of the simulation was satisfactory as “the helicopter is able to track the ship states in both landing phases” </w:t>
+      </w:r>
+      <w:sdt>
+        <w:sdtPr>
+          <w:id w:val="867487540"/>
+          <w:citation/>
+        </w:sdtPr>
+        <w:sdtContent>
+          <w:r>
+            <w:fldChar w:fldCharType="begin"/>
+          </w:r>
+          <w:r>
+            <w:rPr>
+              <w:lang w:val="en-GB"/>
+            </w:rPr>
+            <w:instrText xml:space="preserve"> CITATION Esm09 \l 2057 </w:instrText>
+          </w:r>
+          <w:r>
+            <w:fldChar w:fldCharType="separate"/>
+          </w:r>
+          <w:r>
+            <w:rPr>
+              <w:noProof/>
+              <w:lang w:val="en-GB"/>
+            </w:rPr>
+            <w:t>(Esmailifar &amp; Saghafi, 2009)</w:t>
+          </w:r>
+          <w:r>
+            <w:fldChar w:fldCharType="end"/>
+          </w:r>
+        </w:sdtContent>
+      </w:sdt>
+      <w:r>
+        <w:t>.</w:t>
+      </w:r>
+    </w:p>
+    <w:p>
+      <w:pPr>
+        <w:jc w:val="both"/>
+      </w:pPr>
+    </w:p>
+    <w:p>
+      <w:pPr>
+        <w:pStyle w:val="Heading2"/>
+        <w:jc w:val="both"/>
+      </w:pPr>
+      <w:r>
+        <w:t>5.3 Summary</w:t>
+      </w:r>
+    </w:p>
+    <w:p>
+      <w:pPr>
+        <w:jc w:val="both"/>
+        <w:rPr>
+          <w:rFonts w:eastAsiaTheme="majorEastAsia"/>
+          <w:b/>
+          <w:bCs/>
+          <w:color w:val="365F91" w:themeColor="accent1" w:themeShade="BF"/>
+          <w:sz w:val="32"/>
+          <w:szCs w:val="28"/>
+        </w:rPr>
+      </w:pPr>
+      <w:r>
+        <w:t xml:space="preserve">There have been many academic papers on proposed landing systems for helicopters and VTOL UAVs but the same does not seem to be the case for their commercial equivalents. On </w:t>
+      </w:r>
+      <w:r>
+        <w:t>4</w:t>
+      </w:r>
+      <w:r>
+        <w:rPr>
+          <w:vertAlign w:val="superscript"/>
+        </w:rPr>
+        <w:t>th</w:t>
+      </w:r>
+      <w:r>
+        <w:t xml:space="preserve"> July 2012 </w:t>
+      </w:r>
+      <w:r>
+        <w:t xml:space="preserve"> </w:t>
+      </w:r>
+      <w:r>
+        <w:t xml:space="preserve"> </w:t>
+      </w:r>
+      <w:r>
+        <w:t>NovAtel</w:t>
+      </w:r>
+      <w:r>
+        <w:t xml:space="preserve"> and Boeing claimed to have been the first to successfully land a UAV on the deck of a moving ship </w:t>
+      </w:r>
+      <w:sdt>
+        <w:sdtPr>
+          <w:id w:val="2001765263"/>
+          <w:citation/>
+        </w:sdtPr>
+        <w:sdtContent>
+          <w:r>
+            <w:fldChar w:fldCharType="begin"/>
+          </w:r>
+          <w:r>
+            <w:rPr>
+              <w:lang w:val="en-GB"/>
+            </w:rPr>
+            <w:instrText xml:space="preserve"> CITATION Nov12 \l 2057 </w:instrText>
+          </w:r>
+          <w:r>
+            <w:fldChar w:fldCharType="separate"/>
+          </w:r>
+          <w:r>
+            <w:rPr>
+              <w:noProof/>
+              <w:lang w:val="en-GB"/>
+            </w:rPr>
+            <w:t>(NovAtel, 2012)</w:t>
+          </w:r>
+          <w:r>
+            <w:fldChar w:fldCharType="end"/>
+          </w:r>
+        </w:sdtContent>
+      </w:sdt>
+      <w:r>
+        <w:t xml:space="preserve">. This is surprising considering the level of research into this sector of aerial systems, and could indicate the complexity involved in implementing the research models in real life </w:t>
+      </w:r>
+      <w:r>
+        <w:t>applications.</w:t>
+      </w:r>
       <w:r>
         <w:br w:type="page"/>
       </w:r>
@@ -20826,7 +20983,7 @@
       <w:r>
         <w:t>System Overview</w:t>
       </w:r>
-      <w:bookmarkEnd w:id="51"/>
+      <w:bookmarkEnd w:id="52"/>
       <w:r>
         <w:t xml:space="preserve"> and Prototype</w:t>
       </w:r>
@@ -24332,7 +24489,7 @@
                               <w:sz w:val="26"/>
                               <w:szCs w:val="26"/>
                             </w:rPr>
-                            <w:t>31</w:t>
+                            <w:t>5</w:t>
                           </w:r>
                           <w:r>
                             <w:rPr>
@@ -24412,7 +24569,7 @@
                         <w:sz w:val="26"/>
                         <w:szCs w:val="26"/>
                       </w:rPr>
-                      <w:t>31</w:t>
+                      <w:t>5</w:t>
                     </w:r>
                     <w:r>
                       <w:rPr>
@@ -27087,7 +27244,7 @@
     <b:MonthAccessed>October</b:MonthAccessed>
     <b:DayAccessed>12</b:DayAccessed>
     <b:URL>http://cdn.intechopen.com/pdfs/4211/InTech-3d_vision_based_landing_control_of_a_small_scale_autonomous_helicopter.pdf</b:URL>
-    <b:RefOrder>33</b:RefOrder>
+    <b:RefOrder>34</b:RefOrder>
   </b:Source>
   <b:Source>
     <b:Tag>Her12</b:Tag>
@@ -27160,7 +27317,7 @@
     <b:DayAccessed>28</b:DayAccessed>
     <b:URL>http://0-ieeexplore.ieee.org.acpmil13web.ancheim.ie/stamp/stamp.jsp?tp=&amp;arnumber=5971312</b:URL>
     <b:DOI>10.1109/ICMECH.2011.5971312</b:DOI>
-    <b:RefOrder>34</b:RefOrder>
+    <b:RefOrder>35</b:RefOrder>
   </b:Source>
   <b:Source>
     <b:Tag>McD93</b:Tag>
@@ -27186,7 +27343,7 @@
     <b:YearAccessed>2013</b:YearAccessed>
     <b:MonthAccessed>September</b:MonthAccessed>
     <b:DayAccessed>27</b:DayAccessed>
-    <b:RefOrder>35</b:RefOrder>
+    <b:RefOrder>36</b:RefOrder>
   </b:Source>
   <b:Source>
     <b:Tag>San13</b:Tag>
@@ -27291,7 +27448,7 @@
     <b:MonthAccessed>November</b:MonthAccessed>
     <b:DayAccessed>6</b:DayAccessed>
     <b:DOI>10.1109/WCICA.2012.6359128</b:DOI>
-    <b:RefOrder>36</b:RefOrder>
+    <b:RefOrder>37</b:RefOrder>
   </b:Source>
   <b:Source>
     <b:Tag>Fed12</b:Tag>
@@ -27647,7 +27804,7 @@
     <b:YearAccessed>2013</b:YearAccessed>
     <b:MonthAccessed>November</b:MonthAccessed>
     <b:DayAccessed>24</b:DayAccessed>
-    <b:RefOrder>29</b:RefOrder>
+    <b:RefOrder>30</b:RefOrder>
   </b:Source>
   <b:Source>
     <b:Tag>IPy13</b:Tag>
@@ -27666,7 +27823,7 @@
     <b:YearAccessed>2013</b:YearAccessed>
     <b:MonthAccessed>November</b:MonthAccessed>
     <b:DayAccessed>24</b:DayAccessed>
-    <b:RefOrder>30</b:RefOrder>
+    <b:RefOrder>31</b:RefOrder>
   </b:Source>
   <b:Source>
     <b:Tag>pyt13</b:Tag>
@@ -27686,7 +27843,7 @@
     <b:YearAccessed>2013</b:YearAccessed>
     <b:MonthAccessed>November</b:MonthAccessed>
     <b:DayAccessed>24</b:DayAccessed>
-    <b:RefOrder>31</b:RefOrder>
+    <b:RefOrder>32</b:RefOrder>
   </b:Source>
   <b:Source>
     <b:Tag>Uni13</b:Tag>
@@ -27704,7 +27861,7 @@
     <b:YearAccessed>2013</b:YearAccessed>
     <b:MonthAccessed>November</b:MonthAccessed>
     <b:DayAccessed>24</b:DayAccessed>
-    <b:RefOrder>27</b:RefOrder>
+    <b:RefOrder>28</b:RefOrder>
   </b:Source>
   <b:Source>
     <b:Tag>Ble13</b:Tag>
@@ -27724,7 +27881,7 @@
     <b:YearAccessed>2013</b:YearAccessed>
     <b:MonthAccessed>November</b:MonthAccessed>
     <b:DayAccessed>24</b:DayAccessed>
-    <b:RefOrder>32</b:RefOrder>
+    <b:RefOrder>33</b:RefOrder>
   </b:Source>
   <b:Source>
     <b:Tag>NUn13</b:Tag>
@@ -27741,7 +27898,7 @@
     <b:Month>October</b:Month>
     <b:Day>10</b:Day>
     <b:URL>http://nunit.org/index.php?p=home</b:URL>
-    <b:RefOrder>28</b:RefOrder>
+    <b:RefOrder>29</b:RefOrder>
   </b:Source>
   <b:Source>
     <b:Tag>Ast13</b:Tag>
@@ -27781,11 +27938,42 @@
     <b:DayAccessed>28</b:DayAccessed>
     <b:RefOrder>24</b:RefOrder>
   </b:Source>
+  <b:Source>
+    <b:Tag>Esm09</b:Tag>
+    <b:SourceType>ConferenceProceedings</b:SourceType>
+    <b:Guid>{3DF39D97-6521-45DD-8B99-512E227E0647}</b:Guid>
+    <b:Title>Autonomous Unmanned Helicopter Landing System Design for Safe Touchdown on 6DOF Moving Platform</b:Title>
+    <b:Year>2009</b:Year>
+    <b:URL>http://0-ieeexplore.ieee.org.acpmil13web.ancheim.ie/stamp/stamp.jsp?tp=&amp;arnumber=4976611</b:URL>
+    <b:Author>
+      <b:Author>
+        <b:NameList>
+          <b:Person>
+            <b:Last>Esmailifar</b:Last>
+            <b:First>S</b:First>
+            <b:Middle>M</b:Middle>
+          </b:Person>
+          <b:Person>
+            <b:Last>Saghafi</b:Last>
+            <b:First>F</b:First>
+          </b:Person>
+        </b:NameList>
+      </b:Author>
+    </b:Author>
+    <b:Pages>245-250</b:Pages>
+    <b:ConferenceName>Fifth International Conference on Autonomic and Autonomus Systems</b:ConferenceName>
+    <b:City>Valencia</b:City>
+    <b:Publisher>IEEE</b:Publisher>
+    <b:YearAccessed>2013</b:YearAccessed>
+    <b:MonthAccessed>October</b:MonthAccessed>
+    <b:DayAccessed>26</b:DayAccessed>
+    <b:RefOrder>27</b:RefOrder>
+  </b:Source>
 </b:Sources>
 </file>
 
 <file path=customXml/itemProps1.xml><?xml version="1.0" encoding="utf-8"?>
-<ds:datastoreItem xmlns:ds="http://schemas.openxmlformats.org/officeDocument/2006/customXml" ds:itemID="{5E6A0B30-0C2A-4B99-9762-9E9B263A2205}">
+<ds:datastoreItem xmlns:ds="http://schemas.openxmlformats.org/officeDocument/2006/customXml" ds:itemID="{87D16E88-B2D0-4947-BCFA-4FD71A2677B0}">
   <ds:schemaRefs>
     <ds:schemaRef ds:uri="http://schemas.openxmlformats.org/officeDocument/2006/bibliography"/>
   </ds:schemaRefs>

</xml_diff>

<commit_message>
Last check in for the day
</commit_message>
<xml_diff>
--- a/Main Project.docx
+++ b/Main Project.docx
@@ -5573,8 +5573,6 @@
             </w:r>
           </w:p>
         </w:tc>
-        <w:bookmarkStart w:id="7" w:name="_GoBack"/>
-        <w:bookmarkEnd w:id="7"/>
       </w:tr>
       <w:tr>
         <w:trPr>
@@ -5834,11 +5832,11 @@
       <w:pPr>
         <w:pStyle w:val="Heading2"/>
       </w:pPr>
-      <w:bookmarkStart w:id="8" w:name="_Toc373080904"/>
+      <w:bookmarkStart w:id="7" w:name="_Toc373080904"/>
       <w:r>
         <w:t>Descriptions</w:t>
       </w:r>
-      <w:bookmarkEnd w:id="8"/>
+      <w:bookmarkEnd w:id="7"/>
     </w:p>
     <w:tbl>
       <w:tblPr>
@@ -6037,11 +6035,11 @@
       <w:pPr>
         <w:pStyle w:val="Heading1"/>
       </w:pPr>
-      <w:bookmarkStart w:id="9" w:name="_Toc373080905"/>
+      <w:bookmarkStart w:id="8" w:name="_Toc373080905"/>
       <w:r>
         <w:t>Assumptions</w:t>
       </w:r>
-      <w:bookmarkEnd w:id="9"/>
+      <w:bookmarkEnd w:id="8"/>
     </w:p>
     <w:p>
       <w:r>
@@ -6065,7 +6063,7 @@
       <w:pPr>
         <w:pStyle w:val="Heading1"/>
       </w:pPr>
-      <w:bookmarkStart w:id="10" w:name="_Toc373080906"/>
+      <w:bookmarkStart w:id="9" w:name="_Toc373080906"/>
       <w:r>
         <w:lastRenderedPageBreak/>
         <w:t>1</w:t>
@@ -6076,13 +6074,13 @@
       <w:r>
         <w:t>Operational Goals</w:t>
       </w:r>
-      <w:bookmarkEnd w:id="10"/>
+      <w:bookmarkEnd w:id="9"/>
     </w:p>
     <w:p>
       <w:pPr>
         <w:pStyle w:val="Heading2"/>
       </w:pPr>
-      <w:bookmarkStart w:id="11" w:name="_Toc373080907"/>
+      <w:bookmarkStart w:id="10" w:name="_Toc373080907"/>
       <w:r>
         <w:t>1.1</w:t>
       </w:r>
@@ -6090,7 +6088,7 @@
         <w:tab/>
         <w:t>Introduction</w:t>
       </w:r>
-      <w:bookmarkEnd w:id="11"/>
+      <w:bookmarkEnd w:id="10"/>
     </w:p>
     <w:p>
       <w:pPr>
@@ -6198,7 +6196,7 @@
       <w:pPr>
         <w:pStyle w:val="Caption"/>
       </w:pPr>
-      <w:bookmarkStart w:id="12" w:name="_Toc373085096"/>
+      <w:bookmarkStart w:id="11" w:name="_Toc373085096"/>
       <w:proofErr w:type="gramStart"/>
       <w:r>
         <w:t xml:space="preserve">Figure </w:t>
@@ -6232,7 +6230,7 @@
       <w:r>
         <w:t>Helicopter landing on the deck of a ship in rough seas.</w:t>
       </w:r>
-      <w:bookmarkEnd w:id="12"/>
+      <w:bookmarkEnd w:id="11"/>
       <w:proofErr w:type="gramEnd"/>
     </w:p>
     <w:p>
@@ -6316,7 +6314,7 @@
       <w:pPr>
         <w:pStyle w:val="Heading2"/>
       </w:pPr>
-      <w:bookmarkStart w:id="13" w:name="_Toc373080908"/>
+      <w:bookmarkStart w:id="12" w:name="_Toc373080908"/>
       <w:r>
         <w:t>1.2</w:t>
       </w:r>
@@ -6330,7 +6328,7 @@
       <w:r>
         <w:t>Mission Goals</w:t>
       </w:r>
-      <w:bookmarkEnd w:id="13"/>
+      <w:bookmarkEnd w:id="12"/>
     </w:p>
     <w:p>
       <w:pPr>
@@ -6386,7 +6384,7 @@
           <w:rFonts w:eastAsia="Times New Roman"/>
         </w:rPr>
       </w:pPr>
-      <w:bookmarkStart w:id="14" w:name="_Toc373080909"/>
+      <w:bookmarkStart w:id="13" w:name="_Toc373080909"/>
       <w:r>
         <w:rPr>
           <w:rFonts w:eastAsia="Times New Roman"/>
@@ -6406,7 +6404,7 @@
         </w:rPr>
         <w:t xml:space="preserve"> Interception</w:t>
       </w:r>
-      <w:bookmarkEnd w:id="14"/>
+      <w:bookmarkEnd w:id="13"/>
     </w:p>
     <w:p>
       <w:pPr>
@@ -6565,7 +6563,7 @@
       <w:pPr>
         <w:pStyle w:val="Heading2"/>
       </w:pPr>
-      <w:bookmarkStart w:id="15" w:name="_Toc373080911"/>
+      <w:bookmarkStart w:id="14" w:name="_Toc373080911"/>
       <w:r>
         <w:rPr>
           <w:noProof/>
@@ -6620,7 +6618,7 @@
                                 <w:szCs w:val="24"/>
                               </w:rPr>
                             </w:pPr>
-                            <w:bookmarkStart w:id="16" w:name="_Toc373085097"/>
+                            <w:bookmarkStart w:id="15" w:name="_Toc373085097"/>
                             <w:proofErr w:type="gramStart"/>
                             <w:r>
                               <w:t xml:space="preserve">Figure </w:t>
@@ -6650,7 +6648,7 @@
                             <w:r>
                               <w:t xml:space="preserve"> Vector line diagram for the intercept path between a helicopter and a ship</w:t>
                             </w:r>
-                            <w:bookmarkEnd w:id="16"/>
+                            <w:bookmarkEnd w:id="15"/>
                           </w:p>
                         </w:txbxContent>
                       </wps:txbx>
@@ -6689,7 +6687,7 @@
                           <w:szCs w:val="24"/>
                         </w:rPr>
                       </w:pPr>
-                      <w:bookmarkStart w:id="17" w:name="_Toc373085097"/>
+                      <w:bookmarkStart w:id="16" w:name="_Toc373085097"/>
                       <w:proofErr w:type="gramStart"/>
                       <w:r>
                         <w:t xml:space="preserve">Figure </w:t>
@@ -6719,7 +6717,7 @@
                       <w:r>
                         <w:t xml:space="preserve"> Vector line diagram for the intercept path between a helicopter and a ship</w:t>
                       </w:r>
-                      <w:bookmarkEnd w:id="17"/>
+                      <w:bookmarkEnd w:id="16"/>
                     </w:p>
                   </w:txbxContent>
                 </v:textbox>
@@ -6728,7 +6726,7 @@
           </mc:Fallback>
         </mc:AlternateContent>
       </w:r>
-      <w:bookmarkEnd w:id="15"/>
+      <w:bookmarkEnd w:id="14"/>
     </w:p>
     <w:p>
       <w:pPr>
@@ -9642,7 +9640,7 @@
       <w:pPr>
         <w:pStyle w:val="Heading2"/>
       </w:pPr>
-      <w:bookmarkStart w:id="18" w:name="_Toc373080912"/>
+      <w:bookmarkStart w:id="17" w:name="_Toc373080912"/>
       <w:r>
         <w:lastRenderedPageBreak/>
         <w:t xml:space="preserve">1.4 </w:t>
@@ -9659,7 +9657,7 @@
       <w:r>
         <w:t xml:space="preserve"> Deck</w:t>
       </w:r>
-      <w:bookmarkEnd w:id="18"/>
+      <w:bookmarkEnd w:id="17"/>
     </w:p>
     <w:p>
       <w:pPr>
@@ -9693,7 +9691,7 @@
       <w:pPr>
         <w:pStyle w:val="Heading2"/>
       </w:pPr>
-      <w:bookmarkStart w:id="19" w:name="_Toc373080913"/>
+      <w:bookmarkStart w:id="18" w:name="_Toc373080913"/>
       <w:r>
         <w:t>1.5</w:t>
       </w:r>
@@ -9701,7 +9699,7 @@
         <w:tab/>
         <w:t>Landing</w:t>
       </w:r>
-      <w:bookmarkEnd w:id="19"/>
+      <w:bookmarkEnd w:id="18"/>
     </w:p>
     <w:p>
       <w:pPr>
@@ -10159,7 +10157,7 @@
           <w:szCs w:val="28"/>
         </w:rPr>
       </w:pPr>
-      <w:bookmarkStart w:id="20" w:name="_Toc373080914"/>
+      <w:bookmarkStart w:id="19" w:name="_Toc373080914"/>
       <w:r>
         <w:rPr>
           <w:szCs w:val="28"/>
@@ -10173,7 +10171,7 @@
         </w:rPr>
         <w:tab/>
       </w:r>
-      <w:bookmarkEnd w:id="20"/>
+      <w:bookmarkEnd w:id="19"/>
       <w:r>
         <w:rPr>
           <w:szCs w:val="28"/>
@@ -10281,7 +10279,7 @@
           <w:rFonts w:eastAsiaTheme="majorEastAsia"/>
         </w:rPr>
       </w:pPr>
-      <w:bookmarkStart w:id="21" w:name="_Toc373085098"/>
+      <w:bookmarkStart w:id="20" w:name="_Toc373085098"/>
       <w:r>
         <w:t xml:space="preserve">Figure </w:t>
       </w:r>
@@ -10306,7 +10304,7 @@
       <w:r>
         <w:t>. Landing processes overview for the proposed system</w:t>
       </w:r>
-      <w:bookmarkEnd w:id="21"/>
+      <w:bookmarkEnd w:id="20"/>
     </w:p>
     <w:p>
       <w:pPr>
@@ -10328,7 +10326,7 @@
           <w:szCs w:val="28"/>
         </w:rPr>
       </w:pPr>
-      <w:bookmarkStart w:id="22" w:name="_Toc373080915"/>
+      <w:bookmarkStart w:id="21" w:name="_Toc373080915"/>
       <w:r>
         <w:br w:type="page"/>
       </w:r>
@@ -10353,7 +10351,7 @@
       <w:r>
         <w:t xml:space="preserve"> of the Ship</w:t>
       </w:r>
-      <w:bookmarkEnd w:id="22"/>
+      <w:bookmarkEnd w:id="21"/>
     </w:p>
     <w:p>
       <w:pPr>
@@ -10362,7 +10360,7 @@
           <w:lang w:val="en"/>
         </w:rPr>
       </w:pPr>
-      <w:bookmarkStart w:id="23" w:name="_Toc373080916"/>
+      <w:bookmarkStart w:id="22" w:name="_Toc373080916"/>
       <w:r>
         <w:rPr>
           <w:lang w:val="en"/>
@@ -10376,7 +10374,7 @@
         <w:tab/>
         <w:t>Waves and Sea States</w:t>
       </w:r>
-      <w:bookmarkEnd w:id="23"/>
+      <w:bookmarkEnd w:id="22"/>
     </w:p>
     <w:p>
       <w:pPr>
@@ -11092,7 +11090,7 @@
           <w:lang w:val="en"/>
         </w:rPr>
       </w:pPr>
-      <w:bookmarkStart w:id="24" w:name="_Toc373085099"/>
+      <w:bookmarkStart w:id="23" w:name="_Toc373085099"/>
       <w:r>
         <w:t xml:space="preserve">Figure </w:t>
       </w:r>
@@ -11117,7 +11115,7 @@
       <w:r>
         <w:t>. Table of Wave types and their characteristics</w:t>
       </w:r>
-      <w:bookmarkEnd w:id="24"/>
+      <w:bookmarkEnd w:id="23"/>
     </w:p>
     <w:p>
       <w:pPr>
@@ -11670,7 +11668,7 @@
           <w:lang w:val="en"/>
         </w:rPr>
       </w:pPr>
-      <w:bookmarkStart w:id="25" w:name="_Toc373080917"/>
+      <w:bookmarkStart w:id="24" w:name="_Toc373080917"/>
       <w:r>
         <w:rPr>
           <w:lang w:val="en"/>
@@ -11684,7 +11682,7 @@
         <w:tab/>
         <w:t>Wind</w:t>
       </w:r>
-      <w:bookmarkEnd w:id="25"/>
+      <w:bookmarkEnd w:id="24"/>
     </w:p>
     <w:p>
       <w:pPr>
@@ -11854,7 +11852,7 @@
           <w:lang w:val="en"/>
         </w:rPr>
       </w:pPr>
-      <w:bookmarkStart w:id="26" w:name="_Toc373080918"/>
+      <w:bookmarkStart w:id="25" w:name="_Toc373080918"/>
       <w:r>
         <w:rPr>
           <w:lang w:val="en"/>
@@ -11874,7 +11872,7 @@
         </w:rPr>
         <w:t>The Moving Platform</w:t>
       </w:r>
-      <w:bookmarkEnd w:id="26"/>
+      <w:bookmarkEnd w:id="25"/>
     </w:p>
     <w:p>
       <w:pPr>
@@ -11978,7 +11976,7 @@
           <w:lang w:val="en-GB" w:eastAsia="en-GB"/>
         </w:rPr>
       </w:pPr>
-      <w:bookmarkStart w:id="27" w:name="_Toc373085100"/>
+      <w:bookmarkStart w:id="26" w:name="_Toc373085100"/>
       <w:r>
         <w:t xml:space="preserve">Figure </w:t>
       </w:r>
@@ -12014,7 +12012,7 @@
       <w:r>
         <w:t xml:space="preserve"> of an ocean going vessel</w:t>
       </w:r>
-      <w:bookmarkEnd w:id="27"/>
+      <w:bookmarkEnd w:id="26"/>
     </w:p>
     <w:p>
       <w:pPr>
@@ -12835,7 +12833,7 @@
           <w:lang w:val="en-GB" w:eastAsia="en-GB"/>
         </w:rPr>
       </w:pPr>
-      <w:bookmarkStart w:id="28" w:name="_Toc373085101"/>
+      <w:bookmarkStart w:id="27" w:name="_Toc373085101"/>
       <w:r>
         <w:t xml:space="preserve">Figure </w:t>
       </w:r>
@@ -12871,7 +12869,7 @@
       <w:r>
         <w:t xml:space="preserve"> diagram</w:t>
       </w:r>
-      <w:bookmarkEnd w:id="28"/>
+      <w:bookmarkEnd w:id="27"/>
     </w:p>
     <w:p>
       <w:pPr>
@@ -12895,7 +12893,7 @@
           <w:lang w:val="en"/>
         </w:rPr>
       </w:pPr>
-      <w:bookmarkStart w:id="29" w:name="_Toc373080919"/>
+      <w:bookmarkStart w:id="28" w:name="_Toc373080919"/>
       <w:r>
         <w:rPr>
           <w:lang w:val="en"/>
@@ -12910,7 +12908,7 @@
         <w:tab/>
         <w:t>The Operational Envelope</w:t>
       </w:r>
-      <w:bookmarkEnd w:id="29"/>
+      <w:bookmarkEnd w:id="28"/>
     </w:p>
     <w:p>
       <w:pPr>
@@ -13136,7 +13134,7 @@
       <w:pPr>
         <w:pStyle w:val="Caption"/>
       </w:pPr>
-      <w:bookmarkStart w:id="30" w:name="_Toc373085102"/>
+      <w:bookmarkStart w:id="29" w:name="_Toc373085102"/>
       <w:r>
         <w:t xml:space="preserve">Figure </w:t>
       </w:r>
@@ -13164,7 +13162,7 @@
       <w:r>
         <w:t>Section of hull diagram showing changes to buoyancy</w:t>
       </w:r>
-      <w:bookmarkEnd w:id="30"/>
+      <w:bookmarkEnd w:id="29"/>
     </w:p>
     <w:p>
       <w:pPr>
@@ -13344,7 +13342,7 @@
           <w:szCs w:val="28"/>
         </w:rPr>
       </w:pPr>
-      <w:bookmarkStart w:id="31" w:name="_Toc373080920"/>
+      <w:bookmarkStart w:id="30" w:name="_Toc373080920"/>
       <w:r>
         <w:rPr>
           <w:szCs w:val="28"/>
@@ -13357,7 +13355,7 @@
         </w:rPr>
         <w:tab/>
       </w:r>
-      <w:bookmarkEnd w:id="31"/>
+      <w:bookmarkEnd w:id="30"/>
       <w:r>
         <w:rPr>
           <w:szCs w:val="28"/>
@@ -13430,7 +13428,7 @@
           <w:lang w:val="en"/>
         </w:rPr>
       </w:pPr>
-      <w:bookmarkStart w:id="32" w:name="_Toc373080921"/>
+      <w:bookmarkStart w:id="31" w:name="_Toc373080921"/>
       <w:r>
         <w:rPr>
           <w:lang w:val="en"/>
@@ -13450,7 +13448,7 @@
         </w:rPr>
         <w:t>Operational Capabilities of the UAV</w:t>
       </w:r>
-      <w:bookmarkEnd w:id="32"/>
+      <w:bookmarkEnd w:id="31"/>
     </w:p>
     <w:p>
       <w:pPr>
@@ -13459,7 +13457,7 @@
           <w:lang w:val="en"/>
         </w:rPr>
       </w:pPr>
-      <w:bookmarkStart w:id="33" w:name="_Toc373080922"/>
+      <w:bookmarkStart w:id="32" w:name="_Toc373080922"/>
       <w:r>
         <w:rPr>
           <w:lang w:val="en"/>
@@ -13473,7 +13471,7 @@
         <w:tab/>
         <w:t>Overview</w:t>
       </w:r>
-      <w:bookmarkEnd w:id="33"/>
+      <w:bookmarkEnd w:id="32"/>
     </w:p>
     <w:p>
       <w:pPr>
@@ -14720,7 +14718,7 @@
           <w:lang w:val="en"/>
         </w:rPr>
       </w:pPr>
-      <w:bookmarkStart w:id="34" w:name="_Toc373085103"/>
+      <w:bookmarkStart w:id="33" w:name="_Toc373085103"/>
       <w:r>
         <w:t xml:space="preserve">Figure </w:t>
       </w:r>
@@ -14745,7 +14743,7 @@
       <w:r>
         <w:t>. Forces acting on a helicopter in flight</w:t>
       </w:r>
-      <w:bookmarkEnd w:id="34"/>
+      <w:bookmarkEnd w:id="33"/>
     </w:p>
     <w:p>
       <w:pPr>
@@ -14762,7 +14760,7 @@
           <w:lang w:val="en"/>
         </w:rPr>
       </w:pPr>
-      <w:bookmarkStart w:id="35" w:name="_Toc373080923"/>
+      <w:bookmarkStart w:id="34" w:name="_Toc373080923"/>
       <w:r>
         <w:rPr>
           <w:lang w:val="en"/>
@@ -14782,7 +14780,7 @@
         <w:tab/>
         <w:t>Wind</w:t>
       </w:r>
-      <w:bookmarkEnd w:id="35"/>
+      <w:bookmarkEnd w:id="34"/>
     </w:p>
     <w:p>
       <w:pPr>
@@ -15043,7 +15041,7 @@
           <w:lang w:val="en"/>
         </w:rPr>
       </w:pPr>
-      <w:bookmarkStart w:id="36" w:name="_Toc373080924"/>
+      <w:bookmarkStart w:id="35" w:name="_Toc373080924"/>
       <w:r>
         <w:rPr>
           <w:lang w:val="en"/>
@@ -15068,7 +15066,7 @@
         </w:rPr>
         <w:t>Performance</w:t>
       </w:r>
-      <w:bookmarkEnd w:id="36"/>
+      <w:bookmarkEnd w:id="35"/>
     </w:p>
     <w:p>
       <w:pPr>
@@ -15202,7 +15200,7 @@
           <w:lang w:val="en"/>
         </w:rPr>
       </w:pPr>
-      <w:bookmarkStart w:id="37" w:name="_Toc373085104"/>
+      <w:bookmarkStart w:id="36" w:name="_Toc373085104"/>
       <w:r>
         <w:t xml:space="preserve">Figure </w:t>
       </w:r>
@@ -15235,7 +15233,7 @@
       <w:r>
         <w:t xml:space="preserve"> VTOL UAV</w:t>
       </w:r>
-      <w:bookmarkEnd w:id="37"/>
+      <w:bookmarkEnd w:id="36"/>
     </w:p>
     <w:p>
       <w:pPr>
@@ -16061,7 +16059,7 @@
           <w:lang w:val="en"/>
         </w:rPr>
       </w:pPr>
-      <w:bookmarkStart w:id="38" w:name="_Toc373085105"/>
+      <w:bookmarkStart w:id="37" w:name="_Toc373085105"/>
       <w:r>
         <w:t xml:space="preserve">Figure </w:t>
       </w:r>
@@ -16092,7 +16090,7 @@
       <w:r>
         <w:t>specification</w:t>
       </w:r>
-      <w:bookmarkEnd w:id="38"/>
+      <w:bookmarkEnd w:id="37"/>
     </w:p>
     <w:p>
       <w:pPr>
@@ -16454,7 +16452,7 @@
           <w:lang w:val="en"/>
         </w:rPr>
       </w:pPr>
-      <w:bookmarkStart w:id="39" w:name="_Toc373085106"/>
+      <w:bookmarkStart w:id="38" w:name="_Toc373085106"/>
       <w:r>
         <w:t xml:space="preserve">Figure </w:t>
       </w:r>
@@ -16485,7 +16483,7 @@
       <w:r>
         <w:t xml:space="preserve"> VTOL UAV</w:t>
       </w:r>
-      <w:bookmarkEnd w:id="39"/>
+      <w:bookmarkEnd w:id="38"/>
     </w:p>
     <w:p>
       <w:pPr>
@@ -17222,7 +17220,7 @@
           <w:lang w:val="en"/>
         </w:rPr>
       </w:pPr>
-      <w:bookmarkStart w:id="40" w:name="_Toc373085107"/>
+      <w:bookmarkStart w:id="39" w:name="_Toc373085107"/>
       <w:r>
         <w:t xml:space="preserve">Figure </w:t>
       </w:r>
@@ -17253,7 +17251,7 @@
       <w:r>
         <w:t xml:space="preserve"> specification</w:t>
       </w:r>
-      <w:bookmarkEnd w:id="40"/>
+      <w:bookmarkEnd w:id="39"/>
     </w:p>
     <w:p>
       <w:pPr>
@@ -17332,7 +17330,7 @@
           <w:lang w:val="en"/>
         </w:rPr>
       </w:pPr>
-      <w:bookmarkStart w:id="41" w:name="_Toc373080925"/>
+      <w:bookmarkStart w:id="40" w:name="_Toc373080925"/>
       <w:r>
         <w:rPr>
           <w:lang w:val="en"/>
@@ -17353,7 +17351,7 @@
         <w:tab/>
         <w:t>Navigation</w:t>
       </w:r>
-      <w:bookmarkEnd w:id="41"/>
+      <w:bookmarkEnd w:id="40"/>
     </w:p>
     <w:p>
       <w:pPr>
@@ -17583,7 +17581,7 @@
           <w:lang w:val="en"/>
         </w:rPr>
       </w:pPr>
-      <w:bookmarkStart w:id="42" w:name="_Toc373080926"/>
+      <w:bookmarkStart w:id="41" w:name="_Toc373080926"/>
       <w:r>
         <w:rPr>
           <w:lang w:val="en"/>
@@ -17603,7 +17601,7 @@
         <w:tab/>
         <w:t>Response Times</w:t>
       </w:r>
-      <w:bookmarkEnd w:id="42"/>
+      <w:bookmarkEnd w:id="41"/>
     </w:p>
     <w:p>
       <w:pPr>
@@ -17828,7 +17826,7 @@
           <w:lang w:val="en"/>
         </w:rPr>
       </w:pPr>
-      <w:bookmarkStart w:id="43" w:name="_Toc373085108"/>
+      <w:bookmarkStart w:id="42" w:name="_Toc373085108"/>
       <w:r>
         <w:t xml:space="preserve">Figure </w:t>
       </w:r>
@@ -17867,7 +17865,7 @@
       <w:r>
         <w:t xml:space="preserve"> and w</w:t>
       </w:r>
-      <w:bookmarkEnd w:id="43"/>
+      <w:bookmarkEnd w:id="42"/>
     </w:p>
     <w:p>
       <w:pPr>
@@ -18240,7 +18238,7 @@
           <w:lang w:val="en"/>
         </w:rPr>
       </w:pPr>
-      <w:bookmarkStart w:id="44" w:name="_Toc373080927"/>
+      <w:bookmarkStart w:id="43" w:name="_Toc373080927"/>
       <w:r>
         <w:rPr>
           <w:lang w:val="en"/>
@@ -18265,7 +18263,7 @@
         </w:rPr>
         <w:t>Camera</w:t>
       </w:r>
-      <w:bookmarkEnd w:id="44"/>
+      <w:bookmarkEnd w:id="43"/>
       <w:r>
         <w:rPr>
           <w:lang w:val="en"/>
@@ -19021,7 +19019,7 @@
           <w:lang w:val="en"/>
         </w:rPr>
       </w:pPr>
-      <w:bookmarkStart w:id="45" w:name="_Toc373080928"/>
+      <w:bookmarkStart w:id="44" w:name="_Toc373080928"/>
       <w:r>
         <w:rPr>
           <w:lang w:val="en"/>
@@ -19035,7 +19033,7 @@
         </w:rPr>
         <w:tab/>
       </w:r>
-      <w:bookmarkEnd w:id="45"/>
+      <w:bookmarkEnd w:id="44"/>
       <w:r>
         <w:rPr>
           <w:lang w:val="en"/>
@@ -19216,7 +19214,7 @@
           <w:lang w:val="en"/>
         </w:rPr>
       </w:pPr>
-      <w:bookmarkStart w:id="46" w:name="_Toc373080929"/>
+      <w:bookmarkStart w:id="45" w:name="_Toc373080929"/>
       <w:r>
         <w:rPr>
           <w:lang w:val="en"/>
@@ -19250,7 +19248,7 @@
         </w:rPr>
         <w:t>Final Approach</w:t>
       </w:r>
-      <w:bookmarkEnd w:id="46"/>
+      <w:bookmarkEnd w:id="45"/>
     </w:p>
     <w:p>
       <w:pPr>
@@ -19259,7 +19257,7 @@
           <w:lang w:val="en"/>
         </w:rPr>
       </w:pPr>
-      <w:bookmarkStart w:id="47" w:name="_Toc373080930"/>
+      <w:bookmarkStart w:id="46" w:name="_Toc373080930"/>
       <w:r>
         <w:rPr>
           <w:lang w:val="en"/>
@@ -19273,7 +19271,7 @@
         <w:tab/>
         <w:t>The Four Phases</w:t>
       </w:r>
-      <w:bookmarkEnd w:id="47"/>
+      <w:bookmarkEnd w:id="46"/>
     </w:p>
     <w:p>
       <w:pPr>
@@ -19452,7 +19450,7 @@
           <w:lang w:val="en-GB"/>
         </w:rPr>
       </w:pPr>
-      <w:bookmarkStart w:id="48" w:name="_Toc373080931"/>
+      <w:bookmarkStart w:id="47" w:name="_Toc373080931"/>
       <w:r>
         <w:rPr>
           <w:noProof/>
@@ -19468,7 +19466,7 @@
         <w:tab/>
         <w:t>Landing Approaches</w:t>
       </w:r>
-      <w:bookmarkEnd w:id="48"/>
+      <w:bookmarkEnd w:id="47"/>
     </w:p>
     <w:p>
       <w:pPr>
@@ -19866,7 +19864,7 @@
           <w:lang w:val="en-GB"/>
         </w:rPr>
       </w:pPr>
-      <w:bookmarkStart w:id="49" w:name="_Toc373080932"/>
+      <w:bookmarkStart w:id="48" w:name="_Toc373080932"/>
       <w:r>
         <w:rPr>
           <w:noProof/>
@@ -19888,10 +19886,10 @@
         </w:rPr>
         <w:t>Touchdown</w:t>
       </w:r>
-      <w:bookmarkStart w:id="50" w:name="_Toc371891492"/>
-      <w:bookmarkEnd w:id="49"/>
-    </w:p>
-    <w:bookmarkEnd w:id="50"/>
+      <w:bookmarkStart w:id="49" w:name="_Toc371891492"/>
+      <w:bookmarkEnd w:id="48"/>
+    </w:p>
+    <w:bookmarkEnd w:id="49"/>
     <w:p>
       <w:pPr>
         <w:jc w:val="both"/>
@@ -20389,7 +20387,7 @@
           <w:szCs w:val="28"/>
         </w:rPr>
       </w:pPr>
-      <w:bookmarkStart w:id="51" w:name="_Toc373080933"/>
+      <w:bookmarkStart w:id="50" w:name="_Toc373080933"/>
       <w:r>
         <w:br w:type="page"/>
       </w:r>
@@ -20411,13 +20409,13 @@
       <w:r>
         <w:t>Landing Assist Systems</w:t>
       </w:r>
-      <w:bookmarkEnd w:id="51"/>
+      <w:bookmarkEnd w:id="50"/>
     </w:p>
     <w:p>
       <w:pPr>
         <w:jc w:val="both"/>
       </w:pPr>
-      <w:bookmarkStart w:id="52" w:name="_Toc373080934"/>
+      <w:bookmarkStart w:id="51" w:name="_Toc373080934"/>
       <w:r>
         <w:t>There are a number of commercial systems on the market th</w:t>
       </w:r>
@@ -20983,7 +20981,7 @@
       <w:r>
         <w:t>System Overview</w:t>
       </w:r>
-      <w:bookmarkEnd w:id="52"/>
+      <w:bookmarkEnd w:id="51"/>
       <w:r>
         <w:t xml:space="preserve"> and Prototype</w:t>
       </w:r>
@@ -21937,7 +21935,7 @@
           <w:lang w:val="en-GB"/>
         </w:rPr>
       </w:pPr>
-      <w:bookmarkStart w:id="53" w:name="_Toc373080936"/>
+      <w:bookmarkStart w:id="52" w:name="_Toc373080936"/>
       <w:r>
         <w:rPr>
           <w:noProof/>
@@ -22395,7 +22393,7 @@
         </w:rPr>
         <w:t>Equations of Motion</w:t>
       </w:r>
-      <w:bookmarkEnd w:id="53"/>
+      <w:bookmarkEnd w:id="52"/>
     </w:p>
     <w:p>
       <w:pPr>
@@ -22411,7 +22409,7 @@
         </w:rPr>
         <w:tab/>
       </w:r>
-      <w:bookmarkStart w:id="54" w:name="_Toc373080937"/>
+      <w:bookmarkStart w:id="53" w:name="_Toc373080937"/>
       <w:r>
         <w:rPr>
           <w:rFonts w:eastAsia="Times New Roman"/>
@@ -22419,7 +22417,7 @@
         </w:rPr>
         <w:t>Degrees of Freedom</w:t>
       </w:r>
-      <w:bookmarkEnd w:id="54"/>
+      <w:bookmarkEnd w:id="53"/>
       <w:r>
         <w:rPr>
           <w:rFonts w:eastAsia="Times New Roman"/>
@@ -22442,7 +22440,7 @@
         </w:rPr>
         <w:tab/>
       </w:r>
-      <w:bookmarkStart w:id="55" w:name="_Toc373080938"/>
+      <w:bookmarkStart w:id="54" w:name="_Toc373080938"/>
       <w:r>
         <w:rPr>
           <w:rFonts w:eastAsia="Times New Roman"/>
@@ -22450,7 +22448,7 @@
         </w:rPr>
         <w:t>Eularian Angles</w:t>
       </w:r>
-      <w:bookmarkEnd w:id="55"/>
+      <w:bookmarkEnd w:id="54"/>
     </w:p>
     <w:p>
       <w:pPr>
@@ -22467,7 +22465,7 @@
         </w:rPr>
         <w:tab/>
       </w:r>
-      <w:bookmarkStart w:id="56" w:name="_Toc373080939"/>
+      <w:bookmarkStart w:id="55" w:name="_Toc373080939"/>
       <w:r>
         <w:rPr>
           <w:rFonts w:eastAsia="Times New Roman"/>
@@ -22475,7 +22473,7 @@
         </w:rPr>
         <w:t>The 2D Plane</w:t>
       </w:r>
-      <w:bookmarkEnd w:id="56"/>
+      <w:bookmarkEnd w:id="55"/>
     </w:p>
     <w:p>
       <w:pPr>
@@ -22484,7 +22482,7 @@
           <w:lang w:val="en-GB"/>
         </w:rPr>
       </w:pPr>
-      <w:bookmarkStart w:id="57" w:name="_Toc373080940"/>
+      <w:bookmarkStart w:id="56" w:name="_Toc373080940"/>
       <w:r>
         <w:rPr>
           <w:rFonts w:eastAsia="Times New Roman"/>
@@ -22506,7 +22504,7 @@
         </w:rPr>
         <w:t>Influencing Factors</w:t>
       </w:r>
-      <w:bookmarkEnd w:id="57"/>
+      <w:bookmarkEnd w:id="56"/>
     </w:p>
     <w:p>
       <w:pPr>
@@ -22523,7 +22521,7 @@
         </w:rPr>
         <w:tab/>
       </w:r>
-      <w:bookmarkStart w:id="58" w:name="_Toc373080941"/>
+      <w:bookmarkStart w:id="57" w:name="_Toc373080941"/>
       <w:r>
         <w:rPr>
           <w:rFonts w:eastAsia="Times New Roman"/>
@@ -22531,7 +22529,7 @@
         </w:rPr>
         <w:t>Time Delay Factors</w:t>
       </w:r>
-      <w:bookmarkEnd w:id="58"/>
+      <w:bookmarkEnd w:id="57"/>
     </w:p>
     <w:p>
       <w:pPr>
@@ -22540,7 +22538,7 @@
           <w:lang w:val="en-GB"/>
         </w:rPr>
       </w:pPr>
-      <w:bookmarkStart w:id="59" w:name="_Toc373080942"/>
+      <w:bookmarkStart w:id="58" w:name="_Toc373080942"/>
       <w:r>
         <w:rPr>
           <w:rFonts w:eastAsia="Times New Roman"/>
@@ -22562,7 +22560,7 @@
         </w:rPr>
         <w:t>The UAV Model</w:t>
       </w:r>
-      <w:bookmarkEnd w:id="59"/>
+      <w:bookmarkEnd w:id="58"/>
     </w:p>
     <w:p>
       <w:pPr>
@@ -22571,7 +22569,7 @@
           <w:lang w:val="en-GB"/>
         </w:rPr>
       </w:pPr>
-      <w:bookmarkStart w:id="60" w:name="_Toc373080943"/>
+      <w:bookmarkStart w:id="59" w:name="_Toc373080943"/>
       <w:r>
         <w:rPr>
           <w:rFonts w:eastAsia="Times New Roman"/>
@@ -22593,7 +22591,7 @@
         </w:rPr>
         <w:t>The Ship Model</w:t>
       </w:r>
-      <w:bookmarkEnd w:id="60"/>
+      <w:bookmarkEnd w:id="59"/>
     </w:p>
     <w:p>
       <w:pPr>
@@ -22602,7 +22600,7 @@
           <w:lang w:val="en-GB"/>
         </w:rPr>
       </w:pPr>
-      <w:bookmarkStart w:id="61" w:name="_Toc373080944"/>
+      <w:bookmarkStart w:id="60" w:name="_Toc373080944"/>
       <w:r>
         <w:rPr>
           <w:rFonts w:eastAsia="Times New Roman"/>
@@ -22633,7 +22631,7 @@
         </w:rPr>
         <w:t xml:space="preserve"> Target Acquisition to Touchdown</w:t>
       </w:r>
-      <w:bookmarkEnd w:id="61"/>
+      <w:bookmarkEnd w:id="60"/>
     </w:p>
     <w:p>
       <w:pPr>
@@ -22642,7 +22640,7 @@
           <w:lang w:val="en-GB"/>
         </w:rPr>
       </w:pPr>
-      <w:bookmarkStart w:id="62" w:name="_Toc373080945"/>
+      <w:bookmarkStart w:id="61" w:name="_Toc373080945"/>
       <w:r>
         <w:rPr>
           <w:rFonts w:eastAsia="Times New Roman"/>
@@ -22664,7 +22662,7 @@
         </w:rPr>
         <w:t>Results</w:t>
       </w:r>
-      <w:bookmarkEnd w:id="62"/>
+      <w:bookmarkEnd w:id="61"/>
     </w:p>
     <w:p>
       <w:pPr>
@@ -22683,18 +22681,18 @@
       <w:pPr>
         <w:pStyle w:val="Heading1"/>
       </w:pPr>
-      <w:bookmarkStart w:id="63" w:name="_Toc373080946"/>
+      <w:bookmarkStart w:id="62" w:name="_Toc373080946"/>
       <w:r>
         <w:lastRenderedPageBreak/>
         <w:t>Appendix</w:t>
       </w:r>
-      <w:bookmarkEnd w:id="63"/>
+      <w:bookmarkEnd w:id="62"/>
     </w:p>
     <w:p>
       <w:pPr>
         <w:pStyle w:val="Heading2"/>
       </w:pPr>
-      <w:bookmarkStart w:id="64" w:name="_Toc373080947"/>
+      <w:bookmarkStart w:id="63" w:name="_Toc373080947"/>
       <w:r>
         <w:t xml:space="preserve">Appendix </w:t>
       </w:r>
@@ -22705,7 +22703,7 @@
         <w:tab/>
         <w:t>Douglas Sea Scale</w:t>
       </w:r>
-      <w:bookmarkEnd w:id="64"/>
+      <w:bookmarkEnd w:id="63"/>
     </w:p>
     <w:p/>
     <w:p>
@@ -23256,7 +23254,7 @@
     <w:p/>
     <w:p/>
     <w:p/>
-    <w:bookmarkStart w:id="65" w:name="_Toc373080948" w:displacedByCustomXml="next"/>
+    <w:bookmarkStart w:id="64" w:name="_Toc373080948" w:displacedByCustomXml="next"/>
     <w:sdt>
       <w:sdtPr>
         <w:rPr>
@@ -23281,7 +23279,7 @@
           <w:r>
             <w:t>Works Cited</w:t>
           </w:r>
-          <w:bookmarkEnd w:id="65"/>
+          <w:bookmarkEnd w:id="64"/>
         </w:p>
         <w:p>
           <w:pPr>
@@ -23421,7 +23419,7 @@
             <w:rPr>
               <w:noProof/>
             </w:rPr>
-            <w:t xml:space="preserve">Fang, R., Krijns, W., Finch, R. S., Geyer, W. P., Long, K., &amp; Carico, D. (2003). </w:t>
+            <w:t xml:space="preserve">Esmailifar, S. M., &amp; Saghafi, F. (2009). Autonomous Unmanned Helicopter Landing System Design for Safe Touchdown on 6DOF Moving Platform. </w:t>
           </w:r>
           <w:r>
             <w:rPr>
@@ -23429,13 +23427,13 @@
               <w:iCs/>
               <w:noProof/>
             </w:rPr>
-            <w:t>Helicopter/Ship Qualification Testing.</w:t>
+            <w:t>Fifth International Conference on Autonomic and Autonomus Systems</w:t>
           </w:r>
           <w:r>
             <w:rPr>
               <w:noProof/>
             </w:rPr>
-            <w:t xml:space="preserve"> North Atlantic Treaty Organisation/Research and Technology Organisation, The Research and Technology Organisation (RTO) of NATO. Ottawa: St. Joseph Print Group Inc. Retrieved October 19, 2013, from https://www.google.ie/url?sa=t&amp;rct=j&amp;q=&amp;esrc=s&amp;source=web&amp;cd=1&amp;cad=rja&amp;ved=0CCwQFjAA&amp;url=http%3A%2F%2Fwww.dtic.mil%2Fcgi-bin%2FGetTRDoc%3FAD%3DADA411975&amp;ei=W6hiUoalA8eshQe1yICYCw&amp;usg=AFQjCNH8bYfwU1lJw8j0ueLwmMsj89JhLQ&amp;bvm=bv.54934254,d.ZG4</w:t>
+            <w:t xml:space="preserve"> (pp. 245-250). Valencia: IEEE. Retrieved October 26, 2013, from http://0-ieeexplore.ieee.org.acpmil13web.ancheim.ie/stamp/stamp.jsp?tp=&amp;arnumber=4976611</w:t>
           </w:r>
         </w:p>
         <w:p>
@@ -23450,7 +23448,7 @@
             <w:rPr>
               <w:noProof/>
             </w:rPr>
-            <w:t xml:space="preserve">Federal Aviation Administration. (2012). </w:t>
+            <w:t xml:space="preserve">Fang, R., Krijns, W., Finch, R. S., Geyer, W. P., Long, K., &amp; Carico, D. (2003). </w:t>
           </w:r>
           <w:r>
             <w:rPr>
@@ -23458,13 +23456,13 @@
               <w:iCs/>
               <w:noProof/>
             </w:rPr>
-            <w:t>Helicopter Flying Handbook.</w:t>
+            <w:t>Helicopter/Ship Qualification Testing.</w:t>
           </w:r>
           <w:r>
             <w:rPr>
               <w:noProof/>
             </w:rPr>
-            <w:t xml:space="preserve"> Oklahoma City: United States Department of Transportation. Retrieved November 4, 2013, from http://www.faa.gov/regulations_policies/handbooks_manuals/aviation/helicopter_flying_handbook/media/helicopter_flying_handbook.pdf</w:t>
+            <w:t xml:space="preserve"> North Atlantic Treaty Organisation/Research and Technology Organisation, The Research and Technology Organisation (RTO) of NATO. Ottawa: St. Joseph Print Group Inc. Retrieved October 19, 2013, from https://www.google.ie/url?sa=t&amp;rct=j&amp;q=&amp;esrc=s&amp;source=web&amp;cd=1&amp;cad=rja&amp;ved=0CCwQFjAA&amp;url=http%3A%2F%2Fwww.dtic.mil%2Fcgi-bin%2FGetTRDoc%3FAD%3DADA411975&amp;ei=W6hiUoalA8eshQe1yICYCw&amp;usg=AFQjCNH8bYfwU1lJw8j0ueLwmMsj89JhLQ&amp;bvm=bv.54934254,d.ZG4</w:t>
           </w:r>
         </w:p>
         <w:p>
@@ -23479,7 +23477,7 @@
             <w:rPr>
               <w:noProof/>
             </w:rPr>
-            <w:t xml:space="preserve">Florida Centre for Instructional Technology. (2005). </w:t>
+            <w:t xml:space="preserve">Federal Aviation Administration. (2012). </w:t>
           </w:r>
           <w:r>
             <w:rPr>
@@ -23487,13 +23485,13 @@
               <w:iCs/>
               <w:noProof/>
             </w:rPr>
-            <w:t>Waves in the Ocean.</w:t>
+            <w:t>Helicopter Flying Handbook.</w:t>
           </w:r>
           <w:r>
             <w:rPr>
               <w:noProof/>
             </w:rPr>
-            <w:t xml:space="preserve"> Retrieved November 15, 2013, from fcit.usf.edu: http://fcit.usf.edu/florida/teacher/science/mod2/resources/waves.pdf</w:t>
+            <w:t xml:space="preserve"> Oklahoma City: United States Department of Transportation. Retrieved November 4, 2013, from http://www.faa.gov/regulations_policies/handbooks_manuals/aviation/helicopter_flying_handbook/media/helicopter_flying_handbook.pdf</w:t>
           </w:r>
         </w:p>
         <w:p>
@@ -23508,7 +23506,7 @@
             <w:rPr>
               <w:noProof/>
             </w:rPr>
-            <w:t xml:space="preserve">Herissé, B., Hamel, T., Mahony, R., &amp; Russotto, F.-X. (2012). Landing a VTOL Unmanned Aerial Vehicle on a Moving Platform Using Optical Flow. </w:t>
+            <w:t xml:space="preserve">Florida Centre for Instructional Technology. (2005). </w:t>
           </w:r>
           <w:r>
             <w:rPr>
@@ -23516,13 +23514,13 @@
               <w:iCs/>
               <w:noProof/>
             </w:rPr>
-            <w:t>Robotics, IEEE Transactions on (Volume:28 , Issue: 1 ), 28</w:t>
+            <w:t>Waves in the Ocean.</w:t>
           </w:r>
           <w:r>
             <w:rPr>
               <w:noProof/>
             </w:rPr>
-            <w:t>(1), 77-89. doi:10.1109/TRO.2011.2163435</w:t>
+            <w:t xml:space="preserve"> Retrieved November 15, 2013, from fcit.usf.edu: http://fcit.usf.edu/florida/teacher/science/mod2/resources/waves.pdf</w:t>
           </w:r>
         </w:p>
         <w:p>
@@ -23537,7 +23535,7 @@
             <w:rPr>
               <w:noProof/>
             </w:rPr>
-            <w:t xml:space="preserve">Hood Tech Vision. (2013). </w:t>
+            <w:t xml:space="preserve">Herissé, B., Hamel, T., Mahony, R., &amp; Russotto, F.-X. (2012). Landing a VTOL Unmanned Aerial Vehicle on a Moving Platform Using Optical Flow. </w:t>
           </w:r>
           <w:r>
             <w:rPr>
@@ -23545,13 +23543,13 @@
               <w:iCs/>
               <w:noProof/>
             </w:rPr>
-            <w:t>Hood Tech Vision Product Summary Table.</w:t>
+            <w:t>Robotics, IEEE Transactions on (Volume:28 , Issue: 1 ), 28</w:t>
           </w:r>
           <w:r>
             <w:rPr>
               <w:noProof/>
             </w:rPr>
-            <w:t xml:space="preserve"> Retrieved November 9, 2013, from www.hoodtechvision.com: http://www.hoodtechvision.com/products.html</w:t>
+            <w:t>(1), 77-89. doi:10.1109/TRO.2011.2163435</w:t>
           </w:r>
         </w:p>
         <w:p>
@@ -23566,7 +23564,8 @@
             <w:rPr>
               <w:noProof/>
             </w:rPr>
-            <w:t xml:space="preserve">IPython. (2013, September). </w:t>
+            <w:lastRenderedPageBreak/>
+            <w:t xml:space="preserve">Hood Tech Vision. (2013). </w:t>
           </w:r>
           <w:r>
             <w:rPr>
@@ -23574,13 +23573,13 @@
               <w:iCs/>
               <w:noProof/>
             </w:rPr>
-            <w:t>IPython Interactive Computing</w:t>
+            <w:t>Hood Tech Vision Product Summary Table.</w:t>
           </w:r>
           <w:r>
             <w:rPr>
               <w:noProof/>
             </w:rPr>
-            <w:t>. Retrieved November 24, 2013, from ipython.org: http://ipython.org/</w:t>
+            <w:t xml:space="preserve"> Retrieved November 9, 2013, from www.hoodtechvision.com: http://www.hoodtechvision.com/products.html</w:t>
           </w:r>
         </w:p>
         <w:p>
@@ -23595,7 +23594,7 @@
             <w:rPr>
               <w:noProof/>
             </w:rPr>
-            <w:t xml:space="preserve">Kamalasadan, S., &amp; Ghandakly, A. A. (2011). A Neural Network Parallel Adaptive Controller for Fighter Aircraft Pitch-Rate Tracking. </w:t>
+            <w:t xml:space="preserve">IPython. (2013, September). </w:t>
           </w:r>
           <w:r>
             <w:rPr>
@@ -23603,13 +23602,13 @@
               <w:iCs/>
               <w:noProof/>
             </w:rPr>
-            <w:t xml:space="preserve">Instrumentation and Measurement, IEEE Transactions on </w:t>
+            <w:t>IPython Interactive Computing</w:t>
           </w:r>
           <w:r>
             <w:rPr>
               <w:noProof/>
             </w:rPr>
-            <w:t>, 258-267. doi:10.1109/TIM.2010.2047310</w:t>
+            <w:t>. Retrieved November 24, 2013, from ipython.org: http://ipython.org/</w:t>
           </w:r>
         </w:p>
         <w:p>
@@ -23624,8 +23623,7 @@
             <w:rPr>
               <w:noProof/>
             </w:rPr>
-            <w:lastRenderedPageBreak/>
-            <w:t xml:space="preserve">Kearfoot. (2011, August). </w:t>
+            <w:t xml:space="preserve">Kamalasadan, S., &amp; Ghandakly, A. A. (2011). A Neural Network Parallel Adaptive Controller for Fighter Aircraft Pitch-Rate Tracking. </w:t>
           </w:r>
           <w:r>
             <w:rPr>
@@ -23633,13 +23631,13 @@
               <w:iCs/>
               <w:noProof/>
             </w:rPr>
-            <w:t>KN-4072A Airborne INS/GPS</w:t>
+            <w:t xml:space="preserve">Instrumentation and Measurement, IEEE Transactions on </w:t>
           </w:r>
           <w:r>
             <w:rPr>
               <w:noProof/>
             </w:rPr>
-            <w:t>. Retrieved November 9, 2013, from www.kearfott.com: http://www.kearfott.com/images/stories/pdf/DATASHEETS_KGN_NJ/AIR/kn-4072a_avionics_ins-gps.pdf</w:t>
+            <w:t>, 258-267. doi:10.1109/TIM.2010.2047310</w:t>
           </w:r>
         </w:p>
         <w:p>
@@ -23654,7 +23652,7 @@
             <w:rPr>
               <w:noProof/>
             </w:rPr>
-            <w:t xml:space="preserve">Lobik, M. D. (2003, March 14). </w:t>
+            <w:t xml:space="preserve">Kearfoot. (2011, August). </w:t>
           </w:r>
           <w:r>
             <w:rPr>
@@ -23662,13 +23660,13 @@
               <w:iCs/>
               <w:noProof/>
             </w:rPr>
-            <w:t>Helicopter Dynamic Rollover.</w:t>
+            <w:t>KN-4072A Airborne INS/GPS</w:t>
           </w:r>
           <w:r>
             <w:rPr>
               <w:noProof/>
             </w:rPr>
-            <w:t xml:space="preserve"> Retrieved November 20, 2013, from Nav Air: http://www.navair.navy.mil/safety/toolkit.cfm</w:t>
+            <w:t>. Retrieved November 9, 2013, from www.kearfott.com: http://www.kearfott.com/images/stories/pdf/DATASHEETS_KGN_NJ/AIR/kn-4072a_avionics_ins-gps.pdf</w:t>
           </w:r>
         </w:p>
         <w:p>
@@ -23683,7 +23681,7 @@
             <w:rPr>
               <w:noProof/>
             </w:rPr>
-            <w:t xml:space="preserve">MathWorks. (2013). </w:t>
+            <w:t xml:space="preserve">Lobik, M. D. (2003, March 14). </w:t>
           </w:r>
           <w:r>
             <w:rPr>
@@ -23691,13 +23689,13 @@
               <w:iCs/>
               <w:noProof/>
             </w:rPr>
-            <w:t>MatLab 30-Day Free Trial</w:t>
+            <w:t>Helicopter Dynamic Rollover.</w:t>
           </w:r>
           <w:r>
             <w:rPr>
               <w:noProof/>
             </w:rPr>
-            <w:t>. Retrieved November 24, 2013, from MathWorks: http://www.mathworks.co.uk/programs/nrd/matlab-trial-request.html?ref=ggl&amp;s_eid=ppc_6060</w:t>
+            <w:t xml:space="preserve"> Retrieved November 20, 2013, from Nav Air: http://www.navair.navy.mil/safety/toolkit.cfm</w:t>
           </w:r>
         </w:p>
         <w:p>
@@ -23712,7 +23710,7 @@
             <w:rPr>
               <w:noProof/>
             </w:rPr>
-            <w:t xml:space="preserve">McDonald, M. (1993). </w:t>
+            <w:t xml:space="preserve">MathWorks. (2013). </w:t>
           </w:r>
           <w:r>
             <w:rPr>
@@ -23720,13 +23718,13 @@
               <w:iCs/>
               <w:noProof/>
             </w:rPr>
-            <w:t>SHF SATCOM Terminal Ship-Motion Study.</w:t>
+            <w:t>MatLab 30-Day Free Trial</w:t>
           </w:r>
           <w:r>
             <w:rPr>
               <w:noProof/>
             </w:rPr>
-            <w:t xml:space="preserve"> Technical Report, United States Navy, Naval Command, Control and Ocean Surveillance Centre, San Diego. Retrieved September 27, 2013, from http://www.spawar.navy.mil/sti/publications/pubs/tr/1578/tr1578.pdf</w:t>
+            <w:t>. Retrieved November 24, 2013, from MathWorks: http://www.mathworks.co.uk/programs/nrd/matlab-trial-request.html?ref=ggl&amp;s_eid=ppc_6060</w:t>
           </w:r>
         </w:p>
         <w:p>
@@ -23741,7 +23739,7 @@
             <w:rPr>
               <w:noProof/>
             </w:rPr>
-            <w:t xml:space="preserve">Met Office. (2010). </w:t>
+            <w:t xml:space="preserve">McDonald, M. (1993). </w:t>
           </w:r>
           <w:r>
             <w:rPr>
@@ -23749,13 +23747,13 @@
               <w:iCs/>
               <w:noProof/>
             </w:rPr>
-            <w:t>The Beaufort Scale.</w:t>
+            <w:t>SHF SATCOM Terminal Ship-Motion Study.</w:t>
           </w:r>
           <w:r>
             <w:rPr>
               <w:noProof/>
             </w:rPr>
-            <w:t xml:space="preserve"> Retrieved October 10, 2013, from www.metoffice.gov.uk: http://www.metoffice.gov.uk/media/pdf/b/7/Fact_sheet_No._6.pdf</w:t>
+            <w:t xml:space="preserve"> Technical Report, United States Navy, Naval Command, Control and Ocean Surveillance Centre, San Diego. Retrieved September 27, 2013, from http://www.spawar.navy.mil/sti/publications/pubs/tr/1578/tr1578.pdf</w:t>
           </w:r>
         </w:p>
         <w:p>
@@ -23770,7 +23768,7 @@
             <w:rPr>
               <w:noProof/>
             </w:rPr>
-            <w:t xml:space="preserve">NUnit. (2013, October 10). </w:t>
+            <w:t xml:space="preserve">Met Office. (2010). </w:t>
           </w:r>
           <w:r>
             <w:rPr>
@@ -23778,13 +23776,13 @@
               <w:iCs/>
               <w:noProof/>
             </w:rPr>
-            <w:t>NUnit - Home</w:t>
+            <w:t>The Beaufort Scale.</w:t>
           </w:r>
           <w:r>
             <w:rPr>
               <w:noProof/>
             </w:rPr>
-            <w:t>. Retrieved from www.nunit.org: http://nunit.org/index.php?p=home</w:t>
+            <w:t xml:space="preserve"> Retrieved October 10, 2013, from www.metoffice.gov.uk: http://www.metoffice.gov.uk/media/pdf/b/7/Fact_sheet_No._6.pdf</w:t>
           </w:r>
         </w:p>
         <w:p>
@@ -23799,7 +23797,7 @@
             <w:rPr>
               <w:noProof/>
             </w:rPr>
-            <w:t xml:space="preserve">Padfield, G. D. (2007). </w:t>
+            <w:t xml:space="preserve">NovAtel. (2012). </w:t>
           </w:r>
           <w:r>
             <w:rPr>
@@ -23807,13 +23805,13 @@
               <w:iCs/>
               <w:noProof/>
             </w:rPr>
-            <w:t>Helicopter Flight Dynamics</w:t>
+            <w:t>Automated Flight Control System</w:t>
           </w:r>
           <w:r>
             <w:rPr>
               <w:noProof/>
             </w:rPr>
-            <w:t xml:space="preserve"> (2nd ed.). Oxford: Blackwell Publishing. Retrieved October 12, 2013, from http://www.foinikas.org/ftp/public/DCS%20Blackshark/HELICOPTER%20FLIGHT%20DYNAMICS.pdf</w:t>
+            <w:t>. Retrieved November 28, 2013, from www.novatel.com: http://www.novatel.com/technology-in-action/automated-flight-control/</w:t>
           </w:r>
         </w:p>
         <w:p>
@@ -23828,7 +23826,7 @@
             <w:rPr>
               <w:noProof/>
             </w:rPr>
-            <w:t xml:space="preserve">Prism Defence. (2010). </w:t>
+            <w:t xml:space="preserve">NUnit. (2013, October 10). </w:t>
           </w:r>
           <w:r>
             <w:rPr>
@@ -23836,13 +23834,13 @@
               <w:iCs/>
               <w:noProof/>
             </w:rPr>
-            <w:t>Prism Defence</w:t>
+            <w:t>NUnit - Home</w:t>
           </w:r>
           <w:r>
             <w:rPr>
               <w:noProof/>
             </w:rPr>
-            <w:t>. Retrieved November 20, 2013, from www.prismdefence.com: http://www.prismdefence.com/index.html</w:t>
+            <w:t>. Retrieved from www.nunit.org: http://nunit.org/index.php?p=home</w:t>
           </w:r>
         </w:p>
         <w:p>
@@ -23857,7 +23855,7 @@
             <w:rPr>
               <w:noProof/>
             </w:rPr>
-            <w:t xml:space="preserve">pythonxy. (2013, November 21). </w:t>
+            <w:t xml:space="preserve">Padfield, G. D. (2007). </w:t>
           </w:r>
           <w:r>
             <w:rPr>
@@ -23865,13 +23863,13 @@
               <w:iCs/>
               <w:noProof/>
             </w:rPr>
-            <w:t>Downloads</w:t>
+            <w:t>Helicopter Flight Dynamics</w:t>
           </w:r>
           <w:r>
             <w:rPr>
               <w:noProof/>
             </w:rPr>
-            <w:t>. Retrieved November 24, 2013, from pythonxy Scientific-oriented Python Distribution based on Qt and Spyder: https://code.google.com/p/pythonxy/wiki/Downloads?tm=2</w:t>
+            <w:t xml:space="preserve"> (2nd ed.). Oxford: Blackwell Publishing. Retrieved October 12, 2013, from http://www.foinikas.org/ftp/public/DCS%20Blackshark/HELICOPTER%20FLIGHT%20DYNAMICS.pdf</w:t>
           </w:r>
         </w:p>
         <w:p>
@@ -23886,7 +23884,8 @@
             <w:rPr>
               <w:noProof/>
             </w:rPr>
-            <w:t xml:space="preserve">Rotomotion. (2009, November). </w:t>
+            <w:lastRenderedPageBreak/>
+            <w:t xml:space="preserve">Prism Defence. (2010). </w:t>
           </w:r>
           <w:r>
             <w:rPr>
@@ -23894,13 +23893,13 @@
               <w:iCs/>
               <w:noProof/>
             </w:rPr>
-            <w:t>SR200 Helicopter UAV Specifications.</w:t>
+            <w:t>Prism Defence</w:t>
           </w:r>
           <w:r>
             <w:rPr>
               <w:noProof/>
             </w:rPr>
-            <w:t xml:space="preserve"> Retrieved from www.rotomotion.com: http://www.rotomotion.com/datasheets/sr200_uav_sheet.pdf</w:t>
+            <w:t>. Retrieved November 20, 2013, from www.prismdefence.com: http://www.prismdefence.com/index.html</w:t>
           </w:r>
         </w:p>
         <w:p>
@@ -23915,7 +23914,7 @@
             <w:rPr>
               <w:noProof/>
             </w:rPr>
-            <w:t xml:space="preserve">Rotomotion. (2011, Feburary 14). </w:t>
+            <w:t xml:space="preserve">pythonxy. (2013, November 21). </w:t>
           </w:r>
           <w:r>
             <w:rPr>
@@ -23923,13 +23922,13 @@
               <w:iCs/>
               <w:noProof/>
             </w:rPr>
-            <w:t>SR 200</w:t>
+            <w:t>Downloads</w:t>
           </w:r>
           <w:r>
             <w:rPr>
               <w:noProof/>
             </w:rPr>
-            <w:t>. Retrieved from www.Rotomotion.com: http://www.rotomotion.com/r_product_5_sr200.html</w:t>
+            <w:t>. Retrieved November 24, 2013, from pythonxy Scientific-oriented Python Distribution based on Qt and Spyder: https://code.google.com/p/pythonxy/wiki/Downloads?tm=2</w:t>
           </w:r>
         </w:p>
         <w:p>
@@ -23944,7 +23943,7 @@
             <w:rPr>
               <w:noProof/>
             </w:rPr>
-            <w:t xml:space="preserve">Sanchez-Lopez, J. L., Saripalli, S., Campoy, P., Pestana, J., &amp; Fu, C. (2013). Toward visual autonomous ship board landing of a VTOL UAV. </w:t>
+            <w:t xml:space="preserve">Rotomotion. (2009, November). </w:t>
           </w:r>
           <w:r>
             <w:rPr>
@@ -23952,22 +23951,13 @@
               <w:iCs/>
               <w:noProof/>
             </w:rPr>
-            <w:t xml:space="preserve">Unmanned Aircraft Systems </w:t>
-          </w:r>
-          <w:r>
-            <w:rPr>
-              <w:i/>
-              <w:iCs/>
+            <w:t>SR200 Helicopter UAV Specifications.</w:t>
+          </w:r>
+          <w:r>
+            <w:rPr>
               <w:noProof/>
             </w:rPr>
-            <w:lastRenderedPageBreak/>
-            <w:t>(ICUAS), 2013 International Conference on</w:t>
-          </w:r>
-          <w:r>
-            <w:rPr>
-              <w:noProof/>
-            </w:rPr>
-            <w:t xml:space="preserve"> (pp. 779-788). Atlanta: IEEE. doi:10.1109/ICUAS.2013.6564760</w:t>
+            <w:t xml:space="preserve"> Retrieved from www.rotomotion.com: http://www.rotomotion.com/datasheets/sr200_uav_sheet.pdf</w:t>
           </w:r>
         </w:p>
         <w:p>
@@ -23982,7 +23972,7 @@
             <w:rPr>
               <w:noProof/>
             </w:rPr>
-            <w:t xml:space="preserve">Sandino, L. A., Bejar, M., &amp; Ollero, A. (2011). On the applicability of linear control techniques for autonomous landing of helicopters on the deck of a ship. </w:t>
+            <w:t xml:space="preserve">Rotomotion. (2011, Feburary 14). </w:t>
           </w:r>
           <w:r>
             <w:rPr>
@@ -23990,13 +23980,13 @@
               <w:iCs/>
               <w:noProof/>
             </w:rPr>
-            <w:t>Mechatronics (ICM), 2011 IEEE International Conference on</w:t>
+            <w:t>SR 200</w:t>
           </w:r>
           <w:r>
             <w:rPr>
               <w:noProof/>
             </w:rPr>
-            <w:t>, 363-368. doi:10.1109/ICMECH.2011.5971312</w:t>
+            <w:t>. Retrieved from www.Rotomotion.com: http://www.rotomotion.com/r_product_5_sr200.html</w:t>
           </w:r>
         </w:p>
         <w:p>
@@ -24011,7 +24001,7 @@
             <w:rPr>
               <w:noProof/>
             </w:rPr>
-            <w:t xml:space="preserve">Schiebel. (2009, December 16). </w:t>
+            <w:t xml:space="preserve">Sanchez-Lopez, J. L., Saripalli, S., Campoy, P., Pestana, J., &amp; Fu, C. (2013). Toward visual autonomous ship board landing of a VTOL UAV. </w:t>
           </w:r>
           <w:r>
             <w:rPr>
@@ -24019,13 +24009,13 @@
               <w:iCs/>
               <w:noProof/>
             </w:rPr>
-            <w:t>Schiebel Press</w:t>
+            <w:t>Unmanned Aircraft Systems (ICUAS), 2013 International Conference on</w:t>
           </w:r>
           <w:r>
             <w:rPr>
               <w:noProof/>
             </w:rPr>
-            <w:t>. Retrieved November 9, 2013, from www.schiebel.net: http://www.schiebel.net/AcmsFile/1311/0/550/2009-12-16_Schiebel_demonstrates_CAMCOPTER_S-100_t.pdf</w:t>
+            <w:t xml:space="preserve"> (pp. 779-788). Atlanta: IEEE. doi:10.1109/ICUAS.2013.6564760</w:t>
           </w:r>
         </w:p>
         <w:p>
@@ -24040,7 +24030,7 @@
             <w:rPr>
               <w:noProof/>
             </w:rPr>
-            <w:t xml:space="preserve">Schiebel. (2013). </w:t>
+            <w:t xml:space="preserve">Sandino, L. A., Bejar, M., &amp; Ollero, A. (2011). On the applicability of linear control techniques for autonomous landing of helicopters on the deck of a ship. </w:t>
           </w:r>
           <w:r>
             <w:rPr>
@@ -24048,13 +24038,13 @@
               <w:iCs/>
               <w:noProof/>
             </w:rPr>
-            <w:t>CAMCOPTER-S-100</w:t>
+            <w:t>Mechatronics (ICM), 2011 IEEE International Conference on</w:t>
           </w:r>
           <w:r>
             <w:rPr>
               <w:noProof/>
             </w:rPr>
-            <w:t>. Retrieved November 8, 2013, from www.schiebel.net: http://www.schiebel.net/Products/Unmanned-Air-Systems/CAMCOPTER-S-100/System.aspx</w:t>
+            <w:t>, 363-368. doi:10.1109/ICMECH.2011.5971312</w:t>
           </w:r>
         </w:p>
         <w:p>
@@ -24069,7 +24059,7 @@
             <w:rPr>
               <w:noProof/>
             </w:rPr>
-            <w:t xml:space="preserve">Schiebel. (2013). </w:t>
+            <w:t xml:space="preserve">Schiebel. (2009, December 16). </w:t>
           </w:r>
           <w:r>
             <w:rPr>
@@ -24077,13 +24067,13 @@
               <w:iCs/>
               <w:noProof/>
             </w:rPr>
-            <w:t>Image-Gallery</w:t>
+            <w:t>Schiebel Press</w:t>
           </w:r>
           <w:r>
             <w:rPr>
               <w:noProof/>
             </w:rPr>
-            <w:t>. Retrieved from www.schiebel.net: http://www.schiebel.net/AcmsFile/1782/0/550/CAMCOPTER_S-100_084.jpg</w:t>
+            <w:t>. Retrieved November 9, 2013, from www.schiebel.net: http://www.schiebel.net/AcmsFile/1311/0/550/2009-12-16_Schiebel_demonstrates_CAMCOPTER_S-100_t.pdf</w:t>
           </w:r>
         </w:p>
         <w:p>
@@ -24098,7 +24088,7 @@
             <w:rPr>
               <w:noProof/>
             </w:rPr>
-            <w:t xml:space="preserve">Shin, H., You, D., &amp; Shim, D. H. (2013). An autonomous shipboard landing algorithm for unmanned helicopters. </w:t>
+            <w:t xml:space="preserve">Schiebel. (2013). </w:t>
           </w:r>
           <w:r>
             <w:rPr>
@@ -24106,13 +24096,13 @@
               <w:iCs/>
               <w:noProof/>
             </w:rPr>
-            <w:t>Unmanned Aircraft Systems (ICUAS), 2013 International Conference on</w:t>
+            <w:t>CAMCOPTER-S-100</w:t>
           </w:r>
           <w:r>
             <w:rPr>
               <w:noProof/>
             </w:rPr>
-            <w:t xml:space="preserve"> (pp. 769-778). Atlanta: IEEE. doi:10.1109/ICUAS.2013.6564759</w:t>
+            <w:t>. Retrieved November 8, 2013, from www.schiebel.net: http://www.schiebel.net/Products/Unmanned-Air-Systems/CAMCOPTER-S-100/System.aspx</w:t>
           </w:r>
         </w:p>
         <w:p>
@@ -24127,7 +24117,7 @@
             <w:rPr>
               <w:noProof/>
             </w:rPr>
-            <w:t xml:space="preserve">Snyder, C. M. (2012). Validation of Ship Air Wake Simulations and Investigation of Ship Air Wake Impact on Rotary Wing Aircraft. </w:t>
+            <w:t xml:space="preserve">Schiebel. (2013). </w:t>
           </w:r>
           <w:r>
             <w:rPr>
@@ -24135,13 +24125,13 @@
               <w:iCs/>
               <w:noProof/>
             </w:rPr>
-            <w:t>Launch &amp; Recovery.</w:t>
+            <w:t>Image-Gallery</w:t>
           </w:r>
           <w:r>
             <w:rPr>
               <w:noProof/>
             </w:rPr>
-            <w:t xml:space="preserve"> Maryland: American Society Naval Engineers. Retrieved November 15, 2013, from http://www.cobaltcfd.com/pdfs/ASNE_2012_ship_airwake_snyder.pdf</w:t>
+            <w:t>. Retrieved from www.schiebel.net: http://www.schiebel.net/AcmsFile/1782/0/550/CAMCOPTER_S-100_084.jpg</w:t>
           </w:r>
         </w:p>
         <w:p>
@@ -24156,7 +24146,7 @@
             <w:rPr>
               <w:noProof/>
             </w:rPr>
-            <w:t xml:space="preserve">Tang, Y.-R., &amp; Li, Y. (2012). Design of an optimal flight control system with integral augmented compensator for a nonlinear UAV helicopter. </w:t>
+            <w:t xml:space="preserve">Shin, H., You, D., &amp; Shim, D. H. (2013). An autonomous shipboard landing algorithm for unmanned helicopters. </w:t>
           </w:r>
           <w:r>
             <w:rPr>
@@ -24164,13 +24154,13 @@
               <w:iCs/>
               <w:noProof/>
             </w:rPr>
-            <w:t>Intelligent Control and Automation (WCICA), 2012 10th World Congress on</w:t>
+            <w:t>Unmanned Aircraft Systems (ICUAS), 2013 International Conference on</w:t>
           </w:r>
           <w:r>
             <w:rPr>
               <w:noProof/>
             </w:rPr>
-            <w:t xml:space="preserve"> (pp. 3927-3932). Beijing: IEEE Conference Publications. doi:10.1109/WCICA.2012.6359128</w:t>
+            <w:t xml:space="preserve"> (pp. 769-778). Atlanta: IEEE. doi:10.1109/ICUAS.2013.6564759</w:t>
           </w:r>
         </w:p>
         <w:p>
@@ -24185,7 +24175,7 @@
             <w:rPr>
               <w:noProof/>
             </w:rPr>
-            <w:t xml:space="preserve">Techet, A. H. (2004, September 8). </w:t>
+            <w:t xml:space="preserve">Snyder, C. M. (2012). Validation of Ship Air Wake Simulations and Investigation of Ship Air Wake Impact on Rotary Wing Aircraft. </w:t>
           </w:r>
           <w:r>
             <w:rPr>
@@ -24193,13 +24183,13 @@
               <w:iCs/>
               <w:noProof/>
             </w:rPr>
-            <w:t>Hydrodynamics for Ocean Engineers.</w:t>
+            <w:t>Launch &amp; Recovery.</w:t>
           </w:r>
           <w:r>
             <w:rPr>
               <w:noProof/>
             </w:rPr>
-            <w:t xml:space="preserve"> Retrieved November 20, 2013, from web.mit.edu: http://web.mit.edu/13.012/www/handouts/Reading3.pdf</w:t>
+            <w:t xml:space="preserve"> Maryland: American Society Naval Engineers. Retrieved November 15, 2013, from http://www.cobaltcfd.com/pdfs/ASNE_2012_ship_airwake_snyder.pdf</w:t>
           </w:r>
         </w:p>
         <w:p>
@@ -24214,7 +24204,7 @@
             <w:rPr>
               <w:noProof/>
             </w:rPr>
-            <w:t xml:space="preserve">Techet, A. H. (2005). </w:t>
+            <w:t xml:space="preserve">Tang, Y.-R., &amp; Li, Y. (2012). Design of an optimal flight control system with integral augmented compensator for a nonlinear UAV helicopter. </w:t>
           </w:r>
           <w:r>
             <w:rPr>
@@ -24222,13 +24212,22 @@
               <w:iCs/>
               <w:noProof/>
             </w:rPr>
-            <w:t>Ocean Waves.</w:t>
-          </w:r>
-          <w:r>
-            <w:rPr>
+            <w:t xml:space="preserve">Intelligent Control and </w:t>
+          </w:r>
+          <w:r>
+            <w:rPr>
+              <w:i/>
+              <w:iCs/>
               <w:noProof/>
             </w:rPr>
-            <w:t xml:space="preserve"> Retrieved November 15, 2013, from web.mit.edu: http://web.mit.edu/13.42/www/handouts/wave_spectra_slides2.pdf</w:t>
+            <w:lastRenderedPageBreak/>
+            <w:t>Automation (WCICA), 2012 10th World Congress on</w:t>
+          </w:r>
+          <w:r>
+            <w:rPr>
+              <w:noProof/>
+            </w:rPr>
+            <w:t xml:space="preserve"> (pp. 3927-3932). Beijing: IEEE Conference Publications. doi:10.1109/WCICA.2012.6359128</w:t>
           </w:r>
         </w:p>
         <w:p>
@@ -24243,7 +24242,7 @@
             <w:rPr>
               <w:noProof/>
             </w:rPr>
-            <w:t xml:space="preserve">Unity. (2013). </w:t>
+            <w:t xml:space="preserve">Techet, A. H. (2004, September 8). </w:t>
           </w:r>
           <w:r>
             <w:rPr>
@@ -24251,13 +24250,13 @@
               <w:iCs/>
               <w:noProof/>
             </w:rPr>
-            <w:t>What is Unity and what can I do with it?</w:t>
+            <w:t>Hydrodynamics for Ocean Engineers.</w:t>
           </w:r>
           <w:r>
             <w:rPr>
               <w:noProof/>
             </w:rPr>
-            <w:t xml:space="preserve"> Retrieved November 24, 2013, from Unity: http://unity3d.com/pages/create-games?gclid=CMbP-6Pi_roCFWd72wodkgkAgA</w:t>
+            <w:t xml:space="preserve"> Retrieved November 20, 2013, from web.mit.edu: http://web.mit.edu/13.012/www/handouts/Reading3.pdf</w:t>
           </w:r>
         </w:p>
         <w:p>
@@ -24272,8 +24271,7 @@
             <w:rPr>
               <w:noProof/>
             </w:rPr>
-            <w:lastRenderedPageBreak/>
-            <w:t xml:space="preserve">Yu, Z., Nonami, K., Shin, J., &amp; Celestino, D. (2007). 3d vision based landing control of a small scale autonomous helicopter. </w:t>
+            <w:t xml:space="preserve">Techet, A. H. (2005). </w:t>
           </w:r>
           <w:r>
             <w:rPr>
@@ -24281,13 +24279,13 @@
               <w:iCs/>
               <w:noProof/>
             </w:rPr>
-            <w:t>International Journal of Advanced Robotic Systems, 4</w:t>
+            <w:t>Ocean Waves.</w:t>
           </w:r>
           <w:r>
             <w:rPr>
               <w:noProof/>
             </w:rPr>
-            <w:t>(1), 51-56. Retrieved October 12, 2013, from http://cdn.intechopen.com/pdfs/4211/InTech-3d_vision_based_landing_control_of_a_small_scale_autonomous_helicopter.pdf</w:t>
+            <w:t xml:space="preserve"> Retrieved November 15, 2013, from web.mit.edu: http://web.mit.edu/13.42/www/handouts/wave_spectra_slides2.pdf</w:t>
           </w:r>
         </w:p>
         <w:p>
@@ -24302,9 +24300,69 @@
             <w:rPr>
               <w:noProof/>
             </w:rPr>
+            <w:t xml:space="preserve">Unity. (2013). </w:t>
+          </w:r>
+          <w:r>
+            <w:rPr>
+              <w:i/>
+              <w:iCs/>
+              <w:noProof/>
+            </w:rPr>
+            <w:t>What is Unity and what can I do with it?</w:t>
+          </w:r>
+          <w:r>
+            <w:rPr>
+              <w:noProof/>
+            </w:rPr>
+            <w:t xml:space="preserve"> Retrieved November 24, 2013, from Unity: http://unity3d.com/pages/create-games?gclid=CMbP-6Pi_roCFWd72wodkgkAgA</w:t>
+          </w:r>
+        </w:p>
+        <w:p>
+          <w:pPr>
+            <w:pStyle w:val="Bibliography"/>
+            <w:ind w:left="720" w:hanging="720"/>
+            <w:rPr>
+              <w:noProof/>
+            </w:rPr>
+          </w:pPr>
+          <w:r>
+            <w:rPr>
+              <w:noProof/>
+            </w:rPr>
+            <w:t xml:space="preserve">Yu, Z., Nonami, K., Shin, J., &amp; Celestino, D. (2007). 3d vision based landing control of a small scale autonomous helicopter. </w:t>
+          </w:r>
+          <w:r>
+            <w:rPr>
+              <w:i/>
+              <w:iCs/>
+              <w:noProof/>
+            </w:rPr>
+            <w:t>International Journal of Advanced Robotic Systems, 4</w:t>
+          </w:r>
+          <w:r>
+            <w:rPr>
+              <w:noProof/>
+            </w:rPr>
+            <w:t>(1), 51-56. Retrieved October 12, 2013, from http://cdn.intechopen.com/pdfs/4211/InTech-3d_vision_based_landing_control_of_a_small_scale_autonomous_helicopter.pdf</w:t>
+          </w:r>
+        </w:p>
+        <w:p>
+          <w:pPr>
+            <w:pStyle w:val="Bibliography"/>
+            <w:ind w:left="720" w:hanging="720"/>
+            <w:rPr>
+              <w:noProof/>
+            </w:rPr>
+          </w:pPr>
+          <w:r>
+            <w:rPr>
+              <w:noProof/>
+            </w:rPr>
             <w:t>Yuan, W. (2013, August 5). Dynamic Modelling and Flight Control Methodologies for Vertical Take-Off and Landing Unmanned Aerial Vehicles. Sydney, New South Wales, Australia. Retrieved November 9, 2013, from https://www.google.com/url?sa=t&amp;rct=j&amp;q=&amp;esrc=s&amp;source=web&amp;cd=23&amp;cad=rja&amp;ved=0CDIQFjACOBQ&amp;url=http%3A%2F%2Funsworks.unsw.edu.au%2Ffapi%2Fdatastream%2Funsworks%3A11442%2FSOURCE01&amp;ei=i9Z_Up21JceQhQfsp4DgCg&amp;usg=AFQjCNEB8SQgD8Xr4TLfM9_YGd-WK4ipYw&amp;bvm=bv.56146</w:t>
           </w:r>
         </w:p>
+        <w:bookmarkStart w:id="65" w:name="_GoBack"/>
+        <w:bookmarkEnd w:id="65"/>
         <w:p>
           <w:r>
             <w:rPr>
@@ -24489,7 +24547,7 @@
                               <w:sz w:val="26"/>
                               <w:szCs w:val="26"/>
                             </w:rPr>
-                            <w:t>5</w:t>
+                            <w:t>27</w:t>
                           </w:r>
                           <w:r>
                             <w:rPr>
@@ -24569,7 +24627,7 @@
                         <w:sz w:val="26"/>
                         <w:szCs w:val="26"/>
                       </w:rPr>
-                      <w:t>5</w:t>
+                      <w:t>27</w:t>
                     </w:r>
                     <w:r>
                       <w:rPr>
@@ -27973,7 +28031,7 @@
 </file>
 
 <file path=customXml/itemProps1.xml><?xml version="1.0" encoding="utf-8"?>
-<ds:datastoreItem xmlns:ds="http://schemas.openxmlformats.org/officeDocument/2006/customXml" ds:itemID="{87D16E88-B2D0-4947-BCFA-4FD71A2677B0}">
+<ds:datastoreItem xmlns:ds="http://schemas.openxmlformats.org/officeDocument/2006/customXml" ds:itemID="{4A04DEC7-AAD1-4242-99F7-65238BDA0560}">
   <ds:schemaRefs>
     <ds:schemaRef ds:uri="http://schemas.openxmlformats.org/officeDocument/2006/bibliography"/>
   </ds:schemaRefs>

</xml_diff>

<commit_message>
Working on chapter 7
</commit_message>
<xml_diff>
--- a/Main Project.docx
+++ b/Main Project.docx
@@ -20680,13 +20680,7 @@
         <w:jc w:val="both"/>
       </w:pPr>
       <w:r>
-        <w:t xml:space="preserve">Another paper presented at the </w:t>
-      </w:r>
-      <w:r>
-        <w:t>Unmanned Aircraft Systems</w:t>
-      </w:r>
-      <w:r>
-        <w:t xml:space="preserve"> conference by </w:t>
+        <w:t xml:space="preserve">Another paper presented at the Unmanned Aircraft Systems conference by </w:t>
       </w:r>
       <w:sdt>
         <w:sdtPr>
@@ -20901,10 +20895,7 @@
         </w:rPr>
       </w:pPr>
       <w:r>
-        <w:t xml:space="preserve">There have been many academic papers on proposed landing systems for helicopters and VTOL UAVs but the same does not seem to be the case for their commercial equivalents. On </w:t>
-      </w:r>
-      <w:r>
-        <w:t>4</w:t>
+        <w:t>There have been many academic papers on proposed landing systems for helicopters and VTOL UAVs but the same does not seem to be the case for their commercial equivalents. On 4</w:t>
       </w:r>
       <w:r>
         <w:rPr>
@@ -20913,19 +20904,13 @@
         <w:t>th</w:t>
       </w:r>
       <w:r>
-        <w:t xml:space="preserve"> July 2012 </w:t>
+        <w:t xml:space="preserve"> July 2012  </w:t>
       </w:r>
       <w:r>
         <w:t xml:space="preserve"> </w:t>
       </w:r>
       <w:r>
-        <w:t xml:space="preserve"> </w:t>
-      </w:r>
-      <w:r>
-        <w:t>NovAtel</w:t>
-      </w:r>
-      <w:r>
-        <w:t xml:space="preserve"> and Boeing claimed to have been the first to successfully land a UAV on the deck of a moving ship </w:t>
+        <w:t xml:space="preserve">NovAtel and Boeing claimed to have been the first to successfully land a UAV on the deck of a moving ship </w:t>
       </w:r>
       <w:sdt>
         <w:sdtPr>
@@ -22399,14 +22384,22 @@
       <w:pPr>
         <w:pStyle w:val="Heading2"/>
         <w:rPr>
-          <w:lang w:val="en-GB"/>
-        </w:rPr>
-      </w:pPr>
-      <w:r>
-        <w:rPr>
           <w:rFonts w:eastAsia="Times New Roman"/>
           <w:lang w:val="en-GB"/>
         </w:rPr>
+      </w:pPr>
+      <w:r>
+        <w:rPr>
+          <w:rFonts w:eastAsia="Times New Roman"/>
+          <w:lang w:val="en-GB"/>
+        </w:rPr>
+        <w:t>7.1</w:t>
+      </w:r>
+      <w:r>
+        <w:rPr>
+          <w:rFonts w:eastAsia="Times New Roman"/>
+          <w:lang w:val="en-GB"/>
+        </w:rPr>
         <w:tab/>
       </w:r>
       <w:bookmarkStart w:id="53" w:name="_Toc373080937"/>
@@ -22428,26 +22421,2473 @@
     </w:p>
     <w:p>
       <w:pPr>
+        <w:rPr>
+          <w:lang w:val="en-GB"/>
+        </w:rPr>
+      </w:pPr>
+      <w:r>
+        <w:rPr>
+          <w:lang w:val="en-GB"/>
+        </w:rPr>
+        <w:t xml:space="preserve">If a body can move in any direction in space, it is said to have six </w:t>
+      </w:r>
+      <w:r>
+        <w:rPr>
+          <w:lang w:val="en-GB"/>
+        </w:rPr>
+        <w:t>degrees of freedom</w:t>
+      </w:r>
+      <w:r>
+        <w:rPr>
+          <w:lang w:val="en-GB"/>
+        </w:rPr>
+        <w:t xml:space="preserve"> (6DoF)</w:t>
+      </w:r>
+      <w:r>
+        <w:rPr>
+          <w:lang w:val="en-GB"/>
+        </w:rPr>
+        <w:t>.</w:t>
+      </w:r>
+      <w:r>
+        <w:rPr>
+          <w:lang w:val="en-GB"/>
+        </w:rPr>
+        <w:t xml:space="preserve"> </w:t>
+      </w:r>
+      <w:r>
+        <w:rPr>
+          <w:lang w:val="en-GB"/>
+        </w:rPr>
+        <w:t xml:space="preserve">There are three possible translations in the x, y and z axis and also three possible rotations in </w:t>
+      </w:r>
+      <w:r>
+        <w:rPr>
+          <w:lang w:val="en-GB"/>
+        </w:rPr>
+        <w:t>a 3D space</w:t>
+      </w:r>
+      <w:r>
+        <w:rPr>
+          <w:lang w:val="en-GB"/>
+        </w:rPr>
+        <w:t xml:space="preserve">. Both aircraft and ocean going vessels have 6DoF as they operate in their respective environments. The buoyancy of the ship counteracts gravity as it sails on the ocean and the lift exerted by an aircraft allows it to stay airborne, neutralising gravity. Both vehicles exhibit motion </w:t>
+      </w:r>
+      <w:r>
+        <w:rPr>
+          <w:lang w:val="en-GB"/>
+        </w:rPr>
+        <w:t>in all three translational and rotational vectors.</w:t>
+      </w:r>
+    </w:p>
+    <w:p>
+      <w:pPr>
         <w:pStyle w:val="Heading2"/>
         <w:rPr>
-          <w:lang w:val="en-GB"/>
-        </w:rPr>
-      </w:pPr>
-      <w:r>
-        <w:rPr>
           <w:rFonts w:eastAsia="Times New Roman"/>
           <w:lang w:val="en-GB"/>
         </w:rPr>
+      </w:pPr>
+    </w:p>
+    <w:p>
+      <w:pPr>
+        <w:pStyle w:val="Heading2"/>
+        <w:rPr>
+          <w:rFonts w:eastAsia="Times New Roman"/>
+          <w:lang w:val="en-GB"/>
+        </w:rPr>
+      </w:pPr>
+      <w:r>
+        <w:rPr>
+          <w:rFonts w:eastAsia="Times New Roman"/>
+          <w:lang w:val="en-GB"/>
+        </w:rPr>
+        <w:t>7.2</w:t>
+      </w:r>
+      <w:r>
+        <w:rPr>
+          <w:rFonts w:eastAsia="Times New Roman"/>
+          <w:lang w:val="en-GB"/>
+        </w:rPr>
         <w:tab/>
       </w:r>
-      <w:bookmarkStart w:id="54" w:name="_Toc373080938"/>
       <w:r>
         <w:rPr>
           <w:rFonts w:eastAsia="Times New Roman"/>
           <w:lang w:val="en-GB"/>
         </w:rPr>
-        <w:t>Eularian Angles</w:t>
-      </w:r>
+        <w:t>3D Space</w:t>
+      </w:r>
+    </w:p>
+    <w:p>
+      <w:pPr>
+        <w:rPr>
+          <w:lang w:val="en-GB"/>
+        </w:rPr>
+      </w:pPr>
+      <w:r>
+        <w:rPr>
+          <w:lang w:val="en-GB"/>
+        </w:rPr>
+        <w:t xml:space="preserve">A body in </w:t>
+      </w:r>
+      <w:r>
+        <w:rPr>
+          <w:lang w:val="en-GB"/>
+        </w:rPr>
+        <w:t xml:space="preserve">3D </w:t>
+      </w:r>
+      <w:r>
+        <w:rPr>
+          <w:lang w:val="en-GB"/>
+        </w:rPr>
+        <w:t xml:space="preserve">space can be represented as </w:t>
+      </w:r>
+      <w:r>
+        <w:rPr>
+          <w:lang w:val="en-GB"/>
+        </w:rPr>
+        <w:t xml:space="preserve">a set of Cartesian coordinates </w:t>
+      </w:r>
+      <w:r>
+        <w:rPr>
+          <w:lang w:val="en-GB"/>
+        </w:rPr>
+        <w:t>such</w:t>
+      </w:r>
+      <w:r>
+        <w:rPr>
+          <w:lang w:val="en-GB"/>
+        </w:rPr>
+        <w:t xml:space="preserve"> that</w:t>
+      </w:r>
+      <w:r>
+        <w:rPr>
+          <w:lang w:val="en-GB"/>
+        </w:rPr>
+        <w:t xml:space="preserve"> </w:t>
+      </w:r>
+    </w:p>
+    <w:p>
+      <w:pPr>
+        <w:rPr>
+          <w:lang w:val="en-GB"/>
+        </w:rPr>
+      </w:pPr>
+      <m:oMathPara>
+        <m:oMath>
+          <m:sSub>
+            <m:sSubPr>
+              <m:ctrlPr>
+                <w:rPr>
+                  <w:rFonts w:ascii="Cambria Math" w:hAnsi="Cambria Math"/>
+                  <w:i/>
+                  <w:lang w:val="en-GB"/>
+                </w:rPr>
+              </m:ctrlPr>
+            </m:sSubPr>
+            <m:e>
+              <m:r>
+                <w:rPr>
+                  <w:rFonts w:ascii="Cambria Math" w:hAnsi="Cambria Math"/>
+                  <w:lang w:val="en-GB"/>
+                </w:rPr>
+                <m:t>S={</m:t>
+              </m:r>
+              <m:r>
+                <w:rPr>
+                  <w:rFonts w:ascii="Cambria Math" w:hAnsi="Cambria Math"/>
+                  <w:lang w:val="en-GB"/>
+                </w:rPr>
+                <m:t>(x</m:t>
+              </m:r>
+            </m:e>
+            <m:sub>
+              <m:r>
+                <w:rPr>
+                  <w:rFonts w:ascii="Cambria Math" w:hAnsi="Cambria Math"/>
+                  <w:lang w:val="en-GB"/>
+                </w:rPr>
+                <m:t>1</m:t>
+              </m:r>
+            </m:sub>
+          </m:sSub>
+          <m:sSub>
+            <m:sSubPr>
+              <m:ctrlPr>
+                <w:rPr>
+                  <w:rFonts w:ascii="Cambria Math" w:hAnsi="Cambria Math"/>
+                  <w:i/>
+                  <w:lang w:val="en-GB"/>
+                </w:rPr>
+              </m:ctrlPr>
+            </m:sSubPr>
+            <m:e>
+              <m:r>
+                <w:rPr>
+                  <w:rFonts w:ascii="Cambria Math" w:hAnsi="Cambria Math"/>
+                  <w:lang w:val="en-GB"/>
+                </w:rPr>
+                <m:t>,y</m:t>
+              </m:r>
+            </m:e>
+            <m:sub>
+              <m:r>
+                <w:rPr>
+                  <w:rFonts w:ascii="Cambria Math" w:hAnsi="Cambria Math"/>
+                  <w:lang w:val="en-GB"/>
+                </w:rPr>
+                <m:t>1</m:t>
+              </m:r>
+            </m:sub>
+          </m:sSub>
+          <m:r>
+            <w:rPr>
+              <w:rFonts w:ascii="Cambria Math" w:hAnsi="Cambria Math"/>
+              <w:lang w:val="en-GB"/>
+            </w:rPr>
+            <m:t>,</m:t>
+          </m:r>
+          <m:sSub>
+            <m:sSubPr>
+              <m:ctrlPr>
+                <w:rPr>
+                  <w:rFonts w:ascii="Cambria Math" w:hAnsi="Cambria Math"/>
+                  <w:i/>
+                  <w:lang w:val="en-GB"/>
+                </w:rPr>
+              </m:ctrlPr>
+            </m:sSubPr>
+            <m:e>
+              <m:r>
+                <w:rPr>
+                  <w:rFonts w:ascii="Cambria Math" w:hAnsi="Cambria Math"/>
+                  <w:lang w:val="en-GB"/>
+                </w:rPr>
+                <m:t>z</m:t>
+              </m:r>
+            </m:e>
+            <m:sub>
+              <m:r>
+                <w:rPr>
+                  <w:rFonts w:ascii="Cambria Math" w:hAnsi="Cambria Math"/>
+                  <w:lang w:val="en-GB"/>
+                </w:rPr>
+                <m:t>1</m:t>
+              </m:r>
+            </m:sub>
+          </m:sSub>
+          <m:r>
+            <w:rPr>
+              <w:rFonts w:ascii="Cambria Math" w:hAnsi="Cambria Math"/>
+              <w:lang w:val="en-GB"/>
+            </w:rPr>
+            <m:t>)</m:t>
+          </m:r>
+          <m:r>
+            <w:rPr>
+              <w:rFonts w:ascii="Cambria Math" w:hAnsi="Cambria Math"/>
+              <w:lang w:val="en-GB"/>
+            </w:rPr>
+            <m:t>⋯</m:t>
+          </m:r>
+          <m:sSub>
+            <m:sSubPr>
+              <m:ctrlPr>
+                <w:rPr>
+                  <w:rFonts w:ascii="Cambria Math" w:hAnsi="Cambria Math"/>
+                  <w:i/>
+                  <w:lang w:val="en-GB"/>
+                </w:rPr>
+              </m:ctrlPr>
+            </m:sSubPr>
+            <m:e>
+              <m:r>
+                <w:rPr>
+                  <w:rFonts w:ascii="Cambria Math" w:hAnsi="Cambria Math"/>
+                  <w:lang w:val="en-GB"/>
+                </w:rPr>
+                <m:t>(x</m:t>
+              </m:r>
+            </m:e>
+            <m:sub>
+              <m:r>
+                <w:rPr>
+                  <w:rFonts w:ascii="Cambria Math" w:hAnsi="Cambria Math"/>
+                  <w:lang w:val="en-GB"/>
+                </w:rPr>
+                <m:t>n</m:t>
+              </m:r>
+            </m:sub>
+          </m:sSub>
+          <m:sSub>
+            <m:sSubPr>
+              <m:ctrlPr>
+                <w:rPr>
+                  <w:rFonts w:ascii="Cambria Math" w:hAnsi="Cambria Math"/>
+                  <w:i/>
+                  <w:lang w:val="en-GB"/>
+                </w:rPr>
+              </m:ctrlPr>
+            </m:sSubPr>
+            <m:e>
+              <m:r>
+                <w:rPr>
+                  <w:rFonts w:ascii="Cambria Math" w:hAnsi="Cambria Math"/>
+                  <w:lang w:val="en-GB"/>
+                </w:rPr>
+                <m:t>,y</m:t>
+              </m:r>
+            </m:e>
+            <m:sub>
+              <m:r>
+                <w:rPr>
+                  <w:rFonts w:ascii="Cambria Math" w:hAnsi="Cambria Math"/>
+                  <w:lang w:val="en-GB"/>
+                </w:rPr>
+                <m:t>n</m:t>
+              </m:r>
+            </m:sub>
+          </m:sSub>
+          <m:r>
+            <w:rPr>
+              <w:rFonts w:ascii="Cambria Math" w:hAnsi="Cambria Math"/>
+              <w:lang w:val="en-GB"/>
+            </w:rPr>
+            <m:t>,</m:t>
+          </m:r>
+          <m:sSub>
+            <m:sSubPr>
+              <m:ctrlPr>
+                <w:rPr>
+                  <w:rFonts w:ascii="Cambria Math" w:hAnsi="Cambria Math"/>
+                  <w:i/>
+                  <w:lang w:val="en-GB"/>
+                </w:rPr>
+              </m:ctrlPr>
+            </m:sSubPr>
+            <m:e>
+              <m:r>
+                <w:rPr>
+                  <w:rFonts w:ascii="Cambria Math" w:hAnsi="Cambria Math"/>
+                  <w:lang w:val="en-GB"/>
+                </w:rPr>
+                <m:t>z</m:t>
+              </m:r>
+            </m:e>
+            <m:sub>
+              <m:r>
+                <w:rPr>
+                  <w:rFonts w:ascii="Cambria Math" w:hAnsi="Cambria Math"/>
+                  <w:lang w:val="en-GB"/>
+                </w:rPr>
+                <m:t>n</m:t>
+              </m:r>
+            </m:sub>
+          </m:sSub>
+          <m:r>
+            <w:rPr>
+              <w:rFonts w:ascii="Cambria Math" w:hAnsi="Cambria Math"/>
+              <w:lang w:val="en-GB"/>
+            </w:rPr>
+            <m:t>)</m:t>
+          </m:r>
+          <m:r>
+            <w:rPr>
+              <w:rFonts w:ascii="Cambria Math" w:hAnsi="Cambria Math"/>
+              <w:lang w:val="en-GB"/>
+            </w:rPr>
+            <m:t>}</m:t>
+          </m:r>
+        </m:oMath>
+      </m:oMathPara>
+    </w:p>
+    <w:p>
+      <w:pPr>
+        <w:rPr>
+          <w:lang w:val="en-GB"/>
+        </w:rPr>
+      </w:pPr>
+      <w:proofErr w:type="gramStart"/>
+      <w:r>
+        <w:rPr>
+          <w:lang w:val="en-GB"/>
+        </w:rPr>
+        <w:t>where</w:t>
+      </w:r>
+      <w:proofErr w:type="gramEnd"/>
+      <w:r>
+        <w:rPr>
+          <w:lang w:val="en-GB"/>
+        </w:rPr>
+        <w:t>:</w:t>
+      </w:r>
+    </w:p>
+    <w:p>
+      <w:pPr>
+        <w:rPr>
+          <w:lang w:val="en-GB"/>
+        </w:rPr>
+      </w:pPr>
+      <w:r>
+        <w:rPr>
+          <w:lang w:val="en-GB"/>
+        </w:rPr>
+        <w:tab/>
+      </w:r>
+      <m:oMath>
+        <m:sSub>
+          <m:sSubPr>
+            <m:ctrlPr>
+              <w:rPr>
+                <w:rFonts w:ascii="Cambria Math" w:hAnsi="Cambria Math"/>
+                <w:i/>
+                <w:lang w:val="en-GB"/>
+              </w:rPr>
+            </m:ctrlPr>
+          </m:sSubPr>
+          <m:e>
+            <m:r>
+              <w:rPr>
+                <w:rFonts w:ascii="Cambria Math" w:hAnsi="Cambria Math"/>
+                <w:lang w:val="en-GB"/>
+              </w:rPr>
+              <m:t>x</m:t>
+            </m:r>
+          </m:e>
+          <m:sub>
+            <m:r>
+              <w:rPr>
+                <w:rFonts w:ascii="Cambria Math" w:hAnsi="Cambria Math"/>
+                <w:lang w:val="en-GB"/>
+              </w:rPr>
+              <m:t>1</m:t>
+            </m:r>
+          </m:sub>
+        </m:sSub>
+        <m:sSub>
+          <m:sSubPr>
+            <m:ctrlPr>
+              <w:rPr>
+                <w:rFonts w:ascii="Cambria Math" w:hAnsi="Cambria Math"/>
+                <w:i/>
+                <w:lang w:val="en-GB"/>
+              </w:rPr>
+            </m:ctrlPr>
+          </m:sSubPr>
+          <m:e>
+            <m:r>
+              <w:rPr>
+                <w:rFonts w:ascii="Cambria Math" w:hAnsi="Cambria Math"/>
+                <w:lang w:val="en-GB"/>
+              </w:rPr>
+              <m:t>,y</m:t>
+            </m:r>
+          </m:e>
+          <m:sub>
+            <m:r>
+              <w:rPr>
+                <w:rFonts w:ascii="Cambria Math" w:hAnsi="Cambria Math"/>
+                <w:lang w:val="en-GB"/>
+              </w:rPr>
+              <m:t>1</m:t>
+            </m:r>
+          </m:sub>
+        </m:sSub>
+        <m:r>
+          <w:rPr>
+            <w:rFonts w:ascii="Cambria Math" w:hAnsi="Cambria Math"/>
+            <w:lang w:val="en-GB"/>
+          </w:rPr>
+          <m:t>,</m:t>
+        </m:r>
+        <m:sSub>
+          <m:sSubPr>
+            <m:ctrlPr>
+              <w:rPr>
+                <w:rFonts w:ascii="Cambria Math" w:hAnsi="Cambria Math"/>
+                <w:i/>
+                <w:lang w:val="en-GB"/>
+              </w:rPr>
+            </m:ctrlPr>
+          </m:sSubPr>
+          <m:e>
+            <m:r>
+              <w:rPr>
+                <w:rFonts w:ascii="Cambria Math" w:hAnsi="Cambria Math"/>
+                <w:lang w:val="en-GB"/>
+              </w:rPr>
+              <m:t>z</m:t>
+            </m:r>
+          </m:e>
+          <m:sub>
+            <m:r>
+              <w:rPr>
+                <w:rFonts w:ascii="Cambria Math" w:hAnsi="Cambria Math"/>
+                <w:lang w:val="en-GB"/>
+              </w:rPr>
+              <m:t>1</m:t>
+            </m:r>
+          </m:sub>
+        </m:sSub>
+      </m:oMath>
+      <w:r>
+        <w:rPr>
+          <w:lang w:val="en-GB"/>
+        </w:rPr>
+        <w:t xml:space="preserve"> = the x, y and z coordinate in a spatial plane, and</w:t>
+      </w:r>
+    </w:p>
+    <w:p>
+      <w:pPr>
+        <w:rPr>
+          <w:lang w:val="en-GB"/>
+        </w:rPr>
+      </w:pPr>
+      <w:r>
+        <w:rPr>
+          <w:lang w:val="en-GB"/>
+        </w:rPr>
+        <w:tab/>
+        <w:t>n = the number of points on the body.</w:t>
+      </w:r>
+    </w:p>
+    <w:p>
+      <w:pPr>
+        <w:rPr>
+          <w:lang w:val="en-GB"/>
+        </w:rPr>
+      </w:pPr>
+    </w:p>
+    <w:p>
+      <w:pPr>
+        <w:rPr>
+          <w:lang w:val="en-GB"/>
+        </w:rPr>
+      </w:pPr>
+      <w:r>
+        <w:rPr>
+          <w:lang w:val="en-GB"/>
+        </w:rPr>
+        <w:t xml:space="preserve">This set of coordinates can also be represented as a </w:t>
+      </w:r>
+      <w:r>
+        <w:rPr>
+          <w:lang w:val="en-GB"/>
+        </w:rPr>
+        <w:t xml:space="preserve">1 x 3 </w:t>
+      </w:r>
+      <w:r>
+        <w:rPr>
+          <w:lang w:val="en-GB"/>
+        </w:rPr>
+        <w:t xml:space="preserve">matrix </w:t>
+      </w:r>
+      <w:r>
+        <w:rPr>
+          <w:lang w:val="en-GB"/>
+        </w:rPr>
+        <w:t>or column vectors</w:t>
+      </w:r>
+      <w:r>
+        <w:rPr>
+          <w:lang w:val="en-GB"/>
+        </w:rPr>
+        <w:t xml:space="preserve"> where n is the number of points on the body so that</w:t>
+      </w:r>
+    </w:p>
+    <w:p>
+      <w:pPr>
+        <w:jc w:val="center"/>
+        <w:rPr>
+          <w:lang w:val="en-GB"/>
+        </w:rPr>
+      </w:pPr>
+      <m:oMathPara>
+        <m:oMath>
+          <m:sSub>
+            <m:sSubPr>
+              <m:ctrlPr>
+                <w:rPr>
+                  <w:rFonts w:ascii="Cambria Math" w:hAnsi="Cambria Math"/>
+                  <w:i/>
+                  <w:lang w:val="en-GB"/>
+                </w:rPr>
+              </m:ctrlPr>
+            </m:sSubPr>
+            <m:e>
+              <m:r>
+                <w:rPr>
+                  <w:rFonts w:ascii="Cambria Math" w:hAnsi="Cambria Math"/>
+                  <w:lang w:val="en-GB"/>
+                </w:rPr>
+                <m:t>S</m:t>
+              </m:r>
+            </m:e>
+            <m:sub>
+              <m:r>
+                <w:rPr>
+                  <w:rFonts w:ascii="Cambria Math" w:hAnsi="Cambria Math"/>
+                  <w:lang w:val="en-GB"/>
+                </w:rPr>
+                <m:t>n</m:t>
+              </m:r>
+            </m:sub>
+          </m:sSub>
+          <m:r>
+            <w:rPr>
+              <w:rFonts w:ascii="Cambria Math" w:hAnsi="Cambria Math"/>
+              <w:lang w:val="en-GB"/>
+            </w:rPr>
+            <m:t>=</m:t>
+          </m:r>
+          <m:d>
+            <m:dPr>
+              <m:begChr m:val="{"/>
+              <m:endChr m:val="}"/>
+              <m:ctrlPr>
+                <w:rPr>
+                  <w:rFonts w:ascii="Cambria Math" w:hAnsi="Cambria Math"/>
+                  <w:i/>
+                  <w:lang w:val="en-GB"/>
+                </w:rPr>
+              </m:ctrlPr>
+            </m:dPr>
+            <m:e>
+              <m:d>
+                <m:dPr>
+                  <m:begChr m:val="["/>
+                  <m:endChr m:val="]"/>
+                  <m:ctrlPr>
+                    <w:rPr>
+                      <w:rFonts w:ascii="Cambria Math" w:hAnsi="Cambria Math"/>
+                      <w:i/>
+                      <w:lang w:val="en-GB"/>
+                    </w:rPr>
+                  </m:ctrlPr>
+                </m:dPr>
+                <m:e>
+                  <m:m>
+                    <m:mPr>
+                      <m:mcs>
+                        <m:mc>
+                          <m:mcPr>
+                            <m:count m:val="1"/>
+                            <m:mcJc m:val="center"/>
+                          </m:mcPr>
+                        </m:mc>
+                      </m:mcs>
+                      <m:ctrlPr>
+                        <w:rPr>
+                          <w:rFonts w:ascii="Cambria Math" w:hAnsi="Cambria Math"/>
+                          <w:i/>
+                          <w:lang w:val="en-GB"/>
+                        </w:rPr>
+                      </m:ctrlPr>
+                    </m:mPr>
+                    <m:mr>
+                      <m:e>
+                        <m:sSub>
+                          <m:sSubPr>
+                            <m:ctrlPr>
+                              <w:rPr>
+                                <w:rFonts w:ascii="Cambria Math" w:hAnsi="Cambria Math"/>
+                                <w:i/>
+                                <w:lang w:val="en-GB"/>
+                              </w:rPr>
+                            </m:ctrlPr>
+                          </m:sSubPr>
+                          <m:e>
+                            <m:r>
+                              <w:rPr>
+                                <w:rFonts w:ascii="Cambria Math" w:hAnsi="Cambria Math"/>
+                                <w:lang w:val="en-GB"/>
+                              </w:rPr>
+                              <m:t>x</m:t>
+                            </m:r>
+                          </m:e>
+                          <m:sub>
+                            <m:r>
+                              <w:rPr>
+                                <w:rFonts w:ascii="Cambria Math" w:hAnsi="Cambria Math"/>
+                                <w:lang w:val="en-GB"/>
+                              </w:rPr>
+                              <m:t>1</m:t>
+                            </m:r>
+                          </m:sub>
+                        </m:sSub>
+                      </m:e>
+                    </m:mr>
+                    <m:mr>
+                      <m:e>
+                        <m:sSub>
+                          <m:sSubPr>
+                            <m:ctrlPr>
+                              <w:rPr>
+                                <w:rFonts w:ascii="Cambria Math" w:hAnsi="Cambria Math"/>
+                                <w:i/>
+                                <w:lang w:val="en-GB"/>
+                              </w:rPr>
+                            </m:ctrlPr>
+                          </m:sSubPr>
+                          <m:e>
+                            <m:r>
+                              <w:rPr>
+                                <w:rFonts w:ascii="Cambria Math" w:hAnsi="Cambria Math"/>
+                                <w:lang w:val="en-GB"/>
+                              </w:rPr>
+                              <m:t>y</m:t>
+                            </m:r>
+                          </m:e>
+                          <m:sub>
+                            <m:r>
+                              <w:rPr>
+                                <w:rFonts w:ascii="Cambria Math" w:hAnsi="Cambria Math"/>
+                                <w:lang w:val="en-GB"/>
+                              </w:rPr>
+                              <m:t>1</m:t>
+                            </m:r>
+                          </m:sub>
+                        </m:sSub>
+                      </m:e>
+                    </m:mr>
+                    <m:mr>
+                      <m:e>
+                        <m:sSub>
+                          <m:sSubPr>
+                            <m:ctrlPr>
+                              <w:rPr>
+                                <w:rFonts w:ascii="Cambria Math" w:hAnsi="Cambria Math"/>
+                                <w:i/>
+                                <w:lang w:val="en-GB"/>
+                              </w:rPr>
+                            </m:ctrlPr>
+                          </m:sSubPr>
+                          <m:e>
+                            <m:r>
+                              <w:rPr>
+                                <w:rFonts w:ascii="Cambria Math" w:hAnsi="Cambria Math"/>
+                                <w:lang w:val="en-GB"/>
+                              </w:rPr>
+                              <m:t>z</m:t>
+                            </m:r>
+                          </m:e>
+                          <m:sub>
+                            <m:r>
+                              <w:rPr>
+                                <w:rFonts w:ascii="Cambria Math" w:hAnsi="Cambria Math"/>
+                                <w:lang w:val="en-GB"/>
+                              </w:rPr>
+                              <m:t>1</m:t>
+                            </m:r>
+                          </m:sub>
+                        </m:sSub>
+                      </m:e>
+                    </m:mr>
+                  </m:m>
+                </m:e>
+              </m:d>
+              <m:r>
+                <w:rPr>
+                  <w:rFonts w:ascii="Cambria Math" w:hAnsi="Cambria Math"/>
+                  <w:lang w:val="en-GB"/>
+                </w:rPr>
+                <m:t>,</m:t>
+              </m:r>
+              <m:d>
+                <m:dPr>
+                  <m:begChr m:val="["/>
+                  <m:endChr m:val="]"/>
+                  <m:ctrlPr>
+                    <w:rPr>
+                      <w:rFonts w:ascii="Cambria Math" w:hAnsi="Cambria Math"/>
+                      <w:i/>
+                      <w:lang w:val="en-GB"/>
+                    </w:rPr>
+                  </m:ctrlPr>
+                </m:dPr>
+                <m:e>
+                  <m:m>
+                    <m:mPr>
+                      <m:mcs>
+                        <m:mc>
+                          <m:mcPr>
+                            <m:count m:val="1"/>
+                            <m:mcJc m:val="center"/>
+                          </m:mcPr>
+                        </m:mc>
+                      </m:mcs>
+                      <m:ctrlPr>
+                        <w:rPr>
+                          <w:rFonts w:ascii="Cambria Math" w:hAnsi="Cambria Math"/>
+                          <w:i/>
+                          <w:lang w:val="en-GB"/>
+                        </w:rPr>
+                      </m:ctrlPr>
+                    </m:mPr>
+                    <m:mr>
+                      <m:e>
+                        <m:sSub>
+                          <m:sSubPr>
+                            <m:ctrlPr>
+                              <w:rPr>
+                                <w:rFonts w:ascii="Cambria Math" w:hAnsi="Cambria Math"/>
+                                <w:i/>
+                                <w:lang w:val="en-GB"/>
+                              </w:rPr>
+                            </m:ctrlPr>
+                          </m:sSubPr>
+                          <m:e>
+                            <m:r>
+                              <w:rPr>
+                                <w:rFonts w:ascii="Cambria Math" w:hAnsi="Cambria Math"/>
+                                <w:lang w:val="en-GB"/>
+                              </w:rPr>
+                              <m:t>x</m:t>
+                            </m:r>
+                          </m:e>
+                          <m:sub>
+                            <m:r>
+                              <w:rPr>
+                                <w:rFonts w:ascii="Cambria Math" w:hAnsi="Cambria Math"/>
+                                <w:lang w:val="en-GB"/>
+                              </w:rPr>
+                              <m:t>2</m:t>
+                            </m:r>
+                          </m:sub>
+                        </m:sSub>
+                      </m:e>
+                    </m:mr>
+                    <m:mr>
+                      <m:e>
+                        <m:sSub>
+                          <m:sSubPr>
+                            <m:ctrlPr>
+                              <w:rPr>
+                                <w:rFonts w:ascii="Cambria Math" w:hAnsi="Cambria Math"/>
+                                <w:i/>
+                                <w:lang w:val="en-GB"/>
+                              </w:rPr>
+                            </m:ctrlPr>
+                          </m:sSubPr>
+                          <m:e>
+                            <m:r>
+                              <w:rPr>
+                                <w:rFonts w:ascii="Cambria Math" w:hAnsi="Cambria Math"/>
+                                <w:lang w:val="en-GB"/>
+                              </w:rPr>
+                              <m:t>y</m:t>
+                            </m:r>
+                          </m:e>
+                          <m:sub>
+                            <m:r>
+                              <w:rPr>
+                                <w:rFonts w:ascii="Cambria Math" w:hAnsi="Cambria Math"/>
+                                <w:lang w:val="en-GB"/>
+                              </w:rPr>
+                              <m:t>2</m:t>
+                            </m:r>
+                          </m:sub>
+                        </m:sSub>
+                      </m:e>
+                    </m:mr>
+                    <m:mr>
+                      <m:e>
+                        <m:sSub>
+                          <m:sSubPr>
+                            <m:ctrlPr>
+                              <w:rPr>
+                                <w:rFonts w:ascii="Cambria Math" w:hAnsi="Cambria Math"/>
+                                <w:i/>
+                                <w:lang w:val="en-GB"/>
+                              </w:rPr>
+                            </m:ctrlPr>
+                          </m:sSubPr>
+                          <m:e>
+                            <m:r>
+                              <w:rPr>
+                                <w:rFonts w:ascii="Cambria Math" w:hAnsi="Cambria Math"/>
+                                <w:lang w:val="en-GB"/>
+                              </w:rPr>
+                              <m:t>z</m:t>
+                            </m:r>
+                          </m:e>
+                          <m:sub>
+                            <m:r>
+                              <w:rPr>
+                                <w:rFonts w:ascii="Cambria Math" w:hAnsi="Cambria Math"/>
+                                <w:lang w:val="en-GB"/>
+                              </w:rPr>
+                              <m:t>2</m:t>
+                            </m:r>
+                          </m:sub>
+                        </m:sSub>
+                      </m:e>
+                    </m:mr>
+                  </m:m>
+                </m:e>
+              </m:d>
+              <m:r>
+                <w:rPr>
+                  <w:rFonts w:ascii="Cambria Math" w:hAnsi="Cambria Math"/>
+                  <w:lang w:val="en-GB"/>
+                </w:rPr>
+                <m:t>⋯</m:t>
+              </m:r>
+              <m:d>
+                <m:dPr>
+                  <m:begChr m:val="["/>
+                  <m:endChr m:val="]"/>
+                  <m:ctrlPr>
+                    <w:rPr>
+                      <w:rFonts w:ascii="Cambria Math" w:hAnsi="Cambria Math"/>
+                      <w:i/>
+                      <w:lang w:val="en-GB"/>
+                    </w:rPr>
+                  </m:ctrlPr>
+                </m:dPr>
+                <m:e>
+                  <m:m>
+                    <m:mPr>
+                      <m:mcs>
+                        <m:mc>
+                          <m:mcPr>
+                            <m:count m:val="1"/>
+                            <m:mcJc m:val="center"/>
+                          </m:mcPr>
+                        </m:mc>
+                      </m:mcs>
+                      <m:ctrlPr>
+                        <w:rPr>
+                          <w:rFonts w:ascii="Cambria Math" w:hAnsi="Cambria Math"/>
+                          <w:i/>
+                          <w:lang w:val="en-GB"/>
+                        </w:rPr>
+                      </m:ctrlPr>
+                    </m:mPr>
+                    <m:mr>
+                      <m:e>
+                        <m:sSub>
+                          <m:sSubPr>
+                            <m:ctrlPr>
+                              <w:rPr>
+                                <w:rFonts w:ascii="Cambria Math" w:hAnsi="Cambria Math"/>
+                                <w:i/>
+                                <w:lang w:val="en-GB"/>
+                              </w:rPr>
+                            </m:ctrlPr>
+                          </m:sSubPr>
+                          <m:e>
+                            <m:r>
+                              <w:rPr>
+                                <w:rFonts w:ascii="Cambria Math" w:hAnsi="Cambria Math"/>
+                                <w:lang w:val="en-GB"/>
+                              </w:rPr>
+                              <m:t>x</m:t>
+                            </m:r>
+                          </m:e>
+                          <m:sub>
+                            <m:r>
+                              <w:rPr>
+                                <w:rFonts w:ascii="Cambria Math" w:hAnsi="Cambria Math"/>
+                                <w:lang w:val="en-GB"/>
+                              </w:rPr>
+                              <m:t>n</m:t>
+                            </m:r>
+                          </m:sub>
+                        </m:sSub>
+                      </m:e>
+                    </m:mr>
+                    <m:mr>
+                      <m:e>
+                        <m:sSub>
+                          <m:sSubPr>
+                            <m:ctrlPr>
+                              <w:rPr>
+                                <w:rFonts w:ascii="Cambria Math" w:hAnsi="Cambria Math"/>
+                                <w:i/>
+                                <w:lang w:val="en-GB"/>
+                              </w:rPr>
+                            </m:ctrlPr>
+                          </m:sSubPr>
+                          <m:e>
+                            <m:r>
+                              <w:rPr>
+                                <w:rFonts w:ascii="Cambria Math" w:hAnsi="Cambria Math"/>
+                                <w:lang w:val="en-GB"/>
+                              </w:rPr>
+                              <m:t>y</m:t>
+                            </m:r>
+                          </m:e>
+                          <m:sub>
+                            <m:r>
+                              <w:rPr>
+                                <w:rFonts w:ascii="Cambria Math" w:hAnsi="Cambria Math"/>
+                                <w:lang w:val="en-GB"/>
+                              </w:rPr>
+                              <m:t>n</m:t>
+                            </m:r>
+                          </m:sub>
+                        </m:sSub>
+                      </m:e>
+                    </m:mr>
+                    <m:mr>
+                      <m:e>
+                        <m:sSub>
+                          <m:sSubPr>
+                            <m:ctrlPr>
+                              <w:rPr>
+                                <w:rFonts w:ascii="Cambria Math" w:hAnsi="Cambria Math"/>
+                                <w:i/>
+                                <w:lang w:val="en-GB"/>
+                              </w:rPr>
+                            </m:ctrlPr>
+                          </m:sSubPr>
+                          <m:e>
+                            <m:r>
+                              <w:rPr>
+                                <w:rFonts w:ascii="Cambria Math" w:hAnsi="Cambria Math"/>
+                                <w:lang w:val="en-GB"/>
+                              </w:rPr>
+                              <m:t>z</m:t>
+                            </m:r>
+                          </m:e>
+                          <m:sub>
+                            <m:r>
+                              <w:rPr>
+                                <w:rFonts w:ascii="Cambria Math" w:hAnsi="Cambria Math"/>
+                                <w:lang w:val="en-GB"/>
+                              </w:rPr>
+                              <m:t>n</m:t>
+                            </m:r>
+                          </m:sub>
+                        </m:sSub>
+                      </m:e>
+                    </m:mr>
+                  </m:m>
+                </m:e>
+              </m:d>
+            </m:e>
+          </m:d>
+        </m:oMath>
+      </m:oMathPara>
+    </w:p>
+    <w:p>
+      <w:pPr>
+        <w:rPr>
+          <w:lang w:val="en-GB"/>
+        </w:rPr>
+      </w:pPr>
+      <w:r>
+        <w:rPr>
+          <w:lang w:val="en-GB"/>
+        </w:rPr>
+        <w:t xml:space="preserve">When matrix computation is then used it is possible to translate and rotate the coordinates of the body </w:t>
+      </w:r>
+      <w:r>
+        <w:rPr>
+          <w:lang w:val="en-GB"/>
+        </w:rPr>
+        <w:t xml:space="preserve">with relative ease using </w:t>
+      </w:r>
+      <w:r>
+        <w:rPr>
+          <w:lang w:val="en-GB"/>
+        </w:rPr>
+        <w:t>variations of the transformation matrix A such that;</w:t>
+      </w:r>
+    </w:p>
+    <w:p>
+      <w:pPr>
+        <w:rPr>
+          <w:lang w:val="en-GB"/>
+        </w:rPr>
+      </w:pPr>
+    </w:p>
+    <w:p>
+      <w:pPr>
+        <w:rPr>
+          <w:lang w:val="en-GB"/>
+        </w:rPr>
+      </w:pPr>
+      <w:r>
+        <w:rPr>
+          <w:lang w:val="en-GB"/>
+        </w:rPr>
+        <w:tab/>
+        <w:t xml:space="preserve">Translation of coordinate (x, y, z) by scalar quantities a, b, c </w:t>
+      </w:r>
+    </w:p>
+    <w:p>
+      <w:pPr>
+        <w:rPr>
+          <w:lang w:val="en-GB"/>
+        </w:rPr>
+      </w:pPr>
+      <m:oMathPara>
+        <m:oMath>
+          <m:sSup>
+            <m:sSupPr>
+              <m:ctrlPr>
+                <w:rPr>
+                  <w:rFonts w:ascii="Cambria Math" w:hAnsi="Cambria Math"/>
+                  <w:i/>
+                  <w:lang w:val="en-GB"/>
+                </w:rPr>
+              </m:ctrlPr>
+            </m:sSupPr>
+            <m:e>
+              <m:r>
+                <w:rPr>
+                  <w:rFonts w:ascii="Cambria Math" w:hAnsi="Cambria Math"/>
+                  <w:lang w:val="en-GB"/>
+                </w:rPr>
+                <m:t>A</m:t>
+              </m:r>
+            </m:e>
+            <m:sup>
+              <m:r>
+                <w:rPr>
+                  <w:rFonts w:ascii="Cambria Math" w:hAnsi="Cambria Math"/>
+                  <w:lang w:val="en-GB"/>
+                </w:rPr>
+                <m:t>T</m:t>
+              </m:r>
+            </m:sup>
+          </m:sSup>
+          <m:r>
+            <w:rPr>
+              <w:rFonts w:ascii="Cambria Math" w:hAnsi="Cambria Math"/>
+              <w:lang w:val="en-GB"/>
+            </w:rPr>
+            <m:t xml:space="preserve">= </m:t>
+          </m:r>
+          <m:d>
+            <m:dPr>
+              <m:begChr m:val="["/>
+              <m:endChr m:val="]"/>
+              <m:ctrlPr>
+                <w:rPr>
+                  <w:rFonts w:ascii="Cambria Math" w:hAnsi="Cambria Math"/>
+                  <w:i/>
+                  <w:lang w:val="en-GB"/>
+                </w:rPr>
+              </m:ctrlPr>
+            </m:dPr>
+            <m:e>
+              <m:m>
+                <m:mPr>
+                  <m:mcs>
+                    <m:mc>
+                      <m:mcPr>
+                        <m:count m:val="3"/>
+                        <m:mcJc m:val="center"/>
+                      </m:mcPr>
+                    </m:mc>
+                  </m:mcs>
+                  <m:ctrlPr>
+                    <w:rPr>
+                      <w:rFonts w:ascii="Cambria Math" w:hAnsi="Cambria Math"/>
+                      <w:i/>
+                      <w:lang w:val="en-GB"/>
+                    </w:rPr>
+                  </m:ctrlPr>
+                </m:mPr>
+                <m:mr>
+                  <m:e>
+                    <m:r>
+                      <w:rPr>
+                        <w:rFonts w:ascii="Cambria Math" w:hAnsi="Cambria Math"/>
+                        <w:lang w:val="en-GB"/>
+                      </w:rPr>
+                      <m:t>a</m:t>
+                    </m:r>
+                  </m:e>
+                  <m:e>
+                    <m:r>
+                      <w:rPr>
+                        <w:rFonts w:ascii="Cambria Math" w:hAnsi="Cambria Math"/>
+                        <w:lang w:val="en-GB"/>
+                      </w:rPr>
+                      <m:t>b</m:t>
+                    </m:r>
+                  </m:e>
+                  <m:e>
+                    <m:r>
+                      <w:rPr>
+                        <w:rFonts w:ascii="Cambria Math" w:hAnsi="Cambria Math"/>
+                        <w:lang w:val="en-GB"/>
+                      </w:rPr>
+                      <m:t>c</m:t>
+                    </m:r>
+                  </m:e>
+                </m:mr>
+              </m:m>
+            </m:e>
+          </m:d>
+          <m:d>
+            <m:dPr>
+              <m:begChr m:val="["/>
+              <m:endChr m:val="]"/>
+              <m:ctrlPr>
+                <w:rPr>
+                  <w:rFonts w:ascii="Cambria Math" w:hAnsi="Cambria Math"/>
+                  <w:i/>
+                  <w:lang w:val="en-GB"/>
+                </w:rPr>
+              </m:ctrlPr>
+            </m:dPr>
+            <m:e>
+              <m:m>
+                <m:mPr>
+                  <m:mcs>
+                    <m:mc>
+                      <m:mcPr>
+                        <m:count m:val="1"/>
+                        <m:mcJc m:val="center"/>
+                      </m:mcPr>
+                    </m:mc>
+                  </m:mcs>
+                  <m:ctrlPr>
+                    <w:rPr>
+                      <w:rFonts w:ascii="Cambria Math" w:hAnsi="Cambria Math"/>
+                      <w:i/>
+                      <w:lang w:val="en-GB"/>
+                    </w:rPr>
+                  </m:ctrlPr>
+                </m:mPr>
+                <m:mr>
+                  <m:e>
+                    <m:r>
+                      <w:rPr>
+                        <w:rFonts w:ascii="Cambria Math" w:hAnsi="Cambria Math"/>
+                        <w:lang w:val="en-GB"/>
+                      </w:rPr>
+                      <m:t>x</m:t>
+                    </m:r>
+                  </m:e>
+                </m:mr>
+                <m:mr>
+                  <m:e>
+                    <m:r>
+                      <w:rPr>
+                        <w:rFonts w:ascii="Cambria Math" w:hAnsi="Cambria Math"/>
+                        <w:lang w:val="en-GB"/>
+                      </w:rPr>
+                      <m:t>y</m:t>
+                    </m:r>
+                  </m:e>
+                </m:mr>
+                <m:mr>
+                  <m:e>
+                    <m:r>
+                      <w:rPr>
+                        <w:rFonts w:ascii="Cambria Math" w:hAnsi="Cambria Math"/>
+                        <w:lang w:val="en-GB"/>
+                      </w:rPr>
+                      <m:t>z</m:t>
+                    </m:r>
+                  </m:e>
+                </m:mr>
+              </m:m>
+            </m:e>
+          </m:d>
+        </m:oMath>
+      </m:oMathPara>
+    </w:p>
+    <w:p>
+      <w:pPr>
+        <w:rPr>
+          <w:lang w:val="en-GB"/>
+        </w:rPr>
+      </w:pPr>
+      <w:r>
+        <w:rPr>
+          <w:lang w:val="en-GB"/>
+        </w:rPr>
+        <w:tab/>
+      </w:r>
+    </w:p>
+    <w:p>
+      <w:pPr>
+        <w:rPr>
+          <w:lang w:val="en-GB"/>
+        </w:rPr>
+      </w:pPr>
+      <w:r>
+        <w:rPr>
+          <w:lang w:val="en-GB"/>
+        </w:rPr>
+        <w:tab/>
+      </w:r>
+      <w:r>
+        <w:rPr>
+          <w:lang w:val="en-GB"/>
+        </w:rPr>
+        <w:t xml:space="preserve">Rotation of coordinate </w:t>
+      </w:r>
+      <w:r>
+        <w:rPr>
+          <w:lang w:val="en-GB"/>
+        </w:rPr>
+        <w:t>(x, y, z)</w:t>
+      </w:r>
+      <w:r>
+        <w:rPr>
+          <w:lang w:val="en-GB"/>
+        </w:rPr>
+        <w:t xml:space="preserve"> in the x axis by an angle </w:t>
+      </w:r>
+      <m:oMath>
+        <m:r>
+          <w:rPr>
+            <w:rFonts w:ascii="Cambria Math" w:hAnsi="Cambria Math"/>
+            <w:lang w:val="en-GB"/>
+          </w:rPr>
+          <m:t>∅</m:t>
+        </m:r>
+      </m:oMath>
+    </w:p>
+    <w:p>
+      <w:pPr>
+        <w:rPr>
+          <w:lang w:val="en-GB"/>
+        </w:rPr>
+      </w:pPr>
+      <m:oMathPara>
+        <m:oMath>
+          <m:sSup>
+            <m:sSupPr>
+              <m:ctrlPr>
+                <w:rPr>
+                  <w:rFonts w:ascii="Cambria Math" w:hAnsi="Cambria Math"/>
+                  <w:i/>
+                  <w:lang w:val="en-GB"/>
+                </w:rPr>
+              </m:ctrlPr>
+            </m:sSupPr>
+            <m:e>
+              <m:r>
+                <w:rPr>
+                  <w:rFonts w:ascii="Cambria Math" w:hAnsi="Cambria Math"/>
+                  <w:lang w:val="en-GB"/>
+                </w:rPr>
+                <m:t>A</m:t>
+              </m:r>
+            </m:e>
+            <m:sup>
+              <m:r>
+                <w:rPr>
+                  <w:rFonts w:ascii="Cambria Math" w:hAnsi="Cambria Math"/>
+                  <w:lang w:val="en-GB"/>
+                </w:rPr>
+                <m:t>T</m:t>
+              </m:r>
+            </m:sup>
+          </m:sSup>
+          <m:r>
+            <w:rPr>
+              <w:rFonts w:ascii="Cambria Math" w:hAnsi="Cambria Math"/>
+              <w:lang w:val="en-GB"/>
+            </w:rPr>
+            <m:t xml:space="preserve">= </m:t>
+          </m:r>
+          <m:d>
+            <m:dPr>
+              <m:begChr m:val="["/>
+              <m:endChr m:val="]"/>
+              <m:ctrlPr>
+                <w:rPr>
+                  <w:rFonts w:ascii="Cambria Math" w:hAnsi="Cambria Math"/>
+                  <w:i/>
+                  <w:lang w:val="en-GB"/>
+                </w:rPr>
+              </m:ctrlPr>
+            </m:dPr>
+            <m:e>
+              <m:m>
+                <m:mPr>
+                  <m:mcs>
+                    <m:mc>
+                      <m:mcPr>
+                        <m:count m:val="3"/>
+                        <m:mcJc m:val="center"/>
+                      </m:mcPr>
+                    </m:mc>
+                  </m:mcs>
+                  <m:ctrlPr>
+                    <w:rPr>
+                      <w:rFonts w:ascii="Cambria Math" w:hAnsi="Cambria Math"/>
+                      <w:i/>
+                      <w:lang w:val="en-GB"/>
+                    </w:rPr>
+                  </m:ctrlPr>
+                </m:mPr>
+                <m:mr>
+                  <m:e>
+                    <m:r>
+                      <w:rPr>
+                        <w:rFonts w:ascii="Cambria Math" w:hAnsi="Cambria Math"/>
+                        <w:lang w:val="en-GB"/>
+                      </w:rPr>
+                      <m:t>1</m:t>
+                    </m:r>
+                  </m:e>
+                  <m:e>
+                    <m:r>
+                      <w:rPr>
+                        <w:rFonts w:ascii="Cambria Math" w:hAnsi="Cambria Math"/>
+                        <w:lang w:val="en-GB"/>
+                      </w:rPr>
+                      <m:t>0</m:t>
+                    </m:r>
+                  </m:e>
+                  <m:e>
+                    <m:r>
+                      <w:rPr>
+                        <w:rFonts w:ascii="Cambria Math" w:hAnsi="Cambria Math"/>
+                        <w:lang w:val="en-GB"/>
+                      </w:rPr>
+                      <m:t>0</m:t>
+                    </m:r>
+                  </m:e>
+                </m:mr>
+                <m:mr>
+                  <m:e>
+                    <m:r>
+                      <w:rPr>
+                        <w:rFonts w:ascii="Cambria Math" w:hAnsi="Cambria Math"/>
+                        <w:lang w:val="en-GB"/>
+                      </w:rPr>
+                      <m:t>0</m:t>
+                    </m:r>
+                  </m:e>
+                  <m:e>
+                    <m:func>
+                      <m:funcPr>
+                        <m:ctrlPr>
+                          <w:rPr>
+                            <w:rFonts w:ascii="Cambria Math" w:hAnsi="Cambria Math"/>
+                            <w:i/>
+                            <w:lang w:val="en-GB"/>
+                          </w:rPr>
+                        </m:ctrlPr>
+                      </m:funcPr>
+                      <m:fName>
+                        <m:r>
+                          <m:rPr>
+                            <m:sty m:val="p"/>
+                          </m:rPr>
+                          <w:rPr>
+                            <w:rFonts w:ascii="Cambria Math" w:hAnsi="Cambria Math"/>
+                            <w:lang w:val="en-GB"/>
+                          </w:rPr>
+                          <m:t>cos</m:t>
+                        </m:r>
+                      </m:fName>
+                      <m:e>
+                        <m:r>
+                          <w:rPr>
+                            <w:rFonts w:ascii="Cambria Math" w:hAnsi="Cambria Math"/>
+                            <w:lang w:val="en-GB"/>
+                          </w:rPr>
+                          <m:t>∅</m:t>
+                        </m:r>
+                      </m:e>
+                    </m:func>
+                  </m:e>
+                  <m:e>
+                    <m:r>
+                      <w:rPr>
+                        <w:rFonts w:ascii="Cambria Math" w:hAnsi="Cambria Math"/>
+                        <w:lang w:val="en-GB"/>
+                      </w:rPr>
+                      <m:t>-</m:t>
+                    </m:r>
+                    <m:func>
+                      <m:funcPr>
+                        <m:ctrlPr>
+                          <w:rPr>
+                            <w:rFonts w:ascii="Cambria Math" w:hAnsi="Cambria Math"/>
+                            <w:i/>
+                            <w:lang w:val="en-GB"/>
+                          </w:rPr>
+                        </m:ctrlPr>
+                      </m:funcPr>
+                      <m:fName>
+                        <m:r>
+                          <m:rPr>
+                            <m:sty m:val="p"/>
+                          </m:rPr>
+                          <w:rPr>
+                            <w:rFonts w:ascii="Cambria Math" w:hAnsi="Cambria Math"/>
+                            <w:lang w:val="en-GB"/>
+                          </w:rPr>
+                          <m:t>sin</m:t>
+                        </m:r>
+                      </m:fName>
+                      <m:e>
+                        <m:r>
+                          <w:rPr>
+                            <w:rFonts w:ascii="Cambria Math" w:hAnsi="Cambria Math"/>
+                            <w:lang w:val="en-GB"/>
+                          </w:rPr>
+                          <m:t>∅</m:t>
+                        </m:r>
+                      </m:e>
+                    </m:func>
+                  </m:e>
+                </m:mr>
+                <m:mr>
+                  <m:e>
+                    <m:r>
+                      <w:rPr>
+                        <w:rFonts w:ascii="Cambria Math" w:hAnsi="Cambria Math"/>
+                        <w:lang w:val="en-GB"/>
+                      </w:rPr>
+                      <m:t>0</m:t>
+                    </m:r>
+                  </m:e>
+                  <m:e>
+                    <m:func>
+                      <m:funcPr>
+                        <m:ctrlPr>
+                          <w:rPr>
+                            <w:rFonts w:ascii="Cambria Math" w:hAnsi="Cambria Math"/>
+                            <w:i/>
+                            <w:lang w:val="en-GB"/>
+                          </w:rPr>
+                        </m:ctrlPr>
+                      </m:funcPr>
+                      <m:fName>
+                        <m:r>
+                          <m:rPr>
+                            <m:sty m:val="p"/>
+                          </m:rPr>
+                          <w:rPr>
+                            <w:rFonts w:ascii="Cambria Math" w:hAnsi="Cambria Math"/>
+                            <w:lang w:val="en-GB"/>
+                          </w:rPr>
+                          <m:t>sin</m:t>
+                        </m:r>
+                      </m:fName>
+                      <m:e>
+                        <m:r>
+                          <w:rPr>
+                            <w:rFonts w:ascii="Cambria Math" w:hAnsi="Cambria Math"/>
+                            <w:lang w:val="en-GB"/>
+                          </w:rPr>
+                          <m:t>∅</m:t>
+                        </m:r>
+                      </m:e>
+                    </m:func>
+                  </m:e>
+                  <m:e>
+                    <m:func>
+                      <m:funcPr>
+                        <m:ctrlPr>
+                          <w:rPr>
+                            <w:rFonts w:ascii="Cambria Math" w:hAnsi="Cambria Math"/>
+                            <w:i/>
+                            <w:lang w:val="en-GB"/>
+                          </w:rPr>
+                        </m:ctrlPr>
+                      </m:funcPr>
+                      <m:fName>
+                        <m:r>
+                          <m:rPr>
+                            <m:sty m:val="p"/>
+                          </m:rPr>
+                          <w:rPr>
+                            <w:rFonts w:ascii="Cambria Math" w:hAnsi="Cambria Math"/>
+                            <w:lang w:val="en-GB"/>
+                          </w:rPr>
+                          <m:t>cos</m:t>
+                        </m:r>
+                      </m:fName>
+                      <m:e>
+                        <m:r>
+                          <w:rPr>
+                            <w:rFonts w:ascii="Cambria Math" w:hAnsi="Cambria Math"/>
+                            <w:lang w:val="en-GB"/>
+                          </w:rPr>
+                          <m:t>∅</m:t>
+                        </m:r>
+                      </m:e>
+                    </m:func>
+                  </m:e>
+                </m:mr>
+              </m:m>
+            </m:e>
+          </m:d>
+          <m:d>
+            <m:dPr>
+              <m:begChr m:val="["/>
+              <m:endChr m:val="]"/>
+              <m:ctrlPr>
+                <w:rPr>
+                  <w:rFonts w:ascii="Cambria Math" w:hAnsi="Cambria Math"/>
+                  <w:i/>
+                  <w:lang w:val="en-GB"/>
+                </w:rPr>
+              </m:ctrlPr>
+            </m:dPr>
+            <m:e>
+              <m:m>
+                <m:mPr>
+                  <m:mcs>
+                    <m:mc>
+                      <m:mcPr>
+                        <m:count m:val="1"/>
+                        <m:mcJc m:val="center"/>
+                      </m:mcPr>
+                    </m:mc>
+                  </m:mcs>
+                  <m:ctrlPr>
+                    <w:rPr>
+                      <w:rFonts w:ascii="Cambria Math" w:hAnsi="Cambria Math"/>
+                      <w:i/>
+                      <w:lang w:val="en-GB"/>
+                    </w:rPr>
+                  </m:ctrlPr>
+                </m:mPr>
+                <m:mr>
+                  <m:e>
+                    <m:r>
+                      <w:rPr>
+                        <w:rFonts w:ascii="Cambria Math" w:hAnsi="Cambria Math"/>
+                        <w:lang w:val="en-GB"/>
+                      </w:rPr>
+                      <m:t>x</m:t>
+                    </m:r>
+                  </m:e>
+                </m:mr>
+                <m:mr>
+                  <m:e>
+                    <m:r>
+                      <w:rPr>
+                        <w:rFonts w:ascii="Cambria Math" w:hAnsi="Cambria Math"/>
+                        <w:lang w:val="en-GB"/>
+                      </w:rPr>
+                      <m:t>y</m:t>
+                    </m:r>
+                  </m:e>
+                </m:mr>
+                <m:mr>
+                  <m:e>
+                    <m:r>
+                      <w:rPr>
+                        <w:rFonts w:ascii="Cambria Math" w:hAnsi="Cambria Math"/>
+                        <w:lang w:val="en-GB"/>
+                      </w:rPr>
+                      <m:t>z</m:t>
+                    </m:r>
+                  </m:e>
+                </m:mr>
+              </m:m>
+            </m:e>
+          </m:d>
+        </m:oMath>
+      </m:oMathPara>
+    </w:p>
+    <w:p>
+      <w:pPr>
+        <w:rPr>
+          <w:lang w:val="en-GB"/>
+        </w:rPr>
+      </w:pPr>
+      <w:r>
+        <w:rPr>
+          <w:lang w:val="en-GB"/>
+        </w:rPr>
+        <w:tab/>
+      </w:r>
+    </w:p>
+    <w:p>
+      <w:pPr>
+        <w:rPr>
+          <w:lang w:val="en-GB"/>
+        </w:rPr>
+      </w:pPr>
+      <w:r>
+        <w:rPr>
+          <w:lang w:val="en-GB"/>
+        </w:rPr>
+        <w:lastRenderedPageBreak/>
+        <w:tab/>
+      </w:r>
+      <w:r>
+        <w:rPr>
+          <w:lang w:val="en-GB"/>
+        </w:rPr>
+        <w:t xml:space="preserve">Rotation of coordinate </w:t>
+      </w:r>
+      <w:r>
+        <w:rPr>
+          <w:lang w:val="en-GB"/>
+        </w:rPr>
+        <w:t xml:space="preserve">(x, y, z) in the </w:t>
+      </w:r>
+      <w:r>
+        <w:rPr>
+          <w:lang w:val="en-GB"/>
+        </w:rPr>
+        <w:t>y</w:t>
+      </w:r>
+      <w:r>
+        <w:rPr>
+          <w:lang w:val="en-GB"/>
+        </w:rPr>
+        <w:t xml:space="preserve"> axis by an angle </w:t>
+      </w:r>
+      <m:oMath>
+        <m:r>
+          <w:rPr>
+            <w:rFonts w:ascii="Cambria Math" w:hAnsi="Cambria Math"/>
+            <w:lang w:val="en-GB"/>
+          </w:rPr>
+          <m:t>θ</m:t>
+        </m:r>
+      </m:oMath>
+    </w:p>
+    <w:p>
+      <w:pPr>
+        <w:rPr>
+          <w:lang w:val="en-GB"/>
+        </w:rPr>
+      </w:pPr>
+      <m:oMathPara>
+        <m:oMath>
+          <m:sSup>
+            <m:sSupPr>
+              <m:ctrlPr>
+                <w:rPr>
+                  <w:rFonts w:ascii="Cambria Math" w:hAnsi="Cambria Math"/>
+                  <w:i/>
+                  <w:lang w:val="en-GB"/>
+                </w:rPr>
+              </m:ctrlPr>
+            </m:sSupPr>
+            <m:e>
+              <m:r>
+                <w:rPr>
+                  <w:rFonts w:ascii="Cambria Math" w:hAnsi="Cambria Math"/>
+                  <w:lang w:val="en-GB"/>
+                </w:rPr>
+                <m:t>A</m:t>
+              </m:r>
+            </m:e>
+            <m:sup>
+              <m:r>
+                <w:rPr>
+                  <w:rFonts w:ascii="Cambria Math" w:hAnsi="Cambria Math"/>
+                  <w:lang w:val="en-GB"/>
+                </w:rPr>
+                <m:t>T</m:t>
+              </m:r>
+            </m:sup>
+          </m:sSup>
+          <m:r>
+            <w:rPr>
+              <w:rFonts w:ascii="Cambria Math" w:hAnsi="Cambria Math"/>
+              <w:lang w:val="en-GB"/>
+            </w:rPr>
+            <m:t xml:space="preserve">= </m:t>
+          </m:r>
+          <m:d>
+            <m:dPr>
+              <m:begChr m:val="["/>
+              <m:endChr m:val="]"/>
+              <m:ctrlPr>
+                <w:rPr>
+                  <w:rFonts w:ascii="Cambria Math" w:hAnsi="Cambria Math"/>
+                  <w:i/>
+                  <w:lang w:val="en-GB"/>
+                </w:rPr>
+              </m:ctrlPr>
+            </m:dPr>
+            <m:e>
+              <m:m>
+                <m:mPr>
+                  <m:mcs>
+                    <m:mc>
+                      <m:mcPr>
+                        <m:count m:val="3"/>
+                        <m:mcJc m:val="center"/>
+                      </m:mcPr>
+                    </m:mc>
+                  </m:mcs>
+                  <m:ctrlPr>
+                    <w:rPr>
+                      <w:rFonts w:ascii="Cambria Math" w:hAnsi="Cambria Math"/>
+                      <w:i/>
+                      <w:lang w:val="en-GB"/>
+                    </w:rPr>
+                  </m:ctrlPr>
+                </m:mPr>
+                <m:mr>
+                  <m:e>
+                    <m:func>
+                      <m:funcPr>
+                        <m:ctrlPr>
+                          <w:rPr>
+                            <w:rFonts w:ascii="Cambria Math" w:hAnsi="Cambria Math"/>
+                            <w:i/>
+                            <w:lang w:val="en-GB"/>
+                          </w:rPr>
+                        </m:ctrlPr>
+                      </m:funcPr>
+                      <m:fName>
+                        <m:r>
+                          <m:rPr>
+                            <m:sty m:val="p"/>
+                          </m:rPr>
+                          <w:rPr>
+                            <w:rFonts w:ascii="Cambria Math" w:hAnsi="Cambria Math"/>
+                            <w:lang w:val="en-GB"/>
+                          </w:rPr>
+                          <m:t>cos</m:t>
+                        </m:r>
+                      </m:fName>
+                      <m:e>
+                        <m:r>
+                          <w:rPr>
+                            <w:rFonts w:ascii="Cambria Math" w:hAnsi="Cambria Math"/>
+                            <w:lang w:val="en-GB"/>
+                          </w:rPr>
+                          <m:t>θ</m:t>
+                        </m:r>
+                      </m:e>
+                    </m:func>
+                  </m:e>
+                  <m:e>
+                    <m:r>
+                      <w:rPr>
+                        <w:rFonts w:ascii="Cambria Math" w:hAnsi="Cambria Math"/>
+                        <w:lang w:val="en-GB"/>
+                      </w:rPr>
+                      <m:t>0</m:t>
+                    </m:r>
+                  </m:e>
+                  <m:e>
+                    <m:func>
+                      <m:funcPr>
+                        <m:ctrlPr>
+                          <w:rPr>
+                            <w:rFonts w:ascii="Cambria Math" w:hAnsi="Cambria Math"/>
+                            <w:i/>
+                            <w:lang w:val="en-GB"/>
+                          </w:rPr>
+                        </m:ctrlPr>
+                      </m:funcPr>
+                      <m:fName>
+                        <m:r>
+                          <m:rPr>
+                            <m:sty m:val="p"/>
+                          </m:rPr>
+                          <w:rPr>
+                            <w:rFonts w:ascii="Cambria Math" w:hAnsi="Cambria Math"/>
+                            <w:lang w:val="en-GB"/>
+                          </w:rPr>
+                          <m:t>sin</m:t>
+                        </m:r>
+                      </m:fName>
+                      <m:e>
+                        <m:r>
+                          <w:rPr>
+                            <w:rFonts w:ascii="Cambria Math" w:hAnsi="Cambria Math"/>
+                            <w:lang w:val="en-GB"/>
+                          </w:rPr>
+                          <m:t>θ</m:t>
+                        </m:r>
+                      </m:e>
+                    </m:func>
+                  </m:e>
+                </m:mr>
+                <m:mr>
+                  <m:e>
+                    <m:r>
+                      <w:rPr>
+                        <w:rFonts w:ascii="Cambria Math" w:hAnsi="Cambria Math"/>
+                        <w:lang w:val="en-GB"/>
+                      </w:rPr>
+                      <m:t>0</m:t>
+                    </m:r>
+                  </m:e>
+                  <m:e>
+                    <m:r>
+                      <w:rPr>
+                        <w:rFonts w:ascii="Cambria Math" w:hAnsi="Cambria Math"/>
+                        <w:lang w:val="en-GB"/>
+                      </w:rPr>
+                      <m:t>1</m:t>
+                    </m:r>
+                  </m:e>
+                  <m:e>
+                    <m:r>
+                      <w:rPr>
+                        <w:rFonts w:ascii="Cambria Math" w:hAnsi="Cambria Math"/>
+                        <w:lang w:val="en-GB"/>
+                      </w:rPr>
+                      <m:t>0</m:t>
+                    </m:r>
+                  </m:e>
+                </m:mr>
+                <m:mr>
+                  <m:e>
+                    <m:r>
+                      <w:rPr>
+                        <w:rFonts w:ascii="Cambria Math" w:hAnsi="Cambria Math"/>
+                        <w:lang w:val="en-GB"/>
+                      </w:rPr>
+                      <m:t>-</m:t>
+                    </m:r>
+                    <m:func>
+                      <m:funcPr>
+                        <m:ctrlPr>
+                          <w:rPr>
+                            <w:rFonts w:ascii="Cambria Math" w:hAnsi="Cambria Math"/>
+                            <w:i/>
+                            <w:lang w:val="en-GB"/>
+                          </w:rPr>
+                        </m:ctrlPr>
+                      </m:funcPr>
+                      <m:fName>
+                        <m:r>
+                          <m:rPr>
+                            <m:sty m:val="p"/>
+                          </m:rPr>
+                          <w:rPr>
+                            <w:rFonts w:ascii="Cambria Math" w:hAnsi="Cambria Math"/>
+                            <w:lang w:val="en-GB"/>
+                          </w:rPr>
+                          <m:t>sin</m:t>
+                        </m:r>
+                      </m:fName>
+                      <m:e>
+                        <m:r>
+                          <w:rPr>
+                            <w:rFonts w:ascii="Cambria Math" w:hAnsi="Cambria Math"/>
+                            <w:lang w:val="en-GB"/>
+                          </w:rPr>
+                          <m:t>θ</m:t>
+                        </m:r>
+                      </m:e>
+                    </m:func>
+                  </m:e>
+                  <m:e>
+                    <m:r>
+                      <w:rPr>
+                        <w:rFonts w:ascii="Cambria Math" w:hAnsi="Cambria Math"/>
+                        <w:lang w:val="en-GB"/>
+                      </w:rPr>
+                      <m:t>0</m:t>
+                    </m:r>
+                  </m:e>
+                  <m:e>
+                    <m:func>
+                      <m:funcPr>
+                        <m:ctrlPr>
+                          <w:rPr>
+                            <w:rFonts w:ascii="Cambria Math" w:hAnsi="Cambria Math"/>
+                            <w:i/>
+                            <w:lang w:val="en-GB"/>
+                          </w:rPr>
+                        </m:ctrlPr>
+                      </m:funcPr>
+                      <m:fName>
+                        <m:r>
+                          <m:rPr>
+                            <m:sty m:val="p"/>
+                          </m:rPr>
+                          <w:rPr>
+                            <w:rFonts w:ascii="Cambria Math" w:hAnsi="Cambria Math"/>
+                            <w:lang w:val="en-GB"/>
+                          </w:rPr>
+                          <m:t>cos</m:t>
+                        </m:r>
+                      </m:fName>
+                      <m:e>
+                        <m:r>
+                          <w:rPr>
+                            <w:rFonts w:ascii="Cambria Math" w:hAnsi="Cambria Math"/>
+                            <w:lang w:val="en-GB"/>
+                          </w:rPr>
+                          <m:t>θ</m:t>
+                        </m:r>
+                      </m:e>
+                    </m:func>
+                  </m:e>
+                </m:mr>
+              </m:m>
+            </m:e>
+          </m:d>
+          <m:d>
+            <m:dPr>
+              <m:begChr m:val="["/>
+              <m:endChr m:val="]"/>
+              <m:ctrlPr>
+                <w:rPr>
+                  <w:rFonts w:ascii="Cambria Math" w:hAnsi="Cambria Math"/>
+                  <w:i/>
+                  <w:lang w:val="en-GB"/>
+                </w:rPr>
+              </m:ctrlPr>
+            </m:dPr>
+            <m:e>
+              <m:m>
+                <m:mPr>
+                  <m:mcs>
+                    <m:mc>
+                      <m:mcPr>
+                        <m:count m:val="1"/>
+                        <m:mcJc m:val="center"/>
+                      </m:mcPr>
+                    </m:mc>
+                  </m:mcs>
+                  <m:ctrlPr>
+                    <w:rPr>
+                      <w:rFonts w:ascii="Cambria Math" w:hAnsi="Cambria Math"/>
+                      <w:i/>
+                      <w:lang w:val="en-GB"/>
+                    </w:rPr>
+                  </m:ctrlPr>
+                </m:mPr>
+                <m:mr>
+                  <m:e>
+                    <m:r>
+                      <w:rPr>
+                        <w:rFonts w:ascii="Cambria Math" w:hAnsi="Cambria Math"/>
+                        <w:lang w:val="en-GB"/>
+                      </w:rPr>
+                      <m:t>x</m:t>
+                    </m:r>
+                  </m:e>
+                </m:mr>
+                <m:mr>
+                  <m:e>
+                    <m:r>
+                      <w:rPr>
+                        <w:rFonts w:ascii="Cambria Math" w:hAnsi="Cambria Math"/>
+                        <w:lang w:val="en-GB"/>
+                      </w:rPr>
+                      <m:t>y</m:t>
+                    </m:r>
+                  </m:e>
+                </m:mr>
+                <m:mr>
+                  <m:e>
+                    <m:r>
+                      <w:rPr>
+                        <w:rFonts w:ascii="Cambria Math" w:hAnsi="Cambria Math"/>
+                        <w:lang w:val="en-GB"/>
+                      </w:rPr>
+                      <m:t>z</m:t>
+                    </m:r>
+                  </m:e>
+                </m:mr>
+              </m:m>
+            </m:e>
+          </m:d>
+        </m:oMath>
+      </m:oMathPara>
+    </w:p>
+    <w:p>
+      <w:pPr>
+        <w:rPr>
+          <w:lang w:val="en-GB"/>
+        </w:rPr>
+      </w:pPr>
+    </w:p>
+    <w:p>
+      <w:pPr>
+        <w:rPr>
+          <w:lang w:val="en-GB"/>
+        </w:rPr>
+      </w:pPr>
+      <w:r>
+        <w:rPr>
+          <w:lang w:val="en-GB"/>
+        </w:rPr>
+        <w:tab/>
+      </w:r>
+      <w:r>
+        <w:rPr>
+          <w:lang w:val="en-GB"/>
+        </w:rPr>
+        <w:t xml:space="preserve">Rotation of coordinate (x, y, z) in the </w:t>
+      </w:r>
+      <w:r>
+        <w:rPr>
+          <w:lang w:val="en-GB"/>
+        </w:rPr>
+        <w:t>z</w:t>
+      </w:r>
+      <w:r>
+        <w:rPr>
+          <w:lang w:val="en-GB"/>
+        </w:rPr>
+        <w:t xml:space="preserve"> axis by an angle </w:t>
+      </w:r>
+      <m:oMath>
+        <m:r>
+          <w:rPr>
+            <w:rFonts w:ascii="Cambria Math" w:hAnsi="Cambria Math"/>
+            <w:lang w:val="en-GB"/>
+          </w:rPr>
+          <m:t>φ</m:t>
+        </m:r>
+      </m:oMath>
+    </w:p>
+    <w:p>
+      <w:pPr>
+        <w:rPr>
+          <w:lang w:val="en-GB"/>
+        </w:rPr>
+      </w:pPr>
+      <m:oMathPara>
+        <m:oMath>
+          <m:sSup>
+            <m:sSupPr>
+              <m:ctrlPr>
+                <w:rPr>
+                  <w:rFonts w:ascii="Cambria Math" w:hAnsi="Cambria Math"/>
+                  <w:i/>
+                  <w:lang w:val="en-GB"/>
+                </w:rPr>
+              </m:ctrlPr>
+            </m:sSupPr>
+            <m:e>
+              <m:r>
+                <w:rPr>
+                  <w:rFonts w:ascii="Cambria Math" w:hAnsi="Cambria Math"/>
+                  <w:lang w:val="en-GB"/>
+                </w:rPr>
+                <m:t>A</m:t>
+              </m:r>
+            </m:e>
+            <m:sup>
+              <m:r>
+                <w:rPr>
+                  <w:rFonts w:ascii="Cambria Math" w:hAnsi="Cambria Math"/>
+                  <w:lang w:val="en-GB"/>
+                </w:rPr>
+                <m:t>T</m:t>
+              </m:r>
+            </m:sup>
+          </m:sSup>
+          <m:r>
+            <w:rPr>
+              <w:rFonts w:ascii="Cambria Math" w:hAnsi="Cambria Math"/>
+              <w:lang w:val="en-GB"/>
+            </w:rPr>
+            <m:t xml:space="preserve">= </m:t>
+          </m:r>
+          <m:d>
+            <m:dPr>
+              <m:begChr m:val="["/>
+              <m:endChr m:val="]"/>
+              <m:ctrlPr>
+                <w:rPr>
+                  <w:rFonts w:ascii="Cambria Math" w:hAnsi="Cambria Math"/>
+                  <w:i/>
+                  <w:lang w:val="en-GB"/>
+                </w:rPr>
+              </m:ctrlPr>
+            </m:dPr>
+            <m:e>
+              <m:m>
+                <m:mPr>
+                  <m:mcs>
+                    <m:mc>
+                      <m:mcPr>
+                        <m:count m:val="3"/>
+                        <m:mcJc m:val="center"/>
+                      </m:mcPr>
+                    </m:mc>
+                  </m:mcs>
+                  <m:ctrlPr>
+                    <w:rPr>
+                      <w:rFonts w:ascii="Cambria Math" w:hAnsi="Cambria Math"/>
+                      <w:i/>
+                      <w:lang w:val="en-GB"/>
+                    </w:rPr>
+                  </m:ctrlPr>
+                </m:mPr>
+                <m:mr>
+                  <m:e>
+                    <m:func>
+                      <m:funcPr>
+                        <m:ctrlPr>
+                          <w:rPr>
+                            <w:rFonts w:ascii="Cambria Math" w:hAnsi="Cambria Math"/>
+                            <w:i/>
+                            <w:lang w:val="en-GB"/>
+                          </w:rPr>
+                        </m:ctrlPr>
+                      </m:funcPr>
+                      <m:fName>
+                        <m:r>
+                          <m:rPr>
+                            <m:sty m:val="p"/>
+                          </m:rPr>
+                          <w:rPr>
+                            <w:rFonts w:ascii="Cambria Math" w:hAnsi="Cambria Math"/>
+                            <w:lang w:val="en-GB"/>
+                          </w:rPr>
+                          <m:t>cos</m:t>
+                        </m:r>
+                      </m:fName>
+                      <m:e>
+                        <m:r>
+                          <w:rPr>
+                            <w:rFonts w:ascii="Cambria Math" w:hAnsi="Cambria Math"/>
+                            <w:lang w:val="en-GB"/>
+                          </w:rPr>
+                          <m:t>φ</m:t>
+                        </m:r>
+                      </m:e>
+                    </m:func>
+                  </m:e>
+                  <m:e>
+                    <m:r>
+                      <w:rPr>
+                        <w:rFonts w:ascii="Cambria Math" w:hAnsi="Cambria Math"/>
+                        <w:lang w:val="en-GB"/>
+                      </w:rPr>
+                      <m:t>-</m:t>
+                    </m:r>
+                    <m:func>
+                      <m:funcPr>
+                        <m:ctrlPr>
+                          <w:rPr>
+                            <w:rFonts w:ascii="Cambria Math" w:hAnsi="Cambria Math"/>
+                            <w:i/>
+                            <w:lang w:val="en-GB"/>
+                          </w:rPr>
+                        </m:ctrlPr>
+                      </m:funcPr>
+                      <m:fName>
+                        <m:r>
+                          <m:rPr>
+                            <m:sty m:val="p"/>
+                          </m:rPr>
+                          <w:rPr>
+                            <w:rFonts w:ascii="Cambria Math" w:hAnsi="Cambria Math"/>
+                            <w:lang w:val="en-GB"/>
+                          </w:rPr>
+                          <m:t>sin</m:t>
+                        </m:r>
+                      </m:fName>
+                      <m:e>
+                        <m:r>
+                          <w:rPr>
+                            <w:rFonts w:ascii="Cambria Math" w:hAnsi="Cambria Math"/>
+                            <w:lang w:val="en-GB"/>
+                          </w:rPr>
+                          <m:t>φ</m:t>
+                        </m:r>
+                      </m:e>
+                    </m:func>
+                  </m:e>
+                  <m:e>
+                    <m:r>
+                      <w:rPr>
+                        <w:rFonts w:ascii="Cambria Math" w:hAnsi="Cambria Math"/>
+                        <w:lang w:val="en-GB"/>
+                      </w:rPr>
+                      <m:t>0</m:t>
+                    </m:r>
+                  </m:e>
+                </m:mr>
+                <m:mr>
+                  <m:e>
+                    <m:func>
+                      <m:funcPr>
+                        <m:ctrlPr>
+                          <w:rPr>
+                            <w:rFonts w:ascii="Cambria Math" w:hAnsi="Cambria Math"/>
+                            <w:i/>
+                            <w:lang w:val="en-GB"/>
+                          </w:rPr>
+                        </m:ctrlPr>
+                      </m:funcPr>
+                      <m:fName>
+                        <m:r>
+                          <m:rPr>
+                            <m:sty m:val="p"/>
+                          </m:rPr>
+                          <w:rPr>
+                            <w:rFonts w:ascii="Cambria Math" w:hAnsi="Cambria Math"/>
+                            <w:lang w:val="en-GB"/>
+                          </w:rPr>
+                          <m:t>sin</m:t>
+                        </m:r>
+                      </m:fName>
+                      <m:e>
+                        <m:r>
+                          <w:rPr>
+                            <w:rFonts w:ascii="Cambria Math" w:hAnsi="Cambria Math"/>
+                            <w:lang w:val="en-GB"/>
+                          </w:rPr>
+                          <m:t>φ</m:t>
+                        </m:r>
+                      </m:e>
+                    </m:func>
+                  </m:e>
+                  <m:e>
+                    <m:func>
+                      <m:funcPr>
+                        <m:ctrlPr>
+                          <w:rPr>
+                            <w:rFonts w:ascii="Cambria Math" w:hAnsi="Cambria Math"/>
+                            <w:i/>
+                            <w:lang w:val="en-GB"/>
+                          </w:rPr>
+                        </m:ctrlPr>
+                      </m:funcPr>
+                      <m:fName>
+                        <m:r>
+                          <m:rPr>
+                            <m:sty m:val="p"/>
+                          </m:rPr>
+                          <w:rPr>
+                            <w:rFonts w:ascii="Cambria Math" w:hAnsi="Cambria Math"/>
+                            <w:lang w:val="en-GB"/>
+                          </w:rPr>
+                          <m:t>cos</m:t>
+                        </m:r>
+                      </m:fName>
+                      <m:e>
+                        <m:r>
+                          <w:rPr>
+                            <w:rFonts w:ascii="Cambria Math" w:hAnsi="Cambria Math"/>
+                            <w:lang w:val="en-GB"/>
+                          </w:rPr>
+                          <m:t>φ</m:t>
+                        </m:r>
+                      </m:e>
+                    </m:func>
+                  </m:e>
+                  <m:e>
+                    <m:r>
+                      <w:rPr>
+                        <w:rFonts w:ascii="Cambria Math" w:hAnsi="Cambria Math"/>
+                        <w:lang w:val="en-GB"/>
+                      </w:rPr>
+                      <m:t>0</m:t>
+                    </m:r>
+                  </m:e>
+                </m:mr>
+                <m:mr>
+                  <m:e>
+                    <m:r>
+                      <w:rPr>
+                        <w:rFonts w:ascii="Cambria Math" w:hAnsi="Cambria Math"/>
+                        <w:lang w:val="en-GB"/>
+                      </w:rPr>
+                      <m:t>0</m:t>
+                    </m:r>
+                  </m:e>
+                  <m:e>
+                    <m:r>
+                      <w:rPr>
+                        <w:rFonts w:ascii="Cambria Math" w:hAnsi="Cambria Math"/>
+                        <w:lang w:val="en-GB"/>
+                      </w:rPr>
+                      <m:t>0</m:t>
+                    </m:r>
+                  </m:e>
+                  <m:e>
+                    <m:r>
+                      <w:rPr>
+                        <w:rFonts w:ascii="Cambria Math" w:hAnsi="Cambria Math"/>
+                        <w:lang w:val="en-GB"/>
+                      </w:rPr>
+                      <m:t>1</m:t>
+                    </m:r>
+                  </m:e>
+                </m:mr>
+              </m:m>
+            </m:e>
+          </m:d>
+          <m:d>
+            <m:dPr>
+              <m:begChr m:val="["/>
+              <m:endChr m:val="]"/>
+              <m:ctrlPr>
+                <w:rPr>
+                  <w:rFonts w:ascii="Cambria Math" w:hAnsi="Cambria Math"/>
+                  <w:i/>
+                  <w:lang w:val="en-GB"/>
+                </w:rPr>
+              </m:ctrlPr>
+            </m:dPr>
+            <m:e>
+              <m:m>
+                <m:mPr>
+                  <m:mcs>
+                    <m:mc>
+                      <m:mcPr>
+                        <m:count m:val="1"/>
+                        <m:mcJc m:val="center"/>
+                      </m:mcPr>
+                    </m:mc>
+                  </m:mcs>
+                  <m:ctrlPr>
+                    <w:rPr>
+                      <w:rFonts w:ascii="Cambria Math" w:hAnsi="Cambria Math"/>
+                      <w:i/>
+                      <w:lang w:val="en-GB"/>
+                    </w:rPr>
+                  </m:ctrlPr>
+                </m:mPr>
+                <m:mr>
+                  <m:e>
+                    <m:r>
+                      <w:rPr>
+                        <w:rFonts w:ascii="Cambria Math" w:hAnsi="Cambria Math"/>
+                        <w:lang w:val="en-GB"/>
+                      </w:rPr>
+                      <m:t>x</m:t>
+                    </m:r>
+                  </m:e>
+                </m:mr>
+                <m:mr>
+                  <m:e>
+                    <m:r>
+                      <w:rPr>
+                        <w:rFonts w:ascii="Cambria Math" w:hAnsi="Cambria Math"/>
+                        <w:lang w:val="en-GB"/>
+                      </w:rPr>
+                      <m:t>y</m:t>
+                    </m:r>
+                  </m:e>
+                </m:mr>
+                <m:mr>
+                  <m:e>
+                    <m:r>
+                      <w:rPr>
+                        <w:rFonts w:ascii="Cambria Math" w:hAnsi="Cambria Math"/>
+                        <w:lang w:val="en-GB"/>
+                      </w:rPr>
+                      <m:t>z</m:t>
+                    </m:r>
+                  </m:e>
+                </m:mr>
+              </m:m>
+            </m:e>
+          </m:d>
+        </m:oMath>
+      </m:oMathPara>
+    </w:p>
+    <w:p>
+      <w:pPr>
+        <w:rPr>
+          <w:lang w:val="en-GB"/>
+        </w:rPr>
+      </w:pPr>
+      <w:bookmarkStart w:id="54" w:name="_GoBack"/>
       <w:bookmarkEnd w:id="54"/>
     </w:p>
     <w:p>
@@ -22508,49 +24948,83 @@
     </w:p>
     <w:p>
       <w:pPr>
-        <w:pStyle w:val="Heading2"/>
+        <w:rPr>
+          <w:lang w:val="en-GB"/>
+        </w:rPr>
+      </w:pPr>
+      <w:r>
+        <w:rPr>
+          <w:lang w:val="en-GB"/>
+        </w:rPr>
+        <w:t>Placeholder</w:t>
+      </w:r>
+    </w:p>
+    <w:p>
+      <w:pPr>
+        <w:pStyle w:val="Heading1"/>
         <w:rPr>
           <w:rFonts w:eastAsia="Times New Roman"/>
           <w:lang w:val="en-GB"/>
         </w:rPr>
       </w:pPr>
+      <w:bookmarkStart w:id="57" w:name="_Toc373080942"/>
       <w:r>
         <w:rPr>
           <w:rFonts w:eastAsia="Times New Roman"/>
           <w:lang w:val="en-GB"/>
         </w:rPr>
+        <w:t>9.</w:t>
+      </w:r>
+      <w:r>
+        <w:rPr>
+          <w:rFonts w:eastAsia="Times New Roman"/>
+          <w:lang w:val="en-GB"/>
+        </w:rPr>
         <w:tab/>
       </w:r>
-      <w:bookmarkStart w:id="57" w:name="_Toc373080941"/>
       <w:r>
         <w:rPr>
           <w:rFonts w:eastAsia="Times New Roman"/>
           <w:lang w:val="en-GB"/>
         </w:rPr>
-        <w:t>Time Delay Factors</w:t>
+        <w:t>The UAV Model</w:t>
       </w:r>
       <w:bookmarkEnd w:id="57"/>
     </w:p>
     <w:p>
       <w:pPr>
+        <w:rPr>
+          <w:lang w:val="en-GB"/>
+        </w:rPr>
+      </w:pPr>
+      <w:r>
+        <w:rPr>
+          <w:lang w:val="en-GB"/>
+        </w:rPr>
+        <w:t>Placeholder</w:t>
+      </w:r>
+    </w:p>
+    <w:p>
+      <w:pPr>
         <w:pStyle w:val="Heading1"/>
         <w:rPr>
-          <w:lang w:val="en-GB"/>
-        </w:rPr>
-      </w:pPr>
-      <w:bookmarkStart w:id="58" w:name="_Toc373080942"/>
-      <w:r>
-        <w:rPr>
           <w:rFonts w:eastAsia="Times New Roman"/>
           <w:lang w:val="en-GB"/>
         </w:rPr>
-        <w:t>9.</w:t>
-      </w:r>
+      </w:pPr>
+      <w:bookmarkStart w:id="58" w:name="_Toc373080943"/>
       <w:r>
         <w:rPr>
           <w:rFonts w:eastAsia="Times New Roman"/>
           <w:lang w:val="en-GB"/>
         </w:rPr>
+        <w:t>10.</w:t>
+      </w:r>
+      <w:r>
+        <w:rPr>
+          <w:rFonts w:eastAsia="Times New Roman"/>
+          <w:lang w:val="en-GB"/>
+        </w:rPr>
         <w:tab/>
       </w:r>
       <w:r>
@@ -22558,30 +25032,44 @@
           <w:rFonts w:eastAsia="Times New Roman"/>
           <w:lang w:val="en-GB"/>
         </w:rPr>
-        <w:t>The UAV Model</w:t>
+        <w:t>The Ship Model</w:t>
       </w:r>
       <w:bookmarkEnd w:id="58"/>
     </w:p>
     <w:p>
       <w:pPr>
+        <w:rPr>
+          <w:lang w:val="en-GB"/>
+        </w:rPr>
+      </w:pPr>
+      <w:r>
+        <w:rPr>
+          <w:lang w:val="en-GB"/>
+        </w:rPr>
+        <w:t>Placeholder</w:t>
+      </w:r>
+    </w:p>
+    <w:p>
+      <w:pPr>
         <w:pStyle w:val="Heading1"/>
         <w:rPr>
-          <w:lang w:val="en-GB"/>
-        </w:rPr>
-      </w:pPr>
-      <w:bookmarkStart w:id="59" w:name="_Toc373080943"/>
-      <w:r>
-        <w:rPr>
           <w:rFonts w:eastAsia="Times New Roman"/>
           <w:lang w:val="en-GB"/>
         </w:rPr>
-        <w:t>10.</w:t>
-      </w:r>
+      </w:pPr>
+      <w:bookmarkStart w:id="59" w:name="_Toc373080944"/>
       <w:r>
         <w:rPr>
           <w:rFonts w:eastAsia="Times New Roman"/>
           <w:lang w:val="en-GB"/>
         </w:rPr>
+        <w:t>11.</w:t>
+      </w:r>
+      <w:r>
+        <w:rPr>
+          <w:rFonts w:eastAsia="Times New Roman"/>
+          <w:lang w:val="en-GB"/>
+        </w:rPr>
         <w:tab/>
       </w:r>
       <w:r>
@@ -22589,24 +25077,37 @@
           <w:rFonts w:eastAsia="Times New Roman"/>
           <w:lang w:val="en-GB"/>
         </w:rPr>
-        <w:t>The Ship Model</w:t>
+        <w:t>From Target Acquisition to Touchdown</w:t>
       </w:r>
       <w:bookmarkEnd w:id="59"/>
     </w:p>
     <w:p>
       <w:pPr>
+        <w:rPr>
+          <w:lang w:val="en-GB"/>
+        </w:rPr>
+      </w:pPr>
+      <w:r>
+        <w:rPr>
+          <w:lang w:val="en-GB"/>
+        </w:rPr>
+        <w:t>Placeholder</w:t>
+      </w:r>
+    </w:p>
+    <w:p>
+      <w:pPr>
         <w:pStyle w:val="Heading1"/>
         <w:rPr>
           <w:lang w:val="en-GB"/>
         </w:rPr>
       </w:pPr>
-      <w:bookmarkStart w:id="60" w:name="_Toc373080944"/>
+      <w:bookmarkStart w:id="60" w:name="_Toc373080945"/>
       <w:r>
         <w:rPr>
           <w:rFonts w:eastAsia="Times New Roman"/>
           <w:lang w:val="en-GB"/>
         </w:rPr>
-        <w:t>11.</w:t>
+        <w:t>12.</w:t>
       </w:r>
       <w:r>
         <w:rPr>
@@ -22615,54 +25116,14 @@
         </w:rPr>
         <w:tab/>
       </w:r>
-      <w:proofErr w:type="gramStart"/>
       <w:r>
         <w:rPr>
           <w:rFonts w:eastAsia="Times New Roman"/>
           <w:lang w:val="en-GB"/>
         </w:rPr>
-        <w:t>From</w:t>
-      </w:r>
-      <w:proofErr w:type="gramEnd"/>
-      <w:r>
-        <w:rPr>
-          <w:rFonts w:eastAsia="Times New Roman"/>
-          <w:lang w:val="en-GB"/>
-        </w:rPr>
-        <w:t xml:space="preserve"> Target Acquisition to Touchdown</w:t>
+        <w:t>Results</w:t>
       </w:r>
       <w:bookmarkEnd w:id="60"/>
-    </w:p>
-    <w:p>
-      <w:pPr>
-        <w:pStyle w:val="Heading1"/>
-        <w:rPr>
-          <w:lang w:val="en-GB"/>
-        </w:rPr>
-      </w:pPr>
-      <w:bookmarkStart w:id="61" w:name="_Toc373080945"/>
-      <w:r>
-        <w:rPr>
-          <w:rFonts w:eastAsia="Times New Roman"/>
-          <w:lang w:val="en-GB"/>
-        </w:rPr>
-        <w:t>12.</w:t>
-      </w:r>
-      <w:r>
-        <w:rPr>
-          <w:rFonts w:eastAsia="Times New Roman"/>
-          <w:lang w:val="en-GB"/>
-        </w:rPr>
-        <w:tab/>
-      </w:r>
-      <w:r>
-        <w:rPr>
-          <w:rFonts w:eastAsia="Times New Roman"/>
-          <w:lang w:val="en-GB"/>
-        </w:rPr>
-        <w:t>Results</w:t>
-      </w:r>
-      <w:bookmarkEnd w:id="61"/>
     </w:p>
     <w:p>
       <w:pPr>
@@ -22674,6 +25135,9 @@
         </w:rPr>
       </w:pPr>
       <w:r>
+        <w:t>Placeholder</w:t>
+      </w:r>
+      <w:r>
         <w:br w:type="page"/>
       </w:r>
     </w:p>
@@ -22681,18 +25145,18 @@
       <w:pPr>
         <w:pStyle w:val="Heading1"/>
       </w:pPr>
-      <w:bookmarkStart w:id="62" w:name="_Toc373080946"/>
+      <w:bookmarkStart w:id="61" w:name="_Toc373080946"/>
       <w:r>
         <w:lastRenderedPageBreak/>
         <w:t>Appendix</w:t>
       </w:r>
-      <w:bookmarkEnd w:id="62"/>
+      <w:bookmarkEnd w:id="61"/>
     </w:p>
     <w:p>
       <w:pPr>
         <w:pStyle w:val="Heading2"/>
       </w:pPr>
-      <w:bookmarkStart w:id="63" w:name="_Toc373080947"/>
+      <w:bookmarkStart w:id="62" w:name="_Toc373080947"/>
       <w:r>
         <w:t xml:space="preserve">Appendix </w:t>
       </w:r>
@@ -22703,7 +25167,7 @@
         <w:tab/>
         <w:t>Douglas Sea Scale</w:t>
       </w:r>
-      <w:bookmarkEnd w:id="63"/>
+      <w:bookmarkEnd w:id="62"/>
     </w:p>
     <w:p/>
     <w:p>
@@ -23254,7 +25718,7 @@
     <w:p/>
     <w:p/>
     <w:p/>
-    <w:bookmarkStart w:id="64" w:name="_Toc373080948" w:displacedByCustomXml="next"/>
+    <w:bookmarkStart w:id="63" w:name="_Toc373080948" w:displacedByCustomXml="next"/>
     <w:sdt>
       <w:sdtPr>
         <w:rPr>
@@ -23279,7 +25743,7 @@
           <w:r>
             <w:t>Works Cited</w:t>
           </w:r>
-          <w:bookmarkEnd w:id="64"/>
+          <w:bookmarkEnd w:id="63"/>
         </w:p>
         <w:p>
           <w:pPr>
@@ -24361,8 +26825,6 @@
             <w:t>Yuan, W. (2013, August 5). Dynamic Modelling and Flight Control Methodologies for Vertical Take-Off and Landing Unmanned Aerial Vehicles. Sydney, New South Wales, Australia. Retrieved November 9, 2013, from https://www.google.com/url?sa=t&amp;rct=j&amp;q=&amp;esrc=s&amp;source=web&amp;cd=23&amp;cad=rja&amp;ved=0CDIQFjACOBQ&amp;url=http%3A%2F%2Funsworks.unsw.edu.au%2Ffapi%2Fdatastream%2Funsworks%3A11442%2FSOURCE01&amp;ei=i9Z_Up21JceQhQfsp4DgCg&amp;usg=AFQjCNEB8SQgD8Xr4TLfM9_YGd-WK4ipYw&amp;bvm=bv.56146</w:t>
           </w:r>
         </w:p>
-        <w:bookmarkStart w:id="65" w:name="_GoBack"/>
-        <w:bookmarkEnd w:id="65"/>
         <w:p>
           <w:r>
             <w:rPr>
@@ -24547,7 +27009,7 @@
                               <w:sz w:val="26"/>
                               <w:szCs w:val="26"/>
                             </w:rPr>
-                            <w:t>27</w:t>
+                            <w:t>36</w:t>
                           </w:r>
                           <w:r>
                             <w:rPr>
@@ -24627,7 +27089,7 @@
                         <w:sz w:val="26"/>
                         <w:szCs w:val="26"/>
                       </w:rPr>
-                      <w:t>27</w:t>
+                      <w:t>36</w:t>
                     </w:r>
                     <w:r>
                       <w:rPr>
@@ -26797,6 +29259,522 @@
     <w:rsid w:val="00FE609F"/>
   </w:style>
 </w:styles>
+</file>
+
+<file path=word/glossary/document.xml><?xml version="1.0" encoding="utf-8"?>
+<w:glossaryDocument xmlns:wpc="http://schemas.microsoft.com/office/word/2010/wordprocessingCanvas" xmlns:mc="http://schemas.openxmlformats.org/markup-compatibility/2006" xmlns:o="urn:schemas-microsoft-com:office:office" xmlns:r="http://schemas.openxmlformats.org/officeDocument/2006/relationships" xmlns:m="http://schemas.openxmlformats.org/officeDocument/2006/math" xmlns:v="urn:schemas-microsoft-com:vml" xmlns:wp14="http://schemas.microsoft.com/office/word/2010/wordprocessingDrawing" xmlns:wp="http://schemas.openxmlformats.org/drawingml/2006/wordprocessingDrawing" xmlns:w10="urn:schemas-microsoft-com:office:word" xmlns:w="http://schemas.openxmlformats.org/wordprocessingml/2006/main" xmlns:w14="http://schemas.microsoft.com/office/word/2010/wordml" xmlns:wpg="http://schemas.microsoft.com/office/word/2010/wordprocessingGroup" xmlns:wpi="http://schemas.microsoft.com/office/word/2010/wordprocessingInk" xmlns:wne="http://schemas.microsoft.com/office/word/2006/wordml" xmlns:wps="http://schemas.microsoft.com/office/word/2010/wordprocessingShape" mc:Ignorable="w14 wp14"/>
+</file>
+
+<file path=word/glossary/fontTable.xml><?xml version="1.0" encoding="utf-8"?>
+<w:fonts xmlns:mc="http://schemas.openxmlformats.org/markup-compatibility/2006" xmlns:r="http://schemas.openxmlformats.org/officeDocument/2006/relationships" xmlns:w="http://schemas.openxmlformats.org/wordprocessingml/2006/main" xmlns:w14="http://schemas.microsoft.com/office/word/2010/wordml" mc:Ignorable="w14">
+  <w:font w:name="Courier New">
+    <w:panose1 w:val="02070309020205020404"/>
+    <w:charset w:val="00"/>
+    <w:family w:val="modern"/>
+    <w:pitch w:val="fixed"/>
+    <w:sig w:usb0="E0002AFF" w:usb1="C0007843" w:usb2="00000009" w:usb3="00000000" w:csb0="000001FF" w:csb1="00000000"/>
+  </w:font>
+  <w:font w:name="Times New Roman">
+    <w:panose1 w:val="02020603050405020304"/>
+    <w:charset w:val="00"/>
+    <w:family w:val="roman"/>
+    <w:pitch w:val="variable"/>
+    <w:sig w:usb0="E0002AFF" w:usb1="C0007841" w:usb2="00000009" w:usb3="00000000" w:csb0="000001FF" w:csb1="00000000"/>
+  </w:font>
+  <w:font w:name="Wingdings">
+    <w:panose1 w:val="05000000000000000000"/>
+    <w:charset w:val="02"/>
+    <w:family w:val="auto"/>
+    <w:pitch w:val="variable"/>
+    <w:sig w:usb0="00000000" w:usb1="10000000" w:usb2="00000000" w:usb3="00000000" w:csb0="80000000" w:csb1="00000000"/>
+  </w:font>
+  <w:font w:name="Symbol">
+    <w:panose1 w:val="05050102010706020507"/>
+    <w:charset w:val="02"/>
+    <w:family w:val="roman"/>
+    <w:pitch w:val="variable"/>
+    <w:sig w:usb0="00000000" w:usb1="10000000" w:usb2="00000000" w:usb3="00000000" w:csb0="80000000" w:csb1="00000000"/>
+  </w:font>
+  <w:font w:name="Cambria">
+    <w:panose1 w:val="02040503050406030204"/>
+    <w:charset w:val="00"/>
+    <w:family w:val="roman"/>
+    <w:pitch w:val="variable"/>
+    <w:sig w:usb0="E00002FF" w:usb1="400004FF" w:usb2="00000000" w:usb3="00000000" w:csb0="0000019F" w:csb1="00000000"/>
+  </w:font>
+  <w:font w:name="Calibri">
+    <w:panose1 w:val="020F0502020204030204"/>
+    <w:charset w:val="00"/>
+    <w:family w:val="swiss"/>
+    <w:pitch w:val="variable"/>
+    <w:sig w:usb0="E00002FF" w:usb1="4000ACFF" w:usb2="00000001" w:usb3="00000000" w:csb0="0000019F" w:csb1="00000000"/>
+  </w:font>
+  <w:font w:name="Tahoma">
+    <w:panose1 w:val="020B0604030504040204"/>
+    <w:charset w:val="00"/>
+    <w:family w:val="swiss"/>
+    <w:pitch w:val="variable"/>
+    <w:sig w:usb0="E1002EFF" w:usb1="C000605B" w:usb2="00000029" w:usb3="00000000" w:csb0="000101FF" w:csb1="00000000"/>
+  </w:font>
+  <w:font w:name="Cambria Math">
+    <w:panose1 w:val="02040503050406030204"/>
+    <w:charset w:val="00"/>
+    <w:family w:val="roman"/>
+    <w:pitch w:val="variable"/>
+    <w:sig w:usb0="E00002FF" w:usb1="420024FF" w:usb2="00000000" w:usb3="00000000" w:csb0="0000019F" w:csb1="00000000"/>
+  </w:font>
+  <w:font w:name="Consolas">
+    <w:panose1 w:val="020B0609020204030204"/>
+    <w:charset w:val="00"/>
+    <w:family w:val="modern"/>
+    <w:pitch w:val="fixed"/>
+    <w:sig w:usb0="E10002FF" w:usb1="4000FCFF" w:usb2="00000009" w:usb3="00000000" w:csb0="0000019F" w:csb1="00000000"/>
+  </w:font>
+</w:fonts>
+</file>
+
+<file path=word/glossary/settings.xml><?xml version="1.0" encoding="utf-8"?>
+<w:settings xmlns:mc="http://schemas.openxmlformats.org/markup-compatibility/2006" xmlns:o="urn:schemas-microsoft-com:office:office" xmlns:r="http://schemas.openxmlformats.org/officeDocument/2006/relationships" xmlns:m="http://schemas.openxmlformats.org/officeDocument/2006/math" xmlns:v="urn:schemas-microsoft-com:vml" xmlns:w10="urn:schemas-microsoft-com:office:word" xmlns:w="http://schemas.openxmlformats.org/wordprocessingml/2006/main" xmlns:w14="http://schemas.microsoft.com/office/word/2010/wordml" xmlns:sl="http://schemas.openxmlformats.org/schemaLibrary/2006/main" mc:Ignorable="w14">
+  <w:view w:val="normal"/>
+  <w:defaultTabStop w:val="720"/>
+  <w:characterSpacingControl w:val="doNotCompress"/>
+  <w:compat>
+    <w:useFELayout/>
+    <w:compatSetting w:name="compatibilityMode" w:uri="http://schemas.microsoft.com/office/word" w:val="14"/>
+    <w:compatSetting w:name="overrideTableStyleFontSizeAndJustification" w:uri="http://schemas.microsoft.com/office/word" w:val="1"/>
+    <w:compatSetting w:name="enableOpenTypeFeatures" w:uri="http://schemas.microsoft.com/office/word" w:val="1"/>
+    <w:compatSetting w:name="doNotFlipMirrorIndents" w:uri="http://schemas.microsoft.com/office/word" w:val="1"/>
+  </w:compat>
+  <w:rsids>
+    <w:rsidRoot w:val="003631D5"/>
+    <w:rsid w:val="002E4012"/>
+    <w:rsid w:val="003631D5"/>
+  </w:rsids>
+  <m:mathPr>
+    <m:mathFont m:val="Cambria Math"/>
+    <m:brkBin m:val="before"/>
+    <m:brkBinSub m:val="--"/>
+    <m:smallFrac m:val="0"/>
+    <m:dispDef/>
+    <m:lMargin m:val="0"/>
+    <m:rMargin m:val="0"/>
+    <m:defJc m:val="centerGroup"/>
+    <m:wrapIndent m:val="1440"/>
+    <m:intLim m:val="subSup"/>
+    <m:naryLim m:val="undOvr"/>
+  </m:mathPr>
+  <w:themeFontLang w:val="en-GB"/>
+  <w:clrSchemeMapping w:bg1="light1" w:t1="dark1" w:bg2="light2" w:t2="dark2" w:accent1="accent1" w:accent2="accent2" w:accent3="accent3" w:accent4="accent4" w:accent5="accent5" w:accent6="accent6" w:hyperlink="hyperlink" w:followedHyperlink="followedHyperlink"/>
+  <w:decimalSymbol w:val="."/>
+  <w:listSeparator w:val=","/>
+</w:settings>
+</file>
+
+<file path=word/glossary/styles.xml><?xml version="1.0" encoding="utf-8"?>
+<w:styles xmlns:mc="http://schemas.openxmlformats.org/markup-compatibility/2006" xmlns:r="http://schemas.openxmlformats.org/officeDocument/2006/relationships" xmlns:w="http://schemas.openxmlformats.org/wordprocessingml/2006/main" xmlns:w14="http://schemas.microsoft.com/office/word/2010/wordml" mc:Ignorable="w14">
+  <w:docDefaults>
+    <w:rPrDefault>
+      <w:rPr>
+        <w:rFonts w:asciiTheme="minorHAnsi" w:eastAsiaTheme="minorEastAsia" w:hAnsiTheme="minorHAnsi" w:cstheme="minorBidi"/>
+        <w:sz w:val="22"/>
+        <w:szCs w:val="22"/>
+        <w:lang w:val="en-GB" w:eastAsia="en-GB" w:bidi="ar-SA"/>
+      </w:rPr>
+    </w:rPrDefault>
+    <w:pPrDefault>
+      <w:pPr>
+        <w:spacing w:after="200" w:line="276" w:lineRule="auto"/>
+      </w:pPr>
+    </w:pPrDefault>
+  </w:docDefaults>
+  <w:latentStyles w:defLockedState="0" w:defUIPriority="99" w:defSemiHidden="1" w:defUnhideWhenUsed="1" w:defQFormat="0" w:count="267">
+    <w:lsdException w:name="Normal" w:semiHidden="0" w:uiPriority="0" w:unhideWhenUsed="0" w:qFormat="1"/>
+    <w:lsdException w:name="heading 1" w:semiHidden="0" w:uiPriority="9" w:unhideWhenUsed="0" w:qFormat="1"/>
+    <w:lsdException w:name="heading 2" w:uiPriority="9" w:qFormat="1"/>
+    <w:lsdException w:name="heading 3" w:uiPriority="9" w:qFormat="1"/>
+    <w:lsdException w:name="heading 4" w:uiPriority="9" w:qFormat="1"/>
+    <w:lsdException w:name="heading 5" w:uiPriority="9" w:qFormat="1"/>
+    <w:lsdException w:name="heading 6" w:uiPriority="9" w:qFormat="1"/>
+    <w:lsdException w:name="heading 7" w:uiPriority="9" w:qFormat="1"/>
+    <w:lsdException w:name="heading 8" w:uiPriority="9" w:qFormat="1"/>
+    <w:lsdException w:name="heading 9" w:uiPriority="9" w:qFormat="1"/>
+    <w:lsdException w:name="toc 1" w:uiPriority="39"/>
+    <w:lsdException w:name="toc 2" w:uiPriority="39"/>
+    <w:lsdException w:name="toc 3" w:uiPriority="39"/>
+    <w:lsdException w:name="toc 4" w:uiPriority="39"/>
+    <w:lsdException w:name="toc 5" w:uiPriority="39"/>
+    <w:lsdException w:name="toc 6" w:uiPriority="39"/>
+    <w:lsdException w:name="toc 7" w:uiPriority="39"/>
+    <w:lsdException w:name="toc 8" w:uiPriority="39"/>
+    <w:lsdException w:name="toc 9" w:uiPriority="39"/>
+    <w:lsdException w:name="caption" w:uiPriority="35" w:qFormat="1"/>
+    <w:lsdException w:name="Title" w:semiHidden="0" w:uiPriority="10" w:unhideWhenUsed="0" w:qFormat="1"/>
+    <w:lsdException w:name="Default Paragraph Font" w:uiPriority="1"/>
+    <w:lsdException w:name="Subtitle" w:semiHidden="0" w:uiPriority="11" w:unhideWhenUsed="0" w:qFormat="1"/>
+    <w:lsdException w:name="Strong" w:semiHidden="0" w:uiPriority="22" w:unhideWhenUsed="0" w:qFormat="1"/>
+    <w:lsdException w:name="Emphasis" w:semiHidden="0" w:uiPriority="20" w:unhideWhenUsed="0" w:qFormat="1"/>
+    <w:lsdException w:name="Table Grid" w:semiHidden="0" w:uiPriority="59" w:unhideWhenUsed="0"/>
+    <w:lsdException w:name="Placeholder Text" w:unhideWhenUsed="0"/>
+    <w:lsdException w:name="No Spacing" w:semiHidden="0" w:uiPriority="1" w:unhideWhenUsed="0" w:qFormat="1"/>
+    <w:lsdException w:name="Light Shading" w:semiHidden="0" w:uiPriority="60" w:unhideWhenUsed="0"/>
+    <w:lsdException w:name="Light List" w:semiHidden="0" w:uiPriority="61" w:unhideWhenUsed="0"/>
+    <w:lsdException w:name="Light Grid" w:semiHidden="0" w:uiPriority="62" w:unhideWhenUsed="0"/>
+    <w:lsdException w:name="Medium Shading 1" w:semiHidden="0" w:uiPriority="63" w:unhideWhenUsed="0"/>
+    <w:lsdException w:name="Medium Shading 2" w:semiHidden="0" w:uiPriority="64" w:unhideWhenUsed="0"/>
+    <w:lsdException w:name="Medium List 1" w:semiHidden="0" w:uiPriority="65" w:unhideWhenUsed="0"/>
+    <w:lsdException w:name="Medium List 2" w:semiHidden="0" w:uiPriority="66" w:unhideWhenUsed="0"/>
+    <w:lsdException w:name="Medium Grid 1" w:semiHidden="0" w:uiPriority="67" w:unhideWhenUsed="0"/>
+    <w:lsdException w:name="Medium Grid 2" w:semiHidden="0" w:uiPriority="68" w:unhideWhenUsed="0"/>
+    <w:lsdException w:name="Medium Grid 3" w:semiHidden="0" w:uiPriority="69" w:unhideWhenUsed="0"/>
+    <w:lsdException w:name="Dark List" w:semiHidden="0" w:uiPriority="70" w:unhideWhenUsed="0"/>
+    <w:lsdException w:name="Colorful Shading" w:semiHidden="0" w:uiPriority="71" w:unhideWhenUsed="0"/>
+    <w:lsdException w:name="Colorful List" w:semiHidden="0" w:uiPriority="72" w:unhideWhenUsed="0"/>
+    <w:lsdException w:name="Colorful Grid" w:semiHidden="0" w:uiPriority="73" w:unhideWhenUsed="0"/>
+    <w:lsdException w:name="Light Shading Accent 1" w:semiHidden="0" w:uiPriority="60" w:unhideWhenUsed="0"/>
+    <w:lsdException w:name="Light List Accent 1" w:semiHidden="0" w:uiPriority="61" w:unhideWhenUsed="0"/>
+    <w:lsdException w:name="Light Grid Accent 1" w:semiHidden="0" w:uiPriority="62" w:unhideWhenUsed="0"/>
+    <w:lsdException w:name="Medium Shading 1 Accent 1" w:semiHidden="0" w:uiPriority="63" w:unhideWhenUsed="0"/>
+    <w:lsdException w:name="Medium Shading 2 Accent 1" w:semiHidden="0" w:uiPriority="64" w:unhideWhenUsed="0"/>
+    <w:lsdException w:name="Medium List 1 Accent 1" w:semiHidden="0" w:uiPriority="65" w:unhideWhenUsed="0"/>
+    <w:lsdException w:name="Revision" w:unhideWhenUsed="0"/>
+    <w:lsdException w:name="List Paragraph" w:semiHidden="0" w:uiPriority="34" w:unhideWhenUsed="0" w:qFormat="1"/>
+    <w:lsdException w:name="Quote" w:semiHidden="0" w:uiPriority="29" w:unhideWhenUsed="0" w:qFormat="1"/>
+    <w:lsdException w:name="Intense Quote" w:semiHidden="0" w:uiPriority="30" w:unhideWhenUsed="0" w:qFormat="1"/>
+    <w:lsdException w:name="Medium List 2 Accent 1" w:semiHidden="0" w:uiPriority="66" w:unhideWhenUsed="0"/>
+    <w:lsdException w:name="Medium Grid 1 Accent 1" w:semiHidden="0" w:uiPriority="67" w:unhideWhenUsed="0"/>
+    <w:lsdException w:name="Medium Grid 2 Accent 1" w:semiHidden="0" w:uiPriority="68" w:unhideWhenUsed="0"/>
+    <w:lsdException w:name="Medium Grid 3 Accent 1" w:semiHidden="0" w:uiPriority="69" w:unhideWhenUsed="0"/>
+    <w:lsdException w:name="Dark List Accent 1" w:semiHidden="0" w:uiPriority="70" w:unhideWhenUsed="0"/>
+    <w:lsdException w:name="Colorful Shading Accent 1" w:semiHidden="0" w:uiPriority="71" w:unhideWhenUsed="0"/>
+    <w:lsdException w:name="Colorful List Accent 1" w:semiHidden="0" w:uiPriority="72" w:unhideWhenUsed="0"/>
+    <w:lsdException w:name="Colorful Grid Accent 1" w:semiHidden="0" w:uiPriority="73" w:unhideWhenUsed="0"/>
+    <w:lsdException w:name="Light Shading Accent 2" w:semiHidden="0" w:uiPriority="60" w:unhideWhenUsed="0"/>
+    <w:lsdException w:name="Light List Accent 2" w:semiHidden="0" w:uiPriority="61" w:unhideWhenUsed="0"/>
+    <w:lsdException w:name="Light Grid Accent 2" w:semiHidden="0" w:uiPriority="62" w:unhideWhenUsed="0"/>
+    <w:lsdException w:name="Medium Shading 1 Accent 2" w:semiHidden="0" w:uiPriority="63" w:unhideWhenUsed="0"/>
+    <w:lsdException w:name="Medium Shading 2 Accent 2" w:semiHidden="0" w:uiPriority="64" w:unhideWhenUsed="0"/>
+    <w:lsdException w:name="Medium List 1 Accent 2" w:semiHidden="0" w:uiPriority="65" w:unhideWhenUsed="0"/>
+    <w:lsdException w:name="Medium List 2 Accent 2" w:semiHidden="0" w:uiPriority="66" w:unhideWhenUsed="0"/>
+    <w:lsdException w:name="Medium Grid 1 Accent 2" w:semiHidden="0" w:uiPriority="67" w:unhideWhenUsed="0"/>
+    <w:lsdException w:name="Medium Grid 2 Accent 2" w:semiHidden="0" w:uiPriority="68" w:unhideWhenUsed="0"/>
+    <w:lsdException w:name="Medium Grid 3 Accent 2" w:semiHidden="0" w:uiPriority="69" w:unhideWhenUsed="0"/>
+    <w:lsdException w:name="Dark List Accent 2" w:semiHidden="0" w:uiPriority="70" w:unhideWhenUsed="0"/>
+    <w:lsdException w:name="Colorful Shading Accent 2" w:semiHidden="0" w:uiPriority="71" w:unhideWhenUsed="0"/>
+    <w:lsdException w:name="Colorful List Accent 2" w:semiHidden="0" w:uiPriority="72" w:unhideWhenUsed="0"/>
+    <w:lsdException w:name="Colorful Grid Accent 2" w:semiHidden="0" w:uiPriority="73" w:unhideWhenUsed="0"/>
+    <w:lsdException w:name="Light Shading Accent 3" w:semiHidden="0" w:uiPriority="60" w:unhideWhenUsed="0"/>
+    <w:lsdException w:name="Light List Accent 3" w:semiHidden="0" w:uiPriority="61" w:unhideWhenUsed="0"/>
+    <w:lsdException w:name="Light Grid Accent 3" w:semiHidden="0" w:uiPriority="62" w:unhideWhenUsed="0"/>
+    <w:lsdException w:name="Medium Shading 1 Accent 3" w:semiHidden="0" w:uiPriority="63" w:unhideWhenUsed="0"/>
+    <w:lsdException w:name="Medium Shading 2 Accent 3" w:semiHidden="0" w:uiPriority="64" w:unhideWhenUsed="0"/>
+    <w:lsdException w:name="Medium List 1 Accent 3" w:semiHidden="0" w:uiPriority="65" w:unhideWhenUsed="0"/>
+    <w:lsdException w:name="Medium List 2 Accent 3" w:semiHidden="0" w:uiPriority="66" w:unhideWhenUsed="0"/>
+    <w:lsdException w:name="Medium Grid 1 Accent 3" w:semiHidden="0" w:uiPriority="67" w:unhideWhenUsed="0"/>
+    <w:lsdException w:name="Medium Grid 2 Accent 3" w:semiHidden="0" w:uiPriority="68" w:unhideWhenUsed="0"/>
+    <w:lsdException w:name="Medium Grid 3 Accent 3" w:semiHidden="0" w:uiPriority="69" w:unhideWhenUsed="0"/>
+    <w:lsdException w:name="Dark List Accent 3" w:semiHidden="0" w:uiPriority="70" w:unhideWhenUsed="0"/>
+    <w:lsdException w:name="Colorful Shading Accent 3" w:semiHidden="0" w:uiPriority="71" w:unhideWhenUsed="0"/>
+    <w:lsdException w:name="Colorful List Accent 3" w:semiHidden="0" w:uiPriority="72" w:unhideWhenUsed="0"/>
+    <w:lsdException w:name="Colorful Grid Accent 3" w:semiHidden="0" w:uiPriority="73" w:unhideWhenUsed="0"/>
+    <w:lsdException w:name="Light Shading Accent 4" w:semiHidden="0" w:uiPriority="60" w:unhideWhenUsed="0"/>
+    <w:lsdException w:name="Light List Accent 4" w:semiHidden="0" w:uiPriority="61" w:unhideWhenUsed="0"/>
+    <w:lsdException w:name="Light Grid Accent 4" w:semiHidden="0" w:uiPriority="62" w:unhideWhenUsed="0"/>
+    <w:lsdException w:name="Medium Shading 1 Accent 4" w:semiHidden="0" w:uiPriority="63" w:unhideWhenUsed="0"/>
+    <w:lsdException w:name="Medium Shading 2 Accent 4" w:semiHidden="0" w:uiPriority="64" w:unhideWhenUsed="0"/>
+    <w:lsdException w:name="Medium List 1 Accent 4" w:semiHidden="0" w:uiPriority="65" w:unhideWhenUsed="0"/>
+    <w:lsdException w:name="Medium List 2 Accent 4" w:semiHidden="0" w:uiPriority="66" w:unhideWhenUsed="0"/>
+    <w:lsdException w:name="Medium Grid 1 Accent 4" w:semiHidden="0" w:uiPriority="67" w:unhideWhenUsed="0"/>
+    <w:lsdException w:name="Medium Grid 2 Accent 4" w:semiHidden="0" w:uiPriority="68" w:unhideWhenUsed="0"/>
+    <w:lsdException w:name="Medium Grid 3 Accent 4" w:semiHidden="0" w:uiPriority="69" w:unhideWhenUsed="0"/>
+    <w:lsdException w:name="Dark List Accent 4" w:semiHidden="0" w:uiPriority="70" w:unhideWhenUsed="0"/>
+    <w:lsdException w:name="Colorful Shading Accent 4" w:semiHidden="0" w:uiPriority="71" w:unhideWhenUsed="0"/>
+    <w:lsdException w:name="Colorful List Accent 4" w:semiHidden="0" w:uiPriority="72" w:unhideWhenUsed="0"/>
+    <w:lsdException w:name="Colorful Grid Accent 4" w:semiHidden="0" w:uiPriority="73" w:unhideWhenUsed="0"/>
+    <w:lsdException w:name="Light Shading Accent 5" w:semiHidden="0" w:uiPriority="60" w:unhideWhenUsed="0"/>
+    <w:lsdException w:name="Light List Accent 5" w:semiHidden="0" w:uiPriority="61" w:unhideWhenUsed="0"/>
+    <w:lsdException w:name="Light Grid Accent 5" w:semiHidden="0" w:uiPriority="62" w:unhideWhenUsed="0"/>
+    <w:lsdException w:name="Medium Shading 1 Accent 5" w:semiHidden="0" w:uiPriority="63" w:unhideWhenUsed="0"/>
+    <w:lsdException w:name="Medium Shading 2 Accent 5" w:semiHidden="0" w:uiPriority="64" w:unhideWhenUsed="0"/>
+    <w:lsdException w:name="Medium List 1 Accent 5" w:semiHidden="0" w:uiPriority="65" w:unhideWhenUsed="0"/>
+    <w:lsdException w:name="Medium List 2 Accent 5" w:semiHidden="0" w:uiPriority="66" w:unhideWhenUsed="0"/>
+    <w:lsdException w:name="Medium Grid 1 Accent 5" w:semiHidden="0" w:uiPriority="67" w:unhideWhenUsed="0"/>
+    <w:lsdException w:name="Medium Grid 2 Accent 5" w:semiHidden="0" w:uiPriority="68" w:unhideWhenUsed="0"/>
+    <w:lsdException w:name="Medium Grid 3 Accent 5" w:semiHidden="0" w:uiPriority="69" w:unhideWhenUsed="0"/>
+    <w:lsdException w:name="Dark List Accent 5" w:semiHidden="0" w:uiPriority="70" w:unhideWhenUsed="0"/>
+    <w:lsdException w:name="Colorful Shading Accent 5" w:semiHidden="0" w:uiPriority="71" w:unhideWhenUsed="0"/>
+    <w:lsdException w:name="Colorful List Accent 5" w:semiHidden="0" w:uiPriority="72" w:unhideWhenUsed="0"/>
+    <w:lsdException w:name="Colorful Grid Accent 5" w:semiHidden="0" w:uiPriority="73" w:unhideWhenUsed="0"/>
+    <w:lsdException w:name="Light Shading Accent 6" w:semiHidden="0" w:uiPriority="60" w:unhideWhenUsed="0"/>
+    <w:lsdException w:name="Light List Accent 6" w:semiHidden="0" w:uiPriority="61" w:unhideWhenUsed="0"/>
+    <w:lsdException w:name="Light Grid Accent 6" w:semiHidden="0" w:uiPriority="62" w:unhideWhenUsed="0"/>
+    <w:lsdException w:name="Medium Shading 1 Accent 6" w:semiHidden="0" w:uiPriority="63" w:unhideWhenUsed="0"/>
+    <w:lsdException w:name="Medium Shading 2 Accent 6" w:semiHidden="0" w:uiPriority="64" w:unhideWhenUsed="0"/>
+    <w:lsdException w:name="Medium List 1 Accent 6" w:semiHidden="0" w:uiPriority="65" w:unhideWhenUsed="0"/>
+    <w:lsdException w:name="Medium List 2 Accent 6" w:semiHidden="0" w:uiPriority="66" w:unhideWhenUsed="0"/>
+    <w:lsdException w:name="Medium Grid 1 Accent 6" w:semiHidden="0" w:uiPriority="67" w:unhideWhenUsed="0"/>
+    <w:lsdException w:name="Medium Grid 2 Accent 6" w:semiHidden="0" w:uiPriority="68" w:unhideWhenUsed="0"/>
+    <w:lsdException w:name="Medium Grid 3 Accent 6" w:semiHidden="0" w:uiPriority="69" w:unhideWhenUsed="0"/>
+    <w:lsdException w:name="Dark List Accent 6" w:semiHidden="0" w:uiPriority="70" w:unhideWhenUsed="0"/>
+    <w:lsdException w:name="Colorful Shading Accent 6" w:semiHidden="0" w:uiPriority="71" w:unhideWhenUsed="0"/>
+    <w:lsdException w:name="Colorful List Accent 6" w:semiHidden="0" w:uiPriority="72" w:unhideWhenUsed="0"/>
+    <w:lsdException w:name="Colorful Grid Accent 6" w:semiHidden="0" w:uiPriority="73" w:unhideWhenUsed="0"/>
+    <w:lsdException w:name="Subtle Emphasis" w:semiHidden="0" w:uiPriority="19" w:unhideWhenUsed="0" w:qFormat="1"/>
+    <w:lsdException w:name="Intense Emphasis" w:semiHidden="0" w:uiPriority="21" w:unhideWhenUsed="0" w:qFormat="1"/>
+    <w:lsdException w:name="Subtle Reference" w:semiHidden="0" w:uiPriority="31" w:unhideWhenUsed="0" w:qFormat="1"/>
+    <w:lsdException w:name="Intense Reference" w:semiHidden="0" w:uiPriority="32" w:unhideWhenUsed="0" w:qFormat="1"/>
+    <w:lsdException w:name="Book Title" w:semiHidden="0" w:uiPriority="33" w:unhideWhenUsed="0" w:qFormat="1"/>
+    <w:lsdException w:name="Bibliography" w:uiPriority="37"/>
+    <w:lsdException w:name="TOC Heading" w:uiPriority="39" w:qFormat="1"/>
+  </w:latentStyles>
+  <w:style w:type="paragraph" w:default="1" w:styleId="Normal">
+    <w:name w:val="Normal"/>
+    <w:qFormat/>
+  </w:style>
+  <w:style w:type="character" w:default="1" w:styleId="DefaultParagraphFont">
+    <w:name w:val="Default Paragraph Font"/>
+    <w:uiPriority w:val="1"/>
+    <w:semiHidden/>
+    <w:unhideWhenUsed/>
+  </w:style>
+  <w:style w:type="table" w:default="1" w:styleId="TableNormal">
+    <w:name w:val="Normal Table"/>
+    <w:uiPriority w:val="99"/>
+    <w:semiHidden/>
+    <w:unhideWhenUsed/>
+    <w:tblPr>
+      <w:tblInd w:w="0" w:type="dxa"/>
+      <w:tblCellMar>
+        <w:top w:w="0" w:type="dxa"/>
+        <w:left w:w="108" w:type="dxa"/>
+        <w:bottom w:w="0" w:type="dxa"/>
+        <w:right w:w="108" w:type="dxa"/>
+      </w:tblCellMar>
+    </w:tblPr>
+  </w:style>
+  <w:style w:type="numbering" w:default="1" w:styleId="NoList">
+    <w:name w:val="No List"/>
+    <w:uiPriority w:val="99"/>
+    <w:semiHidden/>
+    <w:unhideWhenUsed/>
+  </w:style>
+  <w:style w:type="character" w:styleId="PlaceholderText">
+    <w:name w:val="Placeholder Text"/>
+    <w:basedOn w:val="DefaultParagraphFont"/>
+    <w:uiPriority w:val="99"/>
+    <w:semiHidden/>
+    <w:rsid w:val="003631D5"/>
+    <w:rPr>
+      <w:color w:val="808080"/>
+    </w:rPr>
+  </w:style>
+</w:styles>
+</file>
+
+<file path=word/glossary/stylesWithEffects.xml><?xml version="1.0" encoding="utf-8"?>
+<w:styles xmlns:wpc="http://schemas.microsoft.com/office/word/2010/wordprocessingCanvas" xmlns:mc="http://schemas.openxmlformats.org/markup-compatibility/2006" xmlns:o="urn:schemas-microsoft-com:office:office" xmlns:r="http://schemas.openxmlformats.org/officeDocument/2006/relationships" xmlns:m="http://schemas.openxmlformats.org/officeDocument/2006/math" xmlns:v="urn:schemas-microsoft-com:vml" xmlns:wp14="http://schemas.microsoft.com/office/word/2010/wordprocessingDrawing" xmlns:wp="http://schemas.openxmlformats.org/drawingml/2006/wordprocessingDrawing" xmlns:w10="urn:schemas-microsoft-com:office:word" xmlns:w="http://schemas.openxmlformats.org/wordprocessingml/2006/main" xmlns:w14="http://schemas.microsoft.com/office/word/2010/wordml" xmlns:wpg="http://schemas.microsoft.com/office/word/2010/wordprocessingGroup" xmlns:wpi="http://schemas.microsoft.com/office/word/2010/wordprocessingInk" xmlns:wne="http://schemas.microsoft.com/office/word/2006/wordml" xmlns:wps="http://schemas.microsoft.com/office/word/2010/wordprocessingShape" mc:Ignorable="w14 wp14">
+  <w:docDefaults>
+    <w:rPrDefault>
+      <w:rPr>
+        <w:rFonts w:asciiTheme="minorHAnsi" w:eastAsiaTheme="minorEastAsia" w:hAnsiTheme="minorHAnsi" w:cstheme="minorBidi"/>
+        <w:sz w:val="22"/>
+        <w:szCs w:val="22"/>
+        <w:lang w:val="en-GB" w:eastAsia="en-GB" w:bidi="ar-SA"/>
+      </w:rPr>
+    </w:rPrDefault>
+    <w:pPrDefault>
+      <w:pPr>
+        <w:spacing w:after="200" w:line="276" w:lineRule="auto"/>
+      </w:pPr>
+    </w:pPrDefault>
+  </w:docDefaults>
+  <w:latentStyles w:defLockedState="0" w:defUIPriority="99" w:defSemiHidden="1" w:defUnhideWhenUsed="1" w:defQFormat="0" w:count="267">
+    <w:lsdException w:name="Normal" w:semiHidden="0" w:uiPriority="0" w:unhideWhenUsed="0" w:qFormat="1"/>
+    <w:lsdException w:name="heading 1" w:semiHidden="0" w:uiPriority="9" w:unhideWhenUsed="0" w:qFormat="1"/>
+    <w:lsdException w:name="heading 2" w:uiPriority="9" w:qFormat="1"/>
+    <w:lsdException w:name="heading 3" w:uiPriority="9" w:qFormat="1"/>
+    <w:lsdException w:name="heading 4" w:uiPriority="9" w:qFormat="1"/>
+    <w:lsdException w:name="heading 5" w:uiPriority="9" w:qFormat="1"/>
+    <w:lsdException w:name="heading 6" w:uiPriority="9" w:qFormat="1"/>
+    <w:lsdException w:name="heading 7" w:uiPriority="9" w:qFormat="1"/>
+    <w:lsdException w:name="heading 8" w:uiPriority="9" w:qFormat="1"/>
+    <w:lsdException w:name="heading 9" w:uiPriority="9" w:qFormat="1"/>
+    <w:lsdException w:name="toc 1" w:uiPriority="39"/>
+    <w:lsdException w:name="toc 2" w:uiPriority="39"/>
+    <w:lsdException w:name="toc 3" w:uiPriority="39"/>
+    <w:lsdException w:name="toc 4" w:uiPriority="39"/>
+    <w:lsdException w:name="toc 5" w:uiPriority="39"/>
+    <w:lsdException w:name="toc 6" w:uiPriority="39"/>
+    <w:lsdException w:name="toc 7" w:uiPriority="39"/>
+    <w:lsdException w:name="toc 8" w:uiPriority="39"/>
+    <w:lsdException w:name="toc 9" w:uiPriority="39"/>
+    <w:lsdException w:name="caption" w:uiPriority="35" w:qFormat="1"/>
+    <w:lsdException w:name="Title" w:semiHidden="0" w:uiPriority="10" w:unhideWhenUsed="0" w:qFormat="1"/>
+    <w:lsdException w:name="Default Paragraph Font" w:uiPriority="1"/>
+    <w:lsdException w:name="Subtitle" w:semiHidden="0" w:uiPriority="11" w:unhideWhenUsed="0" w:qFormat="1"/>
+    <w:lsdException w:name="Strong" w:semiHidden="0" w:uiPriority="22" w:unhideWhenUsed="0" w:qFormat="1"/>
+    <w:lsdException w:name="Emphasis" w:semiHidden="0" w:uiPriority="20" w:unhideWhenUsed="0" w:qFormat="1"/>
+    <w:lsdException w:name="Table Grid" w:semiHidden="0" w:uiPriority="59" w:unhideWhenUsed="0"/>
+    <w:lsdException w:name="Placeholder Text" w:unhideWhenUsed="0"/>
+    <w:lsdException w:name="No Spacing" w:semiHidden="0" w:uiPriority="1" w:unhideWhenUsed="0" w:qFormat="1"/>
+    <w:lsdException w:name="Light Shading" w:semiHidden="0" w:uiPriority="60" w:unhideWhenUsed="0"/>
+    <w:lsdException w:name="Light List" w:semiHidden="0" w:uiPriority="61" w:unhideWhenUsed="0"/>
+    <w:lsdException w:name="Light Grid" w:semiHidden="0" w:uiPriority="62" w:unhideWhenUsed="0"/>
+    <w:lsdException w:name="Medium Shading 1" w:semiHidden="0" w:uiPriority="63" w:unhideWhenUsed="0"/>
+    <w:lsdException w:name="Medium Shading 2" w:semiHidden="0" w:uiPriority="64" w:unhideWhenUsed="0"/>
+    <w:lsdException w:name="Medium List 1" w:semiHidden="0" w:uiPriority="65" w:unhideWhenUsed="0"/>
+    <w:lsdException w:name="Medium List 2" w:semiHidden="0" w:uiPriority="66" w:unhideWhenUsed="0"/>
+    <w:lsdException w:name="Medium Grid 1" w:semiHidden="0" w:uiPriority="67" w:unhideWhenUsed="0"/>
+    <w:lsdException w:name="Medium Grid 2" w:semiHidden="0" w:uiPriority="68" w:unhideWhenUsed="0"/>
+    <w:lsdException w:name="Medium Grid 3" w:semiHidden="0" w:uiPriority="69" w:unhideWhenUsed="0"/>
+    <w:lsdException w:name="Dark List" w:semiHidden="0" w:uiPriority="70" w:unhideWhenUsed="0"/>
+    <w:lsdException w:name="Colorful Shading" w:semiHidden="0" w:uiPriority="71" w:unhideWhenUsed="0"/>
+    <w:lsdException w:name="Colorful List" w:semiHidden="0" w:uiPriority="72" w:unhideWhenUsed="0"/>
+    <w:lsdException w:name="Colorful Grid" w:semiHidden="0" w:uiPriority="73" w:unhideWhenUsed="0"/>
+    <w:lsdException w:name="Light Shading Accent 1" w:semiHidden="0" w:uiPriority="60" w:unhideWhenUsed="0"/>
+    <w:lsdException w:name="Light List Accent 1" w:semiHidden="0" w:uiPriority="61" w:unhideWhenUsed="0"/>
+    <w:lsdException w:name="Light Grid Accent 1" w:semiHidden="0" w:uiPriority="62" w:unhideWhenUsed="0"/>
+    <w:lsdException w:name="Medium Shading 1 Accent 1" w:semiHidden="0" w:uiPriority="63" w:unhideWhenUsed="0"/>
+    <w:lsdException w:name="Medium Shading 2 Accent 1" w:semiHidden="0" w:uiPriority="64" w:unhideWhenUsed="0"/>
+    <w:lsdException w:name="Medium List 1 Accent 1" w:semiHidden="0" w:uiPriority="65" w:unhideWhenUsed="0"/>
+    <w:lsdException w:name="Revision" w:unhideWhenUsed="0"/>
+    <w:lsdException w:name="List Paragraph" w:semiHidden="0" w:uiPriority="34" w:unhideWhenUsed="0" w:qFormat="1"/>
+    <w:lsdException w:name="Quote" w:semiHidden="0" w:uiPriority="29" w:unhideWhenUsed="0" w:qFormat="1"/>
+    <w:lsdException w:name="Intense Quote" w:semiHidden="0" w:uiPriority="30" w:unhideWhenUsed="0" w:qFormat="1"/>
+    <w:lsdException w:name="Medium List 2 Accent 1" w:semiHidden="0" w:uiPriority="66" w:unhideWhenUsed="0"/>
+    <w:lsdException w:name="Medium Grid 1 Accent 1" w:semiHidden="0" w:uiPriority="67" w:unhideWhenUsed="0"/>
+    <w:lsdException w:name="Medium Grid 2 Accent 1" w:semiHidden="0" w:uiPriority="68" w:unhideWhenUsed="0"/>
+    <w:lsdException w:name="Medium Grid 3 Accent 1" w:semiHidden="0" w:uiPriority="69" w:unhideWhenUsed="0"/>
+    <w:lsdException w:name="Dark List Accent 1" w:semiHidden="0" w:uiPriority="70" w:unhideWhenUsed="0"/>
+    <w:lsdException w:name="Colorful Shading Accent 1" w:semiHidden="0" w:uiPriority="71" w:unhideWhenUsed="0"/>
+    <w:lsdException w:name="Colorful List Accent 1" w:semiHidden="0" w:uiPriority="72" w:unhideWhenUsed="0"/>
+    <w:lsdException w:name="Colorful Grid Accent 1" w:semiHidden="0" w:uiPriority="73" w:unhideWhenUsed="0"/>
+    <w:lsdException w:name="Light Shading Accent 2" w:semiHidden="0" w:uiPriority="60" w:unhideWhenUsed="0"/>
+    <w:lsdException w:name="Light List Accent 2" w:semiHidden="0" w:uiPriority="61" w:unhideWhenUsed="0"/>
+    <w:lsdException w:name="Light Grid Accent 2" w:semiHidden="0" w:uiPriority="62" w:unhideWhenUsed="0"/>
+    <w:lsdException w:name="Medium Shading 1 Accent 2" w:semiHidden="0" w:uiPriority="63" w:unhideWhenUsed="0"/>
+    <w:lsdException w:name="Medium Shading 2 Accent 2" w:semiHidden="0" w:uiPriority="64" w:unhideWhenUsed="0"/>
+    <w:lsdException w:name="Medium List 1 Accent 2" w:semiHidden="0" w:uiPriority="65" w:unhideWhenUsed="0"/>
+    <w:lsdException w:name="Medium List 2 Accent 2" w:semiHidden="0" w:uiPriority="66" w:unhideWhenUsed="0"/>
+    <w:lsdException w:name="Medium Grid 1 Accent 2" w:semiHidden="0" w:uiPriority="67" w:unhideWhenUsed="0"/>
+    <w:lsdException w:name="Medium Grid 2 Accent 2" w:semiHidden="0" w:uiPriority="68" w:unhideWhenUsed="0"/>
+    <w:lsdException w:name="Medium Grid 3 Accent 2" w:semiHidden="0" w:uiPriority="69" w:unhideWhenUsed="0"/>
+    <w:lsdException w:name="Dark List Accent 2" w:semiHidden="0" w:uiPriority="70" w:unhideWhenUsed="0"/>
+    <w:lsdException w:name="Colorful Shading Accent 2" w:semiHidden="0" w:uiPriority="71" w:unhideWhenUsed="0"/>
+    <w:lsdException w:name="Colorful List Accent 2" w:semiHidden="0" w:uiPriority="72" w:unhideWhenUsed="0"/>
+    <w:lsdException w:name="Colorful Grid Accent 2" w:semiHidden="0" w:uiPriority="73" w:unhideWhenUsed="0"/>
+    <w:lsdException w:name="Light Shading Accent 3" w:semiHidden="0" w:uiPriority="60" w:unhideWhenUsed="0"/>
+    <w:lsdException w:name="Light List Accent 3" w:semiHidden="0" w:uiPriority="61" w:unhideWhenUsed="0"/>
+    <w:lsdException w:name="Light Grid Accent 3" w:semiHidden="0" w:uiPriority="62" w:unhideWhenUsed="0"/>
+    <w:lsdException w:name="Medium Shading 1 Accent 3" w:semiHidden="0" w:uiPriority="63" w:unhideWhenUsed="0"/>
+    <w:lsdException w:name="Medium Shading 2 Accent 3" w:semiHidden="0" w:uiPriority="64" w:unhideWhenUsed="0"/>
+    <w:lsdException w:name="Medium List 1 Accent 3" w:semiHidden="0" w:uiPriority="65" w:unhideWhenUsed="0"/>
+    <w:lsdException w:name="Medium List 2 Accent 3" w:semiHidden="0" w:uiPriority="66" w:unhideWhenUsed="0"/>
+    <w:lsdException w:name="Medium Grid 1 Accent 3" w:semiHidden="0" w:uiPriority="67" w:unhideWhenUsed="0"/>
+    <w:lsdException w:name="Medium Grid 2 Accent 3" w:semiHidden="0" w:uiPriority="68" w:unhideWhenUsed="0"/>
+    <w:lsdException w:name="Medium Grid 3 Accent 3" w:semiHidden="0" w:uiPriority="69" w:unhideWhenUsed="0"/>
+    <w:lsdException w:name="Dark List Accent 3" w:semiHidden="0" w:uiPriority="70" w:unhideWhenUsed="0"/>
+    <w:lsdException w:name="Colorful Shading Accent 3" w:semiHidden="0" w:uiPriority="71" w:unhideWhenUsed="0"/>
+    <w:lsdException w:name="Colorful List Accent 3" w:semiHidden="0" w:uiPriority="72" w:unhideWhenUsed="0"/>
+    <w:lsdException w:name="Colorful Grid Accent 3" w:semiHidden="0" w:uiPriority="73" w:unhideWhenUsed="0"/>
+    <w:lsdException w:name="Light Shading Accent 4" w:semiHidden="0" w:uiPriority="60" w:unhideWhenUsed="0"/>
+    <w:lsdException w:name="Light List Accent 4" w:semiHidden="0" w:uiPriority="61" w:unhideWhenUsed="0"/>
+    <w:lsdException w:name="Light Grid Accent 4" w:semiHidden="0" w:uiPriority="62" w:unhideWhenUsed="0"/>
+    <w:lsdException w:name="Medium Shading 1 Accent 4" w:semiHidden="0" w:uiPriority="63" w:unhideWhenUsed="0"/>
+    <w:lsdException w:name="Medium Shading 2 Accent 4" w:semiHidden="0" w:uiPriority="64" w:unhideWhenUsed="0"/>
+    <w:lsdException w:name="Medium List 1 Accent 4" w:semiHidden="0" w:uiPriority="65" w:unhideWhenUsed="0"/>
+    <w:lsdException w:name="Medium List 2 Accent 4" w:semiHidden="0" w:uiPriority="66" w:unhideWhenUsed="0"/>
+    <w:lsdException w:name="Medium Grid 1 Accent 4" w:semiHidden="0" w:uiPriority="67" w:unhideWhenUsed="0"/>
+    <w:lsdException w:name="Medium Grid 2 Accent 4" w:semiHidden="0" w:uiPriority="68" w:unhideWhenUsed="0"/>
+    <w:lsdException w:name="Medium Grid 3 Accent 4" w:semiHidden="0" w:uiPriority="69" w:unhideWhenUsed="0"/>
+    <w:lsdException w:name="Dark List Accent 4" w:semiHidden="0" w:uiPriority="70" w:unhideWhenUsed="0"/>
+    <w:lsdException w:name="Colorful Shading Accent 4" w:semiHidden="0" w:uiPriority="71" w:unhideWhenUsed="0"/>
+    <w:lsdException w:name="Colorful List Accent 4" w:semiHidden="0" w:uiPriority="72" w:unhideWhenUsed="0"/>
+    <w:lsdException w:name="Colorful Grid Accent 4" w:semiHidden="0" w:uiPriority="73" w:unhideWhenUsed="0"/>
+    <w:lsdException w:name="Light Shading Accent 5" w:semiHidden="0" w:uiPriority="60" w:unhideWhenUsed="0"/>
+    <w:lsdException w:name="Light List Accent 5" w:semiHidden="0" w:uiPriority="61" w:unhideWhenUsed="0"/>
+    <w:lsdException w:name="Light Grid Accent 5" w:semiHidden="0" w:uiPriority="62" w:unhideWhenUsed="0"/>
+    <w:lsdException w:name="Medium Shading 1 Accent 5" w:semiHidden="0" w:uiPriority="63" w:unhideWhenUsed="0"/>
+    <w:lsdException w:name="Medium Shading 2 Accent 5" w:semiHidden="0" w:uiPriority="64" w:unhideWhenUsed="0"/>
+    <w:lsdException w:name="Medium List 1 Accent 5" w:semiHidden="0" w:uiPriority="65" w:unhideWhenUsed="0"/>
+    <w:lsdException w:name="Medium List 2 Accent 5" w:semiHidden="0" w:uiPriority="66" w:unhideWhenUsed="0"/>
+    <w:lsdException w:name="Medium Grid 1 Accent 5" w:semiHidden="0" w:uiPriority="67" w:unhideWhenUsed="0"/>
+    <w:lsdException w:name="Medium Grid 2 Accent 5" w:semiHidden="0" w:uiPriority="68" w:unhideWhenUsed="0"/>
+    <w:lsdException w:name="Medium Grid 3 Accent 5" w:semiHidden="0" w:uiPriority="69" w:unhideWhenUsed="0"/>
+    <w:lsdException w:name="Dark List Accent 5" w:semiHidden="0" w:uiPriority="70" w:unhideWhenUsed="0"/>
+    <w:lsdException w:name="Colorful Shading Accent 5" w:semiHidden="0" w:uiPriority="71" w:unhideWhenUsed="0"/>
+    <w:lsdException w:name="Colorful List Accent 5" w:semiHidden="0" w:uiPriority="72" w:unhideWhenUsed="0"/>
+    <w:lsdException w:name="Colorful Grid Accent 5" w:semiHidden="0" w:uiPriority="73" w:unhideWhenUsed="0"/>
+    <w:lsdException w:name="Light Shading Accent 6" w:semiHidden="0" w:uiPriority="60" w:unhideWhenUsed="0"/>
+    <w:lsdException w:name="Light List Accent 6" w:semiHidden="0" w:uiPriority="61" w:unhideWhenUsed="0"/>
+    <w:lsdException w:name="Light Grid Accent 6" w:semiHidden="0" w:uiPriority="62" w:unhideWhenUsed="0"/>
+    <w:lsdException w:name="Medium Shading 1 Accent 6" w:semiHidden="0" w:uiPriority="63" w:unhideWhenUsed="0"/>
+    <w:lsdException w:name="Medium Shading 2 Accent 6" w:semiHidden="0" w:uiPriority="64" w:unhideWhenUsed="0"/>
+    <w:lsdException w:name="Medium List 1 Accent 6" w:semiHidden="0" w:uiPriority="65" w:unhideWhenUsed="0"/>
+    <w:lsdException w:name="Medium List 2 Accent 6" w:semiHidden="0" w:uiPriority="66" w:unhideWhenUsed="0"/>
+    <w:lsdException w:name="Medium Grid 1 Accent 6" w:semiHidden="0" w:uiPriority="67" w:unhideWhenUsed="0"/>
+    <w:lsdException w:name="Medium Grid 2 Accent 6" w:semiHidden="0" w:uiPriority="68" w:unhideWhenUsed="0"/>
+    <w:lsdException w:name="Medium Grid 3 Accent 6" w:semiHidden="0" w:uiPriority="69" w:unhideWhenUsed="0"/>
+    <w:lsdException w:name="Dark List Accent 6" w:semiHidden="0" w:uiPriority="70" w:unhideWhenUsed="0"/>
+    <w:lsdException w:name="Colorful Shading Accent 6" w:semiHidden="0" w:uiPriority="71" w:unhideWhenUsed="0"/>
+    <w:lsdException w:name="Colorful List Accent 6" w:semiHidden="0" w:uiPriority="72" w:unhideWhenUsed="0"/>
+    <w:lsdException w:name="Colorful Grid Accent 6" w:semiHidden="0" w:uiPriority="73" w:unhideWhenUsed="0"/>
+    <w:lsdException w:name="Subtle Emphasis" w:semiHidden="0" w:uiPriority="19" w:unhideWhenUsed="0" w:qFormat="1"/>
+    <w:lsdException w:name="Intense Emphasis" w:semiHidden="0" w:uiPriority="21" w:unhideWhenUsed="0" w:qFormat="1"/>
+    <w:lsdException w:name="Subtle Reference" w:semiHidden="0" w:uiPriority="31" w:unhideWhenUsed="0" w:qFormat="1"/>
+    <w:lsdException w:name="Intense Reference" w:semiHidden="0" w:uiPriority="32" w:unhideWhenUsed="0" w:qFormat="1"/>
+    <w:lsdException w:name="Book Title" w:semiHidden="0" w:uiPriority="33" w:unhideWhenUsed="0" w:qFormat="1"/>
+    <w:lsdException w:name="Bibliography" w:uiPriority="37"/>
+    <w:lsdException w:name="TOC Heading" w:uiPriority="39" w:qFormat="1"/>
+  </w:latentStyles>
+  <w:style w:type="paragraph" w:default="1" w:styleId="Normal">
+    <w:name w:val="Normal"/>
+    <w:qFormat/>
+  </w:style>
+  <w:style w:type="character" w:default="1" w:styleId="DefaultParagraphFont">
+    <w:name w:val="Default Paragraph Font"/>
+    <w:uiPriority w:val="1"/>
+    <w:semiHidden/>
+    <w:unhideWhenUsed/>
+  </w:style>
+  <w:style w:type="table" w:default="1" w:styleId="TableNormal">
+    <w:name w:val="Normal Table"/>
+    <w:uiPriority w:val="99"/>
+    <w:semiHidden/>
+    <w:unhideWhenUsed/>
+    <w:tblPr>
+      <w:tblInd w:w="0" w:type="dxa"/>
+      <w:tblCellMar>
+        <w:top w:w="0" w:type="dxa"/>
+        <w:left w:w="108" w:type="dxa"/>
+        <w:bottom w:w="0" w:type="dxa"/>
+        <w:right w:w="108" w:type="dxa"/>
+      </w:tblCellMar>
+    </w:tblPr>
+  </w:style>
+  <w:style w:type="numbering" w:default="1" w:styleId="NoList">
+    <w:name w:val="No List"/>
+    <w:uiPriority w:val="99"/>
+    <w:semiHidden/>
+    <w:unhideWhenUsed/>
+  </w:style>
+  <w:style w:type="character" w:styleId="PlaceholderText">
+    <w:name w:val="Placeholder Text"/>
+    <w:basedOn w:val="DefaultParagraphFont"/>
+    <w:uiPriority w:val="99"/>
+    <w:semiHidden/>
+    <w:rsid w:val="003631D5"/>
+    <w:rPr>
+      <w:color w:val="808080"/>
+    </w:rPr>
+  </w:style>
+</w:styles>
+</file>
+
+<file path=word/glossary/webSettings.xml><?xml version="1.0" encoding="utf-8"?>
+<w:webSettings xmlns:mc="http://schemas.openxmlformats.org/markup-compatibility/2006" xmlns:r="http://schemas.openxmlformats.org/officeDocument/2006/relationships" xmlns:w="http://schemas.openxmlformats.org/wordprocessingml/2006/main" xmlns:w14="http://schemas.microsoft.com/office/word/2010/wordml" mc:Ignorable="w14">
+  <w:optimizeForBrowser/>
+  <w:allowPNG/>
+</w:webSettings>
 </file>
 
 <file path=word/theme/theme1.xml><?xml version="1.0" encoding="utf-8"?>
@@ -28031,7 +31009,7 @@
 </file>
 
 <file path=customXml/itemProps1.xml><?xml version="1.0" encoding="utf-8"?>
-<ds:datastoreItem xmlns:ds="http://schemas.openxmlformats.org/officeDocument/2006/customXml" ds:itemID="{4A04DEC7-AAD1-4242-99F7-65238BDA0560}">
+<ds:datastoreItem xmlns:ds="http://schemas.openxmlformats.org/officeDocument/2006/customXml" ds:itemID="{F16299C4-D2B2-4444-9533-20FBD444D4D3}">
   <ds:schemaRefs>
     <ds:schemaRef ds:uri="http://schemas.openxmlformats.org/officeDocument/2006/bibliography"/>
   </ds:schemaRefs>

</xml_diff>

<commit_message>
Working on chapter 6
</commit_message>
<xml_diff>
--- a/Main Project.docx
+++ b/Main Project.docx
@@ -391,8 +391,6 @@
               <w:fldChar w:fldCharType="end"/>
             </w:r>
           </w:hyperlink>
-          <w:bookmarkStart w:id="2" w:name="_GoBack"/>
-          <w:bookmarkEnd w:id="2"/>
         </w:p>
         <w:p>
           <w:pPr>
@@ -5129,11 +5127,11 @@
       <w:pPr>
         <w:pStyle w:val="Heading1"/>
       </w:pPr>
-      <w:bookmarkStart w:id="3" w:name="_Toc373615667"/>
+      <w:bookmarkStart w:id="2" w:name="_Toc373615667"/>
       <w:r>
         <w:t>Table of Figures</w:t>
       </w:r>
-      <w:bookmarkEnd w:id="3"/>
+      <w:bookmarkEnd w:id="2"/>
     </w:p>
     <w:p>
       <w:pPr>
@@ -6118,11 +6116,11 @@
       <w:pPr>
         <w:pStyle w:val="Heading1"/>
       </w:pPr>
-      <w:bookmarkStart w:id="4" w:name="_Toc373615668"/>
+      <w:bookmarkStart w:id="3" w:name="_Toc373615668"/>
       <w:r>
         <w:t>Abstract</w:t>
       </w:r>
-      <w:bookmarkEnd w:id="4"/>
+      <w:bookmarkEnd w:id="3"/>
     </w:p>
     <w:p>
       <w:pPr>
@@ -6171,11 +6169,11 @@
       <w:pPr>
         <w:pStyle w:val="Heading1"/>
       </w:pPr>
-      <w:bookmarkStart w:id="5" w:name="_Toc373615669"/>
+      <w:bookmarkStart w:id="4" w:name="_Toc373615669"/>
       <w:r>
         <w:t>Research Question</w:t>
       </w:r>
-      <w:bookmarkEnd w:id="5"/>
+      <w:bookmarkEnd w:id="4"/>
     </w:p>
     <w:p>
       <w:pPr>
@@ -6190,21 +6188,21 @@
       <w:pPr>
         <w:pStyle w:val="Heading1"/>
       </w:pPr>
-      <w:bookmarkStart w:id="6" w:name="_Toc373615670"/>
+      <w:bookmarkStart w:id="5" w:name="_Toc373615670"/>
       <w:r>
         <w:t>Terminology</w:t>
       </w:r>
+      <w:bookmarkEnd w:id="5"/>
+    </w:p>
+    <w:p>
+      <w:pPr>
+        <w:pStyle w:val="Heading2"/>
+      </w:pPr>
+      <w:bookmarkStart w:id="6" w:name="_Toc373615671"/>
+      <w:r>
+        <w:t>Abbreviations</w:t>
+      </w:r>
       <w:bookmarkEnd w:id="6"/>
-    </w:p>
-    <w:p>
-      <w:pPr>
-        <w:pStyle w:val="Heading2"/>
-      </w:pPr>
-      <w:bookmarkStart w:id="7" w:name="_Toc373615671"/>
-      <w:r>
-        <w:t>Abbreviations</w:t>
-      </w:r>
-      <w:bookmarkEnd w:id="7"/>
     </w:p>
     <w:p/>
     <w:tbl>
@@ -6577,11 +6575,11 @@
       <w:pPr>
         <w:pStyle w:val="Heading2"/>
       </w:pPr>
-      <w:bookmarkStart w:id="8" w:name="_Toc373615672"/>
+      <w:bookmarkStart w:id="7" w:name="_Toc373615672"/>
       <w:r>
         <w:t>Descriptions</w:t>
       </w:r>
-      <w:bookmarkEnd w:id="8"/>
+      <w:bookmarkEnd w:id="7"/>
     </w:p>
     <w:tbl>
       <w:tblPr>
@@ -6780,11 +6778,11 @@
       <w:pPr>
         <w:pStyle w:val="Heading1"/>
       </w:pPr>
-      <w:bookmarkStart w:id="9" w:name="_Toc373615673"/>
+      <w:bookmarkStart w:id="8" w:name="_Toc373615673"/>
       <w:r>
         <w:t>Assumptions</w:t>
       </w:r>
-      <w:bookmarkEnd w:id="9"/>
+      <w:bookmarkEnd w:id="8"/>
     </w:p>
     <w:p>
       <w:r>
@@ -6808,7 +6806,7 @@
       <w:pPr>
         <w:pStyle w:val="Heading1"/>
       </w:pPr>
-      <w:bookmarkStart w:id="10" w:name="_Toc373615674"/>
+      <w:bookmarkStart w:id="9" w:name="_Toc373615674"/>
       <w:r>
         <w:lastRenderedPageBreak/>
         <w:t>1</w:t>
@@ -6819,13 +6817,13 @@
       <w:r>
         <w:t>Operational Goals</w:t>
       </w:r>
-      <w:bookmarkEnd w:id="10"/>
+      <w:bookmarkEnd w:id="9"/>
     </w:p>
     <w:p>
       <w:pPr>
         <w:pStyle w:val="Heading2"/>
       </w:pPr>
-      <w:bookmarkStart w:id="11" w:name="_Toc373615675"/>
+      <w:bookmarkStart w:id="10" w:name="_Toc373615675"/>
       <w:r>
         <w:t>1.1</w:t>
       </w:r>
@@ -6833,7 +6831,7 @@
         <w:tab/>
         <w:t>Introduction</w:t>
       </w:r>
-      <w:bookmarkEnd w:id="11"/>
+      <w:bookmarkEnd w:id="10"/>
     </w:p>
     <w:p>
       <w:pPr>
@@ -6941,7 +6939,7 @@
       <w:pPr>
         <w:pStyle w:val="Caption"/>
       </w:pPr>
-      <w:bookmarkStart w:id="12" w:name="_Toc373085096"/>
+      <w:bookmarkStart w:id="11" w:name="_Toc373085096"/>
       <w:proofErr w:type="gramStart"/>
       <w:r>
         <w:t xml:space="preserve">Figure </w:t>
@@ -6975,7 +6973,7 @@
       <w:r>
         <w:t>Helicopter landing on the deck of a ship in rough seas.</w:t>
       </w:r>
-      <w:bookmarkEnd w:id="12"/>
+      <w:bookmarkEnd w:id="11"/>
       <w:proofErr w:type="gramEnd"/>
     </w:p>
     <w:p>
@@ -7059,7 +7057,7 @@
       <w:pPr>
         <w:pStyle w:val="Heading2"/>
       </w:pPr>
-      <w:bookmarkStart w:id="13" w:name="_Toc373615676"/>
+      <w:bookmarkStart w:id="12" w:name="_Toc373615676"/>
       <w:r>
         <w:t>1.2</w:t>
       </w:r>
@@ -7073,7 +7071,7 @@
       <w:r>
         <w:t>Mission Goals</w:t>
       </w:r>
-      <w:bookmarkEnd w:id="13"/>
+      <w:bookmarkEnd w:id="12"/>
     </w:p>
     <w:p>
       <w:pPr>
@@ -7129,7 +7127,7 @@
           <w:rFonts w:eastAsia="Times New Roman"/>
         </w:rPr>
       </w:pPr>
-      <w:bookmarkStart w:id="14" w:name="_Toc373615677"/>
+      <w:bookmarkStart w:id="13" w:name="_Toc373615677"/>
       <w:r>
         <w:rPr>
           <w:rFonts w:eastAsia="Times New Roman"/>
@@ -7149,7 +7147,7 @@
         </w:rPr>
         <w:t xml:space="preserve"> Interception</w:t>
       </w:r>
-      <w:bookmarkEnd w:id="14"/>
+      <w:bookmarkEnd w:id="13"/>
     </w:p>
     <w:p>
       <w:pPr>
@@ -7307,8 +7305,8 @@
       <w:pPr>
         <w:pStyle w:val="Heading2"/>
       </w:pPr>
-      <w:bookmarkStart w:id="15" w:name="_Toc373080911"/>
-      <w:bookmarkStart w:id="16" w:name="_Toc373615678"/>
+      <w:bookmarkStart w:id="14" w:name="_Toc373080911"/>
+      <w:bookmarkStart w:id="15" w:name="_Toc373615678"/>
       <w:r>
         <w:rPr>
           <w:noProof/>
@@ -7363,7 +7361,7 @@
                                 <w:szCs w:val="24"/>
                               </w:rPr>
                             </w:pPr>
-                            <w:bookmarkStart w:id="17" w:name="_Toc373085097"/>
+                            <w:bookmarkStart w:id="16" w:name="_Toc373085097"/>
                             <w:proofErr w:type="gramStart"/>
                             <w:r>
                               <w:t xml:space="preserve">Figure </w:t>
@@ -7393,7 +7391,7 @@
                             <w:r>
                               <w:t xml:space="preserve"> Vector line diagram for the intercept path between a helicopter and a ship</w:t>
                             </w:r>
-                            <w:bookmarkEnd w:id="17"/>
+                            <w:bookmarkEnd w:id="16"/>
                           </w:p>
                         </w:txbxContent>
                       </wps:txbx>
@@ -7432,7 +7430,7 @@
                           <w:szCs w:val="24"/>
                         </w:rPr>
                       </w:pPr>
-                      <w:bookmarkStart w:id="18" w:name="_Toc373085097"/>
+                      <w:bookmarkStart w:id="17" w:name="_Toc373085097"/>
                       <w:proofErr w:type="gramStart"/>
                       <w:r>
                         <w:t xml:space="preserve">Figure </w:t>
@@ -7462,7 +7460,7 @@
                       <w:r>
                         <w:t xml:space="preserve"> Vector line diagram for the intercept path between a helicopter and a ship</w:t>
                       </w:r>
-                      <w:bookmarkEnd w:id="18"/>
+                      <w:bookmarkEnd w:id="17"/>
                     </w:p>
                   </w:txbxContent>
                 </v:textbox>
@@ -7471,8 +7469,8 @@
           </mc:Fallback>
         </mc:AlternateContent>
       </w:r>
+      <w:bookmarkEnd w:id="14"/>
       <w:bookmarkEnd w:id="15"/>
-      <w:bookmarkEnd w:id="16"/>
     </w:p>
     <w:p>
       <w:pPr>
@@ -10428,7 +10426,7 @@
       <w:pPr>
         <w:pStyle w:val="Heading2"/>
       </w:pPr>
-      <w:bookmarkStart w:id="19" w:name="_Toc373615679"/>
+      <w:bookmarkStart w:id="18" w:name="_Toc373615679"/>
       <w:r>
         <w:lastRenderedPageBreak/>
         <w:t xml:space="preserve">1.4 </w:t>
@@ -10445,7 +10443,7 @@
       <w:r>
         <w:t xml:space="preserve"> Deck</w:t>
       </w:r>
-      <w:bookmarkEnd w:id="19"/>
+      <w:bookmarkEnd w:id="18"/>
     </w:p>
     <w:p>
       <w:pPr>
@@ -10479,7 +10477,7 @@
       <w:pPr>
         <w:pStyle w:val="Heading2"/>
       </w:pPr>
-      <w:bookmarkStart w:id="20" w:name="_Toc373615680"/>
+      <w:bookmarkStart w:id="19" w:name="_Toc373615680"/>
       <w:r>
         <w:t>1.5</w:t>
       </w:r>
@@ -10487,7 +10485,7 @@
         <w:tab/>
         <w:t>Landing</w:t>
       </w:r>
-      <w:bookmarkEnd w:id="20"/>
+      <w:bookmarkEnd w:id="19"/>
     </w:p>
     <w:p>
       <w:pPr>
@@ -10945,7 +10943,7 @@
           <w:szCs w:val="28"/>
         </w:rPr>
       </w:pPr>
-      <w:bookmarkStart w:id="21" w:name="_Toc373615681"/>
+      <w:bookmarkStart w:id="20" w:name="_Toc373615681"/>
       <w:r>
         <w:rPr>
           <w:szCs w:val="28"/>
@@ -10965,7 +10963,7 @@
         </w:rPr>
         <w:t>Summary</w:t>
       </w:r>
-      <w:bookmarkEnd w:id="21"/>
+      <w:bookmarkEnd w:id="20"/>
     </w:p>
     <w:p>
       <w:pPr>
@@ -11067,7 +11065,7 @@
           <w:rFonts w:eastAsiaTheme="majorEastAsia"/>
         </w:rPr>
       </w:pPr>
-      <w:bookmarkStart w:id="22" w:name="_Toc373085098"/>
+      <w:bookmarkStart w:id="21" w:name="_Toc373085098"/>
       <w:proofErr w:type="gramStart"/>
       <w:r>
         <w:t xml:space="preserve">Figure </w:t>
@@ -11097,7 +11095,7 @@
       <w:r>
         <w:t xml:space="preserve"> Landing processes overview for the proposed system</w:t>
       </w:r>
-      <w:bookmarkEnd w:id="22"/>
+      <w:bookmarkEnd w:id="21"/>
     </w:p>
     <w:p>
       <w:pPr>
@@ -11127,7 +11125,7 @@
       <w:pPr>
         <w:pStyle w:val="Heading1"/>
       </w:pPr>
-      <w:bookmarkStart w:id="23" w:name="_Toc373615682"/>
+      <w:bookmarkStart w:id="22" w:name="_Toc373615682"/>
       <w:r>
         <w:lastRenderedPageBreak/>
         <w:t>2</w:t>
@@ -11144,7 +11142,7 @@
       <w:r>
         <w:t xml:space="preserve"> of the Ship</w:t>
       </w:r>
-      <w:bookmarkEnd w:id="23"/>
+      <w:bookmarkEnd w:id="22"/>
     </w:p>
     <w:p>
       <w:pPr>
@@ -11153,7 +11151,7 @@
           <w:lang w:val="en"/>
         </w:rPr>
       </w:pPr>
-      <w:bookmarkStart w:id="24" w:name="_Toc373615683"/>
+      <w:bookmarkStart w:id="23" w:name="_Toc373615683"/>
       <w:r>
         <w:rPr>
           <w:lang w:val="en"/>
@@ -11167,7 +11165,7 @@
         <w:tab/>
         <w:t>Waves and Sea States</w:t>
       </w:r>
-      <w:bookmarkEnd w:id="24"/>
+      <w:bookmarkEnd w:id="23"/>
     </w:p>
     <w:p>
       <w:pPr>
@@ -11883,7 +11881,7 @@
           <w:lang w:val="en"/>
         </w:rPr>
       </w:pPr>
-      <w:bookmarkStart w:id="25" w:name="_Toc373085099"/>
+      <w:bookmarkStart w:id="24" w:name="_Toc373085099"/>
       <w:proofErr w:type="gramStart"/>
       <w:r>
         <w:t xml:space="preserve">Figure </w:t>
@@ -11913,7 +11911,7 @@
       <w:r>
         <w:t xml:space="preserve"> Table of Wave types and their characteristics</w:t>
       </w:r>
-      <w:bookmarkEnd w:id="25"/>
+      <w:bookmarkEnd w:id="24"/>
     </w:p>
     <w:p>
       <w:pPr>
@@ -12474,7 +12472,7 @@
           <w:lang w:val="en"/>
         </w:rPr>
       </w:pPr>
-      <w:bookmarkStart w:id="26" w:name="_Toc373615684"/>
+      <w:bookmarkStart w:id="25" w:name="_Toc373615684"/>
       <w:r>
         <w:rPr>
           <w:lang w:val="en"/>
@@ -12488,7 +12486,7 @@
         <w:tab/>
         <w:t>Wind</w:t>
       </w:r>
-      <w:bookmarkEnd w:id="26"/>
+      <w:bookmarkEnd w:id="25"/>
     </w:p>
     <w:p>
       <w:pPr>
@@ -12658,7 +12656,7 @@
           <w:lang w:val="en"/>
         </w:rPr>
       </w:pPr>
-      <w:bookmarkStart w:id="27" w:name="_Toc373615685"/>
+      <w:bookmarkStart w:id="26" w:name="_Toc373615685"/>
       <w:r>
         <w:rPr>
           <w:lang w:val="en"/>
@@ -12678,7 +12676,7 @@
         </w:rPr>
         <w:t>The Moving Platform</w:t>
       </w:r>
-      <w:bookmarkEnd w:id="27"/>
+      <w:bookmarkEnd w:id="26"/>
     </w:p>
     <w:p>
       <w:pPr>
@@ -12782,7 +12780,7 @@
           <w:lang w:val="en-GB" w:eastAsia="en-GB"/>
         </w:rPr>
       </w:pPr>
-      <w:bookmarkStart w:id="28" w:name="_Toc373085100"/>
+      <w:bookmarkStart w:id="27" w:name="_Toc373085100"/>
       <w:proofErr w:type="gramStart"/>
       <w:r>
         <w:t xml:space="preserve">Figure </w:t>
@@ -12823,7 +12821,7 @@
       <w:r>
         <w:t xml:space="preserve"> of an ocean going vessel</w:t>
       </w:r>
-      <w:bookmarkEnd w:id="28"/>
+      <w:bookmarkEnd w:id="27"/>
     </w:p>
     <w:p>
       <w:pPr>
@@ -13644,7 +13642,7 @@
           <w:lang w:val="en-GB" w:eastAsia="en-GB"/>
         </w:rPr>
       </w:pPr>
-      <w:bookmarkStart w:id="29" w:name="_Toc373085101"/>
+      <w:bookmarkStart w:id="28" w:name="_Toc373085101"/>
       <w:proofErr w:type="gramStart"/>
       <w:r>
         <w:t xml:space="preserve">Figure </w:t>
@@ -13685,7 +13683,7 @@
       <w:r>
         <w:t xml:space="preserve"> diagram</w:t>
       </w:r>
-      <w:bookmarkEnd w:id="29"/>
+      <w:bookmarkEnd w:id="28"/>
     </w:p>
     <w:p>
       <w:pPr>
@@ -13709,7 +13707,7 @@
           <w:lang w:val="en"/>
         </w:rPr>
       </w:pPr>
-      <w:bookmarkStart w:id="30" w:name="_Toc373615686"/>
+      <w:bookmarkStart w:id="29" w:name="_Toc373615686"/>
       <w:r>
         <w:rPr>
           <w:lang w:val="en"/>
@@ -13724,7 +13722,7 @@
         <w:tab/>
         <w:t>The Operational Envelope</w:t>
       </w:r>
-      <w:bookmarkEnd w:id="30"/>
+      <w:bookmarkEnd w:id="29"/>
     </w:p>
     <w:p>
       <w:pPr>
@@ -13950,7 +13948,7 @@
       <w:pPr>
         <w:pStyle w:val="Caption"/>
       </w:pPr>
-      <w:bookmarkStart w:id="31" w:name="_Toc373085102"/>
+      <w:bookmarkStart w:id="30" w:name="_Toc373085102"/>
       <w:proofErr w:type="gramStart"/>
       <w:r>
         <w:t xml:space="preserve">Figure </w:t>
@@ -13983,7 +13981,7 @@
       <w:r>
         <w:t>Section of hull diagram showing changes to buoyancy</w:t>
       </w:r>
-      <w:bookmarkEnd w:id="31"/>
+      <w:bookmarkEnd w:id="30"/>
     </w:p>
     <w:p>
       <w:pPr>
@@ -14163,7 +14161,7 @@
           <w:szCs w:val="28"/>
         </w:rPr>
       </w:pPr>
-      <w:bookmarkStart w:id="32" w:name="_Toc373615687"/>
+      <w:bookmarkStart w:id="31" w:name="_Toc373615687"/>
       <w:r>
         <w:rPr>
           <w:szCs w:val="28"/>
@@ -14182,7 +14180,7 @@
         </w:rPr>
         <w:t>Summary</w:t>
       </w:r>
-      <w:bookmarkEnd w:id="32"/>
+      <w:bookmarkEnd w:id="31"/>
     </w:p>
     <w:p>
       <w:pPr>
@@ -14249,7 +14247,7 @@
           <w:lang w:val="en"/>
         </w:rPr>
       </w:pPr>
-      <w:bookmarkStart w:id="33" w:name="_Toc373615688"/>
+      <w:bookmarkStart w:id="32" w:name="_Toc373615688"/>
       <w:r>
         <w:rPr>
           <w:lang w:val="en"/>
@@ -14269,7 +14267,7 @@
         </w:rPr>
         <w:t>Operational Capabilities of the UAV</w:t>
       </w:r>
-      <w:bookmarkEnd w:id="33"/>
+      <w:bookmarkEnd w:id="32"/>
     </w:p>
     <w:p>
       <w:pPr>
@@ -14278,7 +14276,7 @@
           <w:lang w:val="en"/>
         </w:rPr>
       </w:pPr>
-      <w:bookmarkStart w:id="34" w:name="_Toc373615689"/>
+      <w:bookmarkStart w:id="33" w:name="_Toc373615689"/>
       <w:r>
         <w:rPr>
           <w:lang w:val="en"/>
@@ -14292,7 +14290,7 @@
         <w:tab/>
         <w:t>Overview</w:t>
       </w:r>
-      <w:bookmarkEnd w:id="34"/>
+      <w:bookmarkEnd w:id="33"/>
     </w:p>
     <w:p>
       <w:pPr>
@@ -15539,7 +15537,7 @@
           <w:lang w:val="en"/>
         </w:rPr>
       </w:pPr>
-      <w:bookmarkStart w:id="35" w:name="_Toc373085103"/>
+      <w:bookmarkStart w:id="34" w:name="_Toc373085103"/>
       <w:proofErr w:type="gramStart"/>
       <w:r>
         <w:t xml:space="preserve">Figure </w:t>
@@ -15569,7 +15567,7 @@
       <w:r>
         <w:t xml:space="preserve"> Forces acting on a helicopter in flight</w:t>
       </w:r>
-      <w:bookmarkEnd w:id="35"/>
+      <w:bookmarkEnd w:id="34"/>
     </w:p>
     <w:p>
       <w:pPr>
@@ -15586,7 +15584,7 @@
           <w:lang w:val="en"/>
         </w:rPr>
       </w:pPr>
-      <w:bookmarkStart w:id="36" w:name="_Toc373615690"/>
+      <w:bookmarkStart w:id="35" w:name="_Toc373615690"/>
       <w:r>
         <w:rPr>
           <w:lang w:val="en"/>
@@ -15606,7 +15604,7 @@
         <w:tab/>
         <w:t>Wind</w:t>
       </w:r>
-      <w:bookmarkEnd w:id="36"/>
+      <w:bookmarkEnd w:id="35"/>
     </w:p>
     <w:p>
       <w:pPr>
@@ -15867,7 +15865,7 @@
           <w:lang w:val="en"/>
         </w:rPr>
       </w:pPr>
-      <w:bookmarkStart w:id="37" w:name="_Toc373615691"/>
+      <w:bookmarkStart w:id="36" w:name="_Toc373615691"/>
       <w:r>
         <w:rPr>
           <w:lang w:val="en"/>
@@ -15892,7 +15890,7 @@
         </w:rPr>
         <w:t>Performance</w:t>
       </w:r>
-      <w:bookmarkEnd w:id="37"/>
+      <w:bookmarkEnd w:id="36"/>
     </w:p>
     <w:p>
       <w:pPr>
@@ -16026,7 +16024,7 @@
           <w:lang w:val="en"/>
         </w:rPr>
       </w:pPr>
-      <w:bookmarkStart w:id="38" w:name="_Toc373085104"/>
+      <w:bookmarkStart w:id="37" w:name="_Toc373085104"/>
       <w:proofErr w:type="gramStart"/>
       <w:r>
         <w:t xml:space="preserve">Figure </w:t>
@@ -16064,7 +16062,7 @@
       <w:r>
         <w:t xml:space="preserve"> VTOL UAV</w:t>
       </w:r>
-      <w:bookmarkEnd w:id="38"/>
+      <w:bookmarkEnd w:id="37"/>
     </w:p>
     <w:p>
       <w:pPr>
@@ -16890,7 +16888,7 @@
           <w:lang w:val="en"/>
         </w:rPr>
       </w:pPr>
-      <w:bookmarkStart w:id="39" w:name="_Toc373085105"/>
+      <w:bookmarkStart w:id="38" w:name="_Toc373085105"/>
       <w:proofErr w:type="gramStart"/>
       <w:r>
         <w:t xml:space="preserve">Figure </w:t>
@@ -16926,7 +16924,7 @@
       <w:r>
         <w:t>specification</w:t>
       </w:r>
-      <w:bookmarkEnd w:id="39"/>
+      <w:bookmarkEnd w:id="38"/>
     </w:p>
     <w:p>
       <w:pPr>
@@ -17288,7 +17286,7 @@
           <w:lang w:val="en"/>
         </w:rPr>
       </w:pPr>
-      <w:bookmarkStart w:id="40" w:name="_Toc373085106"/>
+      <w:bookmarkStart w:id="39" w:name="_Toc373085106"/>
       <w:proofErr w:type="gramStart"/>
       <w:r>
         <w:t xml:space="preserve">Figure </w:t>
@@ -17324,7 +17322,7 @@
       <w:r>
         <w:t xml:space="preserve"> VTOL UAV</w:t>
       </w:r>
-      <w:bookmarkEnd w:id="40"/>
+      <w:bookmarkEnd w:id="39"/>
     </w:p>
     <w:p>
       <w:pPr>
@@ -18061,7 +18059,7 @@
           <w:lang w:val="en"/>
         </w:rPr>
       </w:pPr>
-      <w:bookmarkStart w:id="41" w:name="_Toc373085107"/>
+      <w:bookmarkStart w:id="40" w:name="_Toc373085107"/>
       <w:proofErr w:type="gramStart"/>
       <w:r>
         <w:t xml:space="preserve">Figure </w:t>
@@ -18097,7 +18095,7 @@
       <w:r>
         <w:t xml:space="preserve"> specification</w:t>
       </w:r>
-      <w:bookmarkEnd w:id="41"/>
+      <w:bookmarkEnd w:id="40"/>
     </w:p>
     <w:p>
       <w:pPr>
@@ -18176,7 +18174,7 @@
           <w:lang w:val="en"/>
         </w:rPr>
       </w:pPr>
-      <w:bookmarkStart w:id="42" w:name="_Toc373615692"/>
+      <w:bookmarkStart w:id="41" w:name="_Toc373615692"/>
       <w:r>
         <w:rPr>
           <w:lang w:val="en"/>
@@ -18197,7 +18195,7 @@
         <w:tab/>
         <w:t>Navigation</w:t>
       </w:r>
-      <w:bookmarkEnd w:id="42"/>
+      <w:bookmarkEnd w:id="41"/>
     </w:p>
     <w:p>
       <w:pPr>
@@ -18427,7 +18425,7 @@
           <w:lang w:val="en"/>
         </w:rPr>
       </w:pPr>
-      <w:bookmarkStart w:id="43" w:name="_Toc373615693"/>
+      <w:bookmarkStart w:id="42" w:name="_Toc373615693"/>
       <w:r>
         <w:rPr>
           <w:lang w:val="en"/>
@@ -18447,7 +18445,7 @@
         <w:tab/>
         <w:t>Response Times</w:t>
       </w:r>
-      <w:bookmarkEnd w:id="43"/>
+      <w:bookmarkEnd w:id="42"/>
     </w:p>
     <w:p>
       <w:pPr>
@@ -18672,7 +18670,7 @@
           <w:lang w:val="en"/>
         </w:rPr>
       </w:pPr>
-      <w:bookmarkStart w:id="44" w:name="_Toc373085108"/>
+      <w:bookmarkStart w:id="43" w:name="_Toc373085108"/>
       <w:proofErr w:type="gramStart"/>
       <w:r>
         <w:t xml:space="preserve">Figure </w:t>
@@ -18721,7 +18719,7 @@
       <w:r>
         <w:t xml:space="preserve"> and w</w:t>
       </w:r>
-      <w:bookmarkEnd w:id="44"/>
+      <w:bookmarkEnd w:id="43"/>
     </w:p>
     <w:p>
       <w:pPr>
@@ -19094,7 +19092,7 @@
           <w:lang w:val="en"/>
         </w:rPr>
       </w:pPr>
-      <w:bookmarkStart w:id="45" w:name="_Toc373615694"/>
+      <w:bookmarkStart w:id="44" w:name="_Toc373615694"/>
       <w:r>
         <w:rPr>
           <w:lang w:val="en"/>
@@ -19119,7 +19117,7 @@
         </w:rPr>
         <w:t>Camera</w:t>
       </w:r>
-      <w:bookmarkEnd w:id="45"/>
+      <w:bookmarkEnd w:id="44"/>
       <w:r>
         <w:rPr>
           <w:lang w:val="en"/>
@@ -19885,7 +19883,7 @@
           <w:lang w:val="en"/>
         </w:rPr>
       </w:pPr>
-      <w:bookmarkStart w:id="46" w:name="_Toc373615695"/>
+      <w:bookmarkStart w:id="45" w:name="_Toc373615695"/>
       <w:r>
         <w:rPr>
           <w:lang w:val="en"/>
@@ -19905,7 +19903,7 @@
         </w:rPr>
         <w:t>Summary</w:t>
       </w:r>
-      <w:bookmarkEnd w:id="46"/>
+      <w:bookmarkEnd w:id="45"/>
     </w:p>
     <w:p>
       <w:pPr>
@@ -20096,7 +20094,7 @@
           <w:lang w:val="en"/>
         </w:rPr>
       </w:pPr>
-      <w:bookmarkStart w:id="47" w:name="_Toc373615696"/>
+      <w:bookmarkStart w:id="46" w:name="_Toc373615696"/>
       <w:r>
         <w:rPr>
           <w:lang w:val="en"/>
@@ -20116,7 +20114,7 @@
         </w:rPr>
         <w:t>Final Approach</w:t>
       </w:r>
-      <w:bookmarkEnd w:id="47"/>
+      <w:bookmarkEnd w:id="46"/>
     </w:p>
     <w:p>
       <w:pPr>
@@ -20125,7 +20123,7 @@
           <w:lang w:val="en"/>
         </w:rPr>
       </w:pPr>
-      <w:bookmarkStart w:id="48" w:name="_Toc373615697"/>
+      <w:bookmarkStart w:id="47" w:name="_Toc373615697"/>
       <w:r>
         <w:rPr>
           <w:lang w:val="en"/>
@@ -20139,7 +20137,7 @@
         <w:tab/>
         <w:t>The Four Phases</w:t>
       </w:r>
-      <w:bookmarkEnd w:id="48"/>
+      <w:bookmarkEnd w:id="47"/>
     </w:p>
     <w:p>
       <w:pPr>
@@ -20318,7 +20316,7 @@
           <w:lang w:val="en-GB"/>
         </w:rPr>
       </w:pPr>
-      <w:bookmarkStart w:id="49" w:name="_Toc373615698"/>
+      <w:bookmarkStart w:id="48" w:name="_Toc373615698"/>
       <w:r>
         <w:rPr>
           <w:noProof/>
@@ -20334,7 +20332,7 @@
         <w:tab/>
         <w:t>Landing Approaches</w:t>
       </w:r>
-      <w:bookmarkEnd w:id="49"/>
+      <w:bookmarkEnd w:id="48"/>
     </w:p>
     <w:p>
       <w:pPr>
@@ -20732,7 +20730,7 @@
           <w:lang w:val="en-GB"/>
         </w:rPr>
       </w:pPr>
-      <w:bookmarkStart w:id="50" w:name="_Toc373615699"/>
+      <w:bookmarkStart w:id="49" w:name="_Toc373615699"/>
       <w:r>
         <w:rPr>
           <w:noProof/>
@@ -20754,10 +20752,10 @@
         </w:rPr>
         <w:t>Touchdown</w:t>
       </w:r>
-      <w:bookmarkStart w:id="51" w:name="_Toc371891492"/>
-      <w:bookmarkEnd w:id="50"/>
-    </w:p>
-    <w:bookmarkEnd w:id="51"/>
+      <w:bookmarkStart w:id="50" w:name="_Toc371891492"/>
+      <w:bookmarkEnd w:id="49"/>
+    </w:p>
+    <w:bookmarkEnd w:id="50"/>
     <w:p>
       <w:pPr>
         <w:jc w:val="both"/>
@@ -21195,7 +21193,7 @@
           <w:lang w:val="en-GB"/>
         </w:rPr>
       </w:pPr>
-      <w:bookmarkStart w:id="52" w:name="_Toc373615700"/>
+      <w:bookmarkStart w:id="51" w:name="_Toc373615700"/>
       <w:r>
         <w:rPr>
           <w:noProof/>
@@ -21217,7 +21215,7 @@
         </w:rPr>
         <w:t>Summary</w:t>
       </w:r>
-      <w:bookmarkEnd w:id="52"/>
+      <w:bookmarkEnd w:id="51"/>
     </w:p>
     <w:p>
       <w:pPr>
@@ -21270,7 +21268,7 @@
       <w:pPr>
         <w:pStyle w:val="Heading1"/>
       </w:pPr>
-      <w:bookmarkStart w:id="53" w:name="_Toc373615701"/>
+      <w:bookmarkStart w:id="52" w:name="_Toc373615701"/>
       <w:r>
         <w:lastRenderedPageBreak/>
         <w:t>5.</w:t>
@@ -21284,7 +21282,7 @@
       <w:r>
         <w:t>Landing Assist Systems</w:t>
       </w:r>
-      <w:bookmarkEnd w:id="53"/>
+      <w:bookmarkEnd w:id="52"/>
     </w:p>
     <w:p>
       <w:pPr>
@@ -21328,7 +21326,7 @@
         <w:pStyle w:val="Heading2"/>
         <w:jc w:val="both"/>
       </w:pPr>
-      <w:bookmarkStart w:id="54" w:name="_Toc373615702"/>
+      <w:bookmarkStart w:id="53" w:name="_Toc373615702"/>
       <w:r>
         <w:t>5.1</w:t>
       </w:r>
@@ -21336,7 +21334,7 @@
         <w:tab/>
         <w:t>Commercial Systems</w:t>
       </w:r>
-      <w:bookmarkEnd w:id="54"/>
+      <w:bookmarkEnd w:id="53"/>
     </w:p>
     <w:p>
       <w:pPr>
@@ -21471,11 +21469,11 @@
         <w:pStyle w:val="Heading2"/>
         <w:jc w:val="both"/>
       </w:pPr>
-      <w:bookmarkStart w:id="55" w:name="_Toc373615703"/>
+      <w:bookmarkStart w:id="54" w:name="_Toc373615703"/>
       <w:r>
         <w:t>5.2 Academic Systems</w:t>
       </w:r>
-      <w:bookmarkEnd w:id="55"/>
+      <w:bookmarkEnd w:id="54"/>
     </w:p>
     <w:p>
       <w:pPr>
@@ -21756,11 +21754,11 @@
         <w:pStyle w:val="Heading2"/>
         <w:jc w:val="both"/>
       </w:pPr>
-      <w:bookmarkStart w:id="56" w:name="_Toc373615704"/>
+      <w:bookmarkStart w:id="55" w:name="_Toc373615704"/>
       <w:r>
         <w:t>5.3 Summary</w:t>
       </w:r>
-      <w:bookmarkEnd w:id="56"/>
+      <w:bookmarkEnd w:id="55"/>
     </w:p>
     <w:p>
       <w:pPr>
@@ -21836,7 +21834,7 @@
       <w:pPr>
         <w:pStyle w:val="Heading1"/>
       </w:pPr>
-      <w:bookmarkStart w:id="57" w:name="_Toc373615705"/>
+      <w:bookmarkStart w:id="56" w:name="_Toc373615705"/>
       <w:r>
         <w:lastRenderedPageBreak/>
         <w:t>6.</w:t>
@@ -21850,7 +21848,7 @@
       <w:r>
         <w:t xml:space="preserve"> and Prototype</w:t>
       </w:r>
-      <w:bookmarkEnd w:id="57"/>
+      <w:bookmarkEnd w:id="56"/>
     </w:p>
     <w:p>
       <w:pPr>
@@ -21860,7 +21858,7 @@
           <w:lang w:val="en-GB"/>
         </w:rPr>
       </w:pPr>
-      <w:bookmarkStart w:id="58" w:name="_Toc373615706"/>
+      <w:bookmarkStart w:id="57" w:name="_Toc373615706"/>
       <w:r>
         <w:rPr>
           <w:rFonts w:eastAsia="Times New Roman"/>
@@ -21876,7 +21874,7 @@
         <w:tab/>
         <w:t>Use Case Diagram</w:t>
       </w:r>
-      <w:bookmarkEnd w:id="58"/>
+      <w:bookmarkEnd w:id="57"/>
     </w:p>
     <w:p>
       <w:pPr>
@@ -21965,7 +21963,7 @@
           <w:lang w:val="en-GB"/>
         </w:rPr>
       </w:pPr>
-      <w:bookmarkStart w:id="59" w:name="_Toc373615707"/>
+      <w:bookmarkStart w:id="58" w:name="_Toc373615707"/>
       <w:r>
         <w:rPr>
           <w:lang w:val="en-GB"/>
@@ -21991,7 +21989,7 @@
         </w:rPr>
         <w:t>State Diagram</w:t>
       </w:r>
-      <w:bookmarkEnd w:id="59"/>
+      <w:bookmarkEnd w:id="58"/>
     </w:p>
     <w:p>
       <w:pPr>
@@ -22073,7 +22071,7 @@
           <w:lang w:val="en-GB"/>
         </w:rPr>
       </w:pPr>
-      <w:bookmarkStart w:id="60" w:name="_Toc373615708"/>
+      <w:bookmarkStart w:id="59" w:name="_Toc373615708"/>
       <w:r>
         <w:rPr>
           <w:lang w:val="en-GB"/>
@@ -22088,7 +22086,7 @@
         <w:tab/>
         <w:t>System Architecture</w:t>
       </w:r>
-      <w:bookmarkEnd w:id="60"/>
+      <w:bookmarkEnd w:id="59"/>
     </w:p>
     <w:p>
       <w:pPr>
@@ -22350,7 +22348,7 @@
           <w:lang w:val="en-GB"/>
         </w:rPr>
       </w:pPr>
-      <w:bookmarkStart w:id="61" w:name="_Toc373615709"/>
+      <w:bookmarkStart w:id="60" w:name="_Toc373615709"/>
       <w:r>
         <w:rPr>
           <w:lang w:val="en-GB"/>
@@ -22370,7 +22368,7 @@
         </w:rPr>
         <w:t xml:space="preserve"> Component Diagram</w:t>
       </w:r>
-      <w:bookmarkEnd w:id="61"/>
+      <w:bookmarkEnd w:id="60"/>
     </w:p>
     <w:p>
       <w:pPr>
@@ -22434,7 +22432,7 @@
           <w:lang w:val="en-GB"/>
         </w:rPr>
       </w:pPr>
-      <w:bookmarkStart w:id="62" w:name="_Toc373615710"/>
+      <w:bookmarkStart w:id="61" w:name="_Toc373615710"/>
       <w:r>
         <w:rPr>
           <w:lang w:val="en-GB"/>
@@ -22455,7 +22453,7 @@
         <w:tab/>
         <w:t>Prototype</w:t>
       </w:r>
-      <w:bookmarkEnd w:id="62"/>
+      <w:bookmarkEnd w:id="61"/>
     </w:p>
     <w:p>
       <w:pPr>
@@ -23173,12 +23171,6 @@
         <w:spacing w:line="240" w:lineRule="auto"/>
         <w:jc w:val="center"/>
         <w:rPr>
-          <w:rFonts w:cstheme="majorBidi"/>
-          <w:b/>
-          <w:bCs/>
-          <w:color w:val="365F91" w:themeColor="accent1" w:themeShade="BF"/>
-          <w:sz w:val="32"/>
-          <w:szCs w:val="28"/>
           <w:lang w:val="en-GB"/>
         </w:rPr>
       </w:pPr>
@@ -23230,6 +23222,133 @@
           </wp:inline>
         </w:drawing>
       </w:r>
+    </w:p>
+    <w:p>
+      <w:pPr>
+        <w:spacing w:line="240" w:lineRule="auto"/>
+        <w:jc w:val="center"/>
+        <w:rPr>
+          <w:lang w:val="en-GB"/>
+        </w:rPr>
+      </w:pPr>
+    </w:p>
+    <w:p>
+      <w:pPr>
+        <w:pStyle w:val="Heading2"/>
+        <w:rPr>
+          <w:lang w:val="en-GB"/>
+        </w:rPr>
+      </w:pPr>
+      <w:r>
+        <w:rPr>
+          <w:lang w:val="en-GB"/>
+        </w:rPr>
+        <w:t>6.6</w:t>
+      </w:r>
+      <w:r>
+        <w:rPr>
+          <w:lang w:val="en-GB"/>
+        </w:rPr>
+        <w:tab/>
+        <w:t>Development Methodology</w:t>
+      </w:r>
+    </w:p>
+    <w:p>
+      <w:pPr>
+        <w:rPr>
+          <w:lang w:val="en-GB"/>
+        </w:rPr>
+      </w:pPr>
+      <w:r>
+        <w:rPr>
+          <w:lang w:val="en-GB"/>
+        </w:rPr>
+        <w:t xml:space="preserve">It is proposed to implement this project in an agile methodology where it is planned to develop functionality on a weekly iteration basis. </w:t>
+      </w:r>
+      <w:proofErr w:type="gramStart"/>
+      <w:r>
+        <w:rPr>
+          <w:lang w:val="en-GB"/>
+        </w:rPr>
+        <w:t>A</w:t>
+      </w:r>
+      <w:r>
+        <w:rPr>
+          <w:lang w:val="en-GB"/>
+        </w:rPr>
+        <w:t>longside each project iteration</w:t>
+      </w:r>
+      <w:proofErr w:type="gramEnd"/>
+      <w:r>
+        <w:rPr>
+          <w:lang w:val="en-GB"/>
+        </w:rPr>
+        <w:t>,</w:t>
+      </w:r>
+      <w:r>
+        <w:rPr>
+          <w:lang w:val="en-GB"/>
+        </w:rPr>
+        <w:t xml:space="preserve"> </w:t>
+      </w:r>
+      <w:r>
+        <w:rPr>
+          <w:lang w:val="en-GB"/>
+        </w:rPr>
+        <w:t>u</w:t>
+      </w:r>
+      <w:r>
+        <w:rPr>
+          <w:lang w:val="en-GB"/>
+        </w:rPr>
+        <w:t>nit tests will be developed and then grouped into test suites where appropriate.</w:t>
+      </w:r>
+    </w:p>
+    <w:p>
+      <w:pPr>
+        <w:rPr>
+          <w:lang w:val="en-GB"/>
+        </w:rPr>
+      </w:pPr>
+    </w:p>
+    <w:p>
+      <w:pPr>
+        <w:pStyle w:val="Heading2"/>
+        <w:rPr>
+          <w:lang w:val="en-GB"/>
+        </w:rPr>
+      </w:pPr>
+      <w:r>
+        <w:rPr>
+          <w:lang w:val="en-GB"/>
+        </w:rPr>
+        <w:t>6.7</w:t>
+      </w:r>
+      <w:r>
+        <w:rPr>
+          <w:lang w:val="en-GB"/>
+        </w:rPr>
+        <w:tab/>
+        <w:t>Test Plan</w:t>
+      </w:r>
+    </w:p>
+    <w:p>
+      <w:pPr>
+        <w:rPr>
+          <w:color w:val="365F91" w:themeColor="accent1" w:themeShade="BF"/>
+          <w:sz w:val="32"/>
+          <w:szCs w:val="28"/>
+          <w:lang w:val="en-GB"/>
+        </w:rPr>
+      </w:pPr>
+      <w:r>
+        <w:rPr>
+          <w:lang w:val="en-GB"/>
+        </w:rPr>
+        <w:t>It is proposed to use NUnit as the test environment for this project. As discussed earlier in section 6.3 System Architecture, there are difficulties running unit tests against Unity game objects and how they interact with the scene that contains them. It is proposed to remove all business logic, where possible, form this layer and perform the required testing in the lower layers of the system.</w:t>
+      </w:r>
+      <w:bookmarkStart w:id="62" w:name="_GoBack"/>
+      <w:bookmarkEnd w:id="62"/>
       <w:r>
         <w:rPr>
           <w:lang w:val="en-GB"/>
@@ -23884,7 +24003,13 @@
         <w:rPr>
           <w:lang w:val="en-GB"/>
         </w:rPr>
-        <w:t xml:space="preserve">This set of coordinates can also be represented as a </w:t>
+        <w:t xml:space="preserve">This set of coordinates can also be represented as </w:t>
+      </w:r>
+      <w:r>
+        <w:rPr>
+          <w:lang w:val="en-GB"/>
+        </w:rPr>
+        <w:t xml:space="preserve">a set of </w:t>
       </w:r>
       <w:r>
         <w:rPr>
@@ -24850,13 +24975,7 @@
         <w:rPr>
           <w:lang w:val="en-GB"/>
         </w:rPr>
-        <w:t xml:space="preserve">Rotation of coordinate </w:t>
-      </w:r>
-      <w:r>
-        <w:rPr>
-          <w:lang w:val="en-GB"/>
-        </w:rPr>
-        <w:t xml:space="preserve">(x, y, </w:t>
+        <w:t xml:space="preserve">Rotation of coordinate (x, y, </w:t>
       </w:r>
       <w:proofErr w:type="gramStart"/>
       <w:r>
@@ -24870,13 +24989,7 @@
         <w:rPr>
           <w:lang w:val="en-GB"/>
         </w:rPr>
-        <w:t>)</w:t>
-      </w:r>
-      <w:r>
-        <w:rPr>
-          <w:lang w:val="en-GB"/>
-        </w:rPr>
-        <w:t xml:space="preserve"> in the x axis by an angle </w:t>
+        <w:t xml:space="preserve">) in the x axis by an angle </w:t>
       </w:r>
       <m:oMath>
         <m:r>
@@ -24891,13 +25004,7 @@
         <w:rPr>
           <w:lang w:val="en-GB"/>
         </w:rPr>
-        <w:t xml:space="preserve"> </w:t>
-      </w:r>
-      <w:r>
-        <w:rPr>
-          <w:lang w:val="en-GB"/>
-        </w:rPr>
-        <w:t xml:space="preserve">will result in new </w:t>
+        <w:t xml:space="preserve"> will result in new </w:t>
       </w:r>
       <w:r>
         <w:rPr>
@@ -25442,13 +25549,7 @@
         <w:rPr>
           <w:lang w:val="en-GB"/>
         </w:rPr>
-        <w:t xml:space="preserve">Rotation of coordinate </w:t>
-      </w:r>
-      <w:r>
-        <w:rPr>
-          <w:lang w:val="en-GB"/>
-        </w:rPr>
-        <w:t xml:space="preserve">(x, y, </w:t>
+        <w:t xml:space="preserve">Rotation of coordinate (x, y, </w:t>
       </w:r>
       <w:proofErr w:type="gramStart"/>
       <w:r>
@@ -25489,13 +25590,7 @@
         <w:rPr>
           <w:lang w:val="en-GB"/>
         </w:rPr>
-        <w:t xml:space="preserve"> </w:t>
-      </w:r>
-      <w:r>
-        <w:rPr>
-          <w:lang w:val="en-GB"/>
-        </w:rPr>
-        <w:t xml:space="preserve">will result in new </w:t>
+        <w:t xml:space="preserve"> will result in new </w:t>
       </w:r>
       <w:r>
         <w:rPr>
@@ -26029,11 +26124,6 @@
           <w:lang w:val="en-GB"/>
         </w:rPr>
         <w:tab/>
-      </w:r>
-      <w:r>
-        <w:rPr>
-          <w:lang w:val="en-GB"/>
-        </w:rPr>
         <w:t xml:space="preserve">Rotation of coordinate (x, y, </w:t>
       </w:r>
       <w:proofErr w:type="gramStart"/>
@@ -26048,19 +26138,7 @@
         <w:rPr>
           <w:lang w:val="en-GB"/>
         </w:rPr>
-        <w:t xml:space="preserve">) in the </w:t>
-      </w:r>
-      <w:r>
-        <w:rPr>
-          <w:lang w:val="en-GB"/>
-        </w:rPr>
-        <w:t>z</w:t>
-      </w:r>
-      <w:r>
-        <w:rPr>
-          <w:lang w:val="en-GB"/>
-        </w:rPr>
-        <w:t xml:space="preserve"> axis by an angle </w:t>
+        <w:t xml:space="preserve">) in the z axis by an angle </w:t>
       </w:r>
       <m:oMath>
         <m:r>
@@ -26075,13 +26153,7 @@
         <w:rPr>
           <w:lang w:val="en-GB"/>
         </w:rPr>
-        <w:t xml:space="preserve"> </w:t>
-      </w:r>
-      <w:r>
-        <w:rPr>
-          <w:lang w:val="en-GB"/>
-        </w:rPr>
-        <w:t xml:space="preserve">will result in new </w:t>
+        <w:t xml:space="preserve"> will result in new </w:t>
       </w:r>
       <w:r>
         <w:rPr>
@@ -26636,14 +26708,7 @@
             <w:rFonts w:ascii="Cambria Math" w:hAnsi="Cambria Math"/>
             <w:lang w:val="en-GB"/>
           </w:rPr>
-          <m:t>∅</m:t>
-        </m:r>
-        <m:r>
-          <w:rPr>
-            <w:rFonts w:ascii="Cambria Math" w:hAnsi="Cambria Math"/>
-            <w:lang w:val="en-GB"/>
-          </w:rPr>
-          <m:t>=</m:t>
+          <m:t>∅=</m:t>
         </m:r>
       </m:oMath>
       <w:r>
@@ -26686,14 +26751,7 @@
             <w:rFonts w:ascii="Cambria Math" w:hAnsi="Cambria Math"/>
             <w:lang w:val="en-GB"/>
           </w:rPr>
-          <m:t>θ</m:t>
-        </m:r>
-        <m:r>
-          <w:rPr>
-            <w:rFonts w:ascii="Cambria Math" w:hAnsi="Cambria Math"/>
-            <w:lang w:val="en-GB"/>
-          </w:rPr>
-          <m:t>=</m:t>
+          <m:t>θ=</m:t>
         </m:r>
       </m:oMath>
       <w:r>
@@ -26736,14 +26794,7 @@
             <w:rFonts w:ascii="Cambria Math" w:hAnsi="Cambria Math"/>
             <w:lang w:val="en-GB"/>
           </w:rPr>
-          <m:t>φ</m:t>
-        </m:r>
-        <m:r>
-          <w:rPr>
-            <w:rFonts w:ascii="Cambria Math" w:hAnsi="Cambria Math"/>
-            <w:lang w:val="en-GB"/>
-          </w:rPr>
-          <m:t>=</m:t>
+          <m:t>φ=</m:t>
         </m:r>
       </m:oMath>
       <w:r>
@@ -28937,7 +28988,7 @@
                               <w:sz w:val="26"/>
                               <w:szCs w:val="26"/>
                             </w:rPr>
-                            <w:t>4</w:t>
+                            <w:t>34</w:t>
                           </w:r>
                           <w:r>
                             <w:rPr>
@@ -29017,7 +29068,7 @@
                         <w:sz w:val="26"/>
                         <w:szCs w:val="26"/>
                       </w:rPr>
-                      <w:t>4</w:t>
+                      <w:t>34</w:t>
                     </w:r>
                     <w:r>
                       <w:rPr>
@@ -31275,7 +31326,6 @@
   </w:compat>
   <w:rsids>
     <w:rsidRoot w:val="003631D5"/>
-    <w:rsid w:val="00151666"/>
     <w:rsid w:val="003631D5"/>
   </w:rsids>
   <m:mathPr>
@@ -32937,7 +32987,7 @@
 </file>
 
 <file path=customXml/itemProps1.xml><?xml version="1.0" encoding="utf-8"?>
-<ds:datastoreItem xmlns:ds="http://schemas.openxmlformats.org/officeDocument/2006/customXml" ds:itemID="{A5A7BF8A-BFDF-4280-B6A0-6845F9BD1E7D}">
+<ds:datastoreItem xmlns:ds="http://schemas.openxmlformats.org/officeDocument/2006/customXml" ds:itemID="{F0AC569E-B41B-45F0-BB81-2D7CC7225211}">
   <ds:schemaRefs>
     <ds:schemaRef ds:uri="http://schemas.openxmlformats.org/officeDocument/2006/bibliography"/>
   </ds:schemaRefs>

</xml_diff>

<commit_message>
Work on Test Plan chapter 6
</commit_message>
<xml_diff>
--- a/Main Project.docx
+++ b/Main Project.docx
@@ -22175,7 +22175,31 @@
         <w:rPr>
           <w:lang w:val="en-GB"/>
         </w:rPr>
-        <w:t xml:space="preserve"> ‘scripts’. These C Sharp classes will be developed in the Visual Studio editor which is available direct from Unity. </w:t>
+        <w:t xml:space="preserve"> ‘scripts’. These C Sharp classes will be developed in the Visual Studio editor which is </w:t>
+      </w:r>
+      <w:r>
+        <w:rPr>
+          <w:lang w:val="en-GB"/>
+        </w:rPr>
+        <w:t>accessible</w:t>
+      </w:r>
+      <w:r>
+        <w:rPr>
+          <w:lang w:val="en-GB"/>
+        </w:rPr>
+        <w:t xml:space="preserve"> direct</w:t>
+      </w:r>
+      <w:r>
+        <w:rPr>
+          <w:lang w:val="en-GB"/>
+        </w:rPr>
+        <w:t>ly</w:t>
+      </w:r>
+      <w:r>
+        <w:rPr>
+          <w:lang w:val="en-GB"/>
+        </w:rPr>
+        <w:t xml:space="preserve"> from Unity. </w:t>
       </w:r>
       <w:r>
         <w:rPr>
@@ -22205,7 +22229,19 @@
         <w:rPr>
           <w:lang w:val="en-GB"/>
         </w:rPr>
-        <w:t xml:space="preserve"> The testing of ‘gameObjects’ and their relative motion in a virtual 3D space would involve substantial effort. As an alternative it is proposed to remove any business logic from presentation layer and implement it in the lower layer of the architecture. The lower levels of the architecture will not implem</w:t>
+        <w:t xml:space="preserve"> The testing of ‘gameObjects’ and their relative motion in a virtual 3D space would involve substantial effort. As an alternative it is proposed to remove any business logic from presentation layer and implement it in the lower layer</w:t>
+      </w:r>
+      <w:r>
+        <w:rPr>
+          <w:lang w:val="en-GB"/>
+        </w:rPr>
+        <w:t>s</w:t>
+      </w:r>
+      <w:r>
+        <w:rPr>
+          <w:lang w:val="en-GB"/>
+        </w:rPr>
+        <w:t xml:space="preserve"> of the architecture. The lower levels of the architecture will not implem</w:t>
       </w:r>
       <w:r>
         <w:rPr>
@@ -22285,6 +22321,14 @@
         </w:rPr>
         <w:t>similar testing framework will be available to the system.</w:t>
       </w:r>
+    </w:p>
+    <w:p>
+      <w:pPr>
+        <w:jc w:val="both"/>
+        <w:rPr>
+          <w:lang w:val="en-GB"/>
+        </w:rPr>
+      </w:pPr>
     </w:p>
     <w:p>
       <w:pPr>
@@ -23239,6 +23283,14 @@
           <w:lang w:val="en-GB"/>
         </w:rPr>
       </w:pPr>
+    </w:p>
+    <w:p>
+      <w:pPr>
+        <w:pStyle w:val="Heading2"/>
+        <w:rPr>
+          <w:lang w:val="en-GB"/>
+        </w:rPr>
+      </w:pPr>
       <w:r>
         <w:rPr>
           <w:lang w:val="en-GB"/>
@@ -23263,7 +23315,43 @@
         <w:rPr>
           <w:lang w:val="en-GB"/>
         </w:rPr>
-        <w:t xml:space="preserve">It is proposed to implement this project in an agile methodology where it is planned to develop functionality on a weekly iteration basis. </w:t>
+        <w:t xml:space="preserve">It is proposed to implement this project </w:t>
+      </w:r>
+      <w:r>
+        <w:rPr>
+          <w:lang w:val="en-GB"/>
+        </w:rPr>
+        <w:t>with</w:t>
+      </w:r>
+      <w:r>
+        <w:rPr>
+          <w:lang w:val="en-GB"/>
+        </w:rPr>
+        <w:t xml:space="preserve"> an agile methodology</w:t>
+      </w:r>
+      <w:r>
+        <w:rPr>
+          <w:lang w:val="en-GB"/>
+        </w:rPr>
+        <w:t>,</w:t>
+      </w:r>
+      <w:r>
+        <w:rPr>
+          <w:lang w:val="en-GB"/>
+        </w:rPr>
+        <w:t xml:space="preserve"> where it is planned to develop functionality on a weekly iterati</w:t>
+      </w:r>
+      <w:r>
+        <w:rPr>
+          <w:lang w:val="en-GB"/>
+        </w:rPr>
+        <w:t>ve</w:t>
+      </w:r>
+      <w:r>
+        <w:rPr>
+          <w:lang w:val="en-GB"/>
+        </w:rPr>
+        <w:t xml:space="preserve"> basis. </w:t>
       </w:r>
       <w:proofErr w:type="gramStart"/>
       <w:r>
@@ -23332,6 +23420,2188 @@
         <w:t>Test Plan</w:t>
       </w:r>
     </w:p>
+    <w:p>
+      <w:pPr>
+        <w:rPr>
+          <w:lang w:val="en-GB"/>
+        </w:rPr>
+      </w:pPr>
+      <w:r>
+        <w:rPr>
+          <w:lang w:val="en-GB"/>
+        </w:rPr>
+        <w:t>It is proposed to use NUnit as the test environment for this project. As discussed earlier in section 6.3 System Architecture, there are difficulties running unit tests against Unity game objects and how they interact with the scene that contains them. It is proposed to remove all business logic, where possible, form this layer and perform the required testing in the lower layers of the system.</w:t>
+      </w:r>
+      <w:r>
+        <w:rPr>
+          <w:lang w:val="en-GB"/>
+        </w:rPr>
+        <w:t xml:space="preserve"> Below is the test plan for the proposed project.</w:t>
+      </w:r>
+    </w:p>
+    <w:tbl>
+      <w:tblPr>
+        <w:tblStyle w:val="TableGrid"/>
+        <w:tblW w:w="5000" w:type="pct"/>
+        <w:jc w:val="center"/>
+        <w:tblLook w:val="04A0" w:firstRow="1" w:lastRow="0" w:firstColumn="1" w:lastColumn="0" w:noHBand="0" w:noVBand="1"/>
+      </w:tblPr>
+      <w:tblGrid>
+        <w:gridCol w:w="1407"/>
+        <w:gridCol w:w="4656"/>
+        <w:gridCol w:w="3179"/>
+      </w:tblGrid>
+      <w:tr>
+        <w:trPr>
+          <w:trHeight w:hRule="exact" w:val="719"/>
+          <w:jc w:val="center"/>
+        </w:trPr>
+        <w:tc>
+          <w:tcPr>
+            <w:tcW w:w="761" w:type="pct"/>
+            <w:shd w:val="clear" w:color="auto" w:fill="EEECE1" w:themeFill="background2"/>
+          </w:tcPr>
+          <w:p>
+            <w:pPr>
+              <w:rPr>
+                <w:b/>
+                <w:lang w:val="en"/>
+              </w:rPr>
+            </w:pPr>
+            <w:r>
+              <w:rPr>
+                <w:b/>
+                <w:lang w:val="en"/>
+              </w:rPr>
+              <w:lastRenderedPageBreak/>
+              <w:t>Test Number</w:t>
+            </w:r>
+          </w:p>
+        </w:tc>
+        <w:tc>
+          <w:tcPr>
+            <w:tcW w:w="2519" w:type="pct"/>
+            <w:shd w:val="clear" w:color="auto" w:fill="EEECE1" w:themeFill="background2"/>
+          </w:tcPr>
+          <w:p>
+            <w:pPr>
+              <w:rPr>
+                <w:b/>
+                <w:lang w:val="en"/>
+              </w:rPr>
+            </w:pPr>
+            <w:r>
+              <w:rPr>
+                <w:b/>
+                <w:lang w:val="en"/>
+              </w:rPr>
+              <w:t>Description</w:t>
+            </w:r>
+          </w:p>
+        </w:tc>
+        <w:tc>
+          <w:tcPr>
+            <w:tcW w:w="1720" w:type="pct"/>
+            <w:shd w:val="clear" w:color="auto" w:fill="EEECE1" w:themeFill="background2"/>
+          </w:tcPr>
+          <w:p>
+            <w:pPr>
+              <w:rPr>
+                <w:b/>
+                <w:lang w:val="en"/>
+              </w:rPr>
+            </w:pPr>
+            <w:r>
+              <w:rPr>
+                <w:b/>
+                <w:lang w:val="en"/>
+              </w:rPr>
+              <w:t>Expected Result</w:t>
+            </w:r>
+          </w:p>
+        </w:tc>
+      </w:tr>
+      <w:tr>
+        <w:trPr>
+          <w:trHeight w:hRule="exact" w:val="340"/>
+          <w:jc w:val="center"/>
+        </w:trPr>
+        <w:tc>
+          <w:tcPr>
+            <w:tcW w:w="761" w:type="pct"/>
+          </w:tcPr>
+          <w:p>
+            <w:pPr>
+              <w:rPr>
+                <w:b/>
+                <w:lang w:val="en"/>
+              </w:rPr>
+            </w:pPr>
+            <w:r>
+              <w:rPr>
+                <w:b/>
+                <w:lang w:val="en"/>
+              </w:rPr>
+              <w:t>1</w:t>
+            </w:r>
+          </w:p>
+        </w:tc>
+        <w:tc>
+          <w:tcPr>
+            <w:tcW w:w="2519" w:type="pct"/>
+          </w:tcPr>
+          <w:p>
+            <w:pPr>
+              <w:spacing w:line="276" w:lineRule="auto"/>
+              <w:rPr>
+                <w:b/>
+                <w:lang w:val="en"/>
+              </w:rPr>
+            </w:pPr>
+            <w:r>
+              <w:rPr>
+                <w:b/>
+                <w:lang w:val="en"/>
+              </w:rPr>
+              <w:t>Test d</w:t>
+            </w:r>
+            <w:r>
+              <w:rPr>
+                <w:b/>
+                <w:lang w:val="en"/>
+              </w:rPr>
+              <w:t xml:space="preserve">ata </w:t>
+            </w:r>
+            <w:r>
+              <w:rPr>
+                <w:b/>
+                <w:lang w:val="en"/>
+              </w:rPr>
+              <w:t>generated for ship</w:t>
+            </w:r>
+            <w:r>
+              <w:rPr>
+                <w:b/>
+                <w:lang w:val="en"/>
+              </w:rPr>
+              <w:t xml:space="preserve"> </w:t>
+            </w:r>
+            <w:r>
+              <w:rPr>
+                <w:b/>
+                <w:lang w:val="en"/>
+              </w:rPr>
+              <w:t>motion</w:t>
+            </w:r>
+          </w:p>
+        </w:tc>
+        <w:tc>
+          <w:tcPr>
+            <w:tcW w:w="1720" w:type="pct"/>
+          </w:tcPr>
+          <w:p>
+            <w:pPr>
+              <w:spacing w:line="276" w:lineRule="auto"/>
+              <w:rPr>
+                <w:lang w:val="en"/>
+              </w:rPr>
+            </w:pPr>
+          </w:p>
+        </w:tc>
+      </w:tr>
+      <w:tr>
+        <w:trPr>
+          <w:trHeight w:hRule="exact" w:val="340"/>
+          <w:jc w:val="center"/>
+        </w:trPr>
+        <w:tc>
+          <w:tcPr>
+            <w:tcW w:w="761" w:type="pct"/>
+          </w:tcPr>
+          <w:p>
+            <w:pPr>
+              <w:jc w:val="center"/>
+              <w:rPr>
+                <w:lang w:val="en"/>
+              </w:rPr>
+            </w:pPr>
+            <w:r>
+              <w:rPr>
+                <w:lang w:val="en"/>
+              </w:rPr>
+              <w:t>1.1</w:t>
+            </w:r>
+          </w:p>
+        </w:tc>
+        <w:tc>
+          <w:tcPr>
+            <w:tcW w:w="2519" w:type="pct"/>
+          </w:tcPr>
+          <w:p>
+            <w:pPr>
+              <w:spacing w:line="276" w:lineRule="auto"/>
+              <w:rPr>
+                <w:lang w:val="en"/>
+              </w:rPr>
+            </w:pPr>
+            <w:r>
+              <w:rPr>
+                <w:lang w:val="en"/>
+              </w:rPr>
+              <w:t>Test sample data for heave</w:t>
+            </w:r>
+          </w:p>
+        </w:tc>
+        <w:tc>
+          <w:tcPr>
+            <w:tcW w:w="1720" w:type="pct"/>
+          </w:tcPr>
+          <w:p>
+            <w:pPr>
+              <w:spacing w:line="276" w:lineRule="auto"/>
+              <w:rPr>
+                <w:lang w:val="en"/>
+              </w:rPr>
+            </w:pPr>
+            <w:r>
+              <w:rPr>
+                <w:lang w:val="en"/>
+              </w:rPr>
+              <w:t>Below sea state 6 maximum values</w:t>
+            </w:r>
+          </w:p>
+        </w:tc>
+      </w:tr>
+      <w:tr>
+        <w:trPr>
+          <w:trHeight w:hRule="exact" w:val="340"/>
+          <w:jc w:val="center"/>
+        </w:trPr>
+        <w:tc>
+          <w:tcPr>
+            <w:tcW w:w="761" w:type="pct"/>
+          </w:tcPr>
+          <w:p>
+            <w:pPr>
+              <w:jc w:val="center"/>
+              <w:rPr>
+                <w:lang w:val="en"/>
+              </w:rPr>
+            </w:pPr>
+            <w:r>
+              <w:rPr>
+                <w:lang w:val="en"/>
+              </w:rPr>
+              <w:t>1.2</w:t>
+            </w:r>
+          </w:p>
+        </w:tc>
+        <w:tc>
+          <w:tcPr>
+            <w:tcW w:w="2519" w:type="pct"/>
+          </w:tcPr>
+          <w:p>
+            <w:pPr>
+              <w:spacing w:line="276" w:lineRule="auto"/>
+              <w:rPr>
+                <w:lang w:val="en"/>
+              </w:rPr>
+            </w:pPr>
+            <w:r>
+              <w:rPr>
+                <w:lang w:val="en"/>
+              </w:rPr>
+              <w:t xml:space="preserve">Test </w:t>
+            </w:r>
+            <w:r>
+              <w:rPr>
+                <w:lang w:val="en"/>
+              </w:rPr>
+              <w:t xml:space="preserve">sample </w:t>
+            </w:r>
+            <w:r>
+              <w:rPr>
+                <w:lang w:val="en"/>
+              </w:rPr>
+              <w:t>data for roll</w:t>
+            </w:r>
+          </w:p>
+        </w:tc>
+        <w:tc>
+          <w:tcPr>
+            <w:tcW w:w="1720" w:type="pct"/>
+          </w:tcPr>
+          <w:p>
+            <w:pPr>
+              <w:spacing w:line="276" w:lineRule="auto"/>
+              <w:rPr>
+                <w:lang w:val="en"/>
+              </w:rPr>
+            </w:pPr>
+            <w:r>
+              <w:rPr>
+                <w:lang w:val="en"/>
+              </w:rPr>
+              <w:t>Below maximums for ship concerned</w:t>
+            </w:r>
+          </w:p>
+        </w:tc>
+      </w:tr>
+      <w:tr>
+        <w:trPr>
+          <w:trHeight w:hRule="exact" w:val="340"/>
+          <w:jc w:val="center"/>
+        </w:trPr>
+        <w:tc>
+          <w:tcPr>
+            <w:tcW w:w="761" w:type="pct"/>
+          </w:tcPr>
+          <w:p>
+            <w:pPr>
+              <w:jc w:val="center"/>
+              <w:rPr>
+                <w:lang w:val="en"/>
+              </w:rPr>
+            </w:pPr>
+            <w:r>
+              <w:rPr>
+                <w:lang w:val="en"/>
+              </w:rPr>
+              <w:t>1.3</w:t>
+            </w:r>
+          </w:p>
+        </w:tc>
+        <w:tc>
+          <w:tcPr>
+            <w:tcW w:w="2519" w:type="pct"/>
+          </w:tcPr>
+          <w:p>
+            <w:pPr>
+              <w:spacing w:line="276" w:lineRule="auto"/>
+              <w:rPr>
+                <w:lang w:val="en"/>
+              </w:rPr>
+            </w:pPr>
+            <w:r>
+              <w:rPr>
+                <w:lang w:val="en"/>
+              </w:rPr>
+              <w:t xml:space="preserve">Test sample data for </w:t>
+            </w:r>
+            <w:r>
+              <w:rPr>
+                <w:lang w:val="en"/>
+              </w:rPr>
+              <w:t>pitch</w:t>
+            </w:r>
+          </w:p>
+        </w:tc>
+        <w:tc>
+          <w:tcPr>
+            <w:tcW w:w="1720" w:type="pct"/>
+          </w:tcPr>
+          <w:p>
+            <w:pPr>
+              <w:spacing w:line="276" w:lineRule="auto"/>
+              <w:rPr>
+                <w:lang w:val="en"/>
+              </w:rPr>
+            </w:pPr>
+            <w:r>
+              <w:rPr>
+                <w:lang w:val="en"/>
+              </w:rPr>
+              <w:t>Below maximums for ship concerned</w:t>
+            </w:r>
+          </w:p>
+        </w:tc>
+      </w:tr>
+      <w:tr>
+        <w:trPr>
+          <w:trHeight w:hRule="exact" w:val="340"/>
+          <w:jc w:val="center"/>
+        </w:trPr>
+        <w:tc>
+          <w:tcPr>
+            <w:tcW w:w="761" w:type="pct"/>
+          </w:tcPr>
+          <w:p>
+            <w:pPr>
+              <w:rPr>
+                <w:lang w:val="en"/>
+              </w:rPr>
+            </w:pPr>
+          </w:p>
+        </w:tc>
+        <w:tc>
+          <w:tcPr>
+            <w:tcW w:w="2519" w:type="pct"/>
+          </w:tcPr>
+          <w:p>
+            <w:pPr>
+              <w:spacing w:line="276" w:lineRule="auto"/>
+              <w:rPr>
+                <w:lang w:val="en"/>
+              </w:rPr>
+            </w:pPr>
+          </w:p>
+        </w:tc>
+        <w:tc>
+          <w:tcPr>
+            <w:tcW w:w="1720" w:type="pct"/>
+          </w:tcPr>
+          <w:p>
+            <w:pPr>
+              <w:spacing w:line="276" w:lineRule="auto"/>
+              <w:rPr>
+                <w:lang w:val="en"/>
+              </w:rPr>
+            </w:pPr>
+          </w:p>
+        </w:tc>
+      </w:tr>
+      <w:tr>
+        <w:trPr>
+          <w:trHeight w:hRule="exact" w:val="682"/>
+          <w:jc w:val="center"/>
+        </w:trPr>
+        <w:tc>
+          <w:tcPr>
+            <w:tcW w:w="761" w:type="pct"/>
+          </w:tcPr>
+          <w:p>
+            <w:pPr>
+              <w:rPr>
+                <w:b/>
+                <w:lang w:val="en"/>
+              </w:rPr>
+            </w:pPr>
+            <w:r>
+              <w:rPr>
+                <w:b/>
+                <w:lang w:val="en"/>
+              </w:rPr>
+              <w:t>2</w:t>
+            </w:r>
+          </w:p>
+        </w:tc>
+        <w:tc>
+          <w:tcPr>
+            <w:tcW w:w="2519" w:type="pct"/>
+          </w:tcPr>
+          <w:p>
+            <w:pPr>
+              <w:spacing w:line="276" w:lineRule="auto"/>
+              <w:rPr>
+                <w:b/>
+                <w:lang w:val="en"/>
+              </w:rPr>
+            </w:pPr>
+            <w:r>
+              <w:rPr>
+                <w:b/>
+                <w:lang w:val="en"/>
+              </w:rPr>
+              <w:t>Test ship data following adjustments for environmental variance</w:t>
+            </w:r>
+          </w:p>
+        </w:tc>
+        <w:tc>
+          <w:tcPr>
+            <w:tcW w:w="1720" w:type="pct"/>
+          </w:tcPr>
+          <w:p>
+            <w:pPr>
+              <w:spacing w:line="276" w:lineRule="auto"/>
+              <w:rPr>
+                <w:lang w:val="en"/>
+              </w:rPr>
+            </w:pPr>
+          </w:p>
+        </w:tc>
+      </w:tr>
+      <w:tr>
+        <w:trPr>
+          <w:trHeight w:hRule="exact" w:val="340"/>
+          <w:jc w:val="center"/>
+        </w:trPr>
+        <w:tc>
+          <w:tcPr>
+            <w:tcW w:w="761" w:type="pct"/>
+          </w:tcPr>
+          <w:p>
+            <w:pPr>
+              <w:jc w:val="center"/>
+              <w:rPr>
+                <w:lang w:val="en"/>
+              </w:rPr>
+            </w:pPr>
+            <w:r>
+              <w:rPr>
+                <w:lang w:val="en"/>
+              </w:rPr>
+              <w:t>2.1</w:t>
+            </w:r>
+          </w:p>
+        </w:tc>
+        <w:tc>
+          <w:tcPr>
+            <w:tcW w:w="2519" w:type="pct"/>
+          </w:tcPr>
+          <w:p>
+            <w:pPr>
+              <w:spacing w:line="276" w:lineRule="auto"/>
+              <w:rPr>
+                <w:lang w:val="en"/>
+              </w:rPr>
+            </w:pPr>
+            <w:r>
+              <w:rPr>
+                <w:lang w:val="en"/>
+              </w:rPr>
+              <w:t>Test sample data for heave</w:t>
+            </w:r>
+          </w:p>
+        </w:tc>
+        <w:tc>
+          <w:tcPr>
+            <w:tcW w:w="1720" w:type="pct"/>
+          </w:tcPr>
+          <w:p>
+            <w:pPr>
+              <w:spacing w:line="276" w:lineRule="auto"/>
+              <w:rPr>
+                <w:lang w:val="en"/>
+              </w:rPr>
+            </w:pPr>
+            <w:r>
+              <w:rPr>
+                <w:lang w:val="en"/>
+              </w:rPr>
+              <w:t>Within sea state 6 limits</w:t>
+            </w:r>
+          </w:p>
+        </w:tc>
+      </w:tr>
+      <w:tr>
+        <w:trPr>
+          <w:trHeight w:hRule="exact" w:val="340"/>
+          <w:jc w:val="center"/>
+        </w:trPr>
+        <w:tc>
+          <w:tcPr>
+            <w:tcW w:w="761" w:type="pct"/>
+          </w:tcPr>
+          <w:p>
+            <w:pPr>
+              <w:jc w:val="center"/>
+              <w:rPr>
+                <w:lang w:val="en"/>
+              </w:rPr>
+            </w:pPr>
+            <w:r>
+              <w:rPr>
+                <w:lang w:val="en"/>
+              </w:rPr>
+              <w:t>2.2</w:t>
+            </w:r>
+          </w:p>
+        </w:tc>
+        <w:tc>
+          <w:tcPr>
+            <w:tcW w:w="2519" w:type="pct"/>
+          </w:tcPr>
+          <w:p>
+            <w:pPr>
+              <w:spacing w:line="276" w:lineRule="auto"/>
+              <w:rPr>
+                <w:lang w:val="en"/>
+              </w:rPr>
+            </w:pPr>
+            <w:r>
+              <w:rPr>
+                <w:lang w:val="en"/>
+              </w:rPr>
+              <w:t xml:space="preserve">Test </w:t>
+            </w:r>
+            <w:r>
+              <w:rPr>
+                <w:lang w:val="en"/>
+              </w:rPr>
+              <w:t xml:space="preserve">sample </w:t>
+            </w:r>
+            <w:r>
+              <w:rPr>
+                <w:lang w:val="en"/>
+              </w:rPr>
+              <w:t>data for roll</w:t>
+            </w:r>
+          </w:p>
+        </w:tc>
+        <w:tc>
+          <w:tcPr>
+            <w:tcW w:w="1720" w:type="pct"/>
+          </w:tcPr>
+          <w:p>
+            <w:pPr>
+              <w:spacing w:line="276" w:lineRule="auto"/>
+              <w:rPr>
+                <w:lang w:val="en"/>
+              </w:rPr>
+            </w:pPr>
+            <w:r>
+              <w:rPr>
+                <w:lang w:val="en"/>
+              </w:rPr>
+              <w:t>Within limits for ship</w:t>
+            </w:r>
+          </w:p>
+        </w:tc>
+      </w:tr>
+      <w:tr>
+        <w:trPr>
+          <w:trHeight w:hRule="exact" w:val="340"/>
+          <w:jc w:val="center"/>
+        </w:trPr>
+        <w:tc>
+          <w:tcPr>
+            <w:tcW w:w="761" w:type="pct"/>
+          </w:tcPr>
+          <w:p>
+            <w:pPr>
+              <w:jc w:val="center"/>
+              <w:rPr>
+                <w:lang w:val="en"/>
+              </w:rPr>
+            </w:pPr>
+            <w:r>
+              <w:rPr>
+                <w:lang w:val="en"/>
+              </w:rPr>
+              <w:t>2.3</w:t>
+            </w:r>
+          </w:p>
+        </w:tc>
+        <w:tc>
+          <w:tcPr>
+            <w:tcW w:w="2519" w:type="pct"/>
+          </w:tcPr>
+          <w:p>
+            <w:pPr>
+              <w:spacing w:line="276" w:lineRule="auto"/>
+              <w:rPr>
+                <w:lang w:val="en"/>
+              </w:rPr>
+            </w:pPr>
+            <w:r>
+              <w:rPr>
+                <w:lang w:val="en"/>
+              </w:rPr>
+              <w:t xml:space="preserve">Test sample data for </w:t>
+            </w:r>
+            <w:r>
+              <w:rPr>
+                <w:lang w:val="en"/>
+              </w:rPr>
+              <w:t>pitch</w:t>
+            </w:r>
+          </w:p>
+        </w:tc>
+        <w:tc>
+          <w:tcPr>
+            <w:tcW w:w="1720" w:type="pct"/>
+          </w:tcPr>
+          <w:p>
+            <w:pPr>
+              <w:spacing w:line="276" w:lineRule="auto"/>
+              <w:rPr>
+                <w:lang w:val="en"/>
+              </w:rPr>
+            </w:pPr>
+            <w:r>
+              <w:rPr>
+                <w:lang w:val="en"/>
+              </w:rPr>
+              <w:t>Within limits for ship</w:t>
+            </w:r>
+          </w:p>
+        </w:tc>
+      </w:tr>
+      <w:tr>
+        <w:trPr>
+          <w:trHeight w:hRule="exact" w:val="340"/>
+          <w:jc w:val="center"/>
+        </w:trPr>
+        <w:tc>
+          <w:tcPr>
+            <w:tcW w:w="761" w:type="pct"/>
+          </w:tcPr>
+          <w:p>
+            <w:pPr>
+              <w:rPr>
+                <w:lang w:val="en"/>
+              </w:rPr>
+            </w:pPr>
+          </w:p>
+        </w:tc>
+        <w:tc>
+          <w:tcPr>
+            <w:tcW w:w="2519" w:type="pct"/>
+          </w:tcPr>
+          <w:p>
+            <w:pPr>
+              <w:spacing w:line="276" w:lineRule="auto"/>
+              <w:rPr>
+                <w:lang w:val="en"/>
+              </w:rPr>
+            </w:pPr>
+          </w:p>
+        </w:tc>
+        <w:tc>
+          <w:tcPr>
+            <w:tcW w:w="1720" w:type="pct"/>
+          </w:tcPr>
+          <w:p>
+            <w:pPr>
+              <w:spacing w:line="276" w:lineRule="auto"/>
+              <w:rPr>
+                <w:lang w:val="en"/>
+              </w:rPr>
+            </w:pPr>
+          </w:p>
+        </w:tc>
+      </w:tr>
+      <w:tr>
+        <w:trPr>
+          <w:trHeight w:hRule="exact" w:val="340"/>
+          <w:jc w:val="center"/>
+        </w:trPr>
+        <w:tc>
+          <w:tcPr>
+            <w:tcW w:w="761" w:type="pct"/>
+          </w:tcPr>
+          <w:p>
+            <w:pPr>
+              <w:rPr>
+                <w:b/>
+                <w:lang w:val="en"/>
+              </w:rPr>
+            </w:pPr>
+            <w:r>
+              <w:rPr>
+                <w:b/>
+                <w:lang w:val="en"/>
+              </w:rPr>
+              <w:t>3</w:t>
+            </w:r>
+          </w:p>
+        </w:tc>
+        <w:tc>
+          <w:tcPr>
+            <w:tcW w:w="2519" w:type="pct"/>
+          </w:tcPr>
+          <w:p>
+            <w:pPr>
+              <w:spacing w:line="276" w:lineRule="auto"/>
+              <w:rPr>
+                <w:b/>
+                <w:lang w:val="en"/>
+              </w:rPr>
+            </w:pPr>
+            <w:r>
+              <w:rPr>
+                <w:b/>
+                <w:lang w:val="en"/>
+              </w:rPr>
+              <w:t>Coordinates for IR beacons</w:t>
+            </w:r>
+          </w:p>
+        </w:tc>
+        <w:tc>
+          <w:tcPr>
+            <w:tcW w:w="1720" w:type="pct"/>
+          </w:tcPr>
+          <w:p>
+            <w:pPr>
+              <w:spacing w:line="276" w:lineRule="auto"/>
+              <w:rPr>
+                <w:lang w:val="en"/>
+              </w:rPr>
+            </w:pPr>
+          </w:p>
+        </w:tc>
+      </w:tr>
+      <w:tr>
+        <w:trPr>
+          <w:trHeight w:hRule="exact" w:val="340"/>
+          <w:jc w:val="center"/>
+        </w:trPr>
+        <w:tc>
+          <w:tcPr>
+            <w:tcW w:w="761" w:type="pct"/>
+          </w:tcPr>
+          <w:p>
+            <w:pPr>
+              <w:jc w:val="center"/>
+              <w:rPr>
+                <w:lang w:val="en"/>
+              </w:rPr>
+            </w:pPr>
+            <w:r>
+              <w:rPr>
+                <w:lang w:val="en"/>
+              </w:rPr>
+              <w:t>3.1</w:t>
+            </w:r>
+          </w:p>
+        </w:tc>
+        <w:tc>
+          <w:tcPr>
+            <w:tcW w:w="2519" w:type="pct"/>
+          </w:tcPr>
+          <w:p>
+            <w:pPr>
+              <w:spacing w:line="276" w:lineRule="auto"/>
+              <w:rPr>
+                <w:lang w:val="en"/>
+              </w:rPr>
+            </w:pPr>
+            <w:r>
+              <w:rPr>
+                <w:lang w:val="en"/>
+              </w:rPr>
+              <w:t>Test coordinates for heave</w:t>
+            </w:r>
+          </w:p>
+        </w:tc>
+        <w:tc>
+          <w:tcPr>
+            <w:tcW w:w="1720" w:type="pct"/>
+          </w:tcPr>
+          <w:p>
+            <w:pPr>
+              <w:spacing w:line="276" w:lineRule="auto"/>
+              <w:rPr>
+                <w:lang w:val="en"/>
+              </w:rPr>
+            </w:pPr>
+            <w:r>
+              <w:rPr>
+                <w:lang w:val="en"/>
+              </w:rPr>
+              <w:t>Within sea state 6 limits</w:t>
+            </w:r>
+          </w:p>
+        </w:tc>
+      </w:tr>
+      <w:tr>
+        <w:trPr>
+          <w:trHeight w:hRule="exact" w:val="340"/>
+          <w:jc w:val="center"/>
+        </w:trPr>
+        <w:tc>
+          <w:tcPr>
+            <w:tcW w:w="761" w:type="pct"/>
+          </w:tcPr>
+          <w:p>
+            <w:pPr>
+              <w:jc w:val="center"/>
+              <w:rPr>
+                <w:lang w:val="en"/>
+              </w:rPr>
+            </w:pPr>
+            <w:r>
+              <w:rPr>
+                <w:lang w:val="en"/>
+              </w:rPr>
+              <w:t>3.2</w:t>
+            </w:r>
+          </w:p>
+        </w:tc>
+        <w:tc>
+          <w:tcPr>
+            <w:tcW w:w="2519" w:type="pct"/>
+          </w:tcPr>
+          <w:p>
+            <w:pPr>
+              <w:spacing w:line="276" w:lineRule="auto"/>
+              <w:rPr>
+                <w:lang w:val="en"/>
+              </w:rPr>
+            </w:pPr>
+            <w:r>
+              <w:rPr>
+                <w:lang w:val="en"/>
+              </w:rPr>
+              <w:t xml:space="preserve">Test </w:t>
+            </w:r>
+            <w:r>
+              <w:rPr>
+                <w:lang w:val="en"/>
+              </w:rPr>
+              <w:t xml:space="preserve">coordinates </w:t>
+            </w:r>
+            <w:r>
+              <w:rPr>
+                <w:lang w:val="en"/>
+              </w:rPr>
+              <w:t>for roll</w:t>
+            </w:r>
+          </w:p>
+        </w:tc>
+        <w:tc>
+          <w:tcPr>
+            <w:tcW w:w="1720" w:type="pct"/>
+          </w:tcPr>
+          <w:p>
+            <w:pPr>
+              <w:spacing w:line="276" w:lineRule="auto"/>
+              <w:rPr>
+                <w:lang w:val="en"/>
+              </w:rPr>
+            </w:pPr>
+            <w:r>
+              <w:rPr>
+                <w:lang w:val="en"/>
+              </w:rPr>
+              <w:t>Within limits for ship</w:t>
+            </w:r>
+          </w:p>
+        </w:tc>
+      </w:tr>
+      <w:tr>
+        <w:trPr>
+          <w:trHeight w:hRule="exact" w:val="340"/>
+          <w:jc w:val="center"/>
+        </w:trPr>
+        <w:tc>
+          <w:tcPr>
+            <w:tcW w:w="761" w:type="pct"/>
+          </w:tcPr>
+          <w:p>
+            <w:pPr>
+              <w:jc w:val="center"/>
+              <w:rPr>
+                <w:lang w:val="en"/>
+              </w:rPr>
+            </w:pPr>
+            <w:r>
+              <w:rPr>
+                <w:lang w:val="en"/>
+              </w:rPr>
+              <w:t>3.3</w:t>
+            </w:r>
+          </w:p>
+        </w:tc>
+        <w:tc>
+          <w:tcPr>
+            <w:tcW w:w="2519" w:type="pct"/>
+          </w:tcPr>
+          <w:p>
+            <w:pPr>
+              <w:spacing w:line="276" w:lineRule="auto"/>
+              <w:rPr>
+                <w:lang w:val="en"/>
+              </w:rPr>
+            </w:pPr>
+            <w:r>
+              <w:rPr>
+                <w:lang w:val="en"/>
+              </w:rPr>
+              <w:t xml:space="preserve">Test coordinates for </w:t>
+            </w:r>
+            <w:r>
+              <w:rPr>
+                <w:lang w:val="en"/>
+              </w:rPr>
+              <w:t>pitch</w:t>
+            </w:r>
+          </w:p>
+        </w:tc>
+        <w:tc>
+          <w:tcPr>
+            <w:tcW w:w="1720" w:type="pct"/>
+          </w:tcPr>
+          <w:p>
+            <w:pPr>
+              <w:spacing w:line="276" w:lineRule="auto"/>
+              <w:rPr>
+                <w:lang w:val="en"/>
+              </w:rPr>
+            </w:pPr>
+            <w:r>
+              <w:rPr>
+                <w:lang w:val="en"/>
+              </w:rPr>
+              <w:t>Within limits for ship</w:t>
+            </w:r>
+          </w:p>
+        </w:tc>
+      </w:tr>
+      <w:tr>
+        <w:trPr>
+          <w:trHeight w:hRule="exact" w:val="340"/>
+          <w:jc w:val="center"/>
+        </w:trPr>
+        <w:tc>
+          <w:tcPr>
+            <w:tcW w:w="761" w:type="pct"/>
+          </w:tcPr>
+          <w:p>
+            <w:pPr>
+              <w:rPr>
+                <w:lang w:val="en"/>
+              </w:rPr>
+            </w:pPr>
+          </w:p>
+        </w:tc>
+        <w:tc>
+          <w:tcPr>
+            <w:tcW w:w="2519" w:type="pct"/>
+          </w:tcPr>
+          <w:p>
+            <w:pPr>
+              <w:spacing w:line="276" w:lineRule="auto"/>
+              <w:rPr>
+                <w:lang w:val="en"/>
+              </w:rPr>
+            </w:pPr>
+          </w:p>
+        </w:tc>
+        <w:tc>
+          <w:tcPr>
+            <w:tcW w:w="1720" w:type="pct"/>
+          </w:tcPr>
+          <w:p>
+            <w:pPr>
+              <w:spacing w:line="276" w:lineRule="auto"/>
+              <w:rPr>
+                <w:lang w:val="en"/>
+              </w:rPr>
+            </w:pPr>
+          </w:p>
+        </w:tc>
+      </w:tr>
+      <w:tr>
+        <w:trPr>
+          <w:trHeight w:hRule="exact" w:val="340"/>
+          <w:jc w:val="center"/>
+        </w:trPr>
+        <w:tc>
+          <w:tcPr>
+            <w:tcW w:w="761" w:type="pct"/>
+          </w:tcPr>
+          <w:p>
+            <w:pPr>
+              <w:rPr>
+                <w:b/>
+                <w:lang w:val="en"/>
+              </w:rPr>
+            </w:pPr>
+            <w:r>
+              <w:rPr>
+                <w:b/>
+                <w:lang w:val="en"/>
+              </w:rPr>
+              <w:t>4</w:t>
+            </w:r>
+          </w:p>
+        </w:tc>
+        <w:tc>
+          <w:tcPr>
+            <w:tcW w:w="2519" w:type="pct"/>
+          </w:tcPr>
+          <w:p>
+            <w:pPr>
+              <w:spacing w:line="276" w:lineRule="auto"/>
+              <w:rPr>
+                <w:b/>
+                <w:lang w:val="en"/>
+              </w:rPr>
+            </w:pPr>
+            <w:r>
+              <w:rPr>
+                <w:b/>
+                <w:lang w:val="en"/>
+              </w:rPr>
+              <w:t>Test output from camera simulator</w:t>
+            </w:r>
+          </w:p>
+        </w:tc>
+        <w:tc>
+          <w:tcPr>
+            <w:tcW w:w="1720" w:type="pct"/>
+          </w:tcPr>
+          <w:p>
+            <w:pPr>
+              <w:spacing w:line="276" w:lineRule="auto"/>
+              <w:rPr>
+                <w:lang w:val="en"/>
+              </w:rPr>
+            </w:pPr>
+          </w:p>
+        </w:tc>
+      </w:tr>
+      <w:tr>
+        <w:trPr>
+          <w:trHeight w:hRule="exact" w:val="657"/>
+          <w:jc w:val="center"/>
+        </w:trPr>
+        <w:tc>
+          <w:tcPr>
+            <w:tcW w:w="761" w:type="pct"/>
+          </w:tcPr>
+          <w:p>
+            <w:pPr>
+              <w:jc w:val="center"/>
+              <w:rPr>
+                <w:lang w:val="en"/>
+              </w:rPr>
+            </w:pPr>
+            <w:r>
+              <w:rPr>
+                <w:lang w:val="en"/>
+              </w:rPr>
+              <w:t>4.1</w:t>
+            </w:r>
+          </w:p>
+        </w:tc>
+        <w:tc>
+          <w:tcPr>
+            <w:tcW w:w="2519" w:type="pct"/>
+          </w:tcPr>
+          <w:p>
+            <w:pPr>
+              <w:spacing w:line="276" w:lineRule="auto"/>
+              <w:rPr>
+                <w:lang w:val="en"/>
+              </w:rPr>
+            </w:pPr>
+            <w:r>
+              <w:rPr>
+                <w:lang w:val="en"/>
+              </w:rPr>
+              <w:t>Test 3D – 2D conversion for coordinates</w:t>
+            </w:r>
+          </w:p>
+        </w:tc>
+        <w:tc>
+          <w:tcPr>
+            <w:tcW w:w="1720" w:type="pct"/>
+          </w:tcPr>
+          <w:p>
+            <w:pPr>
+              <w:spacing w:line="276" w:lineRule="auto"/>
+              <w:rPr>
+                <w:lang w:val="en"/>
+              </w:rPr>
+            </w:pPr>
+            <w:r>
+              <w:rPr>
+                <w:lang w:val="en"/>
+              </w:rPr>
+              <w:t>Pass the test previously verified data for comparison</w:t>
+            </w:r>
+          </w:p>
+        </w:tc>
+      </w:tr>
+      <w:tr>
+        <w:trPr>
+          <w:trHeight w:hRule="exact" w:val="340"/>
+          <w:jc w:val="center"/>
+        </w:trPr>
+        <w:tc>
+          <w:tcPr>
+            <w:tcW w:w="761" w:type="pct"/>
+          </w:tcPr>
+          <w:p>
+            <w:pPr>
+              <w:jc w:val="center"/>
+              <w:rPr>
+                <w:lang w:val="en"/>
+              </w:rPr>
+            </w:pPr>
+            <w:r>
+              <w:rPr>
+                <w:lang w:val="en"/>
+              </w:rPr>
+              <w:t>4.2</w:t>
+            </w:r>
+          </w:p>
+        </w:tc>
+        <w:tc>
+          <w:tcPr>
+            <w:tcW w:w="2519" w:type="pct"/>
+          </w:tcPr>
+          <w:p>
+            <w:pPr>
+              <w:spacing w:line="276" w:lineRule="auto"/>
+              <w:rPr>
+                <w:lang w:val="en"/>
+              </w:rPr>
+            </w:pPr>
+            <w:r>
+              <w:rPr>
+                <w:lang w:val="en"/>
+              </w:rPr>
+              <w:t>Test simulated frame rate of the camera</w:t>
+            </w:r>
+          </w:p>
+        </w:tc>
+        <w:tc>
+          <w:tcPr>
+            <w:tcW w:w="1720" w:type="pct"/>
+          </w:tcPr>
+          <w:p>
+            <w:pPr>
+              <w:spacing w:line="276" w:lineRule="auto"/>
+              <w:rPr>
+                <w:lang w:val="en"/>
+              </w:rPr>
+            </w:pPr>
+            <w:r>
+              <w:rPr>
+                <w:lang w:val="en"/>
+              </w:rPr>
+              <w:t>24 – 30 fps</w:t>
+            </w:r>
+          </w:p>
+        </w:tc>
+      </w:tr>
+      <w:tr>
+        <w:trPr>
+          <w:trHeight w:hRule="exact" w:val="340"/>
+          <w:jc w:val="center"/>
+        </w:trPr>
+        <w:tc>
+          <w:tcPr>
+            <w:tcW w:w="761" w:type="pct"/>
+          </w:tcPr>
+          <w:p>
+            <w:pPr>
+              <w:rPr>
+                <w:lang w:val="en"/>
+              </w:rPr>
+            </w:pPr>
+          </w:p>
+        </w:tc>
+        <w:tc>
+          <w:tcPr>
+            <w:tcW w:w="2519" w:type="pct"/>
+          </w:tcPr>
+          <w:p>
+            <w:pPr>
+              <w:spacing w:line="276" w:lineRule="auto"/>
+              <w:rPr>
+                <w:lang w:val="en"/>
+              </w:rPr>
+            </w:pPr>
+          </w:p>
+        </w:tc>
+        <w:tc>
+          <w:tcPr>
+            <w:tcW w:w="1720" w:type="pct"/>
+          </w:tcPr>
+          <w:p>
+            <w:pPr>
+              <w:spacing w:line="276" w:lineRule="auto"/>
+              <w:rPr>
+                <w:lang w:val="en"/>
+              </w:rPr>
+            </w:pPr>
+          </w:p>
+        </w:tc>
+      </w:tr>
+      <w:tr>
+        <w:trPr>
+          <w:trHeight w:hRule="exact" w:val="340"/>
+          <w:jc w:val="center"/>
+        </w:trPr>
+        <w:tc>
+          <w:tcPr>
+            <w:tcW w:w="761" w:type="pct"/>
+          </w:tcPr>
+          <w:p>
+            <w:pPr>
+              <w:rPr>
+                <w:b/>
+                <w:lang w:val="en"/>
+              </w:rPr>
+            </w:pPr>
+            <w:r>
+              <w:rPr>
+                <w:b/>
+                <w:lang w:val="en"/>
+              </w:rPr>
+              <w:t>5</w:t>
+            </w:r>
+          </w:p>
+        </w:tc>
+        <w:tc>
+          <w:tcPr>
+            <w:tcW w:w="2519" w:type="pct"/>
+          </w:tcPr>
+          <w:p>
+            <w:pPr>
+              <w:spacing w:line="276" w:lineRule="auto"/>
+              <w:rPr>
+                <w:b/>
+                <w:lang w:val="en"/>
+              </w:rPr>
+            </w:pPr>
+            <w:r>
+              <w:rPr>
+                <w:b/>
+                <w:lang w:val="en"/>
+              </w:rPr>
+              <w:t>Test output from Image Processor</w:t>
+            </w:r>
+          </w:p>
+        </w:tc>
+        <w:tc>
+          <w:tcPr>
+            <w:tcW w:w="1720" w:type="pct"/>
+          </w:tcPr>
+          <w:p>
+            <w:pPr>
+              <w:spacing w:line="276" w:lineRule="auto"/>
+              <w:rPr>
+                <w:lang w:val="en"/>
+              </w:rPr>
+            </w:pPr>
+          </w:p>
+        </w:tc>
+      </w:tr>
+      <w:tr>
+        <w:trPr>
+          <w:trHeight w:hRule="exact" w:val="667"/>
+          <w:jc w:val="center"/>
+        </w:trPr>
+        <w:tc>
+          <w:tcPr>
+            <w:tcW w:w="761" w:type="pct"/>
+          </w:tcPr>
+          <w:p>
+            <w:pPr>
+              <w:jc w:val="center"/>
+              <w:rPr>
+                <w:lang w:val="en"/>
+              </w:rPr>
+            </w:pPr>
+            <w:r>
+              <w:rPr>
+                <w:lang w:val="en"/>
+              </w:rPr>
+              <w:t>5.1</w:t>
+            </w:r>
+          </w:p>
+        </w:tc>
+        <w:tc>
+          <w:tcPr>
+            <w:tcW w:w="2519" w:type="pct"/>
+          </w:tcPr>
+          <w:p>
+            <w:pPr>
+              <w:spacing w:line="276" w:lineRule="auto"/>
+              <w:rPr>
+                <w:lang w:val="en"/>
+              </w:rPr>
+            </w:pPr>
+            <w:r>
+              <w:rPr>
+                <w:lang w:val="en"/>
+              </w:rPr>
+              <w:t>Test 2D – 3D reconversion of coordinates</w:t>
+            </w:r>
+          </w:p>
+        </w:tc>
+        <w:tc>
+          <w:tcPr>
+            <w:tcW w:w="1720" w:type="pct"/>
+          </w:tcPr>
+          <w:p>
+            <w:pPr>
+              <w:spacing w:line="276" w:lineRule="auto"/>
+              <w:rPr>
+                <w:lang w:val="en"/>
+              </w:rPr>
+            </w:pPr>
+            <w:r>
+              <w:rPr>
+                <w:lang w:val="en"/>
+              </w:rPr>
+              <w:t>Pass the test previously verified data for comparison</w:t>
+            </w:r>
+          </w:p>
+        </w:tc>
+      </w:tr>
+      <w:tr>
+        <w:trPr>
+          <w:trHeight w:hRule="exact" w:val="705"/>
+          <w:jc w:val="center"/>
+        </w:trPr>
+        <w:tc>
+          <w:tcPr>
+            <w:tcW w:w="761" w:type="pct"/>
+          </w:tcPr>
+          <w:p>
+            <w:pPr>
+              <w:jc w:val="center"/>
+              <w:rPr>
+                <w:lang w:val="en"/>
+              </w:rPr>
+            </w:pPr>
+            <w:r>
+              <w:rPr>
+                <w:lang w:val="en"/>
+              </w:rPr>
+              <w:t>5.2</w:t>
+            </w:r>
+          </w:p>
+        </w:tc>
+        <w:tc>
+          <w:tcPr>
+            <w:tcW w:w="2519" w:type="pct"/>
+          </w:tcPr>
+          <w:p>
+            <w:pPr>
+              <w:spacing w:line="276" w:lineRule="auto"/>
+              <w:rPr>
+                <w:lang w:val="en"/>
+              </w:rPr>
+            </w:pPr>
+            <w:r>
+              <w:rPr>
+                <w:lang w:val="en"/>
+              </w:rPr>
+              <w:t>Test new 3D coordinates relative to camera poise</w:t>
+            </w:r>
+          </w:p>
+        </w:tc>
+        <w:tc>
+          <w:tcPr>
+            <w:tcW w:w="1720" w:type="pct"/>
+          </w:tcPr>
+          <w:p>
+            <w:pPr>
+              <w:spacing w:line="276" w:lineRule="auto"/>
+              <w:rPr>
+                <w:lang w:val="en"/>
+              </w:rPr>
+            </w:pPr>
+            <w:r>
+              <w:rPr>
+                <w:lang w:val="en"/>
+              </w:rPr>
+              <w:t>Pass the test previously verified data for comparison</w:t>
+            </w:r>
+          </w:p>
+        </w:tc>
+      </w:tr>
+      <w:tr>
+        <w:trPr>
+          <w:trHeight w:hRule="exact" w:val="365"/>
+          <w:jc w:val="center"/>
+        </w:trPr>
+        <w:tc>
+          <w:tcPr>
+            <w:tcW w:w="761" w:type="pct"/>
+          </w:tcPr>
+          <w:p>
+            <w:pPr>
+              <w:jc w:val="center"/>
+              <w:rPr>
+                <w:lang w:val="en"/>
+              </w:rPr>
+            </w:pPr>
+            <w:r>
+              <w:rPr>
+                <w:lang w:val="en"/>
+              </w:rPr>
+              <w:t>5.</w:t>
+            </w:r>
+            <w:r>
+              <w:rPr>
+                <w:lang w:val="en"/>
+              </w:rPr>
+              <w:t>3</w:t>
+            </w:r>
+          </w:p>
+        </w:tc>
+        <w:tc>
+          <w:tcPr>
+            <w:tcW w:w="2519" w:type="pct"/>
+          </w:tcPr>
+          <w:p>
+            <w:pPr>
+              <w:spacing w:line="276" w:lineRule="auto"/>
+              <w:rPr>
+                <w:lang w:val="en"/>
+              </w:rPr>
+            </w:pPr>
+            <w:r>
+              <w:rPr>
+                <w:lang w:val="en"/>
+              </w:rPr>
+              <w:t>Test processing speed</w:t>
+            </w:r>
+          </w:p>
+        </w:tc>
+        <w:tc>
+          <w:tcPr>
+            <w:tcW w:w="1720" w:type="pct"/>
+          </w:tcPr>
+          <w:p>
+            <w:pPr>
+              <w:spacing w:line="276" w:lineRule="auto"/>
+              <w:rPr>
+                <w:lang w:val="en"/>
+              </w:rPr>
+            </w:pPr>
+            <w:r>
+              <w:rPr>
+                <w:lang w:val="en"/>
+              </w:rPr>
+              <w:t>15 fps (commercial products)</w:t>
+            </w:r>
+          </w:p>
+        </w:tc>
+      </w:tr>
+      <w:tr>
+        <w:trPr>
+          <w:trHeight w:hRule="exact" w:val="340"/>
+          <w:jc w:val="center"/>
+        </w:trPr>
+        <w:tc>
+          <w:tcPr>
+            <w:tcW w:w="761" w:type="pct"/>
+          </w:tcPr>
+          <w:p>
+            <w:pPr>
+              <w:rPr>
+                <w:lang w:val="en"/>
+              </w:rPr>
+            </w:pPr>
+          </w:p>
+        </w:tc>
+        <w:tc>
+          <w:tcPr>
+            <w:tcW w:w="2519" w:type="pct"/>
+          </w:tcPr>
+          <w:p>
+            <w:pPr>
+              <w:spacing w:line="276" w:lineRule="auto"/>
+              <w:rPr>
+                <w:lang w:val="en"/>
+              </w:rPr>
+            </w:pPr>
+          </w:p>
+        </w:tc>
+        <w:tc>
+          <w:tcPr>
+            <w:tcW w:w="1720" w:type="pct"/>
+          </w:tcPr>
+          <w:p>
+            <w:pPr>
+              <w:spacing w:line="276" w:lineRule="auto"/>
+              <w:rPr>
+                <w:lang w:val="en"/>
+              </w:rPr>
+            </w:pPr>
+          </w:p>
+        </w:tc>
+      </w:tr>
+      <w:tr>
+        <w:trPr>
+          <w:trHeight w:hRule="exact" w:val="340"/>
+          <w:jc w:val="center"/>
+        </w:trPr>
+        <w:tc>
+          <w:tcPr>
+            <w:tcW w:w="761" w:type="pct"/>
+          </w:tcPr>
+          <w:p>
+            <w:pPr>
+              <w:rPr>
+                <w:b/>
+                <w:lang w:val="en"/>
+              </w:rPr>
+            </w:pPr>
+            <w:r>
+              <w:rPr>
+                <w:b/>
+                <w:lang w:val="en"/>
+              </w:rPr>
+              <w:t>6</w:t>
+            </w:r>
+          </w:p>
+        </w:tc>
+        <w:tc>
+          <w:tcPr>
+            <w:tcW w:w="2519" w:type="pct"/>
+          </w:tcPr>
+          <w:p>
+            <w:pPr>
+              <w:spacing w:line="276" w:lineRule="auto"/>
+              <w:rPr>
+                <w:b/>
+                <w:lang w:val="en"/>
+              </w:rPr>
+            </w:pPr>
+            <w:r>
+              <w:rPr>
+                <w:b/>
+                <w:lang w:val="en"/>
+              </w:rPr>
+              <w:t>Test the INS simulator</w:t>
+            </w:r>
+          </w:p>
+        </w:tc>
+        <w:tc>
+          <w:tcPr>
+            <w:tcW w:w="1720" w:type="pct"/>
+          </w:tcPr>
+          <w:p>
+            <w:pPr>
+              <w:spacing w:line="276" w:lineRule="auto"/>
+              <w:rPr>
+                <w:lang w:val="en"/>
+              </w:rPr>
+            </w:pPr>
+          </w:p>
+        </w:tc>
+      </w:tr>
+      <w:tr>
+        <w:trPr>
+          <w:trHeight w:hRule="exact" w:val="645"/>
+          <w:jc w:val="center"/>
+        </w:trPr>
+        <w:tc>
+          <w:tcPr>
+            <w:tcW w:w="761" w:type="pct"/>
+          </w:tcPr>
+          <w:p>
+            <w:pPr>
+              <w:jc w:val="center"/>
+              <w:rPr>
+                <w:lang w:val="en"/>
+              </w:rPr>
+            </w:pPr>
+            <w:r>
+              <w:rPr>
+                <w:lang w:val="en"/>
+              </w:rPr>
+              <w:t>6.1</w:t>
+            </w:r>
+          </w:p>
+        </w:tc>
+        <w:tc>
+          <w:tcPr>
+            <w:tcW w:w="2519" w:type="pct"/>
+          </w:tcPr>
+          <w:p>
+            <w:pPr>
+              <w:spacing w:line="276" w:lineRule="auto"/>
+              <w:rPr>
+                <w:lang w:val="en"/>
+              </w:rPr>
+            </w:pPr>
+            <w:r>
+              <w:rPr>
+                <w:lang w:val="en"/>
+              </w:rPr>
+              <w:t>Test responses to changes to relative wind direction</w:t>
+            </w:r>
+          </w:p>
+        </w:tc>
+        <w:tc>
+          <w:tcPr>
+            <w:tcW w:w="1720" w:type="pct"/>
+          </w:tcPr>
+          <w:p>
+            <w:pPr>
+              <w:spacing w:line="276" w:lineRule="auto"/>
+              <w:rPr>
+                <w:lang w:val="en"/>
+              </w:rPr>
+            </w:pPr>
+            <w:r>
+              <w:rPr>
+                <w:lang w:val="en"/>
+              </w:rPr>
+              <w:t>Pass the test previously verified data for comparison</w:t>
+            </w:r>
+          </w:p>
+        </w:tc>
+      </w:tr>
+      <w:tr>
+        <w:trPr>
+          <w:trHeight w:hRule="exact" w:val="710"/>
+          <w:jc w:val="center"/>
+        </w:trPr>
+        <w:tc>
+          <w:tcPr>
+            <w:tcW w:w="761" w:type="pct"/>
+          </w:tcPr>
+          <w:p>
+            <w:pPr>
+              <w:jc w:val="center"/>
+              <w:rPr>
+                <w:lang w:val="en"/>
+              </w:rPr>
+            </w:pPr>
+            <w:r>
+              <w:rPr>
+                <w:lang w:val="en"/>
+              </w:rPr>
+              <w:t>6.2</w:t>
+            </w:r>
+          </w:p>
+        </w:tc>
+        <w:tc>
+          <w:tcPr>
+            <w:tcW w:w="2519" w:type="pct"/>
+          </w:tcPr>
+          <w:p>
+            <w:pPr>
+              <w:spacing w:line="276" w:lineRule="auto"/>
+              <w:rPr>
+                <w:lang w:val="en"/>
+              </w:rPr>
+            </w:pPr>
+            <w:r>
+              <w:rPr>
+                <w:lang w:val="en"/>
+              </w:rPr>
+              <w:t>Test simulated GPS coordinates</w:t>
+            </w:r>
+          </w:p>
+        </w:tc>
+        <w:tc>
+          <w:tcPr>
+            <w:tcW w:w="1720" w:type="pct"/>
+          </w:tcPr>
+          <w:p>
+            <w:pPr>
+              <w:spacing w:line="276" w:lineRule="auto"/>
+              <w:rPr>
+                <w:lang w:val="en"/>
+              </w:rPr>
+            </w:pPr>
+            <w:r>
+              <w:rPr>
+                <w:lang w:val="en"/>
+              </w:rPr>
+              <w:t>Pass the test previously verified data for comparison</w:t>
+            </w:r>
+          </w:p>
+        </w:tc>
+      </w:tr>
+      <w:tr>
+        <w:trPr>
+          <w:trHeight w:hRule="exact" w:val="423"/>
+          <w:jc w:val="center"/>
+        </w:trPr>
+        <w:tc>
+          <w:tcPr>
+            <w:tcW w:w="761" w:type="pct"/>
+          </w:tcPr>
+          <w:p>
+            <w:pPr>
+              <w:jc w:val="center"/>
+              <w:rPr>
+                <w:lang w:val="en"/>
+              </w:rPr>
+            </w:pPr>
+            <w:r>
+              <w:rPr>
+                <w:lang w:val="en"/>
+              </w:rPr>
+              <w:t>6.3</w:t>
+            </w:r>
+          </w:p>
+        </w:tc>
+        <w:tc>
+          <w:tcPr>
+            <w:tcW w:w="2519" w:type="pct"/>
+          </w:tcPr>
+          <w:p>
+            <w:pPr>
+              <w:spacing w:line="276" w:lineRule="auto"/>
+              <w:rPr>
+                <w:lang w:val="en"/>
+              </w:rPr>
+            </w:pPr>
+            <w:r>
+              <w:rPr>
+                <w:lang w:val="en"/>
+              </w:rPr>
+              <w:t>Test simulated inertia</w:t>
+            </w:r>
+            <w:r>
+              <w:rPr>
+                <w:lang w:val="en"/>
+              </w:rPr>
+              <w:t>l</w:t>
+            </w:r>
+            <w:r>
+              <w:rPr>
+                <w:lang w:val="en"/>
+              </w:rPr>
+              <w:t xml:space="preserve"> responses</w:t>
+            </w:r>
+          </w:p>
+        </w:tc>
+        <w:tc>
+          <w:tcPr>
+            <w:tcW w:w="1720" w:type="pct"/>
+          </w:tcPr>
+          <w:p>
+            <w:pPr>
+              <w:spacing w:line="276" w:lineRule="auto"/>
+              <w:rPr>
+                <w:lang w:val="en"/>
+              </w:rPr>
+            </w:pPr>
+            <w:r>
+              <w:rPr>
+                <w:lang w:val="en"/>
+              </w:rPr>
+              <w:t>0.5ms</w:t>
+            </w:r>
+            <w:r>
+              <w:rPr>
+                <w:vertAlign w:val="superscript"/>
+                <w:lang w:val="en"/>
+              </w:rPr>
+              <w:t>-1</w:t>
+            </w:r>
+          </w:p>
+        </w:tc>
+      </w:tr>
+      <w:tr>
+        <w:trPr>
+          <w:trHeight w:hRule="exact" w:val="340"/>
+          <w:jc w:val="center"/>
+        </w:trPr>
+        <w:tc>
+          <w:tcPr>
+            <w:tcW w:w="761" w:type="pct"/>
+          </w:tcPr>
+          <w:p>
+            <w:pPr>
+              <w:rPr>
+                <w:b/>
+                <w:lang w:val="en"/>
+              </w:rPr>
+            </w:pPr>
+            <w:r>
+              <w:rPr>
+                <w:b/>
+                <w:lang w:val="en"/>
+              </w:rPr>
+              <w:t>7</w:t>
+            </w:r>
+          </w:p>
+        </w:tc>
+        <w:tc>
+          <w:tcPr>
+            <w:tcW w:w="2519" w:type="pct"/>
+          </w:tcPr>
+          <w:p>
+            <w:pPr>
+              <w:spacing w:line="276" w:lineRule="auto"/>
+              <w:rPr>
+                <w:b/>
+                <w:lang w:val="en"/>
+              </w:rPr>
+            </w:pPr>
+            <w:r>
+              <w:rPr>
+                <w:b/>
+                <w:lang w:val="en"/>
+              </w:rPr>
+              <w:t>Test Adaptive Controller</w:t>
+            </w:r>
+          </w:p>
+        </w:tc>
+        <w:tc>
+          <w:tcPr>
+            <w:tcW w:w="1720" w:type="pct"/>
+          </w:tcPr>
+          <w:p>
+            <w:pPr>
+              <w:spacing w:line="276" w:lineRule="auto"/>
+              <w:rPr>
+                <w:lang w:val="en"/>
+              </w:rPr>
+            </w:pPr>
+          </w:p>
+        </w:tc>
+      </w:tr>
+      <w:tr>
+        <w:trPr>
+          <w:trHeight w:hRule="exact" w:val="340"/>
+          <w:jc w:val="center"/>
+        </w:trPr>
+        <w:tc>
+          <w:tcPr>
+            <w:tcW w:w="761" w:type="pct"/>
+          </w:tcPr>
+          <w:p>
+            <w:pPr>
+              <w:rPr>
+                <w:lang w:val="en"/>
+              </w:rPr>
+            </w:pPr>
+          </w:p>
+        </w:tc>
+        <w:tc>
+          <w:tcPr>
+            <w:tcW w:w="2519" w:type="pct"/>
+          </w:tcPr>
+          <w:p>
+            <w:pPr>
+              <w:spacing w:line="276" w:lineRule="auto"/>
+              <w:rPr>
+                <w:lang w:val="en"/>
+              </w:rPr>
+            </w:pPr>
+          </w:p>
+        </w:tc>
+        <w:tc>
+          <w:tcPr>
+            <w:tcW w:w="1720" w:type="pct"/>
+          </w:tcPr>
+          <w:p>
+            <w:pPr>
+              <w:spacing w:line="276" w:lineRule="auto"/>
+              <w:rPr>
+                <w:lang w:val="en"/>
+              </w:rPr>
+            </w:pPr>
+          </w:p>
+        </w:tc>
+      </w:tr>
+      <w:tr>
+        <w:trPr>
+          <w:trHeight w:hRule="exact" w:val="340"/>
+          <w:jc w:val="center"/>
+        </w:trPr>
+        <w:tc>
+          <w:tcPr>
+            <w:tcW w:w="761" w:type="pct"/>
+          </w:tcPr>
+          <w:p>
+            <w:pPr>
+              <w:rPr>
+                <w:lang w:val="en"/>
+              </w:rPr>
+            </w:pPr>
+          </w:p>
+        </w:tc>
+        <w:tc>
+          <w:tcPr>
+            <w:tcW w:w="2519" w:type="pct"/>
+          </w:tcPr>
+          <w:p>
+            <w:pPr>
+              <w:spacing w:line="276" w:lineRule="auto"/>
+              <w:rPr>
+                <w:lang w:val="en"/>
+              </w:rPr>
+            </w:pPr>
+          </w:p>
+        </w:tc>
+        <w:tc>
+          <w:tcPr>
+            <w:tcW w:w="1720" w:type="pct"/>
+          </w:tcPr>
+          <w:p>
+            <w:pPr>
+              <w:spacing w:line="276" w:lineRule="auto"/>
+              <w:rPr>
+                <w:lang w:val="en"/>
+              </w:rPr>
+            </w:pPr>
+          </w:p>
+        </w:tc>
+      </w:tr>
+      <w:tr>
+        <w:trPr>
+          <w:trHeight w:hRule="exact" w:val="340"/>
+          <w:jc w:val="center"/>
+        </w:trPr>
+        <w:tc>
+          <w:tcPr>
+            <w:tcW w:w="761" w:type="pct"/>
+          </w:tcPr>
+          <w:p>
+            <w:pPr>
+              <w:rPr>
+                <w:lang w:val="en"/>
+              </w:rPr>
+            </w:pPr>
+          </w:p>
+        </w:tc>
+        <w:tc>
+          <w:tcPr>
+            <w:tcW w:w="2519" w:type="pct"/>
+          </w:tcPr>
+          <w:p>
+            <w:pPr>
+              <w:spacing w:line="276" w:lineRule="auto"/>
+              <w:rPr>
+                <w:lang w:val="en"/>
+              </w:rPr>
+            </w:pPr>
+          </w:p>
+        </w:tc>
+        <w:tc>
+          <w:tcPr>
+            <w:tcW w:w="1720" w:type="pct"/>
+          </w:tcPr>
+          <w:p>
+            <w:pPr>
+              <w:spacing w:line="276" w:lineRule="auto"/>
+              <w:rPr>
+                <w:lang w:val="en"/>
+              </w:rPr>
+            </w:pPr>
+            <w:bookmarkStart w:id="62" w:name="_GoBack"/>
+            <w:bookmarkEnd w:id="62"/>
+          </w:p>
+        </w:tc>
+      </w:tr>
+      <w:tr>
+        <w:trPr>
+          <w:trHeight w:hRule="exact" w:val="340"/>
+          <w:jc w:val="center"/>
+        </w:trPr>
+        <w:tc>
+          <w:tcPr>
+            <w:tcW w:w="761" w:type="pct"/>
+          </w:tcPr>
+          <w:p>
+            <w:pPr>
+              <w:rPr>
+                <w:lang w:val="en"/>
+              </w:rPr>
+            </w:pPr>
+          </w:p>
+        </w:tc>
+        <w:tc>
+          <w:tcPr>
+            <w:tcW w:w="2519" w:type="pct"/>
+          </w:tcPr>
+          <w:p>
+            <w:pPr>
+              <w:spacing w:line="276" w:lineRule="auto"/>
+              <w:rPr>
+                <w:lang w:val="en"/>
+              </w:rPr>
+            </w:pPr>
+          </w:p>
+        </w:tc>
+        <w:tc>
+          <w:tcPr>
+            <w:tcW w:w="1720" w:type="pct"/>
+          </w:tcPr>
+          <w:p>
+            <w:pPr>
+              <w:spacing w:line="276" w:lineRule="auto"/>
+              <w:rPr>
+                <w:lang w:val="en"/>
+              </w:rPr>
+            </w:pPr>
+          </w:p>
+        </w:tc>
+      </w:tr>
+      <w:tr>
+        <w:trPr>
+          <w:trHeight w:hRule="exact" w:val="340"/>
+          <w:jc w:val="center"/>
+        </w:trPr>
+        <w:tc>
+          <w:tcPr>
+            <w:tcW w:w="761" w:type="pct"/>
+          </w:tcPr>
+          <w:p>
+            <w:pPr>
+              <w:rPr>
+                <w:lang w:val="en"/>
+              </w:rPr>
+            </w:pPr>
+          </w:p>
+        </w:tc>
+        <w:tc>
+          <w:tcPr>
+            <w:tcW w:w="2519" w:type="pct"/>
+          </w:tcPr>
+          <w:p>
+            <w:pPr>
+              <w:rPr>
+                <w:lang w:val="en"/>
+              </w:rPr>
+            </w:pPr>
+          </w:p>
+        </w:tc>
+        <w:tc>
+          <w:tcPr>
+            <w:tcW w:w="1720" w:type="pct"/>
+          </w:tcPr>
+          <w:p>
+            <w:pPr>
+              <w:rPr>
+                <w:lang w:val="en"/>
+              </w:rPr>
+            </w:pPr>
+          </w:p>
+        </w:tc>
+      </w:tr>
+      <w:tr>
+        <w:trPr>
+          <w:trHeight w:hRule="exact" w:val="340"/>
+          <w:jc w:val="center"/>
+        </w:trPr>
+        <w:tc>
+          <w:tcPr>
+            <w:tcW w:w="761" w:type="pct"/>
+          </w:tcPr>
+          <w:p>
+            <w:pPr>
+              <w:rPr>
+                <w:lang w:val="en"/>
+              </w:rPr>
+            </w:pPr>
+          </w:p>
+        </w:tc>
+        <w:tc>
+          <w:tcPr>
+            <w:tcW w:w="2519" w:type="pct"/>
+          </w:tcPr>
+          <w:p>
+            <w:pPr>
+              <w:rPr>
+                <w:lang w:val="en"/>
+              </w:rPr>
+            </w:pPr>
+          </w:p>
+        </w:tc>
+        <w:tc>
+          <w:tcPr>
+            <w:tcW w:w="1720" w:type="pct"/>
+          </w:tcPr>
+          <w:p>
+            <w:pPr>
+              <w:rPr>
+                <w:lang w:val="en"/>
+              </w:rPr>
+            </w:pPr>
+          </w:p>
+        </w:tc>
+      </w:tr>
+    </w:tbl>
     <w:p>
       <w:pPr>
         <w:rPr>
@@ -23341,14 +25611,6 @@
           <w:lang w:val="en-GB"/>
         </w:rPr>
       </w:pPr>
-      <w:r>
-        <w:rPr>
-          <w:lang w:val="en-GB"/>
-        </w:rPr>
-        <w:t>It is proposed to use NUnit as the test environment for this project. As discussed earlier in section 6.3 System Architecture, there are difficulties running unit tests against Unity game objects and how they interact with the scene that contains them. It is proposed to remove all business logic, where possible, form this layer and perform the required testing in the lower layers of the system.</w:t>
-      </w:r>
-      <w:bookmarkStart w:id="62" w:name="_GoBack"/>
-      <w:bookmarkEnd w:id="62"/>
       <w:r>
         <w:rPr>
           <w:lang w:val="en-GB"/>
@@ -28988,7 +31250,7 @@
                               <w:sz w:val="26"/>
                               <w:szCs w:val="26"/>
                             </w:rPr>
-                            <w:t>34</w:t>
+                            <w:t>35</w:t>
                           </w:r>
                           <w:r>
                             <w:rPr>
@@ -29068,7 +31330,7 @@
                         <w:sz w:val="26"/>
                         <w:szCs w:val="26"/>
                       </w:rPr>
-                      <w:t>34</w:t>
+                      <w:t>35</w:t>
                     </w:r>
                     <w:r>
                       <w:rPr>
@@ -32987,7 +35249,7 @@
 </file>
 
 <file path=customXml/itemProps1.xml><?xml version="1.0" encoding="utf-8"?>
-<ds:datastoreItem xmlns:ds="http://schemas.openxmlformats.org/officeDocument/2006/customXml" ds:itemID="{F0AC569E-B41B-45F0-BB81-2D7CC7225211}">
+<ds:datastoreItem xmlns:ds="http://schemas.openxmlformats.org/officeDocument/2006/customXml" ds:itemID="{19547275-2F4D-457F-A15C-5843E1CB8924}">
   <ds:schemaRefs>
     <ds:schemaRef ds:uri="http://schemas.openxmlformats.org/officeDocument/2006/bibliography"/>
   </ds:schemaRefs>

</xml_diff>

<commit_message>
Checkin Updated Fig numbers
</commit_message>
<xml_diff>
--- a/Main Project.docx
+++ b/Main Project.docx
@@ -190,110 +190,63 @@
           <w:r>
             <w:fldChar w:fldCharType="separate"/>
           </w:r>
-          <w:bookmarkStart w:id="2" w:name="_GoBack"/>
-          <w:bookmarkEnd w:id="2"/>
-          <w:r>
-            <w:rPr>
-              <w:rStyle w:val="Hyperlink"/>
-              <w:noProof/>
-            </w:rPr>
-            <w:fldChar w:fldCharType="begin"/>
-          </w:r>
-          <w:r>
-            <w:rPr>
-              <w:rStyle w:val="Hyperlink"/>
-              <w:noProof/>
-            </w:rPr>
-            <w:instrText xml:space="preserve"> </w:instrText>
-          </w:r>
-          <w:r>
-            <w:rPr>
-              <w:noProof/>
-            </w:rPr>
-            <w:instrText>HYPERLINK \l "_Toc374316146"</w:instrText>
-          </w:r>
-          <w:r>
-            <w:rPr>
-              <w:rStyle w:val="Hyperlink"/>
-              <w:noProof/>
-            </w:rPr>
-            <w:instrText xml:space="preserve"> </w:instrText>
-          </w:r>
-          <w:r>
-            <w:rPr>
-              <w:rStyle w:val="Hyperlink"/>
-              <w:noProof/>
-            </w:rPr>
-          </w:r>
-          <w:r>
-            <w:rPr>
-              <w:rStyle w:val="Hyperlink"/>
-              <w:noProof/>
-            </w:rPr>
-            <w:fldChar w:fldCharType="separate"/>
-          </w:r>
-          <w:r>
-            <w:rPr>
-              <w:rStyle w:val="Hyperlink"/>
-              <w:noProof/>
-            </w:rPr>
-            <w:t>Table of Contents</w:t>
-          </w:r>
-          <w:r>
-            <w:rPr>
-              <w:noProof/>
-              <w:webHidden/>
-            </w:rPr>
-            <w:tab/>
-          </w:r>
-          <w:r>
-            <w:rPr>
-              <w:noProof/>
-              <w:webHidden/>
-            </w:rPr>
-            <w:fldChar w:fldCharType="begin"/>
-          </w:r>
-          <w:r>
-            <w:rPr>
-              <w:noProof/>
-              <w:webHidden/>
-            </w:rPr>
-            <w:instrText xml:space="preserve"> PAGEREF _Toc374316146 \h </w:instrText>
-          </w:r>
-          <w:r>
-            <w:rPr>
-              <w:noProof/>
-              <w:webHidden/>
-            </w:rPr>
-          </w:r>
-          <w:r>
-            <w:rPr>
-              <w:noProof/>
-              <w:webHidden/>
-            </w:rPr>
-            <w:fldChar w:fldCharType="separate"/>
-          </w:r>
-          <w:r>
-            <w:rPr>
-              <w:noProof/>
-              <w:webHidden/>
-            </w:rPr>
-            <w:t>2</w:t>
-          </w:r>
-          <w:r>
-            <w:rPr>
-              <w:noProof/>
-              <w:webHidden/>
-            </w:rPr>
-            <w:fldChar w:fldCharType="end"/>
-          </w:r>
-          <w:r>
-            <w:rPr>
-              <w:rStyle w:val="Hyperlink"/>
-              <w:noProof/>
-            </w:rPr>
-            <w:fldChar w:fldCharType="end"/>
-          </w:r>
+          <w:hyperlink w:anchor="_Toc374316146" w:history="1">
+            <w:r>
+              <w:rPr>
+                <w:rStyle w:val="Hyperlink"/>
+                <w:noProof/>
+              </w:rPr>
+              <w:t>Table of Contents</w:t>
+            </w:r>
+            <w:r>
+              <w:rPr>
+                <w:noProof/>
+                <w:webHidden/>
+              </w:rPr>
+              <w:tab/>
+            </w:r>
+            <w:r>
+              <w:rPr>
+                <w:noProof/>
+                <w:webHidden/>
+              </w:rPr>
+              <w:fldChar w:fldCharType="begin"/>
+            </w:r>
+            <w:r>
+              <w:rPr>
+                <w:noProof/>
+                <w:webHidden/>
+              </w:rPr>
+              <w:instrText xml:space="preserve"> PAGEREF _Toc374316146 \h </w:instrText>
+            </w:r>
+            <w:r>
+              <w:rPr>
+                <w:noProof/>
+                <w:webHidden/>
+              </w:rPr>
+            </w:r>
+            <w:r>
+              <w:rPr>
+                <w:noProof/>
+                <w:webHidden/>
+              </w:rPr>
+              <w:fldChar w:fldCharType="separate"/>
+            </w:r>
+            <w:r>
+              <w:rPr>
+                <w:noProof/>
+                <w:webHidden/>
+              </w:rPr>
+              <w:t>2</w:t>
+            </w:r>
+            <w:r>
+              <w:rPr>
+                <w:noProof/>
+                <w:webHidden/>
+              </w:rPr>
+              <w:fldChar w:fldCharType="end"/>
+            </w:r>
+          </w:hyperlink>
         </w:p>
         <w:p>
           <w:pPr>
@@ -5608,13 +5561,30 @@
     </w:sdt>
     <w:p>
       <w:pPr>
+        <w:spacing w:line="240" w:lineRule="auto"/>
+        <w:rPr>
+          <w:rFonts w:eastAsiaTheme="majorEastAsia" w:cstheme="majorBidi"/>
+          <w:b/>
+          <w:bCs/>
+          <w:color w:val="365F91" w:themeColor="accent1" w:themeShade="BF"/>
+          <w:sz w:val="32"/>
+          <w:szCs w:val="28"/>
+        </w:rPr>
+      </w:pPr>
+      <w:bookmarkStart w:id="2" w:name="_Toc374316147"/>
+      <w:r>
+        <w:br w:type="page"/>
+      </w:r>
+    </w:p>
+    <w:p>
+      <w:pPr>
         <w:pStyle w:val="Heading1"/>
       </w:pPr>
-      <w:bookmarkStart w:id="3" w:name="_Toc374316147"/>
-      <w:r>
+      <w:r>
+        <w:lastRenderedPageBreak/>
         <w:t>Table of Figures</w:t>
       </w:r>
-      <w:bookmarkEnd w:id="3"/>
+      <w:bookmarkEnd w:id="2"/>
     </w:p>
     <w:p>
       <w:pPr>
@@ -5639,7 +5609,7 @@
       <w:r>
         <w:fldChar w:fldCharType="separate"/>
       </w:r>
-      <w:hyperlink w:anchor="_Toc373085096" w:history="1">
+      <w:hyperlink w:anchor="_Toc374402527" w:history="1">
         <w:r>
           <w:rPr>
             <w:rStyle w:val="Hyperlink"/>
@@ -5667,80 +5637,7 @@
             <w:noProof/>
             <w:webHidden/>
           </w:rPr>
-          <w:instrText xml:space="preserve"> PAGEREF _Toc373085096 \h </w:instrText>
-        </w:r>
-        <w:r>
-          <w:rPr>
-            <w:noProof/>
-            <w:webHidden/>
-          </w:rPr>
-        </w:r>
-        <w:r>
-          <w:rPr>
-            <w:noProof/>
-            <w:webHidden/>
-          </w:rPr>
-          <w:fldChar w:fldCharType="separate"/>
-        </w:r>
-        <w:r>
-          <w:rPr>
-            <w:noProof/>
-            <w:webHidden/>
-          </w:rPr>
-          <w:t>7</w:t>
-        </w:r>
-        <w:r>
-          <w:rPr>
-            <w:noProof/>
-            <w:webHidden/>
-          </w:rPr>
-          <w:fldChar w:fldCharType="end"/>
-        </w:r>
-      </w:hyperlink>
-    </w:p>
-    <w:p>
-      <w:pPr>
-        <w:pStyle w:val="TableofFigures"/>
-        <w:tabs>
-          <w:tab w:val="right" w:leader="dot" w:pos="9016"/>
-        </w:tabs>
-        <w:rPr>
-          <w:rFonts w:asciiTheme="minorHAnsi" w:eastAsiaTheme="minorEastAsia" w:hAnsiTheme="minorHAnsi" w:cstheme="minorBidi"/>
-          <w:noProof/>
-          <w:sz w:val="22"/>
-          <w:szCs w:val="22"/>
-          <w:lang w:val="en-GB" w:eastAsia="en-GB"/>
-        </w:rPr>
-      </w:pPr>
-      <w:hyperlink r:id="rId9" w:anchor="_Toc373085097" w:history="1">
-        <w:r>
-          <w:rPr>
-            <w:rStyle w:val="Hyperlink"/>
-            <w:rFonts w:eastAsiaTheme="majorEastAsia"/>
-            <w:noProof/>
-          </w:rPr>
-          <w:t>Figure 2. Vector line diagram for the intercept path between a helicopter and a ship</w:t>
-        </w:r>
-        <w:r>
-          <w:rPr>
-            <w:noProof/>
-            <w:webHidden/>
-          </w:rPr>
-          <w:tab/>
-        </w:r>
-        <w:r>
-          <w:rPr>
-            <w:noProof/>
-            <w:webHidden/>
-          </w:rPr>
-          <w:fldChar w:fldCharType="begin"/>
-        </w:r>
-        <w:r>
-          <w:rPr>
-            <w:noProof/>
-            <w:webHidden/>
-          </w:rPr>
-          <w:instrText xml:space="preserve"> PAGEREF _Toc373085097 \h </w:instrText>
+          <w:instrText xml:space="preserve"> PAGEREF _Toc374402527 \h </w:instrText>
         </w:r>
         <w:r>
           <w:rPr>
@@ -5785,7 +5682,80 @@
           <w:lang w:val="en-GB" w:eastAsia="en-GB"/>
         </w:rPr>
       </w:pPr>
-      <w:hyperlink w:anchor="_Toc373085098" w:history="1">
+      <w:hyperlink r:id="rId9" w:anchor="_Toc374402528" w:history="1">
+        <w:r>
+          <w:rPr>
+            <w:rStyle w:val="Hyperlink"/>
+            <w:rFonts w:eastAsiaTheme="majorEastAsia"/>
+            <w:noProof/>
+          </w:rPr>
+          <w:t>Figure 2. Vector line diagram for the intercept path between a helicopter and a ship</w:t>
+        </w:r>
+        <w:r>
+          <w:rPr>
+            <w:noProof/>
+            <w:webHidden/>
+          </w:rPr>
+          <w:tab/>
+        </w:r>
+        <w:r>
+          <w:rPr>
+            <w:noProof/>
+            <w:webHidden/>
+          </w:rPr>
+          <w:fldChar w:fldCharType="begin"/>
+        </w:r>
+        <w:r>
+          <w:rPr>
+            <w:noProof/>
+            <w:webHidden/>
+          </w:rPr>
+          <w:instrText xml:space="preserve"> PAGEREF _Toc374402528 \h </w:instrText>
+        </w:r>
+        <w:r>
+          <w:rPr>
+            <w:noProof/>
+            <w:webHidden/>
+          </w:rPr>
+        </w:r>
+        <w:r>
+          <w:rPr>
+            <w:noProof/>
+            <w:webHidden/>
+          </w:rPr>
+          <w:fldChar w:fldCharType="separate"/>
+        </w:r>
+        <w:r>
+          <w:rPr>
+            <w:noProof/>
+            <w:webHidden/>
+          </w:rPr>
+          <w:t>9</w:t>
+        </w:r>
+        <w:r>
+          <w:rPr>
+            <w:noProof/>
+            <w:webHidden/>
+          </w:rPr>
+          <w:fldChar w:fldCharType="end"/>
+        </w:r>
+      </w:hyperlink>
+    </w:p>
+    <w:p>
+      <w:pPr>
+        <w:pStyle w:val="TableofFigures"/>
+        <w:tabs>
+          <w:tab w:val="right" w:leader="dot" w:pos="9016"/>
+        </w:tabs>
+        <w:rPr>
+          <w:rFonts w:asciiTheme="minorHAnsi" w:eastAsiaTheme="minorEastAsia" w:hAnsiTheme="minorHAnsi" w:cstheme="minorBidi"/>
+          <w:noProof/>
+          <w:sz w:val="22"/>
+          <w:szCs w:val="22"/>
+          <w:lang w:val="en-GB" w:eastAsia="en-GB"/>
+        </w:rPr>
+      </w:pPr>
+      <w:hyperlink w:anchor="_Toc374402529" w:history="1">
         <w:r>
           <w:rPr>
             <w:rStyle w:val="Hyperlink"/>
@@ -5813,80 +5783,7 @@
             <w:noProof/>
             <w:webHidden/>
           </w:rPr>
-          <w:instrText xml:space="preserve"> PAGEREF _Toc373085098 \h </w:instrText>
-        </w:r>
-        <w:r>
-          <w:rPr>
-            <w:noProof/>
-            <w:webHidden/>
-          </w:rPr>
-        </w:r>
-        <w:r>
-          <w:rPr>
-            <w:noProof/>
-            <w:webHidden/>
-          </w:rPr>
-          <w:fldChar w:fldCharType="separate"/>
-        </w:r>
-        <w:r>
-          <w:rPr>
-            <w:noProof/>
-            <w:webHidden/>
-          </w:rPr>
-          <w:t>11</w:t>
-        </w:r>
-        <w:r>
-          <w:rPr>
-            <w:noProof/>
-            <w:webHidden/>
-          </w:rPr>
-          <w:fldChar w:fldCharType="end"/>
-        </w:r>
-      </w:hyperlink>
-    </w:p>
-    <w:p>
-      <w:pPr>
-        <w:pStyle w:val="TableofFigures"/>
-        <w:tabs>
-          <w:tab w:val="right" w:leader="dot" w:pos="9016"/>
-        </w:tabs>
-        <w:rPr>
-          <w:rFonts w:asciiTheme="minorHAnsi" w:eastAsiaTheme="minorEastAsia" w:hAnsiTheme="minorHAnsi" w:cstheme="minorBidi"/>
-          <w:noProof/>
-          <w:sz w:val="22"/>
-          <w:szCs w:val="22"/>
-          <w:lang w:val="en-GB" w:eastAsia="en-GB"/>
-        </w:rPr>
-      </w:pPr>
-      <w:hyperlink w:anchor="_Toc373085099" w:history="1">
-        <w:r>
-          <w:rPr>
-            <w:rStyle w:val="Hyperlink"/>
-            <w:rFonts w:eastAsiaTheme="majorEastAsia"/>
-            <w:noProof/>
-          </w:rPr>
-          <w:t>Figure 4. Table of Wave types and their characteristics</w:t>
-        </w:r>
-        <w:r>
-          <w:rPr>
-            <w:noProof/>
-            <w:webHidden/>
-          </w:rPr>
-          <w:tab/>
-        </w:r>
-        <w:r>
-          <w:rPr>
-            <w:noProof/>
-            <w:webHidden/>
-          </w:rPr>
-          <w:fldChar w:fldCharType="begin"/>
-        </w:r>
-        <w:r>
-          <w:rPr>
-            <w:noProof/>
-            <w:webHidden/>
-          </w:rPr>
-          <w:instrText xml:space="preserve"> PAGEREF _Toc373085099 \h </w:instrText>
+          <w:instrText xml:space="preserve"> PAGEREF _Toc374402529 \h </w:instrText>
         </w:r>
         <w:r>
           <w:rPr>
@@ -5931,30 +5828,14 @@
           <w:lang w:val="en-GB" w:eastAsia="en-GB"/>
         </w:rPr>
       </w:pPr>
-      <w:hyperlink w:anchor="_Toc373085100" w:history="1">
+      <w:hyperlink w:anchor="_Toc374402530" w:history="1">
         <w:r>
           <w:rPr>
             <w:rStyle w:val="Hyperlink"/>
             <w:rFonts w:eastAsiaTheme="majorEastAsia"/>
             <w:noProof/>
           </w:rPr>
-          <w:t>Figure 5</w:t>
-        </w:r>
-        <w:r>
-          <w:rPr>
-            <w:rStyle w:val="Hyperlink"/>
-            <w:rFonts w:eastAsiaTheme="majorEastAsia"/>
-            <w:noProof/>
-          </w:rPr>
-          <w:t xml:space="preserve">. </w:t>
-        </w:r>
-        <w:r>
-          <w:rPr>
-            <w:rStyle w:val="Hyperlink"/>
-            <w:rFonts w:eastAsiaTheme="majorEastAsia"/>
-            <w:noProof/>
-          </w:rPr>
-          <w:t>Diagram Showing 6 DoF of an ocean going vessel</w:t>
+          <w:t>Figure 4. Table of Wave types and their characteristics</w:t>
         </w:r>
         <w:r>
           <w:rPr>
@@ -5975,7 +5856,7 @@
             <w:noProof/>
             <w:webHidden/>
           </w:rPr>
-          <w:instrText xml:space="preserve"> PAGEREF _Toc373085100 \h </w:instrText>
+          <w:instrText xml:space="preserve"> PAGEREF _Toc374402530 \h </w:instrText>
         </w:r>
         <w:r>
           <w:rPr>
@@ -5995,7 +5876,7 @@
             <w:noProof/>
             <w:webHidden/>
           </w:rPr>
-          <w:t>14</w:t>
+          <w:t>13</w:t>
         </w:r>
         <w:r>
           <w:rPr>
@@ -6020,14 +5901,14 @@
           <w:lang w:val="en-GB" w:eastAsia="en-GB"/>
         </w:rPr>
       </w:pPr>
-      <w:hyperlink w:anchor="_Toc373085101" w:history="1">
+      <w:hyperlink w:anchor="_Toc374402531" w:history="1">
         <w:r>
           <w:rPr>
             <w:rStyle w:val="Hyperlink"/>
             <w:rFonts w:eastAsiaTheme="majorEastAsia"/>
             <w:noProof/>
           </w:rPr>
-          <w:t>Figure 6. Table of values for 6 DoF diagram</w:t>
+          <w:t>Figure 5. Diagram Showing 6 DoF of an ocean going vessel</w:t>
         </w:r>
         <w:r>
           <w:rPr>
@@ -6048,80 +5929,7 @@
             <w:noProof/>
             <w:webHidden/>
           </w:rPr>
-          <w:instrText xml:space="preserve"> PAGEREF _Toc373085101 \h </w:instrText>
-        </w:r>
-        <w:r>
-          <w:rPr>
-            <w:noProof/>
-            <w:webHidden/>
-          </w:rPr>
-        </w:r>
-        <w:r>
-          <w:rPr>
-            <w:noProof/>
-            <w:webHidden/>
-          </w:rPr>
-          <w:fldChar w:fldCharType="separate"/>
-        </w:r>
-        <w:r>
-          <w:rPr>
-            <w:noProof/>
-            <w:webHidden/>
-          </w:rPr>
-          <w:t>14</w:t>
-        </w:r>
-        <w:r>
-          <w:rPr>
-            <w:noProof/>
-            <w:webHidden/>
-          </w:rPr>
-          <w:fldChar w:fldCharType="end"/>
-        </w:r>
-      </w:hyperlink>
-    </w:p>
-    <w:p>
-      <w:pPr>
-        <w:pStyle w:val="TableofFigures"/>
-        <w:tabs>
-          <w:tab w:val="right" w:leader="dot" w:pos="9016"/>
-        </w:tabs>
-        <w:rPr>
-          <w:rFonts w:asciiTheme="minorHAnsi" w:eastAsiaTheme="minorEastAsia" w:hAnsiTheme="minorHAnsi" w:cstheme="minorBidi"/>
-          <w:noProof/>
-          <w:sz w:val="22"/>
-          <w:szCs w:val="22"/>
-          <w:lang w:val="en-GB" w:eastAsia="en-GB"/>
-        </w:rPr>
-      </w:pPr>
-      <w:hyperlink w:anchor="_Toc373085102" w:history="1">
-        <w:r>
-          <w:rPr>
-            <w:rStyle w:val="Hyperlink"/>
-            <w:rFonts w:eastAsiaTheme="majorEastAsia"/>
-            <w:noProof/>
-          </w:rPr>
-          <w:t>Figure 7. Section of hull diagram showing changes to buoyancy</w:t>
-        </w:r>
-        <w:r>
-          <w:rPr>
-            <w:noProof/>
-            <w:webHidden/>
-          </w:rPr>
-          <w:tab/>
-        </w:r>
-        <w:r>
-          <w:rPr>
-            <w:noProof/>
-            <w:webHidden/>
-          </w:rPr>
-          <w:fldChar w:fldCharType="begin"/>
-        </w:r>
-        <w:r>
-          <w:rPr>
-            <w:noProof/>
-            <w:webHidden/>
-          </w:rPr>
-          <w:instrText xml:space="preserve"> PAGEREF _Toc373085102 \h </w:instrText>
+          <w:instrText xml:space="preserve"> PAGEREF _Toc374402531 \h </w:instrText>
         </w:r>
         <w:r>
           <w:rPr>
@@ -6166,7 +5974,153 @@
           <w:lang w:val="en-GB" w:eastAsia="en-GB"/>
         </w:rPr>
       </w:pPr>
-      <w:hyperlink w:anchor="_Toc373085103" w:history="1">
+      <w:hyperlink w:anchor="_Toc374402532" w:history="1">
+        <w:r>
+          <w:rPr>
+            <w:rStyle w:val="Hyperlink"/>
+            <w:rFonts w:eastAsiaTheme="majorEastAsia"/>
+            <w:noProof/>
+          </w:rPr>
+          <w:t>Figure 6. Table of values for 6 DoF diagram</w:t>
+        </w:r>
+        <w:r>
+          <w:rPr>
+            <w:noProof/>
+            <w:webHidden/>
+          </w:rPr>
+          <w:tab/>
+        </w:r>
+        <w:r>
+          <w:rPr>
+            <w:noProof/>
+            <w:webHidden/>
+          </w:rPr>
+          <w:fldChar w:fldCharType="begin"/>
+        </w:r>
+        <w:r>
+          <w:rPr>
+            <w:noProof/>
+            <w:webHidden/>
+          </w:rPr>
+          <w:instrText xml:space="preserve"> PAGEREF _Toc374402532 \h </w:instrText>
+        </w:r>
+        <w:r>
+          <w:rPr>
+            <w:noProof/>
+            <w:webHidden/>
+          </w:rPr>
+        </w:r>
+        <w:r>
+          <w:rPr>
+            <w:noProof/>
+            <w:webHidden/>
+          </w:rPr>
+          <w:fldChar w:fldCharType="separate"/>
+        </w:r>
+        <w:r>
+          <w:rPr>
+            <w:noProof/>
+            <w:webHidden/>
+          </w:rPr>
+          <w:t>15</w:t>
+        </w:r>
+        <w:r>
+          <w:rPr>
+            <w:noProof/>
+            <w:webHidden/>
+          </w:rPr>
+          <w:fldChar w:fldCharType="end"/>
+        </w:r>
+      </w:hyperlink>
+    </w:p>
+    <w:p>
+      <w:pPr>
+        <w:pStyle w:val="TableofFigures"/>
+        <w:tabs>
+          <w:tab w:val="right" w:leader="dot" w:pos="9016"/>
+        </w:tabs>
+        <w:rPr>
+          <w:rFonts w:asciiTheme="minorHAnsi" w:eastAsiaTheme="minorEastAsia" w:hAnsiTheme="minorHAnsi" w:cstheme="minorBidi"/>
+          <w:noProof/>
+          <w:sz w:val="22"/>
+          <w:szCs w:val="22"/>
+          <w:lang w:val="en-GB" w:eastAsia="en-GB"/>
+        </w:rPr>
+      </w:pPr>
+      <w:hyperlink w:anchor="_Toc374402533" w:history="1">
+        <w:r>
+          <w:rPr>
+            <w:rStyle w:val="Hyperlink"/>
+            <w:rFonts w:eastAsiaTheme="majorEastAsia"/>
+            <w:noProof/>
+          </w:rPr>
+          <w:t>Figure 7. Section of hull diagram showing changes to buoyancy</w:t>
+        </w:r>
+        <w:r>
+          <w:rPr>
+            <w:noProof/>
+            <w:webHidden/>
+          </w:rPr>
+          <w:tab/>
+        </w:r>
+        <w:r>
+          <w:rPr>
+            <w:noProof/>
+            <w:webHidden/>
+          </w:rPr>
+          <w:fldChar w:fldCharType="begin"/>
+        </w:r>
+        <w:r>
+          <w:rPr>
+            <w:noProof/>
+            <w:webHidden/>
+          </w:rPr>
+          <w:instrText xml:space="preserve"> PAGEREF _Toc374402533 \h </w:instrText>
+        </w:r>
+        <w:r>
+          <w:rPr>
+            <w:noProof/>
+            <w:webHidden/>
+          </w:rPr>
+        </w:r>
+        <w:r>
+          <w:rPr>
+            <w:noProof/>
+            <w:webHidden/>
+          </w:rPr>
+          <w:fldChar w:fldCharType="separate"/>
+        </w:r>
+        <w:r>
+          <w:rPr>
+            <w:noProof/>
+            <w:webHidden/>
+          </w:rPr>
+          <w:t>16</w:t>
+        </w:r>
+        <w:r>
+          <w:rPr>
+            <w:noProof/>
+            <w:webHidden/>
+          </w:rPr>
+          <w:fldChar w:fldCharType="end"/>
+        </w:r>
+      </w:hyperlink>
+    </w:p>
+    <w:p>
+      <w:pPr>
+        <w:pStyle w:val="TableofFigures"/>
+        <w:tabs>
+          <w:tab w:val="right" w:leader="dot" w:pos="9016"/>
+        </w:tabs>
+        <w:rPr>
+          <w:rFonts w:asciiTheme="minorHAnsi" w:eastAsiaTheme="minorEastAsia" w:hAnsiTheme="minorHAnsi" w:cstheme="minorBidi"/>
+          <w:noProof/>
+          <w:sz w:val="22"/>
+          <w:szCs w:val="22"/>
+          <w:lang w:val="en-GB" w:eastAsia="en-GB"/>
+        </w:rPr>
+      </w:pPr>
+      <w:hyperlink w:anchor="_Toc374402534" w:history="1">
         <w:r>
           <w:rPr>
             <w:rStyle w:val="Hyperlink"/>
@@ -6194,80 +6148,7 @@
             <w:noProof/>
             <w:webHidden/>
           </w:rPr>
-          <w:instrText xml:space="preserve"> PAGEREF _Toc373085103 \h </w:instrText>
-        </w:r>
-        <w:r>
-          <w:rPr>
-            <w:noProof/>
-            <w:webHidden/>
-          </w:rPr>
-        </w:r>
-        <w:r>
-          <w:rPr>
-            <w:noProof/>
-            <w:webHidden/>
-          </w:rPr>
-          <w:fldChar w:fldCharType="separate"/>
-        </w:r>
-        <w:r>
-          <w:rPr>
-            <w:noProof/>
-            <w:webHidden/>
-          </w:rPr>
-          <w:t>18</w:t>
-        </w:r>
-        <w:r>
-          <w:rPr>
-            <w:noProof/>
-            <w:webHidden/>
-          </w:rPr>
-          <w:fldChar w:fldCharType="end"/>
-        </w:r>
-      </w:hyperlink>
-    </w:p>
-    <w:p>
-      <w:pPr>
-        <w:pStyle w:val="TableofFigures"/>
-        <w:tabs>
-          <w:tab w:val="right" w:leader="dot" w:pos="9016"/>
-        </w:tabs>
-        <w:rPr>
-          <w:rFonts w:asciiTheme="minorHAnsi" w:eastAsiaTheme="minorEastAsia" w:hAnsiTheme="minorHAnsi" w:cstheme="minorBidi"/>
-          <w:noProof/>
-          <w:sz w:val="22"/>
-          <w:szCs w:val="22"/>
-          <w:lang w:val="en-GB" w:eastAsia="en-GB"/>
-        </w:rPr>
-      </w:pPr>
-      <w:hyperlink w:anchor="_Toc373085104" w:history="1">
-        <w:r>
-          <w:rPr>
-            <w:rStyle w:val="Hyperlink"/>
-            <w:rFonts w:eastAsiaTheme="majorEastAsia"/>
-            <w:noProof/>
-          </w:rPr>
-          <w:t>Figure 9. Rotomotion VTOL UAV</w:t>
-        </w:r>
-        <w:r>
-          <w:rPr>
-            <w:noProof/>
-            <w:webHidden/>
-          </w:rPr>
-          <w:tab/>
-        </w:r>
-        <w:r>
-          <w:rPr>
-            <w:noProof/>
-            <w:webHidden/>
-          </w:rPr>
-          <w:fldChar w:fldCharType="begin"/>
-        </w:r>
-        <w:r>
-          <w:rPr>
-            <w:noProof/>
-            <w:webHidden/>
-          </w:rPr>
-          <w:instrText xml:space="preserve"> PAGEREF _Toc373085104 \h </w:instrText>
+          <w:instrText xml:space="preserve"> PAGEREF _Toc374402534 \h </w:instrText>
         </w:r>
         <w:r>
           <w:rPr>
@@ -6312,14 +6193,14 @@
           <w:lang w:val="en-GB" w:eastAsia="en-GB"/>
         </w:rPr>
       </w:pPr>
-      <w:hyperlink w:anchor="_Toc373085105" w:history="1">
+      <w:hyperlink w:anchor="_Toc374402535" w:history="1">
         <w:r>
           <w:rPr>
             <w:rStyle w:val="Hyperlink"/>
             <w:rFonts w:eastAsiaTheme="majorEastAsia"/>
             <w:noProof/>
           </w:rPr>
-          <w:t>Figure 10. Rotomotion’s SR200 Helicopter specification</w:t>
+          <w:t>Figure 9. Rotomotion VTOL UAV</w:t>
         </w:r>
         <w:r>
           <w:rPr>
@@ -6340,80 +6221,7 @@
             <w:noProof/>
             <w:webHidden/>
           </w:rPr>
-          <w:instrText xml:space="preserve"> PAGEREF _Toc373085105 \h </w:instrText>
-        </w:r>
-        <w:r>
-          <w:rPr>
-            <w:noProof/>
-            <w:webHidden/>
-          </w:rPr>
-        </w:r>
-        <w:r>
-          <w:rPr>
-            <w:noProof/>
-            <w:webHidden/>
-          </w:rPr>
-          <w:fldChar w:fldCharType="separate"/>
-        </w:r>
-        <w:r>
-          <w:rPr>
-            <w:noProof/>
-            <w:webHidden/>
-          </w:rPr>
-          <w:t>19</w:t>
-        </w:r>
-        <w:r>
-          <w:rPr>
-            <w:noProof/>
-            <w:webHidden/>
-          </w:rPr>
-          <w:fldChar w:fldCharType="end"/>
-        </w:r>
-      </w:hyperlink>
-    </w:p>
-    <w:p>
-      <w:pPr>
-        <w:pStyle w:val="TableofFigures"/>
-        <w:tabs>
-          <w:tab w:val="right" w:leader="dot" w:pos="9016"/>
-        </w:tabs>
-        <w:rPr>
-          <w:rFonts w:asciiTheme="minorHAnsi" w:eastAsiaTheme="minorEastAsia" w:hAnsiTheme="minorHAnsi" w:cstheme="minorBidi"/>
-          <w:noProof/>
-          <w:sz w:val="22"/>
-          <w:szCs w:val="22"/>
-          <w:lang w:val="en-GB" w:eastAsia="en-GB"/>
-        </w:rPr>
-      </w:pPr>
-      <w:hyperlink w:anchor="_Toc373085106" w:history="1">
-        <w:r>
-          <w:rPr>
-            <w:rStyle w:val="Hyperlink"/>
-            <w:rFonts w:eastAsiaTheme="majorEastAsia"/>
-            <w:noProof/>
-          </w:rPr>
-          <w:t>Figure 11. Schiebel Camcopter S-100 VTOL UAV</w:t>
-        </w:r>
-        <w:r>
-          <w:rPr>
-            <w:noProof/>
-            <w:webHidden/>
-          </w:rPr>
-          <w:tab/>
-        </w:r>
-        <w:r>
-          <w:rPr>
-            <w:noProof/>
-            <w:webHidden/>
-          </w:rPr>
-          <w:fldChar w:fldCharType="begin"/>
-        </w:r>
-        <w:r>
-          <w:rPr>
-            <w:noProof/>
-            <w:webHidden/>
-          </w:rPr>
-          <w:instrText xml:space="preserve"> PAGEREF _Toc373085106 \h </w:instrText>
+          <w:instrText xml:space="preserve"> PAGEREF _Toc374402535 \h </w:instrText>
         </w:r>
         <w:r>
           <w:rPr>
@@ -6458,14 +6266,14 @@
           <w:lang w:val="en-GB" w:eastAsia="en-GB"/>
         </w:rPr>
       </w:pPr>
-      <w:hyperlink w:anchor="_Toc373085107" w:history="1">
+      <w:hyperlink w:anchor="_Toc374402536" w:history="1">
         <w:r>
           <w:rPr>
             <w:rStyle w:val="Hyperlink"/>
             <w:rFonts w:eastAsiaTheme="majorEastAsia"/>
             <w:noProof/>
           </w:rPr>
-          <w:t>Figure 12. Schiebel Camcopter S-100 specification</w:t>
+          <w:t>Figure 10. Rotomotion’s SR200 Helicopter specification</w:t>
         </w:r>
         <w:r>
           <w:rPr>
@@ -6486,7 +6294,7 @@
             <w:noProof/>
             <w:webHidden/>
           </w:rPr>
-          <w:instrText xml:space="preserve"> PAGEREF _Toc373085107 \h </w:instrText>
+          <w:instrText xml:space="preserve"> PAGEREF _Toc374402536 \h </w:instrText>
         </w:r>
         <w:r>
           <w:rPr>
@@ -6531,7 +6339,153 @@
           <w:lang w:val="en-GB" w:eastAsia="en-GB"/>
         </w:rPr>
       </w:pPr>
-      <w:hyperlink w:anchor="_Toc373085108" w:history="1">
+      <w:hyperlink w:anchor="_Toc374402537" w:history="1">
+        <w:r>
+          <w:rPr>
+            <w:rStyle w:val="Hyperlink"/>
+            <w:rFonts w:eastAsiaTheme="majorEastAsia"/>
+            <w:noProof/>
+          </w:rPr>
+          <w:t>Figure 11. Schiebel Camcopter S-100 VTOL UAV</w:t>
+        </w:r>
+        <w:r>
+          <w:rPr>
+            <w:noProof/>
+            <w:webHidden/>
+          </w:rPr>
+          <w:tab/>
+        </w:r>
+        <w:r>
+          <w:rPr>
+            <w:noProof/>
+            <w:webHidden/>
+          </w:rPr>
+          <w:fldChar w:fldCharType="begin"/>
+        </w:r>
+        <w:r>
+          <w:rPr>
+            <w:noProof/>
+            <w:webHidden/>
+          </w:rPr>
+          <w:instrText xml:space="preserve"> PAGEREF _Toc374402537 \h </w:instrText>
+        </w:r>
+        <w:r>
+          <w:rPr>
+            <w:noProof/>
+            <w:webHidden/>
+          </w:rPr>
+        </w:r>
+        <w:r>
+          <w:rPr>
+            <w:noProof/>
+            <w:webHidden/>
+          </w:rPr>
+          <w:fldChar w:fldCharType="separate"/>
+        </w:r>
+        <w:r>
+          <w:rPr>
+            <w:noProof/>
+            <w:webHidden/>
+          </w:rPr>
+          <w:t>21</w:t>
+        </w:r>
+        <w:r>
+          <w:rPr>
+            <w:noProof/>
+            <w:webHidden/>
+          </w:rPr>
+          <w:fldChar w:fldCharType="end"/>
+        </w:r>
+      </w:hyperlink>
+    </w:p>
+    <w:p>
+      <w:pPr>
+        <w:pStyle w:val="TableofFigures"/>
+        <w:tabs>
+          <w:tab w:val="right" w:leader="dot" w:pos="9016"/>
+        </w:tabs>
+        <w:rPr>
+          <w:rFonts w:asciiTheme="minorHAnsi" w:eastAsiaTheme="minorEastAsia" w:hAnsiTheme="minorHAnsi" w:cstheme="minorBidi"/>
+          <w:noProof/>
+          <w:sz w:val="22"/>
+          <w:szCs w:val="22"/>
+          <w:lang w:val="en-GB" w:eastAsia="en-GB"/>
+        </w:rPr>
+      </w:pPr>
+      <w:hyperlink w:anchor="_Toc374402538" w:history="1">
+        <w:r>
+          <w:rPr>
+            <w:rStyle w:val="Hyperlink"/>
+            <w:rFonts w:eastAsiaTheme="majorEastAsia"/>
+            <w:noProof/>
+          </w:rPr>
+          <w:t>Figure 12. Schiebel Camcopter S-100 specification</w:t>
+        </w:r>
+        <w:r>
+          <w:rPr>
+            <w:noProof/>
+            <w:webHidden/>
+          </w:rPr>
+          <w:tab/>
+        </w:r>
+        <w:r>
+          <w:rPr>
+            <w:noProof/>
+            <w:webHidden/>
+          </w:rPr>
+          <w:fldChar w:fldCharType="begin"/>
+        </w:r>
+        <w:r>
+          <w:rPr>
+            <w:noProof/>
+            <w:webHidden/>
+          </w:rPr>
+          <w:instrText xml:space="preserve"> PAGEREF _Toc374402538 \h </w:instrText>
+        </w:r>
+        <w:r>
+          <w:rPr>
+            <w:noProof/>
+            <w:webHidden/>
+          </w:rPr>
+        </w:r>
+        <w:r>
+          <w:rPr>
+            <w:noProof/>
+            <w:webHidden/>
+          </w:rPr>
+          <w:fldChar w:fldCharType="separate"/>
+        </w:r>
+        <w:r>
+          <w:rPr>
+            <w:noProof/>
+            <w:webHidden/>
+          </w:rPr>
+          <w:t>21</w:t>
+        </w:r>
+        <w:r>
+          <w:rPr>
+            <w:noProof/>
+            <w:webHidden/>
+          </w:rPr>
+          <w:fldChar w:fldCharType="end"/>
+        </w:r>
+      </w:hyperlink>
+    </w:p>
+    <w:p>
+      <w:pPr>
+        <w:pStyle w:val="TableofFigures"/>
+        <w:tabs>
+          <w:tab w:val="right" w:leader="dot" w:pos="9016"/>
+        </w:tabs>
+        <w:rPr>
+          <w:rFonts w:asciiTheme="minorHAnsi" w:eastAsiaTheme="minorEastAsia" w:hAnsiTheme="minorHAnsi" w:cstheme="minorBidi"/>
+          <w:noProof/>
+          <w:sz w:val="22"/>
+          <w:szCs w:val="22"/>
+          <w:lang w:val="en-GB" w:eastAsia="en-GB"/>
+        </w:rPr>
+      </w:pPr>
+      <w:hyperlink w:anchor="_Toc374402539" w:history="1">
         <w:r>
           <w:rPr>
             <w:rStyle w:val="Hyperlink"/>
@@ -6559,7 +6513,7 @@
             <w:noProof/>
             <w:webHidden/>
           </w:rPr>
-          <w:instrText xml:space="preserve"> PAGEREF _Toc373085108 \h </w:instrText>
+          <w:instrText xml:space="preserve"> PAGEREF _Toc374402539 \h </w:instrText>
         </w:r>
         <w:r>
           <w:rPr>
@@ -6579,7 +6533,7 @@
             <w:noProof/>
             <w:webHidden/>
           </w:rPr>
-          <w:t>22</w:t>
+          <w:t>23</w:t>
         </w:r>
         <w:r>
           <w:rPr>
@@ -6591,6 +6545,1283 @@
       </w:hyperlink>
     </w:p>
     <w:p>
+      <w:pPr>
+        <w:pStyle w:val="TableofFigures"/>
+        <w:tabs>
+          <w:tab w:val="right" w:leader="dot" w:pos="9016"/>
+        </w:tabs>
+        <w:rPr>
+          <w:rFonts w:asciiTheme="minorHAnsi" w:eastAsiaTheme="minorEastAsia" w:hAnsiTheme="minorHAnsi" w:cstheme="minorBidi"/>
+          <w:noProof/>
+          <w:sz w:val="22"/>
+          <w:szCs w:val="22"/>
+          <w:lang w:val="en-GB" w:eastAsia="en-GB"/>
+        </w:rPr>
+      </w:pPr>
+      <w:hyperlink w:anchor="_Toc374402540" w:history="1">
+        <w:r>
+          <w:rPr>
+            <w:rStyle w:val="Hyperlink"/>
+            <w:rFonts w:eastAsiaTheme="majorEastAsia"/>
+            <w:noProof/>
+          </w:rPr>
+          <w:t>Figure 14. Hood Tech Vision - 11EOIR1</w:t>
+        </w:r>
+        <w:r>
+          <w:rPr>
+            <w:noProof/>
+            <w:webHidden/>
+          </w:rPr>
+          <w:tab/>
+        </w:r>
+        <w:r>
+          <w:rPr>
+            <w:noProof/>
+            <w:webHidden/>
+          </w:rPr>
+          <w:fldChar w:fldCharType="begin"/>
+        </w:r>
+        <w:r>
+          <w:rPr>
+            <w:noProof/>
+            <w:webHidden/>
+          </w:rPr>
+          <w:instrText xml:space="preserve"> PAGEREF _Toc374402540 \h </w:instrText>
+        </w:r>
+        <w:r>
+          <w:rPr>
+            <w:noProof/>
+            <w:webHidden/>
+          </w:rPr>
+        </w:r>
+        <w:r>
+          <w:rPr>
+            <w:noProof/>
+            <w:webHidden/>
+          </w:rPr>
+          <w:fldChar w:fldCharType="separate"/>
+        </w:r>
+        <w:r>
+          <w:rPr>
+            <w:noProof/>
+            <w:webHidden/>
+          </w:rPr>
+          <w:t>24</w:t>
+        </w:r>
+        <w:r>
+          <w:rPr>
+            <w:noProof/>
+            <w:webHidden/>
+          </w:rPr>
+          <w:fldChar w:fldCharType="end"/>
+        </w:r>
+      </w:hyperlink>
+    </w:p>
+    <w:p>
+      <w:pPr>
+        <w:pStyle w:val="TableofFigures"/>
+        <w:tabs>
+          <w:tab w:val="right" w:leader="dot" w:pos="9016"/>
+        </w:tabs>
+        <w:rPr>
+          <w:rFonts w:asciiTheme="minorHAnsi" w:eastAsiaTheme="minorEastAsia" w:hAnsiTheme="minorHAnsi" w:cstheme="minorBidi"/>
+          <w:noProof/>
+          <w:sz w:val="22"/>
+          <w:szCs w:val="22"/>
+          <w:lang w:val="en-GB" w:eastAsia="en-GB"/>
+        </w:rPr>
+      </w:pPr>
+      <w:hyperlink w:anchor="_Toc374402541" w:history="1">
+        <w:r>
+          <w:rPr>
+            <w:rStyle w:val="Hyperlink"/>
+            <w:rFonts w:eastAsiaTheme="majorEastAsia"/>
+            <w:noProof/>
+          </w:rPr>
+          <w:t>Figure 15. Hood Tech Vision - 11EOIR1 specifications</w:t>
+        </w:r>
+        <w:r>
+          <w:rPr>
+            <w:noProof/>
+            <w:webHidden/>
+          </w:rPr>
+          <w:tab/>
+        </w:r>
+        <w:r>
+          <w:rPr>
+            <w:noProof/>
+            <w:webHidden/>
+          </w:rPr>
+          <w:fldChar w:fldCharType="begin"/>
+        </w:r>
+        <w:r>
+          <w:rPr>
+            <w:noProof/>
+            <w:webHidden/>
+          </w:rPr>
+          <w:instrText xml:space="preserve"> PAGEREF _Toc374402541 \h </w:instrText>
+        </w:r>
+        <w:r>
+          <w:rPr>
+            <w:noProof/>
+            <w:webHidden/>
+          </w:rPr>
+        </w:r>
+        <w:r>
+          <w:rPr>
+            <w:noProof/>
+            <w:webHidden/>
+          </w:rPr>
+          <w:fldChar w:fldCharType="separate"/>
+        </w:r>
+        <w:r>
+          <w:rPr>
+            <w:noProof/>
+            <w:webHidden/>
+          </w:rPr>
+          <w:t>24</w:t>
+        </w:r>
+        <w:r>
+          <w:rPr>
+            <w:noProof/>
+            <w:webHidden/>
+          </w:rPr>
+          <w:fldChar w:fldCharType="end"/>
+        </w:r>
+      </w:hyperlink>
+    </w:p>
+    <w:p>
+      <w:pPr>
+        <w:pStyle w:val="TableofFigures"/>
+        <w:tabs>
+          <w:tab w:val="right" w:leader="dot" w:pos="9016"/>
+        </w:tabs>
+        <w:rPr>
+          <w:rFonts w:asciiTheme="minorHAnsi" w:eastAsiaTheme="minorEastAsia" w:hAnsiTheme="minorHAnsi" w:cstheme="minorBidi"/>
+          <w:noProof/>
+          <w:sz w:val="22"/>
+          <w:szCs w:val="22"/>
+          <w:lang w:val="en-GB" w:eastAsia="en-GB"/>
+        </w:rPr>
+      </w:pPr>
+      <w:hyperlink w:anchor="_Toc374402542" w:history="1">
+        <w:r>
+          <w:rPr>
+            <w:rStyle w:val="Hyperlink"/>
+            <w:rFonts w:eastAsiaTheme="majorEastAsia"/>
+            <w:noProof/>
+          </w:rPr>
+          <w:t>Figure 16. Lobik's diagram showing lateral ‘slip’ as a helicopter is landing or taking off</w:t>
+        </w:r>
+        <w:r>
+          <w:rPr>
+            <w:noProof/>
+            <w:webHidden/>
+          </w:rPr>
+          <w:tab/>
+        </w:r>
+        <w:r>
+          <w:rPr>
+            <w:noProof/>
+            <w:webHidden/>
+          </w:rPr>
+          <w:fldChar w:fldCharType="begin"/>
+        </w:r>
+        <w:r>
+          <w:rPr>
+            <w:noProof/>
+            <w:webHidden/>
+          </w:rPr>
+          <w:instrText xml:space="preserve"> PAGEREF _Toc374402542 \h </w:instrText>
+        </w:r>
+        <w:r>
+          <w:rPr>
+            <w:noProof/>
+            <w:webHidden/>
+          </w:rPr>
+        </w:r>
+        <w:r>
+          <w:rPr>
+            <w:noProof/>
+            <w:webHidden/>
+          </w:rPr>
+          <w:fldChar w:fldCharType="separate"/>
+        </w:r>
+        <w:r>
+          <w:rPr>
+            <w:noProof/>
+            <w:webHidden/>
+          </w:rPr>
+          <w:t>27</w:t>
+        </w:r>
+        <w:r>
+          <w:rPr>
+            <w:noProof/>
+            <w:webHidden/>
+          </w:rPr>
+          <w:fldChar w:fldCharType="end"/>
+        </w:r>
+      </w:hyperlink>
+    </w:p>
+    <w:p>
+      <w:pPr>
+        <w:pStyle w:val="TableofFigures"/>
+        <w:tabs>
+          <w:tab w:val="right" w:leader="dot" w:pos="9016"/>
+        </w:tabs>
+        <w:rPr>
+          <w:rFonts w:asciiTheme="minorHAnsi" w:eastAsiaTheme="minorEastAsia" w:hAnsiTheme="minorHAnsi" w:cstheme="minorBidi"/>
+          <w:noProof/>
+          <w:sz w:val="22"/>
+          <w:szCs w:val="22"/>
+          <w:lang w:val="en-GB" w:eastAsia="en-GB"/>
+        </w:rPr>
+      </w:pPr>
+      <w:hyperlink w:anchor="_Toc374402543" w:history="1">
+        <w:r>
+          <w:rPr>
+            <w:rStyle w:val="Hyperlink"/>
+            <w:rFonts w:eastAsiaTheme="majorEastAsia"/>
+            <w:noProof/>
+          </w:rPr>
+          <w:t xml:space="preserve">Figure 17 Use Case Diagram - </w:t>
+        </w:r>
+        <w:r>
+          <w:rPr>
+            <w:rStyle w:val="Hyperlink"/>
+            <w:rFonts w:eastAsiaTheme="majorEastAsia"/>
+            <w:noProof/>
+            <w:lang w:val="en-GB"/>
+          </w:rPr>
+          <w:t>Adaptive Control System</w:t>
+        </w:r>
+        <w:r>
+          <w:rPr>
+            <w:noProof/>
+            <w:webHidden/>
+          </w:rPr>
+          <w:tab/>
+        </w:r>
+        <w:r>
+          <w:rPr>
+            <w:noProof/>
+            <w:webHidden/>
+          </w:rPr>
+          <w:fldChar w:fldCharType="begin"/>
+        </w:r>
+        <w:r>
+          <w:rPr>
+            <w:noProof/>
+            <w:webHidden/>
+          </w:rPr>
+          <w:instrText xml:space="preserve"> PAGEREF _Toc374402543 \h </w:instrText>
+        </w:r>
+        <w:r>
+          <w:rPr>
+            <w:noProof/>
+            <w:webHidden/>
+          </w:rPr>
+        </w:r>
+        <w:r>
+          <w:rPr>
+            <w:noProof/>
+            <w:webHidden/>
+          </w:rPr>
+          <w:fldChar w:fldCharType="separate"/>
+        </w:r>
+        <w:r>
+          <w:rPr>
+            <w:noProof/>
+            <w:webHidden/>
+          </w:rPr>
+          <w:t>30</w:t>
+        </w:r>
+        <w:r>
+          <w:rPr>
+            <w:noProof/>
+            <w:webHidden/>
+          </w:rPr>
+          <w:fldChar w:fldCharType="end"/>
+        </w:r>
+      </w:hyperlink>
+    </w:p>
+    <w:p>
+      <w:pPr>
+        <w:pStyle w:val="TableofFigures"/>
+        <w:tabs>
+          <w:tab w:val="right" w:leader="dot" w:pos="9016"/>
+        </w:tabs>
+        <w:rPr>
+          <w:rFonts w:asciiTheme="minorHAnsi" w:eastAsiaTheme="minorEastAsia" w:hAnsiTheme="minorHAnsi" w:cstheme="minorBidi"/>
+          <w:noProof/>
+          <w:sz w:val="22"/>
+          <w:szCs w:val="22"/>
+          <w:lang w:val="en-GB" w:eastAsia="en-GB"/>
+        </w:rPr>
+      </w:pPr>
+      <w:hyperlink w:anchor="_Toc374402544" w:history="1">
+        <w:r>
+          <w:rPr>
+            <w:rStyle w:val="Hyperlink"/>
+            <w:rFonts w:eastAsiaTheme="majorEastAsia"/>
+            <w:noProof/>
+          </w:rPr>
+          <w:t xml:space="preserve">Figure 18 Use Cases - </w:t>
+        </w:r>
+        <w:r>
+          <w:rPr>
+            <w:rStyle w:val="Hyperlink"/>
+            <w:rFonts w:eastAsiaTheme="majorEastAsia"/>
+            <w:noProof/>
+            <w:lang w:val="en-GB"/>
+          </w:rPr>
+          <w:t>Adaptive Control System</w:t>
+        </w:r>
+        <w:r>
+          <w:rPr>
+            <w:noProof/>
+            <w:webHidden/>
+          </w:rPr>
+          <w:tab/>
+        </w:r>
+        <w:r>
+          <w:rPr>
+            <w:noProof/>
+            <w:webHidden/>
+          </w:rPr>
+          <w:fldChar w:fldCharType="begin"/>
+        </w:r>
+        <w:r>
+          <w:rPr>
+            <w:noProof/>
+            <w:webHidden/>
+          </w:rPr>
+          <w:instrText xml:space="preserve"> PAGEREF _Toc374402544 \h </w:instrText>
+        </w:r>
+        <w:r>
+          <w:rPr>
+            <w:noProof/>
+            <w:webHidden/>
+          </w:rPr>
+        </w:r>
+        <w:r>
+          <w:rPr>
+            <w:noProof/>
+            <w:webHidden/>
+          </w:rPr>
+          <w:fldChar w:fldCharType="separate"/>
+        </w:r>
+        <w:r>
+          <w:rPr>
+            <w:noProof/>
+            <w:webHidden/>
+          </w:rPr>
+          <w:t>31</w:t>
+        </w:r>
+        <w:r>
+          <w:rPr>
+            <w:noProof/>
+            <w:webHidden/>
+          </w:rPr>
+          <w:fldChar w:fldCharType="end"/>
+        </w:r>
+      </w:hyperlink>
+    </w:p>
+    <w:p>
+      <w:pPr>
+        <w:pStyle w:val="TableofFigures"/>
+        <w:tabs>
+          <w:tab w:val="right" w:leader="dot" w:pos="9016"/>
+        </w:tabs>
+        <w:rPr>
+          <w:rFonts w:asciiTheme="minorHAnsi" w:eastAsiaTheme="minorEastAsia" w:hAnsiTheme="minorHAnsi" w:cstheme="minorBidi"/>
+          <w:noProof/>
+          <w:sz w:val="22"/>
+          <w:szCs w:val="22"/>
+          <w:lang w:val="en-GB" w:eastAsia="en-GB"/>
+        </w:rPr>
+      </w:pPr>
+      <w:hyperlink w:anchor="_Toc374402545" w:history="1">
+        <w:r>
+          <w:rPr>
+            <w:rStyle w:val="Hyperlink"/>
+            <w:rFonts w:eastAsiaTheme="majorEastAsia"/>
+            <w:noProof/>
+          </w:rPr>
+          <w:t xml:space="preserve">Figure 19 Use Case Diagram - </w:t>
+        </w:r>
+        <w:r>
+          <w:rPr>
+            <w:rStyle w:val="Hyperlink"/>
+            <w:rFonts w:eastAsiaTheme="majorEastAsia"/>
+            <w:noProof/>
+            <w:lang w:val="en-GB"/>
+          </w:rPr>
+          <w:t>Image Processor</w:t>
+        </w:r>
+        <w:r>
+          <w:rPr>
+            <w:noProof/>
+            <w:webHidden/>
+          </w:rPr>
+          <w:tab/>
+        </w:r>
+        <w:r>
+          <w:rPr>
+            <w:noProof/>
+            <w:webHidden/>
+          </w:rPr>
+          <w:fldChar w:fldCharType="begin"/>
+        </w:r>
+        <w:r>
+          <w:rPr>
+            <w:noProof/>
+            <w:webHidden/>
+          </w:rPr>
+          <w:instrText xml:space="preserve"> PAGEREF _Toc374402545 \h </w:instrText>
+        </w:r>
+        <w:r>
+          <w:rPr>
+            <w:noProof/>
+            <w:webHidden/>
+          </w:rPr>
+        </w:r>
+        <w:r>
+          <w:rPr>
+            <w:noProof/>
+            <w:webHidden/>
+          </w:rPr>
+          <w:fldChar w:fldCharType="separate"/>
+        </w:r>
+        <w:r>
+          <w:rPr>
+            <w:noProof/>
+            <w:webHidden/>
+          </w:rPr>
+          <w:t>31</w:t>
+        </w:r>
+        <w:r>
+          <w:rPr>
+            <w:noProof/>
+            <w:webHidden/>
+          </w:rPr>
+          <w:fldChar w:fldCharType="end"/>
+        </w:r>
+      </w:hyperlink>
+    </w:p>
+    <w:p>
+      <w:pPr>
+        <w:pStyle w:val="TableofFigures"/>
+        <w:tabs>
+          <w:tab w:val="right" w:leader="dot" w:pos="9016"/>
+        </w:tabs>
+        <w:rPr>
+          <w:rFonts w:asciiTheme="minorHAnsi" w:eastAsiaTheme="minorEastAsia" w:hAnsiTheme="minorHAnsi" w:cstheme="minorBidi"/>
+          <w:noProof/>
+          <w:sz w:val="22"/>
+          <w:szCs w:val="22"/>
+          <w:lang w:val="en-GB" w:eastAsia="en-GB"/>
+        </w:rPr>
+      </w:pPr>
+      <w:hyperlink w:anchor="_Toc374402546" w:history="1">
+        <w:r>
+          <w:rPr>
+            <w:rStyle w:val="Hyperlink"/>
+            <w:rFonts w:eastAsiaTheme="majorEastAsia"/>
+            <w:noProof/>
+          </w:rPr>
+          <w:t xml:space="preserve">Figure 20 Use Cases - </w:t>
+        </w:r>
+        <w:r>
+          <w:rPr>
+            <w:rStyle w:val="Hyperlink"/>
+            <w:rFonts w:eastAsiaTheme="majorEastAsia"/>
+            <w:noProof/>
+            <w:lang w:val="en-GB"/>
+          </w:rPr>
+          <w:t>Image Processor</w:t>
+        </w:r>
+        <w:r>
+          <w:rPr>
+            <w:noProof/>
+            <w:webHidden/>
+          </w:rPr>
+          <w:tab/>
+        </w:r>
+        <w:r>
+          <w:rPr>
+            <w:noProof/>
+            <w:webHidden/>
+          </w:rPr>
+          <w:fldChar w:fldCharType="begin"/>
+        </w:r>
+        <w:r>
+          <w:rPr>
+            <w:noProof/>
+            <w:webHidden/>
+          </w:rPr>
+          <w:instrText xml:space="preserve"> PAGEREF _Toc374402546 \h </w:instrText>
+        </w:r>
+        <w:r>
+          <w:rPr>
+            <w:noProof/>
+            <w:webHidden/>
+          </w:rPr>
+        </w:r>
+        <w:r>
+          <w:rPr>
+            <w:noProof/>
+            <w:webHidden/>
+          </w:rPr>
+          <w:fldChar w:fldCharType="separate"/>
+        </w:r>
+        <w:r>
+          <w:rPr>
+            <w:noProof/>
+            <w:webHidden/>
+          </w:rPr>
+          <w:t>32</w:t>
+        </w:r>
+        <w:r>
+          <w:rPr>
+            <w:noProof/>
+            <w:webHidden/>
+          </w:rPr>
+          <w:fldChar w:fldCharType="end"/>
+        </w:r>
+      </w:hyperlink>
+    </w:p>
+    <w:p>
+      <w:pPr>
+        <w:pStyle w:val="TableofFigures"/>
+        <w:tabs>
+          <w:tab w:val="right" w:leader="dot" w:pos="9016"/>
+        </w:tabs>
+        <w:rPr>
+          <w:rFonts w:asciiTheme="minorHAnsi" w:eastAsiaTheme="minorEastAsia" w:hAnsiTheme="minorHAnsi" w:cstheme="minorBidi"/>
+          <w:noProof/>
+          <w:sz w:val="22"/>
+          <w:szCs w:val="22"/>
+          <w:lang w:val="en-GB" w:eastAsia="en-GB"/>
+        </w:rPr>
+      </w:pPr>
+      <w:hyperlink w:anchor="_Toc374402547" w:history="1">
+        <w:r>
+          <w:rPr>
+            <w:rStyle w:val="Hyperlink"/>
+            <w:rFonts w:eastAsiaTheme="majorEastAsia"/>
+            <w:noProof/>
+          </w:rPr>
+          <w:t>Figure 21 Use Case Diagram - INS Simulator</w:t>
+        </w:r>
+        <w:r>
+          <w:rPr>
+            <w:noProof/>
+            <w:webHidden/>
+          </w:rPr>
+          <w:tab/>
+        </w:r>
+        <w:r>
+          <w:rPr>
+            <w:noProof/>
+            <w:webHidden/>
+          </w:rPr>
+          <w:fldChar w:fldCharType="begin"/>
+        </w:r>
+        <w:r>
+          <w:rPr>
+            <w:noProof/>
+            <w:webHidden/>
+          </w:rPr>
+          <w:instrText xml:space="preserve"> PAGEREF _Toc374402547 \h </w:instrText>
+        </w:r>
+        <w:r>
+          <w:rPr>
+            <w:noProof/>
+            <w:webHidden/>
+          </w:rPr>
+        </w:r>
+        <w:r>
+          <w:rPr>
+            <w:noProof/>
+            <w:webHidden/>
+          </w:rPr>
+          <w:fldChar w:fldCharType="separate"/>
+        </w:r>
+        <w:r>
+          <w:rPr>
+            <w:noProof/>
+            <w:webHidden/>
+          </w:rPr>
+          <w:t>32</w:t>
+        </w:r>
+        <w:r>
+          <w:rPr>
+            <w:noProof/>
+            <w:webHidden/>
+          </w:rPr>
+          <w:fldChar w:fldCharType="end"/>
+        </w:r>
+      </w:hyperlink>
+    </w:p>
+    <w:p>
+      <w:pPr>
+        <w:pStyle w:val="TableofFigures"/>
+        <w:tabs>
+          <w:tab w:val="right" w:leader="dot" w:pos="9016"/>
+        </w:tabs>
+        <w:rPr>
+          <w:rFonts w:asciiTheme="minorHAnsi" w:eastAsiaTheme="minorEastAsia" w:hAnsiTheme="minorHAnsi" w:cstheme="minorBidi"/>
+          <w:noProof/>
+          <w:sz w:val="22"/>
+          <w:szCs w:val="22"/>
+          <w:lang w:val="en-GB" w:eastAsia="en-GB"/>
+        </w:rPr>
+      </w:pPr>
+      <w:hyperlink w:anchor="_Toc374402548" w:history="1">
+        <w:r>
+          <w:rPr>
+            <w:rStyle w:val="Hyperlink"/>
+            <w:rFonts w:eastAsiaTheme="majorEastAsia"/>
+            <w:noProof/>
+          </w:rPr>
+          <w:t>Figure 22 Use Cases - INS Simulator</w:t>
+        </w:r>
+        <w:r>
+          <w:rPr>
+            <w:noProof/>
+            <w:webHidden/>
+          </w:rPr>
+          <w:tab/>
+        </w:r>
+        <w:r>
+          <w:rPr>
+            <w:noProof/>
+            <w:webHidden/>
+          </w:rPr>
+          <w:fldChar w:fldCharType="begin"/>
+        </w:r>
+        <w:r>
+          <w:rPr>
+            <w:noProof/>
+            <w:webHidden/>
+          </w:rPr>
+          <w:instrText xml:space="preserve"> PAGEREF _Toc374402548 \h </w:instrText>
+        </w:r>
+        <w:r>
+          <w:rPr>
+            <w:noProof/>
+            <w:webHidden/>
+          </w:rPr>
+        </w:r>
+        <w:r>
+          <w:rPr>
+            <w:noProof/>
+            <w:webHidden/>
+          </w:rPr>
+          <w:fldChar w:fldCharType="separate"/>
+        </w:r>
+        <w:r>
+          <w:rPr>
+            <w:noProof/>
+            <w:webHidden/>
+          </w:rPr>
+          <w:t>33</w:t>
+        </w:r>
+        <w:r>
+          <w:rPr>
+            <w:noProof/>
+            <w:webHidden/>
+          </w:rPr>
+          <w:fldChar w:fldCharType="end"/>
+        </w:r>
+      </w:hyperlink>
+    </w:p>
+    <w:p>
+      <w:pPr>
+        <w:pStyle w:val="TableofFigures"/>
+        <w:tabs>
+          <w:tab w:val="right" w:leader="dot" w:pos="9016"/>
+        </w:tabs>
+        <w:rPr>
+          <w:rFonts w:asciiTheme="minorHAnsi" w:eastAsiaTheme="minorEastAsia" w:hAnsiTheme="minorHAnsi" w:cstheme="minorBidi"/>
+          <w:noProof/>
+          <w:sz w:val="22"/>
+          <w:szCs w:val="22"/>
+          <w:lang w:val="en-GB" w:eastAsia="en-GB"/>
+        </w:rPr>
+      </w:pPr>
+      <w:hyperlink w:anchor="_Toc374402549" w:history="1">
+        <w:r>
+          <w:rPr>
+            <w:rStyle w:val="Hyperlink"/>
+            <w:rFonts w:eastAsiaTheme="majorEastAsia"/>
+            <w:noProof/>
+          </w:rPr>
+          <w:t>Figure 23 High Level State Diagram</w:t>
+        </w:r>
+        <w:r>
+          <w:rPr>
+            <w:noProof/>
+            <w:webHidden/>
+          </w:rPr>
+          <w:tab/>
+        </w:r>
+        <w:r>
+          <w:rPr>
+            <w:noProof/>
+            <w:webHidden/>
+          </w:rPr>
+          <w:fldChar w:fldCharType="begin"/>
+        </w:r>
+        <w:r>
+          <w:rPr>
+            <w:noProof/>
+            <w:webHidden/>
+          </w:rPr>
+          <w:instrText xml:space="preserve"> PAGEREF _Toc374402549 \h </w:instrText>
+        </w:r>
+        <w:r>
+          <w:rPr>
+            <w:noProof/>
+            <w:webHidden/>
+          </w:rPr>
+        </w:r>
+        <w:r>
+          <w:rPr>
+            <w:noProof/>
+            <w:webHidden/>
+          </w:rPr>
+          <w:fldChar w:fldCharType="separate"/>
+        </w:r>
+        <w:r>
+          <w:rPr>
+            <w:noProof/>
+            <w:webHidden/>
+          </w:rPr>
+          <w:t>34</w:t>
+        </w:r>
+        <w:r>
+          <w:rPr>
+            <w:noProof/>
+            <w:webHidden/>
+          </w:rPr>
+          <w:fldChar w:fldCharType="end"/>
+        </w:r>
+      </w:hyperlink>
+    </w:p>
+    <w:p>
+      <w:pPr>
+        <w:pStyle w:val="TableofFigures"/>
+        <w:tabs>
+          <w:tab w:val="right" w:leader="dot" w:pos="9016"/>
+        </w:tabs>
+        <w:rPr>
+          <w:rFonts w:asciiTheme="minorHAnsi" w:eastAsiaTheme="minorEastAsia" w:hAnsiTheme="minorHAnsi" w:cstheme="minorBidi"/>
+          <w:noProof/>
+          <w:sz w:val="22"/>
+          <w:szCs w:val="22"/>
+          <w:lang w:val="en-GB" w:eastAsia="en-GB"/>
+        </w:rPr>
+      </w:pPr>
+      <w:hyperlink w:anchor="_Toc374402550" w:history="1">
+        <w:r>
+          <w:rPr>
+            <w:rStyle w:val="Hyperlink"/>
+            <w:rFonts w:eastAsiaTheme="majorEastAsia"/>
+            <w:noProof/>
+          </w:rPr>
+          <w:t>Figure 24 System Architecture</w:t>
+        </w:r>
+        <w:r>
+          <w:rPr>
+            <w:noProof/>
+            <w:webHidden/>
+          </w:rPr>
+          <w:tab/>
+        </w:r>
+        <w:r>
+          <w:rPr>
+            <w:noProof/>
+            <w:webHidden/>
+          </w:rPr>
+          <w:fldChar w:fldCharType="begin"/>
+        </w:r>
+        <w:r>
+          <w:rPr>
+            <w:noProof/>
+            <w:webHidden/>
+          </w:rPr>
+          <w:instrText xml:space="preserve"> PAGEREF _Toc374402550 \h </w:instrText>
+        </w:r>
+        <w:r>
+          <w:rPr>
+            <w:noProof/>
+            <w:webHidden/>
+          </w:rPr>
+        </w:r>
+        <w:r>
+          <w:rPr>
+            <w:noProof/>
+            <w:webHidden/>
+          </w:rPr>
+          <w:fldChar w:fldCharType="separate"/>
+        </w:r>
+        <w:r>
+          <w:rPr>
+            <w:noProof/>
+            <w:webHidden/>
+          </w:rPr>
+          <w:t>35</w:t>
+        </w:r>
+        <w:r>
+          <w:rPr>
+            <w:noProof/>
+            <w:webHidden/>
+          </w:rPr>
+          <w:fldChar w:fldCharType="end"/>
+        </w:r>
+      </w:hyperlink>
+    </w:p>
+    <w:p>
+      <w:pPr>
+        <w:pStyle w:val="TableofFigures"/>
+        <w:tabs>
+          <w:tab w:val="right" w:leader="dot" w:pos="9016"/>
+        </w:tabs>
+        <w:rPr>
+          <w:rFonts w:asciiTheme="minorHAnsi" w:eastAsiaTheme="minorEastAsia" w:hAnsiTheme="minorHAnsi" w:cstheme="minorBidi"/>
+          <w:noProof/>
+          <w:sz w:val="22"/>
+          <w:szCs w:val="22"/>
+          <w:lang w:val="en-GB" w:eastAsia="en-GB"/>
+        </w:rPr>
+      </w:pPr>
+      <w:hyperlink w:anchor="_Toc374402551" w:history="1">
+        <w:r>
+          <w:rPr>
+            <w:rStyle w:val="Hyperlink"/>
+            <w:rFonts w:eastAsiaTheme="majorEastAsia"/>
+            <w:noProof/>
+          </w:rPr>
+          <w:t>Figure 25 Component Diagram</w:t>
+        </w:r>
+        <w:r>
+          <w:rPr>
+            <w:noProof/>
+            <w:webHidden/>
+          </w:rPr>
+          <w:tab/>
+        </w:r>
+        <w:r>
+          <w:rPr>
+            <w:noProof/>
+            <w:webHidden/>
+          </w:rPr>
+          <w:fldChar w:fldCharType="begin"/>
+        </w:r>
+        <w:r>
+          <w:rPr>
+            <w:noProof/>
+            <w:webHidden/>
+          </w:rPr>
+          <w:instrText xml:space="preserve"> PAGEREF _Toc374402551 \h </w:instrText>
+        </w:r>
+        <w:r>
+          <w:rPr>
+            <w:noProof/>
+            <w:webHidden/>
+          </w:rPr>
+        </w:r>
+        <w:r>
+          <w:rPr>
+            <w:noProof/>
+            <w:webHidden/>
+          </w:rPr>
+          <w:fldChar w:fldCharType="separate"/>
+        </w:r>
+        <w:r>
+          <w:rPr>
+            <w:noProof/>
+            <w:webHidden/>
+          </w:rPr>
+          <w:t>36</w:t>
+        </w:r>
+        <w:r>
+          <w:rPr>
+            <w:noProof/>
+            <w:webHidden/>
+          </w:rPr>
+          <w:fldChar w:fldCharType="end"/>
+        </w:r>
+      </w:hyperlink>
+    </w:p>
+    <w:p>
+      <w:pPr>
+        <w:pStyle w:val="TableofFigures"/>
+        <w:tabs>
+          <w:tab w:val="right" w:leader="dot" w:pos="9016"/>
+        </w:tabs>
+        <w:rPr>
+          <w:rFonts w:asciiTheme="minorHAnsi" w:eastAsiaTheme="minorEastAsia" w:hAnsiTheme="minorHAnsi" w:cstheme="minorBidi"/>
+          <w:noProof/>
+          <w:sz w:val="22"/>
+          <w:szCs w:val="22"/>
+          <w:lang w:val="en-GB" w:eastAsia="en-GB"/>
+        </w:rPr>
+      </w:pPr>
+      <w:hyperlink w:anchor="_Toc374402552" w:history="1">
+        <w:r>
+          <w:rPr>
+            <w:rStyle w:val="Hyperlink"/>
+            <w:rFonts w:eastAsiaTheme="majorEastAsia"/>
+            <w:noProof/>
+          </w:rPr>
+          <w:t>Figure 26 Image of ship prototype</w:t>
+        </w:r>
+        <w:r>
+          <w:rPr>
+            <w:noProof/>
+            <w:webHidden/>
+          </w:rPr>
+          <w:tab/>
+        </w:r>
+        <w:r>
+          <w:rPr>
+            <w:noProof/>
+            <w:webHidden/>
+          </w:rPr>
+          <w:fldChar w:fldCharType="begin"/>
+        </w:r>
+        <w:r>
+          <w:rPr>
+            <w:noProof/>
+            <w:webHidden/>
+          </w:rPr>
+          <w:instrText xml:space="preserve"> PAGEREF _Toc374402552 \h </w:instrText>
+        </w:r>
+        <w:r>
+          <w:rPr>
+            <w:noProof/>
+            <w:webHidden/>
+          </w:rPr>
+        </w:r>
+        <w:r>
+          <w:rPr>
+            <w:noProof/>
+            <w:webHidden/>
+          </w:rPr>
+          <w:fldChar w:fldCharType="separate"/>
+        </w:r>
+        <w:r>
+          <w:rPr>
+            <w:noProof/>
+            <w:webHidden/>
+          </w:rPr>
+          <w:t>37</w:t>
+        </w:r>
+        <w:r>
+          <w:rPr>
+            <w:noProof/>
+            <w:webHidden/>
+          </w:rPr>
+          <w:fldChar w:fldCharType="end"/>
+        </w:r>
+      </w:hyperlink>
+    </w:p>
+    <w:p>
+      <w:pPr>
+        <w:pStyle w:val="TableofFigures"/>
+        <w:tabs>
+          <w:tab w:val="right" w:leader="dot" w:pos="9016"/>
+        </w:tabs>
+        <w:rPr>
+          <w:rFonts w:asciiTheme="minorHAnsi" w:eastAsiaTheme="minorEastAsia" w:hAnsiTheme="minorHAnsi" w:cstheme="minorBidi"/>
+          <w:noProof/>
+          <w:sz w:val="22"/>
+          <w:szCs w:val="22"/>
+          <w:lang w:val="en-GB" w:eastAsia="en-GB"/>
+        </w:rPr>
+      </w:pPr>
+      <w:hyperlink w:anchor="_Toc374402553" w:history="1">
+        <w:r>
+          <w:rPr>
+            <w:rStyle w:val="Hyperlink"/>
+            <w:rFonts w:eastAsiaTheme="majorEastAsia"/>
+            <w:noProof/>
+          </w:rPr>
+          <w:t>Figure 27 Code snippet of ship coordinates</w:t>
+        </w:r>
+        <w:r>
+          <w:rPr>
+            <w:noProof/>
+            <w:webHidden/>
+          </w:rPr>
+          <w:tab/>
+        </w:r>
+        <w:r>
+          <w:rPr>
+            <w:noProof/>
+            <w:webHidden/>
+          </w:rPr>
+          <w:fldChar w:fldCharType="begin"/>
+        </w:r>
+        <w:r>
+          <w:rPr>
+            <w:noProof/>
+            <w:webHidden/>
+          </w:rPr>
+          <w:instrText xml:space="preserve"> PAGEREF _Toc374402553 \h </w:instrText>
+        </w:r>
+        <w:r>
+          <w:rPr>
+            <w:noProof/>
+            <w:webHidden/>
+          </w:rPr>
+        </w:r>
+        <w:r>
+          <w:rPr>
+            <w:noProof/>
+            <w:webHidden/>
+          </w:rPr>
+          <w:fldChar w:fldCharType="separate"/>
+        </w:r>
+        <w:r>
+          <w:rPr>
+            <w:noProof/>
+            <w:webHidden/>
+          </w:rPr>
+          <w:t>38</w:t>
+        </w:r>
+        <w:r>
+          <w:rPr>
+            <w:noProof/>
+            <w:webHidden/>
+          </w:rPr>
+          <w:fldChar w:fldCharType="end"/>
+        </w:r>
+      </w:hyperlink>
+    </w:p>
+    <w:p>
+      <w:pPr>
+        <w:pStyle w:val="TableofFigures"/>
+        <w:tabs>
+          <w:tab w:val="right" w:leader="dot" w:pos="9016"/>
+        </w:tabs>
+        <w:rPr>
+          <w:rFonts w:asciiTheme="minorHAnsi" w:eastAsiaTheme="minorEastAsia" w:hAnsiTheme="minorHAnsi" w:cstheme="minorBidi"/>
+          <w:noProof/>
+          <w:sz w:val="22"/>
+          <w:szCs w:val="22"/>
+          <w:lang w:val="en-GB" w:eastAsia="en-GB"/>
+        </w:rPr>
+      </w:pPr>
+      <w:hyperlink w:anchor="_Toc374402554" w:history="1">
+        <w:r>
+          <w:rPr>
+            <w:rStyle w:val="Hyperlink"/>
+            <w:rFonts w:eastAsiaTheme="majorEastAsia"/>
+            <w:noProof/>
+          </w:rPr>
+          <w:t>Figure 28 Images of landing pad prototype</w:t>
+        </w:r>
+        <w:r>
+          <w:rPr>
+            <w:noProof/>
+            <w:webHidden/>
+          </w:rPr>
+          <w:tab/>
+        </w:r>
+        <w:r>
+          <w:rPr>
+            <w:noProof/>
+            <w:webHidden/>
+          </w:rPr>
+          <w:fldChar w:fldCharType="begin"/>
+        </w:r>
+        <w:r>
+          <w:rPr>
+            <w:noProof/>
+            <w:webHidden/>
+          </w:rPr>
+          <w:instrText xml:space="preserve"> PAGEREF _Toc374402554 \h </w:instrText>
+        </w:r>
+        <w:r>
+          <w:rPr>
+            <w:noProof/>
+            <w:webHidden/>
+          </w:rPr>
+        </w:r>
+        <w:r>
+          <w:rPr>
+            <w:noProof/>
+            <w:webHidden/>
+          </w:rPr>
+          <w:fldChar w:fldCharType="separate"/>
+        </w:r>
+        <w:r>
+          <w:rPr>
+            <w:noProof/>
+            <w:webHidden/>
+          </w:rPr>
+          <w:t>38</w:t>
+        </w:r>
+        <w:r>
+          <w:rPr>
+            <w:noProof/>
+            <w:webHidden/>
+          </w:rPr>
+          <w:fldChar w:fldCharType="end"/>
+        </w:r>
+      </w:hyperlink>
+    </w:p>
+    <w:p>
+      <w:pPr>
+        <w:pStyle w:val="TableofFigures"/>
+        <w:tabs>
+          <w:tab w:val="right" w:leader="dot" w:pos="9016"/>
+        </w:tabs>
+        <w:rPr>
+          <w:rFonts w:asciiTheme="minorHAnsi" w:eastAsiaTheme="minorEastAsia" w:hAnsiTheme="minorHAnsi" w:cstheme="minorBidi"/>
+          <w:noProof/>
+          <w:sz w:val="22"/>
+          <w:szCs w:val="22"/>
+          <w:lang w:val="en-GB" w:eastAsia="en-GB"/>
+        </w:rPr>
+      </w:pPr>
+      <w:hyperlink w:anchor="_Toc374402555" w:history="1">
+        <w:r>
+          <w:rPr>
+            <w:rStyle w:val="Hyperlink"/>
+            <w:rFonts w:eastAsiaTheme="majorEastAsia"/>
+            <w:noProof/>
+          </w:rPr>
+          <w:t>Figure 29 Test Plan</w:t>
+        </w:r>
+        <w:r>
+          <w:rPr>
+            <w:noProof/>
+            <w:webHidden/>
+          </w:rPr>
+          <w:tab/>
+        </w:r>
+        <w:r>
+          <w:rPr>
+            <w:noProof/>
+            <w:webHidden/>
+          </w:rPr>
+          <w:fldChar w:fldCharType="begin"/>
+        </w:r>
+        <w:r>
+          <w:rPr>
+            <w:noProof/>
+            <w:webHidden/>
+          </w:rPr>
+          <w:instrText xml:space="preserve"> PAGEREF _Toc374402555 \h </w:instrText>
+        </w:r>
+        <w:r>
+          <w:rPr>
+            <w:noProof/>
+            <w:webHidden/>
+          </w:rPr>
+        </w:r>
+        <w:r>
+          <w:rPr>
+            <w:noProof/>
+            <w:webHidden/>
+          </w:rPr>
+          <w:fldChar w:fldCharType="separate"/>
+        </w:r>
+        <w:r>
+          <w:rPr>
+            <w:noProof/>
+            <w:webHidden/>
+          </w:rPr>
+          <w:t>40</w:t>
+        </w:r>
+        <w:r>
+          <w:rPr>
+            <w:noProof/>
+            <w:webHidden/>
+          </w:rPr>
+          <w:fldChar w:fldCharType="end"/>
+        </w:r>
+      </w:hyperlink>
+    </w:p>
+    <w:p>
+      <w:pPr>
+        <w:pStyle w:val="TableofFigures"/>
+        <w:tabs>
+          <w:tab w:val="right" w:leader="dot" w:pos="9016"/>
+        </w:tabs>
+        <w:rPr>
+          <w:rFonts w:asciiTheme="minorHAnsi" w:eastAsiaTheme="minorEastAsia" w:hAnsiTheme="minorHAnsi" w:cstheme="minorBidi"/>
+          <w:noProof/>
+          <w:sz w:val="22"/>
+          <w:szCs w:val="22"/>
+          <w:lang w:val="en-GB" w:eastAsia="en-GB"/>
+        </w:rPr>
+      </w:pPr>
+      <w:hyperlink w:anchor="_Toc374402556" w:history="1">
+        <w:r>
+          <w:rPr>
+            <w:rStyle w:val="Hyperlink"/>
+            <w:rFonts w:eastAsiaTheme="majorEastAsia"/>
+            <w:noProof/>
+          </w:rPr>
+          <w:t>Figure 30 3D Plane representation</w:t>
+        </w:r>
+        <w:r>
+          <w:rPr>
+            <w:noProof/>
+            <w:webHidden/>
+          </w:rPr>
+          <w:tab/>
+        </w:r>
+        <w:r>
+          <w:rPr>
+            <w:noProof/>
+            <w:webHidden/>
+          </w:rPr>
+          <w:fldChar w:fldCharType="begin"/>
+        </w:r>
+        <w:r>
+          <w:rPr>
+            <w:noProof/>
+            <w:webHidden/>
+          </w:rPr>
+          <w:instrText xml:space="preserve"> PAGEREF _Toc374402556 \h </w:instrText>
+        </w:r>
+        <w:r>
+          <w:rPr>
+            <w:noProof/>
+            <w:webHidden/>
+          </w:rPr>
+        </w:r>
+        <w:r>
+          <w:rPr>
+            <w:noProof/>
+            <w:webHidden/>
+          </w:rPr>
+          <w:fldChar w:fldCharType="separate"/>
+        </w:r>
+        <w:r>
+          <w:rPr>
+            <w:noProof/>
+            <w:webHidden/>
+          </w:rPr>
+          <w:t>43</w:t>
+        </w:r>
+        <w:r>
+          <w:rPr>
+            <w:noProof/>
+            <w:webHidden/>
+          </w:rPr>
+          <w:fldChar w:fldCharType="end"/>
+        </w:r>
+      </w:hyperlink>
+    </w:p>
+    <w:p>
       <w:r>
         <w:fldChar w:fldCharType="end"/>
       </w:r>
@@ -6599,12 +7830,12 @@
       <w:pPr>
         <w:pStyle w:val="Heading1"/>
       </w:pPr>
-      <w:bookmarkStart w:id="4" w:name="_Toc374316148"/>
+      <w:bookmarkStart w:id="3" w:name="_Toc374316148"/>
       <w:r>
         <w:lastRenderedPageBreak/>
         <w:t>Abstract</w:t>
       </w:r>
-      <w:bookmarkEnd w:id="4"/>
+      <w:bookmarkEnd w:id="3"/>
     </w:p>
     <w:p>
       <w:pPr>
@@ -6670,11 +7901,11 @@
       <w:pPr>
         <w:pStyle w:val="Heading1"/>
       </w:pPr>
-      <w:bookmarkStart w:id="5" w:name="_Toc374316149"/>
+      <w:bookmarkStart w:id="4" w:name="_Toc374316149"/>
       <w:r>
         <w:t>Research Question</w:t>
       </w:r>
-      <w:bookmarkEnd w:id="5"/>
+      <w:bookmarkEnd w:id="4"/>
     </w:p>
     <w:p>
       <w:pPr>
@@ -6687,13 +7918,32 @@
     </w:p>
     <w:p>
       <w:pPr>
+        <w:spacing w:line="240" w:lineRule="auto"/>
+        <w:rPr>
+          <w:rFonts w:eastAsiaTheme="majorEastAsia" w:cstheme="majorBidi"/>
+          <w:b/>
+          <w:bCs/>
+          <w:color w:val="365F91" w:themeColor="accent1" w:themeShade="BF"/>
+          <w:sz w:val="32"/>
+          <w:szCs w:val="28"/>
+        </w:rPr>
+      </w:pPr>
+      <w:bookmarkStart w:id="5" w:name="_Toc374316150"/>
+      <w:r>
+        <w:br w:type="page"/>
+      </w:r>
+    </w:p>
+    <w:p>
+      <w:pPr>
         <w:pStyle w:val="Heading1"/>
       </w:pPr>
-      <w:bookmarkStart w:id="6" w:name="_Toc374316150"/>
-      <w:r>
+      <w:bookmarkStart w:id="6" w:name="_GoBack"/>
+      <w:bookmarkEnd w:id="6"/>
+      <w:r>
+        <w:lastRenderedPageBreak/>
         <w:t>Terminology</w:t>
       </w:r>
-      <w:bookmarkEnd w:id="6"/>
+      <w:bookmarkEnd w:id="5"/>
     </w:p>
     <w:p>
       <w:pPr>
@@ -6878,7 +8128,6 @@
           </w:tcPr>
           <w:p>
             <w:r>
-              <w:lastRenderedPageBreak/>
               <w:t>GPS</w:t>
             </w:r>
           </w:p>
@@ -7285,6 +8534,7 @@
       </w:pPr>
       <w:bookmarkStart w:id="9" w:name="_Toc374316153"/>
       <w:r>
+        <w:lastRenderedPageBreak/>
         <w:t>Assumptions</w:t>
       </w:r>
       <w:bookmarkEnd w:id="9"/>
@@ -7444,11 +8694,12 @@
       <w:pPr>
         <w:pStyle w:val="Caption"/>
       </w:pPr>
-      <w:bookmarkStart w:id="12" w:name="_Toc373085096"/>
+      <w:bookmarkStart w:id="12" w:name="_Toc374402527"/>
       <w:proofErr w:type="gramStart"/>
       <w:r>
         <w:t xml:space="preserve">Figure </w:t>
       </w:r>
+      <w:proofErr w:type="gramEnd"/>
       <w:r>
         <w:fldChar w:fldCharType="begin"/>
       </w:r>
@@ -7467,6 +8718,7 @@
       <w:r>
         <w:fldChar w:fldCharType="end"/>
       </w:r>
+      <w:proofErr w:type="gramStart"/>
       <w:r>
         <w:t>.</w:t>
       </w:r>
@@ -7866,7 +9118,7 @@
                                 <w:szCs w:val="24"/>
                               </w:rPr>
                             </w:pPr>
-                            <w:bookmarkStart w:id="17" w:name="_Toc373085097"/>
+                            <w:bookmarkStart w:id="17" w:name="_Toc374402528"/>
                             <w:proofErr w:type="gramStart"/>
                             <w:r>
                               <w:t xml:space="preserve">Figure </w:t>
@@ -7937,7 +9189,7 @@
                           <w:szCs w:val="24"/>
                         </w:rPr>
                       </w:pPr>
-                      <w:bookmarkStart w:id="18" w:name="_Toc373085097"/>
+                      <w:bookmarkStart w:id="18" w:name="_Toc374402528"/>
                       <w:proofErr w:type="gramStart"/>
                       <w:r>
                         <w:t xml:space="preserve">Figure </w:t>
@@ -11566,11 +12818,12 @@
           <w:rFonts w:eastAsiaTheme="majorEastAsia"/>
         </w:rPr>
       </w:pPr>
-      <w:bookmarkStart w:id="22" w:name="_Toc373085098"/>
+      <w:bookmarkStart w:id="22" w:name="_Toc374402529"/>
       <w:proofErr w:type="gramStart"/>
       <w:r>
         <w:t xml:space="preserve">Figure </w:t>
       </w:r>
+      <w:proofErr w:type="gramEnd"/>
       <w:r>
         <w:fldChar w:fldCharType="begin"/>
       </w:r>
@@ -11589,6 +12842,7 @@
       <w:r>
         <w:fldChar w:fldCharType="end"/>
       </w:r>
+      <w:proofErr w:type="gramStart"/>
       <w:r>
         <w:t>.</w:t>
       </w:r>
@@ -12382,11 +13636,12 @@
           <w:lang w:val="en"/>
         </w:rPr>
       </w:pPr>
-      <w:bookmarkStart w:id="25" w:name="_Toc373085099"/>
+      <w:bookmarkStart w:id="25" w:name="_Toc374402530"/>
       <w:proofErr w:type="gramStart"/>
       <w:r>
         <w:t xml:space="preserve">Figure </w:t>
       </w:r>
+      <w:proofErr w:type="gramEnd"/>
       <w:r>
         <w:fldChar w:fldCharType="begin"/>
       </w:r>
@@ -12405,6 +13660,7 @@
       <w:r>
         <w:fldChar w:fldCharType="end"/>
       </w:r>
+      <w:proofErr w:type="gramStart"/>
       <w:r>
         <w:t>.</w:t>
       </w:r>
@@ -13281,11 +14537,12 @@
           <w:lang w:val="en-GB" w:eastAsia="en-GB"/>
         </w:rPr>
       </w:pPr>
-      <w:bookmarkStart w:id="28" w:name="_Toc373085100"/>
+      <w:bookmarkStart w:id="28" w:name="_Toc374402531"/>
       <w:proofErr w:type="gramStart"/>
       <w:r>
         <w:t xml:space="preserve">Figure </w:t>
       </w:r>
+      <w:proofErr w:type="gramEnd"/>
       <w:r>
         <w:fldChar w:fldCharType="begin"/>
       </w:r>
@@ -13304,6 +14561,7 @@
       <w:r>
         <w:fldChar w:fldCharType="end"/>
       </w:r>
+      <w:proofErr w:type="gramStart"/>
       <w:r>
         <w:t>.</w:t>
       </w:r>
@@ -14143,11 +15401,12 @@
           <w:lang w:val="en-GB" w:eastAsia="en-GB"/>
         </w:rPr>
       </w:pPr>
-      <w:bookmarkStart w:id="29" w:name="_Toc373085101"/>
+      <w:bookmarkStart w:id="29" w:name="_Toc374402532"/>
       <w:proofErr w:type="gramStart"/>
       <w:r>
         <w:t xml:space="preserve">Figure </w:t>
       </w:r>
+      <w:proofErr w:type="gramEnd"/>
       <w:r>
         <w:fldChar w:fldCharType="begin"/>
       </w:r>
@@ -14166,6 +15425,7 @@
       <w:r>
         <w:fldChar w:fldCharType="end"/>
       </w:r>
+      <w:proofErr w:type="gramStart"/>
       <w:r>
         <w:t>.</w:t>
       </w:r>
@@ -14449,11 +15709,12 @@
       <w:pPr>
         <w:pStyle w:val="Caption"/>
       </w:pPr>
-      <w:bookmarkStart w:id="31" w:name="_Toc373085102"/>
+      <w:bookmarkStart w:id="31" w:name="_Toc374402533"/>
       <w:proofErr w:type="gramStart"/>
       <w:r>
         <w:t xml:space="preserve">Figure </w:t>
       </w:r>
+      <w:proofErr w:type="gramEnd"/>
       <w:r>
         <w:fldChar w:fldCharType="begin"/>
       </w:r>
@@ -14472,6 +15733,7 @@
       <w:r>
         <w:fldChar w:fldCharType="end"/>
       </w:r>
+      <w:proofErr w:type="gramStart"/>
       <w:r>
         <w:t>.</w:t>
       </w:r>
@@ -16038,11 +17300,12 @@
           <w:lang w:val="en"/>
         </w:rPr>
       </w:pPr>
-      <w:bookmarkStart w:id="35" w:name="_Toc373085103"/>
+      <w:bookmarkStart w:id="35" w:name="_Toc374402534"/>
       <w:proofErr w:type="gramStart"/>
       <w:r>
         <w:t xml:space="preserve">Figure </w:t>
       </w:r>
+      <w:proofErr w:type="gramEnd"/>
       <w:r>
         <w:fldChar w:fldCharType="begin"/>
       </w:r>
@@ -16061,6 +17324,7 @@
       <w:r>
         <w:fldChar w:fldCharType="end"/>
       </w:r>
+      <w:proofErr w:type="gramStart"/>
       <w:r>
         <w:t>.</w:t>
       </w:r>
@@ -16525,11 +17789,12 @@
           <w:lang w:val="en"/>
         </w:rPr>
       </w:pPr>
-      <w:bookmarkStart w:id="38" w:name="_Toc373085104"/>
+      <w:bookmarkStart w:id="38" w:name="_Toc374402535"/>
       <w:proofErr w:type="gramStart"/>
       <w:r>
         <w:t xml:space="preserve">Figure </w:t>
       </w:r>
+      <w:proofErr w:type="gramEnd"/>
       <w:r>
         <w:fldChar w:fldCharType="begin"/>
       </w:r>
@@ -16548,6 +17813,7 @@
       <w:r>
         <w:fldChar w:fldCharType="end"/>
       </w:r>
+      <w:proofErr w:type="gramStart"/>
       <w:r>
         <w:t>.</w:t>
       </w:r>
@@ -17389,11 +18655,12 @@
           <w:lang w:val="en"/>
         </w:rPr>
       </w:pPr>
-      <w:bookmarkStart w:id="39" w:name="_Toc373085105"/>
+      <w:bookmarkStart w:id="39" w:name="_Toc374402536"/>
       <w:proofErr w:type="gramStart"/>
       <w:r>
         <w:t xml:space="preserve">Figure </w:t>
       </w:r>
+      <w:proofErr w:type="gramEnd"/>
       <w:r>
         <w:fldChar w:fldCharType="begin"/>
       </w:r>
@@ -17412,6 +18679,7 @@
       <w:r>
         <w:fldChar w:fldCharType="end"/>
       </w:r>
+      <w:proofErr w:type="gramStart"/>
       <w:r>
         <w:t>.</w:t>
       </w:r>
@@ -17787,11 +19055,12 @@
           <w:lang w:val="en"/>
         </w:rPr>
       </w:pPr>
-      <w:bookmarkStart w:id="40" w:name="_Toc373085106"/>
+      <w:bookmarkStart w:id="40" w:name="_Toc374402537"/>
       <w:proofErr w:type="gramStart"/>
       <w:r>
         <w:t xml:space="preserve">Figure </w:t>
       </w:r>
+      <w:proofErr w:type="gramEnd"/>
       <w:r>
         <w:fldChar w:fldCharType="begin"/>
       </w:r>
@@ -17810,6 +19079,7 @@
       <w:r>
         <w:fldChar w:fldCharType="end"/>
       </w:r>
+      <w:proofErr w:type="gramStart"/>
       <w:r>
         <w:t>.</w:t>
       </w:r>
@@ -18560,11 +19830,12 @@
           <w:lang w:val="en"/>
         </w:rPr>
       </w:pPr>
-      <w:bookmarkStart w:id="41" w:name="_Toc373085107"/>
+      <w:bookmarkStart w:id="41" w:name="_Toc374402538"/>
       <w:proofErr w:type="gramStart"/>
       <w:r>
         <w:t xml:space="preserve">Figure </w:t>
       </w:r>
+      <w:proofErr w:type="gramEnd"/>
       <w:r>
         <w:fldChar w:fldCharType="begin"/>
       </w:r>
@@ -18583,6 +19854,7 @@
       <w:r>
         <w:fldChar w:fldCharType="end"/>
       </w:r>
+      <w:proofErr w:type="gramStart"/>
       <w:r>
         <w:t>.</w:t>
       </w:r>
@@ -19171,11 +20443,12 @@
           <w:lang w:val="en"/>
         </w:rPr>
       </w:pPr>
-      <w:bookmarkStart w:id="44" w:name="_Toc373085108"/>
+      <w:bookmarkStart w:id="44" w:name="_Toc374402539"/>
       <w:proofErr w:type="gramStart"/>
       <w:r>
         <w:t xml:space="preserve">Figure </w:t>
       </w:r>
+      <w:proofErr w:type="gramEnd"/>
       <w:r>
         <w:fldChar w:fldCharType="begin"/>
       </w:r>
@@ -19194,6 +20467,7 @@
       <w:r>
         <w:fldChar w:fldCharType="end"/>
       </w:r>
+      <w:proofErr w:type="gramStart"/>
       <w:r>
         <w:t>.</w:t>
       </w:r>
@@ -19798,10 +21072,12 @@
           <w:lang w:val="en"/>
         </w:rPr>
       </w:pPr>
+      <w:bookmarkStart w:id="46" w:name="_Toc374402540"/>
       <w:proofErr w:type="gramStart"/>
       <w:r>
         <w:t xml:space="preserve">Figure </w:t>
       </w:r>
+      <w:proofErr w:type="gramEnd"/>
       <w:r>
         <w:fldChar w:fldCharType="begin"/>
       </w:r>
@@ -19820,6 +21096,7 @@
       <w:r>
         <w:fldChar w:fldCharType="end"/>
       </w:r>
+      <w:proofErr w:type="gramStart"/>
       <w:r>
         <w:t>.</w:t>
       </w:r>
@@ -19830,6 +21107,7 @@
       <w:r>
         <w:t>11EOIR1</w:t>
       </w:r>
+      <w:bookmarkEnd w:id="46"/>
     </w:p>
     <w:p>
       <w:pPr>
@@ -20271,10 +21549,12 @@
       <w:pPr>
         <w:pStyle w:val="Caption"/>
       </w:pPr>
+      <w:bookmarkStart w:id="47" w:name="_Toc374402541"/>
       <w:proofErr w:type="gramStart"/>
       <w:r>
         <w:t xml:space="preserve">Figure </w:t>
       </w:r>
+      <w:proofErr w:type="gramEnd"/>
       <w:r>
         <w:fldChar w:fldCharType="begin"/>
       </w:r>
@@ -20293,6 +21573,7 @@
       <w:r>
         <w:fldChar w:fldCharType="end"/>
       </w:r>
+      <w:proofErr w:type="gramStart"/>
       <w:r>
         <w:t>.</w:t>
       </w:r>
@@ -20306,6 +21587,7 @@
       <w:r>
         <w:t xml:space="preserve"> specifications</w:t>
       </w:r>
+      <w:bookmarkEnd w:id="47"/>
     </w:p>
     <w:p>
       <w:pPr>
@@ -20384,7 +21666,7 @@
           <w:lang w:val="en"/>
         </w:rPr>
       </w:pPr>
-      <w:bookmarkStart w:id="46" w:name="_Toc374316175"/>
+      <w:bookmarkStart w:id="48" w:name="_Toc374316175"/>
       <w:r>
         <w:rPr>
           <w:lang w:val="en"/>
@@ -20404,7 +21686,7 @@
         </w:rPr>
         <w:t>Summary</w:t>
       </w:r>
-      <w:bookmarkEnd w:id="46"/>
+      <w:bookmarkEnd w:id="48"/>
     </w:p>
     <w:p>
       <w:pPr>
@@ -20595,7 +21877,7 @@
           <w:lang w:val="en"/>
         </w:rPr>
       </w:pPr>
-      <w:bookmarkStart w:id="47" w:name="_Toc374316176"/>
+      <w:bookmarkStart w:id="49" w:name="_Toc374316176"/>
       <w:r>
         <w:rPr>
           <w:lang w:val="en"/>
@@ -20615,7 +21897,7 @@
         </w:rPr>
         <w:t>Final Approach</w:t>
       </w:r>
-      <w:bookmarkEnd w:id="47"/>
+      <w:bookmarkEnd w:id="49"/>
     </w:p>
     <w:p>
       <w:pPr>
@@ -20624,7 +21906,7 @@
           <w:lang w:val="en"/>
         </w:rPr>
       </w:pPr>
-      <w:bookmarkStart w:id="48" w:name="_Toc374316177"/>
+      <w:bookmarkStart w:id="50" w:name="_Toc374316177"/>
       <w:r>
         <w:rPr>
           <w:lang w:val="en"/>
@@ -20638,7 +21920,7 @@
         <w:tab/>
         <w:t>The Four Phases</w:t>
       </w:r>
-      <w:bookmarkEnd w:id="48"/>
+      <w:bookmarkEnd w:id="50"/>
     </w:p>
     <w:p>
       <w:pPr>
@@ -20817,7 +22099,7 @@
           <w:lang w:val="en-GB"/>
         </w:rPr>
       </w:pPr>
-      <w:bookmarkStart w:id="49" w:name="_Toc374316178"/>
+      <w:bookmarkStart w:id="51" w:name="_Toc374316178"/>
       <w:r>
         <w:rPr>
           <w:noProof/>
@@ -20833,7 +22115,7 @@
         <w:tab/>
         <w:t>Landing Approaches</w:t>
       </w:r>
-      <w:bookmarkEnd w:id="49"/>
+      <w:bookmarkEnd w:id="51"/>
     </w:p>
     <w:p>
       <w:pPr>
@@ -21231,7 +22513,7 @@
           <w:lang w:val="en-GB"/>
         </w:rPr>
       </w:pPr>
-      <w:bookmarkStart w:id="50" w:name="_Toc374316179"/>
+      <w:bookmarkStart w:id="52" w:name="_Toc374316179"/>
       <w:r>
         <w:rPr>
           <w:noProof/>
@@ -21253,10 +22535,10 @@
         </w:rPr>
         <w:t>Touchdown</w:t>
       </w:r>
-      <w:bookmarkStart w:id="51" w:name="_Toc371891492"/>
-      <w:bookmarkEnd w:id="50"/>
-    </w:p>
-    <w:bookmarkEnd w:id="51"/>
+      <w:bookmarkStart w:id="53" w:name="_Toc371891492"/>
+      <w:bookmarkEnd w:id="52"/>
+    </w:p>
+    <w:bookmarkEnd w:id="53"/>
     <w:p>
       <w:pPr>
         <w:jc w:val="both"/>
@@ -21562,10 +22844,12 @@
           <w:lang w:val="en-GB"/>
         </w:rPr>
       </w:pPr>
+      <w:bookmarkStart w:id="54" w:name="_Toc374402542"/>
       <w:proofErr w:type="gramStart"/>
       <w:r>
         <w:t xml:space="preserve">Figure </w:t>
       </w:r>
+      <w:proofErr w:type="gramEnd"/>
       <w:r>
         <w:fldChar w:fldCharType="begin"/>
       </w:r>
@@ -21584,6 +22868,7 @@
       <w:r>
         <w:fldChar w:fldCharType="end"/>
       </w:r>
+      <w:proofErr w:type="gramStart"/>
       <w:r>
         <w:t>.</w:t>
       </w:r>
@@ -21599,6 +22884,7 @@
       <w:r>
         <w:t xml:space="preserve"> diagram showing lateral ‘slip’ as a helicopter is landing or taking off</w:t>
       </w:r>
+      <w:bookmarkEnd w:id="54"/>
     </w:p>
     <w:p>
       <w:pPr>
@@ -21694,7 +22980,7 @@
           <w:lang w:val="en-GB"/>
         </w:rPr>
       </w:pPr>
-      <w:bookmarkStart w:id="52" w:name="_Toc374316180"/>
+      <w:bookmarkStart w:id="55" w:name="_Toc374316180"/>
       <w:r>
         <w:rPr>
           <w:noProof/>
@@ -21716,7 +23002,7 @@
         </w:rPr>
         <w:t>Summary</w:t>
       </w:r>
-      <w:bookmarkEnd w:id="52"/>
+      <w:bookmarkEnd w:id="55"/>
     </w:p>
     <w:p>
       <w:pPr>
@@ -21769,7 +23055,7 @@
       <w:pPr>
         <w:pStyle w:val="Heading1"/>
       </w:pPr>
-      <w:bookmarkStart w:id="53" w:name="_Toc374316181"/>
+      <w:bookmarkStart w:id="56" w:name="_Toc374316181"/>
       <w:r>
         <w:lastRenderedPageBreak/>
         <w:t>5.</w:t>
@@ -21783,7 +23069,7 @@
       <w:r>
         <w:t>Landing Assist Systems</w:t>
       </w:r>
-      <w:bookmarkEnd w:id="53"/>
+      <w:bookmarkEnd w:id="56"/>
     </w:p>
     <w:p>
       <w:pPr>
@@ -21827,7 +23113,7 @@
         <w:pStyle w:val="Heading2"/>
         <w:jc w:val="both"/>
       </w:pPr>
-      <w:bookmarkStart w:id="54" w:name="_Toc374316182"/>
+      <w:bookmarkStart w:id="57" w:name="_Toc374316182"/>
       <w:r>
         <w:t>5.1</w:t>
       </w:r>
@@ -21835,7 +23121,7 @@
         <w:tab/>
         <w:t>Commercial Systems</w:t>
       </w:r>
-      <w:bookmarkEnd w:id="54"/>
+      <w:bookmarkEnd w:id="57"/>
     </w:p>
     <w:p>
       <w:pPr>
@@ -21970,11 +23256,11 @@
         <w:pStyle w:val="Heading2"/>
         <w:jc w:val="both"/>
       </w:pPr>
-      <w:bookmarkStart w:id="55" w:name="_Toc374316183"/>
+      <w:bookmarkStart w:id="58" w:name="_Toc374316183"/>
       <w:r>
         <w:t>5.2 Academic Systems</w:t>
       </w:r>
-      <w:bookmarkEnd w:id="55"/>
+      <w:bookmarkEnd w:id="58"/>
     </w:p>
     <w:p>
       <w:pPr>
@@ -22255,11 +23541,11 @@
         <w:pStyle w:val="Heading2"/>
         <w:jc w:val="both"/>
       </w:pPr>
-      <w:bookmarkStart w:id="56" w:name="_Toc374316184"/>
+      <w:bookmarkStart w:id="59" w:name="_Toc374316184"/>
       <w:r>
         <w:t>5.3 Summary</w:t>
       </w:r>
-      <w:bookmarkEnd w:id="56"/>
+      <w:bookmarkEnd w:id="59"/>
     </w:p>
     <w:p>
       <w:pPr>
@@ -22335,7 +23621,7 @@
       <w:pPr>
         <w:pStyle w:val="Heading1"/>
       </w:pPr>
-      <w:bookmarkStart w:id="57" w:name="_Toc374316185"/>
+      <w:bookmarkStart w:id="60" w:name="_Toc374316185"/>
       <w:r>
         <w:lastRenderedPageBreak/>
         <w:t>6.</w:t>
@@ -22349,7 +23635,7 @@
       <w:r>
         <w:t xml:space="preserve"> and Prototype</w:t>
       </w:r>
-      <w:bookmarkEnd w:id="57"/>
+      <w:bookmarkEnd w:id="60"/>
     </w:p>
     <w:p>
       <w:pPr>
@@ -22359,7 +23645,7 @@
           <w:lang w:val="en-GB"/>
         </w:rPr>
       </w:pPr>
-      <w:bookmarkStart w:id="58" w:name="_Toc374316186"/>
+      <w:bookmarkStart w:id="61" w:name="_Toc374316186"/>
       <w:r>
         <w:rPr>
           <w:rFonts w:eastAsia="Times New Roman"/>
@@ -22382,7 +23668,7 @@
         </w:rPr>
         <w:t>s</w:t>
       </w:r>
-      <w:bookmarkEnd w:id="58"/>
+      <w:bookmarkEnd w:id="61"/>
     </w:p>
     <w:p>
       <w:pPr>
@@ -22394,7 +23680,7 @@
           <w:lang w:val="en-GB"/>
         </w:rPr>
       </w:pPr>
-      <w:bookmarkStart w:id="59" w:name="_Toc374316187"/>
+      <w:bookmarkStart w:id="62" w:name="_Toc374316187"/>
       <w:r>
         <w:rPr>
           <w:rFonts w:ascii="Times New Roman" w:hAnsi="Times New Roman" w:cs="Times New Roman"/>
@@ -22414,7 +23700,7 @@
         <w:tab/>
         <w:t>Adaptive Control System Use Case Diagram</w:t>
       </w:r>
-      <w:bookmarkEnd w:id="59"/>
+      <w:bookmarkEnd w:id="62"/>
     </w:p>
     <w:p>
       <w:pPr>
@@ -22490,10 +23776,49 @@
     </w:p>
     <w:p>
       <w:pPr>
-        <w:rPr>
-          <w:lang w:val="en-GB"/>
-        </w:rPr>
-      </w:pPr>
+        <w:pStyle w:val="Caption"/>
+        <w:rPr>
+          <w:lang w:val="en-GB"/>
+        </w:rPr>
+      </w:pPr>
+      <w:bookmarkStart w:id="63" w:name="_Toc374402543"/>
+      <w:r>
+        <w:t xml:space="preserve">Figure </w:t>
+      </w:r>
+      <w:r>
+        <w:fldChar w:fldCharType="begin"/>
+      </w:r>
+      <w:r>
+        <w:instrText xml:space="preserve"> SEQ Figure \* ARABIC </w:instrText>
+      </w:r>
+      <w:r>
+        <w:fldChar w:fldCharType="separate"/>
+      </w:r>
+      <w:r>
+        <w:rPr>
+          <w:noProof/>
+        </w:rPr>
+        <w:t>17</w:t>
+      </w:r>
+      <w:r>
+        <w:fldChar w:fldCharType="end"/>
+      </w:r>
+      <w:proofErr w:type="gramStart"/>
+      <w:r>
+        <w:t xml:space="preserve"> Use Case Diagram</w:t>
+      </w:r>
+      <w:proofErr w:type="gramEnd"/>
+      <w:r>
+        <w:t xml:space="preserve"> - </w:t>
+      </w:r>
+      <w:r>
+        <w:rPr>
+          <w:color w:val="auto"/>
+          <w:lang w:val="en-GB"/>
+        </w:rPr>
+        <w:t>Adaptive Control System</w:t>
+      </w:r>
+      <w:bookmarkEnd w:id="63"/>
     </w:p>
     <w:p>
       <w:pPr>
@@ -22881,19 +24206,7 @@
               <w:rPr>
                 <w:lang w:val="en"/>
               </w:rPr>
-              <w:t xml:space="preserve">The Image Processor post </w:t>
-            </w:r>
-            <w:r>
-              <w:rPr>
-                <w:lang w:val="en"/>
-              </w:rPr>
-              <w:t xml:space="preserve">new coordinate data on a looped basis. The controller records the new data received so it is available for evaluation. </w:t>
-            </w:r>
-            <w:r>
-              <w:rPr>
-                <w:lang w:val="en"/>
-              </w:rPr>
-              <w:t xml:space="preserve"> </w:t>
+              <w:t xml:space="preserve">The Image Processor post new coordinate data on a looped basis. The controller records the new data received so it is available for evaluation.  </w:t>
             </w:r>
           </w:p>
         </w:tc>
@@ -23084,10 +24397,60 @@
     </w:tbl>
     <w:p>
       <w:pPr>
-        <w:rPr>
-          <w:lang w:val="en-GB"/>
-        </w:rPr>
-      </w:pPr>
+        <w:pStyle w:val="Caption"/>
+        <w:spacing w:after="0" w:line="276" w:lineRule="auto"/>
+      </w:pPr>
+    </w:p>
+    <w:p>
+      <w:pPr>
+        <w:pStyle w:val="Caption"/>
+        <w:spacing w:after="0" w:line="276" w:lineRule="auto"/>
+        <w:rPr>
+          <w:lang w:val="en-GB"/>
+        </w:rPr>
+      </w:pPr>
+      <w:bookmarkStart w:id="64" w:name="_Toc374402544"/>
+      <w:r>
+        <w:t xml:space="preserve">Figure </w:t>
+      </w:r>
+      <w:r>
+        <w:fldChar w:fldCharType="begin"/>
+      </w:r>
+      <w:r>
+        <w:instrText xml:space="preserve"> SEQ Figure \* ARABIC </w:instrText>
+      </w:r>
+      <w:r>
+        <w:fldChar w:fldCharType="separate"/>
+      </w:r>
+      <w:r>
+        <w:rPr>
+          <w:noProof/>
+        </w:rPr>
+        <w:t>18</w:t>
+      </w:r>
+      <w:r>
+        <w:fldChar w:fldCharType="end"/>
+      </w:r>
+      <w:r>
+        <w:t xml:space="preserve"> </w:t>
+      </w:r>
+      <w:r>
+        <w:t>Use Case</w:t>
+      </w:r>
+      <w:r>
+        <w:t>s</w:t>
+      </w:r>
+      <w:r>
+        <w:t xml:space="preserve"> - </w:t>
+      </w:r>
+      <w:r>
+        <w:rPr>
+          <w:color w:val="auto"/>
+          <w:lang w:val="en-GB"/>
+        </w:rPr>
+        <w:t>Adaptive Control System</w:t>
+      </w:r>
+      <w:bookmarkEnd w:id="64"/>
     </w:p>
     <w:p>
       <w:pPr>
@@ -23110,7 +24473,7 @@
           <w:lang w:val="en-GB"/>
         </w:rPr>
       </w:pPr>
-      <w:bookmarkStart w:id="60" w:name="_Toc374316188"/>
+      <w:bookmarkStart w:id="65" w:name="_Toc374316188"/>
       <w:r>
         <w:rPr>
           <w:rFonts w:ascii="Times New Roman" w:hAnsi="Times New Roman" w:cs="Times New Roman"/>
@@ -23147,7 +24510,7 @@
         </w:rPr>
         <w:t xml:space="preserve"> Use Case Diagram</w:t>
       </w:r>
-      <w:bookmarkEnd w:id="60"/>
+      <w:bookmarkEnd w:id="65"/>
     </w:p>
     <w:p>
       <w:pPr>
@@ -23170,7 +24533,7 @@
         </w:rPr>
         <w:drawing>
           <wp:inline distT="0" distB="0" distL="0" distR="0">
-            <wp:extent cx="4941250" cy="2628000"/>
+            <wp:extent cx="4937613" cy="2808000"/>
             <wp:effectExtent l="0" t="0" r="0" b="0"/>
             <wp:docPr id="26" name="Picture 26"/>
             <wp:cNvGraphicFramePr>
@@ -23193,13 +24556,13 @@
                         </a:ext>
                       </a:extLst>
                     </a:blip>
-                    <a:srcRect l="2746" t="9282" r="2256" b="5264"/>
+                    <a:srcRect l="3187" t="6150" r="1815" b="5431"/>
                     <a:stretch/>
                   </pic:blipFill>
                   <pic:spPr bwMode="auto">
                     <a:xfrm>
                       <a:off x="0" y="0"/>
-                      <a:ext cx="4982803" cy="2650100"/>
+                      <a:ext cx="4982803" cy="2833699"/>
                     </a:xfrm>
                     <a:prstGeom prst="rect">
                       <a:avLst/>
@@ -23223,10 +24586,52 @@
     </w:p>
     <w:p>
       <w:pPr>
-        <w:rPr>
-          <w:lang w:val="en-GB"/>
-        </w:rPr>
-      </w:pPr>
+        <w:pStyle w:val="Caption"/>
+        <w:rPr>
+          <w:lang w:val="en-GB"/>
+        </w:rPr>
+      </w:pPr>
+      <w:bookmarkStart w:id="66" w:name="_Toc374402545"/>
+      <w:r>
+        <w:t xml:space="preserve">Figure </w:t>
+      </w:r>
+      <w:r>
+        <w:fldChar w:fldCharType="begin"/>
+      </w:r>
+      <w:r>
+        <w:instrText xml:space="preserve"> SEQ Figure \* ARABIC </w:instrText>
+      </w:r>
+      <w:r>
+        <w:fldChar w:fldCharType="separate"/>
+      </w:r>
+      <w:r>
+        <w:rPr>
+          <w:noProof/>
+        </w:rPr>
+        <w:t>19</w:t>
+      </w:r>
+      <w:r>
+        <w:fldChar w:fldCharType="end"/>
+      </w:r>
+      <w:proofErr w:type="gramStart"/>
+      <w:r>
+        <w:t xml:space="preserve"> </w:t>
+      </w:r>
+      <w:r>
+        <w:t>Use Case Diagram</w:t>
+      </w:r>
+      <w:proofErr w:type="gramEnd"/>
+      <w:r>
+        <w:t xml:space="preserve"> - </w:t>
+      </w:r>
+      <w:r>
+        <w:rPr>
+          <w:color w:val="auto"/>
+          <w:lang w:val="en-GB"/>
+        </w:rPr>
+        <w:t>Image Processor</w:t>
+      </w:r>
+      <w:bookmarkEnd w:id="66"/>
     </w:p>
     <w:p>
       <w:pPr>
@@ -23639,19 +25044,7 @@
               <w:rPr>
                 <w:lang w:val="en"/>
               </w:rPr>
-              <w:t xml:space="preserve">As the images are processed the coordinates are posted to the </w:t>
-            </w:r>
-            <w:r>
-              <w:rPr>
-                <w:lang w:val="en"/>
-              </w:rPr>
-              <w:t>adaptive control system</w:t>
-            </w:r>
-            <w:r>
-              <w:rPr>
-                <w:lang w:val="en"/>
-              </w:rPr>
-              <w:t>. The image processor then repeats the process on a looped basis</w:t>
+              <w:t>As the images are processed the coordinates are posted to the adaptive control system. The image processor then repeats the process on a looped basis</w:t>
             </w:r>
           </w:p>
         </w:tc>
@@ -23666,6 +25059,56 @@
     </w:p>
     <w:p>
       <w:pPr>
+        <w:pStyle w:val="Caption"/>
+        <w:rPr>
+          <w:lang w:val="en-GB"/>
+        </w:rPr>
+      </w:pPr>
+      <w:bookmarkStart w:id="67" w:name="_Toc374402546"/>
+      <w:r>
+        <w:t xml:space="preserve">Figure </w:t>
+      </w:r>
+      <w:r>
+        <w:fldChar w:fldCharType="begin"/>
+      </w:r>
+      <w:r>
+        <w:instrText xml:space="preserve"> SEQ Figure \* ARABIC </w:instrText>
+      </w:r>
+      <w:r>
+        <w:fldChar w:fldCharType="separate"/>
+      </w:r>
+      <w:r>
+        <w:rPr>
+          <w:noProof/>
+        </w:rPr>
+        <w:t>20</w:t>
+      </w:r>
+      <w:r>
+        <w:fldChar w:fldCharType="end"/>
+      </w:r>
+      <w:r>
+        <w:t xml:space="preserve"> </w:t>
+      </w:r>
+      <w:r>
+        <w:t>Use Case</w:t>
+      </w:r>
+      <w:r>
+        <w:t>s</w:t>
+      </w:r>
+      <w:r>
+        <w:t xml:space="preserve"> - </w:t>
+      </w:r>
+      <w:r>
+        <w:rPr>
+          <w:color w:val="auto"/>
+          <w:lang w:val="en-GB"/>
+        </w:rPr>
+        <w:t>Image Processor</w:t>
+      </w:r>
+      <w:bookmarkEnd w:id="67"/>
+    </w:p>
+    <w:p>
+      <w:pPr>
         <w:rPr>
           <w:lang w:val="en-GB"/>
         </w:rPr>
@@ -23681,7 +25124,7 @@
           <w:lang w:val="en-GB"/>
         </w:rPr>
       </w:pPr>
-      <w:bookmarkStart w:id="61" w:name="_Toc374316189"/>
+      <w:bookmarkStart w:id="68" w:name="_Toc374316189"/>
       <w:r>
         <w:rPr>
           <w:rFonts w:ascii="Times New Roman" w:hAnsi="Times New Roman" w:cs="Times New Roman"/>
@@ -23718,7 +25161,7 @@
         </w:rPr>
         <w:t xml:space="preserve"> Use Case Diagram</w:t>
       </w:r>
-      <w:bookmarkEnd w:id="61"/>
+      <w:bookmarkEnd w:id="68"/>
     </w:p>
     <w:p>
       <w:pPr>
@@ -23794,11 +25237,51 @@
     </w:p>
     <w:p>
       <w:pPr>
-        <w:jc w:val="center"/>
-        <w:rPr>
-          <w:lang w:val="en-GB"/>
-        </w:rPr>
-      </w:pPr>
+        <w:pStyle w:val="Caption"/>
+        <w:rPr>
+          <w:lang w:val="en-GB"/>
+        </w:rPr>
+      </w:pPr>
+      <w:bookmarkStart w:id="69" w:name="_Toc374402547"/>
+      <w:r>
+        <w:t xml:space="preserve">Figure </w:t>
+      </w:r>
+      <w:r>
+        <w:fldChar w:fldCharType="begin"/>
+      </w:r>
+      <w:r>
+        <w:instrText xml:space="preserve"> SEQ Figure \* ARABIC </w:instrText>
+      </w:r>
+      <w:r>
+        <w:fldChar w:fldCharType="separate"/>
+      </w:r>
+      <w:r>
+        <w:rPr>
+          <w:noProof/>
+        </w:rPr>
+        <w:t>21</w:t>
+      </w:r>
+      <w:r>
+        <w:fldChar w:fldCharType="end"/>
+      </w:r>
+      <w:proofErr w:type="gramStart"/>
+      <w:r>
+        <w:t xml:space="preserve"> </w:t>
+      </w:r>
+      <w:r>
+        <w:t>U</w:t>
+      </w:r>
+      <w:r>
+        <w:t>se Case Diagram</w:t>
+      </w:r>
+      <w:proofErr w:type="gramEnd"/>
+      <w:r>
+        <w:t xml:space="preserve"> - </w:t>
+      </w:r>
+      <w:r>
+        <w:t>INS Simulator</w:t>
+      </w:r>
+      <w:bookmarkEnd w:id="69"/>
     </w:p>
     <w:p>
       <w:pPr>
@@ -23956,13 +25439,7 @@
               <w:rPr>
                 <w:lang w:val="en"/>
               </w:rPr>
-              <w:t xml:space="preserve">The </w:t>
-            </w:r>
-            <w:r>
-              <w:rPr>
-                <w:lang w:val="en"/>
-              </w:rPr>
-              <w:t>INS simulator receives the last flight control requests from the adaptive controller and records the data locally.</w:t>
+              <w:t>The INS simulator receives the last flight control requests from the adaptive controller and records the data locally.</w:t>
             </w:r>
           </w:p>
         </w:tc>
@@ -23989,6 +25466,7 @@
               <w:rPr>
                 <w:lang w:val="en"/>
               </w:rPr>
+              <w:lastRenderedPageBreak/>
               <w:t>Flow of Events</w:t>
             </w:r>
           </w:p>
@@ -24012,25 +25490,7 @@
               <w:rPr>
                 <w:lang w:val="en"/>
               </w:rPr>
-              <w:t xml:space="preserve">The </w:t>
-            </w:r>
-            <w:r>
-              <w:rPr>
-                <w:lang w:val="en"/>
-              </w:rPr>
-              <w:t>INS system</w:t>
-            </w:r>
-            <w:r>
-              <w:rPr>
-                <w:lang w:val="en"/>
-              </w:rPr>
-              <w:t xml:space="preserve"> receives </w:t>
-            </w:r>
-            <w:r>
-              <w:rPr>
-                <w:lang w:val="en"/>
-              </w:rPr>
-              <w:t xml:space="preserve">data from the control unit and </w:t>
+              <w:t xml:space="preserve">The INS system receives data from the control unit and </w:t>
             </w:r>
             <w:proofErr w:type="gramStart"/>
             <w:r>
@@ -24044,13 +25504,7 @@
               <w:rPr>
                 <w:lang w:val="en"/>
               </w:rPr>
-              <w:t xml:space="preserve"> it locally. This continues on a looped basis as the inputs are received from the control unit.</w:t>
-            </w:r>
-            <w:r>
-              <w:rPr>
-                <w:lang w:val="en"/>
-              </w:rPr>
-              <w:t xml:space="preserve">  </w:t>
+              <w:t xml:space="preserve"> it locally. This continues on a looped basis as the inputs are received from the control unit.  </w:t>
             </w:r>
           </w:p>
         </w:tc>
@@ -24077,7 +25531,6 @@
                 <w:b/>
                 <w:lang w:val="en"/>
               </w:rPr>
-              <w:lastRenderedPageBreak/>
               <w:t>Use Case</w:t>
             </w:r>
           </w:p>
@@ -24355,6 +25808,49 @@
     </w:p>
     <w:p>
       <w:pPr>
+        <w:pStyle w:val="Caption"/>
+        <w:rPr>
+          <w:lang w:val="en-GB"/>
+        </w:rPr>
+      </w:pPr>
+      <w:bookmarkStart w:id="70" w:name="_Toc374402548"/>
+      <w:r>
+        <w:t xml:space="preserve">Figure </w:t>
+      </w:r>
+      <w:r>
+        <w:fldChar w:fldCharType="begin"/>
+      </w:r>
+      <w:r>
+        <w:instrText xml:space="preserve"> SEQ Figure \* ARABIC </w:instrText>
+      </w:r>
+      <w:r>
+        <w:fldChar w:fldCharType="separate"/>
+      </w:r>
+      <w:r>
+        <w:rPr>
+          <w:noProof/>
+        </w:rPr>
+        <w:t>22</w:t>
+      </w:r>
+      <w:r>
+        <w:fldChar w:fldCharType="end"/>
+      </w:r>
+      <w:r>
+        <w:t xml:space="preserve"> </w:t>
+      </w:r>
+      <w:r>
+        <w:t>Use Case</w:t>
+      </w:r>
+      <w:r>
+        <w:t>s</w:t>
+      </w:r>
+      <w:r>
+        <w:t xml:space="preserve"> - INS Simulator</w:t>
+      </w:r>
+      <w:bookmarkEnd w:id="70"/>
+    </w:p>
+    <w:p>
+      <w:pPr>
         <w:jc w:val="center"/>
         <w:rPr>
           <w:lang w:val="en-GB"/>
@@ -24363,20 +25859,12 @@
     </w:p>
     <w:p>
       <w:pPr>
-        <w:jc w:val="center"/>
-        <w:rPr>
-          <w:lang w:val="en-GB"/>
-        </w:rPr>
-      </w:pPr>
-    </w:p>
-    <w:p>
-      <w:pPr>
         <w:pStyle w:val="Heading2"/>
         <w:rPr>
           <w:lang w:val="en-GB"/>
         </w:rPr>
       </w:pPr>
-      <w:bookmarkStart w:id="62" w:name="_Toc374316190"/>
+      <w:bookmarkStart w:id="71" w:name="_Toc374316190"/>
       <w:r>
         <w:rPr>
           <w:lang w:val="en-GB"/>
@@ -24402,7 +25890,7 @@
         </w:rPr>
         <w:t>State Diagram</w:t>
       </w:r>
-      <w:bookmarkEnd w:id="62"/>
+      <w:bookmarkEnd w:id="71"/>
     </w:p>
     <w:p>
       <w:pPr>
@@ -24471,11 +25959,40 @@
     </w:p>
     <w:p>
       <w:pPr>
-        <w:jc w:val="center"/>
-        <w:rPr>
-          <w:lang w:val="en-GB"/>
-        </w:rPr>
-      </w:pPr>
+        <w:pStyle w:val="Caption"/>
+        <w:rPr>
+          <w:lang w:val="en-GB"/>
+        </w:rPr>
+      </w:pPr>
+      <w:bookmarkStart w:id="72" w:name="_Toc374402549"/>
+      <w:r>
+        <w:t xml:space="preserve">Figure </w:t>
+      </w:r>
+      <w:r>
+        <w:fldChar w:fldCharType="begin"/>
+      </w:r>
+      <w:r>
+        <w:instrText xml:space="preserve"> SEQ Figure \* ARABIC </w:instrText>
+      </w:r>
+      <w:r>
+        <w:fldChar w:fldCharType="separate"/>
+      </w:r>
+      <w:r>
+        <w:rPr>
+          <w:noProof/>
+        </w:rPr>
+        <w:t>23</w:t>
+      </w:r>
+      <w:r>
+        <w:fldChar w:fldCharType="end"/>
+      </w:r>
+      <w:r>
+        <w:t xml:space="preserve"> </w:t>
+      </w:r>
+      <w:r>
+        <w:t>High Level State Diagram</w:t>
+      </w:r>
+      <w:bookmarkEnd w:id="72"/>
     </w:p>
     <w:p>
       <w:pPr>
@@ -24484,7 +26001,7 @@
           <w:lang w:val="en-GB"/>
         </w:rPr>
       </w:pPr>
-      <w:bookmarkStart w:id="63" w:name="_Toc374316191"/>
+      <w:bookmarkStart w:id="73" w:name="_Toc374316191"/>
       <w:r>
         <w:rPr>
           <w:lang w:val="en-GB"/>
@@ -24499,7 +26016,7 @@
         <w:tab/>
         <w:t>System Architecture</w:t>
       </w:r>
-      <w:bookmarkEnd w:id="63"/>
+      <w:bookmarkEnd w:id="73"/>
     </w:p>
     <w:p>
       <w:pPr>
@@ -24757,7 +26274,7 @@
         </w:rPr>
         <w:drawing>
           <wp:inline distT="0" distB="0" distL="0" distR="0">
-            <wp:extent cx="4864608" cy="4410524"/>
+            <wp:extent cx="4601261" cy="4104000"/>
             <wp:effectExtent l="0" t="0" r="0" b="0"/>
             <wp:docPr id="36" name="Picture 36"/>
             <wp:cNvGraphicFramePr>
@@ -24772,7 +26289,7 @@
                       <a:picLocks noChangeAspect="1" noChangeArrowheads="1"/>
                     </pic:cNvPicPr>
                   </pic:nvPicPr>
-                  <pic:blipFill>
+                  <pic:blipFill rotWithShape="1">
                     <a:blip r:embed="rId25">
                       <a:extLst>
                         <a:ext uri="{28A0092B-C50C-407E-A947-70E740481C1C}">
@@ -24780,15 +26297,13 @@
                         </a:ext>
                       </a:extLst>
                     </a:blip>
-                    <a:srcRect/>
-                    <a:stretch>
-                      <a:fillRect/>
-                    </a:stretch>
+                    <a:srcRect l="1479" t="4078" r="3523" b="2465"/>
+                    <a:stretch/>
                   </pic:blipFill>
                   <pic:spPr bwMode="auto">
                     <a:xfrm>
                       <a:off x="0" y="0"/>
-                      <a:ext cx="4867150" cy="4412829"/>
+                      <a:ext cx="4623635" cy="4123956"/>
                     </a:xfrm>
                     <a:prstGeom prst="rect">
                       <a:avLst/>
@@ -24797,6 +26312,11 @@
                     <a:ln>
                       <a:noFill/>
                     </a:ln>
+                    <a:extLst>
+                      <a:ext uri="{53640926-AAD7-44D8-BBD7-CCE9431645EC}">
+                        <a14:shadowObscured xmlns:a14="http://schemas.microsoft.com/office/drawing/2010/main"/>
+                      </a:ext>
+                    </a:extLst>
                   </pic:spPr>
                 </pic:pic>
               </a:graphicData>
@@ -24804,6 +26324,40 @@
           </wp:inline>
         </w:drawing>
       </w:r>
+    </w:p>
+    <w:p>
+      <w:pPr>
+        <w:pStyle w:val="Caption"/>
+        <w:rPr>
+          <w:lang w:val="en-GB"/>
+        </w:rPr>
+      </w:pPr>
+      <w:bookmarkStart w:id="74" w:name="_Toc374402550"/>
+      <w:r>
+        <w:t xml:space="preserve">Figure </w:t>
+      </w:r>
+      <w:r>
+        <w:fldChar w:fldCharType="begin"/>
+      </w:r>
+      <w:r>
+        <w:instrText xml:space="preserve"> SEQ Figure \* ARABIC </w:instrText>
+      </w:r>
+      <w:r>
+        <w:fldChar w:fldCharType="separate"/>
+      </w:r>
+      <w:r>
+        <w:rPr>
+          <w:noProof/>
+        </w:rPr>
+        <w:t>24</w:t>
+      </w:r>
+      <w:r>
+        <w:fldChar w:fldCharType="end"/>
+      </w:r>
+      <w:r>
+        <w:t xml:space="preserve"> System Architecture</w:t>
+      </w:r>
+      <w:bookmarkEnd w:id="74"/>
       <w:r>
         <w:rPr>
           <w:lang w:val="en-GB"/>
@@ -24818,7 +26372,7 @@
           <w:lang w:val="en-GB"/>
         </w:rPr>
       </w:pPr>
-      <w:bookmarkStart w:id="64" w:name="_Toc374316192"/>
+      <w:bookmarkStart w:id="75" w:name="_Toc374316192"/>
       <w:r>
         <w:rPr>
           <w:lang w:val="en-GB"/>
@@ -24838,7 +26392,7 @@
         </w:rPr>
         <w:t xml:space="preserve"> Component Diagram</w:t>
       </w:r>
-      <w:bookmarkEnd w:id="64"/>
+      <w:bookmarkEnd w:id="75"/>
     </w:p>
     <w:p>
       <w:pPr>
@@ -24888,6 +26442,43 @@
           </wp:inline>
         </w:drawing>
       </w:r>
+    </w:p>
+    <w:p>
+      <w:pPr>
+        <w:pStyle w:val="Caption"/>
+        <w:rPr>
+          <w:lang w:val="en-GB"/>
+        </w:rPr>
+      </w:pPr>
+      <w:bookmarkStart w:id="76" w:name="_Toc374402551"/>
+      <w:r>
+        <w:t xml:space="preserve">Figure </w:t>
+      </w:r>
+      <w:r>
+        <w:fldChar w:fldCharType="begin"/>
+      </w:r>
+      <w:r>
+        <w:instrText xml:space="preserve"> SEQ Figure \* ARABIC </w:instrText>
+      </w:r>
+      <w:r>
+        <w:fldChar w:fldCharType="separate"/>
+      </w:r>
+      <w:r>
+        <w:rPr>
+          <w:noProof/>
+        </w:rPr>
+        <w:t>25</w:t>
+      </w:r>
+      <w:r>
+        <w:fldChar w:fldCharType="end"/>
+      </w:r>
+      <w:r>
+        <w:t xml:space="preserve"> </w:t>
+      </w:r>
+      <w:r>
+        <w:t>Component Diagram</w:t>
+      </w:r>
+      <w:bookmarkEnd w:id="76"/>
       <w:r>
         <w:rPr>
           <w:lang w:val="en-GB"/>
@@ -24902,7 +26493,7 @@
           <w:lang w:val="en-GB"/>
         </w:rPr>
       </w:pPr>
-      <w:bookmarkStart w:id="65" w:name="_Toc374316193"/>
+      <w:bookmarkStart w:id="77" w:name="_Toc374316193"/>
       <w:r>
         <w:rPr>
           <w:lang w:val="en-GB"/>
@@ -24923,7 +26514,7 @@
         <w:tab/>
         <w:t>Prototype</w:t>
       </w:r>
-      <w:bookmarkEnd w:id="65"/>
+      <w:bookmarkEnd w:id="77"/>
     </w:p>
     <w:p>
       <w:pPr>
@@ -25330,12 +26921,37 @@
     </w:p>
     <w:p>
       <w:pPr>
-        <w:spacing w:line="240" w:lineRule="auto"/>
-        <w:jc w:val="center"/>
-        <w:rPr>
-          <w:lang w:val="en-GB"/>
-        </w:rPr>
-      </w:pPr>
+        <w:pStyle w:val="Caption"/>
+        <w:rPr>
+          <w:lang w:val="en-GB"/>
+        </w:rPr>
+      </w:pPr>
+      <w:bookmarkStart w:id="78" w:name="_Toc374402552"/>
+      <w:r>
+        <w:t xml:space="preserve">Figure </w:t>
+      </w:r>
+      <w:r>
+        <w:fldChar w:fldCharType="begin"/>
+      </w:r>
+      <w:r>
+        <w:instrText xml:space="preserve"> SEQ Figure \* ARABIC </w:instrText>
+      </w:r>
+      <w:r>
+        <w:fldChar w:fldCharType="separate"/>
+      </w:r>
+      <w:r>
+        <w:rPr>
+          <w:noProof/>
+        </w:rPr>
+        <w:t>26</w:t>
+      </w:r>
+      <w:r>
+        <w:fldChar w:fldCharType="end"/>
+      </w:r>
+      <w:r>
+        <w:t xml:space="preserve"> Image of ship prototype</w:t>
+      </w:r>
+      <w:bookmarkEnd w:id="78"/>
     </w:p>
     <w:p>
       <w:pPr>
@@ -25386,7 +27002,6 @@
           <w:szCs w:val="19"/>
           <w:lang w:val="en-GB"/>
         </w:rPr>
-        <w:lastRenderedPageBreak/>
         <w:t>Vector3</w:t>
       </w:r>
       <w:r>
@@ -25626,8 +27241,8 @@
         </w:rPr>
         <w:drawing>
           <wp:inline distT="0" distB="0" distL="0" distR="0" wp14:anchorId="1B51524B" wp14:editId="2EDA8EF8">
-            <wp:extent cx="1536192" cy="2586869"/>
-            <wp:effectExtent l="0" t="0" r="6985" b="4445"/>
+            <wp:extent cx="1437888" cy="2421331"/>
+            <wp:effectExtent l="0" t="0" r="0" b="0"/>
             <wp:docPr id="9" name="Picture 9"/>
             <wp:cNvGraphicFramePr>
               <a:graphicFrameLocks xmlns:a="http://schemas.openxmlformats.org/drawingml/2006/main" noChangeAspect="1"/>
@@ -25647,7 +27262,7 @@
                   <pic:spPr bwMode="auto">
                     <a:xfrm>
                       <a:off x="0" y="0"/>
-                      <a:ext cx="1708513" cy="2877049"/>
+                      <a:ext cx="1602033" cy="2697742"/>
                     </a:xfrm>
                     <a:prstGeom prst="rect">
                       <a:avLst/>
@@ -25679,6 +27294,49 @@
     </w:p>
     <w:p>
       <w:pPr>
+        <w:pStyle w:val="Caption"/>
+        <w:rPr>
+          <w:lang w:val="en-GB"/>
+        </w:rPr>
+      </w:pPr>
+      <w:bookmarkStart w:id="79" w:name="_Toc374402553"/>
+      <w:r>
+        <w:t xml:space="preserve">Figure </w:t>
+      </w:r>
+      <w:r>
+        <w:fldChar w:fldCharType="begin"/>
+      </w:r>
+      <w:r>
+        <w:instrText xml:space="preserve"> SEQ Figure \* ARABIC </w:instrText>
+      </w:r>
+      <w:r>
+        <w:fldChar w:fldCharType="separate"/>
+      </w:r>
+      <w:r>
+        <w:rPr>
+          <w:noProof/>
+        </w:rPr>
+        <w:t>27</w:t>
+      </w:r>
+      <w:r>
+        <w:fldChar w:fldCharType="end"/>
+      </w:r>
+      <w:r>
+        <w:t xml:space="preserve"> Code snippet of ship coordinates</w:t>
+      </w:r>
+      <w:bookmarkEnd w:id="79"/>
+    </w:p>
+    <w:p>
+      <w:pPr>
+        <w:spacing w:line="240" w:lineRule="auto"/>
+        <w:jc w:val="center"/>
+        <w:rPr>
+          <w:lang w:val="en-GB"/>
+        </w:rPr>
+      </w:pPr>
+    </w:p>
+    <w:p>
+      <w:pPr>
         <w:rPr>
           <w:lang w:val="en-GB"/>
         </w:rPr>
@@ -25737,8 +27395,8 @@
         </w:rPr>
         <w:drawing>
           <wp:inline distT="0" distB="0" distL="0" distR="0" wp14:anchorId="57691FBE" wp14:editId="76F3A30C">
-            <wp:extent cx="1744166" cy="2487168"/>
-            <wp:effectExtent l="0" t="0" r="8890" b="8890"/>
+            <wp:extent cx="1389888" cy="1981969"/>
+            <wp:effectExtent l="0" t="0" r="1270" b="0"/>
             <wp:docPr id="38" name="Picture 38"/>
             <wp:cNvGraphicFramePr>
               <a:graphicFrameLocks xmlns:a="http://schemas.openxmlformats.org/drawingml/2006/main" noChangeAspect="1"/>
@@ -25759,7 +27417,7 @@
                   <pic:spPr>
                     <a:xfrm>
                       <a:off x="0" y="0"/>
-                      <a:ext cx="1747262" cy="2491583"/>
+                      <a:ext cx="1392507" cy="1985704"/>
                     </a:xfrm>
                     <a:prstGeom prst="rect">
                       <a:avLst/>
@@ -25783,17 +27441,10 @@
           <w:noProof/>
           <w:lang w:val="en-GB" w:eastAsia="en-GB"/>
         </w:rPr>
-        <w:tab/>
-      </w:r>
-      <w:r>
-        <w:rPr>
-          <w:noProof/>
-          <w:lang w:val="en-GB" w:eastAsia="en-GB"/>
-        </w:rPr>
         <w:drawing>
           <wp:inline distT="0" distB="0" distL="0" distR="0" wp14:anchorId="02052D27" wp14:editId="1BA1F4AE">
-            <wp:extent cx="1753992" cy="2494483"/>
-            <wp:effectExtent l="0" t="0" r="0" b="1270"/>
+            <wp:extent cx="1388791" cy="1975104"/>
+            <wp:effectExtent l="0" t="0" r="1905" b="6350"/>
             <wp:docPr id="39" name="Picture 39"/>
             <wp:cNvGraphicFramePr>
               <a:graphicFrameLocks xmlns:a="http://schemas.openxmlformats.org/drawingml/2006/main" noChangeAspect="1"/>
@@ -25814,7 +27465,7 @@
                   <pic:spPr>
                     <a:xfrm>
                       <a:off x="0" y="0"/>
-                      <a:ext cx="1754447" cy="2495130"/>
+                      <a:ext cx="1389151" cy="1975616"/>
                     </a:xfrm>
                     <a:prstGeom prst="rect">
                       <a:avLst/>
@@ -25838,12 +27489,47 @@
     </w:p>
     <w:p>
       <w:pPr>
+        <w:pStyle w:val="Caption"/>
+        <w:rPr>
+          <w:noProof/>
+          <w:lang w:val="en-GB" w:eastAsia="en-GB"/>
+        </w:rPr>
+      </w:pPr>
+      <w:bookmarkStart w:id="80" w:name="_Toc374402554"/>
+      <w:r>
+        <w:t xml:space="preserve">Figure </w:t>
+      </w:r>
+      <w:r>
+        <w:fldChar w:fldCharType="begin"/>
+      </w:r>
+      <w:r>
+        <w:instrText xml:space="preserve"> SEQ Figure \* ARABIC </w:instrText>
+      </w:r>
+      <w:r>
+        <w:fldChar w:fldCharType="separate"/>
+      </w:r>
+      <w:r>
+        <w:rPr>
+          <w:noProof/>
+        </w:rPr>
+        <w:t>28</w:t>
+      </w:r>
+      <w:r>
+        <w:fldChar w:fldCharType="end"/>
+      </w:r>
+      <w:r>
+        <w:t xml:space="preserve"> Images of landing pad prototype</w:t>
+      </w:r>
+      <w:bookmarkEnd w:id="80"/>
+    </w:p>
+    <w:p>
+      <w:pPr>
         <w:pStyle w:val="Heading2"/>
         <w:rPr>
           <w:lang w:val="en-GB"/>
         </w:rPr>
       </w:pPr>
-      <w:bookmarkStart w:id="66" w:name="_Toc374316194"/>
+      <w:bookmarkStart w:id="81" w:name="_Toc374316194"/>
       <w:r>
         <w:rPr>
           <w:lang w:val="en-GB"/>
@@ -25858,7 +27544,7 @@
         <w:tab/>
         <w:t>Development Methodology</w:t>
       </w:r>
-      <w:bookmarkEnd w:id="66"/>
+      <w:bookmarkEnd w:id="81"/>
     </w:p>
     <w:p>
       <w:pPr>
@@ -25965,7 +27651,7 @@
           <w:lang w:val="en-GB"/>
         </w:rPr>
       </w:pPr>
-      <w:bookmarkStart w:id="67" w:name="_Toc374316195"/>
+      <w:bookmarkStart w:id="82" w:name="_Toc374316195"/>
       <w:r>
         <w:rPr>
           <w:lang w:val="en-GB"/>
@@ -25979,7 +27665,7 @@
         <w:tab/>
         <w:t>Test Plan</w:t>
       </w:r>
-      <w:bookmarkEnd w:id="67"/>
+      <w:bookmarkEnd w:id="82"/>
     </w:p>
     <w:p>
       <w:pPr>
@@ -28360,10 +30046,53 @@
     </w:tbl>
     <w:p>
       <w:pPr>
-        <w:rPr>
-          <w:color w:val="365F91" w:themeColor="accent1" w:themeShade="BF"/>
-          <w:sz w:val="32"/>
-          <w:szCs w:val="28"/>
+        <w:pStyle w:val="Caption"/>
+        <w:rPr>
+          <w:lang w:val="en-GB"/>
+        </w:rPr>
+      </w:pPr>
+    </w:p>
+    <w:p>
+      <w:pPr>
+        <w:pStyle w:val="Caption"/>
+        <w:rPr>
+          <w:lang w:val="en-GB"/>
+        </w:rPr>
+      </w:pPr>
+      <w:bookmarkStart w:id="83" w:name="_Toc374402555"/>
+      <w:r>
+        <w:t xml:space="preserve">Figure </w:t>
+      </w:r>
+      <w:r>
+        <w:fldChar w:fldCharType="begin"/>
+      </w:r>
+      <w:r>
+        <w:instrText xml:space="preserve"> SEQ Figure \* ARABIC </w:instrText>
+      </w:r>
+      <w:r>
+        <w:fldChar w:fldCharType="separate"/>
+      </w:r>
+      <w:r>
+        <w:rPr>
+          <w:noProof/>
+        </w:rPr>
+        <w:t>29</w:t>
+      </w:r>
+      <w:r>
+        <w:fldChar w:fldCharType="end"/>
+      </w:r>
+      <w:r>
+        <w:t xml:space="preserve"> Test Plan</w:t>
+      </w:r>
+      <w:bookmarkEnd w:id="83"/>
+    </w:p>
+    <w:p>
+      <w:pPr>
+        <w:pStyle w:val="Caption"/>
+        <w:rPr>
+          <w:color w:val="auto"/>
+          <w:sz w:val="24"/>
+          <w:szCs w:val="24"/>
           <w:lang w:val="en-GB"/>
         </w:rPr>
       </w:pPr>
@@ -28381,7 +30110,7 @@
           <w:lang w:val="en-GB"/>
         </w:rPr>
       </w:pPr>
-      <w:bookmarkStart w:id="68" w:name="_Toc374316196"/>
+      <w:bookmarkStart w:id="84" w:name="_Toc374316196"/>
       <w:r>
         <w:rPr>
           <w:rFonts w:eastAsia="Times New Roman"/>
@@ -28404,7 +30133,7 @@
         </w:rPr>
         <w:t>Equations of Motion</w:t>
       </w:r>
-      <w:bookmarkEnd w:id="68"/>
+      <w:bookmarkEnd w:id="84"/>
     </w:p>
     <w:p>
       <w:pPr>
@@ -28415,7 +30144,7 @@
           <w:lang w:val="en-GB"/>
         </w:rPr>
       </w:pPr>
-      <w:bookmarkStart w:id="69" w:name="_Toc374316197"/>
+      <w:bookmarkStart w:id="85" w:name="_Toc374316197"/>
       <w:r>
         <w:rPr>
           <w:rFonts w:eastAsia="Times New Roman"/>
@@ -28437,7 +30166,7 @@
         </w:rPr>
         <w:t>Degrees of Freedom</w:t>
       </w:r>
-      <w:bookmarkEnd w:id="69"/>
+      <w:bookmarkEnd w:id="85"/>
       <w:r>
         <w:rPr>
           <w:rFonts w:eastAsia="Times New Roman"/>
@@ -28527,7 +30256,7 @@
           <w:lang w:val="en-GB"/>
         </w:rPr>
       </w:pPr>
-      <w:bookmarkStart w:id="70" w:name="_Toc374316198"/>
+      <w:bookmarkStart w:id="86" w:name="_Toc374316198"/>
       <w:r>
         <w:rPr>
           <w:rFonts w:eastAsia="Times New Roman"/>
@@ -28556,7 +30285,7 @@
         </w:rPr>
         <w:t>3D Space</w:t>
       </w:r>
-      <w:bookmarkEnd w:id="70"/>
+      <w:bookmarkEnd w:id="86"/>
     </w:p>
     <w:p>
       <w:pPr>
@@ -35374,7 +37103,7 @@
           <w:lang w:val="en-GB"/>
         </w:rPr>
       </w:pPr>
-      <w:bookmarkStart w:id="71" w:name="_Toc374316199"/>
+      <w:bookmarkStart w:id="87" w:name="_Toc374316199"/>
       <w:r>
         <w:rPr>
           <w:lang w:val="en-GB"/>
@@ -35388,7 +37117,7 @@
         <w:tab/>
         <w:t>Summary</w:t>
       </w:r>
-      <w:bookmarkEnd w:id="71"/>
+      <w:bookmarkEnd w:id="87"/>
     </w:p>
     <w:p>
       <w:pPr>
@@ -35827,12 +37556,6 @@
       <w:pPr>
         <w:spacing w:line="240" w:lineRule="auto"/>
         <w:rPr>
-          <w:rFonts w:cstheme="majorBidi"/>
-          <w:b/>
-          <w:bCs/>
-          <w:color w:val="365F91" w:themeColor="accent1" w:themeShade="BF"/>
-          <w:sz w:val="32"/>
-          <w:szCs w:val="28"/>
           <w:lang w:val="en-GB"/>
         </w:rPr>
       </w:pPr>
@@ -36250,6 +37973,59 @@
           </wp:inline>
         </w:drawing>
       </w:r>
+    </w:p>
+    <w:p>
+      <w:pPr>
+        <w:spacing w:line="240" w:lineRule="auto"/>
+        <w:rPr>
+          <w:lang w:val="en-GB"/>
+        </w:rPr>
+      </w:pPr>
+    </w:p>
+    <w:p>
+      <w:pPr>
+        <w:pStyle w:val="Caption"/>
+        <w:rPr>
+          <w:rFonts w:cstheme="majorBidi"/>
+          <w:b/>
+          <w:bCs w:val="0"/>
+          <w:color w:val="365F91" w:themeColor="accent1" w:themeShade="BF"/>
+          <w:sz w:val="32"/>
+          <w:szCs w:val="28"/>
+          <w:lang w:val="en-GB"/>
+        </w:rPr>
+      </w:pPr>
+      <w:bookmarkStart w:id="88" w:name="_Toc374402556"/>
+      <w:r>
+        <w:t xml:space="preserve">Figure </w:t>
+      </w:r>
+      <w:r>
+        <w:fldChar w:fldCharType="begin"/>
+      </w:r>
+      <w:r>
+        <w:instrText xml:space="preserve"> SEQ Figure \* ARABIC </w:instrText>
+      </w:r>
+      <w:r>
+        <w:fldChar w:fldCharType="separate"/>
+      </w:r>
+      <w:proofErr w:type="gramStart"/>
+      <w:r>
+        <w:rPr>
+          <w:noProof/>
+        </w:rPr>
+        <w:t>30</w:t>
+      </w:r>
+      <w:r>
+        <w:fldChar w:fldCharType="end"/>
+      </w:r>
+      <w:r>
+        <w:t xml:space="preserve"> </w:t>
+      </w:r>
+      <w:r>
+        <w:t>3D Plane representation</w:t>
+      </w:r>
+      <w:bookmarkEnd w:id="88"/>
+      <w:proofErr w:type="gramEnd"/>
       <w:r>
         <w:rPr>
           <w:lang w:val="en-GB"/>
@@ -36264,7 +38040,7 @@
           <w:lang w:val="en-GB"/>
         </w:rPr>
       </w:pPr>
-      <w:bookmarkStart w:id="72" w:name="_Toc374316200"/>
+      <w:bookmarkStart w:id="89" w:name="_Toc374316200"/>
       <w:r>
         <w:rPr>
           <w:rFonts w:eastAsia="Times New Roman"/>
@@ -36287,7 +38063,7 @@
         </w:rPr>
         <w:t>Influencing Factors</w:t>
       </w:r>
-      <w:bookmarkEnd w:id="72"/>
+      <w:bookmarkEnd w:id="89"/>
     </w:p>
     <w:p>
       <w:pPr>
@@ -36310,7 +38086,7 @@
           <w:lang w:val="en-GB"/>
         </w:rPr>
       </w:pPr>
-      <w:bookmarkStart w:id="73" w:name="_Toc374316201"/>
+      <w:bookmarkStart w:id="90" w:name="_Toc374316201"/>
       <w:r>
         <w:rPr>
           <w:rFonts w:eastAsia="Times New Roman"/>
@@ -36332,7 +38108,7 @@
         </w:rPr>
         <w:t>The UAV Model</w:t>
       </w:r>
-      <w:bookmarkEnd w:id="73"/>
+      <w:bookmarkEnd w:id="90"/>
     </w:p>
     <w:p>
       <w:pPr>
@@ -36355,7 +38131,7 @@
           <w:lang w:val="en-GB"/>
         </w:rPr>
       </w:pPr>
-      <w:bookmarkStart w:id="74" w:name="_Toc374316202"/>
+      <w:bookmarkStart w:id="91" w:name="_Toc374316202"/>
       <w:r>
         <w:rPr>
           <w:rFonts w:eastAsia="Times New Roman"/>
@@ -36377,7 +38153,7 @@
         </w:rPr>
         <w:t>The Ship Model</w:t>
       </w:r>
-      <w:bookmarkEnd w:id="74"/>
+      <w:bookmarkEnd w:id="91"/>
     </w:p>
     <w:p>
       <w:pPr>
@@ -36400,7 +38176,7 @@
           <w:lang w:val="en-GB"/>
         </w:rPr>
       </w:pPr>
-      <w:bookmarkStart w:id="75" w:name="_Toc374316203"/>
+      <w:bookmarkStart w:id="92" w:name="_Toc374316203"/>
       <w:r>
         <w:rPr>
           <w:rFonts w:eastAsia="Times New Roman"/>
@@ -36422,7 +38198,7 @@
         </w:rPr>
         <w:t>From Target Acquisition to Touchdown</w:t>
       </w:r>
-      <w:bookmarkEnd w:id="75"/>
+      <w:bookmarkEnd w:id="92"/>
     </w:p>
     <w:p>
       <w:pPr>
@@ -36444,7 +38220,7 @@
           <w:lang w:val="en-GB"/>
         </w:rPr>
       </w:pPr>
-      <w:bookmarkStart w:id="76" w:name="_Toc374316204"/>
+      <w:bookmarkStart w:id="93" w:name="_Toc374316204"/>
       <w:r>
         <w:rPr>
           <w:rFonts w:eastAsia="Times New Roman"/>
@@ -36466,7 +38242,7 @@
         </w:rPr>
         <w:t>Results</w:t>
       </w:r>
-      <w:bookmarkEnd w:id="76"/>
+      <w:bookmarkEnd w:id="93"/>
     </w:p>
     <w:p>
       <w:pPr>
@@ -36488,18 +38264,18 @@
       <w:pPr>
         <w:pStyle w:val="Heading1"/>
       </w:pPr>
-      <w:bookmarkStart w:id="77" w:name="_Toc374316205"/>
+      <w:bookmarkStart w:id="94" w:name="_Toc374316205"/>
       <w:r>
         <w:lastRenderedPageBreak/>
         <w:t>Appendix</w:t>
       </w:r>
-      <w:bookmarkEnd w:id="77"/>
+      <w:bookmarkEnd w:id="94"/>
     </w:p>
     <w:p>
       <w:pPr>
         <w:pStyle w:val="Heading2"/>
       </w:pPr>
-      <w:bookmarkStart w:id="78" w:name="_Toc374316206"/>
+      <w:bookmarkStart w:id="95" w:name="_Toc374316206"/>
       <w:r>
         <w:t xml:space="preserve">Appendix </w:t>
       </w:r>
@@ -36510,7 +38286,7 @@
         <w:tab/>
         <w:t>Douglas Sea Scale</w:t>
       </w:r>
-      <w:bookmarkEnd w:id="78"/>
+      <w:bookmarkEnd w:id="95"/>
     </w:p>
     <w:p/>
     <w:p>
@@ -37061,7 +38837,7 @@
     <w:p/>
     <w:p/>
     <w:p/>
-    <w:bookmarkStart w:id="79" w:name="_Toc374316207" w:displacedByCustomXml="next"/>
+    <w:bookmarkStart w:id="96" w:name="_Toc374316207" w:displacedByCustomXml="next"/>
     <w:sdt>
       <w:sdtPr>
         <w:rPr>
@@ -37086,7 +38862,7 @@
           <w:r>
             <w:t>Works Cited</w:t>
           </w:r>
-          <w:bookmarkEnd w:id="79"/>
+          <w:bookmarkEnd w:id="96"/>
         </w:p>
         <w:p>
           <w:pPr>
@@ -38352,7 +40128,7 @@
                               <w:sz w:val="26"/>
                               <w:szCs w:val="26"/>
                             </w:rPr>
-                            <w:t>3</w:t>
+                            <w:t>6</w:t>
                           </w:r>
                           <w:r>
                             <w:rPr>
@@ -38432,7 +40208,7 @@
                         <w:sz w:val="26"/>
                         <w:szCs w:val="26"/>
                       </w:rPr>
-                      <w:t>3</w:t>
+                      <w:t>6</w:t>
                     </w:r>
                     <w:r>
                       <w:rPr>
@@ -41858,7 +43634,7 @@
 </file>
 
 <file path=customXml/itemProps1.xml><?xml version="1.0" encoding="utf-8"?>
-<ds:datastoreItem xmlns:ds="http://schemas.openxmlformats.org/officeDocument/2006/customXml" ds:itemID="{D17F5E7C-A7F3-4797-B6D6-FDC1B4CBBB95}">
+<ds:datastoreItem xmlns:ds="http://schemas.openxmlformats.org/officeDocument/2006/customXml" ds:itemID="{1976FFAC-E107-433B-BDAD-2B1301E8252F}">
   <ds:schemaRefs>
     <ds:schemaRef ds:uri="http://schemas.openxmlformats.org/officeDocument/2006/bibliography"/>
   </ds:schemaRefs>

</xml_diff>

<commit_message>
Formatting and updating document
</commit_message>
<xml_diff>
--- a/Main Project.docx
+++ b/Main Project.docx
@@ -6,6 +6,81 @@
       <w:pPr>
         <w:jc w:val="center"/>
       </w:pPr>
+      <w:r>
+        <w:rPr>
+          <w:noProof/>
+          <w:lang w:val="en-GB" w:eastAsia="en-GB"/>
+        </w:rPr>
+        <mc:AlternateContent>
+          <mc:Choice Requires="wps">
+            <w:drawing>
+              <wp:anchor distT="0" distB="0" distL="114300" distR="114300" simplePos="0" relativeHeight="251707392" behindDoc="0" locked="0" layoutInCell="1" allowOverlap="1" wp14:anchorId="6A879C4C" wp14:editId="6F84023F">
+                <wp:simplePos x="0" y="0"/>
+                <wp:positionH relativeFrom="column">
+                  <wp:posOffset>2150669</wp:posOffset>
+                </wp:positionH>
+                <wp:positionV relativeFrom="paragraph">
+                  <wp:posOffset>-548640</wp:posOffset>
+                </wp:positionV>
+                <wp:extent cx="3708806" cy="855878"/>
+                <wp:effectExtent l="0" t="0" r="6350" b="1905"/>
+                <wp:wrapNone/>
+                <wp:docPr id="7" name="Rectangle 7"/>
+                <wp:cNvGraphicFramePr/>
+                <a:graphic xmlns:a="http://schemas.openxmlformats.org/drawingml/2006/main">
+                  <a:graphicData uri="http://schemas.microsoft.com/office/word/2010/wordprocessingShape">
+                    <wps:wsp>
+                      <wps:cNvSpPr/>
+                      <wps:spPr>
+                        <a:xfrm>
+                          <a:off x="0" y="0"/>
+                          <a:ext cx="3708806" cy="855878"/>
+                        </a:xfrm>
+                        <a:prstGeom prst="rect">
+                          <a:avLst/>
+                        </a:prstGeom>
+                        <a:solidFill>
+                          <a:schemeClr val="bg1"/>
+                        </a:solidFill>
+                        <a:ln>
+                          <a:noFill/>
+                        </a:ln>
+                      </wps:spPr>
+                      <wps:style>
+                        <a:lnRef idx="2">
+                          <a:schemeClr val="accent1">
+                            <a:shade val="50000"/>
+                          </a:schemeClr>
+                        </a:lnRef>
+                        <a:fillRef idx="1">
+                          <a:schemeClr val="accent1"/>
+                        </a:fillRef>
+                        <a:effectRef idx="0">
+                          <a:schemeClr val="accent1"/>
+                        </a:effectRef>
+                        <a:fontRef idx="minor">
+                          <a:schemeClr val="lt1"/>
+                        </a:fontRef>
+                      </wps:style>
+                      <wps:bodyPr rot="0" spcFirstLastPara="0" vertOverflow="overflow" horzOverflow="overflow" vert="horz" wrap="square" lIns="91440" tIns="45720" rIns="91440" bIns="45720" numCol="1" spcCol="0" rtlCol="0" fromWordArt="0" anchor="ctr" anchorCtr="0" forceAA="0" compatLnSpc="1">
+                        <a:prstTxWarp prst="textNoShape">
+                          <a:avLst/>
+                        </a:prstTxWarp>
+                        <a:noAutofit/>
+                      </wps:bodyPr>
+                    </wps:wsp>
+                  </a:graphicData>
+                </a:graphic>
+              </wp:anchor>
+            </w:drawing>
+          </mc:Choice>
+          <mc:Fallback>
+            <w:pict>
+              <v:rect id="Rectangle 7" o:spid="_x0000_s1026" style="position:absolute;margin-left:169.35pt;margin-top:-43.2pt;width:292.05pt;height:67.4pt;z-index:251707392;visibility:visible;mso-wrap-style:square;mso-wrap-distance-left:9pt;mso-wrap-distance-top:0;mso-wrap-distance-right:9pt;mso-wrap-distance-bottom:0;mso-position-horizontal:absolute;mso-position-horizontal-relative:text;mso-position-vertical:absolute;mso-position-vertical-relative:text;v-text-anchor:middle" o:gfxdata="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" fillcolor="white [3212]" stroked="f" strokeweight="2pt"/>
+            </w:pict>
+          </mc:Fallback>
+        </mc:AlternateContent>
+      </w:r>
     </w:p>
     <w:p>
       <w:pPr>
@@ -40,16 +115,62 @@
           <w:sz w:val="36"/>
           <w:szCs w:val="36"/>
         </w:rPr>
-        <w:t>VTOL UAV Landing Assist System</w:t>
-      </w:r>
-    </w:p>
-    <w:p>
-      <w:pPr>
-        <w:jc w:val="center"/>
+        <w:t xml:space="preserve">Autonomous </w:t>
+      </w:r>
+      <w:r>
         <w:rPr>
           <w:sz w:val="36"/>
           <w:szCs w:val="36"/>
         </w:rPr>
+        <w:t>Landing System</w:t>
+      </w:r>
+      <w:r>
+        <w:rPr>
+          <w:sz w:val="36"/>
+          <w:szCs w:val="36"/>
+        </w:rPr>
+        <w:t xml:space="preserve"> for a </w:t>
+      </w:r>
+      <w:r>
+        <w:rPr>
+          <w:sz w:val="36"/>
+          <w:szCs w:val="36"/>
+        </w:rPr>
+        <w:t>VTOL UAV</w:t>
+      </w:r>
+      <w:r>
+        <w:rPr>
+          <w:sz w:val="36"/>
+          <w:szCs w:val="36"/>
+        </w:rPr>
+        <w:t xml:space="preserve"> on the Deck of a Ship Using Infra-Red Beacons</w:t>
+      </w:r>
+    </w:p>
+    <w:p>
+      <w:pPr>
+        <w:jc w:val="center"/>
+        <w:rPr>
+          <w:sz w:val="36"/>
+          <w:szCs w:val="36"/>
+        </w:rPr>
+      </w:pPr>
+    </w:p>
+    <w:p>
+      <w:pPr>
+        <w:jc w:val="center"/>
+        <w:rPr>
+          <w:sz w:val="36"/>
+          <w:szCs w:val="36"/>
+        </w:rPr>
+      </w:pPr>
+    </w:p>
+    <w:p>
+      <w:pPr>
+        <w:jc w:val="center"/>
+        <w:rPr>
+          <w:sz w:val="36"/>
+          <w:szCs w:val="36"/>
+        </w:rPr>
       </w:pPr>
     </w:p>
     <w:p>
@@ -65,17 +186,15 @@
           <w:sz w:val="28"/>
           <w:szCs w:val="28"/>
         </w:rPr>
-        <w:t>BSc Science (Honors) Computing with Software Development</w:t>
-      </w:r>
-    </w:p>
-    <w:p>
-      <w:pPr>
-        <w:jc w:val="center"/>
+        <w:t>BSc (Hons) Computing with Software Development</w:t>
+      </w:r>
+      <w:r>
         <w:rPr>
           <w:sz w:val="28"/>
           <w:szCs w:val="28"/>
         </w:rPr>
-      </w:pPr>
+        <w:t>, 2014</w:t>
+      </w:r>
     </w:p>
     <w:p>
       <w:pPr>
@@ -85,22 +204,24 @@
           <w:szCs w:val="28"/>
         </w:rPr>
       </w:pPr>
-    </w:p>
-    <w:p>
-      <w:pPr>
-        <w:jc w:val="center"/>
+      <w:proofErr w:type="gramStart"/>
+      <w:r>
         <w:rPr>
           <w:sz w:val="28"/>
           <w:szCs w:val="28"/>
         </w:rPr>
-      </w:pPr>
-      <w:r>
+        <w:t>Institute of Technology Tralee.</w:t>
+      </w:r>
+      <w:proofErr w:type="gramEnd"/>
+    </w:p>
+    <w:p>
+      <w:pPr>
+        <w:jc w:val="center"/>
         <w:rPr>
           <w:sz w:val="28"/>
           <w:szCs w:val="28"/>
         </w:rPr>
-        <w:t>Brian Clarke</w:t>
-      </w:r>
+      </w:pPr>
     </w:p>
     <w:p>
       <w:pPr>
@@ -114,13 +235,240 @@
     <w:p>
       <w:pPr>
         <w:jc w:val="center"/>
-      </w:pPr>
-      <w:r>
         <w:rPr>
           <w:sz w:val="28"/>
           <w:szCs w:val="28"/>
         </w:rPr>
+      </w:pPr>
+    </w:p>
+    <w:p>
+      <w:pPr>
+        <w:jc w:val="center"/>
+        <w:rPr>
+          <w:sz w:val="28"/>
+          <w:szCs w:val="28"/>
+        </w:rPr>
+      </w:pPr>
+      <w:r>
+        <w:rPr>
+          <w:sz w:val="28"/>
+          <w:szCs w:val="28"/>
+        </w:rPr>
+        <w:t>Brian Clarke</w:t>
+      </w:r>
+    </w:p>
+    <w:p>
+      <w:pPr>
+        <w:jc w:val="center"/>
+        <w:rPr>
+          <w:sz w:val="28"/>
+          <w:szCs w:val="28"/>
+        </w:rPr>
+      </w:pPr>
+      <w:r>
+        <w:rPr>
+          <w:sz w:val="28"/>
+          <w:szCs w:val="28"/>
+        </w:rPr>
+        <w:t>T00154737</w:t>
+      </w:r>
+    </w:p>
+    <w:p>
+      <w:pPr>
+        <w:jc w:val="center"/>
+        <w:rPr>
+          <w:sz w:val="28"/>
+          <w:szCs w:val="28"/>
+        </w:rPr>
+      </w:pPr>
+    </w:p>
+    <w:p>
+      <w:pPr>
+        <w:jc w:val="center"/>
+        <w:rPr>
+          <w:sz w:val="28"/>
+          <w:szCs w:val="28"/>
+        </w:rPr>
+      </w:pPr>
+    </w:p>
+    <w:p>
+      <w:pPr>
+        <w:jc w:val="center"/>
+        <w:rPr>
+          <w:sz w:val="28"/>
+          <w:szCs w:val="28"/>
+        </w:rPr>
+      </w:pPr>
+      <w:r>
+        <w:rPr>
+          <w:sz w:val="28"/>
+          <w:szCs w:val="28"/>
+        </w:rPr>
         <w:t>Primary Supervisor: Ed Sheldon</w:t>
+      </w:r>
+    </w:p>
+    <w:p>
+      <w:pPr>
+        <w:jc w:val="center"/>
+      </w:pPr>
+      <w:r>
+        <w:rPr>
+          <w:noProof/>
+          <w:lang w:val="en-GB" w:eastAsia="en-GB"/>
+        </w:rPr>
+        <mc:AlternateContent>
+          <mc:Choice Requires="wps">
+            <w:drawing>
+              <wp:anchor distT="0" distB="0" distL="114300" distR="114300" simplePos="0" relativeHeight="251710464" behindDoc="0" locked="0" layoutInCell="1" allowOverlap="1" wp14:anchorId="365727A5" wp14:editId="4898A90D">
+                <wp:simplePos x="0" y="0"/>
+                <wp:positionH relativeFrom="column">
+                  <wp:posOffset>2722270</wp:posOffset>
+                </wp:positionH>
+                <wp:positionV relativeFrom="paragraph">
+                  <wp:posOffset>2153437</wp:posOffset>
+                </wp:positionV>
+                <wp:extent cx="3708400" cy="855345"/>
+                <wp:effectExtent l="0" t="0" r="6350" b="1905"/>
+                <wp:wrapNone/>
+                <wp:docPr id="50" name="Rectangle 50"/>
+                <wp:cNvGraphicFramePr/>
+                <a:graphic xmlns:a="http://schemas.openxmlformats.org/drawingml/2006/main">
+                  <a:graphicData uri="http://schemas.microsoft.com/office/word/2010/wordprocessingShape">
+                    <wps:wsp>
+                      <wps:cNvSpPr/>
+                      <wps:spPr>
+                        <a:xfrm>
+                          <a:off x="0" y="0"/>
+                          <a:ext cx="3708400" cy="855345"/>
+                        </a:xfrm>
+                        <a:prstGeom prst="rect">
+                          <a:avLst/>
+                        </a:prstGeom>
+                        <a:solidFill>
+                          <a:schemeClr val="bg1"/>
+                        </a:solidFill>
+                        <a:ln>
+                          <a:noFill/>
+                        </a:ln>
+                      </wps:spPr>
+                      <wps:style>
+                        <a:lnRef idx="2">
+                          <a:schemeClr val="accent1">
+                            <a:shade val="50000"/>
+                          </a:schemeClr>
+                        </a:lnRef>
+                        <a:fillRef idx="1">
+                          <a:schemeClr val="accent1"/>
+                        </a:fillRef>
+                        <a:effectRef idx="0">
+                          <a:schemeClr val="accent1"/>
+                        </a:effectRef>
+                        <a:fontRef idx="minor">
+                          <a:schemeClr val="lt1"/>
+                        </a:fontRef>
+                      </wps:style>
+                      <wps:bodyPr rot="0" spcFirstLastPara="0" vertOverflow="overflow" horzOverflow="overflow" vert="horz" wrap="square" lIns="91440" tIns="45720" rIns="91440" bIns="45720" numCol="1" spcCol="0" rtlCol="0" fromWordArt="0" anchor="ctr" anchorCtr="0" forceAA="0" compatLnSpc="1">
+                        <a:prstTxWarp prst="textNoShape">
+                          <a:avLst/>
+                        </a:prstTxWarp>
+                        <a:noAutofit/>
+                      </wps:bodyPr>
+                    </wps:wsp>
+                  </a:graphicData>
+                </a:graphic>
+              </wp:anchor>
+            </w:drawing>
+          </mc:Choice>
+          <mc:Fallback>
+            <w:pict>
+              <v:rect id="Rectangle 50" o:spid="_x0000_s1026" style="position:absolute;margin-left:214.35pt;margin-top:169.55pt;width:292pt;height:67.35pt;z-index:251710464;visibility:visible;mso-wrap-style:square;mso-wrap-distance-left:9pt;mso-wrap-distance-top:0;mso-wrap-distance-right:9pt;mso-wrap-distance-bottom:0;mso-position-horizontal:absolute;mso-position-horizontal-relative:text;mso-position-vertical:absolute;mso-position-vertical-relative:text;v-text-anchor:middle" o:gfxdata="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" fillcolor="white [3212]" stroked="f" strokeweight="2pt"/>
+            </w:pict>
+          </mc:Fallback>
+        </mc:AlternateContent>
+      </w:r>
+      <w:r>
+        <w:rPr>
+          <w:noProof/>
+          <w:sz w:val="28"/>
+          <w:szCs w:val="28"/>
+          <w:lang w:val="en-GB" w:eastAsia="en-GB"/>
+        </w:rPr>
+        <mc:AlternateContent>
+          <mc:Choice Requires="wps">
+            <w:drawing>
+              <wp:anchor distT="0" distB="0" distL="114300" distR="114300" simplePos="0" relativeHeight="251708416" behindDoc="0" locked="0" layoutInCell="1" allowOverlap="1" wp14:anchorId="239A35D6" wp14:editId="6E100B9C">
+                <wp:simplePos x="0" y="0"/>
+                <wp:positionH relativeFrom="column">
+                  <wp:posOffset>4996282</wp:posOffset>
+                </wp:positionH>
+                <wp:positionV relativeFrom="paragraph">
+                  <wp:posOffset>3805834</wp:posOffset>
+                </wp:positionV>
+                <wp:extent cx="1237843" cy="585216"/>
+                <wp:effectExtent l="0" t="0" r="635" b="5715"/>
+                <wp:wrapNone/>
+                <wp:docPr id="14" name="Rectangle 14"/>
+                <wp:cNvGraphicFramePr/>
+                <a:graphic xmlns:a="http://schemas.openxmlformats.org/drawingml/2006/main">
+                  <a:graphicData uri="http://schemas.microsoft.com/office/word/2010/wordprocessingShape">
+                    <wps:wsp>
+                      <wps:cNvSpPr/>
+                      <wps:spPr>
+                        <a:xfrm>
+                          <a:off x="0" y="0"/>
+                          <a:ext cx="1237843" cy="585216"/>
+                        </a:xfrm>
+                        <a:prstGeom prst="rect">
+                          <a:avLst/>
+                        </a:prstGeom>
+                        <a:solidFill>
+                          <a:schemeClr val="bg1"/>
+                        </a:solidFill>
+                        <a:ln>
+                          <a:noFill/>
+                        </a:ln>
+                      </wps:spPr>
+                      <wps:style>
+                        <a:lnRef idx="2">
+                          <a:schemeClr val="accent1">
+                            <a:shade val="50000"/>
+                          </a:schemeClr>
+                        </a:lnRef>
+                        <a:fillRef idx="1">
+                          <a:schemeClr val="accent1"/>
+                        </a:fillRef>
+                        <a:effectRef idx="0">
+                          <a:schemeClr val="accent1"/>
+                        </a:effectRef>
+                        <a:fontRef idx="minor">
+                          <a:schemeClr val="lt1"/>
+                        </a:fontRef>
+                      </wps:style>
+                      <wps:bodyPr rot="0" spcFirstLastPara="0" vertOverflow="overflow" horzOverflow="overflow" vert="horz" wrap="square" lIns="91440" tIns="45720" rIns="91440" bIns="45720" numCol="1" spcCol="0" rtlCol="0" fromWordArt="0" anchor="ctr" anchorCtr="0" forceAA="0" compatLnSpc="1">
+                        <a:prstTxWarp prst="textNoShape">
+                          <a:avLst/>
+                        </a:prstTxWarp>
+                        <a:noAutofit/>
+                      </wps:bodyPr>
+                    </wps:wsp>
+                  </a:graphicData>
+                </a:graphic>
+              </wp:anchor>
+            </w:drawing>
+          </mc:Choice>
+          <mc:Fallback>
+            <w:pict>
+              <v:rect id="Rectangle 14" o:spid="_x0000_s1026" style="position:absolute;margin-left:393.4pt;margin-top:299.65pt;width:97.45pt;height:46.1pt;z-index:251708416;visibility:visible;mso-wrap-style:square;mso-wrap-distance-left:9pt;mso-wrap-distance-top:0;mso-wrap-distance-right:9pt;mso-wrap-distance-bottom:0;mso-position-horizontal:absolute;mso-position-horizontal-relative:text;mso-position-vertical:absolute;mso-position-vertical-relative:text;v-text-anchor:middle" o:gfxdata="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" fillcolor="white [3212]" stroked="f" strokeweight="2pt"/>
+            </w:pict>
+          </mc:Fallback>
+        </mc:AlternateContent>
+      </w:r>
+      <w:r>
+        <w:rPr>
+          <w:sz w:val="28"/>
+          <w:szCs w:val="28"/>
+        </w:rPr>
+        <w:t>Secondary Supervisor: Robert Sheehy</w:t>
       </w:r>
       <w:r>
         <w:br w:type="page"/>
@@ -309,7 +657,7 @@
                 <w:noProof/>
                 <w:webHidden/>
               </w:rPr>
-              <w:t>4</w:t>
+              <w:t>5</w:t>
             </w:r>
             <w:r>
               <w:rPr>
@@ -381,7 +729,7 @@
                 <w:noProof/>
                 <w:webHidden/>
               </w:rPr>
-              <w:t>5</w:t>
+              <w:t>6</w:t>
             </w:r>
             <w:r>
               <w:rPr>
@@ -453,7 +801,7 @@
                 <w:noProof/>
                 <w:webHidden/>
               </w:rPr>
-              <w:t>5</w:t>
+              <w:t>6</w:t>
             </w:r>
             <w:r>
               <w:rPr>
@@ -525,7 +873,7 @@
                 <w:noProof/>
                 <w:webHidden/>
               </w:rPr>
-              <w:t>5</w:t>
+              <w:t>7</w:t>
             </w:r>
             <w:r>
               <w:rPr>
@@ -597,7 +945,7 @@
                 <w:noProof/>
                 <w:webHidden/>
               </w:rPr>
-              <w:t>5</w:t>
+              <w:t>7</w:t>
             </w:r>
             <w:r>
               <w:rPr>
@@ -669,7 +1017,7 @@
                 <w:noProof/>
                 <w:webHidden/>
               </w:rPr>
-              <w:t>6</w:t>
+              <w:t>7</w:t>
             </w:r>
             <w:r>
               <w:rPr>
@@ -741,7 +1089,7 @@
                 <w:noProof/>
                 <w:webHidden/>
               </w:rPr>
-              <w:t>6</w:t>
+              <w:t>8</w:t>
             </w:r>
             <w:r>
               <w:rPr>
@@ -831,7 +1179,7 @@
                 <w:noProof/>
                 <w:webHidden/>
               </w:rPr>
-              <w:t>7</w:t>
+              <w:t>9</w:t>
             </w:r>
             <w:r>
               <w:rPr>
@@ -921,7 +1269,7 @@
                 <w:noProof/>
                 <w:webHidden/>
               </w:rPr>
-              <w:t>7</w:t>
+              <w:t>9</w:t>
             </w:r>
             <w:r>
               <w:rPr>
@@ -1011,7 +1359,7 @@
                 <w:noProof/>
                 <w:webHidden/>
               </w:rPr>
-              <w:t>7</w:t>
+              <w:t>9</w:t>
             </w:r>
             <w:r>
               <w:rPr>
@@ -1101,72 +1449,7 @@
                 <w:noProof/>
                 <w:webHidden/>
               </w:rPr>
-              <w:t>8</w:t>
-            </w:r>
-            <w:r>
-              <w:rPr>
-                <w:noProof/>
-                <w:webHidden/>
-              </w:rPr>
-              <w:fldChar w:fldCharType="end"/>
-            </w:r>
-          </w:hyperlink>
-        </w:p>
-        <w:p>
-          <w:pPr>
-            <w:pStyle w:val="TOC2"/>
-            <w:tabs>
-              <w:tab w:val="right" w:leader="dot" w:pos="9016"/>
-            </w:tabs>
-            <w:rPr>
-              <w:rFonts w:asciiTheme="minorHAnsi" w:eastAsiaTheme="minorEastAsia" w:hAnsiTheme="minorHAnsi" w:cstheme="minorBidi"/>
-              <w:noProof/>
-              <w:sz w:val="22"/>
-              <w:szCs w:val="22"/>
-              <w:lang w:val="en-GB" w:eastAsia="en-GB"/>
-            </w:rPr>
-          </w:pPr>
-          <w:hyperlink w:anchor="_Toc374316158" w:history="1">
-            <w:r>
-              <w:rPr>
-                <w:noProof/>
-                <w:webHidden/>
-              </w:rPr>
-              <w:tab/>
-            </w:r>
-            <w:r>
-              <w:rPr>
-                <w:noProof/>
-                <w:webHidden/>
-              </w:rPr>
-              <w:fldChar w:fldCharType="begin"/>
-            </w:r>
-            <w:r>
-              <w:rPr>
-                <w:noProof/>
-                <w:webHidden/>
-              </w:rPr>
-              <w:instrText xml:space="preserve"> PAGEREF _Toc374316158 \h </w:instrText>
-            </w:r>
-            <w:r>
-              <w:rPr>
-                <w:noProof/>
-                <w:webHidden/>
-              </w:rPr>
-            </w:r>
-            <w:r>
-              <w:rPr>
-                <w:noProof/>
-                <w:webHidden/>
-              </w:rPr>
-              <w:fldChar w:fldCharType="separate"/>
-            </w:r>
-            <w:r>
-              <w:rPr>
-                <w:noProof/>
-                <w:webHidden/>
-              </w:rPr>
-              <w:t>8</w:t>
+              <w:t>10</w:t>
             </w:r>
             <w:r>
               <w:rPr>
@@ -1256,7 +1539,7 @@
                 <w:noProof/>
                 <w:webHidden/>
               </w:rPr>
-              <w:t>10</w:t>
+              <w:t>12</w:t>
             </w:r>
             <w:r>
               <w:rPr>
@@ -1346,7 +1629,7 @@
                 <w:noProof/>
                 <w:webHidden/>
               </w:rPr>
-              <w:t>10</w:t>
+              <w:t>12</w:t>
             </w:r>
             <w:r>
               <w:rPr>
@@ -1436,7 +1719,7 @@
                 <w:noProof/>
                 <w:webHidden/>
               </w:rPr>
-              <w:t>11</w:t>
+              <w:t>13</w:t>
             </w:r>
             <w:r>
               <w:rPr>
@@ -1526,7 +1809,7 @@
                 <w:noProof/>
                 <w:webHidden/>
               </w:rPr>
-              <w:t>12</w:t>
+              <w:t>14</w:t>
             </w:r>
             <w:r>
               <w:rPr>
@@ -1618,7 +1901,7 @@
                 <w:noProof/>
                 <w:webHidden/>
               </w:rPr>
-              <w:t>12</w:t>
+              <w:t>14</w:t>
             </w:r>
             <w:r>
               <w:rPr>
@@ -1710,7 +1993,7 @@
                 <w:noProof/>
                 <w:webHidden/>
               </w:rPr>
-              <w:t>13</w:t>
+              <w:t>15</w:t>
             </w:r>
             <w:r>
               <w:rPr>
@@ -1802,7 +2085,7 @@
                 <w:noProof/>
                 <w:webHidden/>
               </w:rPr>
-              <w:t>14</w:t>
+              <w:t>16</w:t>
             </w:r>
             <w:r>
               <w:rPr>
@@ -1894,7 +2177,7 @@
                 <w:noProof/>
                 <w:webHidden/>
               </w:rPr>
-              <w:t>15</w:t>
+              <w:t>17</w:t>
             </w:r>
             <w:r>
               <w:rPr>
@@ -1984,7 +2267,7 @@
                 <w:noProof/>
                 <w:webHidden/>
               </w:rPr>
-              <w:t>16</w:t>
+              <w:t>18</w:t>
             </w:r>
             <w:r>
               <w:rPr>
@@ -2076,7 +2359,7 @@
                 <w:noProof/>
                 <w:webHidden/>
               </w:rPr>
-              <w:t>17</w:t>
+              <w:t>19</w:t>
             </w:r>
             <w:r>
               <w:rPr>
@@ -2168,7 +2451,7 @@
                 <w:noProof/>
                 <w:webHidden/>
               </w:rPr>
-              <w:t>17</w:t>
+              <w:t>19</w:t>
             </w:r>
             <w:r>
               <w:rPr>
@@ -2228,6 +2511,8 @@
               </w:rPr>
               <w:tab/>
             </w:r>
+            <w:bookmarkStart w:id="2" w:name="_GoBack"/>
+            <w:bookmarkEnd w:id="2"/>
             <w:r>
               <w:rPr>
                 <w:noProof/>
@@ -2260,7 +2545,7 @@
                 <w:noProof/>
                 <w:webHidden/>
               </w:rPr>
-              <w:t>18</w:t>
+              <w:t>20</w:t>
             </w:r>
             <w:r>
               <w:rPr>
@@ -2352,7 +2637,7 @@
                 <w:noProof/>
                 <w:webHidden/>
               </w:rPr>
-              <w:t>18</w:t>
+              <w:t>20</w:t>
             </w:r>
             <w:r>
               <w:rPr>
@@ -2444,7 +2729,7 @@
                 <w:noProof/>
                 <w:webHidden/>
               </w:rPr>
-              <w:t>21</w:t>
+              <w:t>23</w:t>
             </w:r>
             <w:r>
               <w:rPr>
@@ -2536,7 +2821,7 @@
                 <w:noProof/>
                 <w:webHidden/>
               </w:rPr>
-              <w:t>21</w:t>
+              <w:t>23</w:t>
             </w:r>
             <w:r>
               <w:rPr>
@@ -2628,7 +2913,7 @@
                 <w:noProof/>
                 <w:webHidden/>
               </w:rPr>
-              <w:t>23</w:t>
+              <w:t>25</w:t>
             </w:r>
             <w:r>
               <w:rPr>
@@ -2720,7 +3005,7 @@
                 <w:noProof/>
                 <w:webHidden/>
               </w:rPr>
-              <w:t>24</w:t>
+              <w:t>26</w:t>
             </w:r>
             <w:r>
               <w:rPr>
@@ -2812,7 +3097,7 @@
                 <w:noProof/>
                 <w:webHidden/>
               </w:rPr>
-              <w:t>25</w:t>
+              <w:t>27</w:t>
             </w:r>
             <w:r>
               <w:rPr>
@@ -2904,7 +3189,7 @@
                 <w:noProof/>
                 <w:webHidden/>
               </w:rPr>
-              <w:t>25</w:t>
+              <w:t>27</w:t>
             </w:r>
             <w:r>
               <w:rPr>
@@ -2996,7 +3281,7 @@
                 <w:noProof/>
                 <w:webHidden/>
               </w:rPr>
-              <w:t>25</w:t>
+              <w:t>27</w:t>
             </w:r>
             <w:r>
               <w:rPr>
@@ -3088,7 +3373,7 @@
                 <w:noProof/>
                 <w:webHidden/>
               </w:rPr>
-              <w:t>25</w:t>
+              <w:t>27</w:t>
             </w:r>
             <w:r>
               <w:rPr>
@@ -3180,7 +3465,7 @@
                 <w:noProof/>
                 <w:webHidden/>
               </w:rPr>
-              <w:t>26</w:t>
+              <w:t>28</w:t>
             </w:r>
             <w:r>
               <w:rPr>
@@ -3270,7 +3555,7 @@
                 <w:noProof/>
                 <w:webHidden/>
               </w:rPr>
-              <w:t>27</w:t>
+              <w:t>29</w:t>
             </w:r>
             <w:r>
               <w:rPr>
@@ -3360,7 +3645,7 @@
                 <w:noProof/>
                 <w:webHidden/>
               </w:rPr>
-              <w:t>27</w:t>
+              <w:t>29</w:t>
             </w:r>
             <w:r>
               <w:rPr>
@@ -3432,7 +3717,7 @@
                 <w:noProof/>
                 <w:webHidden/>
               </w:rPr>
-              <w:t>27</w:t>
+              <w:t>29</w:t>
             </w:r>
             <w:r>
               <w:rPr>
@@ -3504,7 +3789,7 @@
                 <w:noProof/>
                 <w:webHidden/>
               </w:rPr>
-              <w:t>28</w:t>
+              <w:t>30</w:t>
             </w:r>
             <w:r>
               <w:rPr>
@@ -3594,7 +3879,7 @@
                 <w:noProof/>
                 <w:webHidden/>
               </w:rPr>
-              <w:t>29</w:t>
+              <w:t>31</w:t>
             </w:r>
             <w:r>
               <w:rPr>
@@ -3686,7 +3971,7 @@
                 <w:noProof/>
                 <w:webHidden/>
               </w:rPr>
-              <w:t>29</w:t>
+              <w:t>31</w:t>
             </w:r>
             <w:r>
               <w:rPr>
@@ -3770,7 +4055,7 @@
                 <w:noProof/>
                 <w:webHidden/>
               </w:rPr>
-              <w:t>29</w:t>
+              <w:t>31</w:t>
             </w:r>
             <w:r>
               <w:rPr>
@@ -3854,7 +4139,7 @@
                 <w:noProof/>
                 <w:webHidden/>
               </w:rPr>
-              <w:t>30</w:t>
+              <w:t>32</w:t>
             </w:r>
             <w:r>
               <w:rPr>
@@ -3938,7 +4223,7 @@
                 <w:noProof/>
                 <w:webHidden/>
               </w:rPr>
-              <w:t>31</w:t>
+              <w:t>33</w:t>
             </w:r>
             <w:r>
               <w:rPr>
@@ -4030,7 +4315,7 @@
                 <w:noProof/>
                 <w:webHidden/>
               </w:rPr>
-              <w:t>33</w:t>
+              <w:t>35</w:t>
             </w:r>
             <w:r>
               <w:rPr>
@@ -4122,7 +4407,7 @@
                 <w:noProof/>
                 <w:webHidden/>
               </w:rPr>
-              <w:t>34</w:t>
+              <w:t>36</w:t>
             </w:r>
             <w:r>
               <w:rPr>
@@ -4195,7 +4480,7 @@
                 <w:noProof/>
                 <w:webHidden/>
               </w:rPr>
-              <w:t>35</w:t>
+              <w:t>37</w:t>
             </w:r>
             <w:r>
               <w:rPr>
@@ -4287,7 +4572,7 @@
                 <w:noProof/>
                 <w:webHidden/>
               </w:rPr>
-              <w:t>36</w:t>
+              <w:t>38</w:t>
             </w:r>
             <w:r>
               <w:rPr>
@@ -4379,7 +4664,7 @@
                 <w:noProof/>
                 <w:webHidden/>
               </w:rPr>
-              <w:t>38</w:t>
+              <w:t>40</w:t>
             </w:r>
             <w:r>
               <w:rPr>
@@ -4471,7 +4756,7 @@
                 <w:noProof/>
                 <w:webHidden/>
               </w:rPr>
-              <w:t>38</w:t>
+              <w:t>40</w:t>
             </w:r>
             <w:r>
               <w:rPr>
@@ -4563,7 +4848,7 @@
                 <w:noProof/>
                 <w:webHidden/>
               </w:rPr>
-              <w:t>40</w:t>
+              <w:t>42</w:t>
             </w:r>
             <w:r>
               <w:rPr>
@@ -4655,7 +4940,7 @@
                 <w:noProof/>
                 <w:webHidden/>
               </w:rPr>
-              <w:t>40</w:t>
+              <w:t>42</w:t>
             </w:r>
             <w:r>
               <w:rPr>
@@ -4747,7 +5032,7 @@
                 <w:noProof/>
                 <w:webHidden/>
               </w:rPr>
-              <w:t>40</w:t>
+              <w:t>42</w:t>
             </w:r>
             <w:r>
               <w:rPr>
@@ -4839,7 +5124,7 @@
                 <w:noProof/>
                 <w:webHidden/>
               </w:rPr>
-              <w:t>42</w:t>
+              <w:t>44</w:t>
             </w:r>
             <w:r>
               <w:rPr>
@@ -4931,7 +5216,7 @@
                 <w:noProof/>
                 <w:webHidden/>
               </w:rPr>
-              <w:t>43</w:t>
+              <w:t>45</w:t>
             </w:r>
             <w:r>
               <w:rPr>
@@ -5023,7 +5308,7 @@
                 <w:noProof/>
                 <w:webHidden/>
               </w:rPr>
-              <w:t>43</w:t>
+              <w:t>45</w:t>
             </w:r>
             <w:r>
               <w:rPr>
@@ -5115,7 +5400,7 @@
                 <w:noProof/>
                 <w:webHidden/>
               </w:rPr>
-              <w:t>43</w:t>
+              <w:t>45</w:t>
             </w:r>
             <w:r>
               <w:rPr>
@@ -5207,7 +5492,7 @@
                 <w:noProof/>
                 <w:webHidden/>
               </w:rPr>
-              <w:t>43</w:t>
+              <w:t>45</w:t>
             </w:r>
             <w:r>
               <w:rPr>
@@ -5299,7 +5584,7 @@
                 <w:noProof/>
                 <w:webHidden/>
               </w:rPr>
-              <w:t>43</w:t>
+              <w:t>45</w:t>
             </w:r>
             <w:r>
               <w:rPr>
@@ -5371,7 +5656,7 @@
                 <w:noProof/>
                 <w:webHidden/>
               </w:rPr>
-              <w:t>44</w:t>
+              <w:t>46</w:t>
             </w:r>
             <w:r>
               <w:rPr>
@@ -5461,7 +5746,7 @@
                 <w:noProof/>
                 <w:webHidden/>
               </w:rPr>
-              <w:t>44</w:t>
+              <w:t>46</w:t>
             </w:r>
             <w:r>
               <w:rPr>
@@ -5533,7 +5818,7 @@
                 <w:noProof/>
                 <w:webHidden/>
               </w:rPr>
-              <w:t>44</w:t>
+              <w:t>46</w:t>
             </w:r>
             <w:r>
               <w:rPr>
@@ -5571,7 +5856,7 @@
           <w:szCs w:val="28"/>
         </w:rPr>
       </w:pPr>
-      <w:bookmarkStart w:id="2" w:name="_Toc374316147"/>
+      <w:bookmarkStart w:id="3" w:name="_Toc374316147"/>
       <w:r>
         <w:br w:type="page"/>
       </w:r>
@@ -5584,7 +5869,7 @@
         <w:lastRenderedPageBreak/>
         <w:t>Table of Figures</w:t>
       </w:r>
-      <w:bookmarkEnd w:id="2"/>
+      <w:bookmarkEnd w:id="3"/>
     </w:p>
     <w:p>
       <w:pPr>
@@ -5657,7 +5942,7 @@
             <w:noProof/>
             <w:webHidden/>
           </w:rPr>
-          <w:t>8</w:t>
+          <w:t>9</w:t>
         </w:r>
         <w:r>
           <w:rPr>
@@ -5730,7 +6015,7 @@
             <w:noProof/>
             <w:webHidden/>
           </w:rPr>
-          <w:t>9</w:t>
+          <w:t>10</w:t>
         </w:r>
         <w:r>
           <w:rPr>
@@ -5803,7 +6088,7 @@
             <w:noProof/>
             <w:webHidden/>
           </w:rPr>
-          <w:t>12</w:t>
+          <w:t>13</w:t>
         </w:r>
         <w:r>
           <w:rPr>
@@ -5876,7 +6161,7 @@
             <w:noProof/>
             <w:webHidden/>
           </w:rPr>
-          <w:t>13</w:t>
+          <w:t>14</w:t>
         </w:r>
         <w:r>
           <w:rPr>
@@ -5949,7 +6234,7 @@
             <w:noProof/>
             <w:webHidden/>
           </w:rPr>
-          <w:t>15</w:t>
+          <w:t>16</w:t>
         </w:r>
         <w:r>
           <w:rPr>
@@ -6022,7 +6307,7 @@
             <w:noProof/>
             <w:webHidden/>
           </w:rPr>
-          <w:t>15</w:t>
+          <w:t>16</w:t>
         </w:r>
         <w:r>
           <w:rPr>
@@ -6095,7 +6380,7 @@
             <w:noProof/>
             <w:webHidden/>
           </w:rPr>
-          <w:t>16</w:t>
+          <w:t>17</w:t>
         </w:r>
         <w:r>
           <w:rPr>
@@ -6168,7 +6453,7 @@
             <w:noProof/>
             <w:webHidden/>
           </w:rPr>
-          <w:t>19</w:t>
+          <w:t>20</w:t>
         </w:r>
         <w:r>
           <w:rPr>
@@ -6241,7 +6526,7 @@
             <w:noProof/>
             <w:webHidden/>
           </w:rPr>
-          <w:t>20</w:t>
+          <w:t>21</w:t>
         </w:r>
         <w:r>
           <w:rPr>
@@ -6314,7 +6599,7 @@
             <w:noProof/>
             <w:webHidden/>
           </w:rPr>
-          <w:t>20</w:t>
+          <w:t>21</w:t>
         </w:r>
         <w:r>
           <w:rPr>
@@ -6387,7 +6672,7 @@
             <w:noProof/>
             <w:webHidden/>
           </w:rPr>
-          <w:t>21</w:t>
+          <w:t>22</w:t>
         </w:r>
         <w:r>
           <w:rPr>
@@ -6460,7 +6745,7 @@
             <w:noProof/>
             <w:webHidden/>
           </w:rPr>
-          <w:t>21</w:t>
+          <w:t>22</w:t>
         </w:r>
         <w:r>
           <w:rPr>
@@ -6533,7 +6818,7 @@
             <w:noProof/>
             <w:webHidden/>
           </w:rPr>
-          <w:t>23</w:t>
+          <w:t>24</w:t>
         </w:r>
         <w:r>
           <w:rPr>
@@ -6606,7 +6891,7 @@
             <w:noProof/>
             <w:webHidden/>
           </w:rPr>
-          <w:t>24</w:t>
+          <w:t>25</w:t>
         </w:r>
         <w:r>
           <w:rPr>
@@ -6679,7 +6964,7 @@
             <w:noProof/>
             <w:webHidden/>
           </w:rPr>
-          <w:t>24</w:t>
+          <w:t>25</w:t>
         </w:r>
         <w:r>
           <w:rPr>
@@ -6752,7 +7037,7 @@
             <w:noProof/>
             <w:webHidden/>
           </w:rPr>
-          <w:t>27</w:t>
+          <w:t>28</w:t>
         </w:r>
         <w:r>
           <w:rPr>
@@ -6834,7 +7119,7 @@
             <w:noProof/>
             <w:webHidden/>
           </w:rPr>
-          <w:t>30</w:t>
+          <w:t>31</w:t>
         </w:r>
         <w:r>
           <w:rPr>
@@ -6916,7 +7201,7 @@
             <w:noProof/>
             <w:webHidden/>
           </w:rPr>
-          <w:t>31</w:t>
+          <w:t>32</w:t>
         </w:r>
         <w:r>
           <w:rPr>
@@ -6998,7 +7283,7 @@
             <w:noProof/>
             <w:webHidden/>
           </w:rPr>
-          <w:t>31</w:t>
+          <w:t>32</w:t>
         </w:r>
         <w:r>
           <w:rPr>
@@ -7080,7 +7365,7 @@
             <w:noProof/>
             <w:webHidden/>
           </w:rPr>
-          <w:t>32</w:t>
+          <w:t>33</w:t>
         </w:r>
         <w:r>
           <w:rPr>
@@ -7153,7 +7438,7 @@
             <w:noProof/>
             <w:webHidden/>
           </w:rPr>
-          <w:t>32</w:t>
+          <w:t>33</w:t>
         </w:r>
         <w:r>
           <w:rPr>
@@ -7226,7 +7511,7 @@
             <w:noProof/>
             <w:webHidden/>
           </w:rPr>
-          <w:t>33</w:t>
+          <w:t>34</w:t>
         </w:r>
         <w:r>
           <w:rPr>
@@ -7299,7 +7584,7 @@
             <w:noProof/>
             <w:webHidden/>
           </w:rPr>
-          <w:t>34</w:t>
+          <w:t>35</w:t>
         </w:r>
         <w:r>
           <w:rPr>
@@ -7372,7 +7657,7 @@
             <w:noProof/>
             <w:webHidden/>
           </w:rPr>
-          <w:t>35</w:t>
+          <w:t>36</w:t>
         </w:r>
         <w:r>
           <w:rPr>
@@ -7445,7 +7730,7 @@
             <w:noProof/>
             <w:webHidden/>
           </w:rPr>
-          <w:t>36</w:t>
+          <w:t>37</w:t>
         </w:r>
         <w:r>
           <w:rPr>
@@ -7518,7 +7803,7 @@
             <w:noProof/>
             <w:webHidden/>
           </w:rPr>
-          <w:t>37</w:t>
+          <w:t>38</w:t>
         </w:r>
         <w:r>
           <w:rPr>
@@ -7591,7 +7876,7 @@
             <w:noProof/>
             <w:webHidden/>
           </w:rPr>
-          <w:t>38</w:t>
+          <w:t>39</w:t>
         </w:r>
         <w:r>
           <w:rPr>
@@ -7664,7 +7949,7 @@
             <w:noProof/>
             <w:webHidden/>
           </w:rPr>
-          <w:t>38</w:t>
+          <w:t>39</w:t>
         </w:r>
         <w:r>
           <w:rPr>
@@ -7737,7 +8022,7 @@
             <w:noProof/>
             <w:webHidden/>
           </w:rPr>
-          <w:t>40</w:t>
+          <w:t>41</w:t>
         </w:r>
         <w:r>
           <w:rPr>
@@ -7810,7 +8095,7 @@
             <w:noProof/>
             <w:webHidden/>
           </w:rPr>
-          <w:t>43</w:t>
+          <w:t>44</w:t>
         </w:r>
         <w:r>
           <w:rPr>
@@ -7830,12 +8115,12 @@
       <w:pPr>
         <w:pStyle w:val="Heading1"/>
       </w:pPr>
-      <w:bookmarkStart w:id="3" w:name="_Toc374316148"/>
+      <w:bookmarkStart w:id="4" w:name="_Toc374316148"/>
       <w:r>
         <w:lastRenderedPageBreak/>
         <w:t>Abstract</w:t>
       </w:r>
-      <w:bookmarkEnd w:id="3"/>
+      <w:bookmarkEnd w:id="4"/>
     </w:p>
     <w:p>
       <w:pPr>
@@ -7843,16 +8128,34 @@
         <w:jc w:val="both"/>
       </w:pPr>
       <w:r>
-        <w:t xml:space="preserve">This project is a mathematical model to aid in the landing of an unmanned aerial vehicle </w:t>
-      </w:r>
-      <w:r>
-        <w:t>(UAV</w:t>
+        <w:t>This project is a mathematical m</w:t>
+      </w:r>
+      <w:r>
+        <w:t>odel to aid in the landing of a vertical take-off and landing</w:t>
+      </w:r>
+      <w:r>
+        <w:t xml:space="preserve"> unmanned aerial vehicle </w:t>
+      </w:r>
+      <w:r>
+        <w:t>(</w:t>
+      </w:r>
+      <w:r>
+        <w:t xml:space="preserve">VTOL </w:t>
+      </w:r>
+      <w:r>
+        <w:t>UAV</w:t>
       </w:r>
       <w:r>
         <w:t xml:space="preserve">) </w:t>
       </w:r>
       <w:r>
-        <w:t>on the deck of an ocean going vessel using infra-red beacons in a predetermined pattern.</w:t>
+        <w:t>on the deck of an ocean going vessel using infra-red beacons in a predetermined pattern</w:t>
+      </w:r>
+      <w:r>
+        <w:t xml:space="preserve"> on the deck of the vessel</w:t>
+      </w:r>
+      <w:r>
+        <w:t>.</w:t>
       </w:r>
     </w:p>
     <w:p>
@@ -7861,13 +8164,19 @@
         <w:jc w:val="both"/>
       </w:pPr>
       <w:r>
-        <w:t>It is proposed to develop a system with output data that could be integrated with the navigational controls of a UAV as it attempts to land on the deck of a ship. The system will be required to map the space between the two bodies, both moving independently with six degrees of freedom. This mapping will then be used to determine the next course correction for the UAV</w:t>
-      </w:r>
-      <w:r>
-        <w:t>,</w:t>
-      </w:r>
-      <w:r>
-        <w:t xml:space="preserve"> ultimately achieving a satisfactory touchdown.</w:t>
+        <w:t xml:space="preserve">It is proposed to develop a system with output data that could be integrated with the navigational controls of a UAV as it attempts to land on the deck of a ship. The system will be required to map the space between the two bodies, both moving independently with six degrees of freedom. </w:t>
+      </w:r>
+      <w:r>
+        <w:t xml:space="preserve">This will be achieved by mapping the coordinates of the infra-red beacons on the landing pad of a ship to the 2D plane of a camera located on the fuselage of a VTOL UAV. The image will then be evaluated to determine </w:t>
+      </w:r>
+      <w:r>
+        <w:t>the next course correction for the UAV</w:t>
+      </w:r>
+      <w:r>
+        <w:t xml:space="preserve"> as it attempts to ultimately achieve</w:t>
+      </w:r>
+      <w:r>
+        <w:t xml:space="preserve"> a satisfactory touchdown.</w:t>
       </w:r>
     </w:p>
     <w:p>
@@ -7888,7 +8197,58 @@
         <w:t>will</w:t>
       </w:r>
       <w:r>
-        <w:t xml:space="preserve"> be streamed on a constant basis to the UAV’s navigation control system to reduce the difference between the desired pattern and the observed pattern (these patterns would be represented mathematically). These observations and corrections should result in synchronized motion between the two bodies as touchdown approaches.</w:t>
+        <w:t xml:space="preserve"> be streamed on a constant basis to the </w:t>
+      </w:r>
+      <w:r>
+        <w:t xml:space="preserve">simulation of the </w:t>
+      </w:r>
+      <w:r>
+        <w:t xml:space="preserve">UAV’s navigation control system to reduce the difference between the desired pattern and the observed pattern </w:t>
+      </w:r>
+      <w:r>
+        <w:t xml:space="preserve">of the beacons on deck </w:t>
+      </w:r>
+      <w:r>
+        <w:t xml:space="preserve">(these patterns </w:t>
+      </w:r>
+      <w:r>
+        <w:t>will</w:t>
+      </w:r>
+      <w:r>
+        <w:t xml:space="preserve"> be represented mathematically). </w:t>
+      </w:r>
+      <w:r>
+        <w:t xml:space="preserve">The simulations of the ship and UVA will also be influenced by their respective operational environments which will have a direct effect on their individual poise, altitude and trajectory. </w:t>
+      </w:r>
+      <w:r>
+        <w:t xml:space="preserve">These </w:t>
+      </w:r>
+      <w:r>
+        <w:t xml:space="preserve">UAV’s camera </w:t>
+      </w:r>
+      <w:r>
+        <w:t xml:space="preserve">observations and </w:t>
+      </w:r>
+      <w:r>
+        <w:t xml:space="preserve">the subsequent </w:t>
+      </w:r>
+      <w:r>
+        <w:t xml:space="preserve">course </w:t>
+      </w:r>
+      <w:r>
+        <w:t>corrections should result in sync</w:t>
+      </w:r>
+      <w:r>
+        <w:t>hronized motion between the ship and the UAV</w:t>
+      </w:r>
+      <w:r>
+        <w:t xml:space="preserve"> as touchdown approaches</w:t>
+      </w:r>
+      <w:r>
+        <w:t xml:space="preserve"> and is ultimately achieved</w:t>
+      </w:r>
+      <w:r>
+        <w:t>.</w:t>
       </w:r>
     </w:p>
     <w:p>
@@ -7896,25 +8256,6 @@
         <w:pStyle w:val="NormalWeb"/>
         <w:jc w:val="both"/>
       </w:pPr>
-    </w:p>
-    <w:p>
-      <w:pPr>
-        <w:pStyle w:val="Heading1"/>
-      </w:pPr>
-      <w:bookmarkStart w:id="4" w:name="_Toc374316149"/>
-      <w:r>
-        <w:t>Research Question</w:t>
-      </w:r>
-      <w:bookmarkEnd w:id="4"/>
-    </w:p>
-    <w:p>
-      <w:pPr>
-        <w:pStyle w:val="NormalWeb"/>
-        <w:jc w:val="both"/>
-      </w:pPr>
-      <w:r>
-        <w:t>Given a certain sea state is it possible to land a VTOL UAV autonomously on the deck of a ship using infra-red beacons in a known pattern?</w:t>
-      </w:r>
     </w:p>
     <w:p>
       <w:pPr>
@@ -7928,7 +8269,7 @@
           <w:szCs w:val="28"/>
         </w:rPr>
       </w:pPr>
-      <w:bookmarkStart w:id="5" w:name="_Toc374316150"/>
+      <w:bookmarkStart w:id="5" w:name="_Toc374316149"/>
       <w:r>
         <w:br w:type="page"/>
       </w:r>
@@ -7937,13 +8278,47 @@
       <w:pPr>
         <w:pStyle w:val="Heading1"/>
       </w:pPr>
-      <w:bookmarkStart w:id="6" w:name="_GoBack"/>
-      <w:bookmarkEnd w:id="6"/>
+      <w:r>
+        <w:lastRenderedPageBreak/>
+        <w:t>Research Question</w:t>
+      </w:r>
+      <w:bookmarkEnd w:id="5"/>
+    </w:p>
+    <w:p>
+      <w:pPr>
+        <w:pStyle w:val="NormalWeb"/>
+        <w:jc w:val="both"/>
+      </w:pPr>
+      <w:r>
+        <w:t>Given a certain sea state is it possible to land a VTOL UAV autonomously on the deck of a ship using infra-red beacons in a known pattern?</w:t>
+      </w:r>
+    </w:p>
+    <w:p>
+      <w:pPr>
+        <w:spacing w:line="240" w:lineRule="auto"/>
+        <w:rPr>
+          <w:rFonts w:eastAsiaTheme="majorEastAsia" w:cstheme="majorBidi"/>
+          <w:b/>
+          <w:bCs/>
+          <w:color w:val="365F91" w:themeColor="accent1" w:themeShade="BF"/>
+          <w:sz w:val="32"/>
+          <w:szCs w:val="28"/>
+        </w:rPr>
+      </w:pPr>
+      <w:bookmarkStart w:id="6" w:name="_Toc374316150"/>
+      <w:r>
+        <w:br w:type="page"/>
+      </w:r>
+    </w:p>
+    <w:p>
+      <w:pPr>
+        <w:pStyle w:val="Heading1"/>
+      </w:pPr>
       <w:r>
         <w:lastRenderedPageBreak/>
         <w:t>Terminology</w:t>
       </w:r>
-      <w:bookmarkEnd w:id="5"/>
+      <w:bookmarkEnd w:id="6"/>
     </w:p>
     <w:p>
       <w:pPr>
@@ -8621,13 +8996,66 @@
         <w:t>This has insured the VTOL UAV’s place in maritime operations.</w:t>
       </w:r>
       <w:r>
-        <w:t xml:space="preserve"> However landing at sea can present its own challenges if (as shown below) the poise land platform is in a constant state of change</w:t>
+        <w:t xml:space="preserve"> However landing at sea can present its own challenges if (as shown below</w:t>
+      </w:r>
+      <w:r>
+        <w:t xml:space="preserve"> in Figure 1</w:t>
+      </w:r>
+      <w:r>
+        <w:t xml:space="preserve">) the poise </w:t>
+      </w:r>
+      <w:r>
+        <w:t xml:space="preserve">of the </w:t>
+      </w:r>
+      <w:r>
+        <w:t>land</w:t>
+      </w:r>
+      <w:r>
+        <w:t>ing</w:t>
+      </w:r>
+      <w:r>
+        <w:t xml:space="preserve"> platform is in a constant state of change</w:t>
       </w:r>
       <w:r>
         <w:t>. The issue is compounded by the helicopter position and motions relative to that of the ship</w:t>
       </w:r>
       <w:r>
         <w:t>.</w:t>
+      </w:r>
+      <w:r>
+        <w:t xml:space="preserve"> It was reported in 2012 that the first fully autonomous landing of a VTOL UAV on the deck of a ship was successfully achieved by Boeing and N</w:t>
+      </w:r>
+      <w:r>
+        <w:t>ovAtel in July of that year</w:t>
+      </w:r>
+      <w:sdt>
+        <w:sdtPr>
+          <w:id w:val="943422702"/>
+          <w:citation/>
+        </w:sdtPr>
+        <w:sdtContent>
+          <w:r>
+            <w:fldChar w:fldCharType="begin"/>
+          </w:r>
+          <w:r>
+            <w:instrText xml:space="preserve"> CITATION Nov12 \l 2057 </w:instrText>
+          </w:r>
+          <w:r>
+            <w:fldChar w:fldCharType="separate"/>
+          </w:r>
+          <w:r>
+            <w:rPr>
+              <w:noProof/>
+            </w:rPr>
+            <w:t xml:space="preserve"> (NovAtel, 2012)</w:t>
+          </w:r>
+          <w:r>
+            <w:fldChar w:fldCharType="end"/>
+          </w:r>
+        </w:sdtContent>
+      </w:sdt>
+      <w:r>
+        <w:t>. This highlights the relative infancy of this new technology and is the subject of this document.</w:t>
       </w:r>
     </w:p>
     <w:p>
@@ -8648,7 +9076,7 @@
           <w:lang w:val="en-GB" w:eastAsia="en-GB"/>
         </w:rPr>
         <w:drawing>
-          <wp:inline distT="0" distB="0" distL="0" distR="0" wp14:anchorId="31E3486F" wp14:editId="775E9686">
+          <wp:inline distT="0" distB="0" distL="0" distR="0" wp14:anchorId="2C7B916A" wp14:editId="1B8666CD">
             <wp:extent cx="5725030" cy="2878372"/>
             <wp:effectExtent l="0" t="0" r="0" b="0"/>
             <wp:docPr id="30" name="Picture 30"/>
@@ -8699,7 +9127,6 @@
       <w:r>
         <w:t xml:space="preserve">Figure </w:t>
       </w:r>
-      <w:proofErr w:type="gramEnd"/>
       <w:r>
         <w:fldChar w:fldCharType="begin"/>
       </w:r>
@@ -8718,7 +9145,6 @@
       <w:r>
         <w:fldChar w:fldCharType="end"/>
       </w:r>
-      <w:proofErr w:type="gramStart"/>
       <w:r>
         <w:t>.</w:t>
       </w:r>
@@ -8816,6 +9242,7 @@
       </w:pPr>
       <w:bookmarkStart w:id="13" w:name="_Toc374316156"/>
       <w:r>
+        <w:lastRenderedPageBreak/>
         <w:t>1.2</w:t>
       </w:r>
       <w:r>
@@ -8845,20 +9272,28 @@
         <w:t>,</w:t>
       </w:r>
       <w:r>
-        <w:t xml:space="preserve"> return to the ship and complete a safe touchdown. During this flow of events there are many factors that have a bearing on the success of the assignment.</w:t>
+        <w:t xml:space="preserve"> return to the ship and complete a safe touchdown. During this flow of events there are many factors that have a bearing on the success</w:t>
+      </w:r>
+      <w:r>
+        <w:t xml:space="preserve"> or failure</w:t>
+      </w:r>
+      <w:r>
+        <w:t xml:space="preserve"> of the assignment.</w:t>
       </w:r>
       <w:r>
         <w:t xml:space="preserve"> These include climatic wind</w:t>
       </w:r>
       <w:r>
-        <w:t xml:space="preserve"> conditions, the endurance (maximum operational time) of the UAV, the sea state the ship is </w:t>
-      </w:r>
-      <w:r>
-        <w:lastRenderedPageBreak/>
-        <w:t>operating in, the distance to the mission goal, and the relative speeds and directions of the ship and UAV.</w:t>
-      </w:r>
-      <w:r>
-        <w:t xml:space="preserve"> For a given set of determining factors, and operator experience, the UAV pilot will decide </w:t>
+        <w:t xml:space="preserve"> conditions, the endurance (maximum operational time) of the UAV, the sea state the ship is operating in, the distance to the mission goal, and the relative speeds and directions of the ship and UAV.</w:t>
+      </w:r>
+      <w:r>
+        <w:t xml:space="preserve"> For a given set of determining factors, and operator</w:t>
+      </w:r>
+      <w:r>
+        <w:t>’s</w:t>
+      </w:r>
+      <w:r>
+        <w:t xml:space="preserve"> experience, the UAV pilot will decide </w:t>
       </w:r>
       <w:r>
         <w:t xml:space="preserve">on </w:t>
@@ -9015,7 +9450,7 @@
           <w:lang w:val="en-GB" w:eastAsia="en-GB"/>
         </w:rPr>
         <w:drawing>
-          <wp:inline distT="0" distB="0" distL="0" distR="0" wp14:anchorId="7C8B8008" wp14:editId="0EBBAADF">
+          <wp:inline distT="0" distB="0" distL="0" distR="0" wp14:anchorId="0E229168" wp14:editId="5F30E878">
             <wp:extent cx="5048328" cy="2218414"/>
             <wp:effectExtent l="0" t="0" r="0" b="0"/>
             <wp:docPr id="2" name="Picture 2"/>
@@ -9069,10 +9504,11 @@
           <w:noProof/>
           <w:lang w:val="en-GB" w:eastAsia="en-GB"/>
         </w:rPr>
+        <w:lastRenderedPageBreak/>
         <mc:AlternateContent>
           <mc:Choice Requires="wps">
             <w:drawing>
-              <wp:anchor distT="0" distB="0" distL="114300" distR="114300" simplePos="0" relativeHeight="251691008" behindDoc="0" locked="0" layoutInCell="1" allowOverlap="1" wp14:anchorId="1C616D97" wp14:editId="60B5F7E5">
+              <wp:anchor distT="0" distB="0" distL="114300" distR="114300" simplePos="0" relativeHeight="251691008" behindDoc="0" locked="0" layoutInCell="1" allowOverlap="1" wp14:anchorId="72532B71" wp14:editId="7BB684CF">
                 <wp:simplePos x="0" y="0"/>
                 <wp:positionH relativeFrom="column">
                   <wp:posOffset>866140</wp:posOffset>
@@ -9123,7 +9559,6 @@
                             <w:r>
                               <w:t xml:space="preserve">Figure </w:t>
                             </w:r>
-                            <w:proofErr w:type="gramEnd"/>
                             <w:r>
                               <w:fldChar w:fldCharType="begin"/>
                             </w:r>
@@ -9142,7 +9577,6 @@
                             <w:r>
                               <w:fldChar w:fldCharType="end"/>
                             </w:r>
-                            <w:proofErr w:type="gramStart"/>
                             <w:r>
                               <w:t>.</w:t>
                             </w:r>
@@ -9194,7 +9628,6 @@
                       <w:r>
                         <w:t xml:space="preserve">Figure </w:t>
                       </w:r>
-                      <w:proofErr w:type="gramEnd"/>
                       <w:r>
                         <w:fldChar w:fldCharType="begin"/>
                       </w:r>
@@ -9213,7 +9646,6 @@
                       <w:r>
                         <w:fldChar w:fldCharType="end"/>
                       </w:r>
-                      <w:proofErr w:type="gramStart"/>
                       <w:r>
                         <w:t>.</w:t>
                       </w:r>
@@ -12181,7 +12613,6 @@
       </w:pPr>
       <w:bookmarkStart w:id="19" w:name="_Toc374316159"/>
       <w:r>
-        <w:lastRenderedPageBreak/>
         <w:t xml:space="preserve">1.4 </w:t>
       </w:r>
       <w:r>
@@ -12217,6 +12648,24 @@
       </w:r>
       <w:r>
         <w:t>.</w:t>
+      </w:r>
+      <w:r>
+        <w:t xml:space="preserve"> As the environmental factor</w:t>
+      </w:r>
+      <w:r>
+        <w:t>s</w:t>
+      </w:r>
+      <w:r>
+        <w:t xml:space="preserve"> that govern the intensity and </w:t>
+      </w:r>
+      <w:r>
+        <w:t>fluctuation</w:t>
+      </w:r>
+      <w:r>
+        <w:t xml:space="preserve"> </w:t>
+      </w:r>
+      <w:r>
+        <w:t>of the airwake are variable it would not be advisable to remain in the airwake of the ship any longer than necessary. If the landing pad on the deck of the ship is obstructed for any reason and landing is unadvisable, the UAV should ascend out of the ship’s turbulence and defer landing until the situation is resolved.</w:t>
       </w:r>
     </w:p>
     <w:p>
@@ -12380,6 +12829,48 @@
         <w:rPr>
           <w:rFonts w:eastAsiaTheme="majorEastAsia"/>
         </w:rPr>
+        <w:t xml:space="preserve"> (discussed further in </w:t>
+      </w:r>
+      <w:r>
+        <w:rPr>
+          <w:rFonts w:eastAsiaTheme="majorEastAsia"/>
+        </w:rPr>
+        <w:t>section</w:t>
+      </w:r>
+      <w:r>
+        <w:rPr>
+          <w:rFonts w:eastAsiaTheme="majorEastAsia"/>
+        </w:rPr>
+        <w:t xml:space="preserve"> 2</w:t>
+      </w:r>
+      <w:r>
+        <w:rPr>
+          <w:rFonts w:eastAsiaTheme="majorEastAsia"/>
+        </w:rPr>
+        <w:t>.</w:t>
+      </w:r>
+      <w:r>
+        <w:rPr>
+          <w:rFonts w:eastAsiaTheme="majorEastAsia"/>
+        </w:rPr>
+        <w:t xml:space="preserve">3 </w:t>
+      </w:r>
+      <w:r>
+        <w:rPr>
+          <w:lang w:val="en"/>
+        </w:rPr>
+        <w:t>The Moving Platform</w:t>
+      </w:r>
+      <w:r>
+        <w:rPr>
+          <w:rFonts w:eastAsiaTheme="majorEastAsia"/>
+        </w:rPr>
+        <w:t>)</w:t>
+      </w:r>
+      <w:r>
+        <w:rPr>
+          <w:rFonts w:eastAsiaTheme="majorEastAsia"/>
+        </w:rPr>
         <w:t xml:space="preserve">. </w:t>
       </w:r>
     </w:p>
@@ -12436,6 +12927,7 @@
         <w:rPr>
           <w:rFonts w:eastAsiaTheme="majorEastAsia"/>
         </w:rPr>
+        <w:lastRenderedPageBreak/>
         <w:t xml:space="preserve">The </w:t>
       </w:r>
       <w:r>
@@ -12583,20 +13075,35 @@
         <w:rPr>
           <w:rFonts w:eastAsiaTheme="majorEastAsia"/>
         </w:rPr>
+        <w:t xml:space="preserve"> and corrective action will need to be taken</w:t>
+      </w:r>
+      <w:r>
+        <w:rPr>
+          <w:rFonts w:eastAsiaTheme="majorEastAsia"/>
+        </w:rPr>
         <w:t>.</w:t>
       </w:r>
     </w:p>
     <w:p>
       <w:pPr>
+        <w:ind w:left="360"/>
         <w:jc w:val="both"/>
         <w:rPr>
           <w:rFonts w:eastAsiaTheme="majorEastAsia"/>
         </w:rPr>
       </w:pPr>
-      <w:r>
+    </w:p>
+    <w:p>
+      <w:pPr>
+        <w:jc w:val="both"/>
         <w:rPr>
           <w:rFonts w:eastAsiaTheme="majorEastAsia"/>
         </w:rPr>
+      </w:pPr>
+      <w:r>
+        <w:rPr>
+          <w:rFonts w:eastAsiaTheme="majorEastAsia"/>
+        </w:rPr>
         <w:t>All these factors must be considered to insure the landing phase and touchdown of the UAV are performed in as safe an operational envelope as possible</w:t>
       </w:r>
       <w:r>
@@ -12624,7 +13131,19 @@
         <w:rPr>
           <w:rFonts w:eastAsiaTheme="majorEastAsia"/>
         </w:rPr>
-        <w:t>The factors that influence the landing envelope and the processes involved in landing the helicopter are shown below, which also includes a proposed Model Reference Adaptive Controller. This controller bases the output to the flight controller</w:t>
+        <w:t>The factors that influence the landing envelope and the processes involved in landing the helicopter are shown below</w:t>
+      </w:r>
+      <w:r>
+        <w:rPr>
+          <w:rFonts w:eastAsiaTheme="majorEastAsia"/>
+        </w:rPr>
+        <w:t xml:space="preserve"> in figure 3</w:t>
+      </w:r>
+      <w:r>
+        <w:rPr>
+          <w:rFonts w:eastAsiaTheme="majorEastAsia"/>
+        </w:rPr>
+        <w:t>, which also includes a proposed Model Reference Adaptive Controller. This controller bases the output to the flight controller</w:t>
       </w:r>
       <w:r>
         <w:rPr>
@@ -12688,6 +13207,24 @@
           </w:r>
         </w:sdtContent>
       </w:sdt>
+      <w:r>
+        <w:rPr>
+          <w:rFonts w:eastAsiaTheme="majorEastAsia"/>
+        </w:rPr>
+        <w:t xml:space="preserve"> and is discussed further in section 3.7 </w:t>
+      </w:r>
+      <w:r>
+        <w:rPr>
+          <w:lang w:val="en"/>
+        </w:rPr>
+        <w:t>The UAV Controller</w:t>
+      </w:r>
+      <w:r>
+        <w:rPr>
+          <w:lang w:val="en"/>
+        </w:rPr>
+        <w:t>.</w:t>
+      </w:r>
     </w:p>
     <w:p>
       <w:pPr>
@@ -12701,7 +13238,6 @@
         <w:rPr>
           <w:szCs w:val="28"/>
         </w:rPr>
-        <w:lastRenderedPageBreak/>
         <w:t>1.6</w:t>
       </w:r>
       <w:r>
@@ -12752,8 +13288,9 @@
           <w:noProof/>
           <w:lang w:val="en-GB" w:eastAsia="en-GB"/>
         </w:rPr>
+        <w:lastRenderedPageBreak/>
         <w:drawing>
-          <wp:inline distT="0" distB="0" distL="0" distR="0" wp14:anchorId="1F8632A6" wp14:editId="7A51C1F9">
+          <wp:inline distT="0" distB="0" distL="0" distR="0" wp14:anchorId="2411F5A8" wp14:editId="6009FCA1">
             <wp:extent cx="5679779" cy="3427012"/>
             <wp:effectExtent l="0" t="0" r="0" b="0"/>
             <wp:docPr id="28" name="Picture 28"/>
@@ -12823,7 +13360,6 @@
       <w:r>
         <w:t xml:space="preserve">Figure </w:t>
       </w:r>
-      <w:proofErr w:type="gramEnd"/>
       <w:r>
         <w:fldChar w:fldCharType="begin"/>
       </w:r>
@@ -12842,7 +13378,6 @@
       <w:r>
         <w:fldChar w:fldCharType="end"/>
       </w:r>
-      <w:proofErr w:type="gramStart"/>
       <w:r>
         <w:t>.</w:t>
       </w:r>
@@ -13641,7 +14176,6 @@
       <w:r>
         <w:t xml:space="preserve">Figure </w:t>
       </w:r>
-      <w:proofErr w:type="gramEnd"/>
       <w:r>
         <w:fldChar w:fldCharType="begin"/>
       </w:r>
@@ -13660,7 +14194,6 @@
       <w:r>
         <w:fldChar w:fldCharType="end"/>
       </w:r>
-      <w:proofErr w:type="gramStart"/>
       <w:r>
         <w:t>.</w:t>
       </w:r>
@@ -14486,7 +15019,7 @@
           <w:lang w:val="en-GB" w:eastAsia="en-GB"/>
         </w:rPr>
         <w:drawing>
-          <wp:inline distT="0" distB="0" distL="0" distR="0" wp14:anchorId="41EEEEDB" wp14:editId="064E2EBD">
+          <wp:inline distT="0" distB="0" distL="0" distR="0" wp14:anchorId="7A2D9B14" wp14:editId="42A3525D">
             <wp:extent cx="4843383" cy="2051437"/>
             <wp:effectExtent l="0" t="0" r="0" b="6350"/>
             <wp:docPr id="52" name="Picture 52"/>
@@ -14542,7 +15075,6 @@
       <w:r>
         <w:t xml:space="preserve">Figure </w:t>
       </w:r>
-      <w:proofErr w:type="gramEnd"/>
       <w:r>
         <w:fldChar w:fldCharType="begin"/>
       </w:r>
@@ -14561,7 +15093,6 @@
       <w:r>
         <w:fldChar w:fldCharType="end"/>
       </w:r>
-      <w:proofErr w:type="gramStart"/>
       <w:r>
         <w:t>.</w:t>
       </w:r>
@@ -15406,7 +15937,6 @@
       <w:r>
         <w:t xml:space="preserve">Figure </w:t>
       </w:r>
-      <w:proofErr w:type="gramEnd"/>
       <w:r>
         <w:fldChar w:fldCharType="begin"/>
       </w:r>
@@ -15425,7 +15955,6 @@
       <w:r>
         <w:fldChar w:fldCharType="end"/>
       </w:r>
-      <w:proofErr w:type="gramStart"/>
       <w:r>
         <w:t>.</w:t>
       </w:r>
@@ -15669,7 +16198,7 @@
           <w:lang w:val="en-GB" w:eastAsia="en-GB"/>
         </w:rPr>
         <w:drawing>
-          <wp:inline distT="0" distB="0" distL="0" distR="0" wp14:anchorId="1D96B69A" wp14:editId="39E806EA">
+          <wp:inline distT="0" distB="0" distL="0" distR="0" wp14:anchorId="0E9B9C9E" wp14:editId="02D42348">
             <wp:extent cx="4047282" cy="2250219"/>
             <wp:effectExtent l="0" t="0" r="0" b="0"/>
             <wp:docPr id="47" name="Picture 47"/>
@@ -15714,7 +16243,6 @@
       <w:r>
         <w:t xml:space="preserve">Figure </w:t>
       </w:r>
-      <w:proofErr w:type="gramEnd"/>
       <w:r>
         <w:fldChar w:fldCharType="begin"/>
       </w:r>
@@ -15733,7 +16261,6 @@
       <w:r>
         <w:fldChar w:fldCharType="end"/>
       </w:r>
-      <w:proofErr w:type="gramStart"/>
       <w:r>
         <w:t>.</w:t>
       </w:r>
@@ -16526,7 +17053,7 @@
         <mc:AlternateContent>
           <mc:Choice Requires="wps">
             <w:drawing>
-              <wp:anchor distT="0" distB="0" distL="114300" distR="114300" simplePos="0" relativeHeight="251674624" behindDoc="0" locked="0" layoutInCell="1" allowOverlap="1" wp14:anchorId="0CBC1DE0" wp14:editId="27D2C7EF">
+              <wp:anchor distT="0" distB="0" distL="114300" distR="114300" simplePos="0" relativeHeight="251674624" behindDoc="0" locked="0" layoutInCell="1" allowOverlap="1" wp14:anchorId="1F5A3861" wp14:editId="6331B60F">
                 <wp:simplePos x="0" y="0"/>
                 <wp:positionH relativeFrom="column">
                   <wp:posOffset>2598420</wp:posOffset>
@@ -16626,7 +17153,7 @@
         <mc:AlternateContent>
           <mc:Choice Requires="wps">
             <w:drawing>
-              <wp:anchor distT="0" distB="0" distL="114300" distR="114300" simplePos="0" relativeHeight="251682816" behindDoc="0" locked="0" layoutInCell="1" allowOverlap="1" wp14:anchorId="5C4CE015" wp14:editId="0C3D71AE">
+              <wp:anchor distT="0" distB="0" distL="114300" distR="114300" simplePos="0" relativeHeight="251682816" behindDoc="0" locked="0" layoutInCell="1" allowOverlap="1" wp14:anchorId="05223F9C" wp14:editId="0DEEF534">
                 <wp:simplePos x="0" y="0"/>
                 <wp:positionH relativeFrom="column">
                   <wp:posOffset>2447290</wp:posOffset>
@@ -16714,7 +17241,7 @@
         <mc:AlternateContent>
           <mc:Choice Requires="wps">
             <w:drawing>
-              <wp:anchor distT="0" distB="0" distL="114300" distR="114300" simplePos="0" relativeHeight="251684864" behindDoc="0" locked="0" layoutInCell="1" allowOverlap="1" wp14:anchorId="2C3ED0D7" wp14:editId="00DE9D87">
+              <wp:anchor distT="0" distB="0" distL="114300" distR="114300" simplePos="0" relativeHeight="251684864" behindDoc="0" locked="0" layoutInCell="1" allowOverlap="1" wp14:anchorId="234181D7" wp14:editId="231EE68E">
                 <wp:simplePos x="0" y="0"/>
                 <wp:positionH relativeFrom="column">
                   <wp:posOffset>4635500</wp:posOffset>
@@ -16802,7 +17329,7 @@
         <mc:AlternateContent>
           <mc:Choice Requires="wps">
             <w:drawing>
-              <wp:anchor distT="0" distB="0" distL="114300" distR="114300" simplePos="0" relativeHeight="251688960" behindDoc="0" locked="0" layoutInCell="1" allowOverlap="1" wp14:anchorId="774DFA37" wp14:editId="0584F656">
+              <wp:anchor distT="0" distB="0" distL="114300" distR="114300" simplePos="0" relativeHeight="251688960" behindDoc="0" locked="0" layoutInCell="1" allowOverlap="1" wp14:anchorId="737F9A11" wp14:editId="01467F22">
                 <wp:simplePos x="0" y="0"/>
                 <wp:positionH relativeFrom="column">
                   <wp:posOffset>1096010</wp:posOffset>
@@ -16890,7 +17417,7 @@
         <mc:AlternateContent>
           <mc:Choice Requires="wps">
             <w:drawing>
-              <wp:anchor distT="0" distB="0" distL="114300" distR="114300" simplePos="0" relativeHeight="251686912" behindDoc="0" locked="0" layoutInCell="1" allowOverlap="1" wp14:anchorId="58EB04E7" wp14:editId="4B27EC95">
+              <wp:anchor distT="0" distB="0" distL="114300" distR="114300" simplePos="0" relativeHeight="251686912" behindDoc="0" locked="0" layoutInCell="1" allowOverlap="1" wp14:anchorId="0887DFB2" wp14:editId="5F9D66D0">
                 <wp:simplePos x="0" y="0"/>
                 <wp:positionH relativeFrom="column">
                   <wp:posOffset>2345055</wp:posOffset>
@@ -16978,7 +17505,7 @@
         <mc:AlternateContent>
           <mc:Choice Requires="wps">
             <w:drawing>
-              <wp:anchor distT="0" distB="0" distL="114300" distR="114300" simplePos="0" relativeHeight="251676672" behindDoc="0" locked="0" layoutInCell="1" allowOverlap="1" wp14:anchorId="55ABE1BA" wp14:editId="3DFF6EFE">
+              <wp:anchor distT="0" distB="0" distL="114300" distR="114300" simplePos="0" relativeHeight="251676672" behindDoc="0" locked="0" layoutInCell="1" allowOverlap="1" wp14:anchorId="347E12EA" wp14:editId="63A878F7">
                 <wp:simplePos x="0" y="0"/>
                 <wp:positionH relativeFrom="column">
                   <wp:posOffset>2605405</wp:posOffset>
@@ -17064,7 +17591,7 @@
         <mc:AlternateContent>
           <mc:Choice Requires="wps">
             <w:drawing>
-              <wp:anchor distT="0" distB="0" distL="114300" distR="114300" simplePos="0" relativeHeight="251678720" behindDoc="0" locked="0" layoutInCell="1" allowOverlap="1" wp14:anchorId="0B51D8A0" wp14:editId="5DF01723">
+              <wp:anchor distT="0" distB="0" distL="114300" distR="114300" simplePos="0" relativeHeight="251678720" behindDoc="0" locked="0" layoutInCell="1" allowOverlap="1" wp14:anchorId="51359364" wp14:editId="0F64403E">
                 <wp:simplePos x="0" y="0"/>
                 <wp:positionH relativeFrom="column">
                   <wp:posOffset>4810125</wp:posOffset>
@@ -17150,7 +17677,7 @@
         <mc:AlternateContent>
           <mc:Choice Requires="wps">
             <w:drawing>
-              <wp:anchor distT="0" distB="0" distL="114300" distR="114300" simplePos="0" relativeHeight="251680768" behindDoc="0" locked="0" layoutInCell="1" allowOverlap="1" wp14:anchorId="5EB48F93" wp14:editId="4FF4EFE4">
+              <wp:anchor distT="0" distB="0" distL="114300" distR="114300" simplePos="0" relativeHeight="251680768" behindDoc="0" locked="0" layoutInCell="1" allowOverlap="1" wp14:anchorId="140146FE" wp14:editId="100D4828">
                 <wp:simplePos x="0" y="0"/>
                 <wp:positionH relativeFrom="column">
                   <wp:posOffset>1394240</wp:posOffset>
@@ -17234,7 +17761,7 @@
           <w:lang w:val="en-GB" w:eastAsia="en-GB"/>
         </w:rPr>
         <w:drawing>
-          <wp:inline distT="0" distB="0" distL="0" distR="0" wp14:anchorId="02A3D07A" wp14:editId="61819935">
+          <wp:inline distT="0" distB="0" distL="0" distR="0" wp14:anchorId="6895DDC0" wp14:editId="586909EE">
             <wp:extent cx="3466769" cy="1107397"/>
             <wp:effectExtent l="0" t="0" r="635" b="0"/>
             <wp:docPr id="3" name="Picture 3" descr="C:\Users\Brian\Desktop\Thesis\images\helElev.jpg"/>
@@ -17305,7 +17832,6 @@
       <w:r>
         <w:t xml:space="preserve">Figure </w:t>
       </w:r>
-      <w:proofErr w:type="gramEnd"/>
       <w:r>
         <w:fldChar w:fldCharType="begin"/>
       </w:r>
@@ -17324,7 +17850,6 @@
       <w:r>
         <w:fldChar w:fldCharType="end"/>
       </w:r>
-      <w:proofErr w:type="gramStart"/>
       <w:r>
         <w:t>.</w:t>
       </w:r>
@@ -17733,7 +18258,7 @@
           <w:lang w:val="en-GB" w:eastAsia="en-GB"/>
         </w:rPr>
         <w:drawing>
-          <wp:inline distT="0" distB="0" distL="0" distR="0" wp14:anchorId="58847B6C" wp14:editId="6D7FD4FE">
+          <wp:inline distT="0" distB="0" distL="0" distR="0" wp14:anchorId="50AEE0FA" wp14:editId="5FF9B7C7">
             <wp:extent cx="3925507" cy="2059388"/>
             <wp:effectExtent l="0" t="0" r="0" b="0"/>
             <wp:docPr id="22" name="Picture 22" descr="http://www.rotomotion.com/imgs/r_psr200.jpg"/>
@@ -17794,7 +18319,6 @@
       <w:r>
         <w:t xml:space="preserve">Figure </w:t>
       </w:r>
-      <w:proofErr w:type="gramEnd"/>
       <w:r>
         <w:fldChar w:fldCharType="begin"/>
       </w:r>
@@ -17813,7 +18337,6 @@
       <w:r>
         <w:fldChar w:fldCharType="end"/>
       </w:r>
-      <w:proofErr w:type="gramStart"/>
       <w:r>
         <w:t>.</w:t>
       </w:r>
@@ -18660,7 +19183,6 @@
       <w:r>
         <w:t xml:space="preserve">Figure </w:t>
       </w:r>
-      <w:proofErr w:type="gramEnd"/>
       <w:r>
         <w:fldChar w:fldCharType="begin"/>
       </w:r>
@@ -18679,7 +19201,6 @@
       <w:r>
         <w:fldChar w:fldCharType="end"/>
       </w:r>
-      <w:proofErr w:type="gramStart"/>
       <w:r>
         <w:t>.</w:t>
       </w:r>
@@ -18999,7 +19520,7 @@
           <w:lang w:val="en-GB" w:eastAsia="en-GB"/>
         </w:rPr>
         <w:drawing>
-          <wp:inline distT="0" distB="0" distL="0" distR="0" wp14:anchorId="7CAA9A53" wp14:editId="37EF6042">
+          <wp:inline distT="0" distB="0" distL="0" distR="0" wp14:anchorId="0A0C28C9" wp14:editId="0F85522E">
             <wp:extent cx="3569667" cy="2381125"/>
             <wp:effectExtent l="0" t="0" r="0" b="635"/>
             <wp:docPr id="23" name="Picture 23" descr="http://www.schiebel.net/AcmsFile/1782/0/550/CAMCOPTER_S-100_084.jpg"/>
@@ -19060,7 +19581,6 @@
       <w:r>
         <w:t xml:space="preserve">Figure </w:t>
       </w:r>
-      <w:proofErr w:type="gramEnd"/>
       <w:r>
         <w:fldChar w:fldCharType="begin"/>
       </w:r>
@@ -19079,7 +19599,6 @@
       <w:r>
         <w:fldChar w:fldCharType="end"/>
       </w:r>
-      <w:proofErr w:type="gramStart"/>
       <w:r>
         <w:t>.</w:t>
       </w:r>
@@ -19835,7 +20354,6 @@
       <w:r>
         <w:t xml:space="preserve">Figure </w:t>
       </w:r>
-      <w:proofErr w:type="gramEnd"/>
       <w:r>
         <w:fldChar w:fldCharType="begin"/>
       </w:r>
@@ -19854,7 +20372,6 @@
       <w:r>
         <w:fldChar w:fldCharType="end"/>
       </w:r>
-      <w:proofErr w:type="gramStart"/>
       <w:r>
         <w:t>.</w:t>
       </w:r>
@@ -20389,7 +20906,7 @@
           <w:lang w:val="en-GB" w:eastAsia="en-GB"/>
         </w:rPr>
         <w:drawing>
-          <wp:inline distT="0" distB="0" distL="0" distR="0" wp14:anchorId="4E7A2C41" wp14:editId="40009866">
+          <wp:inline distT="0" distB="0" distL="0" distR="0" wp14:anchorId="08AE7A2B" wp14:editId="289173BA">
             <wp:extent cx="4722431" cy="3852000"/>
             <wp:effectExtent l="0" t="0" r="2540" b="0"/>
             <wp:docPr id="1" name="Picture 1"/>
@@ -20448,7 +20965,6 @@
       <w:r>
         <w:t xml:space="preserve">Figure </w:t>
       </w:r>
-      <w:proofErr w:type="gramEnd"/>
       <w:r>
         <w:fldChar w:fldCharType="begin"/>
       </w:r>
@@ -20467,7 +20983,6 @@
       <w:r>
         <w:fldChar w:fldCharType="end"/>
       </w:r>
-      <w:proofErr w:type="gramStart"/>
       <w:r>
         <w:t>.</w:t>
       </w:r>
@@ -21009,7 +21524,7 @@
           <w:lang w:val="en-GB" w:eastAsia="en-GB"/>
         </w:rPr>
         <w:drawing>
-          <wp:inline distT="0" distB="0" distL="0" distR="0" wp14:anchorId="0D2682E3" wp14:editId="19780161">
+          <wp:inline distT="0" distB="0" distL="0" distR="0" wp14:anchorId="6F117192" wp14:editId="0B3EE76D">
             <wp:extent cx="2138901" cy="2217005"/>
             <wp:effectExtent l="0" t="0" r="0" b="0"/>
             <wp:docPr id="24" name="Picture 24" descr="http://www.uasvision.com/wp-content/uploads/2013/04/Hood-Tech_11EOIR1.jpg"/>
@@ -21077,7 +21592,6 @@
       <w:r>
         <w:t xml:space="preserve">Figure </w:t>
       </w:r>
-      <w:proofErr w:type="gramEnd"/>
       <w:r>
         <w:fldChar w:fldCharType="begin"/>
       </w:r>
@@ -21096,7 +21610,6 @@
       <w:r>
         <w:fldChar w:fldCharType="end"/>
       </w:r>
-      <w:proofErr w:type="gramStart"/>
       <w:r>
         <w:t>.</w:t>
       </w:r>
@@ -21554,7 +22067,6 @@
       <w:r>
         <w:t xml:space="preserve">Figure </w:t>
       </w:r>
-      <w:proofErr w:type="gramEnd"/>
       <w:r>
         <w:fldChar w:fldCharType="begin"/>
       </w:r>
@@ -21573,7 +22085,6 @@
       <w:r>
         <w:fldChar w:fldCharType="end"/>
       </w:r>
-      <w:proofErr w:type="gramStart"/>
       <w:r>
         <w:t>.</w:t>
       </w:r>
@@ -21679,6 +22190,35 @@
           <w:lang w:val="en"/>
         </w:rPr>
         <w:tab/>
+        <w:t>The UAV Controller</w:t>
+      </w:r>
+    </w:p>
+    <w:p>
+      <w:pPr>
+        <w:pStyle w:val="Heading2"/>
+        <w:rPr>
+          <w:lang w:val="en"/>
+        </w:rPr>
+      </w:pPr>
+    </w:p>
+    <w:p>
+      <w:pPr>
+        <w:pStyle w:val="Heading2"/>
+        <w:rPr>
+          <w:lang w:val="en"/>
+        </w:rPr>
+      </w:pPr>
+      <w:r>
+        <w:rPr>
+          <w:lang w:val="en"/>
+        </w:rPr>
+        <w:t>3.7</w:t>
+      </w:r>
+      <w:r>
+        <w:rPr>
+          <w:lang w:val="en"/>
+        </w:rPr>
+        <w:tab/>
       </w:r>
       <w:r>
         <w:rPr>
@@ -22800,7 +23340,7 @@
           <w:lang w:val="en-GB" w:eastAsia="en-GB"/>
         </w:rPr>
         <w:drawing>
-          <wp:inline distT="0" distB="0" distL="0" distR="0" wp14:anchorId="11416113" wp14:editId="1435C855">
+          <wp:inline distT="0" distB="0" distL="0" distR="0" wp14:anchorId="0740FDF8" wp14:editId="635BBD80">
             <wp:extent cx="3617844" cy="2997433"/>
             <wp:effectExtent l="0" t="0" r="1905" b="0"/>
             <wp:docPr id="25" name="Picture 25"/>
@@ -22849,7 +23389,6 @@
       <w:r>
         <w:t xml:space="preserve">Figure </w:t>
       </w:r>
-      <w:proofErr w:type="gramEnd"/>
       <w:r>
         <w:fldChar w:fldCharType="begin"/>
       </w:r>
@@ -22868,7 +23407,6 @@
       <w:r>
         <w:fldChar w:fldCharType="end"/>
       </w:r>
-      <w:proofErr w:type="gramStart"/>
       <w:r>
         <w:t>.</w:t>
       </w:r>
@@ -23722,7 +24260,7 @@
           <w:lang w:val="en-GB" w:eastAsia="en-GB"/>
         </w:rPr>
         <w:drawing>
-          <wp:inline distT="0" distB="0" distL="0" distR="0">
+          <wp:inline distT="0" distB="0" distL="0" distR="0" wp14:anchorId="5181D05C" wp14:editId="7C2332BC">
             <wp:extent cx="4224863" cy="3335731"/>
             <wp:effectExtent l="0" t="0" r="4445" b="0"/>
             <wp:docPr id="16" name="Picture 16"/>
@@ -23794,6 +24332,7 @@
       <w:r>
         <w:fldChar w:fldCharType="separate"/>
       </w:r>
+      <w:proofErr w:type="gramStart"/>
       <w:r>
         <w:rPr>
           <w:noProof/>
@@ -23803,7 +24342,6 @@
       <w:r>
         <w:fldChar w:fldCharType="end"/>
       </w:r>
-      <w:proofErr w:type="gramStart"/>
       <w:r>
         <w:t xml:space="preserve"> Use Case Diagram</w:t>
       </w:r>
@@ -24532,7 +25070,7 @@
           <w:lang w:val="en-GB" w:eastAsia="en-GB"/>
         </w:rPr>
         <w:drawing>
-          <wp:inline distT="0" distB="0" distL="0" distR="0">
+          <wp:inline distT="0" distB="0" distL="0" distR="0" wp14:anchorId="6D5E43EA" wp14:editId="54605E52">
             <wp:extent cx="4937613" cy="2808000"/>
             <wp:effectExtent l="0" t="0" r="0" b="0"/>
             <wp:docPr id="26" name="Picture 26"/>
@@ -24604,6 +25142,7 @@
       <w:r>
         <w:fldChar w:fldCharType="separate"/>
       </w:r>
+      <w:proofErr w:type="gramStart"/>
       <w:r>
         <w:rPr>
           <w:noProof/>
@@ -24613,7 +25152,6 @@
       <w:r>
         <w:fldChar w:fldCharType="end"/>
       </w:r>
-      <w:proofErr w:type="gramStart"/>
       <w:r>
         <w:t xml:space="preserve"> </w:t>
       </w:r>
@@ -25183,7 +25721,7 @@
           <w:lang w:val="en-GB" w:eastAsia="en-GB"/>
         </w:rPr>
         <w:drawing>
-          <wp:inline distT="0" distB="0" distL="0" distR="0">
+          <wp:inline distT="0" distB="0" distL="0" distR="0" wp14:anchorId="100F4270" wp14:editId="34748394">
             <wp:extent cx="4542739" cy="2736000"/>
             <wp:effectExtent l="0" t="0" r="0" b="0"/>
             <wp:docPr id="33" name="Picture 33"/>
@@ -25255,6 +25793,7 @@
       <w:r>
         <w:fldChar w:fldCharType="separate"/>
       </w:r>
+      <w:proofErr w:type="gramStart"/>
       <w:r>
         <w:rPr>
           <w:noProof/>
@@ -25264,7 +25803,6 @@
       <w:r>
         <w:fldChar w:fldCharType="end"/>
       </w:r>
-      <w:proofErr w:type="gramStart"/>
       <w:r>
         <w:t xml:space="preserve"> </w:t>
       </w:r>
@@ -25905,7 +26443,7 @@
           <w:lang w:val="en-GB" w:eastAsia="en-GB"/>
         </w:rPr>
         <w:drawing>
-          <wp:inline distT="0" distB="0" distL="0" distR="0">
+          <wp:inline distT="0" distB="0" distL="0" distR="0" wp14:anchorId="74E883C7" wp14:editId="17146048">
             <wp:extent cx="4142630" cy="8213438"/>
             <wp:effectExtent l="0" t="0" r="0" b="0"/>
             <wp:docPr id="6" name="Picture 6"/>
@@ -26273,7 +26811,7 @@
           <w:lang w:val="en-GB" w:eastAsia="en-GB"/>
         </w:rPr>
         <w:drawing>
-          <wp:inline distT="0" distB="0" distL="0" distR="0">
+          <wp:inline distT="0" distB="0" distL="0" distR="0" wp14:anchorId="03BE6EB8" wp14:editId="3BAA440A">
             <wp:extent cx="4601261" cy="4104000"/>
             <wp:effectExtent l="0" t="0" r="0" b="0"/>
             <wp:docPr id="36" name="Picture 36"/>
@@ -26407,7 +26945,7 @@
           <w:lang w:val="en-GB" w:eastAsia="en-GB"/>
         </w:rPr>
         <w:drawing>
-          <wp:inline distT="0" distB="0" distL="0" distR="0" wp14:anchorId="4A6C9BA5" wp14:editId="443F555C">
+          <wp:inline distT="0" distB="0" distL="0" distR="0" wp14:anchorId="0E00FA25" wp14:editId="56890DFE">
             <wp:extent cx="5731510" cy="7567920"/>
             <wp:effectExtent l="0" t="0" r="2540" b="0"/>
             <wp:docPr id="37" name="Picture 37"/>
@@ -26874,7 +27412,7 @@
           <w:lang w:val="en-GB" w:eastAsia="en-GB"/>
         </w:rPr>
         <w:drawing>
-          <wp:inline distT="0" distB="0" distL="0" distR="0" wp14:anchorId="62C7BF20" wp14:editId="23FC1368">
+          <wp:inline distT="0" distB="0" distL="0" distR="0" wp14:anchorId="62EABE16" wp14:editId="628B32A6">
             <wp:extent cx="3935896" cy="2222772"/>
             <wp:effectExtent l="0" t="0" r="7620" b="6350"/>
             <wp:docPr id="8" name="Picture 8"/>
@@ -27240,7 +27778,7 @@
           <w:lang w:val="en-GB" w:eastAsia="en-GB"/>
         </w:rPr>
         <w:drawing>
-          <wp:inline distT="0" distB="0" distL="0" distR="0" wp14:anchorId="1B51524B" wp14:editId="2EDA8EF8">
+          <wp:inline distT="0" distB="0" distL="0" distR="0" wp14:anchorId="1122F049" wp14:editId="0468DC2B">
             <wp:extent cx="1437888" cy="2421331"/>
             <wp:effectExtent l="0" t="0" r="0" b="0"/>
             <wp:docPr id="9" name="Picture 9"/>
@@ -27394,7 +27932,7 @@
           <w:lang w:val="en-GB" w:eastAsia="en-GB"/>
         </w:rPr>
         <w:drawing>
-          <wp:inline distT="0" distB="0" distL="0" distR="0" wp14:anchorId="57691FBE" wp14:editId="76F3A30C">
+          <wp:inline distT="0" distB="0" distL="0" distR="0" wp14:anchorId="45D30136" wp14:editId="4AE2592C">
             <wp:extent cx="1389888" cy="1981969"/>
             <wp:effectExtent l="0" t="0" r="1270" b="0"/>
             <wp:docPr id="38" name="Picture 38"/>
@@ -27442,7 +27980,7 @@
           <w:lang w:val="en-GB" w:eastAsia="en-GB"/>
         </w:rPr>
         <w:drawing>
-          <wp:inline distT="0" distB="0" distL="0" distR="0" wp14:anchorId="02052D27" wp14:editId="1BA1F4AE">
+          <wp:inline distT="0" distB="0" distL="0" distR="0" wp14:anchorId="6883BDAE" wp14:editId="2110AE1B">
             <wp:extent cx="1388791" cy="1975104"/>
             <wp:effectExtent l="0" t="0" r="1905" b="6350"/>
             <wp:docPr id="39" name="Picture 39"/>
@@ -37021,8 +37559,16 @@
         <w:rPr>
           <w:lang w:val="en-GB"/>
         </w:rPr>
-        <w:t xml:space="preserve"> rotational angle</w:t>
-      </w:r>
+        <w:t xml:space="preserve"> rotational a</w:t>
+      </w:r>
+      <w:proofErr w:type="spellStart"/>
+      <w:r>
+        <w:rPr>
+          <w:lang w:val="en-GB"/>
+        </w:rPr>
+        <w:t>ngle</w:t>
+      </w:r>
+      <w:proofErr w:type="spellEnd"/>
     </w:p>
     <w:p>
       <w:pPr>
@@ -37221,7 +37767,7 @@
         <mc:AlternateContent>
           <mc:Choice Requires="wps">
             <w:drawing>
-              <wp:anchor distT="0" distB="0" distL="114300" distR="114300" simplePos="0" relativeHeight="251706368" behindDoc="0" locked="0" layoutInCell="1" allowOverlap="1" wp14:anchorId="12B180D1" wp14:editId="3EA790F1">
+              <wp:anchor distT="0" distB="0" distL="114300" distR="114300" simplePos="0" relativeHeight="251706368" behindDoc="0" locked="0" layoutInCell="1" allowOverlap="1" wp14:anchorId="17F3F8E2" wp14:editId="059FBCFD">
                 <wp:simplePos x="0" y="0"/>
                 <wp:positionH relativeFrom="column">
                   <wp:posOffset>4294022</wp:posOffset>
@@ -37345,7 +37891,7 @@
         <mc:AlternateContent>
           <mc:Choice Requires="wpg">
             <w:drawing>
-              <wp:anchor distT="0" distB="0" distL="114300" distR="114300" simplePos="0" relativeHeight="251704320" behindDoc="0" locked="0" layoutInCell="1" allowOverlap="1" wp14:anchorId="197AAF98" wp14:editId="12AF2C0B">
+              <wp:anchor distT="0" distB="0" distL="114300" distR="114300" simplePos="0" relativeHeight="251704320" behindDoc="0" locked="0" layoutInCell="1" allowOverlap="1" wp14:anchorId="5C21E2F1" wp14:editId="1B0C17C3">
                 <wp:simplePos x="0" y="0"/>
                 <wp:positionH relativeFrom="column">
                   <wp:posOffset>4000500</wp:posOffset>
@@ -37567,7 +38113,7 @@
         <mc:AlternateContent>
           <mc:Choice Requires="wps">
             <w:drawing>
-              <wp:anchor distT="0" distB="0" distL="114300" distR="114300" simplePos="0" relativeHeight="251698176" behindDoc="0" locked="0" layoutInCell="1" allowOverlap="1" wp14:anchorId="08ACEAB0" wp14:editId="6CB41B7B">
+              <wp:anchor distT="0" distB="0" distL="114300" distR="114300" simplePos="0" relativeHeight="251698176" behindDoc="0" locked="0" layoutInCell="1" allowOverlap="1" wp14:anchorId="39F85002" wp14:editId="0622311A">
                 <wp:simplePos x="0" y="0"/>
                 <wp:positionH relativeFrom="column">
                   <wp:posOffset>87630</wp:posOffset>
@@ -37620,7 +38166,23 @@
                                 <w:sz w:val="20"/>
                                 <w:szCs w:val="20"/>
                               </w:rPr>
-                              <w:t>World Plane (x,y,z)</w:t>
+                              <w:t>World Plane (x</w:t>
+                            </w:r>
+                            <w:proofErr w:type="gramStart"/>
+                            <w:r>
+                              <w:rPr>
+                                <w:sz w:val="20"/>
+                                <w:szCs w:val="20"/>
+                              </w:rPr>
+                              <w:t>,y,z</w:t>
+                            </w:r>
+                            <w:proofErr w:type="gramEnd"/>
+                            <w:r>
+                              <w:rPr>
+                                <w:sz w:val="20"/>
+                                <w:szCs w:val="20"/>
+                              </w:rPr>
+                              <w:t>)</w:t>
                             </w:r>
                           </w:p>
                         </w:txbxContent>
@@ -37657,7 +38219,23 @@
                           <w:sz w:val="20"/>
                           <w:szCs w:val="20"/>
                         </w:rPr>
-                        <w:t>World Plane (x,y,z)</w:t>
+                        <w:t>World Plane (x</w:t>
+                      </w:r>
+                      <w:proofErr w:type="gramStart"/>
+                      <w:r>
+                        <w:rPr>
+                          <w:sz w:val="20"/>
+                          <w:szCs w:val="20"/>
+                        </w:rPr>
+                        <w:t>,y,z</w:t>
+                      </w:r>
+                      <w:proofErr w:type="gramEnd"/>
+                      <w:r>
+                        <w:rPr>
+                          <w:sz w:val="20"/>
+                          <w:szCs w:val="20"/>
+                        </w:rPr>
+                        <w:t>)</w:t>
                       </w:r>
                     </w:p>
                   </w:txbxContent>
@@ -37675,7 +38253,7 @@
         <mc:AlternateContent>
           <mc:Choice Requires="wps">
             <w:drawing>
-              <wp:anchor distT="0" distB="0" distL="114300" distR="114300" simplePos="0" relativeHeight="251692032" behindDoc="0" locked="0" layoutInCell="1" allowOverlap="1" wp14:anchorId="32DE3CAA" wp14:editId="12CA0EAB">
+              <wp:anchor distT="0" distB="0" distL="114300" distR="114300" simplePos="0" relativeHeight="251692032" behindDoc="0" locked="0" layoutInCell="1" allowOverlap="1" wp14:anchorId="68C253C9" wp14:editId="02153FB5">
                 <wp:simplePos x="0" y="0"/>
                 <wp:positionH relativeFrom="column">
                   <wp:posOffset>1594485</wp:posOffset>
@@ -37754,7 +38332,7 @@
         <mc:AlternateContent>
           <mc:Choice Requires="wps">
             <w:drawing>
-              <wp:anchor distT="0" distB="0" distL="114300" distR="114300" simplePos="0" relativeHeight="251694080" behindDoc="0" locked="0" layoutInCell="1" allowOverlap="1" wp14:anchorId="6CA15F7B" wp14:editId="05D8D5B7">
+              <wp:anchor distT="0" distB="0" distL="114300" distR="114300" simplePos="0" relativeHeight="251694080" behindDoc="0" locked="0" layoutInCell="1" allowOverlap="1" wp14:anchorId="0439B5A2" wp14:editId="34F9C825">
                 <wp:simplePos x="0" y="0"/>
                 <wp:positionH relativeFrom="column">
                   <wp:posOffset>1353185</wp:posOffset>
@@ -37839,7 +38417,7 @@
         <mc:AlternateContent>
           <mc:Choice Requires="wps">
             <w:drawing>
-              <wp:anchor distT="0" distB="0" distL="114300" distR="114300" simplePos="0" relativeHeight="251696128" behindDoc="0" locked="0" layoutInCell="1" allowOverlap="1" wp14:anchorId="6A8B93D6" wp14:editId="07B36817">
+              <wp:anchor distT="0" distB="0" distL="114300" distR="114300" simplePos="0" relativeHeight="251696128" behindDoc="0" locked="0" layoutInCell="1" allowOverlap="1" wp14:anchorId="6D7FF812" wp14:editId="615CAB6B">
                 <wp:simplePos x="0" y="0"/>
                 <wp:positionH relativeFrom="column">
                   <wp:posOffset>1353312</wp:posOffset>
@@ -37922,7 +38500,7 @@
           <w:lang w:val="en-GB" w:eastAsia="en-GB"/>
         </w:rPr>
         <w:drawing>
-          <wp:inline distT="0" distB="0" distL="0" distR="0" wp14:anchorId="32B88B39" wp14:editId="6CC1C892">
+          <wp:inline distT="0" distB="0" distL="0" distR="0" wp14:anchorId="3B2922D4" wp14:editId="3429FBA1">
             <wp:extent cx="5530291" cy="2268000"/>
             <wp:effectExtent l="0" t="0" r="0" b="0"/>
             <wp:docPr id="10" name="Picture 10" descr="C:\Users\Brian\Desktop\New folder (2)\Plane.jpg"/>
@@ -38191,12 +38769,21 @@
         </w:rPr>
         <w:tab/>
       </w:r>
+      <w:proofErr w:type="gramStart"/>
       <w:r>
         <w:rPr>
           <w:rFonts w:eastAsia="Times New Roman"/>
           <w:lang w:val="en-GB"/>
         </w:rPr>
-        <w:t>From Target Acquisition to Touchdown</w:t>
+        <w:t>From</w:t>
+      </w:r>
+      <w:proofErr w:type="gramEnd"/>
+      <w:r>
+        <w:rPr>
+          <w:rFonts w:eastAsia="Times New Roman"/>
+          <w:lang w:val="en-GB"/>
+        </w:rPr>
+        <w:t xml:space="preserve"> Target Acquisition to Touchdown</w:t>
       </w:r>
       <w:bookmarkEnd w:id="92"/>
     </w:p>
@@ -40030,7 +40617,7 @@
       <mc:AlternateContent>
         <mc:Choice Requires="wps">
           <w:drawing>
-            <wp:anchor distT="0" distB="0" distL="114300" distR="114300" simplePos="0" relativeHeight="251659264" behindDoc="0" locked="0" layoutInCell="1" allowOverlap="1" wp14:anchorId="2263A241" wp14:editId="635464CA">
+            <wp:anchor distT="0" distB="0" distL="114300" distR="114300" simplePos="0" relativeHeight="251659264" behindDoc="0" locked="0" layoutInCell="1" allowOverlap="1" wp14:anchorId="59CF4D25" wp14:editId="00CF64A7">
               <wp:simplePos x="0" y="0"/>
               <wp:positionH relativeFrom="page">
                 <wp:posOffset>6773265</wp:posOffset>
@@ -40128,7 +40715,7 @@
                               <w:sz w:val="26"/>
                               <w:szCs w:val="26"/>
                             </w:rPr>
-                            <w:t>6</w:t>
+                            <w:t>5</w:t>
                           </w:r>
                           <w:r>
                             <w:rPr>
@@ -40208,7 +40795,7 @@
                         <w:sz w:val="26"/>
                         <w:szCs w:val="26"/>
                       </w:rPr>
-                      <w:t>6</w:t>
+                      <w:t>5</w:t>
                     </w:r>
                     <w:r>
                       <w:rPr>
@@ -41248,14 +41835,14 @@
     <w:lsdException w:name="toc 8" w:uiPriority="39"/>
     <w:lsdException w:name="toc 9" w:uiPriority="39"/>
     <w:lsdException w:name="caption" w:uiPriority="0" w:qFormat="1"/>
-    <w:lsdException w:name="Title" w:semiHidden="0" w:uiPriority="0" w:unhideWhenUsed="0" w:qFormat="1"/>
+    <w:lsdException w:name="Title" w:semiHidden="0" w:uiPriority="10" w:unhideWhenUsed="0" w:qFormat="1"/>
     <w:lsdException w:name="Default Paragraph Font" w:uiPriority="1"/>
-    <w:lsdException w:name="Subtitle" w:semiHidden="0" w:uiPriority="0" w:unhideWhenUsed="0" w:qFormat="1"/>
+    <w:lsdException w:name="Subtitle" w:semiHidden="0" w:uiPriority="11" w:unhideWhenUsed="0" w:qFormat="1"/>
     <w:lsdException w:name="Strong" w:semiHidden="0" w:uiPriority="22" w:unhideWhenUsed="0" w:qFormat="1"/>
     <w:lsdException w:name="Emphasis" w:semiHidden="0" w:uiPriority="0" w:unhideWhenUsed="0"/>
-    <w:lsdException w:name="Table Grid" w:semiHidden="0" w:uiPriority="59" w:unhideWhenUsed="0"/>
+    <w:lsdException w:name="Table Grid" w:semiHidden="0" w:uiPriority="1" w:unhideWhenUsed="0"/>
     <w:lsdException w:name="Placeholder Text" w:unhideWhenUsed="0"/>
-    <w:lsdException w:name="No Spacing" w:semiHidden="0" w:uiPriority="1" w:unhideWhenUsed="0"/>
+    <w:lsdException w:name="No Spacing" w:semiHidden="0" w:unhideWhenUsed="0" w:qFormat="1"/>
     <w:lsdException w:name="Light Shading" w:semiHidden="0" w:uiPriority="60" w:unhideWhenUsed="0"/>
     <w:lsdException w:name="Light List" w:semiHidden="0" w:uiPriority="61" w:unhideWhenUsed="0"/>
     <w:lsdException w:name="Light Grid" w:semiHidden="0" w:uiPriority="62" w:unhideWhenUsed="0"/>
@@ -41529,7 +42116,7 @@
   <w:style w:type="table" w:styleId="TableGrid">
     <w:name w:val="Table Grid"/>
     <w:basedOn w:val="TableNormal"/>
-    <w:uiPriority w:val="59"/>
+    <w:uiPriority w:val="1"/>
     <w:rsid w:val="00023473"/>
     <w:tblPr>
       <w:tblInd w:w="0" w:type="dxa"/>
@@ -41806,6 +42393,113 @@
       <w:ind w:left="480"/>
     </w:pPr>
   </w:style>
+  <w:style w:type="paragraph" w:styleId="NoSpacing">
+    <w:name w:val="No Spacing"/>
+    <w:link w:val="NoSpacingChar"/>
+    <w:uiPriority w:val="99"/>
+    <w:qFormat/>
+    <w:rsid w:val="009D658D"/>
+    <w:rPr>
+      <w:rFonts w:asciiTheme="minorHAnsi" w:eastAsiaTheme="minorEastAsia" w:hAnsiTheme="minorHAnsi" w:cstheme="minorBidi"/>
+      <w:sz w:val="22"/>
+      <w:szCs w:val="22"/>
+      <w:lang w:val="en-US" w:eastAsia="ja-JP"/>
+    </w:rPr>
+  </w:style>
+  <w:style w:type="character" w:customStyle="1" w:styleId="NoSpacingChar">
+    <w:name w:val="No Spacing Char"/>
+    <w:basedOn w:val="DefaultParagraphFont"/>
+    <w:link w:val="NoSpacing"/>
+    <w:uiPriority w:val="1"/>
+    <w:rsid w:val="009D658D"/>
+    <w:rPr>
+      <w:rFonts w:asciiTheme="minorHAnsi" w:eastAsiaTheme="minorEastAsia" w:hAnsiTheme="minorHAnsi" w:cstheme="minorBidi"/>
+      <w:sz w:val="22"/>
+      <w:szCs w:val="22"/>
+      <w:lang w:val="en-US" w:eastAsia="ja-JP"/>
+    </w:rPr>
+  </w:style>
+  <w:style w:type="paragraph" w:styleId="Title">
+    <w:name w:val="Title"/>
+    <w:basedOn w:val="Normal"/>
+    <w:next w:val="Normal"/>
+    <w:link w:val="TitleChar"/>
+    <w:uiPriority w:val="10"/>
+    <w:qFormat/>
+    <w:rsid w:val="00A20F4D"/>
+    <w:pPr>
+      <w:pBdr>
+        <w:bottom w:val="single" w:sz="8" w:space="4" w:color="4F81BD" w:themeColor="accent1"/>
+      </w:pBdr>
+      <w:spacing w:after="300" w:line="240" w:lineRule="auto"/>
+      <w:contextualSpacing/>
+    </w:pPr>
+    <w:rPr>
+      <w:rFonts w:asciiTheme="majorHAnsi" w:eastAsiaTheme="majorEastAsia" w:hAnsiTheme="majorHAnsi" w:cstheme="majorBidi"/>
+      <w:color w:val="17365D" w:themeColor="text2" w:themeShade="BF"/>
+      <w:spacing w:val="5"/>
+      <w:kern w:val="28"/>
+      <w:sz w:val="52"/>
+      <w:szCs w:val="52"/>
+      <w:lang w:eastAsia="ja-JP"/>
+    </w:rPr>
+  </w:style>
+  <w:style w:type="character" w:customStyle="1" w:styleId="TitleChar">
+    <w:name w:val="Title Char"/>
+    <w:basedOn w:val="DefaultParagraphFont"/>
+    <w:link w:val="Title"/>
+    <w:uiPriority w:val="10"/>
+    <w:rsid w:val="00A20F4D"/>
+    <w:rPr>
+      <w:rFonts w:asciiTheme="majorHAnsi" w:eastAsiaTheme="majorEastAsia" w:hAnsiTheme="majorHAnsi" w:cstheme="majorBidi"/>
+      <w:color w:val="17365D" w:themeColor="text2" w:themeShade="BF"/>
+      <w:spacing w:val="5"/>
+      <w:kern w:val="28"/>
+      <w:sz w:val="52"/>
+      <w:szCs w:val="52"/>
+      <w:lang w:val="en-US" w:eastAsia="ja-JP"/>
+    </w:rPr>
+  </w:style>
+  <w:style w:type="paragraph" w:styleId="Subtitle">
+    <w:name w:val="Subtitle"/>
+    <w:basedOn w:val="Normal"/>
+    <w:next w:val="Normal"/>
+    <w:link w:val="SubtitleChar"/>
+    <w:uiPriority w:val="11"/>
+    <w:qFormat/>
+    <w:rsid w:val="00A20F4D"/>
+    <w:pPr>
+      <w:numPr>
+        <w:ilvl w:val="1"/>
+      </w:numPr>
+      <w:spacing w:after="200" w:line="276" w:lineRule="auto"/>
+    </w:pPr>
+    <w:rPr>
+      <w:rFonts w:asciiTheme="majorHAnsi" w:eastAsiaTheme="majorEastAsia" w:hAnsiTheme="majorHAnsi" w:cstheme="majorBidi"/>
+      <w:i/>
+      <w:iCs/>
+      <w:color w:val="4F81BD" w:themeColor="accent1"/>
+      <w:spacing w:val="15"/>
+      <w:lang w:eastAsia="ja-JP"/>
+    </w:rPr>
+  </w:style>
+  <w:style w:type="character" w:customStyle="1" w:styleId="SubtitleChar">
+    <w:name w:val="Subtitle Char"/>
+    <w:basedOn w:val="DefaultParagraphFont"/>
+    <w:link w:val="Subtitle"/>
+    <w:uiPriority w:val="11"/>
+    <w:rsid w:val="00A20F4D"/>
+    <w:rPr>
+      <w:rFonts w:asciiTheme="majorHAnsi" w:eastAsiaTheme="majorEastAsia" w:hAnsiTheme="majorHAnsi" w:cstheme="majorBidi"/>
+      <w:i/>
+      <w:iCs/>
+      <w:color w:val="4F81BD" w:themeColor="accent1"/>
+      <w:spacing w:val="15"/>
+      <w:sz w:val="24"/>
+      <w:szCs w:val="24"/>
+      <w:lang w:val="en-US" w:eastAsia="ja-JP"/>
+    </w:rPr>
+  </w:style>
 </w:styles>
 </file>
 
@@ -41841,14 +42535,14 @@
     <w:lsdException w:name="toc 8" w:uiPriority="39"/>
     <w:lsdException w:name="toc 9" w:uiPriority="39"/>
     <w:lsdException w:name="caption" w:uiPriority="0" w:qFormat="1"/>
-    <w:lsdException w:name="Title" w:semiHidden="0" w:uiPriority="0" w:unhideWhenUsed="0" w:qFormat="1"/>
+    <w:lsdException w:name="Title" w:semiHidden="0" w:uiPriority="10" w:unhideWhenUsed="0" w:qFormat="1"/>
     <w:lsdException w:name="Default Paragraph Font" w:uiPriority="1"/>
-    <w:lsdException w:name="Subtitle" w:semiHidden="0" w:uiPriority="0" w:unhideWhenUsed="0" w:qFormat="1"/>
+    <w:lsdException w:name="Subtitle" w:semiHidden="0" w:uiPriority="11" w:unhideWhenUsed="0" w:qFormat="1"/>
     <w:lsdException w:name="Strong" w:semiHidden="0" w:uiPriority="22" w:unhideWhenUsed="0" w:qFormat="1"/>
     <w:lsdException w:name="Emphasis" w:semiHidden="0" w:uiPriority="0" w:unhideWhenUsed="0"/>
-    <w:lsdException w:name="Table Grid" w:semiHidden="0" w:uiPriority="59" w:unhideWhenUsed="0"/>
+    <w:lsdException w:name="Table Grid" w:semiHidden="0" w:uiPriority="1" w:unhideWhenUsed="0"/>
     <w:lsdException w:name="Placeholder Text" w:unhideWhenUsed="0"/>
-    <w:lsdException w:name="No Spacing" w:semiHidden="0" w:uiPriority="1" w:unhideWhenUsed="0"/>
+    <w:lsdException w:name="No Spacing" w:semiHidden="0" w:unhideWhenUsed="0" w:qFormat="1"/>
     <w:lsdException w:name="Light Shading" w:semiHidden="0" w:uiPriority="60" w:unhideWhenUsed="0"/>
     <w:lsdException w:name="Light List" w:semiHidden="0" w:uiPriority="61" w:unhideWhenUsed="0"/>
     <w:lsdException w:name="Light Grid" w:semiHidden="0" w:uiPriority="62" w:unhideWhenUsed="0"/>
@@ -42122,7 +42816,7 @@
   <w:style w:type="table" w:styleId="TableGrid">
     <w:name w:val="Table Grid"/>
     <w:basedOn w:val="TableNormal"/>
-    <w:uiPriority w:val="59"/>
+    <w:uiPriority w:val="1"/>
     <w:rsid w:val="00023473"/>
     <w:tblPr>
       <w:tblInd w:w="0" w:type="dxa"/>
@@ -42399,7 +43093,754 @@
       <w:ind w:left="480"/>
     </w:pPr>
   </w:style>
+  <w:style w:type="paragraph" w:styleId="NoSpacing">
+    <w:name w:val="No Spacing"/>
+    <w:link w:val="NoSpacingChar"/>
+    <w:uiPriority w:val="99"/>
+    <w:qFormat/>
+    <w:rsid w:val="009D658D"/>
+    <w:rPr>
+      <w:rFonts w:asciiTheme="minorHAnsi" w:eastAsiaTheme="minorEastAsia" w:hAnsiTheme="minorHAnsi" w:cstheme="minorBidi"/>
+      <w:sz w:val="22"/>
+      <w:szCs w:val="22"/>
+      <w:lang w:val="en-US" w:eastAsia="ja-JP"/>
+    </w:rPr>
+  </w:style>
+  <w:style w:type="character" w:customStyle="1" w:styleId="NoSpacingChar">
+    <w:name w:val="No Spacing Char"/>
+    <w:basedOn w:val="DefaultParagraphFont"/>
+    <w:link w:val="NoSpacing"/>
+    <w:uiPriority w:val="1"/>
+    <w:rsid w:val="009D658D"/>
+    <w:rPr>
+      <w:rFonts w:asciiTheme="minorHAnsi" w:eastAsiaTheme="minorEastAsia" w:hAnsiTheme="minorHAnsi" w:cstheme="minorBidi"/>
+      <w:sz w:val="22"/>
+      <w:szCs w:val="22"/>
+      <w:lang w:val="en-US" w:eastAsia="ja-JP"/>
+    </w:rPr>
+  </w:style>
+  <w:style w:type="paragraph" w:styleId="Title">
+    <w:name w:val="Title"/>
+    <w:basedOn w:val="Normal"/>
+    <w:next w:val="Normal"/>
+    <w:link w:val="TitleChar"/>
+    <w:uiPriority w:val="10"/>
+    <w:qFormat/>
+    <w:rsid w:val="00A20F4D"/>
+    <w:pPr>
+      <w:pBdr>
+        <w:bottom w:val="single" w:sz="8" w:space="4" w:color="4F81BD" w:themeColor="accent1"/>
+      </w:pBdr>
+      <w:spacing w:after="300" w:line="240" w:lineRule="auto"/>
+      <w:contextualSpacing/>
+    </w:pPr>
+    <w:rPr>
+      <w:rFonts w:asciiTheme="majorHAnsi" w:eastAsiaTheme="majorEastAsia" w:hAnsiTheme="majorHAnsi" w:cstheme="majorBidi"/>
+      <w:color w:val="17365D" w:themeColor="text2" w:themeShade="BF"/>
+      <w:spacing w:val="5"/>
+      <w:kern w:val="28"/>
+      <w:sz w:val="52"/>
+      <w:szCs w:val="52"/>
+      <w:lang w:eastAsia="ja-JP"/>
+    </w:rPr>
+  </w:style>
+  <w:style w:type="character" w:customStyle="1" w:styleId="TitleChar">
+    <w:name w:val="Title Char"/>
+    <w:basedOn w:val="DefaultParagraphFont"/>
+    <w:link w:val="Title"/>
+    <w:uiPriority w:val="10"/>
+    <w:rsid w:val="00A20F4D"/>
+    <w:rPr>
+      <w:rFonts w:asciiTheme="majorHAnsi" w:eastAsiaTheme="majorEastAsia" w:hAnsiTheme="majorHAnsi" w:cstheme="majorBidi"/>
+      <w:color w:val="17365D" w:themeColor="text2" w:themeShade="BF"/>
+      <w:spacing w:val="5"/>
+      <w:kern w:val="28"/>
+      <w:sz w:val="52"/>
+      <w:szCs w:val="52"/>
+      <w:lang w:val="en-US" w:eastAsia="ja-JP"/>
+    </w:rPr>
+  </w:style>
+  <w:style w:type="paragraph" w:styleId="Subtitle">
+    <w:name w:val="Subtitle"/>
+    <w:basedOn w:val="Normal"/>
+    <w:next w:val="Normal"/>
+    <w:link w:val="SubtitleChar"/>
+    <w:uiPriority w:val="11"/>
+    <w:qFormat/>
+    <w:rsid w:val="00A20F4D"/>
+    <w:pPr>
+      <w:numPr>
+        <w:ilvl w:val="1"/>
+      </w:numPr>
+      <w:spacing w:after="200" w:line="276" w:lineRule="auto"/>
+    </w:pPr>
+    <w:rPr>
+      <w:rFonts w:asciiTheme="majorHAnsi" w:eastAsiaTheme="majorEastAsia" w:hAnsiTheme="majorHAnsi" w:cstheme="majorBidi"/>
+      <w:i/>
+      <w:iCs/>
+      <w:color w:val="4F81BD" w:themeColor="accent1"/>
+      <w:spacing w:val="15"/>
+      <w:lang w:eastAsia="ja-JP"/>
+    </w:rPr>
+  </w:style>
+  <w:style w:type="character" w:customStyle="1" w:styleId="SubtitleChar">
+    <w:name w:val="Subtitle Char"/>
+    <w:basedOn w:val="DefaultParagraphFont"/>
+    <w:link w:val="Subtitle"/>
+    <w:uiPriority w:val="11"/>
+    <w:rsid w:val="00A20F4D"/>
+    <w:rPr>
+      <w:rFonts w:asciiTheme="majorHAnsi" w:eastAsiaTheme="majorEastAsia" w:hAnsiTheme="majorHAnsi" w:cstheme="majorBidi"/>
+      <w:i/>
+      <w:iCs/>
+      <w:color w:val="4F81BD" w:themeColor="accent1"/>
+      <w:spacing w:val="15"/>
+      <w:sz w:val="24"/>
+      <w:szCs w:val="24"/>
+      <w:lang w:val="en-US" w:eastAsia="ja-JP"/>
+    </w:rPr>
+  </w:style>
 </w:styles>
+</file>
+
+<file path=word/glossary/document.xml><?xml version="1.0" encoding="utf-8"?>
+<w:glossaryDocument xmlns:wpc="http://schemas.microsoft.com/office/word/2010/wordprocessingCanvas" xmlns:mc="http://schemas.openxmlformats.org/markup-compatibility/2006" xmlns:o="urn:schemas-microsoft-com:office:office" xmlns:r="http://schemas.openxmlformats.org/officeDocument/2006/relationships" xmlns:m="http://schemas.openxmlformats.org/officeDocument/2006/math" xmlns:v="urn:schemas-microsoft-com:vml" xmlns:wp14="http://schemas.microsoft.com/office/word/2010/wordprocessingDrawing" xmlns:wp="http://schemas.openxmlformats.org/drawingml/2006/wordprocessingDrawing" xmlns:w10="urn:schemas-microsoft-com:office:word" xmlns:w="http://schemas.openxmlformats.org/wordprocessingml/2006/main" xmlns:w14="http://schemas.microsoft.com/office/word/2010/wordml" xmlns:wpg="http://schemas.microsoft.com/office/word/2010/wordprocessingGroup" xmlns:wpi="http://schemas.microsoft.com/office/word/2010/wordprocessingInk" xmlns:wne="http://schemas.microsoft.com/office/word/2006/wordml" xmlns:wps="http://schemas.microsoft.com/office/word/2010/wordprocessingShape" mc:Ignorable="w14 wp14"/>
+</file>
+
+<file path=word/glossary/fontTable.xml><?xml version="1.0" encoding="utf-8"?>
+<w:fonts xmlns:mc="http://schemas.openxmlformats.org/markup-compatibility/2006" xmlns:r="http://schemas.openxmlformats.org/officeDocument/2006/relationships" xmlns:w="http://schemas.openxmlformats.org/wordprocessingml/2006/main" xmlns:w14="http://schemas.microsoft.com/office/word/2010/wordml" mc:Ignorable="w14">
+  <w:font w:name="Courier New">
+    <w:panose1 w:val="02070309020205020404"/>
+    <w:charset w:val="00"/>
+    <w:family w:val="modern"/>
+    <w:pitch w:val="fixed"/>
+    <w:sig w:usb0="E0002AFF" w:usb1="C0007843" w:usb2="00000009" w:usb3="00000000" w:csb0="000001FF" w:csb1="00000000"/>
+  </w:font>
+  <w:font w:name="Times New Roman">
+    <w:panose1 w:val="02020603050405020304"/>
+    <w:charset w:val="00"/>
+    <w:family w:val="roman"/>
+    <w:pitch w:val="variable"/>
+    <w:sig w:usb0="E0002AFF" w:usb1="C0007841" w:usb2="00000009" w:usb3="00000000" w:csb0="000001FF" w:csb1="00000000"/>
+  </w:font>
+  <w:font w:name="Wingdings">
+    <w:panose1 w:val="05000000000000000000"/>
+    <w:charset w:val="02"/>
+    <w:family w:val="auto"/>
+    <w:pitch w:val="variable"/>
+    <w:sig w:usb0="00000000" w:usb1="10000000" w:usb2="00000000" w:usb3="00000000" w:csb0="80000000" w:csb1="00000000"/>
+  </w:font>
+  <w:font w:name="Symbol">
+    <w:panose1 w:val="05050102010706020507"/>
+    <w:charset w:val="02"/>
+    <w:family w:val="roman"/>
+    <w:pitch w:val="variable"/>
+    <w:sig w:usb0="00000000" w:usb1="10000000" w:usb2="00000000" w:usb3="00000000" w:csb0="80000000" w:csb1="00000000"/>
+  </w:font>
+  <w:font w:name="Cambria">
+    <w:panose1 w:val="02040503050406030204"/>
+    <w:charset w:val="00"/>
+    <w:family w:val="roman"/>
+    <w:pitch w:val="variable"/>
+    <w:sig w:usb0="E00002FF" w:usb1="400004FF" w:usb2="00000000" w:usb3="00000000" w:csb0="0000019F" w:csb1="00000000"/>
+  </w:font>
+  <w:font w:name="Calibri">
+    <w:panose1 w:val="020F0502020204030204"/>
+    <w:charset w:val="00"/>
+    <w:family w:val="swiss"/>
+    <w:pitch w:val="variable"/>
+    <w:sig w:usb0="E00002FF" w:usb1="4000ACFF" w:usb2="00000001" w:usb3="00000000" w:csb0="0000019F" w:csb1="00000000"/>
+  </w:font>
+  <w:font w:name="Tahoma">
+    <w:panose1 w:val="020B0604030504040204"/>
+    <w:charset w:val="00"/>
+    <w:family w:val="swiss"/>
+    <w:pitch w:val="variable"/>
+    <w:sig w:usb0="E1002EFF" w:usb1="C000605B" w:usb2="00000029" w:usb3="00000000" w:csb0="000101FF" w:csb1="00000000"/>
+  </w:font>
+  <w:font w:name="Cambria Math">
+    <w:panose1 w:val="02040503050406030204"/>
+    <w:charset w:val="00"/>
+    <w:family w:val="roman"/>
+    <w:pitch w:val="variable"/>
+    <w:sig w:usb0="E00002FF" w:usb1="420024FF" w:usb2="00000000" w:usb3="00000000" w:csb0="0000019F" w:csb1="00000000"/>
+  </w:font>
+  <w:font w:name="Consolas">
+    <w:panose1 w:val="020B0609020204030204"/>
+    <w:charset w:val="00"/>
+    <w:family w:val="modern"/>
+    <w:pitch w:val="fixed"/>
+    <w:sig w:usb0="E10002FF" w:usb1="4000FCFF" w:usb2="00000009" w:usb3="00000000" w:csb0="0000019F" w:csb1="00000000"/>
+  </w:font>
+</w:fonts>
+</file>
+
+<file path=word/glossary/settings.xml><?xml version="1.0" encoding="utf-8"?>
+<w:settings xmlns:mc="http://schemas.openxmlformats.org/markup-compatibility/2006" xmlns:o="urn:schemas-microsoft-com:office:office" xmlns:r="http://schemas.openxmlformats.org/officeDocument/2006/relationships" xmlns:m="http://schemas.openxmlformats.org/officeDocument/2006/math" xmlns:v="urn:schemas-microsoft-com:vml" xmlns:w10="urn:schemas-microsoft-com:office:word" xmlns:w="http://schemas.openxmlformats.org/wordprocessingml/2006/main" xmlns:w14="http://schemas.microsoft.com/office/word/2010/wordml" xmlns:sl="http://schemas.openxmlformats.org/schemaLibrary/2006/main" mc:Ignorable="w14">
+  <w:view w:val="normal"/>
+  <w:defaultTabStop w:val="720"/>
+  <w:characterSpacingControl w:val="doNotCompress"/>
+  <w:compat>
+    <w:useFELayout/>
+    <w:compatSetting w:name="compatibilityMode" w:uri="http://schemas.microsoft.com/office/word" w:val="14"/>
+    <w:compatSetting w:name="overrideTableStyleFontSizeAndJustification" w:uri="http://schemas.microsoft.com/office/word" w:val="1"/>
+    <w:compatSetting w:name="enableOpenTypeFeatures" w:uri="http://schemas.microsoft.com/office/word" w:val="1"/>
+    <w:compatSetting w:name="doNotFlipMirrorIndents" w:uri="http://schemas.microsoft.com/office/word" w:val="1"/>
+  </w:compat>
+  <w:rsids>
+    <w:rsidRoot w:val="00C3574B"/>
+    <w:rsid w:val="002F5C10"/>
+    <w:rsid w:val="00C3574B"/>
+  </w:rsids>
+  <m:mathPr>
+    <m:mathFont m:val="Cambria Math"/>
+    <m:brkBin m:val="before"/>
+    <m:brkBinSub m:val="--"/>
+    <m:smallFrac m:val="0"/>
+    <m:dispDef/>
+    <m:lMargin m:val="0"/>
+    <m:rMargin m:val="0"/>
+    <m:defJc m:val="centerGroup"/>
+    <m:wrapIndent m:val="1440"/>
+    <m:intLim m:val="subSup"/>
+    <m:naryLim m:val="undOvr"/>
+  </m:mathPr>
+  <w:themeFontLang w:val="en-GB"/>
+  <w:clrSchemeMapping w:bg1="light1" w:t1="dark1" w:bg2="light2" w:t2="dark2" w:accent1="accent1" w:accent2="accent2" w:accent3="accent3" w:accent4="accent4" w:accent5="accent5" w:accent6="accent6" w:hyperlink="hyperlink" w:followedHyperlink="followedHyperlink"/>
+  <w:decimalSymbol w:val="."/>
+  <w:listSeparator w:val=","/>
+</w:settings>
+</file>
+
+<file path=word/glossary/styles.xml><?xml version="1.0" encoding="utf-8"?>
+<w:styles xmlns:mc="http://schemas.openxmlformats.org/markup-compatibility/2006" xmlns:r="http://schemas.openxmlformats.org/officeDocument/2006/relationships" xmlns:w="http://schemas.openxmlformats.org/wordprocessingml/2006/main" xmlns:w14="http://schemas.microsoft.com/office/word/2010/wordml" mc:Ignorable="w14">
+  <w:docDefaults>
+    <w:rPrDefault>
+      <w:rPr>
+        <w:rFonts w:asciiTheme="minorHAnsi" w:eastAsiaTheme="minorEastAsia" w:hAnsiTheme="minorHAnsi" w:cstheme="minorBidi"/>
+        <w:sz w:val="22"/>
+        <w:szCs w:val="22"/>
+        <w:lang w:val="en-GB" w:eastAsia="en-GB" w:bidi="ar-SA"/>
+      </w:rPr>
+    </w:rPrDefault>
+    <w:pPrDefault>
+      <w:pPr>
+        <w:spacing w:after="200" w:line="276" w:lineRule="auto"/>
+      </w:pPr>
+    </w:pPrDefault>
+  </w:docDefaults>
+  <w:latentStyles w:defLockedState="0" w:defUIPriority="99" w:defSemiHidden="1" w:defUnhideWhenUsed="1" w:defQFormat="0" w:count="267">
+    <w:lsdException w:name="Normal" w:semiHidden="0" w:uiPriority="0" w:unhideWhenUsed="0" w:qFormat="1"/>
+    <w:lsdException w:name="heading 1" w:semiHidden="0" w:uiPriority="9" w:unhideWhenUsed="0" w:qFormat="1"/>
+    <w:lsdException w:name="heading 2" w:uiPriority="9" w:qFormat="1"/>
+    <w:lsdException w:name="heading 3" w:uiPriority="9" w:qFormat="1"/>
+    <w:lsdException w:name="heading 4" w:uiPriority="9" w:qFormat="1"/>
+    <w:lsdException w:name="heading 5" w:uiPriority="9" w:qFormat="1"/>
+    <w:lsdException w:name="heading 6" w:uiPriority="9" w:qFormat="1"/>
+    <w:lsdException w:name="heading 7" w:uiPriority="9" w:qFormat="1"/>
+    <w:lsdException w:name="heading 8" w:uiPriority="9" w:qFormat="1"/>
+    <w:lsdException w:name="heading 9" w:uiPriority="9" w:qFormat="1"/>
+    <w:lsdException w:name="toc 1" w:uiPriority="39"/>
+    <w:lsdException w:name="toc 2" w:uiPriority="39"/>
+    <w:lsdException w:name="toc 3" w:uiPriority="39"/>
+    <w:lsdException w:name="toc 4" w:uiPriority="39"/>
+    <w:lsdException w:name="toc 5" w:uiPriority="39"/>
+    <w:lsdException w:name="toc 6" w:uiPriority="39"/>
+    <w:lsdException w:name="toc 7" w:uiPriority="39"/>
+    <w:lsdException w:name="toc 8" w:uiPriority="39"/>
+    <w:lsdException w:name="toc 9" w:uiPriority="39"/>
+    <w:lsdException w:name="caption" w:uiPriority="35" w:qFormat="1"/>
+    <w:lsdException w:name="Title" w:semiHidden="0" w:uiPriority="10" w:unhideWhenUsed="0" w:qFormat="1"/>
+    <w:lsdException w:name="Default Paragraph Font" w:uiPriority="1"/>
+    <w:lsdException w:name="Subtitle" w:semiHidden="0" w:uiPriority="11" w:unhideWhenUsed="0" w:qFormat="1"/>
+    <w:lsdException w:name="Strong" w:semiHidden="0" w:uiPriority="22" w:unhideWhenUsed="0" w:qFormat="1"/>
+    <w:lsdException w:name="Emphasis" w:semiHidden="0" w:uiPriority="20" w:unhideWhenUsed="0" w:qFormat="1"/>
+    <w:lsdException w:name="Table Grid" w:semiHidden="0" w:uiPriority="59" w:unhideWhenUsed="0"/>
+    <w:lsdException w:name="Placeholder Text" w:unhideWhenUsed="0"/>
+    <w:lsdException w:name="No Spacing" w:semiHidden="0" w:uiPriority="1" w:unhideWhenUsed="0" w:qFormat="1"/>
+    <w:lsdException w:name="Light Shading" w:semiHidden="0" w:uiPriority="60" w:unhideWhenUsed="0"/>
+    <w:lsdException w:name="Light List" w:semiHidden="0" w:uiPriority="61" w:unhideWhenUsed="0"/>
+    <w:lsdException w:name="Light Grid" w:semiHidden="0" w:uiPriority="62" w:unhideWhenUsed="0"/>
+    <w:lsdException w:name="Medium Shading 1" w:semiHidden="0" w:uiPriority="63" w:unhideWhenUsed="0"/>
+    <w:lsdException w:name="Medium Shading 2" w:semiHidden="0" w:uiPriority="64" w:unhideWhenUsed="0"/>
+    <w:lsdException w:name="Medium List 1" w:semiHidden="0" w:uiPriority="65" w:unhideWhenUsed="0"/>
+    <w:lsdException w:name="Medium List 2" w:semiHidden="0" w:uiPriority="66" w:unhideWhenUsed="0"/>
+    <w:lsdException w:name="Medium Grid 1" w:semiHidden="0" w:uiPriority="67" w:unhideWhenUsed="0"/>
+    <w:lsdException w:name="Medium Grid 2" w:semiHidden="0" w:uiPriority="68" w:unhideWhenUsed="0"/>
+    <w:lsdException w:name="Medium Grid 3" w:semiHidden="0" w:uiPriority="69" w:unhideWhenUsed="0"/>
+    <w:lsdException w:name="Dark List" w:semiHidden="0" w:uiPriority="70" w:unhideWhenUsed="0"/>
+    <w:lsdException w:name="Colorful Shading" w:semiHidden="0" w:uiPriority="71" w:unhideWhenUsed="0"/>
+    <w:lsdException w:name="Colorful List" w:semiHidden="0" w:uiPriority="72" w:unhideWhenUsed="0"/>
+    <w:lsdException w:name="Colorful Grid" w:semiHidden="0" w:uiPriority="73" w:unhideWhenUsed="0"/>
+    <w:lsdException w:name="Light Shading Accent 1" w:semiHidden="0" w:uiPriority="60" w:unhideWhenUsed="0"/>
+    <w:lsdException w:name="Light List Accent 1" w:semiHidden="0" w:uiPriority="61" w:unhideWhenUsed="0"/>
+    <w:lsdException w:name="Light Grid Accent 1" w:semiHidden="0" w:uiPriority="62" w:unhideWhenUsed="0"/>
+    <w:lsdException w:name="Medium Shading 1 Accent 1" w:semiHidden="0" w:uiPriority="63" w:unhideWhenUsed="0"/>
+    <w:lsdException w:name="Medium Shading 2 Accent 1" w:semiHidden="0" w:uiPriority="64" w:unhideWhenUsed="0"/>
+    <w:lsdException w:name="Medium List 1 Accent 1" w:semiHidden="0" w:uiPriority="65" w:unhideWhenUsed="0"/>
+    <w:lsdException w:name="Revision" w:unhideWhenUsed="0"/>
+    <w:lsdException w:name="List Paragraph" w:semiHidden="0" w:uiPriority="34" w:unhideWhenUsed="0" w:qFormat="1"/>
+    <w:lsdException w:name="Quote" w:semiHidden="0" w:uiPriority="29" w:unhideWhenUsed="0" w:qFormat="1"/>
+    <w:lsdException w:name="Intense Quote" w:semiHidden="0" w:uiPriority="30" w:unhideWhenUsed="0" w:qFormat="1"/>
+    <w:lsdException w:name="Medium List 2 Accent 1" w:semiHidden="0" w:uiPriority="66" w:unhideWhenUsed="0"/>
+    <w:lsdException w:name="Medium Grid 1 Accent 1" w:semiHidden="0" w:uiPriority="67" w:unhideWhenUsed="0"/>
+    <w:lsdException w:name="Medium Grid 2 Accent 1" w:semiHidden="0" w:uiPriority="68" w:unhideWhenUsed="0"/>
+    <w:lsdException w:name="Medium Grid 3 Accent 1" w:semiHidden="0" w:uiPriority="69" w:unhideWhenUsed="0"/>
+    <w:lsdException w:name="Dark List Accent 1" w:semiHidden="0" w:uiPriority="70" w:unhideWhenUsed="0"/>
+    <w:lsdException w:name="Colorful Shading Accent 1" w:semiHidden="0" w:uiPriority="71" w:unhideWhenUsed="0"/>
+    <w:lsdException w:name="Colorful List Accent 1" w:semiHidden="0" w:uiPriority="72" w:unhideWhenUsed="0"/>
+    <w:lsdException w:name="Colorful Grid Accent 1" w:semiHidden="0" w:uiPriority="73" w:unhideWhenUsed="0"/>
+    <w:lsdException w:name="Light Shading Accent 2" w:semiHidden="0" w:uiPriority="60" w:unhideWhenUsed="0"/>
+    <w:lsdException w:name="Light List Accent 2" w:semiHidden="0" w:uiPriority="61" w:unhideWhenUsed="0"/>
+    <w:lsdException w:name="Light Grid Accent 2" w:semiHidden="0" w:uiPriority="62" w:unhideWhenUsed="0"/>
+    <w:lsdException w:name="Medium Shading 1 Accent 2" w:semiHidden="0" w:uiPriority="63" w:unhideWhenUsed="0"/>
+    <w:lsdException w:name="Medium Shading 2 Accent 2" w:semiHidden="0" w:uiPriority="64" w:unhideWhenUsed="0"/>
+    <w:lsdException w:name="Medium List 1 Accent 2" w:semiHidden="0" w:uiPriority="65" w:unhideWhenUsed="0"/>
+    <w:lsdException w:name="Medium List 2 Accent 2" w:semiHidden="0" w:uiPriority="66" w:unhideWhenUsed="0"/>
+    <w:lsdException w:name="Medium Grid 1 Accent 2" w:semiHidden="0" w:uiPriority="67" w:unhideWhenUsed="0"/>
+    <w:lsdException w:name="Medium Grid 2 Accent 2" w:semiHidden="0" w:uiPriority="68" w:unhideWhenUsed="0"/>
+    <w:lsdException w:name="Medium Grid 3 Accent 2" w:semiHidden="0" w:uiPriority="69" w:unhideWhenUsed="0"/>
+    <w:lsdException w:name="Dark List Accent 2" w:semiHidden="0" w:uiPriority="70" w:unhideWhenUsed="0"/>
+    <w:lsdException w:name="Colorful Shading Accent 2" w:semiHidden="0" w:uiPriority="71" w:unhideWhenUsed="0"/>
+    <w:lsdException w:name="Colorful List Accent 2" w:semiHidden="0" w:uiPriority="72" w:unhideWhenUsed="0"/>
+    <w:lsdException w:name="Colorful Grid Accent 2" w:semiHidden="0" w:uiPriority="73" w:unhideWhenUsed="0"/>
+    <w:lsdException w:name="Light Shading Accent 3" w:semiHidden="0" w:uiPriority="60" w:unhideWhenUsed="0"/>
+    <w:lsdException w:name="Light List Accent 3" w:semiHidden="0" w:uiPriority="61" w:unhideWhenUsed="0"/>
+    <w:lsdException w:name="Light Grid Accent 3" w:semiHidden="0" w:uiPriority="62" w:unhideWhenUsed="0"/>
+    <w:lsdException w:name="Medium Shading 1 Accent 3" w:semiHidden="0" w:uiPriority="63" w:unhideWhenUsed="0"/>
+    <w:lsdException w:name="Medium Shading 2 Accent 3" w:semiHidden="0" w:uiPriority="64" w:unhideWhenUsed="0"/>
+    <w:lsdException w:name="Medium List 1 Accent 3" w:semiHidden="0" w:uiPriority="65" w:unhideWhenUsed="0"/>
+    <w:lsdException w:name="Medium List 2 Accent 3" w:semiHidden="0" w:uiPriority="66" w:unhideWhenUsed="0"/>
+    <w:lsdException w:name="Medium Grid 1 Accent 3" w:semiHidden="0" w:uiPriority="67" w:unhideWhenUsed="0"/>
+    <w:lsdException w:name="Medium Grid 2 Accent 3" w:semiHidden="0" w:uiPriority="68" w:unhideWhenUsed="0"/>
+    <w:lsdException w:name="Medium Grid 3 Accent 3" w:semiHidden="0" w:uiPriority="69" w:unhideWhenUsed="0"/>
+    <w:lsdException w:name="Dark List Accent 3" w:semiHidden="0" w:uiPriority="70" w:unhideWhenUsed="0"/>
+    <w:lsdException w:name="Colorful Shading Accent 3" w:semiHidden="0" w:uiPriority="71" w:unhideWhenUsed="0"/>
+    <w:lsdException w:name="Colorful List Accent 3" w:semiHidden="0" w:uiPriority="72" w:unhideWhenUsed="0"/>
+    <w:lsdException w:name="Colorful Grid Accent 3" w:semiHidden="0" w:uiPriority="73" w:unhideWhenUsed="0"/>
+    <w:lsdException w:name="Light Shading Accent 4" w:semiHidden="0" w:uiPriority="60" w:unhideWhenUsed="0"/>
+    <w:lsdException w:name="Light List Accent 4" w:semiHidden="0" w:uiPriority="61" w:unhideWhenUsed="0"/>
+    <w:lsdException w:name="Light Grid Accent 4" w:semiHidden="0" w:uiPriority="62" w:unhideWhenUsed="0"/>
+    <w:lsdException w:name="Medium Shading 1 Accent 4" w:semiHidden="0" w:uiPriority="63" w:unhideWhenUsed="0"/>
+    <w:lsdException w:name="Medium Shading 2 Accent 4" w:semiHidden="0" w:uiPriority="64" w:unhideWhenUsed="0"/>
+    <w:lsdException w:name="Medium List 1 Accent 4" w:semiHidden="0" w:uiPriority="65" w:unhideWhenUsed="0"/>
+    <w:lsdException w:name="Medium List 2 Accent 4" w:semiHidden="0" w:uiPriority="66" w:unhideWhenUsed="0"/>
+    <w:lsdException w:name="Medium Grid 1 Accent 4" w:semiHidden="0" w:uiPriority="67" w:unhideWhenUsed="0"/>
+    <w:lsdException w:name="Medium Grid 2 Accent 4" w:semiHidden="0" w:uiPriority="68" w:unhideWhenUsed="0"/>
+    <w:lsdException w:name="Medium Grid 3 Accent 4" w:semiHidden="0" w:uiPriority="69" w:unhideWhenUsed="0"/>
+    <w:lsdException w:name="Dark List Accent 4" w:semiHidden="0" w:uiPriority="70" w:unhideWhenUsed="0"/>
+    <w:lsdException w:name="Colorful Shading Accent 4" w:semiHidden="0" w:uiPriority="71" w:unhideWhenUsed="0"/>
+    <w:lsdException w:name="Colorful List Accent 4" w:semiHidden="0" w:uiPriority="72" w:unhideWhenUsed="0"/>
+    <w:lsdException w:name="Colorful Grid Accent 4" w:semiHidden="0" w:uiPriority="73" w:unhideWhenUsed="0"/>
+    <w:lsdException w:name="Light Shading Accent 5" w:semiHidden="0" w:uiPriority="60" w:unhideWhenUsed="0"/>
+    <w:lsdException w:name="Light List Accent 5" w:semiHidden="0" w:uiPriority="61" w:unhideWhenUsed="0"/>
+    <w:lsdException w:name="Light Grid Accent 5" w:semiHidden="0" w:uiPriority="62" w:unhideWhenUsed="0"/>
+    <w:lsdException w:name="Medium Shading 1 Accent 5" w:semiHidden="0" w:uiPriority="63" w:unhideWhenUsed="0"/>
+    <w:lsdException w:name="Medium Shading 2 Accent 5" w:semiHidden="0" w:uiPriority="64" w:unhideWhenUsed="0"/>
+    <w:lsdException w:name="Medium List 1 Accent 5" w:semiHidden="0" w:uiPriority="65" w:unhideWhenUsed="0"/>
+    <w:lsdException w:name="Medium List 2 Accent 5" w:semiHidden="0" w:uiPriority="66" w:unhideWhenUsed="0"/>
+    <w:lsdException w:name="Medium Grid 1 Accent 5" w:semiHidden="0" w:uiPriority="67" w:unhideWhenUsed="0"/>
+    <w:lsdException w:name="Medium Grid 2 Accent 5" w:semiHidden="0" w:uiPriority="68" w:unhideWhenUsed="0"/>
+    <w:lsdException w:name="Medium Grid 3 Accent 5" w:semiHidden="0" w:uiPriority="69" w:unhideWhenUsed="0"/>
+    <w:lsdException w:name="Dark List Accent 5" w:semiHidden="0" w:uiPriority="70" w:unhideWhenUsed="0"/>
+    <w:lsdException w:name="Colorful Shading Accent 5" w:semiHidden="0" w:uiPriority="71" w:unhideWhenUsed="0"/>
+    <w:lsdException w:name="Colorful List Accent 5" w:semiHidden="0" w:uiPriority="72" w:unhideWhenUsed="0"/>
+    <w:lsdException w:name="Colorful Grid Accent 5" w:semiHidden="0" w:uiPriority="73" w:unhideWhenUsed="0"/>
+    <w:lsdException w:name="Light Shading Accent 6" w:semiHidden="0" w:uiPriority="60" w:unhideWhenUsed="0"/>
+    <w:lsdException w:name="Light List Accent 6" w:semiHidden="0" w:uiPriority="61" w:unhideWhenUsed="0"/>
+    <w:lsdException w:name="Light Grid Accent 6" w:semiHidden="0" w:uiPriority="62" w:unhideWhenUsed="0"/>
+    <w:lsdException w:name="Medium Shading 1 Accent 6" w:semiHidden="0" w:uiPriority="63" w:unhideWhenUsed="0"/>
+    <w:lsdException w:name="Medium Shading 2 Accent 6" w:semiHidden="0" w:uiPriority="64" w:unhideWhenUsed="0"/>
+    <w:lsdException w:name="Medium List 1 Accent 6" w:semiHidden="0" w:uiPriority="65" w:unhideWhenUsed="0"/>
+    <w:lsdException w:name="Medium List 2 Accent 6" w:semiHidden="0" w:uiPriority="66" w:unhideWhenUsed="0"/>
+    <w:lsdException w:name="Medium Grid 1 Accent 6" w:semiHidden="0" w:uiPriority="67" w:unhideWhenUsed="0"/>
+    <w:lsdException w:name="Medium Grid 2 Accent 6" w:semiHidden="0" w:uiPriority="68" w:unhideWhenUsed="0"/>
+    <w:lsdException w:name="Medium Grid 3 Accent 6" w:semiHidden="0" w:uiPriority="69" w:unhideWhenUsed="0"/>
+    <w:lsdException w:name="Dark List Accent 6" w:semiHidden="0" w:uiPriority="70" w:unhideWhenUsed="0"/>
+    <w:lsdException w:name="Colorful Shading Accent 6" w:semiHidden="0" w:uiPriority="71" w:unhideWhenUsed="0"/>
+    <w:lsdException w:name="Colorful List Accent 6" w:semiHidden="0" w:uiPriority="72" w:unhideWhenUsed="0"/>
+    <w:lsdException w:name="Colorful Grid Accent 6" w:semiHidden="0" w:uiPriority="73" w:unhideWhenUsed="0"/>
+    <w:lsdException w:name="Subtle Emphasis" w:semiHidden="0" w:uiPriority="19" w:unhideWhenUsed="0" w:qFormat="1"/>
+    <w:lsdException w:name="Intense Emphasis" w:semiHidden="0" w:uiPriority="21" w:unhideWhenUsed="0" w:qFormat="1"/>
+    <w:lsdException w:name="Subtle Reference" w:semiHidden="0" w:uiPriority="31" w:unhideWhenUsed="0" w:qFormat="1"/>
+    <w:lsdException w:name="Intense Reference" w:semiHidden="0" w:uiPriority="32" w:unhideWhenUsed="0" w:qFormat="1"/>
+    <w:lsdException w:name="Book Title" w:semiHidden="0" w:uiPriority="33" w:unhideWhenUsed="0" w:qFormat="1"/>
+    <w:lsdException w:name="Bibliography" w:uiPriority="37"/>
+    <w:lsdException w:name="TOC Heading" w:uiPriority="39" w:qFormat="1"/>
+  </w:latentStyles>
+  <w:style w:type="paragraph" w:default="1" w:styleId="Normal">
+    <w:name w:val="Normal"/>
+    <w:qFormat/>
+  </w:style>
+  <w:style w:type="character" w:default="1" w:styleId="DefaultParagraphFont">
+    <w:name w:val="Default Paragraph Font"/>
+    <w:uiPriority w:val="1"/>
+    <w:semiHidden/>
+    <w:unhideWhenUsed/>
+  </w:style>
+  <w:style w:type="table" w:default="1" w:styleId="TableNormal">
+    <w:name w:val="Normal Table"/>
+    <w:uiPriority w:val="99"/>
+    <w:semiHidden/>
+    <w:unhideWhenUsed/>
+    <w:tblPr>
+      <w:tblInd w:w="0" w:type="dxa"/>
+      <w:tblCellMar>
+        <w:top w:w="0" w:type="dxa"/>
+        <w:left w:w="108" w:type="dxa"/>
+        <w:bottom w:w="0" w:type="dxa"/>
+        <w:right w:w="108" w:type="dxa"/>
+      </w:tblCellMar>
+    </w:tblPr>
+  </w:style>
+  <w:style w:type="numbering" w:default="1" w:styleId="NoList">
+    <w:name w:val="No List"/>
+    <w:uiPriority w:val="99"/>
+    <w:semiHidden/>
+    <w:unhideWhenUsed/>
+  </w:style>
+  <w:style w:type="paragraph" w:customStyle="1" w:styleId="0208C0C9BAAF403793785B35F05128FB">
+    <w:name w:val="0208C0C9BAAF403793785B35F05128FB"/>
+    <w:rsid w:val="00C3574B"/>
+  </w:style>
+  <w:style w:type="paragraph" w:customStyle="1" w:styleId="7926C8E1143D47959BC2C4D41B0F126D">
+    <w:name w:val="7926C8E1143D47959BC2C4D41B0F126D"/>
+    <w:rsid w:val="00C3574B"/>
+  </w:style>
+  <w:style w:type="paragraph" w:customStyle="1" w:styleId="5D0FC63A3248448F9619D1ED7E98A0EA">
+    <w:name w:val="5D0FC63A3248448F9619D1ED7E98A0EA"/>
+    <w:rsid w:val="00C3574B"/>
+  </w:style>
+  <w:style w:type="paragraph" w:customStyle="1" w:styleId="E1ECBB064A154F05B4E4741ACBB7D573">
+    <w:name w:val="E1ECBB064A154F05B4E4741ACBB7D573"/>
+    <w:rsid w:val="00C3574B"/>
+  </w:style>
+  <w:style w:type="paragraph" w:customStyle="1" w:styleId="406380F9D92944B6A26CD4A5248E0EE3">
+    <w:name w:val="406380F9D92944B6A26CD4A5248E0EE3"/>
+    <w:rsid w:val="00C3574B"/>
+  </w:style>
+  <w:style w:type="paragraph" w:customStyle="1" w:styleId="4234566AAD9845FCB435F7CED6D93CA3">
+    <w:name w:val="4234566AAD9845FCB435F7CED6D93CA3"/>
+    <w:rsid w:val="00C3574B"/>
+  </w:style>
+  <w:style w:type="paragraph" w:customStyle="1" w:styleId="043448641D4B41E4901FA839F527BA13">
+    <w:name w:val="043448641D4B41E4901FA839F527BA13"/>
+    <w:rsid w:val="00C3574B"/>
+  </w:style>
+  <w:style w:type="paragraph" w:customStyle="1" w:styleId="122E556DFE68455B802463AC4A3199CF">
+    <w:name w:val="122E556DFE68455B802463AC4A3199CF"/>
+    <w:rsid w:val="00C3574B"/>
+  </w:style>
+  <w:style w:type="paragraph" w:customStyle="1" w:styleId="61F8D967E9A043DF9D5451C3DD3CEEE2">
+    <w:name w:val="61F8D967E9A043DF9D5451C3DD3CEEE2"/>
+    <w:rsid w:val="00C3574B"/>
+  </w:style>
+  <w:style w:type="paragraph" w:customStyle="1" w:styleId="873FFC3A98BC468BAC38FD729EF139DA">
+    <w:name w:val="873FFC3A98BC468BAC38FD729EF139DA"/>
+    <w:rsid w:val="00C3574B"/>
+  </w:style>
+  <w:style w:type="paragraph" w:customStyle="1" w:styleId="9DAD45B38B794D02AFB5EDFAE95679B4">
+    <w:name w:val="9DAD45B38B794D02AFB5EDFAE95679B4"/>
+    <w:rsid w:val="00C3574B"/>
+  </w:style>
+  <w:style w:type="paragraph" w:customStyle="1" w:styleId="E91548A21A584844923E8D5715733555">
+    <w:name w:val="E91548A21A584844923E8D5715733555"/>
+    <w:rsid w:val="00C3574B"/>
+  </w:style>
+  <w:style w:type="paragraph" w:customStyle="1" w:styleId="EB15AA0C9BFF4CCE9EDF2BC87C77A262">
+    <w:name w:val="EB15AA0C9BFF4CCE9EDF2BC87C77A262"/>
+    <w:rsid w:val="00C3574B"/>
+  </w:style>
+  <w:style w:type="paragraph" w:customStyle="1" w:styleId="73B4280EA1FF4AFAB95AA04472B5D1F6">
+    <w:name w:val="73B4280EA1FF4AFAB95AA04472B5D1F6"/>
+    <w:rsid w:val="00C3574B"/>
+  </w:style>
+  <w:style w:type="paragraph" w:customStyle="1" w:styleId="C544BAEBA29341E69B5FFE8791926A25">
+    <w:name w:val="C544BAEBA29341E69B5FFE8791926A25"/>
+    <w:rsid w:val="00C3574B"/>
+  </w:style>
+  <w:style w:type="paragraph" w:customStyle="1" w:styleId="191733484B2942F4BFAC111DBD1EEB74">
+    <w:name w:val="191733484B2942F4BFAC111DBD1EEB74"/>
+    <w:rsid w:val="00C3574B"/>
+  </w:style>
+  <w:style w:type="paragraph" w:customStyle="1" w:styleId="5F6E6F005EE84E34A452A26D190C304D">
+    <w:name w:val="5F6E6F005EE84E34A452A26D190C304D"/>
+    <w:rsid w:val="00C3574B"/>
+  </w:style>
+  <w:style w:type="paragraph" w:customStyle="1" w:styleId="FDCF5B219A8A402CAB51115D50546585">
+    <w:name w:val="FDCF5B219A8A402CAB51115D50546585"/>
+    <w:rsid w:val="00C3574B"/>
+  </w:style>
+</w:styles>
+</file>
+
+<file path=word/glossary/stylesWithEffects.xml><?xml version="1.0" encoding="utf-8"?>
+<w:styles xmlns:wpc="http://schemas.microsoft.com/office/word/2010/wordprocessingCanvas" xmlns:mc="http://schemas.openxmlformats.org/markup-compatibility/2006" xmlns:o="urn:schemas-microsoft-com:office:office" xmlns:r="http://schemas.openxmlformats.org/officeDocument/2006/relationships" xmlns:m="http://schemas.openxmlformats.org/officeDocument/2006/math" xmlns:v="urn:schemas-microsoft-com:vml" xmlns:wp14="http://schemas.microsoft.com/office/word/2010/wordprocessingDrawing" xmlns:wp="http://schemas.openxmlformats.org/drawingml/2006/wordprocessingDrawing" xmlns:w10="urn:schemas-microsoft-com:office:word" xmlns:w="http://schemas.openxmlformats.org/wordprocessingml/2006/main" xmlns:w14="http://schemas.microsoft.com/office/word/2010/wordml" xmlns:wpg="http://schemas.microsoft.com/office/word/2010/wordprocessingGroup" xmlns:wpi="http://schemas.microsoft.com/office/word/2010/wordprocessingInk" xmlns:wne="http://schemas.microsoft.com/office/word/2006/wordml" xmlns:wps="http://schemas.microsoft.com/office/word/2010/wordprocessingShape" mc:Ignorable="w14 wp14">
+  <w:docDefaults>
+    <w:rPrDefault>
+      <w:rPr>
+        <w:rFonts w:asciiTheme="minorHAnsi" w:eastAsiaTheme="minorEastAsia" w:hAnsiTheme="minorHAnsi" w:cstheme="minorBidi"/>
+        <w:sz w:val="22"/>
+        <w:szCs w:val="22"/>
+        <w:lang w:val="en-GB" w:eastAsia="en-GB" w:bidi="ar-SA"/>
+      </w:rPr>
+    </w:rPrDefault>
+    <w:pPrDefault>
+      <w:pPr>
+        <w:spacing w:after="200" w:line="276" w:lineRule="auto"/>
+      </w:pPr>
+    </w:pPrDefault>
+  </w:docDefaults>
+  <w:latentStyles w:defLockedState="0" w:defUIPriority="99" w:defSemiHidden="1" w:defUnhideWhenUsed="1" w:defQFormat="0" w:count="267">
+    <w:lsdException w:name="Normal" w:semiHidden="0" w:uiPriority="0" w:unhideWhenUsed="0" w:qFormat="1"/>
+    <w:lsdException w:name="heading 1" w:semiHidden="0" w:uiPriority="9" w:unhideWhenUsed="0" w:qFormat="1"/>
+    <w:lsdException w:name="heading 2" w:uiPriority="9" w:qFormat="1"/>
+    <w:lsdException w:name="heading 3" w:uiPriority="9" w:qFormat="1"/>
+    <w:lsdException w:name="heading 4" w:uiPriority="9" w:qFormat="1"/>
+    <w:lsdException w:name="heading 5" w:uiPriority="9" w:qFormat="1"/>
+    <w:lsdException w:name="heading 6" w:uiPriority="9" w:qFormat="1"/>
+    <w:lsdException w:name="heading 7" w:uiPriority="9" w:qFormat="1"/>
+    <w:lsdException w:name="heading 8" w:uiPriority="9" w:qFormat="1"/>
+    <w:lsdException w:name="heading 9" w:uiPriority="9" w:qFormat="1"/>
+    <w:lsdException w:name="toc 1" w:uiPriority="39"/>
+    <w:lsdException w:name="toc 2" w:uiPriority="39"/>
+    <w:lsdException w:name="toc 3" w:uiPriority="39"/>
+    <w:lsdException w:name="toc 4" w:uiPriority="39"/>
+    <w:lsdException w:name="toc 5" w:uiPriority="39"/>
+    <w:lsdException w:name="toc 6" w:uiPriority="39"/>
+    <w:lsdException w:name="toc 7" w:uiPriority="39"/>
+    <w:lsdException w:name="toc 8" w:uiPriority="39"/>
+    <w:lsdException w:name="toc 9" w:uiPriority="39"/>
+    <w:lsdException w:name="caption" w:uiPriority="35" w:qFormat="1"/>
+    <w:lsdException w:name="Title" w:semiHidden="0" w:uiPriority="10" w:unhideWhenUsed="0" w:qFormat="1"/>
+    <w:lsdException w:name="Default Paragraph Font" w:uiPriority="1"/>
+    <w:lsdException w:name="Subtitle" w:semiHidden="0" w:uiPriority="11" w:unhideWhenUsed="0" w:qFormat="1"/>
+    <w:lsdException w:name="Strong" w:semiHidden="0" w:uiPriority="22" w:unhideWhenUsed="0" w:qFormat="1"/>
+    <w:lsdException w:name="Emphasis" w:semiHidden="0" w:uiPriority="20" w:unhideWhenUsed="0" w:qFormat="1"/>
+    <w:lsdException w:name="Table Grid" w:semiHidden="0" w:uiPriority="59" w:unhideWhenUsed="0"/>
+    <w:lsdException w:name="Placeholder Text" w:unhideWhenUsed="0"/>
+    <w:lsdException w:name="No Spacing" w:semiHidden="0" w:uiPriority="1" w:unhideWhenUsed="0" w:qFormat="1"/>
+    <w:lsdException w:name="Light Shading" w:semiHidden="0" w:uiPriority="60" w:unhideWhenUsed="0"/>
+    <w:lsdException w:name="Light List" w:semiHidden="0" w:uiPriority="61" w:unhideWhenUsed="0"/>
+    <w:lsdException w:name="Light Grid" w:semiHidden="0" w:uiPriority="62" w:unhideWhenUsed="0"/>
+    <w:lsdException w:name="Medium Shading 1" w:semiHidden="0" w:uiPriority="63" w:unhideWhenUsed="0"/>
+    <w:lsdException w:name="Medium Shading 2" w:semiHidden="0" w:uiPriority="64" w:unhideWhenUsed="0"/>
+    <w:lsdException w:name="Medium List 1" w:semiHidden="0" w:uiPriority="65" w:unhideWhenUsed="0"/>
+    <w:lsdException w:name="Medium List 2" w:semiHidden="0" w:uiPriority="66" w:unhideWhenUsed="0"/>
+    <w:lsdException w:name="Medium Grid 1" w:semiHidden="0" w:uiPriority="67" w:unhideWhenUsed="0"/>
+    <w:lsdException w:name="Medium Grid 2" w:semiHidden="0" w:uiPriority="68" w:unhideWhenUsed="0"/>
+    <w:lsdException w:name="Medium Grid 3" w:semiHidden="0" w:uiPriority="69" w:unhideWhenUsed="0"/>
+    <w:lsdException w:name="Dark List" w:semiHidden="0" w:uiPriority="70" w:unhideWhenUsed="0"/>
+    <w:lsdException w:name="Colorful Shading" w:semiHidden="0" w:uiPriority="71" w:unhideWhenUsed="0"/>
+    <w:lsdException w:name="Colorful List" w:semiHidden="0" w:uiPriority="72" w:unhideWhenUsed="0"/>
+    <w:lsdException w:name="Colorful Grid" w:semiHidden="0" w:uiPriority="73" w:unhideWhenUsed="0"/>
+    <w:lsdException w:name="Light Shading Accent 1" w:semiHidden="0" w:uiPriority="60" w:unhideWhenUsed="0"/>
+    <w:lsdException w:name="Light List Accent 1" w:semiHidden="0" w:uiPriority="61" w:unhideWhenUsed="0"/>
+    <w:lsdException w:name="Light Grid Accent 1" w:semiHidden="0" w:uiPriority="62" w:unhideWhenUsed="0"/>
+    <w:lsdException w:name="Medium Shading 1 Accent 1" w:semiHidden="0" w:uiPriority="63" w:unhideWhenUsed="0"/>
+    <w:lsdException w:name="Medium Shading 2 Accent 1" w:semiHidden="0" w:uiPriority="64" w:unhideWhenUsed="0"/>
+    <w:lsdException w:name="Medium List 1 Accent 1" w:semiHidden="0" w:uiPriority="65" w:unhideWhenUsed="0"/>
+    <w:lsdException w:name="Revision" w:unhideWhenUsed="0"/>
+    <w:lsdException w:name="List Paragraph" w:semiHidden="0" w:uiPriority="34" w:unhideWhenUsed="0" w:qFormat="1"/>
+    <w:lsdException w:name="Quote" w:semiHidden="0" w:uiPriority="29" w:unhideWhenUsed="0" w:qFormat="1"/>
+    <w:lsdException w:name="Intense Quote" w:semiHidden="0" w:uiPriority="30" w:unhideWhenUsed="0" w:qFormat="1"/>
+    <w:lsdException w:name="Medium List 2 Accent 1" w:semiHidden="0" w:uiPriority="66" w:unhideWhenUsed="0"/>
+    <w:lsdException w:name="Medium Grid 1 Accent 1" w:semiHidden="0" w:uiPriority="67" w:unhideWhenUsed="0"/>
+    <w:lsdException w:name="Medium Grid 2 Accent 1" w:semiHidden="0" w:uiPriority="68" w:unhideWhenUsed="0"/>
+    <w:lsdException w:name="Medium Grid 3 Accent 1" w:semiHidden="0" w:uiPriority="69" w:unhideWhenUsed="0"/>
+    <w:lsdException w:name="Dark List Accent 1" w:semiHidden="0" w:uiPriority="70" w:unhideWhenUsed="0"/>
+    <w:lsdException w:name="Colorful Shading Accent 1" w:semiHidden="0" w:uiPriority="71" w:unhideWhenUsed="0"/>
+    <w:lsdException w:name="Colorful List Accent 1" w:semiHidden="0" w:uiPriority="72" w:unhideWhenUsed="0"/>
+    <w:lsdException w:name="Colorful Grid Accent 1" w:semiHidden="0" w:uiPriority="73" w:unhideWhenUsed="0"/>
+    <w:lsdException w:name="Light Shading Accent 2" w:semiHidden="0" w:uiPriority="60" w:unhideWhenUsed="0"/>
+    <w:lsdException w:name="Light List Accent 2" w:semiHidden="0" w:uiPriority="61" w:unhideWhenUsed="0"/>
+    <w:lsdException w:name="Light Grid Accent 2" w:semiHidden="0" w:uiPriority="62" w:unhideWhenUsed="0"/>
+    <w:lsdException w:name="Medium Shading 1 Accent 2" w:semiHidden="0" w:uiPriority="63" w:unhideWhenUsed="0"/>
+    <w:lsdException w:name="Medium Shading 2 Accent 2" w:semiHidden="0" w:uiPriority="64" w:unhideWhenUsed="0"/>
+    <w:lsdException w:name="Medium List 1 Accent 2" w:semiHidden="0" w:uiPriority="65" w:unhideWhenUsed="0"/>
+    <w:lsdException w:name="Medium List 2 Accent 2" w:semiHidden="0" w:uiPriority="66" w:unhideWhenUsed="0"/>
+    <w:lsdException w:name="Medium Grid 1 Accent 2" w:semiHidden="0" w:uiPriority="67" w:unhideWhenUsed="0"/>
+    <w:lsdException w:name="Medium Grid 2 Accent 2" w:semiHidden="0" w:uiPriority="68" w:unhideWhenUsed="0"/>
+    <w:lsdException w:name="Medium Grid 3 Accent 2" w:semiHidden="0" w:uiPriority="69" w:unhideWhenUsed="0"/>
+    <w:lsdException w:name="Dark List Accent 2" w:semiHidden="0" w:uiPriority="70" w:unhideWhenUsed="0"/>
+    <w:lsdException w:name="Colorful Shading Accent 2" w:semiHidden="0" w:uiPriority="71" w:unhideWhenUsed="0"/>
+    <w:lsdException w:name="Colorful List Accent 2" w:semiHidden="0" w:uiPriority="72" w:unhideWhenUsed="0"/>
+    <w:lsdException w:name="Colorful Grid Accent 2" w:semiHidden="0" w:uiPriority="73" w:unhideWhenUsed="0"/>
+    <w:lsdException w:name="Light Shading Accent 3" w:semiHidden="0" w:uiPriority="60" w:unhideWhenUsed="0"/>
+    <w:lsdException w:name="Light List Accent 3" w:semiHidden="0" w:uiPriority="61" w:unhideWhenUsed="0"/>
+    <w:lsdException w:name="Light Grid Accent 3" w:semiHidden="0" w:uiPriority="62" w:unhideWhenUsed="0"/>
+    <w:lsdException w:name="Medium Shading 1 Accent 3" w:semiHidden="0" w:uiPriority="63" w:unhideWhenUsed="0"/>
+    <w:lsdException w:name="Medium Shading 2 Accent 3" w:semiHidden="0" w:uiPriority="64" w:unhideWhenUsed="0"/>
+    <w:lsdException w:name="Medium List 1 Accent 3" w:semiHidden="0" w:uiPriority="65" w:unhideWhenUsed="0"/>
+    <w:lsdException w:name="Medium List 2 Accent 3" w:semiHidden="0" w:uiPriority="66" w:unhideWhenUsed="0"/>
+    <w:lsdException w:name="Medium Grid 1 Accent 3" w:semiHidden="0" w:uiPriority="67" w:unhideWhenUsed="0"/>
+    <w:lsdException w:name="Medium Grid 2 Accent 3" w:semiHidden="0" w:uiPriority="68" w:unhideWhenUsed="0"/>
+    <w:lsdException w:name="Medium Grid 3 Accent 3" w:semiHidden="0" w:uiPriority="69" w:unhideWhenUsed="0"/>
+    <w:lsdException w:name="Dark List Accent 3" w:semiHidden="0" w:uiPriority="70" w:unhideWhenUsed="0"/>
+    <w:lsdException w:name="Colorful Shading Accent 3" w:semiHidden="0" w:uiPriority="71" w:unhideWhenUsed="0"/>
+    <w:lsdException w:name="Colorful List Accent 3" w:semiHidden="0" w:uiPriority="72" w:unhideWhenUsed="0"/>
+    <w:lsdException w:name="Colorful Grid Accent 3" w:semiHidden="0" w:uiPriority="73" w:unhideWhenUsed="0"/>
+    <w:lsdException w:name="Light Shading Accent 4" w:semiHidden="0" w:uiPriority="60" w:unhideWhenUsed="0"/>
+    <w:lsdException w:name="Light List Accent 4" w:semiHidden="0" w:uiPriority="61" w:unhideWhenUsed="0"/>
+    <w:lsdException w:name="Light Grid Accent 4" w:semiHidden="0" w:uiPriority="62" w:unhideWhenUsed="0"/>
+    <w:lsdException w:name="Medium Shading 1 Accent 4" w:semiHidden="0" w:uiPriority="63" w:unhideWhenUsed="0"/>
+    <w:lsdException w:name="Medium Shading 2 Accent 4" w:semiHidden="0" w:uiPriority="64" w:unhideWhenUsed="0"/>
+    <w:lsdException w:name="Medium List 1 Accent 4" w:semiHidden="0" w:uiPriority="65" w:unhideWhenUsed="0"/>
+    <w:lsdException w:name="Medium List 2 Accent 4" w:semiHidden="0" w:uiPriority="66" w:unhideWhenUsed="0"/>
+    <w:lsdException w:name="Medium Grid 1 Accent 4" w:semiHidden="0" w:uiPriority="67" w:unhideWhenUsed="0"/>
+    <w:lsdException w:name="Medium Grid 2 Accent 4" w:semiHidden="0" w:uiPriority="68" w:unhideWhenUsed="0"/>
+    <w:lsdException w:name="Medium Grid 3 Accent 4" w:semiHidden="0" w:uiPriority="69" w:unhideWhenUsed="0"/>
+    <w:lsdException w:name="Dark List Accent 4" w:semiHidden="0" w:uiPriority="70" w:unhideWhenUsed="0"/>
+    <w:lsdException w:name="Colorful Shading Accent 4" w:semiHidden="0" w:uiPriority="71" w:unhideWhenUsed="0"/>
+    <w:lsdException w:name="Colorful List Accent 4" w:semiHidden="0" w:uiPriority="72" w:unhideWhenUsed="0"/>
+    <w:lsdException w:name="Colorful Grid Accent 4" w:semiHidden="0" w:uiPriority="73" w:unhideWhenUsed="0"/>
+    <w:lsdException w:name="Light Shading Accent 5" w:semiHidden="0" w:uiPriority="60" w:unhideWhenUsed="0"/>
+    <w:lsdException w:name="Light List Accent 5" w:semiHidden="0" w:uiPriority="61" w:unhideWhenUsed="0"/>
+    <w:lsdException w:name="Light Grid Accent 5" w:semiHidden="0" w:uiPriority="62" w:unhideWhenUsed="0"/>
+    <w:lsdException w:name="Medium Shading 1 Accent 5" w:semiHidden="0" w:uiPriority="63" w:unhideWhenUsed="0"/>
+    <w:lsdException w:name="Medium Shading 2 Accent 5" w:semiHidden="0" w:uiPriority="64" w:unhideWhenUsed="0"/>
+    <w:lsdException w:name="Medium List 1 Accent 5" w:semiHidden="0" w:uiPriority="65" w:unhideWhenUsed="0"/>
+    <w:lsdException w:name="Medium List 2 Accent 5" w:semiHidden="0" w:uiPriority="66" w:unhideWhenUsed="0"/>
+    <w:lsdException w:name="Medium Grid 1 Accent 5" w:semiHidden="0" w:uiPriority="67" w:unhideWhenUsed="0"/>
+    <w:lsdException w:name="Medium Grid 2 Accent 5" w:semiHidden="0" w:uiPriority="68" w:unhideWhenUsed="0"/>
+    <w:lsdException w:name="Medium Grid 3 Accent 5" w:semiHidden="0" w:uiPriority="69" w:unhideWhenUsed="0"/>
+    <w:lsdException w:name="Dark List Accent 5" w:semiHidden="0" w:uiPriority="70" w:unhideWhenUsed="0"/>
+    <w:lsdException w:name="Colorful Shading Accent 5" w:semiHidden="0" w:uiPriority="71" w:unhideWhenUsed="0"/>
+    <w:lsdException w:name="Colorful List Accent 5" w:semiHidden="0" w:uiPriority="72" w:unhideWhenUsed="0"/>
+    <w:lsdException w:name="Colorful Grid Accent 5" w:semiHidden="0" w:uiPriority="73" w:unhideWhenUsed="0"/>
+    <w:lsdException w:name="Light Shading Accent 6" w:semiHidden="0" w:uiPriority="60" w:unhideWhenUsed="0"/>
+    <w:lsdException w:name="Light List Accent 6" w:semiHidden="0" w:uiPriority="61" w:unhideWhenUsed="0"/>
+    <w:lsdException w:name="Light Grid Accent 6" w:semiHidden="0" w:uiPriority="62" w:unhideWhenUsed="0"/>
+    <w:lsdException w:name="Medium Shading 1 Accent 6" w:semiHidden="0" w:uiPriority="63" w:unhideWhenUsed="0"/>
+    <w:lsdException w:name="Medium Shading 2 Accent 6" w:semiHidden="0" w:uiPriority="64" w:unhideWhenUsed="0"/>
+    <w:lsdException w:name="Medium List 1 Accent 6" w:semiHidden="0" w:uiPriority="65" w:unhideWhenUsed="0"/>
+    <w:lsdException w:name="Medium List 2 Accent 6" w:semiHidden="0" w:uiPriority="66" w:unhideWhenUsed="0"/>
+    <w:lsdException w:name="Medium Grid 1 Accent 6" w:semiHidden="0" w:uiPriority="67" w:unhideWhenUsed="0"/>
+    <w:lsdException w:name="Medium Grid 2 Accent 6" w:semiHidden="0" w:uiPriority="68" w:unhideWhenUsed="0"/>
+    <w:lsdException w:name="Medium Grid 3 Accent 6" w:semiHidden="0" w:uiPriority="69" w:unhideWhenUsed="0"/>
+    <w:lsdException w:name="Dark List Accent 6" w:semiHidden="0" w:uiPriority="70" w:unhideWhenUsed="0"/>
+    <w:lsdException w:name="Colorful Shading Accent 6" w:semiHidden="0" w:uiPriority="71" w:unhideWhenUsed="0"/>
+    <w:lsdException w:name="Colorful List Accent 6" w:semiHidden="0" w:uiPriority="72" w:unhideWhenUsed="0"/>
+    <w:lsdException w:name="Colorful Grid Accent 6" w:semiHidden="0" w:uiPriority="73" w:unhideWhenUsed="0"/>
+    <w:lsdException w:name="Subtle Emphasis" w:semiHidden="0" w:uiPriority="19" w:unhideWhenUsed="0" w:qFormat="1"/>
+    <w:lsdException w:name="Intense Emphasis" w:semiHidden="0" w:uiPriority="21" w:unhideWhenUsed="0" w:qFormat="1"/>
+    <w:lsdException w:name="Subtle Reference" w:semiHidden="0" w:uiPriority="31" w:unhideWhenUsed="0" w:qFormat="1"/>
+    <w:lsdException w:name="Intense Reference" w:semiHidden="0" w:uiPriority="32" w:unhideWhenUsed="0" w:qFormat="1"/>
+    <w:lsdException w:name="Book Title" w:semiHidden="0" w:uiPriority="33" w:unhideWhenUsed="0" w:qFormat="1"/>
+    <w:lsdException w:name="Bibliography" w:uiPriority="37"/>
+    <w:lsdException w:name="TOC Heading" w:uiPriority="39" w:qFormat="1"/>
+  </w:latentStyles>
+  <w:style w:type="paragraph" w:default="1" w:styleId="Normal">
+    <w:name w:val="Normal"/>
+    <w:qFormat/>
+  </w:style>
+  <w:style w:type="character" w:default="1" w:styleId="DefaultParagraphFont">
+    <w:name w:val="Default Paragraph Font"/>
+    <w:uiPriority w:val="1"/>
+    <w:semiHidden/>
+    <w:unhideWhenUsed/>
+  </w:style>
+  <w:style w:type="table" w:default="1" w:styleId="TableNormal">
+    <w:name w:val="Normal Table"/>
+    <w:uiPriority w:val="99"/>
+    <w:semiHidden/>
+    <w:unhideWhenUsed/>
+    <w:tblPr>
+      <w:tblInd w:w="0" w:type="dxa"/>
+      <w:tblCellMar>
+        <w:top w:w="0" w:type="dxa"/>
+        <w:left w:w="108" w:type="dxa"/>
+        <w:bottom w:w="0" w:type="dxa"/>
+        <w:right w:w="108" w:type="dxa"/>
+      </w:tblCellMar>
+    </w:tblPr>
+  </w:style>
+  <w:style w:type="numbering" w:default="1" w:styleId="NoList">
+    <w:name w:val="No List"/>
+    <w:uiPriority w:val="99"/>
+    <w:semiHidden/>
+    <w:unhideWhenUsed/>
+  </w:style>
+  <w:style w:type="paragraph" w:customStyle="1" w:styleId="0208C0C9BAAF403793785B35F05128FB">
+    <w:name w:val="0208C0C9BAAF403793785B35F05128FB"/>
+    <w:rsid w:val="00C3574B"/>
+  </w:style>
+  <w:style w:type="paragraph" w:customStyle="1" w:styleId="7926C8E1143D47959BC2C4D41B0F126D">
+    <w:name w:val="7926C8E1143D47959BC2C4D41B0F126D"/>
+    <w:rsid w:val="00C3574B"/>
+  </w:style>
+  <w:style w:type="paragraph" w:customStyle="1" w:styleId="5D0FC63A3248448F9619D1ED7E98A0EA">
+    <w:name w:val="5D0FC63A3248448F9619D1ED7E98A0EA"/>
+    <w:rsid w:val="00C3574B"/>
+  </w:style>
+  <w:style w:type="paragraph" w:customStyle="1" w:styleId="E1ECBB064A154F05B4E4741ACBB7D573">
+    <w:name w:val="E1ECBB064A154F05B4E4741ACBB7D573"/>
+    <w:rsid w:val="00C3574B"/>
+  </w:style>
+  <w:style w:type="paragraph" w:customStyle="1" w:styleId="406380F9D92944B6A26CD4A5248E0EE3">
+    <w:name w:val="406380F9D92944B6A26CD4A5248E0EE3"/>
+    <w:rsid w:val="00C3574B"/>
+  </w:style>
+  <w:style w:type="paragraph" w:customStyle="1" w:styleId="4234566AAD9845FCB435F7CED6D93CA3">
+    <w:name w:val="4234566AAD9845FCB435F7CED6D93CA3"/>
+    <w:rsid w:val="00C3574B"/>
+  </w:style>
+  <w:style w:type="paragraph" w:customStyle="1" w:styleId="043448641D4B41E4901FA839F527BA13">
+    <w:name w:val="043448641D4B41E4901FA839F527BA13"/>
+    <w:rsid w:val="00C3574B"/>
+  </w:style>
+  <w:style w:type="paragraph" w:customStyle="1" w:styleId="122E556DFE68455B802463AC4A3199CF">
+    <w:name w:val="122E556DFE68455B802463AC4A3199CF"/>
+    <w:rsid w:val="00C3574B"/>
+  </w:style>
+  <w:style w:type="paragraph" w:customStyle="1" w:styleId="61F8D967E9A043DF9D5451C3DD3CEEE2">
+    <w:name w:val="61F8D967E9A043DF9D5451C3DD3CEEE2"/>
+    <w:rsid w:val="00C3574B"/>
+  </w:style>
+  <w:style w:type="paragraph" w:customStyle="1" w:styleId="873FFC3A98BC468BAC38FD729EF139DA">
+    <w:name w:val="873FFC3A98BC468BAC38FD729EF139DA"/>
+    <w:rsid w:val="00C3574B"/>
+  </w:style>
+  <w:style w:type="paragraph" w:customStyle="1" w:styleId="9DAD45B38B794D02AFB5EDFAE95679B4">
+    <w:name w:val="9DAD45B38B794D02AFB5EDFAE95679B4"/>
+    <w:rsid w:val="00C3574B"/>
+  </w:style>
+  <w:style w:type="paragraph" w:customStyle="1" w:styleId="E91548A21A584844923E8D5715733555">
+    <w:name w:val="E91548A21A584844923E8D5715733555"/>
+    <w:rsid w:val="00C3574B"/>
+  </w:style>
+  <w:style w:type="paragraph" w:customStyle="1" w:styleId="EB15AA0C9BFF4CCE9EDF2BC87C77A262">
+    <w:name w:val="EB15AA0C9BFF4CCE9EDF2BC87C77A262"/>
+    <w:rsid w:val="00C3574B"/>
+  </w:style>
+  <w:style w:type="paragraph" w:customStyle="1" w:styleId="73B4280EA1FF4AFAB95AA04472B5D1F6">
+    <w:name w:val="73B4280EA1FF4AFAB95AA04472B5D1F6"/>
+    <w:rsid w:val="00C3574B"/>
+  </w:style>
+  <w:style w:type="paragraph" w:customStyle="1" w:styleId="C544BAEBA29341E69B5FFE8791926A25">
+    <w:name w:val="C544BAEBA29341E69B5FFE8791926A25"/>
+    <w:rsid w:val="00C3574B"/>
+  </w:style>
+  <w:style w:type="paragraph" w:customStyle="1" w:styleId="191733484B2942F4BFAC111DBD1EEB74">
+    <w:name w:val="191733484B2942F4BFAC111DBD1EEB74"/>
+    <w:rsid w:val="00C3574B"/>
+  </w:style>
+  <w:style w:type="paragraph" w:customStyle="1" w:styleId="5F6E6F005EE84E34A452A26D190C304D">
+    <w:name w:val="5F6E6F005EE84E34A452A26D190C304D"/>
+    <w:rsid w:val="00C3574B"/>
+  </w:style>
+  <w:style w:type="paragraph" w:customStyle="1" w:styleId="FDCF5B219A8A402CAB51115D50546585">
+    <w:name w:val="FDCF5B219A8A402CAB51115D50546585"/>
+    <w:rsid w:val="00C3574B"/>
+  </w:style>
+</w:styles>
+</file>
+
+<file path=word/glossary/webSettings.xml><?xml version="1.0" encoding="utf-8"?>
+<w:webSettings xmlns:mc="http://schemas.openxmlformats.org/markup-compatibility/2006" xmlns:r="http://schemas.openxmlformats.org/officeDocument/2006/relationships" xmlns:w="http://schemas.openxmlformats.org/wordprocessingml/2006/main" xmlns:w14="http://schemas.microsoft.com/office/word/2010/wordml" mc:Ignorable="w14">
+  <w:optimizeForBrowser/>
+  <w:allowPNG/>
+</w:webSettings>
 </file>
 
 <file path=word/theme/theme1.xml><?xml version="1.0" encoding="utf-8"?>
@@ -42714,7 +44155,7 @@
     <b:MonthAccessed>October</b:MonthAccessed>
     <b:DayAccessed>12</b:DayAccessed>
     <b:URL>http://www.foinikas.org/ftp/public/DCS%20Blackshark/HELICOPTER%20FLIGHT%20DYNAMICS.pdf</b:URL>
-    <b:RefOrder>4</b:RefOrder>
+    <b:RefOrder>5</b:RefOrder>
   </b:Source>
   <b:Source>
     <b:Tag>Met10</b:Tag>
@@ -42781,7 +44222,7 @@
     <b:MonthAccessed>October</b:MonthAccessed>
     <b:DayAccessed>6</b:DayAccessed>
     <b:URL>http://0-ieeexplore.ieee.org.acpmil13web.ancheim.ie/stamp/stamp.jsp?tp=&amp;arnumber=6424321</b:URL>
-    <b:RefOrder>3</b:RefOrder>
+    <b:RefOrder>4</b:RefOrder>
   </b:Source>
   <b:Source>
     <b:Tag>Shi13</b:Tag>
@@ -42817,7 +44258,7 @@
     <b:URL>http://0-ieeexplore.ieee.org.acpmil13web.ancheim.ie/stamp/stamp.jsp?tp=&amp;arnumber=6564759</b:URL>
     <b:DOI>10.1109/ICUAS.2013.6564759</b:DOI>
     <b:Publisher>IEEE</b:Publisher>
-    <b:RefOrder>20</b:RefOrder>
+    <b:RefOrder>21</b:RefOrder>
   </b:Source>
   <b:Source>
     <b:Tag>NAT03</b:Tag>
@@ -42866,7 +44307,7 @@
     <b:DayAccessed>19</b:DayAccessed>
     <b:Department>The Research and Technology Organisation (RTO) of NATO</b:Department>
     <b:Institution>North Atlantic Treaty Organisation/Research and Technology Organisation</b:Institution>
-    <b:RefOrder>21</b:RefOrder>
+    <b:RefOrder>22</b:RefOrder>
   </b:Source>
   <b:Source>
     <b:Tag>YuZ07</b:Tag>
@@ -43078,7 +44519,7 @@
     <b:DayAccessed>1</b:DayAccessed>
     <b:URL>http://0-ieeexplore.ieee.org.acpmil13web.ancheim.ie/stamp/stamp.jsp?tp=&amp;arnumber=5475306&amp;tag=1</b:URL>
     <b:DOI>10.1109/TIM.2010.2047310</b:DOI>
-    <b:RefOrder>5</b:RefOrder>
+    <b:RefOrder>6</b:RefOrder>
   </b:Source>
   <b:Source>
     <b:Tag>Tan12</b:Tag>
@@ -43128,7 +44569,7 @@
     <b:MonthAccessed>November</b:MonthAccessed>
     <b:DayAccessed>4</b:DayAccessed>
     <b:URL>http://www.faa.gov/regulations_policies/handbooks_manuals/aviation/helicopter_flying_handbook/media/helicopter_flying_handbook.pdf</b:URL>
-    <b:RefOrder>10</b:RefOrder>
+    <b:RefOrder>11</b:RefOrder>
   </b:Source>
   <b:Source>
     <b:Tag>Biv87</b:Tag>
@@ -43158,7 +44599,7 @@
     <b:MonthAccessed>November</b:MonthAccessed>
     <b:DayAccessed>4</b:DayAccessed>
     <b:URL>https://www.google.ie/url?sa=t&amp;rct=j&amp;q=&amp;esrc=s&amp;source=web&amp;cd=10&amp;cad=rja&amp;sqi=2&amp;ved=0CGUQFjAJ&amp;url=http%3A%2F%2Fwww.dtic.mil%2Fcgi-bin%2FGetTRDoc%3FAD%3DADA185874&amp;ei=Mw59UuHCIIqV7Qa5s4DAAg&amp;usg=AFQjCNHJ8Z4-ncgeOfiU-7ki8WCqHVN4Iw&amp;bvm=bv.56146854,d.ZGU</b:URL>
-    <b:RefOrder>11</b:RefOrder>
+    <b:RefOrder>12</b:RefOrder>
   </b:Source>
   <b:Source>
     <b:Tag>Rot09</b:Tag>
@@ -43174,7 +44615,7 @@
     <b:InternetSiteTitle>www.rotomotion.com</b:InternetSiteTitle>
     <b:Month>November</b:Month>
     <b:URL>http://www.rotomotion.com/datasheets/sr200_uav_sheet.pdf</b:URL>
-    <b:RefOrder>13</b:RefOrder>
+    <b:RefOrder>14</b:RefOrder>
   </b:Source>
   <b:Source>
     <b:Tag>Rot11</b:Tag>
@@ -43191,7 +44632,7 @@
     <b:Month>Feburary</b:Month>
     <b:URL>http://www.rotomotion.com/r_product_5_sr200.html</b:URL>
     <b:Day>14</b:Day>
-    <b:RefOrder>12</b:RefOrder>
+    <b:RefOrder>13</b:RefOrder>
   </b:Source>
   <b:Source>
     <b:Tag>Sch12</b:Tag>
@@ -43206,7 +44647,7 @@
     <b:InternetSiteTitle>www.schiebel.net</b:InternetSiteTitle>
     <b:Year>2013</b:Year>
     <b:URL>http://www.schiebel.net/AcmsFile/1782/0/550/CAMCOPTER_S-100_084.jpg</b:URL>
-    <b:RefOrder>15</b:RefOrder>
+    <b:RefOrder>16</b:RefOrder>
   </b:Source>
   <b:Source>
     <b:Tag>Sch13</b:Tag>
@@ -43224,7 +44665,7 @@
     <b:YearAccessed>2013</b:YearAccessed>
     <b:MonthAccessed>November</b:MonthAccessed>
     <b:DayAccessed>8</b:DayAccessed>
-    <b:RefOrder>16</b:RefOrder>
+    <b:RefOrder>17</b:RefOrder>
   </b:Source>
   <b:Source>
     <b:Tag>Sch09</b:Tag>
@@ -43244,7 +44685,7 @@
     <b:YearAccessed>2013</b:YearAccessed>
     <b:MonthAccessed>November</b:MonthAccessed>
     <b:DayAccessed>9</b:DayAccessed>
-    <b:RefOrder>14</b:RefOrder>
+    <b:RefOrder>15</b:RefOrder>
   </b:Source>
   <b:Source>
     <b:Tag>Kea11</b:Tag>
@@ -43263,7 +44704,7 @@
     <b:YearAccessed>2013</b:YearAccessed>
     <b:MonthAccessed>November</b:MonthAccessed>
     <b:DayAccessed>9</b:DayAccessed>
-    <b:RefOrder>17</b:RefOrder>
+    <b:RefOrder>18</b:RefOrder>
   </b:Source>
   <b:Source>
     <b:Tag>Yua13</b:Tag>
@@ -43290,7 +44731,7 @@
     <b:YearAccessed>2013</b:YearAccessed>
     <b:MonthAccessed>November</b:MonthAccessed>
     <b:DayAccessed>9</b:DayAccessed>
-    <b:RefOrder>18</b:RefOrder>
+    <b:RefOrder>19</b:RefOrder>
   </b:Source>
   <b:Source>
     <b:Tag>Hoo13</b:Tag>
@@ -43308,7 +44749,7 @@
     <b:YearAccessed>2013</b:YearAccessed>
     <b:MonthAccessed>November</b:MonthAccessed>
     <b:DayAccessed>9</b:DayAccessed>
-    <b:RefOrder>19</b:RefOrder>
+    <b:RefOrder>20</b:RefOrder>
   </b:Source>
   <b:Source>
     <b:Tag>Flo05</b:Tag>
@@ -43326,7 +44767,7 @@
     <b:YearAccessed>2013</b:YearAccessed>
     <b:MonthAccessed>November</b:MonthAccessed>
     <b:DayAccessed>15</b:DayAccessed>
-    <b:RefOrder>6</b:RefOrder>
+    <b:RefOrder>7</b:RefOrder>
   </b:Source>
   <b:Source>
     <b:Tag>Tec05</b:Tag>
@@ -43351,7 +44792,7 @@
     <b:MonthAccessed>November</b:MonthAccessed>
     <b:DayAccessed>15</b:DayAccessed>
     <b:Comments>MIT Ocean Engineering</b:Comments>
-    <b:RefOrder>7</b:RefOrder>
+    <b:RefOrder>8</b:RefOrder>
   </b:Source>
   <b:Source>
     <b:Tag>Sny12</b:Tag>
@@ -43377,7 +44818,7 @@
     <b:YearAccessed>2013</b:YearAccessed>
     <b:MonthAccessed>November</b:MonthAccessed>
     <b:DayAccessed>15</b:DayAccessed>
-    <b:RefOrder>8</b:RefOrder>
+    <b:RefOrder>9</b:RefOrder>
   </b:Source>
   <b:Source>
     <b:Tag>Pri10</b:Tag>
@@ -43395,7 +44836,7 @@
     <b:YearAccessed>2013</b:YearAccessed>
     <b:MonthAccessed>November</b:MonthAccessed>
     <b:DayAccessed>20</b:DayAccessed>
-    <b:RefOrder>2</b:RefOrder>
+    <b:RefOrder>3</b:RefOrder>
   </b:Source>
   <b:Source>
     <b:Tag>HTe04</b:Tag>
@@ -43421,7 +44862,7 @@
     <b:YearAccessed>2013</b:YearAccessed>
     <b:MonthAccessed>November</b:MonthAccessed>
     <b:DayAccessed>20</b:DayAccessed>
-    <b:RefOrder>9</b:RefOrder>
+    <b:RefOrder>10</b:RefOrder>
   </b:Source>
   <b:Source>
     <b:Tag>Lob03</b:Tag>
@@ -43447,7 +44888,7 @@
     <b:DayAccessed>20</b:DayAccessed>
     <b:Month>March</b:Month>
     <b:Day>14</b:Day>
-    <b:RefOrder>22</b:RefOrder>
+    <b:RefOrder>23</b:RefOrder>
   </b:Source>
   <b:Source>
     <b:Tag>Mat13</b:Tag>
@@ -43579,7 +45020,7 @@
     <b:YearAccessed>2013</b:YearAccessed>
     <b:MonthAccessed>November</b:MonthAccessed>
     <b:DayAccessed>28</b:DayAccessed>
-    <b:RefOrder>23</b:RefOrder>
+    <b:RefOrder>24</b:RefOrder>
   </b:Source>
   <b:Source>
     <b:Tag>Nov12</b:Tag>
@@ -43597,7 +45038,7 @@
     <b:YearAccessed>2013</b:YearAccessed>
     <b:MonthAccessed>November</b:MonthAccessed>
     <b:DayAccessed>28</b:DayAccessed>
-    <b:RefOrder>24</b:RefOrder>
+    <b:RefOrder>2</b:RefOrder>
   </b:Source>
   <b:Source>
     <b:Tag>Esm09</b:Tag>
@@ -43634,7 +45075,7 @@
 </file>
 
 <file path=customXml/itemProps1.xml><?xml version="1.0" encoding="utf-8"?>
-<ds:datastoreItem xmlns:ds="http://schemas.openxmlformats.org/officeDocument/2006/customXml" ds:itemID="{1976FFAC-E107-433B-BDAD-2B1301E8252F}">
+<ds:datastoreItem xmlns:ds="http://schemas.openxmlformats.org/officeDocument/2006/customXml" ds:itemID="{E3505A31-290F-49F2-A49D-656B080EDAD9}">
   <ds:schemaRefs>
     <ds:schemaRef ds:uri="http://schemas.openxmlformats.org/officeDocument/2006/bibliography"/>
   </ds:schemaRefs>

</xml_diff>

<commit_message>
Ch 8 Image Calculations
</commit_message>
<xml_diff>
--- a/Main Project.docx
+++ b/Main Project.docx
@@ -152,6 +152,7 @@
                 <w:dataBinding w:prefixMappings="xmlns:ns0='http://schemas.openxmlformats.org/package/2006/metadata/core-properties' xmlns:ns1='http://purl.org/dc/elements/1.1/'" w:xpath="/ns0:coreProperties[1]/ns1:title[1]" w:storeItemID="{6C3C8BC8-F283-45AE-878A-BAB7291924A1}"/>
                 <w:text/>
               </w:sdtPr>
+              <w:sdtEndPr/>
               <w:sdtContent>
                 <w:tc>
                   <w:tcPr>
@@ -238,6 +239,7 @@
                 <w:dataBinding w:prefixMappings="xmlns:ns0='http://schemas.openxmlformats.org/package/2006/metadata/core-properties' xmlns:ns1='http://purl.org/dc/elements/1.1/'" w:xpath="/ns0:coreProperties[1]/ns1:subject[1]" w:storeItemID="{6C3C8BC8-F283-45AE-878A-BAB7291924A1}"/>
                 <w:text/>
               </w:sdtPr>
+              <w:sdtEndPr/>
               <w:sdtContent>
                 <w:tc>
                   <w:tcPr>
@@ -429,13 +431,13 @@
       <w:pPr>
         <w:pStyle w:val="Heading1"/>
       </w:pPr>
-      <w:bookmarkStart w:id="0" w:name="_Toc371900253"/>
-      <w:bookmarkStart w:id="1" w:name="_Toc374661266"/>
+      <w:bookmarkStart w:id="0" w:name="_Toc374661266"/>
+      <w:bookmarkStart w:id="1" w:name="_Toc371900253"/>
       <w:r>
         <w:lastRenderedPageBreak/>
         <w:t>Abstract</w:t>
       </w:r>
-      <w:bookmarkEnd w:id="1"/>
+      <w:bookmarkEnd w:id="0"/>
     </w:p>
     <w:p>
       <w:pPr>
@@ -491,7 +493,7 @@
         <w:lastRenderedPageBreak/>
         <w:t>Table of Contents</w:t>
       </w:r>
-      <w:bookmarkEnd w:id="0"/>
+      <w:bookmarkEnd w:id="1"/>
       <w:bookmarkEnd w:id="2"/>
       <w:bookmarkEnd w:id="3"/>
       <w:bookmarkEnd w:id="4"/>
@@ -9358,6 +9360,61 @@
           </w:tcPr>
           <w:p>
             <w:r>
+              <w:rPr>
+                <w:lang w:val="en-GB"/>
+              </w:rPr>
+              <w:t>CCD</w:t>
+            </w:r>
+          </w:p>
+        </w:tc>
+        <w:tc>
+          <w:tcPr>
+            <w:tcW w:w="7007" w:type="dxa"/>
+          </w:tcPr>
+          <w:p>
+            <w:r>
+              <w:rPr>
+                <w:lang w:val="en-GB"/>
+              </w:rPr>
+              <w:t>Charge C</w:t>
+            </w:r>
+            <w:r>
+              <w:rPr>
+                <w:lang w:val="en-GB"/>
+              </w:rPr>
+              <w:t xml:space="preserve">oupled </w:t>
+            </w:r>
+            <w:r>
+              <w:rPr>
+                <w:lang w:val="en-GB"/>
+              </w:rPr>
+              <w:t>D</w:t>
+            </w:r>
+            <w:r>
+              <w:rPr>
+                <w:lang w:val="en-GB"/>
+              </w:rPr>
+              <w:t>evice</w:t>
+            </w:r>
+            <w:r>
+              <w:rPr>
+                <w:lang w:val="en-GB"/>
+              </w:rPr>
+              <w:t xml:space="preserve"> – e.g. Camera sensor</w:t>
+            </w:r>
+          </w:p>
+        </w:tc>
+      </w:tr>
+      <w:tr>
+        <w:trPr>
+          <w:trHeight w:val="397"/>
+        </w:trPr>
+        <w:tc>
+          <w:tcPr>
+            <w:tcW w:w="2235" w:type="dxa"/>
+          </w:tcPr>
+          <w:p>
+            <w:r>
               <w:t>CoG</w:t>
             </w:r>
           </w:p>
@@ -9787,6 +9844,7 @@
                 <w:id w:val="1919361931"/>
                 <w:citation/>
               </w:sdtPr>
+              <w:sdtEndPr/>
               <w:sdtContent>
                 <w:r>
                   <w:fldChar w:fldCharType="begin"/>
@@ -9898,6 +9956,7 @@
           </w:tcPr>
           <w:p>
             <w:r>
+              <w:lastRenderedPageBreak/>
               <w:t>Yaw</w:t>
             </w:r>
           </w:p>
@@ -9923,7 +9982,6 @@
       </w:pPr>
       <w:bookmarkStart w:id="11" w:name="_Toc374661274"/>
       <w:r>
-        <w:lastRenderedPageBreak/>
         <w:t>Assumptions</w:t>
       </w:r>
       <w:bookmarkEnd w:id="11"/>
@@ -10050,6 +10108,7 @@
           <w:id w:val="943422702"/>
           <w:citation/>
         </w:sdtPr>
+        <w:sdtEndPr/>
         <w:sdtContent>
           <w:r>
             <w:fldChar w:fldCharType="begin"/>
@@ -10197,6 +10256,7 @@
           <w:id w:val="655893566"/>
           <w:citation/>
         </w:sdtPr>
+        <w:sdtEndPr/>
         <w:sdtContent>
           <w:r>
             <w:rPr>
@@ -10586,7 +10646,6 @@
                             <w:r>
                               <w:t xml:space="preserve">Figure </w:t>
                             </w:r>
-                            <w:proofErr w:type="gramEnd"/>
                             <w:r>
                               <w:fldChar w:fldCharType="begin"/>
                             </w:r>
@@ -10605,7 +10664,6 @@
                             <w:r>
                               <w:fldChar w:fldCharType="end"/>
                             </w:r>
-                            <w:proofErr w:type="gramStart"/>
                             <w:r>
                               <w:t>.</w:t>
                             </w:r>
@@ -10657,7 +10715,6 @@
                       <w:r>
                         <w:t xml:space="preserve">Figure </w:t>
                       </w:r>
-                      <w:proofErr w:type="gramEnd"/>
                       <w:r>
                         <w:fldChar w:fldCharType="begin"/>
                       </w:r>
@@ -10676,7 +10733,6 @@
                       <w:r>
                         <w:fldChar w:fldCharType="end"/>
                       </w:r>
-                      <w:proofErr w:type="gramStart"/>
                       <w:r>
                         <w:t>.</w:t>
                       </w:r>
@@ -13769,6 +13825,7 @@
           <w:id w:val="-2001723136"/>
           <w:citation/>
         </w:sdtPr>
+        <w:sdtEndPr/>
         <w:sdtContent>
           <w:r>
             <w:rPr>
@@ -14044,6 +14101,7 @@
           <w:id w:val="-1410068161"/>
           <w:citation/>
         </w:sdtPr>
+        <w:sdtEndPr/>
         <w:sdtContent>
           <w:r>
             <w:rPr>
@@ -14218,6 +14276,7 @@
           <w:id w:val="1724250819"/>
           <w:citation/>
         </w:sdtPr>
+        <w:sdtEndPr/>
         <w:sdtContent>
           <w:r>
             <w:rPr>
@@ -14695,6 +14754,7 @@
           <w:id w:val="-329906738"/>
           <w:citation/>
         </w:sdtPr>
+        <w:sdtEndPr/>
         <w:sdtContent>
           <w:r>
             <w:fldChar w:fldCharType="begin"/>
@@ -15357,6 +15417,7 @@
           <w:id w:val="-206490583"/>
           <w:citation/>
         </w:sdtPr>
+        <w:sdtEndPr/>
         <w:sdtContent>
           <w:r>
             <w:rPr>
@@ -15447,6 +15508,7 @@
           <w:id w:val="-790591984"/>
           <w:citation/>
         </w:sdtPr>
+        <w:sdtEndPr/>
         <w:sdtContent>
           <w:r>
             <w:rPr>
@@ -15812,6 +15874,7 @@
           <w:id w:val="-1679428141"/>
           <w:citation/>
         </w:sdtPr>
+        <w:sdtEndPr/>
         <w:sdtContent>
           <w:r>
             <w:rPr>
@@ -16007,6 +16070,7 @@
           <w:id w:val="-1564561221"/>
           <w:citation/>
         </w:sdtPr>
+        <w:sdtEndPr/>
         <w:sdtContent>
           <w:r>
             <w:rPr>
@@ -17525,6 +17589,7 @@
           <w:id w:val="-634485912"/>
           <w:citation/>
         </w:sdtPr>
+        <w:sdtEndPr/>
         <w:sdtContent>
           <w:r>
             <w:rPr>
@@ -17921,6 +17986,7 @@
           <w:id w:val="8641768"/>
           <w:citation/>
         </w:sdtPr>
+        <w:sdtEndPr/>
         <w:sdtContent>
           <w:r>
             <w:rPr>
@@ -19220,6 +19286,7 @@
           <w:id w:val="1821461829"/>
           <w:citation/>
         </w:sdtPr>
+        <w:sdtEndPr/>
         <w:sdtContent>
           <w:r>
             <w:rPr>
@@ -19642,6 +19709,7 @@
           <w:id w:val="1984584606"/>
           <w:citation/>
         </w:sdtPr>
+        <w:sdtEndPr/>
         <w:sdtContent>
           <w:r>
             <w:rPr>
@@ -20504,6 +20572,7 @@
           <w:id w:val="361551184"/>
           <w:citation/>
         </w:sdtPr>
+        <w:sdtEndPr/>
         <w:sdtContent>
           <w:r>
             <w:rPr>
@@ -20742,6 +20811,7 @@
           <w:id w:val="1217388582"/>
           <w:citation/>
         </w:sdtPr>
+        <w:sdtEndPr/>
         <w:sdtContent>
           <w:r>
             <w:rPr>
@@ -20910,6 +20980,7 @@
           <w:id w:val="1381053092"/>
           <w:citation/>
         </w:sdtPr>
+        <w:sdtEndPr/>
         <w:sdtContent>
           <w:r>
             <w:rPr>
@@ -21683,6 +21754,7 @@
           <w:id w:val="1875572131"/>
           <w:citation/>
         </w:sdtPr>
+        <w:sdtEndPr/>
         <w:sdtContent>
           <w:r>
             <w:rPr>
@@ -21912,6 +21984,7 @@
           <w:id w:val="1821612831"/>
           <w:citation/>
         </w:sdtPr>
+        <w:sdtEndPr/>
         <w:sdtContent>
           <w:r>
             <w:rPr>
@@ -22343,6 +22416,7 @@
           <w:id w:val="685406916"/>
           <w:citation/>
         </w:sdtPr>
+        <w:sdtEndPr/>
         <w:sdtContent>
           <w:r>
             <w:rPr>
@@ -22538,6 +22612,7 @@
           <w:id w:val="-986317966"/>
           <w:citation/>
         </w:sdtPr>
+        <w:sdtEndPr/>
         <w:sdtContent>
           <w:r>
             <w:rPr>
@@ -22602,6 +22677,7 @@
           <w:id w:val="1573384054"/>
           <w:citation/>
         </w:sdtPr>
+        <w:sdtEndPr/>
         <w:sdtContent>
           <w:r>
             <w:rPr>
@@ -22795,6 +22871,7 @@
           <w:id w:val="-1056422"/>
           <w:citation/>
         </w:sdtPr>
+        <w:sdtEndPr/>
         <w:sdtContent>
           <w:r>
             <w:rPr>
@@ -22966,6 +23043,7 @@
           <w:id w:val="-871769830"/>
           <w:citation/>
         </w:sdtPr>
+        <w:sdtEndPr/>
         <w:sdtContent>
           <w:r>
             <w:rPr>
@@ -23444,6 +23522,7 @@
           <w:id w:val="-1781028094"/>
           <w:citation/>
         </w:sdtPr>
+        <w:sdtEndPr/>
         <w:sdtContent>
           <w:r>
             <w:rPr>
@@ -23640,6 +23719,7 @@
           <w:id w:val="756865846"/>
           <w:citation/>
         </w:sdtPr>
+        <w:sdtEndPr/>
         <w:sdtContent>
           <w:r>
             <w:rPr>
@@ -23948,6 +24028,7 @@
           <w:id w:val="-1801055132"/>
           <w:citation/>
         </w:sdtPr>
+        <w:sdtEndPr/>
         <w:sdtContent>
           <w:r>
             <w:fldChar w:fldCharType="begin"/>
@@ -23994,6 +24075,7 @@
           <w:id w:val="-391269856"/>
           <w:citation/>
         </w:sdtPr>
+        <w:sdtEndPr/>
         <w:sdtContent>
           <w:r>
             <w:fldChar w:fldCharType="begin"/>
@@ -24457,6 +24539,7 @@
           <w:id w:val="1133526555"/>
           <w:citation/>
         </w:sdtPr>
+        <w:sdtEndPr/>
         <w:sdtContent>
           <w:r>
             <w:rPr>
@@ -24678,6 +24761,7 @@
           <w:id w:val="-1217424425"/>
           <w:citation/>
         </w:sdtPr>
+        <w:sdtEndPr/>
         <w:sdtContent>
           <w:r>
             <w:rPr>
@@ -24926,6 +25010,7 @@
           <w:id w:val="-346476850"/>
           <w:citation/>
         </w:sdtPr>
+        <w:sdtEndPr/>
         <w:sdtContent>
           <w:r>
             <w:rPr>
@@ -25163,6 +25248,7 @@
           <w:id w:val="1884757651"/>
           <w:citation/>
         </w:sdtPr>
+        <w:sdtEndPr/>
         <w:sdtContent>
           <w:r>
             <w:fldChar w:fldCharType="begin"/>
@@ -25236,6 +25322,7 @@
           <w:id w:val="-74510425"/>
           <w:citation/>
         </w:sdtPr>
+        <w:sdtEndPr/>
         <w:sdtContent>
           <w:r>
             <w:fldChar w:fldCharType="begin"/>
@@ -25299,6 +25386,7 @@
           <w:id w:val="-1638175791"/>
           <w:citation/>
         </w:sdtPr>
+        <w:sdtEndPr/>
         <w:sdtContent>
           <w:r>
             <w:fldChar w:fldCharType="begin"/>
@@ -25375,6 +25463,7 @@
           <w:id w:val="-1122310989"/>
           <w:citation/>
         </w:sdtPr>
+        <w:sdtEndPr/>
         <w:sdtContent>
           <w:r>
             <w:fldChar w:fldCharType="begin"/>
@@ -25434,6 +25523,7 @@
           <w:id w:val="1291238351"/>
           <w:citation/>
         </w:sdtPr>
+        <w:sdtEndPr/>
         <w:sdtContent>
           <w:r>
             <w:fldChar w:fldCharType="begin"/>
@@ -25527,6 +25617,7 @@
           <w:id w:val="867487540"/>
           <w:citation/>
         </w:sdtPr>
+        <w:sdtEndPr/>
         <w:sdtContent>
           <w:r>
             <w:fldChar w:fldCharType="begin"/>
@@ -25613,6 +25704,7 @@
           <w:id w:val="2001765263"/>
           <w:citation/>
         </w:sdtPr>
+        <w:sdtEndPr/>
         <w:sdtContent>
           <w:r>
             <w:fldChar w:fldCharType="begin"/>
@@ -25817,6 +25909,7 @@
           <w:id w:val="146177479"/>
           <w:citation/>
         </w:sdtPr>
+        <w:sdtEndPr/>
         <w:sdtContent>
           <w:r>
             <w:fldChar w:fldCharType="begin"/>
@@ -28821,6 +28914,7 @@
           <w:id w:val="240458072"/>
           <w:citation/>
         </w:sdtPr>
+        <w:sdtEndPr/>
         <w:sdtContent>
           <w:r>
             <w:rPr>
@@ -28953,6 +29047,7 @@
           <w:id w:val="2049174161"/>
           <w:citation/>
         </w:sdtPr>
+        <w:sdtEndPr/>
         <w:sdtContent>
           <w:r>
             <w:rPr>
@@ -32501,6 +32596,7 @@
           <w:id w:val="-1204169017"/>
           <w:citation/>
         </w:sdtPr>
+        <w:sdtEndPr/>
         <w:sdtContent>
           <w:r>
             <w:rPr>
@@ -32549,6 +32645,7 @@
           <w:id w:val="511727822"/>
           <w:citation/>
         </w:sdtPr>
+        <w:sdtEndPr/>
         <w:sdtContent>
           <w:r>
             <w:rPr>
@@ -32597,6 +32694,7 @@
           <w:id w:val="-1464961245"/>
           <w:citation/>
         </w:sdtPr>
+        <w:sdtEndPr/>
         <w:sdtContent>
           <w:r>
             <w:rPr>
@@ -32689,6 +32787,7 @@
           <w:id w:val="369808116"/>
           <w:citation/>
         </w:sdtPr>
+        <w:sdtEndPr/>
         <w:sdtContent>
           <w:r>
             <w:rPr>
@@ -32751,6 +32850,7 @@
           <w:id w:val="-1886777561"/>
           <w:citation/>
         </w:sdtPr>
+        <w:sdtEndPr/>
         <w:sdtContent>
           <w:r>
             <w:rPr>
@@ -39617,7 +39717,16 @@
                                   <w:szCs w:val="20"/>
                                   <w:lang w:val="en-GB"/>
                                 </w:rPr>
-                                <m:t>Cos</m:t>
+                                <m:t>C</m:t>
+                              </m:r>
+                              <m:r>
+                                <w:rPr>
+                                  <w:rFonts w:ascii="Cambria Math" w:hAnsi="Cambria Math"/>
+                                  <w:sz w:val="20"/>
+                                  <w:szCs w:val="20"/>
+                                  <w:lang w:val="en-GB"/>
+                                </w:rPr>
+                                <m:t>os</m:t>
                               </m:r>
                             </m:fName>
                             <m:e>
@@ -40456,8 +40565,6 @@
         </w:rPr>
       </w:pPr>
       <w:bookmarkStart w:id="97" w:name="_Toc374661326"/>
-      <w:bookmarkStart w:id="98" w:name="_GoBack"/>
-      <w:bookmarkEnd w:id="98"/>
       <w:r>
         <w:rPr>
           <w:lang w:val="en-GB"/>
@@ -41394,7 +41501,7 @@
           <w:lang w:val="en-GB"/>
         </w:rPr>
       </w:pPr>
-      <w:bookmarkStart w:id="99" w:name="_Toc374402556"/>
+      <w:bookmarkStart w:id="98" w:name="_Toc374402556"/>
       <w:r>
         <w:t xml:space="preserve">Figure </w:t>
       </w:r>
@@ -41423,7 +41530,7 @@
       <w:r>
         <w:t>3D Plane representation</w:t>
       </w:r>
-      <w:bookmarkEnd w:id="99"/>
+      <w:bookmarkEnd w:id="98"/>
       <w:proofErr w:type="gramEnd"/>
       <w:r>
         <w:rPr>
@@ -41436,10 +41543,11 @@
       <w:pPr>
         <w:pStyle w:val="Heading1"/>
         <w:rPr>
-          <w:lang w:val="en-GB"/>
-        </w:rPr>
-      </w:pPr>
-      <w:bookmarkStart w:id="100" w:name="_Toc374661327"/>
+          <w:rFonts w:eastAsia="Times New Roman"/>
+          <w:lang w:val="en-GB"/>
+        </w:rPr>
+      </w:pPr>
+      <w:bookmarkStart w:id="99" w:name="_Toc374661327"/>
       <w:r>
         <w:rPr>
           <w:rFonts w:eastAsia="Times New Roman"/>
@@ -41454,15 +41562,346 @@
           <w:lang w:val="en-GB"/>
         </w:rPr>
         <w:tab/>
-      </w:r>
+        <w:t>Photogrammetry and Image Generation</w:t>
+      </w:r>
+    </w:p>
+    <w:p>
+      <w:pPr>
+        <w:pStyle w:val="Heading2"/>
+        <w:rPr>
+          <w:lang w:val="en-GB"/>
+        </w:rPr>
+      </w:pPr>
+      <w:r>
+        <w:rPr>
+          <w:lang w:val="en-GB"/>
+        </w:rPr>
+        <w:t>8.1</w:t>
+      </w:r>
+      <w:r>
+        <w:rPr>
+          <w:lang w:val="en-GB"/>
+        </w:rPr>
+        <w:tab/>
+        <w:t>Introduction</w:t>
+      </w:r>
+    </w:p>
+    <w:p>
+      <w:pPr>
+        <w:jc w:val="both"/>
+        <w:rPr>
+          <w:lang w:val="en-GB"/>
+        </w:rPr>
+      </w:pPr>
+      <w:r>
+        <w:rPr>
+          <w:lang w:val="en-GB"/>
+        </w:rPr>
+        <w:t>The essence of the project is to track beacons of the deck of a ship and compute course corrections based on the location and poise of those beacons. The logic behind these course corrections uses a visual representation of these beacons as they would appear in images taken with a camera fitted to the fuselage of a VTOL UAV. The camera’s images are processed and target parameters are established. These parameters provide the flight control unit with a vector distance to the landing pad on the deck of the ship.</w:t>
+      </w:r>
+    </w:p>
+    <w:p>
+      <w:pPr>
+        <w:jc w:val="both"/>
+        <w:rPr>
+          <w:lang w:val="en-GB"/>
+        </w:rPr>
+      </w:pPr>
+    </w:p>
+    <w:p>
+      <w:pPr>
+        <w:jc w:val="both"/>
+        <w:rPr>
+          <w:lang w:val="en-GB"/>
+        </w:rPr>
+      </w:pPr>
+      <w:r>
+        <w:rPr>
+          <w:lang w:val="en-GB"/>
+        </w:rPr>
+        <w:t xml:space="preserve">For this implementation the image data is simulated by computing </w:t>
+      </w:r>
+      <w:proofErr w:type="gramStart"/>
+      <w:r>
+        <w:rPr>
+          <w:lang w:val="en-GB"/>
+        </w:rPr>
+        <w:t>were</w:t>
+      </w:r>
+      <w:proofErr w:type="gramEnd"/>
+      <w:r>
+        <w:rPr>
+          <w:lang w:val="en-GB"/>
+        </w:rPr>
+        <w:t xml:space="preserve"> the beacons would appear on an image based on the relative poise of the two crafts at any given time. Knowing the focal point and length </w:t>
+      </w:r>
+      <w:r>
+        <w:rPr>
+          <w:lang w:val="en-GB"/>
+        </w:rPr>
+        <w:t>of the camera</w:t>
+      </w:r>
+      <w:r>
+        <w:rPr>
+          <w:lang w:val="en-GB"/>
+        </w:rPr>
+        <w:t>, the Charge C</w:t>
+      </w:r>
+      <w:r>
+        <w:rPr>
+          <w:lang w:val="en-GB"/>
+        </w:rPr>
+        <w:t xml:space="preserve">oupled </w:t>
+      </w:r>
+      <w:r>
+        <w:rPr>
+          <w:lang w:val="en-GB"/>
+        </w:rPr>
+        <w:t>D</w:t>
+      </w:r>
+      <w:r>
+        <w:rPr>
+          <w:lang w:val="en-GB"/>
+        </w:rPr>
+        <w:t>evice</w:t>
+      </w:r>
+      <w:r>
+        <w:rPr>
+          <w:lang w:val="en-GB"/>
+        </w:rPr>
+        <w:t xml:space="preserve"> (CCD) size and resolution, and the positions of the camera and the beacons in 3D space an image simulation can then be generated. All the camera’s characteristics are known, the VTOL UAV’s INS provides the camera’s location and the coordinates of the beacons on the deck of the ship are streamed to the UAV.</w:t>
+      </w:r>
+    </w:p>
+    <w:p>
+      <w:pPr>
+        <w:rPr>
+          <w:lang w:val="en-GB"/>
+        </w:rPr>
+      </w:pPr>
+    </w:p>
+    <w:p>
+      <w:pPr>
+        <w:pStyle w:val="Heading2"/>
+        <w:rPr>
+          <w:lang w:val="en-GB"/>
+        </w:rPr>
+      </w:pPr>
+      <w:r>
+        <w:rPr>
+          <w:lang w:val="en-GB"/>
+        </w:rPr>
+        <w:t>8.2</w:t>
+      </w:r>
+      <w:r>
+        <w:rPr>
+          <w:lang w:val="en-GB"/>
+        </w:rPr>
+        <w:tab/>
+        <w:t>3 Dimensional Equations</w:t>
+      </w:r>
+    </w:p>
+    <w:p>
+      <w:pPr>
+        <w:rPr>
+          <w:lang w:val="en-GB"/>
+        </w:rPr>
+      </w:pPr>
+    </w:p>
+    <w:p>
+      <w:pPr>
+        <w:rPr>
+          <w:lang w:val="en-GB"/>
+        </w:rPr>
+      </w:pPr>
+    </w:p>
+    <w:p>
+      <w:pPr>
+        <w:rPr>
+          <w:lang w:val="en-GB"/>
+        </w:rPr>
+      </w:pPr>
+      <w:r>
+        <w:rPr>
+          <w:noProof/>
+          <w:lang w:val="en-GB" w:eastAsia="en-GB"/>
+        </w:rPr>
+        <w:drawing>
+          <wp:inline distT="0" distB="0" distL="0" distR="0" wp14:anchorId="52A0DAF0" wp14:editId="7FFBFCE1">
+            <wp:extent cx="3052567" cy="2753833"/>
+            <wp:effectExtent l="0" t="0" r="0" b="8890"/>
+            <wp:docPr id="53" name="Picture 53"/>
+            <wp:cNvGraphicFramePr>
+              <a:graphicFrameLocks xmlns:a="http://schemas.openxmlformats.org/drawingml/2006/main" noChangeAspect="1"/>
+            </wp:cNvGraphicFramePr>
+            <a:graphic xmlns:a="http://schemas.openxmlformats.org/drawingml/2006/main">
+              <a:graphicData uri="http://schemas.openxmlformats.org/drawingml/2006/picture">
+                <pic:pic xmlns:pic="http://schemas.openxmlformats.org/drawingml/2006/picture">
+                  <pic:nvPicPr>
+                    <pic:cNvPr id="0" name=""/>
+                    <pic:cNvPicPr/>
+                  </pic:nvPicPr>
+                  <pic:blipFill>
+                    <a:blip r:embed="rId34"/>
+                    <a:stretch>
+                      <a:fillRect/>
+                    </a:stretch>
+                  </pic:blipFill>
+                  <pic:spPr>
+                    <a:xfrm>
+                      <a:off x="0" y="0"/>
+                      <a:ext cx="3056676" cy="2757540"/>
+                    </a:xfrm>
+                    <a:prstGeom prst="rect">
+                      <a:avLst/>
+                    </a:prstGeom>
+                  </pic:spPr>
+                </pic:pic>
+              </a:graphicData>
+            </a:graphic>
+          </wp:inline>
+        </w:drawing>
+      </w:r>
+    </w:p>
+    <w:p>
+      <w:pPr>
+        <w:rPr>
+          <w:lang w:val="en-GB"/>
+        </w:rPr>
+      </w:pPr>
+    </w:p>
+    <w:p>
+      <w:pPr>
+        <w:rPr>
+          <w:lang w:val="en-GB"/>
+        </w:rPr>
+      </w:pPr>
+      <w:r>
+        <w:rPr>
+          <w:noProof/>
+          <w:lang w:val="en-GB" w:eastAsia="en-GB"/>
+        </w:rPr>
+        <w:lastRenderedPageBreak/>
+        <w:drawing>
+          <wp:inline distT="0" distB="0" distL="0" distR="0" wp14:anchorId="01213FD3" wp14:editId="739A2D55">
+            <wp:extent cx="4359349" cy="3895936"/>
+            <wp:effectExtent l="0" t="0" r="3175" b="9525"/>
+            <wp:docPr id="54" name="Picture 54"/>
+            <wp:cNvGraphicFramePr>
+              <a:graphicFrameLocks xmlns:a="http://schemas.openxmlformats.org/drawingml/2006/main" noChangeAspect="1"/>
+            </wp:cNvGraphicFramePr>
+            <a:graphic xmlns:a="http://schemas.openxmlformats.org/drawingml/2006/main">
+              <a:graphicData uri="http://schemas.openxmlformats.org/drawingml/2006/picture">
+                <pic:pic xmlns:pic="http://schemas.openxmlformats.org/drawingml/2006/picture">
+                  <pic:nvPicPr>
+                    <pic:cNvPr id="0" name=""/>
+                    <pic:cNvPicPr/>
+                  </pic:nvPicPr>
+                  <pic:blipFill>
+                    <a:blip r:embed="rId35"/>
+                    <a:stretch>
+                      <a:fillRect/>
+                    </a:stretch>
+                  </pic:blipFill>
+                  <pic:spPr>
+                    <a:xfrm>
+                      <a:off x="0" y="0"/>
+                      <a:ext cx="4359776" cy="3896317"/>
+                    </a:xfrm>
+                    <a:prstGeom prst="rect">
+                      <a:avLst/>
+                    </a:prstGeom>
+                  </pic:spPr>
+                </pic:pic>
+              </a:graphicData>
+            </a:graphic>
+          </wp:inline>
+        </w:drawing>
+      </w:r>
+    </w:p>
+    <w:p>
+      <w:pPr>
+        <w:rPr>
+          <w:lang w:val="en-GB"/>
+        </w:rPr>
+      </w:pPr>
+    </w:p>
+    <w:p>
+      <w:pPr>
+        <w:rPr>
+          <w:lang w:val="en-GB"/>
+        </w:rPr>
+      </w:pPr>
+      <w:r>
+        <w:rPr>
+          <w:lang w:val="en-GB"/>
+        </w:rPr>
+        <w:t xml:space="preserve">Calculations are simplified if the projection plane is taken to be between the focal point and the target </w:t>
+      </w:r>
+      <w:r>
+        <w:rPr>
+          <w:lang w:val="en-GB"/>
+        </w:rPr>
+        <w:t>points</w:t>
+      </w:r>
+      <w:r>
+        <w:rPr>
+          <w:lang w:val="en-GB"/>
+        </w:rPr>
+        <w:t xml:space="preserve"> the resultant image on the new projection is not inverted.</w:t>
+      </w:r>
+      <w:bookmarkStart w:id="100" w:name="_GoBack"/>
+      <w:bookmarkEnd w:id="100"/>
+    </w:p>
+    <w:p>
+      <w:pPr>
+        <w:spacing w:line="240" w:lineRule="auto"/>
+        <w:rPr>
+          <w:rFonts w:cstheme="majorBidi"/>
+          <w:b/>
+          <w:bCs/>
+          <w:color w:val="365F91" w:themeColor="accent1" w:themeShade="BF"/>
+          <w:sz w:val="32"/>
+          <w:szCs w:val="28"/>
+          <w:lang w:val="en-GB"/>
+        </w:rPr>
+      </w:pPr>
+      <w:r>
+        <w:rPr>
+          <w:lang w:val="en-GB"/>
+        </w:rPr>
+        <w:br w:type="page"/>
+      </w:r>
+    </w:p>
+    <w:p>
+      <w:pPr>
+        <w:pStyle w:val="Heading1"/>
+        <w:rPr>
+          <w:lang w:val="en-GB"/>
+        </w:rPr>
+      </w:pPr>
       <w:r>
         <w:rPr>
           <w:rFonts w:eastAsia="Times New Roman"/>
           <w:lang w:val="en-GB"/>
         </w:rPr>
+        <w:lastRenderedPageBreak/>
+        <w:t>8.</w:t>
+      </w:r>
+      <w:r>
+        <w:rPr>
+          <w:rFonts w:eastAsia="Times New Roman"/>
+          <w:lang w:val="en-GB"/>
+        </w:rPr>
+        <w:tab/>
+      </w:r>
+      <w:r>
+        <w:rPr>
+          <w:rFonts w:eastAsia="Times New Roman"/>
+          <w:lang w:val="en-GB"/>
+        </w:rPr>
         <w:t>Project Management Diary</w:t>
       </w:r>
-      <w:bookmarkEnd w:id="100"/>
+      <w:bookmarkEnd w:id="99"/>
     </w:p>
     <w:p>
       <w:pPr>
@@ -43453,6 +43892,7 @@
           <w:id w:val="-1258355805"/>
           <w:citation/>
         </w:sdtPr>
+        <w:sdtEndPr/>
         <w:sdtContent>
           <w:r>
             <w:fldChar w:fldCharType="begin"/>
@@ -44008,6 +44448,7 @@
           <w:docPartUnique/>
         </w:docPartObj>
       </w:sdtPr>
+      <w:sdtEndPr/>
       <w:sdtContent>
         <w:p>
           <w:pPr>
@@ -45162,8 +45603,8 @@
     </w:p>
     <w:p/>
     <w:sectPr>
-      <w:headerReference w:type="default" r:id="rId34"/>
-      <w:footerReference w:type="default" r:id="rId35"/>
+      <w:headerReference w:type="default" r:id="rId36"/>
+      <w:footerReference w:type="default" r:id="rId37"/>
       <w:pgSz w:w="11906" w:h="16838"/>
       <w:pgMar w:top="1440" w:right="1440" w:bottom="1440" w:left="1440" w:header="708" w:footer="708" w:gutter="0"/>
       <w:pgNumType w:start="0"/>
@@ -45320,7 +45761,7 @@
                               <w:sz w:val="26"/>
                               <w:szCs w:val="26"/>
                             </w:rPr>
-                            <w:t>51</w:t>
+                            <w:t>53</w:t>
                           </w:r>
                           <w:r>
                             <w:rPr>
@@ -45400,7 +45841,7 @@
                         <w:sz w:val="26"/>
                         <w:szCs w:val="26"/>
                       </w:rPr>
-                      <w:t>51</w:t>
+                      <w:t>53</w:t>
                     </w:r>
                     <w:r>
                       <w:rPr>
@@ -46746,27 +47187,9 @@
   </w:num>
   <w:num w:numId="10">
     <w:abstractNumId w:val="8"/>
-    <w:lvlOverride w:ilvl="0"/>
-    <w:lvlOverride w:ilvl="1"/>
-    <w:lvlOverride w:ilvl="2"/>
-    <w:lvlOverride w:ilvl="3"/>
-    <w:lvlOverride w:ilvl="4"/>
-    <w:lvlOverride w:ilvl="5"/>
-    <w:lvlOverride w:ilvl="6"/>
-    <w:lvlOverride w:ilvl="7"/>
-    <w:lvlOverride w:ilvl="8"/>
   </w:num>
   <w:num w:numId="11">
     <w:abstractNumId w:val="0"/>
-    <w:lvlOverride w:ilvl="0"/>
-    <w:lvlOverride w:ilvl="1"/>
-    <w:lvlOverride w:ilvl="2"/>
-    <w:lvlOverride w:ilvl="3"/>
-    <w:lvlOverride w:ilvl="4"/>
-    <w:lvlOverride w:ilvl="5"/>
-    <w:lvlOverride w:ilvl="6"/>
-    <w:lvlOverride w:ilvl="7"/>
-    <w:lvlOverride w:ilvl="8"/>
   </w:num>
 </w:numbering>
 </file>
@@ -48174,41 +48597,7 @@
 </file>
 
 <file path=word/glossary/document.xml><?xml version="1.0" encoding="utf-8"?>
-<w:glossaryDocument xmlns:wpc="http://schemas.microsoft.com/office/word/2010/wordprocessingCanvas" xmlns:mc="http://schemas.openxmlformats.org/markup-compatibility/2006" xmlns:o="urn:schemas-microsoft-com:office:office" xmlns:r="http://schemas.openxmlformats.org/officeDocument/2006/relationships" xmlns:m="http://schemas.openxmlformats.org/officeDocument/2006/math" xmlns:v="urn:schemas-microsoft-com:vml" xmlns:wp14="http://schemas.microsoft.com/office/word/2010/wordprocessingDrawing" xmlns:wp="http://schemas.openxmlformats.org/drawingml/2006/wordprocessingDrawing" xmlns:w10="urn:schemas-microsoft-com:office:word" xmlns:w="http://schemas.openxmlformats.org/wordprocessingml/2006/main" xmlns:w14="http://schemas.microsoft.com/office/word/2010/wordml" xmlns:wpg="http://schemas.microsoft.com/office/word/2010/wordprocessingGroup" xmlns:wpi="http://schemas.microsoft.com/office/word/2010/wordprocessingInk" xmlns:wne="http://schemas.microsoft.com/office/word/2006/wordml" xmlns:wps="http://schemas.microsoft.com/office/word/2010/wordprocessingShape" mc:Ignorable="w14 wp14">
-  <w:docParts>
-    <w:docPart>
-      <w:docPartPr>
-        <w:name w:val="7C1476F95D1E49B0BB46B2BDB0B61227"/>
-        <w:category>
-          <w:name w:val="General"/>
-          <w:gallery w:val="placeholder"/>
-        </w:category>
-        <w:types>
-          <w:type w:val="bbPlcHdr"/>
-        </w:types>
-        <w:behaviors>
-          <w:behavior w:val="content"/>
-        </w:behaviors>
-        <w:guid w:val="{9B78C5D5-E376-4709-861C-648D84E49B1A}"/>
-      </w:docPartPr>
-      <w:docPartBody>
-        <w:p>
-          <w:pPr>
-            <w:pStyle w:val="7C1476F95D1E49B0BB46B2BDB0B61227"/>
-          </w:pPr>
-          <w:r>
-            <w:rPr>
-              <w:rFonts w:asciiTheme="majorHAnsi" w:eastAsiaTheme="majorEastAsia" w:hAnsiTheme="majorHAnsi" w:cstheme="majorBidi"/>
-              <w:sz w:val="80"/>
-              <w:szCs w:val="80"/>
-            </w:rPr>
-            <w:t>[Type the document title]</w:t>
-          </w:r>
-        </w:p>
-      </w:docPartBody>
-    </w:docPart>
-  </w:docParts>
-</w:glossaryDocument>
+<w:glossaryDocument xmlns:wpc="http://schemas.microsoft.com/office/word/2010/wordprocessingCanvas" xmlns:mc="http://schemas.openxmlformats.org/markup-compatibility/2006" xmlns:o="urn:schemas-microsoft-com:office:office" xmlns:r="http://schemas.openxmlformats.org/officeDocument/2006/relationships" xmlns:m="http://schemas.openxmlformats.org/officeDocument/2006/math" xmlns:v="urn:schemas-microsoft-com:vml" xmlns:wp14="http://schemas.microsoft.com/office/word/2010/wordprocessingDrawing" xmlns:wp="http://schemas.openxmlformats.org/drawingml/2006/wordprocessingDrawing" xmlns:w10="urn:schemas-microsoft-com:office:word" xmlns:w="http://schemas.openxmlformats.org/wordprocessingml/2006/main" xmlns:w14="http://schemas.microsoft.com/office/word/2010/wordml" xmlns:wpg="http://schemas.microsoft.com/office/word/2010/wordprocessingGroup" xmlns:wpi="http://schemas.microsoft.com/office/word/2010/wordprocessingInk" xmlns:wne="http://schemas.microsoft.com/office/word/2006/wordml" xmlns:wps="http://schemas.microsoft.com/office/word/2010/wordprocessingShape" mc:Ignorable="w14 wp14"/>
 </file>
 
 <file path=word/glossary/fontTable.xml><?xml version="1.0" encoding="utf-8"?>
@@ -48294,6 +48683,7 @@
   <w:rsids>
     <w:rsidRoot w:val="00C3574B"/>
     <w:rsid w:val="002F5C10"/>
+    <w:rsid w:val="00371518"/>
     <w:rsid w:val="00481E22"/>
     <w:rsid w:val="004E274C"/>
     <w:rsid w:val="00C3574B"/>
@@ -50196,7 +50586,7 @@
 </file>
 
 <file path=customXml/itemProps1.xml><?xml version="1.0" encoding="utf-8"?>
-<ds:datastoreItem xmlns:ds="http://schemas.openxmlformats.org/officeDocument/2006/customXml" ds:itemID="{CF4C9A60-A413-47E6-B42E-91FC13EA41D2}">
+<ds:datastoreItem xmlns:ds="http://schemas.openxmlformats.org/officeDocument/2006/customXml" ds:itemID="{D9214202-2206-48B7-BE2B-FEB247277A56}">
   <ds:schemaRefs>
     <ds:schemaRef ds:uri="http://schemas.openxmlformats.org/officeDocument/2006/bibliography"/>
   </ds:schemaRefs>

</xml_diff>

<commit_message>
Working on chapter 8
</commit_message>
<xml_diff>
--- a/Main Project.docx
+++ b/Main Project.docx
@@ -146,13 +146,9 @@
                 </w:rPr>
                 <w:alias w:val="Title"/>
                 <w:id w:val="15524250"/>
-                <w:placeholder>
-                  <w:docPart w:val="7C1476F95D1E49B0BB46B2BDB0B61227"/>
-                </w:placeholder>
                 <w:dataBinding w:prefixMappings="xmlns:ns0='http://schemas.openxmlformats.org/package/2006/metadata/core-properties' xmlns:ns1='http://purl.org/dc/elements/1.1/'" w:xpath="/ns0:coreProperties[1]/ns1:title[1]" w:storeItemID="{6C3C8BC8-F283-45AE-878A-BAB7291924A1}"/>
                 <w:text/>
               </w:sdtPr>
-              <w:sdtEndPr/>
               <w:sdtContent>
                 <w:tc>
                   <w:tcPr>
@@ -239,7 +235,6 @@
                 <w:dataBinding w:prefixMappings="xmlns:ns0='http://schemas.openxmlformats.org/package/2006/metadata/core-properties' xmlns:ns1='http://purl.org/dc/elements/1.1/'" w:xpath="/ns0:coreProperties[1]/ns1:subject[1]" w:storeItemID="{6C3C8BC8-F283-45AE-878A-BAB7291924A1}"/>
                 <w:text/>
               </w:sdtPr>
-              <w:sdtEndPr/>
               <w:sdtContent>
                 <w:tc>
                   <w:tcPr>
@@ -9844,7 +9839,6 @@
                 <w:id w:val="1919361931"/>
                 <w:citation/>
               </w:sdtPr>
-              <w:sdtEndPr/>
               <w:sdtContent>
                 <w:r>
                   <w:fldChar w:fldCharType="begin"/>
@@ -10108,7 +10102,6 @@
           <w:id w:val="943422702"/>
           <w:citation/>
         </w:sdtPr>
-        <w:sdtEndPr/>
         <w:sdtContent>
           <w:r>
             <w:fldChar w:fldCharType="begin"/>
@@ -10256,7 +10249,6 @@
           <w:id w:val="655893566"/>
           <w:citation/>
         </w:sdtPr>
-        <w:sdtEndPr/>
         <w:sdtContent>
           <w:r>
             <w:rPr>
@@ -10595,7 +10587,7 @@
         <mc:AlternateContent>
           <mc:Choice Requires="wps">
             <w:drawing>
-              <wp:anchor distT="0" distB="0" distL="114300" distR="114300" simplePos="0" relativeHeight="251691008" behindDoc="0" locked="0" layoutInCell="1" allowOverlap="1" wp14:anchorId="6707D0F9" wp14:editId="31E8BB45">
+              <wp:anchor distT="0" distB="0" distL="114300" distR="114300" simplePos="0" relativeHeight="251685888" behindDoc="0" locked="0" layoutInCell="1" allowOverlap="1" wp14:anchorId="6707D0F9" wp14:editId="31E8BB45">
                 <wp:simplePos x="0" y="0"/>
                 <wp:positionH relativeFrom="column">
                   <wp:posOffset>866140</wp:posOffset>
@@ -10696,7 +10688,7 @@
                 <v:stroke joinstyle="miter"/>
                 <v:path gradientshapeok="t" o:connecttype="rect"/>
               </v:shapetype>
-              <v:shape id="Text Box 27" o:spid="_x0000_s1026" type="#_x0000_t202" style="position:absolute;margin-left:68.2pt;margin-top:1.6pt;width:323.05pt;height:.05pt;z-index:251691008;visibility:visible;mso-wrap-style:square;mso-width-percent:0;mso-wrap-distance-left:9pt;mso-wrap-distance-top:0;mso-wrap-distance-right:9pt;mso-wrap-distance-bottom:0;mso-position-horizontal:absolute;mso-position-horizontal-relative:text;mso-position-vertical:absolute;mso-position-vertical-relative:text;mso-width-percent:0;mso-width-relative:margin;v-text-anchor:top" o:gfxdata="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" stroked="f">
+              <v:shape id="Text Box 27" o:spid="_x0000_s1026" type="#_x0000_t202" style="position:absolute;margin-left:68.2pt;margin-top:1.6pt;width:323.05pt;height:.05pt;z-index:251685888;visibility:visible;mso-wrap-style:square;mso-width-percent:0;mso-wrap-distance-left:9pt;mso-wrap-distance-top:0;mso-wrap-distance-right:9pt;mso-wrap-distance-bottom:0;mso-position-horizontal:absolute;mso-position-horizontal-relative:text;mso-position-vertical:absolute;mso-position-vertical-relative:text;mso-width-percent:0;mso-width-relative:margin;v-text-anchor:top" o:gfxdata="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" stroked="f">
                 <v:textbox style="mso-fit-shape-to-text:t" inset="0,0,0,0">
                   <w:txbxContent>
                     <w:p>
@@ -13825,7 +13817,6 @@
           <w:id w:val="-2001723136"/>
           <w:citation/>
         </w:sdtPr>
-        <w:sdtEndPr/>
         <w:sdtContent>
           <w:r>
             <w:rPr>
@@ -14101,7 +14092,6 @@
           <w:id w:val="-1410068161"/>
           <w:citation/>
         </w:sdtPr>
-        <w:sdtEndPr/>
         <w:sdtContent>
           <w:r>
             <w:rPr>
@@ -14276,7 +14266,6 @@
           <w:id w:val="1724250819"/>
           <w:citation/>
         </w:sdtPr>
-        <w:sdtEndPr/>
         <w:sdtContent>
           <w:r>
             <w:rPr>
@@ -14754,7 +14743,6 @@
           <w:id w:val="-329906738"/>
           <w:citation/>
         </w:sdtPr>
-        <w:sdtEndPr/>
         <w:sdtContent>
           <w:r>
             <w:fldChar w:fldCharType="begin"/>
@@ -15417,7 +15405,6 @@
           <w:id w:val="-206490583"/>
           <w:citation/>
         </w:sdtPr>
-        <w:sdtEndPr/>
         <w:sdtContent>
           <w:r>
             <w:rPr>
@@ -15508,7 +15495,6 @@
           <w:id w:val="-790591984"/>
           <w:citation/>
         </w:sdtPr>
-        <w:sdtEndPr/>
         <w:sdtContent>
           <w:r>
             <w:rPr>
@@ -15874,7 +15860,6 @@
           <w:id w:val="-1679428141"/>
           <w:citation/>
         </w:sdtPr>
-        <w:sdtEndPr/>
         <w:sdtContent>
           <w:r>
             <w:rPr>
@@ -16070,7 +16055,6 @@
           <w:id w:val="-1564561221"/>
           <w:citation/>
         </w:sdtPr>
-        <w:sdtEndPr/>
         <w:sdtContent>
           <w:r>
             <w:rPr>
@@ -17589,7 +17573,6 @@
           <w:id w:val="-634485912"/>
           <w:citation/>
         </w:sdtPr>
-        <w:sdtEndPr/>
         <w:sdtContent>
           <w:r>
             <w:rPr>
@@ -17986,7 +17969,6 @@
           <w:id w:val="8641768"/>
           <w:citation/>
         </w:sdtPr>
-        <w:sdtEndPr/>
         <w:sdtContent>
           <w:r>
             <w:rPr>
@@ -18374,7 +18356,7 @@
         <mc:AlternateContent>
           <mc:Choice Requires="wps">
             <w:drawing>
-              <wp:anchor distT="0" distB="0" distL="114300" distR="114300" simplePos="0" relativeHeight="251674624" behindDoc="0" locked="0" layoutInCell="1" allowOverlap="1" wp14:anchorId="689D01D7" wp14:editId="6A5C90F6">
+              <wp:anchor distT="0" distB="0" distL="114300" distR="114300" simplePos="0" relativeHeight="251669504" behindDoc="0" locked="0" layoutInCell="1" allowOverlap="1" wp14:anchorId="689D01D7" wp14:editId="6A5C90F6">
                 <wp:simplePos x="0" y="0"/>
                 <wp:positionH relativeFrom="column">
                   <wp:posOffset>2598420</wp:posOffset>
@@ -18461,7 +18443,7 @@
                   <v:h position="#1,#0" xrange="0,10800" yrange="0,21600"/>
                 </v:handles>
               </v:shapetype>
-              <v:shape id="Up Arrow 4" o:spid="_x0000_s1026" type="#_x0000_t68" style="position:absolute;margin-left:204.6pt;margin-top:-33.95pt;width:11.25pt;height:31.3pt;z-index:251674624;visibility:visible;mso-wrap-style:square;mso-width-percent:0;mso-height-percent:0;mso-wrap-distance-left:9pt;mso-wrap-distance-top:0;mso-wrap-distance-right:9pt;mso-wrap-distance-bottom:0;mso-position-horizontal:absolute;mso-position-horizontal-relative:text;mso-position-vertical:absolute;mso-position-vertical-relative:text;mso-width-percent:0;mso-height-percent:0;mso-width-relative:margin;mso-height-relative:margin;v-text-anchor:middle" o:gfxdata="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" adj="3882" fillcolor="#c6d9f1 [671]" strokecolor="black [3213]"/>
+              <v:shape id="Up Arrow 4" o:spid="_x0000_s1026" type="#_x0000_t68" style="position:absolute;margin-left:204.6pt;margin-top:-33.95pt;width:11.25pt;height:31.3pt;z-index:251669504;visibility:visible;mso-wrap-style:square;mso-width-percent:0;mso-height-percent:0;mso-wrap-distance-left:9pt;mso-wrap-distance-top:0;mso-wrap-distance-right:9pt;mso-wrap-distance-bottom:0;mso-position-horizontal:absolute;mso-position-horizontal-relative:text;mso-position-vertical:absolute;mso-position-vertical-relative:text;mso-width-percent:0;mso-height-percent:0;mso-width-relative:margin;mso-height-relative:margin;v-text-anchor:middle" o:gfxdata="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" adj="3882" fillcolor="#c6d9f1 [671]" strokecolor="black [3213]"/>
             </w:pict>
           </mc:Fallback>
         </mc:AlternateContent>
@@ -18474,7 +18456,7 @@
         <mc:AlternateContent>
           <mc:Choice Requires="wps">
             <w:drawing>
-              <wp:anchor distT="0" distB="0" distL="114300" distR="114300" simplePos="0" relativeHeight="251682816" behindDoc="0" locked="0" layoutInCell="1" allowOverlap="1" wp14:anchorId="7C3210DE" wp14:editId="27BE1D3F">
+              <wp:anchor distT="0" distB="0" distL="114300" distR="114300" simplePos="0" relativeHeight="251677696" behindDoc="0" locked="0" layoutInCell="1" allowOverlap="1" wp14:anchorId="7C3210DE" wp14:editId="27BE1D3F">
                 <wp:simplePos x="0" y="0"/>
                 <wp:positionH relativeFrom="column">
                   <wp:posOffset>2447290</wp:posOffset>
@@ -18539,7 +18521,7 @@
           </mc:Choice>
           <mc:Fallback>
             <w:pict>
-              <v:shape id="Text Box 2" o:spid="_x0000_s1027" type="#_x0000_t202" style="position:absolute;left:0;text-align:left;margin-left:192.7pt;margin-top:-57.1pt;width:33.15pt;height:20.65pt;z-index:251682816;visibility:visible;mso-wrap-style:square;mso-width-percent:0;mso-height-percent:0;mso-wrap-distance-left:9pt;mso-wrap-distance-top:0;mso-wrap-distance-right:9pt;mso-wrap-distance-bottom:0;mso-position-horizontal:absolute;mso-position-horizontal-relative:text;mso-position-vertical:absolute;mso-position-vertical-relative:text;mso-width-percent:0;mso-height-percent:0;mso-width-relative:margin;mso-height-relative:margin;v-text-anchor:top" o:gfxdata="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" stroked="f">
+              <v:shape id="Text Box 2" o:spid="_x0000_s1027" type="#_x0000_t202" style="position:absolute;left:0;text-align:left;margin-left:192.7pt;margin-top:-57.1pt;width:33.15pt;height:20.65pt;z-index:251677696;visibility:visible;mso-wrap-style:square;mso-width-percent:0;mso-height-percent:0;mso-wrap-distance-left:9pt;mso-wrap-distance-top:0;mso-wrap-distance-right:9pt;mso-wrap-distance-bottom:0;mso-position-horizontal:absolute;mso-position-horizontal-relative:text;mso-position-vertical:absolute;mso-position-vertical-relative:text;mso-width-percent:0;mso-height-percent:0;mso-width-relative:margin;mso-height-relative:margin;v-text-anchor:top" o:gfxdata="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" stroked="f">
                 <v:textbox>
                   <w:txbxContent>
                     <w:p>
@@ -18562,7 +18544,7 @@
         <mc:AlternateContent>
           <mc:Choice Requires="wps">
             <w:drawing>
-              <wp:anchor distT="0" distB="0" distL="114300" distR="114300" simplePos="0" relativeHeight="251684864" behindDoc="0" locked="0" layoutInCell="1" allowOverlap="1" wp14:anchorId="4374B275" wp14:editId="6EEF11A9">
+              <wp:anchor distT="0" distB="0" distL="114300" distR="114300" simplePos="0" relativeHeight="251679744" behindDoc="0" locked="0" layoutInCell="1" allowOverlap="1" wp14:anchorId="4374B275" wp14:editId="6EEF11A9">
                 <wp:simplePos x="0" y="0"/>
                 <wp:positionH relativeFrom="column">
                   <wp:posOffset>4635500</wp:posOffset>
@@ -18627,7 +18609,7 @@
           </mc:Choice>
           <mc:Fallback>
             <w:pict>
-              <v:shape id="_x0000_s1028" type="#_x0000_t202" style="position:absolute;left:0;text-align:left;margin-left:365pt;margin-top:51.4pt;width:44.45pt;height:26.25pt;z-index:251684864;visibility:visible;mso-wrap-style:square;mso-width-percent:0;mso-height-percent:0;mso-wrap-distance-left:9pt;mso-wrap-distance-top:0;mso-wrap-distance-right:9pt;mso-wrap-distance-bottom:0;mso-position-horizontal:absolute;mso-position-horizontal-relative:text;mso-position-vertical:absolute;mso-position-vertical-relative:text;mso-width-percent:0;mso-height-percent:0;mso-width-relative:margin;mso-height-relative:margin;v-text-anchor:top" o:gfxdata="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" stroked="f">
+              <v:shape id="_x0000_s1028" type="#_x0000_t202" style="position:absolute;left:0;text-align:left;margin-left:365pt;margin-top:51.4pt;width:44.45pt;height:26.25pt;z-index:251679744;visibility:visible;mso-wrap-style:square;mso-width-percent:0;mso-height-percent:0;mso-wrap-distance-left:9pt;mso-wrap-distance-top:0;mso-wrap-distance-right:9pt;mso-wrap-distance-bottom:0;mso-position-horizontal:absolute;mso-position-horizontal-relative:text;mso-position-vertical:absolute;mso-position-vertical-relative:text;mso-width-percent:0;mso-height-percent:0;mso-width-relative:margin;mso-height-relative:margin;v-text-anchor:top" o:gfxdata="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" stroked="f">
                 <v:textbox>
                   <w:txbxContent>
                     <w:p>
@@ -18650,7 +18632,7 @@
         <mc:AlternateContent>
           <mc:Choice Requires="wps">
             <w:drawing>
-              <wp:anchor distT="0" distB="0" distL="114300" distR="114300" simplePos="0" relativeHeight="251688960" behindDoc="0" locked="0" layoutInCell="1" allowOverlap="1" wp14:anchorId="64857475" wp14:editId="6ED19447">
+              <wp:anchor distT="0" distB="0" distL="114300" distR="114300" simplePos="0" relativeHeight="251683840" behindDoc="0" locked="0" layoutInCell="1" allowOverlap="1" wp14:anchorId="64857475" wp14:editId="6ED19447">
                 <wp:simplePos x="0" y="0"/>
                 <wp:positionH relativeFrom="column">
                   <wp:posOffset>1096010</wp:posOffset>
@@ -18715,7 +18697,7 @@
           </mc:Choice>
           <mc:Fallback>
             <w:pict>
-              <v:shape id="_x0000_s1029" type="#_x0000_t202" style="position:absolute;left:0;text-align:left;margin-left:86.3pt;margin-top:50.5pt;width:53.2pt;height:20.65pt;z-index:251688960;visibility:visible;mso-wrap-style:square;mso-width-percent:0;mso-height-percent:0;mso-wrap-distance-left:9pt;mso-wrap-distance-top:0;mso-wrap-distance-right:9pt;mso-wrap-distance-bottom:0;mso-position-horizontal:absolute;mso-position-horizontal-relative:text;mso-position-vertical:absolute;mso-position-vertical-relative:text;mso-width-percent:0;mso-height-percent:0;mso-width-relative:margin;mso-height-relative:margin;v-text-anchor:top" o:gfxdata="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" stroked="f">
+              <v:shape id="_x0000_s1029" type="#_x0000_t202" style="position:absolute;left:0;text-align:left;margin-left:86.3pt;margin-top:50.5pt;width:53.2pt;height:20.65pt;z-index:251683840;visibility:visible;mso-wrap-style:square;mso-width-percent:0;mso-height-percent:0;mso-wrap-distance-left:9pt;mso-wrap-distance-top:0;mso-wrap-distance-right:9pt;mso-wrap-distance-bottom:0;mso-position-horizontal:absolute;mso-position-horizontal-relative:text;mso-position-vertical:absolute;mso-position-vertical-relative:text;mso-width-percent:0;mso-height-percent:0;mso-width-relative:margin;mso-height-relative:margin;v-text-anchor:top" o:gfxdata="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" stroked="f">
                 <v:textbox>
                   <w:txbxContent>
                     <w:p>
@@ -18738,7 +18720,7 @@
         <mc:AlternateContent>
           <mc:Choice Requires="wps">
             <w:drawing>
-              <wp:anchor distT="0" distB="0" distL="114300" distR="114300" simplePos="0" relativeHeight="251686912" behindDoc="0" locked="0" layoutInCell="1" allowOverlap="1" wp14:anchorId="79325795" wp14:editId="1B56EFA2">
+              <wp:anchor distT="0" distB="0" distL="114300" distR="114300" simplePos="0" relativeHeight="251681792" behindDoc="0" locked="0" layoutInCell="1" allowOverlap="1" wp14:anchorId="79325795" wp14:editId="1B56EFA2">
                 <wp:simplePos x="0" y="0"/>
                 <wp:positionH relativeFrom="column">
                   <wp:posOffset>2345055</wp:posOffset>
@@ -18803,7 +18785,7 @@
           </mc:Choice>
           <mc:Fallback>
             <w:pict>
-              <v:shape id="_x0000_s1030" type="#_x0000_t202" style="position:absolute;left:0;text-align:left;margin-left:184.65pt;margin-top:117.1pt;width:53.2pt;height:25pt;z-index:251686912;visibility:visible;mso-wrap-style:square;mso-width-percent:0;mso-height-percent:0;mso-wrap-distance-left:9pt;mso-wrap-distance-top:0;mso-wrap-distance-right:9pt;mso-wrap-distance-bottom:0;mso-position-horizontal:absolute;mso-position-horizontal-relative:text;mso-position-vertical:absolute;mso-position-vertical-relative:text;mso-width-percent:0;mso-height-percent:0;mso-width-relative:margin;mso-height-relative:margin;v-text-anchor:top" o:gfxdata="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" stroked="f">
+              <v:shape id="_x0000_s1030" type="#_x0000_t202" style="position:absolute;left:0;text-align:left;margin-left:184.65pt;margin-top:117.1pt;width:53.2pt;height:25pt;z-index:251681792;visibility:visible;mso-wrap-style:square;mso-width-percent:0;mso-height-percent:0;mso-wrap-distance-left:9pt;mso-wrap-distance-top:0;mso-wrap-distance-right:9pt;mso-wrap-distance-bottom:0;mso-position-horizontal:absolute;mso-position-horizontal-relative:text;mso-position-vertical:absolute;mso-position-vertical-relative:text;mso-width-percent:0;mso-height-percent:0;mso-width-relative:margin;mso-height-relative:margin;v-text-anchor:top" o:gfxdata="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" stroked="f">
                 <v:textbox>
                   <w:txbxContent>
                     <w:p>
@@ -18826,7 +18808,7 @@
         <mc:AlternateContent>
           <mc:Choice Requires="wps">
             <w:drawing>
-              <wp:anchor distT="0" distB="0" distL="114300" distR="114300" simplePos="0" relativeHeight="251676672" behindDoc="0" locked="0" layoutInCell="1" allowOverlap="1" wp14:anchorId="7133E11B" wp14:editId="6E4FBF0B">
+              <wp:anchor distT="0" distB="0" distL="114300" distR="114300" simplePos="0" relativeHeight="251671552" behindDoc="0" locked="0" layoutInCell="1" allowOverlap="1" wp14:anchorId="7133E11B" wp14:editId="6E4FBF0B">
                 <wp:simplePos x="0" y="0"/>
                 <wp:positionH relativeFrom="column">
                   <wp:posOffset>2605405</wp:posOffset>
@@ -18899,7 +18881,7 @@
           </mc:Choice>
           <mc:Fallback>
             <w:pict>
-              <v:shape id="Up Arrow 5" o:spid="_x0000_s1026" type="#_x0000_t68" style="position:absolute;margin-left:205.15pt;margin-top:83.3pt;width:9.95pt;height:31.9pt;flip:y;z-index:251676672;visibility:visible;mso-wrap-style:square;mso-width-percent:0;mso-height-percent:0;mso-wrap-distance-left:9pt;mso-wrap-distance-top:0;mso-wrap-distance-right:9pt;mso-wrap-distance-bottom:0;mso-position-horizontal:absolute;mso-position-horizontal-relative:text;mso-position-vertical:absolute;mso-position-vertical-relative:text;mso-width-percent:0;mso-height-percent:0;mso-width-relative:margin;mso-height-relative:margin;v-text-anchor:middle" o:gfxdata="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" adj="3369" fillcolor="#c6d9f1 [671]" strokecolor="black [3213]"/>
+              <v:shape id="Up Arrow 5" o:spid="_x0000_s1026" type="#_x0000_t68" style="position:absolute;margin-left:205.15pt;margin-top:83.3pt;width:9.95pt;height:31.9pt;flip:y;z-index:251671552;visibility:visible;mso-wrap-style:square;mso-width-percent:0;mso-height-percent:0;mso-wrap-distance-left:9pt;mso-wrap-distance-top:0;mso-wrap-distance-right:9pt;mso-wrap-distance-bottom:0;mso-position-horizontal:absolute;mso-position-horizontal-relative:text;mso-position-vertical:absolute;mso-position-vertical-relative:text;mso-width-percent:0;mso-height-percent:0;mso-width-relative:margin;mso-height-relative:margin;v-text-anchor:middle" o:gfxdata="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" adj="3369" fillcolor="#c6d9f1 [671]" strokecolor="black [3213]"/>
             </w:pict>
           </mc:Fallback>
         </mc:AlternateContent>
@@ -18912,7 +18894,7 @@
         <mc:AlternateContent>
           <mc:Choice Requires="wps">
             <w:drawing>
-              <wp:anchor distT="0" distB="0" distL="114300" distR="114300" simplePos="0" relativeHeight="251678720" behindDoc="0" locked="0" layoutInCell="1" allowOverlap="1" wp14:anchorId="0460FAF7" wp14:editId="178893D9">
+              <wp:anchor distT="0" distB="0" distL="114300" distR="114300" simplePos="0" relativeHeight="251673600" behindDoc="0" locked="0" layoutInCell="1" allowOverlap="1" wp14:anchorId="0460FAF7" wp14:editId="178893D9">
                 <wp:simplePos x="0" y="0"/>
                 <wp:positionH relativeFrom="column">
                   <wp:posOffset>4810125</wp:posOffset>
@@ -18985,7 +18967,7 @@
           </mc:Choice>
           <mc:Fallback>
             <w:pict>
-              <v:shape id="Up Arrow 17" o:spid="_x0000_s1026" type="#_x0000_t68" style="position:absolute;margin-left:378.75pt;margin-top:25.4pt;width:9.5pt;height:36.95pt;rotation:90;flip:y;z-index:251678720;visibility:visible;mso-wrap-style:square;mso-width-percent:0;mso-height-percent:0;mso-wrap-distance-left:9pt;mso-wrap-distance-top:0;mso-wrap-distance-right:9pt;mso-wrap-distance-bottom:0;mso-position-horizontal:absolute;mso-position-horizontal-relative:text;mso-position-vertical:absolute;mso-position-vertical-relative:text;mso-width-percent:0;mso-height-percent:0;mso-width-relative:margin;mso-height-relative:margin;v-text-anchor:middle" o:gfxdata="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" adj="2777" fillcolor="#c6d9f1 [671]" strokecolor="black [3213]"/>
+              <v:shape id="Up Arrow 17" o:spid="_x0000_s1026" type="#_x0000_t68" style="position:absolute;margin-left:378.75pt;margin-top:25.4pt;width:9.5pt;height:36.95pt;rotation:90;flip:y;z-index:251673600;visibility:visible;mso-wrap-style:square;mso-width-percent:0;mso-height-percent:0;mso-wrap-distance-left:9pt;mso-wrap-distance-top:0;mso-wrap-distance-right:9pt;mso-wrap-distance-bottom:0;mso-position-horizontal:absolute;mso-position-horizontal-relative:text;mso-position-vertical:absolute;mso-position-vertical-relative:text;mso-width-percent:0;mso-height-percent:0;mso-width-relative:margin;mso-height-relative:margin;v-text-anchor:middle" o:gfxdata="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" adj="2777" fillcolor="#c6d9f1 [671]" strokecolor="black [3213]"/>
             </w:pict>
           </mc:Fallback>
         </mc:AlternateContent>
@@ -18998,7 +18980,7 @@
         <mc:AlternateContent>
           <mc:Choice Requires="wps">
             <w:drawing>
-              <wp:anchor distT="0" distB="0" distL="114300" distR="114300" simplePos="0" relativeHeight="251680768" behindDoc="0" locked="0" layoutInCell="1" allowOverlap="1" wp14:anchorId="6D9CB58F" wp14:editId="2FEE24F6">
+              <wp:anchor distT="0" distB="0" distL="114300" distR="114300" simplePos="0" relativeHeight="251675648" behindDoc="0" locked="0" layoutInCell="1" allowOverlap="1" wp14:anchorId="6D9CB58F" wp14:editId="2FEE24F6">
                 <wp:simplePos x="0" y="0"/>
                 <wp:positionH relativeFrom="column">
                   <wp:posOffset>1394240</wp:posOffset>
@@ -19071,7 +19053,7 @@
           </mc:Choice>
           <mc:Fallback>
             <w:pict>
-              <v:shape id="Up Arrow 18" o:spid="_x0000_s1026" type="#_x0000_t68" style="position:absolute;margin-left:109.8pt;margin-top:25.25pt;width:9.5pt;height:37.1pt;rotation:-90;z-index:251680768;visibility:visible;mso-wrap-style:square;mso-width-percent:0;mso-height-percent:0;mso-wrap-distance-left:9pt;mso-wrap-distance-top:0;mso-wrap-distance-right:9pt;mso-wrap-distance-bottom:0;mso-position-horizontal:absolute;mso-position-horizontal-relative:text;mso-position-vertical:absolute;mso-position-vertical-relative:text;mso-width-percent:0;mso-height-percent:0;mso-width-relative:margin;mso-height-relative:margin;v-text-anchor:middle" o:gfxdata="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" adj="2764" fillcolor="#c6d9f1 [671]" strokecolor="black [3213]"/>
+              <v:shape id="Up Arrow 18" o:spid="_x0000_s1026" type="#_x0000_t68" style="position:absolute;margin-left:109.8pt;margin-top:25.25pt;width:9.5pt;height:37.1pt;rotation:-90;z-index:251675648;visibility:visible;mso-wrap-style:square;mso-width-percent:0;mso-height-percent:0;mso-wrap-distance-left:9pt;mso-wrap-distance-top:0;mso-wrap-distance-right:9pt;mso-wrap-distance-bottom:0;mso-position-horizontal:absolute;mso-position-horizontal-relative:text;mso-position-vertical:absolute;mso-position-vertical-relative:text;mso-width-percent:0;mso-height-percent:0;mso-width-relative:margin;mso-height-relative:margin;v-text-anchor:middle" o:gfxdata="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" adj="2764" fillcolor="#c6d9f1 [671]" strokecolor="black [3213]"/>
             </w:pict>
           </mc:Fallback>
         </mc:AlternateContent>
@@ -19286,7 +19268,6 @@
           <w:id w:val="1821461829"/>
           <w:citation/>
         </w:sdtPr>
-        <w:sdtEndPr/>
         <w:sdtContent>
           <w:r>
             <w:rPr>
@@ -19709,7 +19690,6 @@
           <w:id w:val="1984584606"/>
           <w:citation/>
         </w:sdtPr>
-        <w:sdtEndPr/>
         <w:sdtContent>
           <w:r>
             <w:rPr>
@@ -20572,7 +20552,6 @@
           <w:id w:val="361551184"/>
           <w:citation/>
         </w:sdtPr>
-        <w:sdtEndPr/>
         <w:sdtContent>
           <w:r>
             <w:rPr>
@@ -20811,7 +20790,6 @@
           <w:id w:val="1217388582"/>
           <w:citation/>
         </w:sdtPr>
-        <w:sdtEndPr/>
         <w:sdtContent>
           <w:r>
             <w:rPr>
@@ -20980,7 +20958,6 @@
           <w:id w:val="1381053092"/>
           <w:citation/>
         </w:sdtPr>
-        <w:sdtEndPr/>
         <w:sdtContent>
           <w:r>
             <w:rPr>
@@ -21754,7 +21731,6 @@
           <w:id w:val="1875572131"/>
           <w:citation/>
         </w:sdtPr>
-        <w:sdtEndPr/>
         <w:sdtContent>
           <w:r>
             <w:rPr>
@@ -21984,7 +21960,6 @@
           <w:id w:val="1821612831"/>
           <w:citation/>
         </w:sdtPr>
-        <w:sdtEndPr/>
         <w:sdtContent>
           <w:r>
             <w:rPr>
@@ -22416,7 +22391,6 @@
           <w:id w:val="685406916"/>
           <w:citation/>
         </w:sdtPr>
-        <w:sdtEndPr/>
         <w:sdtContent>
           <w:r>
             <w:rPr>
@@ -22612,7 +22586,6 @@
           <w:id w:val="-986317966"/>
           <w:citation/>
         </w:sdtPr>
-        <w:sdtEndPr/>
         <w:sdtContent>
           <w:r>
             <w:rPr>
@@ -22677,7 +22650,6 @@
           <w:id w:val="1573384054"/>
           <w:citation/>
         </w:sdtPr>
-        <w:sdtEndPr/>
         <w:sdtContent>
           <w:r>
             <w:rPr>
@@ -22871,7 +22843,6 @@
           <w:id w:val="-1056422"/>
           <w:citation/>
         </w:sdtPr>
-        <w:sdtEndPr/>
         <w:sdtContent>
           <w:r>
             <w:rPr>
@@ -23043,7 +23014,6 @@
           <w:id w:val="-871769830"/>
           <w:citation/>
         </w:sdtPr>
-        <w:sdtEndPr/>
         <w:sdtContent>
           <w:r>
             <w:rPr>
@@ -23522,7 +23492,6 @@
           <w:id w:val="-1781028094"/>
           <w:citation/>
         </w:sdtPr>
-        <w:sdtEndPr/>
         <w:sdtContent>
           <w:r>
             <w:rPr>
@@ -23719,7 +23688,6 @@
           <w:id w:val="756865846"/>
           <w:citation/>
         </w:sdtPr>
-        <w:sdtEndPr/>
         <w:sdtContent>
           <w:r>
             <w:rPr>
@@ -24028,7 +23996,6 @@
           <w:id w:val="-1801055132"/>
           <w:citation/>
         </w:sdtPr>
-        <w:sdtEndPr/>
         <w:sdtContent>
           <w:r>
             <w:fldChar w:fldCharType="begin"/>
@@ -24075,7 +24042,6 @@
           <w:id w:val="-391269856"/>
           <w:citation/>
         </w:sdtPr>
-        <w:sdtEndPr/>
         <w:sdtContent>
           <w:r>
             <w:fldChar w:fldCharType="begin"/>
@@ -24539,7 +24505,6 @@
           <w:id w:val="1133526555"/>
           <w:citation/>
         </w:sdtPr>
-        <w:sdtEndPr/>
         <w:sdtContent>
           <w:r>
             <w:rPr>
@@ -24761,7 +24726,6 @@
           <w:id w:val="-1217424425"/>
           <w:citation/>
         </w:sdtPr>
-        <w:sdtEndPr/>
         <w:sdtContent>
           <w:r>
             <w:rPr>
@@ -25010,7 +24974,6 @@
           <w:id w:val="-346476850"/>
           <w:citation/>
         </w:sdtPr>
-        <w:sdtEndPr/>
         <w:sdtContent>
           <w:r>
             <w:rPr>
@@ -25248,7 +25211,6 @@
           <w:id w:val="1884757651"/>
           <w:citation/>
         </w:sdtPr>
-        <w:sdtEndPr/>
         <w:sdtContent>
           <w:r>
             <w:fldChar w:fldCharType="begin"/>
@@ -25322,7 +25284,6 @@
           <w:id w:val="-74510425"/>
           <w:citation/>
         </w:sdtPr>
-        <w:sdtEndPr/>
         <w:sdtContent>
           <w:r>
             <w:fldChar w:fldCharType="begin"/>
@@ -25386,7 +25347,6 @@
           <w:id w:val="-1638175791"/>
           <w:citation/>
         </w:sdtPr>
-        <w:sdtEndPr/>
         <w:sdtContent>
           <w:r>
             <w:fldChar w:fldCharType="begin"/>
@@ -25463,7 +25423,6 @@
           <w:id w:val="-1122310989"/>
           <w:citation/>
         </w:sdtPr>
-        <w:sdtEndPr/>
         <w:sdtContent>
           <w:r>
             <w:fldChar w:fldCharType="begin"/>
@@ -25523,7 +25482,6 @@
           <w:id w:val="1291238351"/>
           <w:citation/>
         </w:sdtPr>
-        <w:sdtEndPr/>
         <w:sdtContent>
           <w:r>
             <w:fldChar w:fldCharType="begin"/>
@@ -25617,7 +25575,6 @@
           <w:id w:val="867487540"/>
           <w:citation/>
         </w:sdtPr>
-        <w:sdtEndPr/>
         <w:sdtContent>
           <w:r>
             <w:fldChar w:fldCharType="begin"/>
@@ -25704,7 +25661,6 @@
           <w:id w:val="2001765263"/>
           <w:citation/>
         </w:sdtPr>
-        <w:sdtEndPr/>
         <w:sdtContent>
           <w:r>
             <w:fldChar w:fldCharType="begin"/>
@@ -25909,7 +25865,6 @@
           <w:id w:val="146177479"/>
           <w:citation/>
         </w:sdtPr>
-        <w:sdtEndPr/>
         <w:sdtContent>
           <w:r>
             <w:fldChar w:fldCharType="begin"/>
@@ -28914,7 +28869,6 @@
           <w:id w:val="240458072"/>
           <w:citation/>
         </w:sdtPr>
-        <w:sdtEndPr/>
         <w:sdtContent>
           <w:r>
             <w:rPr>
@@ -29047,7 +29001,6 @@
           <w:id w:val="2049174161"/>
           <w:citation/>
         </w:sdtPr>
-        <w:sdtEndPr/>
         <w:sdtContent>
           <w:r>
             <w:rPr>
@@ -32596,7 +32549,6 @@
           <w:id w:val="-1204169017"/>
           <w:citation/>
         </w:sdtPr>
-        <w:sdtEndPr/>
         <w:sdtContent>
           <w:r>
             <w:rPr>
@@ -32645,7 +32597,6 @@
           <w:id w:val="511727822"/>
           <w:citation/>
         </w:sdtPr>
-        <w:sdtEndPr/>
         <w:sdtContent>
           <w:r>
             <w:rPr>
@@ -32694,7 +32645,6 @@
           <w:id w:val="-1464961245"/>
           <w:citation/>
         </w:sdtPr>
-        <w:sdtEndPr/>
         <w:sdtContent>
           <w:r>
             <w:rPr>
@@ -32787,7 +32737,6 @@
           <w:id w:val="369808116"/>
           <w:citation/>
         </w:sdtPr>
-        <w:sdtEndPr/>
         <w:sdtContent>
           <w:r>
             <w:rPr>
@@ -32850,7 +32799,6 @@
           <w:id w:val="-1886777561"/>
           <w:citation/>
         </w:sdtPr>
-        <w:sdtEndPr/>
         <w:sdtContent>
           <w:r>
             <w:rPr>
@@ -39717,16 +39665,7 @@
                                   <w:szCs w:val="20"/>
                                   <w:lang w:val="en-GB"/>
                                 </w:rPr>
-                                <m:t>C</m:t>
-                              </m:r>
-                              <m:r>
-                                <w:rPr>
-                                  <w:rFonts w:ascii="Cambria Math" w:hAnsi="Cambria Math"/>
-                                  <w:sz w:val="20"/>
-                                  <w:szCs w:val="20"/>
-                                  <w:lang w:val="en-GB"/>
-                                </w:rPr>
-                                <m:t>os</m:t>
+                                <m:t>Cos</m:t>
                               </m:r>
                             </m:fName>
                             <m:e>
@@ -40695,7 +40634,7 @@
         <mc:AlternateContent>
           <mc:Choice Requires="wps">
             <w:drawing>
-              <wp:anchor distT="0" distB="0" distL="114300" distR="114300" simplePos="0" relativeHeight="251706368" behindDoc="0" locked="0" layoutInCell="1" allowOverlap="1" wp14:anchorId="246C3358" wp14:editId="65FA6B57">
+              <wp:anchor distT="0" distB="0" distL="114300" distR="114300" simplePos="0" relativeHeight="251701248" behindDoc="0" locked="0" layoutInCell="1" allowOverlap="1" wp14:anchorId="246C3358" wp14:editId="65FA6B57">
                 <wp:simplePos x="0" y="0"/>
                 <wp:positionH relativeFrom="column">
                   <wp:posOffset>4294022</wp:posOffset>
@@ -40778,7 +40717,7 @@
           </mc:Choice>
           <mc:Fallback>
             <w:pict>
-              <v:shape id="_x0000_s1031" type="#_x0000_t202" style="position:absolute;margin-left:338.1pt;margin-top:3.05pt;width:89.25pt;height:35.7pt;z-index:251706368;visibility:visible;mso-wrap-style:square;mso-width-percent:0;mso-height-percent:0;mso-wrap-distance-left:9pt;mso-wrap-distance-top:0;mso-wrap-distance-right:9pt;mso-wrap-distance-bottom:0;mso-position-horizontal:absolute;mso-position-horizontal-relative:text;mso-position-vertical:absolute;mso-position-vertical-relative:text;mso-width-percent:0;mso-height-percent:0;mso-width-relative:margin;mso-height-relative:margin;v-text-anchor:top" o:gfxdata="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" stroked="f">
+              <v:shape id="_x0000_s1031" type="#_x0000_t202" style="position:absolute;margin-left:338.1pt;margin-top:3.05pt;width:89.25pt;height:35.7pt;z-index:251701248;visibility:visible;mso-wrap-style:square;mso-width-percent:0;mso-height-percent:0;mso-wrap-distance-left:9pt;mso-wrap-distance-top:0;mso-wrap-distance-right:9pt;mso-wrap-distance-bottom:0;mso-position-horizontal:absolute;mso-position-horizontal-relative:text;mso-position-vertical:absolute;mso-position-vertical-relative:text;mso-width-percent:0;mso-height-percent:0;mso-width-relative:margin;mso-height-relative:margin;v-text-anchor:top" o:gfxdata="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" stroked="f">
                 <v:textbox>
                   <w:txbxContent>
                     <w:p>
@@ -40819,7 +40758,7 @@
         <mc:AlternateContent>
           <mc:Choice Requires="wpg">
             <w:drawing>
-              <wp:anchor distT="0" distB="0" distL="114300" distR="114300" simplePos="0" relativeHeight="251704320" behindDoc="0" locked="0" layoutInCell="1" allowOverlap="1" wp14:anchorId="52F4E788" wp14:editId="18634113">
+              <wp:anchor distT="0" distB="0" distL="114300" distR="114300" simplePos="0" relativeHeight="251699200" behindDoc="0" locked="0" layoutInCell="1" allowOverlap="1" wp14:anchorId="52F4E788" wp14:editId="18634113">
                 <wp:simplePos x="0" y="0"/>
                 <wp:positionH relativeFrom="column">
                   <wp:posOffset>4000500</wp:posOffset>
@@ -40978,7 +40917,7 @@
           </mc:Choice>
           <mc:Fallback>
             <w:pict>
-              <v:group id="Group 34" o:spid="_x0000_s1026" style="position:absolute;margin-left:315pt;margin-top:17.05pt;width:76pt;height:59.7pt;z-index:251704320" coordsize="9652,7581" o:gfxdata="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">
+              <v:group id="Group 34" o:spid="_x0000_s1026" style="position:absolute;margin-left:315pt;margin-top:17.05pt;width:76pt;height:59.7pt;z-index:251699200" coordsize="9652,7581" o:gfxdata="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">
                 <v:shapetype id="_x0000_t32" coordsize="21600,21600" o:spt="32" o:oned="t" path="m,l21600,21600e" filled="f">
                   <v:path arrowok="t" fillok="f" o:connecttype="none"/>
                   <o:lock v:ext="edit" shapetype="t"/>
@@ -41041,7 +40980,7 @@
         <mc:AlternateContent>
           <mc:Choice Requires="wps">
             <w:drawing>
-              <wp:anchor distT="0" distB="0" distL="114300" distR="114300" simplePos="0" relativeHeight="251698176" behindDoc="0" locked="0" layoutInCell="1" allowOverlap="1" wp14:anchorId="32C42243" wp14:editId="29632C33">
+              <wp:anchor distT="0" distB="0" distL="114300" distR="114300" simplePos="0" relativeHeight="251693056" behindDoc="0" locked="0" layoutInCell="1" allowOverlap="1" wp14:anchorId="32C42243" wp14:editId="29632C33">
                 <wp:simplePos x="0" y="0"/>
                 <wp:positionH relativeFrom="column">
                   <wp:posOffset>87630</wp:posOffset>
@@ -41132,7 +41071,7 @@
           </mc:Choice>
           <mc:Fallback>
             <w:pict>
-              <v:shape id="_x0000_s1032" type="#_x0000_t202" style="position:absolute;margin-left:6.9pt;margin-top:118.2pt;width:94.95pt;height:20.7pt;z-index:251698176;visibility:visible;mso-wrap-style:square;mso-width-percent:0;mso-height-percent:0;mso-wrap-distance-left:9pt;mso-wrap-distance-top:0;mso-wrap-distance-right:9pt;mso-wrap-distance-bottom:0;mso-position-horizontal:absolute;mso-position-horizontal-relative:text;mso-position-vertical:absolute;mso-position-vertical-relative:text;mso-width-percent:0;mso-height-percent:0;mso-width-relative:margin;mso-height-relative:margin;v-text-anchor:top" o:gfxdata="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" stroked="f">
+              <v:shape id="_x0000_s1032" type="#_x0000_t202" style="position:absolute;margin-left:6.9pt;margin-top:118.2pt;width:94.95pt;height:20.7pt;z-index:251693056;visibility:visible;mso-wrap-style:square;mso-width-percent:0;mso-height-percent:0;mso-wrap-distance-left:9pt;mso-wrap-distance-top:0;mso-wrap-distance-right:9pt;mso-wrap-distance-bottom:0;mso-position-horizontal:absolute;mso-position-horizontal-relative:text;mso-position-vertical:absolute;mso-position-vertical-relative:text;mso-width-percent:0;mso-height-percent:0;mso-width-relative:margin;mso-height-relative:margin;v-text-anchor:top" o:gfxdata="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" stroked="f">
                 <v:textbox>
                   <w:txbxContent>
                     <w:p>
@@ -41181,7 +41120,7 @@
         <mc:AlternateContent>
           <mc:Choice Requires="wps">
             <w:drawing>
-              <wp:anchor distT="0" distB="0" distL="114300" distR="114300" simplePos="0" relativeHeight="251692032" behindDoc="0" locked="0" layoutInCell="1" allowOverlap="1" wp14:anchorId="5CA35B6B" wp14:editId="01F70F3C">
+              <wp:anchor distT="0" distB="0" distL="114300" distR="114300" simplePos="0" relativeHeight="251686912" behindDoc="0" locked="0" layoutInCell="1" allowOverlap="1" wp14:anchorId="5CA35B6B" wp14:editId="01F70F3C">
                 <wp:simplePos x="0" y="0"/>
                 <wp:positionH relativeFrom="column">
                   <wp:posOffset>1594485</wp:posOffset>
@@ -41245,7 +41184,7 @@
           </mc:Choice>
           <mc:Fallback>
             <w:pict>
-              <v:shape id="Straight Arrow Connector 11" o:spid="_x0000_s1026" type="#_x0000_t32" style="position:absolute;margin-left:125.55pt;margin-top:56.6pt;width:.5pt;height:85.2pt;flip:x y;z-index:251692032;visibility:visible;mso-wrap-style:square;mso-height-percent:0;mso-wrap-distance-left:9pt;mso-wrap-distance-top:0;mso-wrap-distance-right:9pt;mso-wrap-distance-bottom:0;mso-position-horizontal:absolute;mso-position-horizontal-relative:text;mso-position-vertical:absolute;mso-position-vertical-relative:text;mso-height-percent:0;mso-height-relative:margin" o:gfxdata="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" strokecolor="#4579b8 [3044]" strokeweight="3pt">
+              <v:shape id="Straight Arrow Connector 11" o:spid="_x0000_s1026" type="#_x0000_t32" style="position:absolute;margin-left:125.55pt;margin-top:56.6pt;width:.5pt;height:85.2pt;flip:x y;z-index:251686912;visibility:visible;mso-wrap-style:square;mso-height-percent:0;mso-wrap-distance-left:9pt;mso-wrap-distance-top:0;mso-wrap-distance-right:9pt;mso-wrap-distance-bottom:0;mso-position-horizontal:absolute;mso-position-horizontal-relative:text;mso-position-vertical:absolute;mso-position-vertical-relative:text;mso-height-percent:0;mso-height-relative:margin" o:gfxdata="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" strokecolor="#4579b8 [3044]" strokeweight="3pt">
                 <v:stroke endarrow="open"/>
               </v:shape>
             </w:pict>
@@ -41260,7 +41199,7 @@
         <mc:AlternateContent>
           <mc:Choice Requires="wps">
             <w:drawing>
-              <wp:anchor distT="0" distB="0" distL="114300" distR="114300" simplePos="0" relativeHeight="251694080" behindDoc="0" locked="0" layoutInCell="1" allowOverlap="1" wp14:anchorId="7E1031D5" wp14:editId="4E54ABB2">
+              <wp:anchor distT="0" distB="0" distL="114300" distR="114300" simplePos="0" relativeHeight="251688960" behindDoc="0" locked="0" layoutInCell="1" allowOverlap="1" wp14:anchorId="7E1031D5" wp14:editId="4E54ABB2">
                 <wp:simplePos x="0" y="0"/>
                 <wp:positionH relativeFrom="column">
                   <wp:posOffset>1353185</wp:posOffset>
@@ -41330,7 +41269,7 @@
           </mc:Choice>
           <mc:Fallback>
             <w:pict>
-              <v:shape id="Straight Arrow Connector 12" o:spid="_x0000_s1026" type="#_x0000_t32" style="position:absolute;margin-left:106.55pt;margin-top:84.85pt;width:63.9pt;height:52.4pt;flip:y;z-index:251694080;visibility:visible;mso-wrap-style:square;mso-width-percent:0;mso-height-percent:0;mso-wrap-distance-left:9pt;mso-wrap-distance-top:0;mso-wrap-distance-right:9pt;mso-wrap-distance-bottom:0;mso-position-horizontal:absolute;mso-position-horizontal-relative:text;mso-position-vertical:absolute;mso-position-vertical-relative:text;mso-width-percent:0;mso-height-percent:0;mso-width-relative:margin;mso-height-relative:margin" o:gfxdata="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" strokecolor="#92d050" strokeweight="3pt">
+              <v:shape id="Straight Arrow Connector 12" o:spid="_x0000_s1026" type="#_x0000_t32" style="position:absolute;margin-left:106.55pt;margin-top:84.85pt;width:63.9pt;height:52.4pt;flip:y;z-index:251688960;visibility:visible;mso-wrap-style:square;mso-width-percent:0;mso-height-percent:0;mso-wrap-distance-left:9pt;mso-wrap-distance-top:0;mso-wrap-distance-right:9pt;mso-wrap-distance-bottom:0;mso-position-horizontal:absolute;mso-position-horizontal-relative:text;mso-position-vertical:absolute;mso-position-vertical-relative:text;mso-width-percent:0;mso-height-percent:0;mso-width-relative:margin;mso-height-relative:margin" o:gfxdata="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" strokecolor="#92d050" strokeweight="3pt">
                 <v:stroke endarrow="open"/>
               </v:shape>
             </w:pict>
@@ -41345,7 +41284,7 @@
         <mc:AlternateContent>
           <mc:Choice Requires="wps">
             <w:drawing>
-              <wp:anchor distT="0" distB="0" distL="114300" distR="114300" simplePos="0" relativeHeight="251696128" behindDoc="0" locked="0" layoutInCell="1" allowOverlap="1" wp14:anchorId="214BAB0D" wp14:editId="6EEDCDF6">
+              <wp:anchor distT="0" distB="0" distL="114300" distR="114300" simplePos="0" relativeHeight="251691008" behindDoc="0" locked="0" layoutInCell="1" allowOverlap="1" wp14:anchorId="214BAB0D" wp14:editId="6EEDCDF6">
                 <wp:simplePos x="0" y="0"/>
                 <wp:positionH relativeFrom="column">
                   <wp:posOffset>1353312</wp:posOffset>
@@ -41415,7 +41354,7 @@
           </mc:Choice>
           <mc:Fallback>
             <w:pict>
-              <v:shape id="Straight Arrow Connector 13" o:spid="_x0000_s1026" type="#_x0000_t32" style="position:absolute;margin-left:106.55pt;margin-top:120pt;width:82.9pt;height:8.05pt;z-index:251696128;visibility:visible;mso-wrap-style:square;mso-width-percent:0;mso-height-percent:0;mso-wrap-distance-left:9pt;mso-wrap-distance-top:0;mso-wrap-distance-right:9pt;mso-wrap-distance-bottom:0;mso-position-horizontal:absolute;mso-position-horizontal-relative:text;mso-position-vertical:absolute;mso-position-vertical-relative:text;mso-width-percent:0;mso-height-percent:0;mso-width-relative:margin;mso-height-relative:margin" o:gfxdata="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" strokecolor="#c0504d [3205]" strokeweight="3pt">
+              <v:shape id="Straight Arrow Connector 13" o:spid="_x0000_s1026" type="#_x0000_t32" style="position:absolute;margin-left:106.55pt;margin-top:120pt;width:82.9pt;height:8.05pt;z-index:251691008;visibility:visible;mso-wrap-style:square;mso-width-percent:0;mso-height-percent:0;mso-wrap-distance-left:9pt;mso-wrap-distance-top:0;mso-wrap-distance-right:9pt;mso-wrap-distance-bottom:0;mso-position-horizontal:absolute;mso-position-horizontal-relative:text;mso-position-vertical:absolute;mso-position-vertical-relative:text;mso-width-percent:0;mso-height-percent:0;mso-width-relative:margin;mso-height-relative:margin" o:gfxdata="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" strokecolor="#c0504d [3205]" strokeweight="3pt">
                 <v:stroke endarrow="open"/>
               </v:shape>
             </w:pict>
@@ -41597,7 +41536,19 @@
         <w:rPr>
           <w:lang w:val="en-GB"/>
         </w:rPr>
-        <w:t>The essence of the project is to track beacons of the deck of a ship and compute course corrections based on the location and poise of those beacons. The logic behind these course corrections uses a visual representation of these beacons as they would appear in images taken with a camera fitted to the fuselage of a VTOL UAV. The camera’s images are processed and target parameters are established. These parameters provide the flight control unit with a vector distance to the landing pad on the deck of the ship.</w:t>
+        <w:t>The essence of the project is to track beacons o</w:t>
+      </w:r>
+      <w:r>
+        <w:rPr>
+          <w:lang w:val="en-GB"/>
+        </w:rPr>
+        <w:t xml:space="preserve">n </w:t>
+      </w:r>
+      <w:r>
+        <w:rPr>
+          <w:lang w:val="en-GB"/>
+        </w:rPr>
+        <w:t>the deck of a ship and compute course corrections based on the location and poise of those beacons. The logic behind these course corrections uses a visual representation of these beacons as they would appear in images taken with a camera fitted to the fuselage of a VTOL UAV. The camera’s images are processed and target parameters are established. These parameters provide the flight control unit with a vector distance to the landing pad on the deck of the ship.</w:t>
       </w:r>
     </w:p>
     <w:p>
@@ -41621,19 +41572,41 @@
         </w:rPr>
         <w:t xml:space="preserve">For this implementation the image data is simulated by computing </w:t>
       </w:r>
-      <w:proofErr w:type="gramStart"/>
-      <w:r>
-        <w:rPr>
-          <w:lang w:val="en-GB"/>
-        </w:rPr>
-        <w:t>were</w:t>
-      </w:r>
-      <w:proofErr w:type="gramEnd"/>
-      <w:r>
-        <w:rPr>
-          <w:lang w:val="en-GB"/>
-        </w:rPr>
-        <w:t xml:space="preserve"> the beacons would appear on an image based on the relative poise of the two crafts at any given time. Knowing the focal point and length </w:t>
+      <w:r>
+        <w:rPr>
+          <w:lang w:val="en-GB"/>
+        </w:rPr>
+        <w:t>the coordinates of</w:t>
+      </w:r>
+      <w:r>
+        <w:rPr>
+          <w:lang w:val="en-GB"/>
+        </w:rPr>
+        <w:t xml:space="preserve"> the beacons </w:t>
+      </w:r>
+      <w:r>
+        <w:rPr>
+          <w:lang w:val="en-GB"/>
+        </w:rPr>
+        <w:t>as they would</w:t>
+      </w:r>
+      <w:r>
+        <w:rPr>
+          <w:lang w:val="en-GB"/>
+        </w:rPr>
+        <w:t xml:space="preserve"> appear on an image based on the relative poise of the two crafts at any given time. </w:t>
+      </w:r>
+      <w:r>
+        <w:rPr>
+          <w:lang w:val="en-GB"/>
+        </w:rPr>
+        <w:t>If</w:t>
+      </w:r>
+      <w:r>
+        <w:rPr>
+          <w:lang w:val="en-GB"/>
+        </w:rPr>
+        <w:t xml:space="preserve"> the focal point and length </w:t>
       </w:r>
       <w:r>
         <w:rPr>
@@ -41669,8 +41642,1518 @@
         <w:rPr>
           <w:lang w:val="en-GB"/>
         </w:rPr>
-        <w:t xml:space="preserve"> (CCD) size and resolution, and the positions of the camera and the beacons in 3D space an image simulation can then be generated. All the camera’s characteristics are known, the VTOL UAV’s INS provides the camera’s location and the coordinates of the beacons on the deck of the ship are streamed to the UAV.</w:t>
-      </w:r>
+        <w:t xml:space="preserve"> (CCD) size and resolution, and the positions of the camera and the beacons in 3D space</w:t>
+      </w:r>
+      <w:r>
+        <w:rPr>
+          <w:lang w:val="en-GB"/>
+        </w:rPr>
+        <w:t xml:space="preserve"> are known, then</w:t>
+      </w:r>
+      <w:r>
+        <w:rPr>
+          <w:lang w:val="en-GB"/>
+        </w:rPr>
+        <w:t xml:space="preserve"> an image simulation can be generated. All the camera’s characteristics are known, the VTOL UAV’s INS provides the camera’s location and the coordinates of the beacons on the deck of the ship are streamed to the UAV.</w:t>
+      </w:r>
+      <w:r>
+        <w:rPr>
+          <w:lang w:val="en-GB"/>
+        </w:rPr>
+        <w:t xml:space="preserve"> Using this data and parameterizes equations for lines from the beacons to the focal point of the camera the image of the beacons can be simulated. Fig ########## below show a model that represents this process.</w:t>
+      </w:r>
+    </w:p>
+    <w:p>
+      <w:pPr>
+        <w:jc w:val="both"/>
+        <w:rPr>
+          <w:lang w:val="en-GB"/>
+        </w:rPr>
+      </w:pPr>
+    </w:p>
+    <w:p/>
+    <w:p>
+      <w:r>
+        <w:rPr>
+          <w:noProof/>
+          <w:lang w:val="en-GB" w:eastAsia="en-GB"/>
+        </w:rPr>
+        <w:drawing>
+          <wp:anchor distT="0" distB="0" distL="114300" distR="114300" simplePos="0" relativeHeight="251722752" behindDoc="1" locked="0" layoutInCell="1" allowOverlap="1" wp14:anchorId="009AC9B4" wp14:editId="4D38B05E">
+            <wp:simplePos x="0" y="0"/>
+            <wp:positionH relativeFrom="margin">
+              <wp:posOffset>2553129</wp:posOffset>
+            </wp:positionH>
+            <wp:positionV relativeFrom="paragraph">
+              <wp:posOffset>196215</wp:posOffset>
+            </wp:positionV>
+            <wp:extent cx="946785" cy="253365"/>
+            <wp:effectExtent l="19050" t="57150" r="24765" b="70485"/>
+            <wp:wrapNone/>
+            <wp:docPr id="59" name="Picture 59"/>
+            <wp:cNvGraphicFramePr>
+              <a:graphicFrameLocks xmlns:a="http://schemas.openxmlformats.org/drawingml/2006/main" noChangeAspect="1"/>
+            </wp:cNvGraphicFramePr>
+            <a:graphic xmlns:a="http://schemas.openxmlformats.org/drawingml/2006/main">
+              <a:graphicData uri="http://schemas.openxmlformats.org/drawingml/2006/picture">
+                <pic:pic xmlns:pic="http://schemas.openxmlformats.org/drawingml/2006/picture">
+                  <pic:nvPicPr>
+                    <pic:cNvPr id="1" name=""/>
+                    <pic:cNvPicPr/>
+                  </pic:nvPicPr>
+                  <pic:blipFill>
+                    <a:blip r:embed="rId34" cstate="print">
+                      <a:extLst>
+                        <a:ext uri="{28A0092B-C50C-407E-A947-70E740481C1C}">
+                          <a14:useLocalDpi xmlns:a14="http://schemas.microsoft.com/office/drawing/2010/main" val="0"/>
+                        </a:ext>
+                      </a:extLst>
+                    </a:blip>
+                    <a:stretch>
+                      <a:fillRect/>
+                    </a:stretch>
+                  </pic:blipFill>
+                  <pic:spPr>
+                    <a:xfrm rot="399461">
+                      <a:off x="0" y="0"/>
+                      <a:ext cx="946785" cy="253365"/>
+                    </a:xfrm>
+                    <a:prstGeom prst="rect">
+                      <a:avLst/>
+                    </a:prstGeom>
+                  </pic:spPr>
+                </pic:pic>
+              </a:graphicData>
+            </a:graphic>
+            <wp14:sizeRelH relativeFrom="margin">
+              <wp14:pctWidth>0</wp14:pctWidth>
+            </wp14:sizeRelH>
+            <wp14:sizeRelV relativeFrom="margin">
+              <wp14:pctHeight>0</wp14:pctHeight>
+            </wp14:sizeRelV>
+          </wp:anchor>
+        </w:drawing>
+      </w:r>
+      <w:r>
+        <w:rPr>
+          <w:noProof/>
+          <w:lang w:val="en-GB" w:eastAsia="en-GB"/>
+        </w:rPr>
+        <mc:AlternateContent>
+          <mc:Choice Requires="wps">
+            <w:drawing>
+              <wp:anchor distT="0" distB="0" distL="114300" distR="114300" simplePos="0" relativeHeight="251724800" behindDoc="0" locked="0" layoutInCell="1" allowOverlap="1" wp14:anchorId="6E4F4F9E" wp14:editId="73AE4BB1">
+                <wp:simplePos x="0" y="0"/>
+                <wp:positionH relativeFrom="column">
+                  <wp:posOffset>2999105</wp:posOffset>
+                </wp:positionH>
+                <wp:positionV relativeFrom="paragraph">
+                  <wp:posOffset>184991</wp:posOffset>
+                </wp:positionV>
+                <wp:extent cx="233680" cy="281305"/>
+                <wp:effectExtent l="0" t="0" r="0" b="4445"/>
+                <wp:wrapNone/>
+                <wp:docPr id="60" name="Text Box 2"/>
+                <wp:cNvGraphicFramePr>
+                  <a:graphicFrameLocks xmlns:a="http://schemas.openxmlformats.org/drawingml/2006/main"/>
+                </wp:cNvGraphicFramePr>
+                <a:graphic xmlns:a="http://schemas.openxmlformats.org/drawingml/2006/main">
+                  <a:graphicData uri="http://schemas.microsoft.com/office/word/2010/wordprocessingShape">
+                    <wps:wsp>
+                      <wps:cNvSpPr txBox="1">
+                        <a:spLocks noChangeArrowheads="1"/>
+                      </wps:cNvSpPr>
+                      <wps:spPr bwMode="auto">
+                        <a:xfrm>
+                          <a:off x="0" y="0"/>
+                          <a:ext cx="233680" cy="281305"/>
+                        </a:xfrm>
+                        <a:prstGeom prst="rect">
+                          <a:avLst/>
+                        </a:prstGeom>
+                        <a:noFill/>
+                        <a:ln w="9525">
+                          <a:noFill/>
+                          <a:miter lim="800000"/>
+                          <a:headEnd/>
+                          <a:tailEnd/>
+                        </a:ln>
+                      </wps:spPr>
+                      <wps:txbx>
+                        <w:txbxContent>
+                          <w:p>
+                            <w:r>
+                              <w:sym w:font="Symbol" w:char="F0B7"/>
+                            </w:r>
+                          </w:p>
+                        </w:txbxContent>
+                      </wps:txbx>
+                      <wps:bodyPr rot="0" vert="horz" wrap="square" lIns="91440" tIns="45720" rIns="91440" bIns="45720" anchor="t" anchorCtr="0">
+                        <a:noAutofit/>
+                      </wps:bodyPr>
+                    </wps:wsp>
+                  </a:graphicData>
+                </a:graphic>
+                <wp14:sizeRelH relativeFrom="margin">
+                  <wp14:pctWidth>0</wp14:pctWidth>
+                </wp14:sizeRelH>
+                <wp14:sizeRelV relativeFrom="margin">
+                  <wp14:pctHeight>0</wp14:pctHeight>
+                </wp14:sizeRelV>
+              </wp:anchor>
+            </w:drawing>
+          </mc:Choice>
+          <mc:Fallback>
+            <w:pict>
+              <v:shape id="_x0000_s1033" type="#_x0000_t202" style="position:absolute;margin-left:236.15pt;margin-top:14.55pt;width:18.4pt;height:22.15pt;z-index:251724800;visibility:visible;mso-wrap-style:square;mso-width-percent:0;mso-height-percent:0;mso-wrap-distance-left:9pt;mso-wrap-distance-top:0;mso-wrap-distance-right:9pt;mso-wrap-distance-bottom:0;mso-position-horizontal:absolute;mso-position-horizontal-relative:text;mso-position-vertical:absolute;mso-position-vertical-relative:text;mso-width-percent:0;mso-height-percent:0;mso-width-relative:margin;mso-height-relative:margin;v-text-anchor:top" o:gfxdata="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" filled="f" stroked="f">
+                <v:textbox>
+                  <w:txbxContent>
+                    <w:p>
+                      <w:r>
+                        <w:sym w:font="Symbol" w:char="F0B7"/>
+                      </w:r>
+                    </w:p>
+                  </w:txbxContent>
+                </v:textbox>
+              </v:shape>
+            </w:pict>
+          </mc:Fallback>
+        </mc:AlternateContent>
+      </w:r>
+    </w:p>
+    <w:p>
+      <w:pPr>
+        <w:jc w:val="center"/>
+      </w:pPr>
+      <w:bookmarkStart w:id="100" w:name="_GoBack"/>
+      <w:bookmarkEnd w:id="100"/>
+      <w:r>
+        <w:rPr>
+          <w:noProof/>
+          <w:lang w:val="en-GB" w:eastAsia="en-GB"/>
+        </w:rPr>
+        <mc:AlternateContent>
+          <mc:Choice Requires="wps">
+            <w:drawing>
+              <wp:anchor distT="0" distB="0" distL="114300" distR="114300" simplePos="0" relativeHeight="251708416" behindDoc="0" locked="0" layoutInCell="1" allowOverlap="1" wp14:anchorId="15EC1D41" wp14:editId="1E2AF84B">
+                <wp:simplePos x="0" y="0"/>
+                <wp:positionH relativeFrom="column">
+                  <wp:posOffset>2880360</wp:posOffset>
+                </wp:positionH>
+                <wp:positionV relativeFrom="paragraph">
+                  <wp:posOffset>181610</wp:posOffset>
+                </wp:positionV>
+                <wp:extent cx="221615" cy="777240"/>
+                <wp:effectExtent l="0" t="0" r="26035" b="22860"/>
+                <wp:wrapNone/>
+                <wp:docPr id="46" name="Straight Connector 46"/>
+                <wp:cNvGraphicFramePr/>
+                <a:graphic xmlns:a="http://schemas.openxmlformats.org/drawingml/2006/main">
+                  <a:graphicData uri="http://schemas.microsoft.com/office/word/2010/wordprocessingShape">
+                    <wps:wsp>
+                      <wps:cNvCnPr/>
+                      <wps:spPr>
+                        <a:xfrm flipV="1">
+                          <a:off x="0" y="0"/>
+                          <a:ext cx="221615" cy="777240"/>
+                        </a:xfrm>
+                        <a:prstGeom prst="line">
+                          <a:avLst/>
+                        </a:prstGeom>
+                        <a:ln>
+                          <a:solidFill>
+                            <a:schemeClr val="tx1"/>
+                          </a:solidFill>
+                        </a:ln>
+                      </wps:spPr>
+                      <wps:style>
+                        <a:lnRef idx="1">
+                          <a:schemeClr val="accent1"/>
+                        </a:lnRef>
+                        <a:fillRef idx="0">
+                          <a:schemeClr val="accent1"/>
+                        </a:fillRef>
+                        <a:effectRef idx="0">
+                          <a:schemeClr val="accent1"/>
+                        </a:effectRef>
+                        <a:fontRef idx="minor">
+                          <a:schemeClr val="tx1"/>
+                        </a:fontRef>
+                      </wps:style>
+                      <wps:bodyPr/>
+                    </wps:wsp>
+                  </a:graphicData>
+                </a:graphic>
+                <wp14:sizeRelH relativeFrom="margin">
+                  <wp14:pctWidth>0</wp14:pctWidth>
+                </wp14:sizeRelH>
+                <wp14:sizeRelV relativeFrom="margin">
+                  <wp14:pctHeight>0</wp14:pctHeight>
+                </wp14:sizeRelV>
+              </wp:anchor>
+            </w:drawing>
+          </mc:Choice>
+          <mc:Fallback>
+            <w:pict>
+              <v:line id="Straight Connector 46" o:spid="_x0000_s1026" style="position:absolute;flip:y;z-index:251708416;visibility:visible;mso-wrap-style:square;mso-width-percent:0;mso-height-percent:0;mso-wrap-distance-left:9pt;mso-wrap-distance-top:0;mso-wrap-distance-right:9pt;mso-wrap-distance-bottom:0;mso-position-horizontal:absolute;mso-position-horizontal-relative:text;mso-position-vertical:absolute;mso-position-vertical-relative:text;mso-width-percent:0;mso-height-percent:0;mso-width-relative:margin;mso-height-relative:margin" from="226.8pt,14.3pt" to="244.25pt,75.5pt" o:gfxdata="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" strokecolor="black [3213]"/>
+            </w:pict>
+          </mc:Fallback>
+        </mc:AlternateContent>
+      </w:r>
+      <w:r>
+        <w:rPr>
+          <w:noProof/>
+          <w:lang w:val="en-GB" w:eastAsia="en-GB"/>
+        </w:rPr>
+        <mc:AlternateContent>
+          <mc:Choice Requires="wps">
+            <w:drawing>
+              <wp:anchor distT="0" distB="0" distL="114300" distR="114300" simplePos="0" relativeHeight="251726848" behindDoc="0" locked="0" layoutInCell="1" allowOverlap="1" wp14:anchorId="48ED20E1" wp14:editId="4C1327D6">
+                <wp:simplePos x="0" y="0"/>
+                <wp:positionH relativeFrom="column">
+                  <wp:posOffset>3101340</wp:posOffset>
+                </wp:positionH>
+                <wp:positionV relativeFrom="paragraph">
+                  <wp:posOffset>82979</wp:posOffset>
+                </wp:positionV>
+                <wp:extent cx="22860" cy="99695"/>
+                <wp:effectExtent l="0" t="0" r="34290" b="14605"/>
+                <wp:wrapNone/>
+                <wp:docPr id="61" name="Straight Connector 61"/>
+                <wp:cNvGraphicFramePr/>
+                <a:graphic xmlns:a="http://schemas.openxmlformats.org/drawingml/2006/main">
+                  <a:graphicData uri="http://schemas.microsoft.com/office/word/2010/wordprocessingShape">
+                    <wps:wsp>
+                      <wps:cNvCnPr/>
+                      <wps:spPr>
+                        <a:xfrm flipH="1">
+                          <a:off x="0" y="0"/>
+                          <a:ext cx="22860" cy="99695"/>
+                        </a:xfrm>
+                        <a:prstGeom prst="line">
+                          <a:avLst/>
+                        </a:prstGeom>
+                        <a:ln>
+                          <a:solidFill>
+                            <a:schemeClr val="tx1">
+                              <a:lumMod val="50000"/>
+                              <a:lumOff val="50000"/>
+                            </a:schemeClr>
+                          </a:solidFill>
+                          <a:prstDash val="sysDash"/>
+                        </a:ln>
+                      </wps:spPr>
+                      <wps:style>
+                        <a:lnRef idx="1">
+                          <a:schemeClr val="accent1"/>
+                        </a:lnRef>
+                        <a:fillRef idx="0">
+                          <a:schemeClr val="accent1"/>
+                        </a:fillRef>
+                        <a:effectRef idx="0">
+                          <a:schemeClr val="accent1"/>
+                        </a:effectRef>
+                        <a:fontRef idx="minor">
+                          <a:schemeClr val="tx1"/>
+                        </a:fontRef>
+                      </wps:style>
+                      <wps:bodyPr/>
+                    </wps:wsp>
+                  </a:graphicData>
+                </a:graphic>
+                <wp14:sizeRelH relativeFrom="margin">
+                  <wp14:pctWidth>0</wp14:pctWidth>
+                </wp14:sizeRelH>
+                <wp14:sizeRelV relativeFrom="margin">
+                  <wp14:pctHeight>0</wp14:pctHeight>
+                </wp14:sizeRelV>
+              </wp:anchor>
+            </w:drawing>
+          </mc:Choice>
+          <mc:Fallback>
+            <w:pict>
+              <v:line id="Straight Connector 61" o:spid="_x0000_s1026" style="position:absolute;flip:x;z-index:251726848;visibility:visible;mso-wrap-style:square;mso-width-percent:0;mso-height-percent:0;mso-wrap-distance-left:9pt;mso-wrap-distance-top:0;mso-wrap-distance-right:9pt;mso-wrap-distance-bottom:0;mso-position-horizontal:absolute;mso-position-horizontal-relative:text;mso-position-vertical:absolute;mso-position-vertical-relative:text;mso-width-percent:0;mso-height-percent:0;mso-width-relative:margin;mso-height-relative:margin" from="244.2pt,6.55pt" to="246pt,14.4pt" o:gfxdata="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" strokecolor="gray [1629]">
+                <v:stroke dashstyle="3 1"/>
+              </v:line>
+            </w:pict>
+          </mc:Fallback>
+        </mc:AlternateContent>
+      </w:r>
+    </w:p>
+    <w:p>
+      <w:r>
+        <w:rPr>
+          <w:noProof/>
+          <w:lang w:val="en-GB" w:eastAsia="en-GB"/>
+        </w:rPr>
+        <mc:AlternateContent>
+          <mc:Choice Requires="wps">
+            <w:drawing>
+              <wp:anchor distT="45720" distB="45720" distL="114300" distR="114300" simplePos="0" relativeHeight="251710464" behindDoc="0" locked="0" layoutInCell="1" allowOverlap="1" wp14:anchorId="0621A4A8" wp14:editId="53B6690B">
+                <wp:simplePos x="0" y="0"/>
+                <wp:positionH relativeFrom="column">
+                  <wp:posOffset>2960370</wp:posOffset>
+                </wp:positionH>
+                <wp:positionV relativeFrom="paragraph">
+                  <wp:posOffset>106680</wp:posOffset>
+                </wp:positionV>
+                <wp:extent cx="533400" cy="295275"/>
+                <wp:effectExtent l="0" t="0" r="0" b="0"/>
+                <wp:wrapSquare wrapText="bothSides"/>
+                <wp:docPr id="8" name="Text Box 2"/>
+                <wp:cNvGraphicFramePr>
+                  <a:graphicFrameLocks xmlns:a="http://schemas.openxmlformats.org/drawingml/2006/main"/>
+                </wp:cNvGraphicFramePr>
+                <a:graphic xmlns:a="http://schemas.openxmlformats.org/drawingml/2006/main">
+                  <a:graphicData uri="http://schemas.microsoft.com/office/word/2010/wordprocessingShape">
+                    <wps:wsp>
+                      <wps:cNvSpPr txBox="1">
+                        <a:spLocks noChangeArrowheads="1"/>
+                      </wps:cNvSpPr>
+                      <wps:spPr bwMode="auto">
+                        <a:xfrm>
+                          <a:off x="0" y="0"/>
+                          <a:ext cx="533400" cy="295275"/>
+                        </a:xfrm>
+                        <a:prstGeom prst="rect">
+                          <a:avLst/>
+                        </a:prstGeom>
+                        <a:noFill/>
+                        <a:ln w="9525">
+                          <a:noFill/>
+                          <a:miter lim="800000"/>
+                          <a:headEnd/>
+                          <a:tailEnd/>
+                        </a:ln>
+                      </wps:spPr>
+                      <wps:txbx>
+                        <w:txbxContent>
+                          <w:p>
+                            <w:pPr>
+                              <w:rPr>
+                                <w:rFonts w:eastAsiaTheme="minorEastAsia"/>
+                              </w:rPr>
+                            </w:pPr>
+                            <m:oMathPara>
+                              <m:oMath>
+                                <m:sSub>
+                                  <m:sSubPr>
+                                    <m:ctrlPr>
+                                      <w:rPr>
+                                        <w:rFonts w:ascii="Cambria Math" w:hAnsi="Cambria Math"/>
+                                        <w:i/>
+                                      </w:rPr>
+                                    </m:ctrlPr>
+                                  </m:sSubPr>
+                                  <m:e>
+                                    <m:r>
+                                      <w:rPr>
+                                        <w:rFonts w:ascii="Cambria Math" w:hAnsi="Cambria Math"/>
+                                      </w:rPr>
+                                      <m:t>x</m:t>
+                                    </m:r>
+                                  </m:e>
+                                  <m:sub>
+                                    <m:r>
+                                      <w:rPr>
+                                        <w:rFonts w:ascii="Cambria Math" w:hAnsi="Cambria Math"/>
+                                      </w:rPr>
+                                      <m:t>2</m:t>
+                                    </m:r>
+                                  </m:sub>
+                                </m:sSub>
+                                <m:r>
+                                  <w:rPr>
+                                    <w:rFonts w:ascii="Cambria Math" w:hAnsi="Cambria Math"/>
+                                  </w:rPr>
+                                  <m:t>,</m:t>
+                                </m:r>
+                                <m:sSub>
+                                  <m:sSubPr>
+                                    <m:ctrlPr>
+                                      <w:rPr>
+                                        <w:rFonts w:ascii="Cambria Math" w:hAnsi="Cambria Math"/>
+                                        <w:i/>
+                                      </w:rPr>
+                                    </m:ctrlPr>
+                                  </m:sSubPr>
+                                  <m:e>
+                                    <m:r>
+                                      <w:rPr>
+                                        <w:rFonts w:ascii="Cambria Math" w:hAnsi="Cambria Math"/>
+                                      </w:rPr>
+                                      <m:t>y</m:t>
+                                    </m:r>
+                                  </m:e>
+                                  <m:sub>
+                                    <m:r>
+                                      <w:rPr>
+                                        <w:rFonts w:ascii="Cambria Math" w:hAnsi="Cambria Math"/>
+                                      </w:rPr>
+                                      <m:t>2</m:t>
+                                    </m:r>
+                                  </m:sub>
+                                </m:sSub>
+                              </m:oMath>
+                            </m:oMathPara>
+                          </w:p>
+                          <w:p/>
+                        </w:txbxContent>
+                      </wps:txbx>
+                      <wps:bodyPr rot="0" vert="horz" wrap="square" lIns="91440" tIns="45720" rIns="91440" bIns="45720" anchor="t" anchorCtr="0">
+                        <a:noAutofit/>
+                      </wps:bodyPr>
+                    </wps:wsp>
+                  </a:graphicData>
+                </a:graphic>
+                <wp14:sizeRelH relativeFrom="margin">
+                  <wp14:pctWidth>0</wp14:pctWidth>
+                </wp14:sizeRelH>
+                <wp14:sizeRelV relativeFrom="margin">
+                  <wp14:pctHeight>0</wp14:pctHeight>
+                </wp14:sizeRelV>
+              </wp:anchor>
+            </w:drawing>
+          </mc:Choice>
+          <mc:Fallback>
+            <w:pict>
+              <v:shape id="_x0000_s1034" type="#_x0000_t202" style="position:absolute;margin-left:233.1pt;margin-top:8.4pt;width:42pt;height:23.25pt;z-index:251710464;visibility:visible;mso-wrap-style:square;mso-width-percent:0;mso-height-percent:0;mso-wrap-distance-left:9pt;mso-wrap-distance-top:3.6pt;mso-wrap-distance-right:9pt;mso-wrap-distance-bottom:3.6pt;mso-position-horizontal:absolute;mso-position-horizontal-relative:text;mso-position-vertical:absolute;mso-position-vertical-relative:text;mso-width-percent:0;mso-height-percent:0;mso-width-relative:margin;mso-height-relative:margin;v-text-anchor:top" o:gfxdata="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" filled="f" stroked="f">
+                <v:textbox>
+                  <w:txbxContent>
+                    <w:p>
+                      <w:pPr>
+                        <w:rPr>
+                          <w:rFonts w:eastAsiaTheme="minorEastAsia"/>
+                        </w:rPr>
+                      </w:pPr>
+                      <m:oMathPara>
+                        <m:oMath>
+                          <m:sSub>
+                            <m:sSubPr>
+                              <m:ctrlPr>
+                                <w:rPr>
+                                  <w:rFonts w:ascii="Cambria Math" w:hAnsi="Cambria Math"/>
+                                  <w:i/>
+                                </w:rPr>
+                              </m:ctrlPr>
+                            </m:sSubPr>
+                            <m:e>
+                              <m:r>
+                                <w:rPr>
+                                  <w:rFonts w:ascii="Cambria Math" w:hAnsi="Cambria Math"/>
+                                </w:rPr>
+                                <m:t>x</m:t>
+                              </m:r>
+                            </m:e>
+                            <m:sub>
+                              <m:r>
+                                <w:rPr>
+                                  <w:rFonts w:ascii="Cambria Math" w:hAnsi="Cambria Math"/>
+                                </w:rPr>
+                                <m:t>2</m:t>
+                              </m:r>
+                            </m:sub>
+                          </m:sSub>
+                          <m:r>
+                            <w:rPr>
+                              <w:rFonts w:ascii="Cambria Math" w:hAnsi="Cambria Math"/>
+                            </w:rPr>
+                            <m:t>,</m:t>
+                          </m:r>
+                          <m:sSub>
+                            <m:sSubPr>
+                              <m:ctrlPr>
+                                <w:rPr>
+                                  <w:rFonts w:ascii="Cambria Math" w:hAnsi="Cambria Math"/>
+                                  <w:i/>
+                                </w:rPr>
+                              </m:ctrlPr>
+                            </m:sSubPr>
+                            <m:e>
+                              <m:r>
+                                <w:rPr>
+                                  <w:rFonts w:ascii="Cambria Math" w:hAnsi="Cambria Math"/>
+                                </w:rPr>
+                                <m:t>y</m:t>
+                              </m:r>
+                            </m:e>
+                            <m:sub>
+                              <m:r>
+                                <w:rPr>
+                                  <w:rFonts w:ascii="Cambria Math" w:hAnsi="Cambria Math"/>
+                                </w:rPr>
+                                <m:t>2</m:t>
+                              </m:r>
+                            </m:sub>
+                          </m:sSub>
+                        </m:oMath>
+                      </m:oMathPara>
+                    </w:p>
+                    <w:p/>
+                  </w:txbxContent>
+                </v:textbox>
+                <w10:wrap type="square"/>
+              </v:shape>
+            </w:pict>
+          </mc:Fallback>
+        </mc:AlternateContent>
+      </w:r>
+      <w:r>
+        <w:rPr>
+          <w:noProof/>
+          <w:lang w:val="en-GB" w:eastAsia="en-GB"/>
+        </w:rPr>
+        <mc:AlternateContent>
+          <mc:Choice Requires="wps">
+            <w:drawing>
+              <wp:anchor distT="0" distB="0" distL="114300" distR="114300" simplePos="0" relativeHeight="251720704" behindDoc="0" locked="0" layoutInCell="1" allowOverlap="1" wp14:anchorId="17E8A4B0" wp14:editId="5302B7AC">
+                <wp:simplePos x="0" y="0"/>
+                <wp:positionH relativeFrom="column">
+                  <wp:posOffset>2875915</wp:posOffset>
+                </wp:positionH>
+                <wp:positionV relativeFrom="paragraph">
+                  <wp:posOffset>110061</wp:posOffset>
+                </wp:positionV>
+                <wp:extent cx="233680" cy="281305"/>
+                <wp:effectExtent l="0" t="0" r="0" b="4445"/>
+                <wp:wrapNone/>
+                <wp:docPr id="58" name="Text Box 2"/>
+                <wp:cNvGraphicFramePr>
+                  <a:graphicFrameLocks xmlns:a="http://schemas.openxmlformats.org/drawingml/2006/main"/>
+                </wp:cNvGraphicFramePr>
+                <a:graphic xmlns:a="http://schemas.openxmlformats.org/drawingml/2006/main">
+                  <a:graphicData uri="http://schemas.microsoft.com/office/word/2010/wordprocessingShape">
+                    <wps:wsp>
+                      <wps:cNvSpPr txBox="1">
+                        <a:spLocks noChangeArrowheads="1"/>
+                      </wps:cNvSpPr>
+                      <wps:spPr bwMode="auto">
+                        <a:xfrm>
+                          <a:off x="0" y="0"/>
+                          <a:ext cx="233680" cy="281305"/>
+                        </a:xfrm>
+                        <a:prstGeom prst="rect">
+                          <a:avLst/>
+                        </a:prstGeom>
+                        <a:noFill/>
+                        <a:ln w="9525">
+                          <a:noFill/>
+                          <a:miter lim="800000"/>
+                          <a:headEnd/>
+                          <a:tailEnd/>
+                        </a:ln>
+                      </wps:spPr>
+                      <wps:txbx>
+                        <w:txbxContent>
+                          <w:p>
+                            <w:r>
+                              <w:sym w:font="Symbol" w:char="F0B7"/>
+                            </w:r>
+                          </w:p>
+                        </w:txbxContent>
+                      </wps:txbx>
+                      <wps:bodyPr rot="0" vert="horz" wrap="square" lIns="91440" tIns="45720" rIns="91440" bIns="45720" anchor="t" anchorCtr="0">
+                        <a:noAutofit/>
+                      </wps:bodyPr>
+                    </wps:wsp>
+                  </a:graphicData>
+                </a:graphic>
+                <wp14:sizeRelH relativeFrom="margin">
+                  <wp14:pctWidth>0</wp14:pctWidth>
+                </wp14:sizeRelH>
+                <wp14:sizeRelV relativeFrom="margin">
+                  <wp14:pctHeight>0</wp14:pctHeight>
+                </wp14:sizeRelV>
+              </wp:anchor>
+            </w:drawing>
+          </mc:Choice>
+          <mc:Fallback>
+            <w:pict>
+              <v:shape id="_x0000_s1035" type="#_x0000_t202" style="position:absolute;margin-left:226.45pt;margin-top:8.65pt;width:18.4pt;height:22.15pt;z-index:251720704;visibility:visible;mso-wrap-style:square;mso-width-percent:0;mso-height-percent:0;mso-wrap-distance-left:9pt;mso-wrap-distance-top:0;mso-wrap-distance-right:9pt;mso-wrap-distance-bottom:0;mso-position-horizontal:absolute;mso-position-horizontal-relative:text;mso-position-vertical:absolute;mso-position-vertical-relative:text;mso-width-percent:0;mso-height-percent:0;mso-width-relative:margin;mso-height-relative:margin;v-text-anchor:top" o:gfxdata="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" filled="f" stroked="f">
+                <v:textbox>
+                  <w:txbxContent>
+                    <w:p>
+                      <w:r>
+                        <w:sym w:font="Symbol" w:char="F0B7"/>
+                      </w:r>
+                    </w:p>
+                  </w:txbxContent>
+                </v:textbox>
+              </v:shape>
+            </w:pict>
+          </mc:Fallback>
+        </mc:AlternateContent>
+      </w:r>
+    </w:p>
+    <w:p>
+      <w:r>
+        <w:rPr>
+          <w:noProof/>
+          <w:lang w:val="en-GB" w:eastAsia="en-GB"/>
+        </w:rPr>
+        <mc:AlternateContent>
+          <mc:Choice Requires="wps">
+            <w:drawing>
+              <wp:anchor distT="45720" distB="45720" distL="114300" distR="114300" simplePos="0" relativeHeight="251712512" behindDoc="0" locked="0" layoutInCell="1" allowOverlap="1" wp14:anchorId="6464F79E" wp14:editId="107C63BC">
+                <wp:simplePos x="0" y="0"/>
+                <wp:positionH relativeFrom="column">
+                  <wp:posOffset>2129790</wp:posOffset>
+                </wp:positionH>
+                <wp:positionV relativeFrom="paragraph">
+                  <wp:posOffset>204676</wp:posOffset>
+                </wp:positionV>
+                <wp:extent cx="723900" cy="284480"/>
+                <wp:effectExtent l="0" t="0" r="0" b="1270"/>
+                <wp:wrapNone/>
+                <wp:docPr id="50" name="Text Box 2"/>
+                <wp:cNvGraphicFramePr>
+                  <a:graphicFrameLocks xmlns:a="http://schemas.openxmlformats.org/drawingml/2006/main"/>
+                </wp:cNvGraphicFramePr>
+                <a:graphic xmlns:a="http://schemas.openxmlformats.org/drawingml/2006/main">
+                  <a:graphicData uri="http://schemas.microsoft.com/office/word/2010/wordprocessingShape">
+                    <wps:wsp>
+                      <wps:cNvSpPr txBox="1">
+                        <a:spLocks noChangeArrowheads="1"/>
+                      </wps:cNvSpPr>
+                      <wps:spPr bwMode="auto">
+                        <a:xfrm>
+                          <a:off x="0" y="0"/>
+                          <a:ext cx="723900" cy="284480"/>
+                        </a:xfrm>
+                        <a:prstGeom prst="rect">
+                          <a:avLst/>
+                        </a:prstGeom>
+                        <a:noFill/>
+                        <a:ln w="9525">
+                          <a:noFill/>
+                          <a:miter lim="800000"/>
+                          <a:headEnd/>
+                          <a:tailEnd/>
+                        </a:ln>
+                      </wps:spPr>
+                      <wps:txbx>
+                        <w:txbxContent>
+                          <w:p>
+                            <w:pPr>
+                              <w:rPr>
+                                <w:rFonts w:eastAsiaTheme="minorEastAsia"/>
+                              </w:rPr>
+                            </w:pPr>
+                            <m:oMathPara>
+                              <m:oMath>
+                                <m:r>
+                                  <w:rPr>
+                                    <w:rFonts w:ascii="Cambria Math" w:hAnsi="Cambria Math"/>
+                                  </w:rPr>
+                                  <m:t>x</m:t>
+                                </m:r>
+                                <m:d>
+                                  <m:dPr>
+                                    <m:ctrlPr>
+                                      <w:rPr>
+                                        <w:rFonts w:ascii="Cambria Math" w:hAnsi="Cambria Math"/>
+                                        <w:i/>
+                                      </w:rPr>
+                                    </m:ctrlPr>
+                                  </m:dPr>
+                                  <m:e>
+                                    <m:r>
+                                      <w:rPr>
+                                        <w:rFonts w:ascii="Cambria Math" w:hAnsi="Cambria Math"/>
+                                      </w:rPr>
+                                      <m:t>t</m:t>
+                                    </m:r>
+                                  </m:e>
+                                </m:d>
+                                <m:r>
+                                  <w:rPr>
+                                    <w:rFonts w:ascii="Cambria Math" w:hAnsi="Cambria Math"/>
+                                  </w:rPr>
+                                  <m:t>,y</m:t>
+                                </m:r>
+                                <m:d>
+                                  <m:dPr>
+                                    <m:ctrlPr>
+                                      <w:rPr>
+                                        <w:rFonts w:ascii="Cambria Math" w:hAnsi="Cambria Math"/>
+                                        <w:i/>
+                                      </w:rPr>
+                                    </m:ctrlPr>
+                                  </m:dPr>
+                                  <m:e>
+                                    <m:r>
+                                      <w:rPr>
+                                        <w:rFonts w:ascii="Cambria Math" w:hAnsi="Cambria Math"/>
+                                      </w:rPr>
+                                      <m:t>t</m:t>
+                                    </m:r>
+                                  </m:e>
+                                </m:d>
+                              </m:oMath>
+                            </m:oMathPara>
+                          </w:p>
+                          <w:p/>
+                        </w:txbxContent>
+                      </wps:txbx>
+                      <wps:bodyPr rot="0" vert="horz" wrap="square" lIns="91440" tIns="45720" rIns="91440" bIns="45720" anchor="t" anchorCtr="0">
+                        <a:noAutofit/>
+                      </wps:bodyPr>
+                    </wps:wsp>
+                  </a:graphicData>
+                </a:graphic>
+                <wp14:sizeRelH relativeFrom="margin">
+                  <wp14:pctWidth>0</wp14:pctWidth>
+                </wp14:sizeRelH>
+                <wp14:sizeRelV relativeFrom="margin">
+                  <wp14:pctHeight>0</wp14:pctHeight>
+                </wp14:sizeRelV>
+              </wp:anchor>
+            </w:drawing>
+          </mc:Choice>
+          <mc:Fallback>
+            <w:pict>
+              <v:shape id="_x0000_s1036" type="#_x0000_t202" style="position:absolute;margin-left:167.7pt;margin-top:16.1pt;width:57pt;height:22.4pt;z-index:251712512;visibility:visible;mso-wrap-style:square;mso-width-percent:0;mso-height-percent:0;mso-wrap-distance-left:9pt;mso-wrap-distance-top:3.6pt;mso-wrap-distance-right:9pt;mso-wrap-distance-bottom:3.6pt;mso-position-horizontal:absolute;mso-position-horizontal-relative:text;mso-position-vertical:absolute;mso-position-vertical-relative:text;mso-width-percent:0;mso-height-percent:0;mso-width-relative:margin;mso-height-relative:margin;v-text-anchor:top" o:gfxdata="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" filled="f" stroked="f">
+                <v:textbox>
+                  <w:txbxContent>
+                    <w:p>
+                      <w:pPr>
+                        <w:rPr>
+                          <w:rFonts w:eastAsiaTheme="minorEastAsia"/>
+                        </w:rPr>
+                      </w:pPr>
+                      <m:oMathPara>
+                        <m:oMath>
+                          <m:r>
+                            <w:rPr>
+                              <w:rFonts w:ascii="Cambria Math" w:hAnsi="Cambria Math"/>
+                            </w:rPr>
+                            <m:t>x</m:t>
+                          </m:r>
+                          <m:d>
+                            <m:dPr>
+                              <m:ctrlPr>
+                                <w:rPr>
+                                  <w:rFonts w:ascii="Cambria Math" w:hAnsi="Cambria Math"/>
+                                  <w:i/>
+                                </w:rPr>
+                              </m:ctrlPr>
+                            </m:dPr>
+                            <m:e>
+                              <m:r>
+                                <w:rPr>
+                                  <w:rFonts w:ascii="Cambria Math" w:hAnsi="Cambria Math"/>
+                                </w:rPr>
+                                <m:t>t</m:t>
+                              </m:r>
+                            </m:e>
+                          </m:d>
+                          <m:r>
+                            <w:rPr>
+                              <w:rFonts w:ascii="Cambria Math" w:hAnsi="Cambria Math"/>
+                            </w:rPr>
+                            <m:t>,y</m:t>
+                          </m:r>
+                          <m:d>
+                            <m:dPr>
+                              <m:ctrlPr>
+                                <w:rPr>
+                                  <w:rFonts w:ascii="Cambria Math" w:hAnsi="Cambria Math"/>
+                                  <w:i/>
+                                </w:rPr>
+                              </m:ctrlPr>
+                            </m:dPr>
+                            <m:e>
+                              <m:r>
+                                <w:rPr>
+                                  <w:rFonts w:ascii="Cambria Math" w:hAnsi="Cambria Math"/>
+                                </w:rPr>
+                                <m:t>t</m:t>
+                              </m:r>
+                            </m:e>
+                          </m:d>
+                        </m:oMath>
+                      </m:oMathPara>
+                    </w:p>
+                    <w:p/>
+                  </w:txbxContent>
+                </v:textbox>
+              </v:shape>
+            </w:pict>
+          </mc:Fallback>
+        </mc:AlternateContent>
+      </w:r>
+    </w:p>
+    <w:p>
+      <w:r>
+        <w:rPr>
+          <w:noProof/>
+          <w:lang w:val="en-GB" w:eastAsia="en-GB"/>
+        </w:rPr>
+        <mc:AlternateContent>
+          <mc:Choice Requires="wps">
+            <w:drawing>
+              <wp:anchor distT="0" distB="0" distL="114300" distR="114300" simplePos="0" relativeHeight="251716608" behindDoc="0" locked="0" layoutInCell="1" allowOverlap="1" wp14:anchorId="6B660404" wp14:editId="43B4F18F">
+                <wp:simplePos x="0" y="0"/>
+                <wp:positionH relativeFrom="column">
+                  <wp:posOffset>2753995</wp:posOffset>
+                </wp:positionH>
+                <wp:positionV relativeFrom="paragraph">
+                  <wp:posOffset>0</wp:posOffset>
+                </wp:positionV>
+                <wp:extent cx="233680" cy="281305"/>
+                <wp:effectExtent l="0" t="0" r="0" b="4445"/>
+                <wp:wrapNone/>
+                <wp:docPr id="56" name="Text Box 2"/>
+                <wp:cNvGraphicFramePr>
+                  <a:graphicFrameLocks xmlns:a="http://schemas.openxmlformats.org/drawingml/2006/main"/>
+                </wp:cNvGraphicFramePr>
+                <a:graphic xmlns:a="http://schemas.openxmlformats.org/drawingml/2006/main">
+                  <a:graphicData uri="http://schemas.microsoft.com/office/word/2010/wordprocessingShape">
+                    <wps:wsp>
+                      <wps:cNvSpPr txBox="1">
+                        <a:spLocks noChangeArrowheads="1"/>
+                      </wps:cNvSpPr>
+                      <wps:spPr bwMode="auto">
+                        <a:xfrm>
+                          <a:off x="0" y="0"/>
+                          <a:ext cx="233680" cy="281305"/>
+                        </a:xfrm>
+                        <a:prstGeom prst="rect">
+                          <a:avLst/>
+                        </a:prstGeom>
+                        <a:noFill/>
+                        <a:ln w="9525">
+                          <a:noFill/>
+                          <a:miter lim="800000"/>
+                          <a:headEnd/>
+                          <a:tailEnd/>
+                        </a:ln>
+                      </wps:spPr>
+                      <wps:txbx>
+                        <w:txbxContent>
+                          <w:p>
+                            <w:r>
+                              <w:sym w:font="Symbol" w:char="F0B7"/>
+                            </w:r>
+                          </w:p>
+                        </w:txbxContent>
+                      </wps:txbx>
+                      <wps:bodyPr rot="0" vert="horz" wrap="square" lIns="91440" tIns="45720" rIns="91440" bIns="45720" anchor="t" anchorCtr="0">
+                        <a:noAutofit/>
+                      </wps:bodyPr>
+                    </wps:wsp>
+                  </a:graphicData>
+                </a:graphic>
+                <wp14:sizeRelH relativeFrom="margin">
+                  <wp14:pctWidth>0</wp14:pctWidth>
+                </wp14:sizeRelH>
+                <wp14:sizeRelV relativeFrom="margin">
+                  <wp14:pctHeight>0</wp14:pctHeight>
+                </wp14:sizeRelV>
+              </wp:anchor>
+            </w:drawing>
+          </mc:Choice>
+          <mc:Fallback>
+            <w:pict>
+              <v:shape id="_x0000_s1037" type="#_x0000_t202" style="position:absolute;margin-left:216.85pt;margin-top:0;width:18.4pt;height:22.15pt;z-index:251716608;visibility:visible;mso-wrap-style:square;mso-width-percent:0;mso-height-percent:0;mso-wrap-distance-left:9pt;mso-wrap-distance-top:0;mso-wrap-distance-right:9pt;mso-wrap-distance-bottom:0;mso-position-horizontal:absolute;mso-position-horizontal-relative:text;mso-position-vertical:absolute;mso-position-vertical-relative:text;mso-width-percent:0;mso-height-percent:0;mso-width-relative:margin;mso-height-relative:margin;v-text-anchor:top" o:gfxdata="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" filled="f" stroked="f">
+                <v:textbox>
+                  <w:txbxContent>
+                    <w:p>
+                      <w:r>
+                        <w:sym w:font="Symbol" w:char="F0B7"/>
+                      </w:r>
+                    </w:p>
+                  </w:txbxContent>
+                </v:textbox>
+              </v:shape>
+            </w:pict>
+          </mc:Fallback>
+        </mc:AlternateContent>
+      </w:r>
+      <w:r>
+        <w:rPr>
+          <w:noProof/>
+          <w:lang w:val="en-GB" w:eastAsia="en-GB"/>
+        </w:rPr>
+        <mc:AlternateContent>
+          <mc:Choice Requires="wps">
+            <w:drawing>
+              <wp:anchor distT="0" distB="0" distL="114300" distR="114300" simplePos="0" relativeHeight="251707392" behindDoc="0" locked="0" layoutInCell="1" allowOverlap="1" wp14:anchorId="3C8060B5" wp14:editId="240ACD02">
+                <wp:simplePos x="0" y="0"/>
+                <wp:positionH relativeFrom="column">
+                  <wp:posOffset>2432050</wp:posOffset>
+                </wp:positionH>
+                <wp:positionV relativeFrom="paragraph">
+                  <wp:posOffset>252095</wp:posOffset>
+                </wp:positionV>
+                <wp:extent cx="427355" cy="1374140"/>
+                <wp:effectExtent l="0" t="0" r="29845" b="16510"/>
+                <wp:wrapNone/>
+                <wp:docPr id="45" name="Straight Connector 45"/>
+                <wp:cNvGraphicFramePr/>
+                <a:graphic xmlns:a="http://schemas.openxmlformats.org/drawingml/2006/main">
+                  <a:graphicData uri="http://schemas.microsoft.com/office/word/2010/wordprocessingShape">
+                    <wps:wsp>
+                      <wps:cNvCnPr/>
+                      <wps:spPr>
+                        <a:xfrm flipV="1">
+                          <a:off x="0" y="0"/>
+                          <a:ext cx="427355" cy="1374140"/>
+                        </a:xfrm>
+                        <a:prstGeom prst="line">
+                          <a:avLst/>
+                        </a:prstGeom>
+                        <a:ln>
+                          <a:solidFill>
+                            <a:schemeClr val="tx1"/>
+                          </a:solidFill>
+                        </a:ln>
+                      </wps:spPr>
+                      <wps:style>
+                        <a:lnRef idx="1">
+                          <a:schemeClr val="accent1"/>
+                        </a:lnRef>
+                        <a:fillRef idx="0">
+                          <a:schemeClr val="accent1"/>
+                        </a:fillRef>
+                        <a:effectRef idx="0">
+                          <a:schemeClr val="accent1"/>
+                        </a:effectRef>
+                        <a:fontRef idx="minor">
+                          <a:schemeClr val="tx1"/>
+                        </a:fontRef>
+                      </wps:style>
+                      <wps:bodyPr/>
+                    </wps:wsp>
+                  </a:graphicData>
+                </a:graphic>
+                <wp14:sizeRelH relativeFrom="margin">
+                  <wp14:pctWidth>0</wp14:pctWidth>
+                </wp14:sizeRelH>
+                <wp14:sizeRelV relativeFrom="margin">
+                  <wp14:pctHeight>0</wp14:pctHeight>
+                </wp14:sizeRelV>
+              </wp:anchor>
+            </w:drawing>
+          </mc:Choice>
+          <mc:Fallback>
+            <w:pict>
+              <v:line id="Straight Connector 45" o:spid="_x0000_s1026" style="position:absolute;flip:y;z-index:251707392;visibility:visible;mso-wrap-style:square;mso-width-percent:0;mso-height-percent:0;mso-wrap-distance-left:9pt;mso-wrap-distance-top:0;mso-wrap-distance-right:9pt;mso-wrap-distance-bottom:0;mso-position-horizontal:absolute;mso-position-horizontal-relative:text;mso-position-vertical:absolute;mso-position-vertical-relative:text;mso-width-percent:0;mso-height-percent:0;mso-width-relative:margin;mso-height-relative:margin" from="191.5pt,19.85pt" to="225.15pt,128.05pt" o:gfxdata="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" strokecolor="black [3213]"/>
+            </w:pict>
+          </mc:Fallback>
+        </mc:AlternateContent>
+      </w:r>
+      <w:r>
+        <w:rPr>
+          <w:noProof/>
+          <w:lang w:val="en-GB" w:eastAsia="en-GB"/>
+        </w:rPr>
+        <mc:AlternateContent>
+          <mc:Choice Requires="wps">
+            <w:drawing>
+              <wp:anchor distT="0" distB="0" distL="114300" distR="114300" simplePos="0" relativeHeight="251706368" behindDoc="0" locked="0" layoutInCell="1" allowOverlap="1" wp14:anchorId="063B0E53" wp14:editId="22A12B3E">
+                <wp:simplePos x="0" y="0"/>
+                <wp:positionH relativeFrom="column">
+                  <wp:posOffset>2859253</wp:posOffset>
+                </wp:positionH>
+                <wp:positionV relativeFrom="paragraph">
+                  <wp:posOffset>152781</wp:posOffset>
+                </wp:positionV>
+                <wp:extent cx="23168" cy="99791"/>
+                <wp:effectExtent l="0" t="0" r="34290" b="14605"/>
+                <wp:wrapNone/>
+                <wp:docPr id="44" name="Straight Connector 44"/>
+                <wp:cNvGraphicFramePr/>
+                <a:graphic xmlns:a="http://schemas.openxmlformats.org/drawingml/2006/main">
+                  <a:graphicData uri="http://schemas.microsoft.com/office/word/2010/wordprocessingShape">
+                    <wps:wsp>
+                      <wps:cNvCnPr/>
+                      <wps:spPr>
+                        <a:xfrm flipH="1">
+                          <a:off x="0" y="0"/>
+                          <a:ext cx="23168" cy="99791"/>
+                        </a:xfrm>
+                        <a:prstGeom prst="line">
+                          <a:avLst/>
+                        </a:prstGeom>
+                        <a:ln>
+                          <a:solidFill>
+                            <a:schemeClr val="tx1">
+                              <a:lumMod val="50000"/>
+                              <a:lumOff val="50000"/>
+                            </a:schemeClr>
+                          </a:solidFill>
+                          <a:prstDash val="sysDash"/>
+                        </a:ln>
+                      </wps:spPr>
+                      <wps:style>
+                        <a:lnRef idx="1">
+                          <a:schemeClr val="accent1"/>
+                        </a:lnRef>
+                        <a:fillRef idx="0">
+                          <a:schemeClr val="accent1"/>
+                        </a:fillRef>
+                        <a:effectRef idx="0">
+                          <a:schemeClr val="accent1"/>
+                        </a:effectRef>
+                        <a:fontRef idx="minor">
+                          <a:schemeClr val="tx1"/>
+                        </a:fontRef>
+                      </wps:style>
+                      <wps:bodyPr/>
+                    </wps:wsp>
+                  </a:graphicData>
+                </a:graphic>
+                <wp14:sizeRelH relativeFrom="margin">
+                  <wp14:pctWidth>0</wp14:pctWidth>
+                </wp14:sizeRelH>
+                <wp14:sizeRelV relativeFrom="margin">
+                  <wp14:pctHeight>0</wp14:pctHeight>
+                </wp14:sizeRelV>
+              </wp:anchor>
+            </w:drawing>
+          </mc:Choice>
+          <mc:Fallback>
+            <w:pict>
+              <v:line id="Straight Connector 44" o:spid="_x0000_s1026" style="position:absolute;flip:x;z-index:251706368;visibility:visible;mso-wrap-style:square;mso-width-percent:0;mso-height-percent:0;mso-wrap-distance-left:9pt;mso-wrap-distance-top:0;mso-wrap-distance-right:9pt;mso-wrap-distance-bottom:0;mso-position-horizontal:absolute;mso-position-horizontal-relative:text;mso-position-vertical:absolute;mso-position-vertical-relative:text;mso-width-percent:0;mso-height-percent:0;mso-width-relative:margin;mso-height-relative:margin" from="225.15pt,12.05pt" to="226.95pt,19.9pt" o:gfxdata="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" strokecolor="gray [1629]">
+                <v:stroke dashstyle="3 1"/>
+              </v:line>
+            </w:pict>
+          </mc:Fallback>
+        </mc:AlternateContent>
+      </w:r>
+      <w:r>
+        <w:rPr>
+          <w:noProof/>
+          <w:lang w:val="en-GB" w:eastAsia="en-GB"/>
+        </w:rPr>
+        <w:drawing>
+          <wp:anchor distT="0" distB="0" distL="114300" distR="114300" simplePos="0" relativeHeight="251714560" behindDoc="1" locked="0" layoutInCell="1" allowOverlap="1" wp14:anchorId="7DC23597" wp14:editId="1E8EEE46">
+            <wp:simplePos x="0" y="0"/>
+            <wp:positionH relativeFrom="margin">
+              <wp:posOffset>2533015</wp:posOffset>
+            </wp:positionH>
+            <wp:positionV relativeFrom="paragraph">
+              <wp:posOffset>41275</wp:posOffset>
+            </wp:positionV>
+            <wp:extent cx="946785" cy="253365"/>
+            <wp:effectExtent l="19050" t="57150" r="24765" b="70485"/>
+            <wp:wrapNone/>
+            <wp:docPr id="55" name="Picture 55"/>
+            <wp:cNvGraphicFramePr>
+              <a:graphicFrameLocks xmlns:a="http://schemas.openxmlformats.org/drawingml/2006/main" noChangeAspect="1"/>
+            </wp:cNvGraphicFramePr>
+            <a:graphic xmlns:a="http://schemas.openxmlformats.org/drawingml/2006/main">
+              <a:graphicData uri="http://schemas.openxmlformats.org/drawingml/2006/picture">
+                <pic:pic xmlns:pic="http://schemas.openxmlformats.org/drawingml/2006/picture">
+                  <pic:nvPicPr>
+                    <pic:cNvPr id="1" name=""/>
+                    <pic:cNvPicPr/>
+                  </pic:nvPicPr>
+                  <pic:blipFill>
+                    <a:blip r:embed="rId34" cstate="print">
+                      <a:extLst>
+                        <a:ext uri="{28A0092B-C50C-407E-A947-70E740481C1C}">
+                          <a14:useLocalDpi xmlns:a14="http://schemas.microsoft.com/office/drawing/2010/main" val="0"/>
+                        </a:ext>
+                      </a:extLst>
+                    </a:blip>
+                    <a:stretch>
+                      <a:fillRect/>
+                    </a:stretch>
+                  </pic:blipFill>
+                  <pic:spPr>
+                    <a:xfrm rot="399461">
+                      <a:off x="0" y="0"/>
+                      <a:ext cx="946785" cy="253365"/>
+                    </a:xfrm>
+                    <a:prstGeom prst="rect">
+                      <a:avLst/>
+                    </a:prstGeom>
+                  </pic:spPr>
+                </pic:pic>
+              </a:graphicData>
+            </a:graphic>
+            <wp14:sizeRelH relativeFrom="margin">
+              <wp14:pctWidth>0</wp14:pctWidth>
+            </wp14:sizeRelH>
+            <wp14:sizeRelV relativeFrom="margin">
+              <wp14:pctHeight>0</wp14:pctHeight>
+            </wp14:sizeRelV>
+          </wp:anchor>
+        </w:drawing>
+      </w:r>
+    </w:p>
+    <w:p/>
+    <w:p/>
+    <w:p>
+      <w:r>
+        <w:rPr>
+          <w:noProof/>
+          <w:lang w:val="en-GB" w:eastAsia="en-GB"/>
+        </w:rPr>
+        <w:drawing>
+          <wp:anchor distT="0" distB="0" distL="114300" distR="114300" simplePos="0" relativeHeight="251711488" behindDoc="1" locked="0" layoutInCell="1" allowOverlap="1" wp14:anchorId="36AC5631" wp14:editId="0C735D5C">
+            <wp:simplePos x="0" y="0"/>
+            <wp:positionH relativeFrom="margin">
+              <wp:align>center</wp:align>
+            </wp:positionH>
+            <wp:positionV relativeFrom="paragraph">
+              <wp:posOffset>276860</wp:posOffset>
+            </wp:positionV>
+            <wp:extent cx="3165475" cy="847725"/>
+            <wp:effectExtent l="57150" t="190500" r="53975" b="180975"/>
+            <wp:wrapNone/>
+            <wp:docPr id="51" name="Picture 51"/>
+            <wp:cNvGraphicFramePr>
+              <a:graphicFrameLocks xmlns:a="http://schemas.openxmlformats.org/drawingml/2006/main" noChangeAspect="1"/>
+            </wp:cNvGraphicFramePr>
+            <a:graphic xmlns:a="http://schemas.openxmlformats.org/drawingml/2006/main">
+              <a:graphicData uri="http://schemas.openxmlformats.org/drawingml/2006/picture">
+                <pic:pic xmlns:pic="http://schemas.openxmlformats.org/drawingml/2006/picture">
+                  <pic:nvPicPr>
+                    <pic:cNvPr id="1" name=""/>
+                    <pic:cNvPicPr/>
+                  </pic:nvPicPr>
+                  <pic:blipFill>
+                    <a:blip r:embed="rId35" cstate="print">
+                      <a:extLst>
+                        <a:ext uri="{28A0092B-C50C-407E-A947-70E740481C1C}">
+                          <a14:useLocalDpi xmlns:a14="http://schemas.microsoft.com/office/drawing/2010/main" val="0"/>
+                        </a:ext>
+                      </a:extLst>
+                    </a:blip>
+                    <a:stretch>
+                      <a:fillRect/>
+                    </a:stretch>
+                  </pic:blipFill>
+                  <pic:spPr>
+                    <a:xfrm rot="399461">
+                      <a:off x="0" y="0"/>
+                      <a:ext cx="3172586" cy="849583"/>
+                    </a:xfrm>
+                    <a:prstGeom prst="rect">
+                      <a:avLst/>
+                    </a:prstGeom>
+                  </pic:spPr>
+                </pic:pic>
+              </a:graphicData>
+            </a:graphic>
+            <wp14:sizeRelH relativeFrom="margin">
+              <wp14:pctWidth>0</wp14:pctWidth>
+            </wp14:sizeRelH>
+            <wp14:sizeRelV relativeFrom="margin">
+              <wp14:pctHeight>0</wp14:pctHeight>
+            </wp14:sizeRelV>
+          </wp:anchor>
+        </w:drawing>
+      </w:r>
+    </w:p>
+    <w:p/>
+    <w:p>
+      <w:r>
+        <w:rPr>
+          <w:noProof/>
+          <w:lang w:val="en-GB" w:eastAsia="en-GB"/>
+        </w:rPr>
+        <mc:AlternateContent>
+          <mc:Choice Requires="wps">
+            <w:drawing>
+              <wp:anchor distT="45720" distB="45720" distL="114300" distR="114300" simplePos="0" relativeHeight="251703296" behindDoc="0" locked="0" layoutInCell="1" allowOverlap="1" wp14:anchorId="4879D8BD" wp14:editId="057CB177">
+                <wp:simplePos x="0" y="0"/>
+                <wp:positionH relativeFrom="column">
+                  <wp:posOffset>2468351</wp:posOffset>
+                </wp:positionH>
+                <wp:positionV relativeFrom="paragraph">
+                  <wp:posOffset>140985</wp:posOffset>
+                </wp:positionV>
+                <wp:extent cx="525780" cy="284480"/>
+                <wp:effectExtent l="0" t="0" r="0" b="1270"/>
+                <wp:wrapNone/>
+                <wp:docPr id="217" name="Text Box 2"/>
+                <wp:cNvGraphicFramePr>
+                  <a:graphicFrameLocks xmlns:a="http://schemas.openxmlformats.org/drawingml/2006/main"/>
+                </wp:cNvGraphicFramePr>
+                <a:graphic xmlns:a="http://schemas.openxmlformats.org/drawingml/2006/main">
+                  <a:graphicData uri="http://schemas.microsoft.com/office/word/2010/wordprocessingShape">
+                    <wps:wsp>
+                      <wps:cNvSpPr txBox="1">
+                        <a:spLocks noChangeArrowheads="1"/>
+                      </wps:cNvSpPr>
+                      <wps:spPr bwMode="auto">
+                        <a:xfrm>
+                          <a:off x="0" y="0"/>
+                          <a:ext cx="525780" cy="284480"/>
+                        </a:xfrm>
+                        <a:prstGeom prst="rect">
+                          <a:avLst/>
+                        </a:prstGeom>
+                        <a:noFill/>
+                        <a:ln w="9525">
+                          <a:noFill/>
+                          <a:miter lim="800000"/>
+                          <a:headEnd/>
+                          <a:tailEnd/>
+                        </a:ln>
+                      </wps:spPr>
+                      <wps:txbx>
+                        <w:txbxContent>
+                          <w:p>
+                            <m:oMathPara>
+                              <m:oMath>
+                                <m:sSub>
+                                  <m:sSubPr>
+                                    <m:ctrlPr>
+                                      <w:rPr>
+                                        <w:rFonts w:ascii="Cambria Math" w:hAnsi="Cambria Math"/>
+                                        <w:i/>
+                                      </w:rPr>
+                                    </m:ctrlPr>
+                                  </m:sSubPr>
+                                  <m:e>
+                                    <m:r>
+                                      <w:rPr>
+                                        <w:rFonts w:ascii="Cambria Math" w:hAnsi="Cambria Math"/>
+                                      </w:rPr>
+                                      <m:t>x</m:t>
+                                    </m:r>
+                                  </m:e>
+                                  <m:sub>
+                                    <m:r>
+                                      <w:rPr>
+                                        <w:rFonts w:ascii="Cambria Math" w:hAnsi="Cambria Math"/>
+                                      </w:rPr>
+                                      <m:t>1</m:t>
+                                    </m:r>
+                                  </m:sub>
+                                </m:sSub>
+                                <m:r>
+                                  <w:rPr>
+                                    <w:rFonts w:ascii="Cambria Math" w:hAnsi="Cambria Math"/>
+                                  </w:rPr>
+                                  <m:t>,</m:t>
+                                </m:r>
+                                <m:sSub>
+                                  <m:sSubPr>
+                                    <m:ctrlPr>
+                                      <w:rPr>
+                                        <w:rFonts w:ascii="Cambria Math" w:hAnsi="Cambria Math"/>
+                                        <w:i/>
+                                      </w:rPr>
+                                    </m:ctrlPr>
+                                  </m:sSubPr>
+                                  <m:e>
+                                    <m:r>
+                                      <w:rPr>
+                                        <w:rFonts w:ascii="Cambria Math" w:hAnsi="Cambria Math"/>
+                                      </w:rPr>
+                                      <m:t>y</m:t>
+                                    </m:r>
+                                  </m:e>
+                                  <m:sub>
+                                    <m:r>
+                                      <w:rPr>
+                                        <w:rFonts w:ascii="Cambria Math" w:hAnsi="Cambria Math"/>
+                                      </w:rPr>
+                                      <m:t>1</m:t>
+                                    </m:r>
+                                  </m:sub>
+                                </m:sSub>
+                              </m:oMath>
+                            </m:oMathPara>
+                          </w:p>
+                        </w:txbxContent>
+                      </wps:txbx>
+                      <wps:bodyPr rot="0" vert="horz" wrap="square" lIns="91440" tIns="45720" rIns="91440" bIns="45720" anchor="t" anchorCtr="0">
+                        <a:noAutofit/>
+                      </wps:bodyPr>
+                    </wps:wsp>
+                  </a:graphicData>
+                </a:graphic>
+                <wp14:sizeRelH relativeFrom="margin">
+                  <wp14:pctWidth>0</wp14:pctWidth>
+                </wp14:sizeRelH>
+                <wp14:sizeRelV relativeFrom="margin">
+                  <wp14:pctHeight>0</wp14:pctHeight>
+                </wp14:sizeRelV>
+              </wp:anchor>
+            </w:drawing>
+          </mc:Choice>
+          <mc:Fallback>
+            <w:pict>
+              <v:shape id="_x0000_s1038" type="#_x0000_t202" style="position:absolute;margin-left:194.35pt;margin-top:11.1pt;width:41.4pt;height:22.4pt;z-index:251703296;visibility:visible;mso-wrap-style:square;mso-width-percent:0;mso-height-percent:0;mso-wrap-distance-left:9pt;mso-wrap-distance-top:3.6pt;mso-wrap-distance-right:9pt;mso-wrap-distance-bottom:3.6pt;mso-position-horizontal:absolute;mso-position-horizontal-relative:text;mso-position-vertical:absolute;mso-position-vertical-relative:text;mso-width-percent:0;mso-height-percent:0;mso-width-relative:margin;mso-height-relative:margin;v-text-anchor:top" o:gfxdata="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" filled="f" stroked="f">
+                <v:textbox>
+                  <w:txbxContent>
+                    <w:p>
+                      <m:oMathPara>
+                        <m:oMath>
+                          <m:sSub>
+                            <m:sSubPr>
+                              <m:ctrlPr>
+                                <w:rPr>
+                                  <w:rFonts w:ascii="Cambria Math" w:hAnsi="Cambria Math"/>
+                                  <w:i/>
+                                </w:rPr>
+                              </m:ctrlPr>
+                            </m:sSubPr>
+                            <m:e>
+                              <m:r>
+                                <w:rPr>
+                                  <w:rFonts w:ascii="Cambria Math" w:hAnsi="Cambria Math"/>
+                                </w:rPr>
+                                <m:t>x</m:t>
+                              </m:r>
+                            </m:e>
+                            <m:sub>
+                              <m:r>
+                                <w:rPr>
+                                  <w:rFonts w:ascii="Cambria Math" w:hAnsi="Cambria Math"/>
+                                </w:rPr>
+                                <m:t>1</m:t>
+                              </m:r>
+                            </m:sub>
+                          </m:sSub>
+                          <m:r>
+                            <w:rPr>
+                              <w:rFonts w:ascii="Cambria Math" w:hAnsi="Cambria Math"/>
+                            </w:rPr>
+                            <m:t>,</m:t>
+                          </m:r>
+                          <m:sSub>
+                            <m:sSubPr>
+                              <m:ctrlPr>
+                                <w:rPr>
+                                  <w:rFonts w:ascii="Cambria Math" w:hAnsi="Cambria Math"/>
+                                  <w:i/>
+                                </w:rPr>
+                              </m:ctrlPr>
+                            </m:sSubPr>
+                            <m:e>
+                              <m:r>
+                                <w:rPr>
+                                  <w:rFonts w:ascii="Cambria Math" w:hAnsi="Cambria Math"/>
+                                </w:rPr>
+                                <m:t>y</m:t>
+                              </m:r>
+                            </m:e>
+                            <m:sub>
+                              <m:r>
+                                <w:rPr>
+                                  <w:rFonts w:ascii="Cambria Math" w:hAnsi="Cambria Math"/>
+                                </w:rPr>
+                                <m:t>1</m:t>
+                              </m:r>
+                            </m:sub>
+                          </m:sSub>
+                        </m:oMath>
+                      </m:oMathPara>
+                    </w:p>
+                  </w:txbxContent>
+                </v:textbox>
+              </v:shape>
+            </w:pict>
+          </mc:Fallback>
+        </mc:AlternateContent>
+      </w:r>
+      <w:r>
+        <w:rPr>
+          <w:noProof/>
+          <w:lang w:val="en-GB" w:eastAsia="en-GB"/>
+        </w:rPr>
+        <mc:AlternateContent>
+          <mc:Choice Requires="wps">
+            <w:drawing>
+              <wp:anchor distT="0" distB="0" distL="114300" distR="114300" simplePos="0" relativeHeight="251718656" behindDoc="0" locked="0" layoutInCell="1" allowOverlap="1" wp14:anchorId="0DD6EEA2" wp14:editId="098D743A">
+                <wp:simplePos x="0" y="0"/>
+                <wp:positionH relativeFrom="column">
+                  <wp:posOffset>2298014</wp:posOffset>
+                </wp:positionH>
+                <wp:positionV relativeFrom="paragraph">
+                  <wp:posOffset>146584</wp:posOffset>
+                </wp:positionV>
+                <wp:extent cx="233680" cy="281305"/>
+                <wp:effectExtent l="0" t="0" r="0" b="4445"/>
+                <wp:wrapNone/>
+                <wp:docPr id="57" name="Text Box 2"/>
+                <wp:cNvGraphicFramePr>
+                  <a:graphicFrameLocks xmlns:a="http://schemas.openxmlformats.org/drawingml/2006/main"/>
+                </wp:cNvGraphicFramePr>
+                <a:graphic xmlns:a="http://schemas.openxmlformats.org/drawingml/2006/main">
+                  <a:graphicData uri="http://schemas.microsoft.com/office/word/2010/wordprocessingShape">
+                    <wps:wsp>
+                      <wps:cNvSpPr txBox="1">
+                        <a:spLocks noChangeArrowheads="1"/>
+                      </wps:cNvSpPr>
+                      <wps:spPr bwMode="auto">
+                        <a:xfrm>
+                          <a:off x="0" y="0"/>
+                          <a:ext cx="233680" cy="281305"/>
+                        </a:xfrm>
+                        <a:prstGeom prst="rect">
+                          <a:avLst/>
+                        </a:prstGeom>
+                        <a:noFill/>
+                        <a:ln w="9525">
+                          <a:noFill/>
+                          <a:miter lim="800000"/>
+                          <a:headEnd/>
+                          <a:tailEnd/>
+                        </a:ln>
+                      </wps:spPr>
+                      <wps:txbx>
+                        <w:txbxContent>
+                          <w:p>
+                            <w:r>
+                              <w:sym w:font="Symbol" w:char="F0B7"/>
+                            </w:r>
+                          </w:p>
+                        </w:txbxContent>
+                      </wps:txbx>
+                      <wps:bodyPr rot="0" vert="horz" wrap="square" lIns="91440" tIns="45720" rIns="91440" bIns="45720" anchor="t" anchorCtr="0">
+                        <a:noAutofit/>
+                      </wps:bodyPr>
+                    </wps:wsp>
+                  </a:graphicData>
+                </a:graphic>
+                <wp14:sizeRelH relativeFrom="margin">
+                  <wp14:pctWidth>0</wp14:pctWidth>
+                </wp14:sizeRelH>
+                <wp14:sizeRelV relativeFrom="margin">
+                  <wp14:pctHeight>0</wp14:pctHeight>
+                </wp14:sizeRelV>
+              </wp:anchor>
+            </w:drawing>
+          </mc:Choice>
+          <mc:Fallback>
+            <w:pict>
+              <v:shape id="_x0000_s1039" type="#_x0000_t202" style="position:absolute;margin-left:180.95pt;margin-top:11.55pt;width:18.4pt;height:22.15pt;z-index:251718656;visibility:visible;mso-wrap-style:square;mso-width-percent:0;mso-height-percent:0;mso-wrap-distance-left:9pt;mso-wrap-distance-top:0;mso-wrap-distance-right:9pt;mso-wrap-distance-bottom:0;mso-position-horizontal:absolute;mso-position-horizontal-relative:text;mso-position-vertical:absolute;mso-position-vertical-relative:text;mso-width-percent:0;mso-height-percent:0;mso-width-relative:margin;mso-height-relative:margin;v-text-anchor:top" o:gfxdata="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" filled="f" stroked="f">
+                <v:textbox>
+                  <w:txbxContent>
+                    <w:p>
+                      <w:r>
+                        <w:sym w:font="Symbol" w:char="F0B7"/>
+                      </w:r>
+                    </w:p>
+                  </w:txbxContent>
+                </v:textbox>
+              </v:shape>
+            </w:pict>
+          </mc:Fallback>
+        </mc:AlternateContent>
+      </w:r>
+    </w:p>
+    <w:p/>
+    <w:p/>
+    <w:p/>
+    <w:p/>
+    <w:p/>
+    <w:p>
+      <w:pPr>
+        <w:jc w:val="both"/>
+        <w:rPr>
+          <w:lang w:val="en-GB"/>
+        </w:rPr>
+      </w:pPr>
     </w:p>
     <w:p>
       <w:pPr>
@@ -41741,7 +43224,7 @@
                     <pic:cNvPicPr/>
                   </pic:nvPicPr>
                   <pic:blipFill>
-                    <a:blip r:embed="rId34"/>
+                    <a:blip r:embed="rId36"/>
                     <a:stretch>
                       <a:fillRect/>
                     </a:stretch>
@@ -41797,7 +43280,7 @@
                     <pic:cNvPicPr/>
                   </pic:nvPicPr>
                   <pic:blipFill>
-                    <a:blip r:embed="rId35"/>
+                    <a:blip r:embed="rId37"/>
                     <a:stretch>
                       <a:fillRect/>
                     </a:stretch>
@@ -41835,22 +43318,8 @@
         <w:rPr>
           <w:lang w:val="en-GB"/>
         </w:rPr>
-        <w:t xml:space="preserve">Calculations are simplified if the projection plane is taken to be between the focal point and the target </w:t>
-      </w:r>
-      <w:r>
-        <w:rPr>
-          <w:lang w:val="en-GB"/>
-        </w:rPr>
-        <w:t>points</w:t>
-      </w:r>
-      <w:r>
-        <w:rPr>
-          <w:lang w:val="en-GB"/>
-        </w:rPr>
-        <w:t xml:space="preserve"> the resultant image on the new projection is not inverted.</w:t>
-      </w:r>
-      <w:bookmarkStart w:id="100" w:name="_GoBack"/>
-      <w:bookmarkEnd w:id="100"/>
+        <w:t>Calculations are simplified if the projection plane is taken to be between the focal point and the target points the resultant image on the new projection is not inverted.</w:t>
+      </w:r>
     </w:p>
     <w:p>
       <w:pPr>
@@ -43892,7 +45361,6 @@
           <w:id w:val="-1258355805"/>
           <w:citation/>
         </w:sdtPr>
-        <w:sdtEndPr/>
         <w:sdtContent>
           <w:r>
             <w:fldChar w:fldCharType="begin"/>
@@ -44448,7 +45916,6 @@
           <w:docPartUnique/>
         </w:docPartObj>
       </w:sdtPr>
-      <w:sdtEndPr/>
       <w:sdtContent>
         <w:p>
           <w:pPr>
@@ -45603,8 +47070,8 @@
     </w:p>
     <w:p/>
     <w:sectPr>
-      <w:headerReference w:type="default" r:id="rId36"/>
-      <w:footerReference w:type="default" r:id="rId37"/>
+      <w:headerReference w:type="default" r:id="rId38"/>
+      <w:footerReference w:type="default" r:id="rId39"/>
       <w:pgSz w:w="11906" w:h="16838"/>
       <w:pgMar w:top="1440" w:right="1440" w:bottom="1440" w:left="1440" w:header="708" w:footer="708" w:gutter="0"/>
       <w:pgNumType w:start="0"/>
@@ -45798,7 +47265,7 @@
               <v:stroke joinstyle="miter"/>
               <v:path gradientshapeok="t" o:connecttype="rect"/>
             </v:shapetype>
-            <v:shape id="Text Box 49" o:spid="_x0000_s1033" type="#_x0000_t202" style="position:absolute;margin-left:533.35pt;margin-top:0;width:30.6pt;height:24.65pt;z-index:251659264;visibility:visible;mso-wrap-style:square;mso-width-percent:50;mso-height-percent:50;mso-top-percent:930;mso-wrap-distance-left:9pt;mso-wrap-distance-top:0;mso-wrap-distance-right:9pt;mso-wrap-distance-bottom:0;mso-position-horizontal:absolute;mso-position-horizontal-relative:page;mso-position-vertical-relative:page;mso-width-percent:50;mso-height-percent:50;mso-top-percent:930;mso-width-relative:page;mso-height-relative:page;v-text-anchor:middle" o:gfxdata="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" fillcolor="white [3201]" stroked="f" strokeweight=".5pt">
+            <v:shape id="Text Box 49" o:spid="_x0000_s1040" type="#_x0000_t202" style="position:absolute;margin-left:533.35pt;margin-top:0;width:30.6pt;height:24.65pt;z-index:251659264;visibility:visible;mso-wrap-style:square;mso-width-percent:50;mso-height-percent:50;mso-top-percent:930;mso-wrap-distance-left:9pt;mso-wrap-distance-top:0;mso-wrap-distance-right:9pt;mso-wrap-distance-bottom:0;mso-position-horizontal:absolute;mso-position-horizontal-relative:page;mso-position-vertical-relative:page;mso-width-percent:50;mso-height-percent:50;mso-top-percent:930;mso-width-relative:page;mso-height-relative:page;v-text-anchor:middle" o:gfxdata="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" fillcolor="white [3201]" stroked="f" strokeweight=".5pt">
               <v:textbox style="mso-fit-shape-to-text:t" inset="0,,0">
                 <w:txbxContent>
                   <w:p>
@@ -48596,726 +50063,6 @@
 </w:styles>
 </file>
 
-<file path=word/glossary/document.xml><?xml version="1.0" encoding="utf-8"?>
-<w:glossaryDocument xmlns:wpc="http://schemas.microsoft.com/office/word/2010/wordprocessingCanvas" xmlns:mc="http://schemas.openxmlformats.org/markup-compatibility/2006" xmlns:o="urn:schemas-microsoft-com:office:office" xmlns:r="http://schemas.openxmlformats.org/officeDocument/2006/relationships" xmlns:m="http://schemas.openxmlformats.org/officeDocument/2006/math" xmlns:v="urn:schemas-microsoft-com:vml" xmlns:wp14="http://schemas.microsoft.com/office/word/2010/wordprocessingDrawing" xmlns:wp="http://schemas.openxmlformats.org/drawingml/2006/wordprocessingDrawing" xmlns:w10="urn:schemas-microsoft-com:office:word" xmlns:w="http://schemas.openxmlformats.org/wordprocessingml/2006/main" xmlns:w14="http://schemas.microsoft.com/office/word/2010/wordml" xmlns:wpg="http://schemas.microsoft.com/office/word/2010/wordprocessingGroup" xmlns:wpi="http://schemas.microsoft.com/office/word/2010/wordprocessingInk" xmlns:wne="http://schemas.microsoft.com/office/word/2006/wordml" xmlns:wps="http://schemas.microsoft.com/office/word/2010/wordprocessingShape" mc:Ignorable="w14 wp14"/>
-</file>
-
-<file path=word/glossary/fontTable.xml><?xml version="1.0" encoding="utf-8"?>
-<w:fonts xmlns:mc="http://schemas.openxmlformats.org/markup-compatibility/2006" xmlns:r="http://schemas.openxmlformats.org/officeDocument/2006/relationships" xmlns:w="http://schemas.openxmlformats.org/wordprocessingml/2006/main" xmlns:w14="http://schemas.microsoft.com/office/word/2010/wordml" mc:Ignorable="w14">
-  <w:font w:name="Symbol">
-    <w:panose1 w:val="05050102010706020507"/>
-    <w:charset w:val="02"/>
-    <w:family w:val="roman"/>
-    <w:pitch w:val="variable"/>
-    <w:sig w:usb0="00000000" w:usb1="10000000" w:usb2="00000000" w:usb3="00000000" w:csb0="80000000" w:csb1="00000000"/>
-  </w:font>
-  <w:font w:name="Times New Roman">
-    <w:panose1 w:val="02020603050405020304"/>
-    <w:charset w:val="00"/>
-    <w:family w:val="roman"/>
-    <w:pitch w:val="variable"/>
-    <w:sig w:usb0="E0002AFF" w:usb1="C0007841" w:usb2="00000009" w:usb3="00000000" w:csb0="000001FF" w:csb1="00000000"/>
-  </w:font>
-  <w:font w:name="Courier New">
-    <w:panose1 w:val="02070309020205020404"/>
-    <w:charset w:val="00"/>
-    <w:family w:val="modern"/>
-    <w:pitch w:val="fixed"/>
-    <w:sig w:usb0="E0002AFF" w:usb1="C0007843" w:usb2="00000009" w:usb3="00000000" w:csb0="000001FF" w:csb1="00000000"/>
-  </w:font>
-  <w:font w:name="Wingdings">
-    <w:panose1 w:val="05000000000000000000"/>
-    <w:charset w:val="02"/>
-    <w:family w:val="auto"/>
-    <w:pitch w:val="variable"/>
-    <w:sig w:usb0="00000000" w:usb1="10000000" w:usb2="00000000" w:usb3="00000000" w:csb0="80000000" w:csb1="00000000"/>
-  </w:font>
-  <w:font w:name="Cambria">
-    <w:panose1 w:val="02040503050406030204"/>
-    <w:charset w:val="00"/>
-    <w:family w:val="roman"/>
-    <w:pitch w:val="variable"/>
-    <w:sig w:usb0="E00002FF" w:usb1="400004FF" w:usb2="00000000" w:usb3="00000000" w:csb0="0000019F" w:csb1="00000000"/>
-  </w:font>
-  <w:font w:name="Calibri">
-    <w:panose1 w:val="020F0502020204030204"/>
-    <w:charset w:val="00"/>
-    <w:family w:val="swiss"/>
-    <w:pitch w:val="variable"/>
-    <w:sig w:usb0="E00002FF" w:usb1="4000ACFF" w:usb2="00000001" w:usb3="00000000" w:csb0="0000019F" w:csb1="00000000"/>
-  </w:font>
-  <w:font w:name="Tahoma">
-    <w:panose1 w:val="020B0604030504040204"/>
-    <w:charset w:val="00"/>
-    <w:family w:val="swiss"/>
-    <w:pitch w:val="variable"/>
-    <w:sig w:usb0="E1002EFF" w:usb1="C000605B" w:usb2="00000029" w:usb3="00000000" w:csb0="000101FF" w:csb1="00000000"/>
-  </w:font>
-  <w:font w:name="Cambria Math">
-    <w:panose1 w:val="02040503050406030204"/>
-    <w:charset w:val="00"/>
-    <w:family w:val="roman"/>
-    <w:pitch w:val="variable"/>
-    <w:sig w:usb0="E00002FF" w:usb1="420024FF" w:usb2="00000000" w:usb3="00000000" w:csb0="0000019F" w:csb1="00000000"/>
-  </w:font>
-  <w:font w:name="Consolas">
-    <w:panose1 w:val="020B0609020204030204"/>
-    <w:charset w:val="00"/>
-    <w:family w:val="modern"/>
-    <w:pitch w:val="fixed"/>
-    <w:sig w:usb0="E10002FF" w:usb1="4000FCFF" w:usb2="00000009" w:usb3="00000000" w:csb0="0000019F" w:csb1="00000000"/>
-  </w:font>
-</w:fonts>
-</file>
-
-<file path=word/glossary/settings.xml><?xml version="1.0" encoding="utf-8"?>
-<w:settings xmlns:mc="http://schemas.openxmlformats.org/markup-compatibility/2006" xmlns:o="urn:schemas-microsoft-com:office:office" xmlns:r="http://schemas.openxmlformats.org/officeDocument/2006/relationships" xmlns:m="http://schemas.openxmlformats.org/officeDocument/2006/math" xmlns:v="urn:schemas-microsoft-com:vml" xmlns:w10="urn:schemas-microsoft-com:office:word" xmlns:w="http://schemas.openxmlformats.org/wordprocessingml/2006/main" xmlns:w14="http://schemas.microsoft.com/office/word/2010/wordml" xmlns:sl="http://schemas.openxmlformats.org/schemaLibrary/2006/main" mc:Ignorable="w14">
-  <w:view w:val="normal"/>
-  <w:defaultTabStop w:val="720"/>
-  <w:characterSpacingControl w:val="doNotCompress"/>
-  <w:compat>
-    <w:useFELayout/>
-    <w:compatSetting w:name="compatibilityMode" w:uri="http://schemas.microsoft.com/office/word" w:val="14"/>
-    <w:compatSetting w:name="overrideTableStyleFontSizeAndJustification" w:uri="http://schemas.microsoft.com/office/word" w:val="1"/>
-    <w:compatSetting w:name="enableOpenTypeFeatures" w:uri="http://schemas.microsoft.com/office/word" w:val="1"/>
-    <w:compatSetting w:name="doNotFlipMirrorIndents" w:uri="http://schemas.microsoft.com/office/word" w:val="1"/>
-  </w:compat>
-  <w:rsids>
-    <w:rsidRoot w:val="00C3574B"/>
-    <w:rsid w:val="002F5C10"/>
-    <w:rsid w:val="00371518"/>
-    <w:rsid w:val="00481E22"/>
-    <w:rsid w:val="004E274C"/>
-    <w:rsid w:val="00C3574B"/>
-    <w:rsid w:val="00DE1171"/>
-  </w:rsids>
-  <m:mathPr>
-    <m:mathFont m:val="Cambria Math"/>
-    <m:brkBin m:val="before"/>
-    <m:brkBinSub m:val="--"/>
-    <m:smallFrac m:val="0"/>
-    <m:dispDef/>
-    <m:lMargin m:val="0"/>
-    <m:rMargin m:val="0"/>
-    <m:defJc m:val="centerGroup"/>
-    <m:wrapIndent m:val="1440"/>
-    <m:intLim m:val="subSup"/>
-    <m:naryLim m:val="undOvr"/>
-  </m:mathPr>
-  <w:themeFontLang w:val="en-GB"/>
-  <w:clrSchemeMapping w:bg1="light1" w:t1="dark1" w:bg2="light2" w:t2="dark2" w:accent1="accent1" w:accent2="accent2" w:accent3="accent3" w:accent4="accent4" w:accent5="accent5" w:accent6="accent6" w:hyperlink="hyperlink" w:followedHyperlink="followedHyperlink"/>
-  <w:decimalSymbol w:val="."/>
-  <w:listSeparator w:val=","/>
-</w:settings>
-</file>
-
-<file path=word/glossary/styles.xml><?xml version="1.0" encoding="utf-8"?>
-<w:styles xmlns:mc="http://schemas.openxmlformats.org/markup-compatibility/2006" xmlns:r="http://schemas.openxmlformats.org/officeDocument/2006/relationships" xmlns:w="http://schemas.openxmlformats.org/wordprocessingml/2006/main" xmlns:w14="http://schemas.microsoft.com/office/word/2010/wordml" mc:Ignorable="w14">
-  <w:docDefaults>
-    <w:rPrDefault>
-      <w:rPr>
-        <w:rFonts w:asciiTheme="minorHAnsi" w:eastAsiaTheme="minorEastAsia" w:hAnsiTheme="minorHAnsi" w:cstheme="minorBidi"/>
-        <w:sz w:val="22"/>
-        <w:szCs w:val="22"/>
-        <w:lang w:val="en-GB" w:eastAsia="en-GB" w:bidi="ar-SA"/>
-      </w:rPr>
-    </w:rPrDefault>
-    <w:pPrDefault>
-      <w:pPr>
-        <w:spacing w:after="200" w:line="276" w:lineRule="auto"/>
-      </w:pPr>
-    </w:pPrDefault>
-  </w:docDefaults>
-  <w:latentStyles w:defLockedState="0" w:defUIPriority="99" w:defSemiHidden="1" w:defUnhideWhenUsed="1" w:defQFormat="0" w:count="267">
-    <w:lsdException w:name="Normal" w:semiHidden="0" w:uiPriority="0" w:unhideWhenUsed="0" w:qFormat="1"/>
-    <w:lsdException w:name="heading 1" w:semiHidden="0" w:uiPriority="9" w:unhideWhenUsed="0" w:qFormat="1"/>
-    <w:lsdException w:name="heading 2" w:uiPriority="9" w:qFormat="1"/>
-    <w:lsdException w:name="heading 3" w:uiPriority="9" w:qFormat="1"/>
-    <w:lsdException w:name="heading 4" w:uiPriority="9" w:qFormat="1"/>
-    <w:lsdException w:name="heading 5" w:uiPriority="9" w:qFormat="1"/>
-    <w:lsdException w:name="heading 6" w:uiPriority="9" w:qFormat="1"/>
-    <w:lsdException w:name="heading 7" w:uiPriority="9" w:qFormat="1"/>
-    <w:lsdException w:name="heading 8" w:uiPriority="9" w:qFormat="1"/>
-    <w:lsdException w:name="heading 9" w:uiPriority="9" w:qFormat="1"/>
-    <w:lsdException w:name="toc 1" w:uiPriority="39"/>
-    <w:lsdException w:name="toc 2" w:uiPriority="39"/>
-    <w:lsdException w:name="toc 3" w:uiPriority="39"/>
-    <w:lsdException w:name="toc 4" w:uiPriority="39"/>
-    <w:lsdException w:name="toc 5" w:uiPriority="39"/>
-    <w:lsdException w:name="toc 6" w:uiPriority="39"/>
-    <w:lsdException w:name="toc 7" w:uiPriority="39"/>
-    <w:lsdException w:name="toc 8" w:uiPriority="39"/>
-    <w:lsdException w:name="toc 9" w:uiPriority="39"/>
-    <w:lsdException w:name="caption" w:uiPriority="35" w:qFormat="1"/>
-    <w:lsdException w:name="Title" w:semiHidden="0" w:uiPriority="10" w:unhideWhenUsed="0" w:qFormat="1"/>
-    <w:lsdException w:name="Default Paragraph Font" w:uiPriority="1"/>
-    <w:lsdException w:name="Subtitle" w:semiHidden="0" w:uiPriority="11" w:unhideWhenUsed="0" w:qFormat="1"/>
-    <w:lsdException w:name="Strong" w:semiHidden="0" w:uiPriority="22" w:unhideWhenUsed="0" w:qFormat="1"/>
-    <w:lsdException w:name="Emphasis" w:semiHidden="0" w:uiPriority="20" w:unhideWhenUsed="0" w:qFormat="1"/>
-    <w:lsdException w:name="Table Grid" w:semiHidden="0" w:uiPriority="59" w:unhideWhenUsed="0"/>
-    <w:lsdException w:name="Placeholder Text" w:unhideWhenUsed="0"/>
-    <w:lsdException w:name="No Spacing" w:semiHidden="0" w:uiPriority="1" w:unhideWhenUsed="0" w:qFormat="1"/>
-    <w:lsdException w:name="Light Shading" w:semiHidden="0" w:uiPriority="60" w:unhideWhenUsed="0"/>
-    <w:lsdException w:name="Light List" w:semiHidden="0" w:uiPriority="61" w:unhideWhenUsed="0"/>
-    <w:lsdException w:name="Light Grid" w:semiHidden="0" w:uiPriority="62" w:unhideWhenUsed="0"/>
-    <w:lsdException w:name="Medium Shading 1" w:semiHidden="0" w:uiPriority="63" w:unhideWhenUsed="0"/>
-    <w:lsdException w:name="Medium Shading 2" w:semiHidden="0" w:uiPriority="64" w:unhideWhenUsed="0"/>
-    <w:lsdException w:name="Medium List 1" w:semiHidden="0" w:uiPriority="65" w:unhideWhenUsed="0"/>
-    <w:lsdException w:name="Medium List 2" w:semiHidden="0" w:uiPriority="66" w:unhideWhenUsed="0"/>
-    <w:lsdException w:name="Medium Grid 1" w:semiHidden="0" w:uiPriority="67" w:unhideWhenUsed="0"/>
-    <w:lsdException w:name="Medium Grid 2" w:semiHidden="0" w:uiPriority="68" w:unhideWhenUsed="0"/>
-    <w:lsdException w:name="Medium Grid 3" w:semiHidden="0" w:uiPriority="69" w:unhideWhenUsed="0"/>
-    <w:lsdException w:name="Dark List" w:semiHidden="0" w:uiPriority="70" w:unhideWhenUsed="0"/>
-    <w:lsdException w:name="Colorful Shading" w:semiHidden="0" w:uiPriority="71" w:unhideWhenUsed="0"/>
-    <w:lsdException w:name="Colorful List" w:semiHidden="0" w:uiPriority="72" w:unhideWhenUsed="0"/>
-    <w:lsdException w:name="Colorful Grid" w:semiHidden="0" w:uiPriority="73" w:unhideWhenUsed="0"/>
-    <w:lsdException w:name="Light Shading Accent 1" w:semiHidden="0" w:uiPriority="60" w:unhideWhenUsed="0"/>
-    <w:lsdException w:name="Light List Accent 1" w:semiHidden="0" w:uiPriority="61" w:unhideWhenUsed="0"/>
-    <w:lsdException w:name="Light Grid Accent 1" w:semiHidden="0" w:uiPriority="62" w:unhideWhenUsed="0"/>
-    <w:lsdException w:name="Medium Shading 1 Accent 1" w:semiHidden="0" w:uiPriority="63" w:unhideWhenUsed="0"/>
-    <w:lsdException w:name="Medium Shading 2 Accent 1" w:semiHidden="0" w:uiPriority="64" w:unhideWhenUsed="0"/>
-    <w:lsdException w:name="Medium List 1 Accent 1" w:semiHidden="0" w:uiPriority="65" w:unhideWhenUsed="0"/>
-    <w:lsdException w:name="Revision" w:unhideWhenUsed="0"/>
-    <w:lsdException w:name="List Paragraph" w:semiHidden="0" w:uiPriority="34" w:unhideWhenUsed="0" w:qFormat="1"/>
-    <w:lsdException w:name="Quote" w:semiHidden="0" w:uiPriority="29" w:unhideWhenUsed="0" w:qFormat="1"/>
-    <w:lsdException w:name="Intense Quote" w:semiHidden="0" w:uiPriority="30" w:unhideWhenUsed="0" w:qFormat="1"/>
-    <w:lsdException w:name="Medium List 2 Accent 1" w:semiHidden="0" w:uiPriority="66" w:unhideWhenUsed="0"/>
-    <w:lsdException w:name="Medium Grid 1 Accent 1" w:semiHidden="0" w:uiPriority="67" w:unhideWhenUsed="0"/>
-    <w:lsdException w:name="Medium Grid 2 Accent 1" w:semiHidden="0" w:uiPriority="68" w:unhideWhenUsed="0"/>
-    <w:lsdException w:name="Medium Grid 3 Accent 1" w:semiHidden="0" w:uiPriority="69" w:unhideWhenUsed="0"/>
-    <w:lsdException w:name="Dark List Accent 1" w:semiHidden="0" w:uiPriority="70" w:unhideWhenUsed="0"/>
-    <w:lsdException w:name="Colorful Shading Accent 1" w:semiHidden="0" w:uiPriority="71" w:unhideWhenUsed="0"/>
-    <w:lsdException w:name="Colorful List Accent 1" w:semiHidden="0" w:uiPriority="72" w:unhideWhenUsed="0"/>
-    <w:lsdException w:name="Colorful Grid Accent 1" w:semiHidden="0" w:uiPriority="73" w:unhideWhenUsed="0"/>
-    <w:lsdException w:name="Light Shading Accent 2" w:semiHidden="0" w:uiPriority="60" w:unhideWhenUsed="0"/>
-    <w:lsdException w:name="Light List Accent 2" w:semiHidden="0" w:uiPriority="61" w:unhideWhenUsed="0"/>
-    <w:lsdException w:name="Light Grid Accent 2" w:semiHidden="0" w:uiPriority="62" w:unhideWhenUsed="0"/>
-    <w:lsdException w:name="Medium Shading 1 Accent 2" w:semiHidden="0" w:uiPriority="63" w:unhideWhenUsed="0"/>
-    <w:lsdException w:name="Medium Shading 2 Accent 2" w:semiHidden="0" w:uiPriority="64" w:unhideWhenUsed="0"/>
-    <w:lsdException w:name="Medium List 1 Accent 2" w:semiHidden="0" w:uiPriority="65" w:unhideWhenUsed="0"/>
-    <w:lsdException w:name="Medium List 2 Accent 2" w:semiHidden="0" w:uiPriority="66" w:unhideWhenUsed="0"/>
-    <w:lsdException w:name="Medium Grid 1 Accent 2" w:semiHidden="0" w:uiPriority="67" w:unhideWhenUsed="0"/>
-    <w:lsdException w:name="Medium Grid 2 Accent 2" w:semiHidden="0" w:uiPriority="68" w:unhideWhenUsed="0"/>
-    <w:lsdException w:name="Medium Grid 3 Accent 2" w:semiHidden="0" w:uiPriority="69" w:unhideWhenUsed="0"/>
-    <w:lsdException w:name="Dark List Accent 2" w:semiHidden="0" w:uiPriority="70" w:unhideWhenUsed="0"/>
-    <w:lsdException w:name="Colorful Shading Accent 2" w:semiHidden="0" w:uiPriority="71" w:unhideWhenUsed="0"/>
-    <w:lsdException w:name="Colorful List Accent 2" w:semiHidden="0" w:uiPriority="72" w:unhideWhenUsed="0"/>
-    <w:lsdException w:name="Colorful Grid Accent 2" w:semiHidden="0" w:uiPriority="73" w:unhideWhenUsed="0"/>
-    <w:lsdException w:name="Light Shading Accent 3" w:semiHidden="0" w:uiPriority="60" w:unhideWhenUsed="0"/>
-    <w:lsdException w:name="Light List Accent 3" w:semiHidden="0" w:uiPriority="61" w:unhideWhenUsed="0"/>
-    <w:lsdException w:name="Light Grid Accent 3" w:semiHidden="0" w:uiPriority="62" w:unhideWhenUsed="0"/>
-    <w:lsdException w:name="Medium Shading 1 Accent 3" w:semiHidden="0" w:uiPriority="63" w:unhideWhenUsed="0"/>
-    <w:lsdException w:name="Medium Shading 2 Accent 3" w:semiHidden="0" w:uiPriority="64" w:unhideWhenUsed="0"/>
-    <w:lsdException w:name="Medium List 1 Accent 3" w:semiHidden="0" w:uiPriority="65" w:unhideWhenUsed="0"/>
-    <w:lsdException w:name="Medium List 2 Accent 3" w:semiHidden="0" w:uiPriority="66" w:unhideWhenUsed="0"/>
-    <w:lsdException w:name="Medium Grid 1 Accent 3" w:semiHidden="0" w:uiPriority="67" w:unhideWhenUsed="0"/>
-    <w:lsdException w:name="Medium Grid 2 Accent 3" w:semiHidden="0" w:uiPriority="68" w:unhideWhenUsed="0"/>
-    <w:lsdException w:name="Medium Grid 3 Accent 3" w:semiHidden="0" w:uiPriority="69" w:unhideWhenUsed="0"/>
-    <w:lsdException w:name="Dark List Accent 3" w:semiHidden="0" w:uiPriority="70" w:unhideWhenUsed="0"/>
-    <w:lsdException w:name="Colorful Shading Accent 3" w:semiHidden="0" w:uiPriority="71" w:unhideWhenUsed="0"/>
-    <w:lsdException w:name="Colorful List Accent 3" w:semiHidden="0" w:uiPriority="72" w:unhideWhenUsed="0"/>
-    <w:lsdException w:name="Colorful Grid Accent 3" w:semiHidden="0" w:uiPriority="73" w:unhideWhenUsed="0"/>
-    <w:lsdException w:name="Light Shading Accent 4" w:semiHidden="0" w:uiPriority="60" w:unhideWhenUsed="0"/>
-    <w:lsdException w:name="Light List Accent 4" w:semiHidden="0" w:uiPriority="61" w:unhideWhenUsed="0"/>
-    <w:lsdException w:name="Light Grid Accent 4" w:semiHidden="0" w:uiPriority="62" w:unhideWhenUsed="0"/>
-    <w:lsdException w:name="Medium Shading 1 Accent 4" w:semiHidden="0" w:uiPriority="63" w:unhideWhenUsed="0"/>
-    <w:lsdException w:name="Medium Shading 2 Accent 4" w:semiHidden="0" w:uiPriority="64" w:unhideWhenUsed="0"/>
-    <w:lsdException w:name="Medium List 1 Accent 4" w:semiHidden="0" w:uiPriority="65" w:unhideWhenUsed="0"/>
-    <w:lsdException w:name="Medium List 2 Accent 4" w:semiHidden="0" w:uiPriority="66" w:unhideWhenUsed="0"/>
-    <w:lsdException w:name="Medium Grid 1 Accent 4" w:semiHidden="0" w:uiPriority="67" w:unhideWhenUsed="0"/>
-    <w:lsdException w:name="Medium Grid 2 Accent 4" w:semiHidden="0" w:uiPriority="68" w:unhideWhenUsed="0"/>
-    <w:lsdException w:name="Medium Grid 3 Accent 4" w:semiHidden="0" w:uiPriority="69" w:unhideWhenUsed="0"/>
-    <w:lsdException w:name="Dark List Accent 4" w:semiHidden="0" w:uiPriority="70" w:unhideWhenUsed="0"/>
-    <w:lsdException w:name="Colorful Shading Accent 4" w:semiHidden="0" w:uiPriority="71" w:unhideWhenUsed="0"/>
-    <w:lsdException w:name="Colorful List Accent 4" w:semiHidden="0" w:uiPriority="72" w:unhideWhenUsed="0"/>
-    <w:lsdException w:name="Colorful Grid Accent 4" w:semiHidden="0" w:uiPriority="73" w:unhideWhenUsed="0"/>
-    <w:lsdException w:name="Light Shading Accent 5" w:semiHidden="0" w:uiPriority="60" w:unhideWhenUsed="0"/>
-    <w:lsdException w:name="Light List Accent 5" w:semiHidden="0" w:uiPriority="61" w:unhideWhenUsed="0"/>
-    <w:lsdException w:name="Light Grid Accent 5" w:semiHidden="0" w:uiPriority="62" w:unhideWhenUsed="0"/>
-    <w:lsdException w:name="Medium Shading 1 Accent 5" w:semiHidden="0" w:uiPriority="63" w:unhideWhenUsed="0"/>
-    <w:lsdException w:name="Medium Shading 2 Accent 5" w:semiHidden="0" w:uiPriority="64" w:unhideWhenUsed="0"/>
-    <w:lsdException w:name="Medium List 1 Accent 5" w:semiHidden="0" w:uiPriority="65" w:unhideWhenUsed="0"/>
-    <w:lsdException w:name="Medium List 2 Accent 5" w:semiHidden="0" w:uiPriority="66" w:unhideWhenUsed="0"/>
-    <w:lsdException w:name="Medium Grid 1 Accent 5" w:semiHidden="0" w:uiPriority="67" w:unhideWhenUsed="0"/>
-    <w:lsdException w:name="Medium Grid 2 Accent 5" w:semiHidden="0" w:uiPriority="68" w:unhideWhenUsed="0"/>
-    <w:lsdException w:name="Medium Grid 3 Accent 5" w:semiHidden="0" w:uiPriority="69" w:unhideWhenUsed="0"/>
-    <w:lsdException w:name="Dark List Accent 5" w:semiHidden="0" w:uiPriority="70" w:unhideWhenUsed="0"/>
-    <w:lsdException w:name="Colorful Shading Accent 5" w:semiHidden="0" w:uiPriority="71" w:unhideWhenUsed="0"/>
-    <w:lsdException w:name="Colorful List Accent 5" w:semiHidden="0" w:uiPriority="72" w:unhideWhenUsed="0"/>
-    <w:lsdException w:name="Colorful Grid Accent 5" w:semiHidden="0" w:uiPriority="73" w:unhideWhenUsed="0"/>
-    <w:lsdException w:name="Light Shading Accent 6" w:semiHidden="0" w:uiPriority="60" w:unhideWhenUsed="0"/>
-    <w:lsdException w:name="Light List Accent 6" w:semiHidden="0" w:uiPriority="61" w:unhideWhenUsed="0"/>
-    <w:lsdException w:name="Light Grid Accent 6" w:semiHidden="0" w:uiPriority="62" w:unhideWhenUsed="0"/>
-    <w:lsdException w:name="Medium Shading 1 Accent 6" w:semiHidden="0" w:uiPriority="63" w:unhideWhenUsed="0"/>
-    <w:lsdException w:name="Medium Shading 2 Accent 6" w:semiHidden="0" w:uiPriority="64" w:unhideWhenUsed="0"/>
-    <w:lsdException w:name="Medium List 1 Accent 6" w:semiHidden="0" w:uiPriority="65" w:unhideWhenUsed="0"/>
-    <w:lsdException w:name="Medium List 2 Accent 6" w:semiHidden="0" w:uiPriority="66" w:unhideWhenUsed="0"/>
-    <w:lsdException w:name="Medium Grid 1 Accent 6" w:semiHidden="0" w:uiPriority="67" w:unhideWhenUsed="0"/>
-    <w:lsdException w:name="Medium Grid 2 Accent 6" w:semiHidden="0" w:uiPriority="68" w:unhideWhenUsed="0"/>
-    <w:lsdException w:name="Medium Grid 3 Accent 6" w:semiHidden="0" w:uiPriority="69" w:unhideWhenUsed="0"/>
-    <w:lsdException w:name="Dark List Accent 6" w:semiHidden="0" w:uiPriority="70" w:unhideWhenUsed="0"/>
-    <w:lsdException w:name="Colorful Shading Accent 6" w:semiHidden="0" w:uiPriority="71" w:unhideWhenUsed="0"/>
-    <w:lsdException w:name="Colorful List Accent 6" w:semiHidden="0" w:uiPriority="72" w:unhideWhenUsed="0"/>
-    <w:lsdException w:name="Colorful Grid Accent 6" w:semiHidden="0" w:uiPriority="73" w:unhideWhenUsed="0"/>
-    <w:lsdException w:name="Subtle Emphasis" w:semiHidden="0" w:uiPriority="19" w:unhideWhenUsed="0" w:qFormat="1"/>
-    <w:lsdException w:name="Intense Emphasis" w:semiHidden="0" w:uiPriority="21" w:unhideWhenUsed="0" w:qFormat="1"/>
-    <w:lsdException w:name="Subtle Reference" w:semiHidden="0" w:uiPriority="31" w:unhideWhenUsed="0" w:qFormat="1"/>
-    <w:lsdException w:name="Intense Reference" w:semiHidden="0" w:uiPriority="32" w:unhideWhenUsed="0" w:qFormat="1"/>
-    <w:lsdException w:name="Book Title" w:semiHidden="0" w:uiPriority="33" w:unhideWhenUsed="0" w:qFormat="1"/>
-    <w:lsdException w:name="Bibliography" w:uiPriority="37"/>
-    <w:lsdException w:name="TOC Heading" w:uiPriority="39" w:qFormat="1"/>
-  </w:latentStyles>
-  <w:style w:type="paragraph" w:default="1" w:styleId="Normal">
-    <w:name w:val="Normal"/>
-    <w:qFormat/>
-  </w:style>
-  <w:style w:type="character" w:default="1" w:styleId="DefaultParagraphFont">
-    <w:name w:val="Default Paragraph Font"/>
-    <w:uiPriority w:val="1"/>
-    <w:semiHidden/>
-    <w:unhideWhenUsed/>
-  </w:style>
-  <w:style w:type="table" w:default="1" w:styleId="TableNormal">
-    <w:name w:val="Normal Table"/>
-    <w:uiPriority w:val="99"/>
-    <w:semiHidden/>
-    <w:unhideWhenUsed/>
-    <w:tblPr>
-      <w:tblInd w:w="0" w:type="dxa"/>
-      <w:tblCellMar>
-        <w:top w:w="0" w:type="dxa"/>
-        <w:left w:w="108" w:type="dxa"/>
-        <w:bottom w:w="0" w:type="dxa"/>
-        <w:right w:w="108" w:type="dxa"/>
-      </w:tblCellMar>
-    </w:tblPr>
-  </w:style>
-  <w:style w:type="numbering" w:default="1" w:styleId="NoList">
-    <w:name w:val="No List"/>
-    <w:uiPriority w:val="99"/>
-    <w:semiHidden/>
-    <w:unhideWhenUsed/>
-  </w:style>
-  <w:style w:type="paragraph" w:customStyle="1" w:styleId="0208C0C9BAAF403793785B35F05128FB">
-    <w:name w:val="0208C0C9BAAF403793785B35F05128FB"/>
-    <w:rsid w:val="00C3574B"/>
-  </w:style>
-  <w:style w:type="paragraph" w:customStyle="1" w:styleId="7926C8E1143D47959BC2C4D41B0F126D">
-    <w:name w:val="7926C8E1143D47959BC2C4D41B0F126D"/>
-    <w:rsid w:val="00C3574B"/>
-  </w:style>
-  <w:style w:type="paragraph" w:customStyle="1" w:styleId="5D0FC63A3248448F9619D1ED7E98A0EA">
-    <w:name w:val="5D0FC63A3248448F9619D1ED7E98A0EA"/>
-    <w:rsid w:val="00C3574B"/>
-  </w:style>
-  <w:style w:type="paragraph" w:customStyle="1" w:styleId="E1ECBB064A154F05B4E4741ACBB7D573">
-    <w:name w:val="E1ECBB064A154F05B4E4741ACBB7D573"/>
-    <w:rsid w:val="00C3574B"/>
-  </w:style>
-  <w:style w:type="paragraph" w:customStyle="1" w:styleId="406380F9D92944B6A26CD4A5248E0EE3">
-    <w:name w:val="406380F9D92944B6A26CD4A5248E0EE3"/>
-    <w:rsid w:val="00C3574B"/>
-  </w:style>
-  <w:style w:type="paragraph" w:customStyle="1" w:styleId="4234566AAD9845FCB435F7CED6D93CA3">
-    <w:name w:val="4234566AAD9845FCB435F7CED6D93CA3"/>
-    <w:rsid w:val="00C3574B"/>
-  </w:style>
-  <w:style w:type="paragraph" w:customStyle="1" w:styleId="043448641D4B41E4901FA839F527BA13">
-    <w:name w:val="043448641D4B41E4901FA839F527BA13"/>
-    <w:rsid w:val="00C3574B"/>
-  </w:style>
-  <w:style w:type="paragraph" w:customStyle="1" w:styleId="122E556DFE68455B802463AC4A3199CF">
-    <w:name w:val="122E556DFE68455B802463AC4A3199CF"/>
-    <w:rsid w:val="00C3574B"/>
-  </w:style>
-  <w:style w:type="paragraph" w:customStyle="1" w:styleId="61F8D967E9A043DF9D5451C3DD3CEEE2">
-    <w:name w:val="61F8D967E9A043DF9D5451C3DD3CEEE2"/>
-    <w:rsid w:val="00C3574B"/>
-  </w:style>
-  <w:style w:type="paragraph" w:customStyle="1" w:styleId="873FFC3A98BC468BAC38FD729EF139DA">
-    <w:name w:val="873FFC3A98BC468BAC38FD729EF139DA"/>
-    <w:rsid w:val="00C3574B"/>
-  </w:style>
-  <w:style w:type="paragraph" w:customStyle="1" w:styleId="9DAD45B38B794D02AFB5EDFAE95679B4">
-    <w:name w:val="9DAD45B38B794D02AFB5EDFAE95679B4"/>
-    <w:rsid w:val="00C3574B"/>
-  </w:style>
-  <w:style w:type="paragraph" w:customStyle="1" w:styleId="E91548A21A584844923E8D5715733555">
-    <w:name w:val="E91548A21A584844923E8D5715733555"/>
-    <w:rsid w:val="00C3574B"/>
-  </w:style>
-  <w:style w:type="paragraph" w:customStyle="1" w:styleId="EB15AA0C9BFF4CCE9EDF2BC87C77A262">
-    <w:name w:val="EB15AA0C9BFF4CCE9EDF2BC87C77A262"/>
-    <w:rsid w:val="00C3574B"/>
-  </w:style>
-  <w:style w:type="paragraph" w:customStyle="1" w:styleId="73B4280EA1FF4AFAB95AA04472B5D1F6">
-    <w:name w:val="73B4280EA1FF4AFAB95AA04472B5D1F6"/>
-    <w:rsid w:val="00C3574B"/>
-  </w:style>
-  <w:style w:type="paragraph" w:customStyle="1" w:styleId="C544BAEBA29341E69B5FFE8791926A25">
-    <w:name w:val="C544BAEBA29341E69B5FFE8791926A25"/>
-    <w:rsid w:val="00C3574B"/>
-  </w:style>
-  <w:style w:type="paragraph" w:customStyle="1" w:styleId="191733484B2942F4BFAC111DBD1EEB74">
-    <w:name w:val="191733484B2942F4BFAC111DBD1EEB74"/>
-    <w:rsid w:val="00C3574B"/>
-  </w:style>
-  <w:style w:type="paragraph" w:customStyle="1" w:styleId="5F6E6F005EE84E34A452A26D190C304D">
-    <w:name w:val="5F6E6F005EE84E34A452A26D190C304D"/>
-    <w:rsid w:val="00C3574B"/>
-  </w:style>
-  <w:style w:type="paragraph" w:customStyle="1" w:styleId="FDCF5B219A8A402CAB51115D50546585">
-    <w:name w:val="FDCF5B219A8A402CAB51115D50546585"/>
-    <w:rsid w:val="00C3574B"/>
-  </w:style>
-  <w:style w:type="paragraph" w:customStyle="1" w:styleId="E3CDAE33551E4C33A220C4A8D69F1276">
-    <w:name w:val="E3CDAE33551E4C33A220C4A8D69F1276"/>
-    <w:rsid w:val="00481E22"/>
-  </w:style>
-  <w:style w:type="paragraph" w:customStyle="1" w:styleId="7C1476F95D1E49B0BB46B2BDB0B61227">
-    <w:name w:val="7C1476F95D1E49B0BB46B2BDB0B61227"/>
-    <w:rsid w:val="00481E22"/>
-  </w:style>
-  <w:style w:type="paragraph" w:customStyle="1" w:styleId="4B95AC5378FA442498EAE2D22258868D">
-    <w:name w:val="4B95AC5378FA442498EAE2D22258868D"/>
-    <w:rsid w:val="00481E22"/>
-  </w:style>
-  <w:style w:type="paragraph" w:customStyle="1" w:styleId="CCC489BEDDC245DE976D9B5383866918">
-    <w:name w:val="CCC489BEDDC245DE976D9B5383866918"/>
-    <w:rsid w:val="00481E22"/>
-  </w:style>
-  <w:style w:type="paragraph" w:customStyle="1" w:styleId="7753A282754442B1B575E3383E324876">
-    <w:name w:val="7753A282754442B1B575E3383E324876"/>
-    <w:rsid w:val="00481E22"/>
-  </w:style>
-  <w:style w:type="paragraph" w:customStyle="1" w:styleId="CCF44F29750647FC9E6DB2E87A94B850">
-    <w:name w:val="CCF44F29750647FC9E6DB2E87A94B850"/>
-    <w:rsid w:val="00481E22"/>
-  </w:style>
-  <w:style w:type="character" w:styleId="PlaceholderText">
-    <w:name w:val="Placeholder Text"/>
-    <w:basedOn w:val="DefaultParagraphFont"/>
-    <w:uiPriority w:val="99"/>
-    <w:semiHidden/>
-    <w:rsid w:val="00481E22"/>
-    <w:rPr>
-      <w:color w:val="808080"/>
-    </w:rPr>
-  </w:style>
-  <w:style w:type="paragraph" w:customStyle="1" w:styleId="8AC3AE982A9340B68D7F104F8C6367BB">
-    <w:name w:val="8AC3AE982A9340B68D7F104F8C6367BB"/>
-    <w:rsid w:val="004E274C"/>
-  </w:style>
-</w:styles>
-</file>
-
-<file path=word/glossary/stylesWithEffects.xml><?xml version="1.0" encoding="utf-8"?>
-<w:styles xmlns:wpc="http://schemas.microsoft.com/office/word/2010/wordprocessingCanvas" xmlns:mc="http://schemas.openxmlformats.org/markup-compatibility/2006" xmlns:o="urn:schemas-microsoft-com:office:office" xmlns:r="http://schemas.openxmlformats.org/officeDocument/2006/relationships" xmlns:m="http://schemas.openxmlformats.org/officeDocument/2006/math" xmlns:v="urn:schemas-microsoft-com:vml" xmlns:wp14="http://schemas.microsoft.com/office/word/2010/wordprocessingDrawing" xmlns:wp="http://schemas.openxmlformats.org/drawingml/2006/wordprocessingDrawing" xmlns:w10="urn:schemas-microsoft-com:office:word" xmlns:w="http://schemas.openxmlformats.org/wordprocessingml/2006/main" xmlns:w14="http://schemas.microsoft.com/office/word/2010/wordml" xmlns:wpg="http://schemas.microsoft.com/office/word/2010/wordprocessingGroup" xmlns:wpi="http://schemas.microsoft.com/office/word/2010/wordprocessingInk" xmlns:wne="http://schemas.microsoft.com/office/word/2006/wordml" xmlns:wps="http://schemas.microsoft.com/office/word/2010/wordprocessingShape" mc:Ignorable="w14 wp14">
-  <w:docDefaults>
-    <w:rPrDefault>
-      <w:rPr>
-        <w:rFonts w:asciiTheme="minorHAnsi" w:eastAsiaTheme="minorEastAsia" w:hAnsiTheme="minorHAnsi" w:cstheme="minorBidi"/>
-        <w:sz w:val="22"/>
-        <w:szCs w:val="22"/>
-        <w:lang w:val="en-GB" w:eastAsia="en-GB" w:bidi="ar-SA"/>
-      </w:rPr>
-    </w:rPrDefault>
-    <w:pPrDefault>
-      <w:pPr>
-        <w:spacing w:after="200" w:line="276" w:lineRule="auto"/>
-      </w:pPr>
-    </w:pPrDefault>
-  </w:docDefaults>
-  <w:latentStyles w:defLockedState="0" w:defUIPriority="99" w:defSemiHidden="1" w:defUnhideWhenUsed="1" w:defQFormat="0" w:count="267">
-    <w:lsdException w:name="Normal" w:semiHidden="0" w:uiPriority="0" w:unhideWhenUsed="0" w:qFormat="1"/>
-    <w:lsdException w:name="heading 1" w:semiHidden="0" w:uiPriority="9" w:unhideWhenUsed="0" w:qFormat="1"/>
-    <w:lsdException w:name="heading 2" w:uiPriority="9" w:qFormat="1"/>
-    <w:lsdException w:name="heading 3" w:uiPriority="9" w:qFormat="1"/>
-    <w:lsdException w:name="heading 4" w:uiPriority="9" w:qFormat="1"/>
-    <w:lsdException w:name="heading 5" w:uiPriority="9" w:qFormat="1"/>
-    <w:lsdException w:name="heading 6" w:uiPriority="9" w:qFormat="1"/>
-    <w:lsdException w:name="heading 7" w:uiPriority="9" w:qFormat="1"/>
-    <w:lsdException w:name="heading 8" w:uiPriority="9" w:qFormat="1"/>
-    <w:lsdException w:name="heading 9" w:uiPriority="9" w:qFormat="1"/>
-    <w:lsdException w:name="toc 1" w:uiPriority="39"/>
-    <w:lsdException w:name="toc 2" w:uiPriority="39"/>
-    <w:lsdException w:name="toc 3" w:uiPriority="39"/>
-    <w:lsdException w:name="toc 4" w:uiPriority="39"/>
-    <w:lsdException w:name="toc 5" w:uiPriority="39"/>
-    <w:lsdException w:name="toc 6" w:uiPriority="39"/>
-    <w:lsdException w:name="toc 7" w:uiPriority="39"/>
-    <w:lsdException w:name="toc 8" w:uiPriority="39"/>
-    <w:lsdException w:name="toc 9" w:uiPriority="39"/>
-    <w:lsdException w:name="caption" w:uiPriority="35" w:qFormat="1"/>
-    <w:lsdException w:name="Title" w:semiHidden="0" w:uiPriority="10" w:unhideWhenUsed="0" w:qFormat="1"/>
-    <w:lsdException w:name="Default Paragraph Font" w:uiPriority="1"/>
-    <w:lsdException w:name="Subtitle" w:semiHidden="0" w:uiPriority="11" w:unhideWhenUsed="0" w:qFormat="1"/>
-    <w:lsdException w:name="Strong" w:semiHidden="0" w:uiPriority="22" w:unhideWhenUsed="0" w:qFormat="1"/>
-    <w:lsdException w:name="Emphasis" w:semiHidden="0" w:uiPriority="20" w:unhideWhenUsed="0" w:qFormat="1"/>
-    <w:lsdException w:name="Table Grid" w:semiHidden="0" w:uiPriority="59" w:unhideWhenUsed="0"/>
-    <w:lsdException w:name="Placeholder Text" w:unhideWhenUsed="0"/>
-    <w:lsdException w:name="No Spacing" w:semiHidden="0" w:uiPriority="1" w:unhideWhenUsed="0" w:qFormat="1"/>
-    <w:lsdException w:name="Light Shading" w:semiHidden="0" w:uiPriority="60" w:unhideWhenUsed="0"/>
-    <w:lsdException w:name="Light List" w:semiHidden="0" w:uiPriority="61" w:unhideWhenUsed="0"/>
-    <w:lsdException w:name="Light Grid" w:semiHidden="0" w:uiPriority="62" w:unhideWhenUsed="0"/>
-    <w:lsdException w:name="Medium Shading 1" w:semiHidden="0" w:uiPriority="63" w:unhideWhenUsed="0"/>
-    <w:lsdException w:name="Medium Shading 2" w:semiHidden="0" w:uiPriority="64" w:unhideWhenUsed="0"/>
-    <w:lsdException w:name="Medium List 1" w:semiHidden="0" w:uiPriority="65" w:unhideWhenUsed="0"/>
-    <w:lsdException w:name="Medium List 2" w:semiHidden="0" w:uiPriority="66" w:unhideWhenUsed="0"/>
-    <w:lsdException w:name="Medium Grid 1" w:semiHidden="0" w:uiPriority="67" w:unhideWhenUsed="0"/>
-    <w:lsdException w:name="Medium Grid 2" w:semiHidden="0" w:uiPriority="68" w:unhideWhenUsed="0"/>
-    <w:lsdException w:name="Medium Grid 3" w:semiHidden="0" w:uiPriority="69" w:unhideWhenUsed="0"/>
-    <w:lsdException w:name="Dark List" w:semiHidden="0" w:uiPriority="70" w:unhideWhenUsed="0"/>
-    <w:lsdException w:name="Colorful Shading" w:semiHidden="0" w:uiPriority="71" w:unhideWhenUsed="0"/>
-    <w:lsdException w:name="Colorful List" w:semiHidden="0" w:uiPriority="72" w:unhideWhenUsed="0"/>
-    <w:lsdException w:name="Colorful Grid" w:semiHidden="0" w:uiPriority="73" w:unhideWhenUsed="0"/>
-    <w:lsdException w:name="Light Shading Accent 1" w:semiHidden="0" w:uiPriority="60" w:unhideWhenUsed="0"/>
-    <w:lsdException w:name="Light List Accent 1" w:semiHidden="0" w:uiPriority="61" w:unhideWhenUsed="0"/>
-    <w:lsdException w:name="Light Grid Accent 1" w:semiHidden="0" w:uiPriority="62" w:unhideWhenUsed="0"/>
-    <w:lsdException w:name="Medium Shading 1 Accent 1" w:semiHidden="0" w:uiPriority="63" w:unhideWhenUsed="0"/>
-    <w:lsdException w:name="Medium Shading 2 Accent 1" w:semiHidden="0" w:uiPriority="64" w:unhideWhenUsed="0"/>
-    <w:lsdException w:name="Medium List 1 Accent 1" w:semiHidden="0" w:uiPriority="65" w:unhideWhenUsed="0"/>
-    <w:lsdException w:name="Revision" w:unhideWhenUsed="0"/>
-    <w:lsdException w:name="List Paragraph" w:semiHidden="0" w:uiPriority="34" w:unhideWhenUsed="0" w:qFormat="1"/>
-    <w:lsdException w:name="Quote" w:semiHidden="0" w:uiPriority="29" w:unhideWhenUsed="0" w:qFormat="1"/>
-    <w:lsdException w:name="Intense Quote" w:semiHidden="0" w:uiPriority="30" w:unhideWhenUsed="0" w:qFormat="1"/>
-    <w:lsdException w:name="Medium List 2 Accent 1" w:semiHidden="0" w:uiPriority="66" w:unhideWhenUsed="0"/>
-    <w:lsdException w:name="Medium Grid 1 Accent 1" w:semiHidden="0" w:uiPriority="67" w:unhideWhenUsed="0"/>
-    <w:lsdException w:name="Medium Grid 2 Accent 1" w:semiHidden="0" w:uiPriority="68" w:unhideWhenUsed="0"/>
-    <w:lsdException w:name="Medium Grid 3 Accent 1" w:semiHidden="0" w:uiPriority="69" w:unhideWhenUsed="0"/>
-    <w:lsdException w:name="Dark List Accent 1" w:semiHidden="0" w:uiPriority="70" w:unhideWhenUsed="0"/>
-    <w:lsdException w:name="Colorful Shading Accent 1" w:semiHidden="0" w:uiPriority="71" w:unhideWhenUsed="0"/>
-    <w:lsdException w:name="Colorful List Accent 1" w:semiHidden="0" w:uiPriority="72" w:unhideWhenUsed="0"/>
-    <w:lsdException w:name="Colorful Grid Accent 1" w:semiHidden="0" w:uiPriority="73" w:unhideWhenUsed="0"/>
-    <w:lsdException w:name="Light Shading Accent 2" w:semiHidden="0" w:uiPriority="60" w:unhideWhenUsed="0"/>
-    <w:lsdException w:name="Light List Accent 2" w:semiHidden="0" w:uiPriority="61" w:unhideWhenUsed="0"/>
-    <w:lsdException w:name="Light Grid Accent 2" w:semiHidden="0" w:uiPriority="62" w:unhideWhenUsed="0"/>
-    <w:lsdException w:name="Medium Shading 1 Accent 2" w:semiHidden="0" w:uiPriority="63" w:unhideWhenUsed="0"/>
-    <w:lsdException w:name="Medium Shading 2 Accent 2" w:semiHidden="0" w:uiPriority="64" w:unhideWhenUsed="0"/>
-    <w:lsdException w:name="Medium List 1 Accent 2" w:semiHidden="0" w:uiPriority="65" w:unhideWhenUsed="0"/>
-    <w:lsdException w:name="Medium List 2 Accent 2" w:semiHidden="0" w:uiPriority="66" w:unhideWhenUsed="0"/>
-    <w:lsdException w:name="Medium Grid 1 Accent 2" w:semiHidden="0" w:uiPriority="67" w:unhideWhenUsed="0"/>
-    <w:lsdException w:name="Medium Grid 2 Accent 2" w:semiHidden="0" w:uiPriority="68" w:unhideWhenUsed="0"/>
-    <w:lsdException w:name="Medium Grid 3 Accent 2" w:semiHidden="0" w:uiPriority="69" w:unhideWhenUsed="0"/>
-    <w:lsdException w:name="Dark List Accent 2" w:semiHidden="0" w:uiPriority="70" w:unhideWhenUsed="0"/>
-    <w:lsdException w:name="Colorful Shading Accent 2" w:semiHidden="0" w:uiPriority="71" w:unhideWhenUsed="0"/>
-    <w:lsdException w:name="Colorful List Accent 2" w:semiHidden="0" w:uiPriority="72" w:unhideWhenUsed="0"/>
-    <w:lsdException w:name="Colorful Grid Accent 2" w:semiHidden="0" w:uiPriority="73" w:unhideWhenUsed="0"/>
-    <w:lsdException w:name="Light Shading Accent 3" w:semiHidden="0" w:uiPriority="60" w:unhideWhenUsed="0"/>
-    <w:lsdException w:name="Light List Accent 3" w:semiHidden="0" w:uiPriority="61" w:unhideWhenUsed="0"/>
-    <w:lsdException w:name="Light Grid Accent 3" w:semiHidden="0" w:uiPriority="62" w:unhideWhenUsed="0"/>
-    <w:lsdException w:name="Medium Shading 1 Accent 3" w:semiHidden="0" w:uiPriority="63" w:unhideWhenUsed="0"/>
-    <w:lsdException w:name="Medium Shading 2 Accent 3" w:semiHidden="0" w:uiPriority="64" w:unhideWhenUsed="0"/>
-    <w:lsdException w:name="Medium List 1 Accent 3" w:semiHidden="0" w:uiPriority="65" w:unhideWhenUsed="0"/>
-    <w:lsdException w:name="Medium List 2 Accent 3" w:semiHidden="0" w:uiPriority="66" w:unhideWhenUsed="0"/>
-    <w:lsdException w:name="Medium Grid 1 Accent 3" w:semiHidden="0" w:uiPriority="67" w:unhideWhenUsed="0"/>
-    <w:lsdException w:name="Medium Grid 2 Accent 3" w:semiHidden="0" w:uiPriority="68" w:unhideWhenUsed="0"/>
-    <w:lsdException w:name="Medium Grid 3 Accent 3" w:semiHidden="0" w:uiPriority="69" w:unhideWhenUsed="0"/>
-    <w:lsdException w:name="Dark List Accent 3" w:semiHidden="0" w:uiPriority="70" w:unhideWhenUsed="0"/>
-    <w:lsdException w:name="Colorful Shading Accent 3" w:semiHidden="0" w:uiPriority="71" w:unhideWhenUsed="0"/>
-    <w:lsdException w:name="Colorful List Accent 3" w:semiHidden="0" w:uiPriority="72" w:unhideWhenUsed="0"/>
-    <w:lsdException w:name="Colorful Grid Accent 3" w:semiHidden="0" w:uiPriority="73" w:unhideWhenUsed="0"/>
-    <w:lsdException w:name="Light Shading Accent 4" w:semiHidden="0" w:uiPriority="60" w:unhideWhenUsed="0"/>
-    <w:lsdException w:name="Light List Accent 4" w:semiHidden="0" w:uiPriority="61" w:unhideWhenUsed="0"/>
-    <w:lsdException w:name="Light Grid Accent 4" w:semiHidden="0" w:uiPriority="62" w:unhideWhenUsed="0"/>
-    <w:lsdException w:name="Medium Shading 1 Accent 4" w:semiHidden="0" w:uiPriority="63" w:unhideWhenUsed="0"/>
-    <w:lsdException w:name="Medium Shading 2 Accent 4" w:semiHidden="0" w:uiPriority="64" w:unhideWhenUsed="0"/>
-    <w:lsdException w:name="Medium List 1 Accent 4" w:semiHidden="0" w:uiPriority="65" w:unhideWhenUsed="0"/>
-    <w:lsdException w:name="Medium List 2 Accent 4" w:semiHidden="0" w:uiPriority="66" w:unhideWhenUsed="0"/>
-    <w:lsdException w:name="Medium Grid 1 Accent 4" w:semiHidden="0" w:uiPriority="67" w:unhideWhenUsed="0"/>
-    <w:lsdException w:name="Medium Grid 2 Accent 4" w:semiHidden="0" w:uiPriority="68" w:unhideWhenUsed="0"/>
-    <w:lsdException w:name="Medium Grid 3 Accent 4" w:semiHidden="0" w:uiPriority="69" w:unhideWhenUsed="0"/>
-    <w:lsdException w:name="Dark List Accent 4" w:semiHidden="0" w:uiPriority="70" w:unhideWhenUsed="0"/>
-    <w:lsdException w:name="Colorful Shading Accent 4" w:semiHidden="0" w:uiPriority="71" w:unhideWhenUsed="0"/>
-    <w:lsdException w:name="Colorful List Accent 4" w:semiHidden="0" w:uiPriority="72" w:unhideWhenUsed="0"/>
-    <w:lsdException w:name="Colorful Grid Accent 4" w:semiHidden="0" w:uiPriority="73" w:unhideWhenUsed="0"/>
-    <w:lsdException w:name="Light Shading Accent 5" w:semiHidden="0" w:uiPriority="60" w:unhideWhenUsed="0"/>
-    <w:lsdException w:name="Light List Accent 5" w:semiHidden="0" w:uiPriority="61" w:unhideWhenUsed="0"/>
-    <w:lsdException w:name="Light Grid Accent 5" w:semiHidden="0" w:uiPriority="62" w:unhideWhenUsed="0"/>
-    <w:lsdException w:name="Medium Shading 1 Accent 5" w:semiHidden="0" w:uiPriority="63" w:unhideWhenUsed="0"/>
-    <w:lsdException w:name="Medium Shading 2 Accent 5" w:semiHidden="0" w:uiPriority="64" w:unhideWhenUsed="0"/>
-    <w:lsdException w:name="Medium List 1 Accent 5" w:semiHidden="0" w:uiPriority="65" w:unhideWhenUsed="0"/>
-    <w:lsdException w:name="Medium List 2 Accent 5" w:semiHidden="0" w:uiPriority="66" w:unhideWhenUsed="0"/>
-    <w:lsdException w:name="Medium Grid 1 Accent 5" w:semiHidden="0" w:uiPriority="67" w:unhideWhenUsed="0"/>
-    <w:lsdException w:name="Medium Grid 2 Accent 5" w:semiHidden="0" w:uiPriority="68" w:unhideWhenUsed="0"/>
-    <w:lsdException w:name="Medium Grid 3 Accent 5" w:semiHidden="0" w:uiPriority="69" w:unhideWhenUsed="0"/>
-    <w:lsdException w:name="Dark List Accent 5" w:semiHidden="0" w:uiPriority="70" w:unhideWhenUsed="0"/>
-    <w:lsdException w:name="Colorful Shading Accent 5" w:semiHidden="0" w:uiPriority="71" w:unhideWhenUsed="0"/>
-    <w:lsdException w:name="Colorful List Accent 5" w:semiHidden="0" w:uiPriority="72" w:unhideWhenUsed="0"/>
-    <w:lsdException w:name="Colorful Grid Accent 5" w:semiHidden="0" w:uiPriority="73" w:unhideWhenUsed="0"/>
-    <w:lsdException w:name="Light Shading Accent 6" w:semiHidden="0" w:uiPriority="60" w:unhideWhenUsed="0"/>
-    <w:lsdException w:name="Light List Accent 6" w:semiHidden="0" w:uiPriority="61" w:unhideWhenUsed="0"/>
-    <w:lsdException w:name="Light Grid Accent 6" w:semiHidden="0" w:uiPriority="62" w:unhideWhenUsed="0"/>
-    <w:lsdException w:name="Medium Shading 1 Accent 6" w:semiHidden="0" w:uiPriority="63" w:unhideWhenUsed="0"/>
-    <w:lsdException w:name="Medium Shading 2 Accent 6" w:semiHidden="0" w:uiPriority="64" w:unhideWhenUsed="0"/>
-    <w:lsdException w:name="Medium List 1 Accent 6" w:semiHidden="0" w:uiPriority="65" w:unhideWhenUsed="0"/>
-    <w:lsdException w:name="Medium List 2 Accent 6" w:semiHidden="0" w:uiPriority="66" w:unhideWhenUsed="0"/>
-    <w:lsdException w:name="Medium Grid 1 Accent 6" w:semiHidden="0" w:uiPriority="67" w:unhideWhenUsed="0"/>
-    <w:lsdException w:name="Medium Grid 2 Accent 6" w:semiHidden="0" w:uiPriority="68" w:unhideWhenUsed="0"/>
-    <w:lsdException w:name="Medium Grid 3 Accent 6" w:semiHidden="0" w:uiPriority="69" w:unhideWhenUsed="0"/>
-    <w:lsdException w:name="Dark List Accent 6" w:semiHidden="0" w:uiPriority="70" w:unhideWhenUsed="0"/>
-    <w:lsdException w:name="Colorful Shading Accent 6" w:semiHidden="0" w:uiPriority="71" w:unhideWhenUsed="0"/>
-    <w:lsdException w:name="Colorful List Accent 6" w:semiHidden="0" w:uiPriority="72" w:unhideWhenUsed="0"/>
-    <w:lsdException w:name="Colorful Grid Accent 6" w:semiHidden="0" w:uiPriority="73" w:unhideWhenUsed="0"/>
-    <w:lsdException w:name="Subtle Emphasis" w:semiHidden="0" w:uiPriority="19" w:unhideWhenUsed="0" w:qFormat="1"/>
-    <w:lsdException w:name="Intense Emphasis" w:semiHidden="0" w:uiPriority="21" w:unhideWhenUsed="0" w:qFormat="1"/>
-    <w:lsdException w:name="Subtle Reference" w:semiHidden="0" w:uiPriority="31" w:unhideWhenUsed="0" w:qFormat="1"/>
-    <w:lsdException w:name="Intense Reference" w:semiHidden="0" w:uiPriority="32" w:unhideWhenUsed="0" w:qFormat="1"/>
-    <w:lsdException w:name="Book Title" w:semiHidden="0" w:uiPriority="33" w:unhideWhenUsed="0" w:qFormat="1"/>
-    <w:lsdException w:name="Bibliography" w:uiPriority="37"/>
-    <w:lsdException w:name="TOC Heading" w:uiPriority="39" w:qFormat="1"/>
-  </w:latentStyles>
-  <w:style w:type="paragraph" w:default="1" w:styleId="Normal">
-    <w:name w:val="Normal"/>
-    <w:qFormat/>
-  </w:style>
-  <w:style w:type="character" w:default="1" w:styleId="DefaultParagraphFont">
-    <w:name w:val="Default Paragraph Font"/>
-    <w:uiPriority w:val="1"/>
-    <w:semiHidden/>
-    <w:unhideWhenUsed/>
-  </w:style>
-  <w:style w:type="table" w:default="1" w:styleId="TableNormal">
-    <w:name w:val="Normal Table"/>
-    <w:uiPriority w:val="99"/>
-    <w:semiHidden/>
-    <w:unhideWhenUsed/>
-    <w:tblPr>
-      <w:tblInd w:w="0" w:type="dxa"/>
-      <w:tblCellMar>
-        <w:top w:w="0" w:type="dxa"/>
-        <w:left w:w="108" w:type="dxa"/>
-        <w:bottom w:w="0" w:type="dxa"/>
-        <w:right w:w="108" w:type="dxa"/>
-      </w:tblCellMar>
-    </w:tblPr>
-  </w:style>
-  <w:style w:type="numbering" w:default="1" w:styleId="NoList">
-    <w:name w:val="No List"/>
-    <w:uiPriority w:val="99"/>
-    <w:semiHidden/>
-    <w:unhideWhenUsed/>
-  </w:style>
-  <w:style w:type="paragraph" w:customStyle="1" w:styleId="0208C0C9BAAF403793785B35F05128FB">
-    <w:name w:val="0208C0C9BAAF403793785B35F05128FB"/>
-    <w:rsid w:val="00C3574B"/>
-  </w:style>
-  <w:style w:type="paragraph" w:customStyle="1" w:styleId="7926C8E1143D47959BC2C4D41B0F126D">
-    <w:name w:val="7926C8E1143D47959BC2C4D41B0F126D"/>
-    <w:rsid w:val="00C3574B"/>
-  </w:style>
-  <w:style w:type="paragraph" w:customStyle="1" w:styleId="5D0FC63A3248448F9619D1ED7E98A0EA">
-    <w:name w:val="5D0FC63A3248448F9619D1ED7E98A0EA"/>
-    <w:rsid w:val="00C3574B"/>
-  </w:style>
-  <w:style w:type="paragraph" w:customStyle="1" w:styleId="E1ECBB064A154F05B4E4741ACBB7D573">
-    <w:name w:val="E1ECBB064A154F05B4E4741ACBB7D573"/>
-    <w:rsid w:val="00C3574B"/>
-  </w:style>
-  <w:style w:type="paragraph" w:customStyle="1" w:styleId="406380F9D92944B6A26CD4A5248E0EE3">
-    <w:name w:val="406380F9D92944B6A26CD4A5248E0EE3"/>
-    <w:rsid w:val="00C3574B"/>
-  </w:style>
-  <w:style w:type="paragraph" w:customStyle="1" w:styleId="4234566AAD9845FCB435F7CED6D93CA3">
-    <w:name w:val="4234566AAD9845FCB435F7CED6D93CA3"/>
-    <w:rsid w:val="00C3574B"/>
-  </w:style>
-  <w:style w:type="paragraph" w:customStyle="1" w:styleId="043448641D4B41E4901FA839F527BA13">
-    <w:name w:val="043448641D4B41E4901FA839F527BA13"/>
-    <w:rsid w:val="00C3574B"/>
-  </w:style>
-  <w:style w:type="paragraph" w:customStyle="1" w:styleId="122E556DFE68455B802463AC4A3199CF">
-    <w:name w:val="122E556DFE68455B802463AC4A3199CF"/>
-    <w:rsid w:val="00C3574B"/>
-  </w:style>
-  <w:style w:type="paragraph" w:customStyle="1" w:styleId="61F8D967E9A043DF9D5451C3DD3CEEE2">
-    <w:name w:val="61F8D967E9A043DF9D5451C3DD3CEEE2"/>
-    <w:rsid w:val="00C3574B"/>
-  </w:style>
-  <w:style w:type="paragraph" w:customStyle="1" w:styleId="873FFC3A98BC468BAC38FD729EF139DA">
-    <w:name w:val="873FFC3A98BC468BAC38FD729EF139DA"/>
-    <w:rsid w:val="00C3574B"/>
-  </w:style>
-  <w:style w:type="paragraph" w:customStyle="1" w:styleId="9DAD45B38B794D02AFB5EDFAE95679B4">
-    <w:name w:val="9DAD45B38B794D02AFB5EDFAE95679B4"/>
-    <w:rsid w:val="00C3574B"/>
-  </w:style>
-  <w:style w:type="paragraph" w:customStyle="1" w:styleId="E91548A21A584844923E8D5715733555">
-    <w:name w:val="E91548A21A584844923E8D5715733555"/>
-    <w:rsid w:val="00C3574B"/>
-  </w:style>
-  <w:style w:type="paragraph" w:customStyle="1" w:styleId="EB15AA0C9BFF4CCE9EDF2BC87C77A262">
-    <w:name w:val="EB15AA0C9BFF4CCE9EDF2BC87C77A262"/>
-    <w:rsid w:val="00C3574B"/>
-  </w:style>
-  <w:style w:type="paragraph" w:customStyle="1" w:styleId="73B4280EA1FF4AFAB95AA04472B5D1F6">
-    <w:name w:val="73B4280EA1FF4AFAB95AA04472B5D1F6"/>
-    <w:rsid w:val="00C3574B"/>
-  </w:style>
-  <w:style w:type="paragraph" w:customStyle="1" w:styleId="C544BAEBA29341E69B5FFE8791926A25">
-    <w:name w:val="C544BAEBA29341E69B5FFE8791926A25"/>
-    <w:rsid w:val="00C3574B"/>
-  </w:style>
-  <w:style w:type="paragraph" w:customStyle="1" w:styleId="191733484B2942F4BFAC111DBD1EEB74">
-    <w:name w:val="191733484B2942F4BFAC111DBD1EEB74"/>
-    <w:rsid w:val="00C3574B"/>
-  </w:style>
-  <w:style w:type="paragraph" w:customStyle="1" w:styleId="5F6E6F005EE84E34A452A26D190C304D">
-    <w:name w:val="5F6E6F005EE84E34A452A26D190C304D"/>
-    <w:rsid w:val="00C3574B"/>
-  </w:style>
-  <w:style w:type="paragraph" w:customStyle="1" w:styleId="FDCF5B219A8A402CAB51115D50546585">
-    <w:name w:val="FDCF5B219A8A402CAB51115D50546585"/>
-    <w:rsid w:val="00C3574B"/>
-  </w:style>
-  <w:style w:type="paragraph" w:customStyle="1" w:styleId="E3CDAE33551E4C33A220C4A8D69F1276">
-    <w:name w:val="E3CDAE33551E4C33A220C4A8D69F1276"/>
-    <w:rsid w:val="00481E22"/>
-  </w:style>
-  <w:style w:type="paragraph" w:customStyle="1" w:styleId="7C1476F95D1E49B0BB46B2BDB0B61227">
-    <w:name w:val="7C1476F95D1E49B0BB46B2BDB0B61227"/>
-    <w:rsid w:val="00481E22"/>
-  </w:style>
-  <w:style w:type="paragraph" w:customStyle="1" w:styleId="4B95AC5378FA442498EAE2D22258868D">
-    <w:name w:val="4B95AC5378FA442498EAE2D22258868D"/>
-    <w:rsid w:val="00481E22"/>
-  </w:style>
-  <w:style w:type="paragraph" w:customStyle="1" w:styleId="CCC489BEDDC245DE976D9B5383866918">
-    <w:name w:val="CCC489BEDDC245DE976D9B5383866918"/>
-    <w:rsid w:val="00481E22"/>
-  </w:style>
-  <w:style w:type="paragraph" w:customStyle="1" w:styleId="7753A282754442B1B575E3383E324876">
-    <w:name w:val="7753A282754442B1B575E3383E324876"/>
-    <w:rsid w:val="00481E22"/>
-  </w:style>
-  <w:style w:type="paragraph" w:customStyle="1" w:styleId="CCF44F29750647FC9E6DB2E87A94B850">
-    <w:name w:val="CCF44F29750647FC9E6DB2E87A94B850"/>
-    <w:rsid w:val="00481E22"/>
-  </w:style>
-  <w:style w:type="character" w:styleId="PlaceholderText">
-    <w:name w:val="Placeholder Text"/>
-    <w:basedOn w:val="DefaultParagraphFont"/>
-    <w:uiPriority w:val="99"/>
-    <w:semiHidden/>
-    <w:rsid w:val="00481E22"/>
-    <w:rPr>
-      <w:color w:val="808080"/>
-    </w:rPr>
-  </w:style>
-  <w:style w:type="paragraph" w:customStyle="1" w:styleId="8AC3AE982A9340B68D7F104F8C6367BB">
-    <w:name w:val="8AC3AE982A9340B68D7F104F8C6367BB"/>
-    <w:rsid w:val="004E274C"/>
-  </w:style>
-</w:styles>
-</file>
-
-<file path=word/glossary/webSettings.xml><?xml version="1.0" encoding="utf-8"?>
-<w:webSettings xmlns:mc="http://schemas.openxmlformats.org/markup-compatibility/2006" xmlns:r="http://schemas.openxmlformats.org/officeDocument/2006/relationships" xmlns:w="http://schemas.openxmlformats.org/wordprocessingml/2006/main" xmlns:w14="http://schemas.microsoft.com/office/word/2010/wordml" mc:Ignorable="w14">
-  <w:optimizeForBrowser/>
-  <w:allowPNG/>
-</w:webSettings>
-</file>
-
 <file path=word/theme/theme1.xml><?xml version="1.0" encoding="utf-8"?>
 <a:theme xmlns:a="http://schemas.openxmlformats.org/drawingml/2006/main" name="Office Theme">
   <a:themeElements>
@@ -50586,7 +51333,7 @@
 </file>
 
 <file path=customXml/itemProps1.xml><?xml version="1.0" encoding="utf-8"?>
-<ds:datastoreItem xmlns:ds="http://schemas.openxmlformats.org/officeDocument/2006/customXml" ds:itemID="{D9214202-2206-48B7-BE2B-FEB247277A56}">
+<ds:datastoreItem xmlns:ds="http://schemas.openxmlformats.org/officeDocument/2006/customXml" ds:itemID="{5CB70B37-E813-4301-B835-4729842AADAD}">
   <ds:schemaRefs>
     <ds:schemaRef ds:uri="http://schemas.openxmlformats.org/officeDocument/2006/bibliography"/>
   </ds:schemaRefs>

</xml_diff>